<commit_message>
paper looking almost ready to go
</commit_message>
<xml_diff>
--- a/documentation/preprint/paper.docx
+++ b/documentation/preprint/paper.docx
@@ -2,7 +2,7 @@
 <file path=word/document.xml><?xml version="1.0" encoding="utf-8"?>
 <w:document xmlns:w="http://schemas.openxmlformats.org/wordprocessingml/2006/main" xmlns:m="http://schemas.openxmlformats.org/officeDocument/2006/math" xmlns:r="http://schemas.openxmlformats.org/officeDocument/2006/relationships" xmlns:o="urn:schemas-microsoft-com:office:office" xmlns:v="urn:schemas-microsoft-com:vml" xmlns:w10="urn:schemas-microsoft-com:office:word" xmlns:a="http://schemas.openxmlformats.org/drawingml/2006/main" xmlns:pic="http://schemas.openxmlformats.org/drawingml/2006/picture" xmlns:wp="http://schemas.openxmlformats.org/drawingml/2006/wordprocessingDrawing">
   <w:body>
-    <w:bookmarkStart w:id="122" w:name="X7e352faca4f4abc41f11b7392747c843df7c7d0"/>
+    <w:bookmarkStart w:id="125" w:name="X7e352faca4f4abc41f11b7392747c843df7c7d0"/>
     <w:p>
       <w:pPr>
         <w:pStyle w:val="Heading1"/>
@@ -311,7 +311,19 @@
         <w:pStyle w:val="BodyText"/>
       </w:pPr>
       <w:r>
-        <w:t xml:space="preserve">One convenient way to formalize “curvature” is in cumulative-hazard space: if</w:t>
+        <w:t xml:space="preserve">One convenient way to formalize</w:t>
+      </w:r>
+      <w:r>
+        <w:t xml:space="preserve"> </w:t>
+      </w:r>
+      <w:r>
+        <w:t xml:space="preserve">“curvature”</w:t>
+      </w:r>
+      <w:r>
+        <w:t xml:space="preserve"> </w:t>
+      </w:r>
+      <w:r>
+        <w:t xml:space="preserve">is in cumulative-hazard space: if the cumulative hazard</w:t>
       </w:r>
       <w:r>
         <w:t xml:space="preserve"> </w:t>
@@ -340,131 +352,7 @@
         <w:t xml:space="preserve"> </w:t>
       </w:r>
       <w:r>
-        <w:t xml:space="preserve">were perfectly linear over time then</w:t>
-      </w:r>
-      <w:r>
-        <w:t xml:space="preserve"> </w:t>
-      </w:r>
-      <m:oMath>
-        <m:sSup>
-          <m:e>
-            <m:r>
-              <m:t>d</m:t>
-            </m:r>
-          </m:e>
-          <m:sup>
-            <m:r>
-              <m:t>2</m:t>
-            </m:r>
-          </m:sup>
-        </m:sSup>
-        <m:r>
-          <m:t>H</m:t>
-        </m:r>
-        <m:r>
-          <m:rPr>
-            <m:sty m:val="p"/>
-          </m:rPr>
-          <m:t>(</m:t>
-        </m:r>
-        <m:r>
-          <m:t>t</m:t>
-        </m:r>
-        <m:r>
-          <m:rPr>
-            <m:sty m:val="p"/>
-          </m:rPr>
-          <m:t>)</m:t>
-        </m:r>
-        <m:r>
-          <m:rPr>
-            <m:sty m:val="p"/>
-          </m:rPr>
-          <m:t>/</m:t>
-        </m:r>
-        <m:r>
-          <m:t>d</m:t>
-        </m:r>
-        <m:sSup>
-          <m:e>
-            <m:r>
-              <m:t>t</m:t>
-            </m:r>
-          </m:e>
-          <m:sup>
-            <m:r>
-              <m:t>2</m:t>
-            </m:r>
-          </m:sup>
-        </m:sSup>
-        <m:r>
-          <m:rPr>
-            <m:sty m:val="p"/>
-          </m:rPr>
-          <m:t>=</m:t>
-        </m:r>
-        <m:r>
-          <m:t>0</m:t>
-        </m:r>
-      </m:oMath>
-      <w:r>
-        <w:t xml:space="preserve"> </w:t>
-      </w:r>
-      <w:r>
-        <w:t xml:space="preserve">(or discrete second differences are near zero), whereas selection-induced depletion generally produces concavity in</w:t>
-      </w:r>
-      <w:r>
-        <w:t xml:space="preserve"> </w:t>
-      </w:r>
-      <m:oMath>
-        <m:sSup>
-          <m:e>
-            <m:r>
-              <m:t>H</m:t>
-            </m:r>
-          </m:e>
-          <m:sup>
-            <m:r>
-              <m:rPr>
-                <m:sty m:val="p"/>
-              </m:rPr>
-              <m:t>o</m:t>
-            </m:r>
-            <m:r>
-              <m:rPr>
-                <m:sty m:val="p"/>
-              </m:rPr>
-              <m:t>b</m:t>
-            </m:r>
-            <m:r>
-              <m:rPr>
-                <m:sty m:val="p"/>
-              </m:rPr>
-              <m:t>s</m:t>
-            </m:r>
-          </m:sup>
-        </m:sSup>
-        <m:r>
-          <m:rPr>
-            <m:sty m:val="p"/>
-          </m:rPr>
-          <m:t>(</m:t>
-        </m:r>
-        <m:r>
-          <m:t>t</m:t>
-        </m:r>
-        <m:r>
-          <m:rPr>
-            <m:sty m:val="p"/>
-          </m:rPr>
-          <m:t>)</m:t>
-        </m:r>
-      </m:oMath>
-      <w:r>
-        <w:t xml:space="preserve"> </w:t>
-      </w:r>
-      <w:r>
-        <w:t xml:space="preserve">during otherwise stable periods.</w:t>
+        <w:t xml:space="preserve">were perfectly linear in time, then its second derivative would be zero, whereas selection-induced depletion generally produces concavity in observed cumulative hazards during otherwise stable periods.</w:t>
       </w:r>
     </w:p>
     <w:p>
@@ -994,6 +882,14 @@
       </w:r>
     </w:p>
     <w:p>
+      <w:pPr>
+        <w:pStyle w:val="FirstParagraph"/>
+      </w:pPr>
+      <w:r>
+        <w:t xml:space="preserve">KCOR is proposed as a diagnostic and normalization estimator for selection-induced hazard curvature; causal interpretation requires additional assumptions beyond the scope of this methods paper.</w:t>
+      </w:r>
+    </w:p>
+    <w:p>
       <w:r>
         <w:pict>
           <v:rect style="width:0;height:1.5pt" o:hralign="center" o:hrstd="t" o:hr="t"/>
@@ -2562,7 +2458,16 @@
         <w:pStyle w:val="FirstParagraph"/>
       </w:pPr>
       <w:r>
-        <w:t xml:space="preserve">Gamma frailty is used not as a claim of biological truth, but as a mathematically minimal and widely used model for unobserved heterogeneity whose Laplace transform yields a closed-form relationship between observed and baseline cumulative hazards. In KCOR, gamma frailty is therefore a</w:t>
+        <w:t xml:space="preserve">Gamma frailty is used not as a claim of biological truth, but as a mathematically minimal and widely used model for unobserved heterogeneity whose Laplace transform yields a closed-form relationship between observed and baseline cumulative hazards</w:t>
+      </w:r>
+      <w:r>
+        <w:rPr>
+          <w:vertAlign w:val="superscript"/>
+        </w:rPr>
+        <w:t xml:space="preserve">3</w:t>
+      </w:r>
+      <w:r>
+        <w:t xml:space="preserve">. In KCOR, gamma frailty is therefore a</w:t>
       </w:r>
       <w:r>
         <w:t xml:space="preserve"> </w:t>
@@ -3305,7 +3210,7 @@
           <wp:inline>
             <wp:extent cx="5334000" cy="1417316"/>
             <wp:effectExtent b="0" l="0" r="0" t="0"/>
-            <wp:docPr descr="Figure 1: Three-panel schematic illustrating the KCOR v6 normalization logic. Left: individual hazards differ only by multiplicative frailty z, with no treatment effect. Middle: aggregation over heterogeneous frailty induces cohort-level curvature in observed cumulative hazards H^{\mathrm{obs}}(t) despite identical baseline hazards. Right: inversion of the gamma-frailty identity recovers aligned baseline cumulative hazards H_0(t), demonstrating depletion-neutralization." title="" id="31" name="Picture"/>
+            <wp:docPr descr="Figure 1: Three-panel schematic illustrating the KCOR v6 normalization logic. Left: individual hazards differ only by multiplicative frailty z, with no treatment effect. Middle: aggregation over heterogeneous frailty induces cohort-level curvature in observed cumulative hazards H^{\mathrm{obs}}(t) despite identical baseline hazards. Right: inversion of the gamma-frailty identity recovers aligned baseline cumulative hazards H_0(t), demonstrating depletion-neutralization. This figure is schematic and intended for conceptual illustration; it does not represent empirical data." title="" id="31" name="Picture"/>
             <a:graphic>
               <a:graphicData uri="http://schemas.openxmlformats.org/drawingml/2006/picture">
                 <pic:pic>
@@ -3447,7 +3352,7 @@
         </m:r>
       </m:oMath>
       <w:r>
-        <w:t xml:space="preserve">, demonstrating depletion-neutralization.</w:t>
+        <w:t xml:space="preserve">, demonstrating depletion-neutralization. This figure is schematic and intended for conceptual illustration; it does not represent empirical data.</w:t>
       </w:r>
     </w:p>
     <w:bookmarkEnd w:id="33"/>
@@ -11344,7 +11249,7 @@
     </w:p>
     <w:bookmarkEnd w:id="99"/>
     <w:bookmarkEnd w:id="100"/>
-    <w:bookmarkStart w:id="121" w:name="Xf63d107101d42351f2e2cf2bd57881771784bec"/>
+    <w:bookmarkStart w:id="116" w:name="Xf63d107101d42351f2e2cf2bd57881771784bec"/>
     <w:p>
       <w:pPr>
         <w:pStyle w:val="Heading2"/>
@@ -15138,7 +15043,7 @@
     </w:p>
     <w:bookmarkEnd w:id="109"/>
     <w:bookmarkEnd w:id="110"/>
-    <w:bookmarkStart w:id="120" w:name="X3fb27f9d14d988b0afc4c757bd6d2a45d2ae0b5"/>
+    <w:bookmarkStart w:id="115" w:name="X3fb27f9d14d988b0afc4c757bd6d2a45d2ae0b5"/>
     <w:p>
       <w:pPr>
         <w:pStyle w:val="Heading3"/>
@@ -15909,7 +15814,7 @@
       </w:r>
     </w:p>
     <w:bookmarkEnd w:id="113"/>
-    <w:bookmarkStart w:id="119" w:name="c.4-quiet-window-overlay-plots"/>
+    <w:bookmarkStart w:id="114" w:name="c.4-quiet-window-overlay-plots"/>
     <w:p>
       <w:pPr>
         <w:pStyle w:val="Heading4"/>
@@ -15970,8 +15875,27 @@
         <w:t xml:space="preserve">Visual inspection of quiet-window placement relative to mortality dynamics is an essential diagnostic step.</w:t>
       </w:r>
     </w:p>
-    <w:bookmarkStart w:id="118" w:name="refs"/>
-    <w:bookmarkStart w:id="115" w:name="ref-obel2024"/>
+    <w:p>
+      <w:r>
+        <w:pict>
+          <v:rect style="width:0;height:1.5pt" o:hralign="center" o:hrstd="t" o:hr="t"/>
+        </w:pict>
+      </w:r>
+    </w:p>
+    <w:bookmarkEnd w:id="114"/>
+    <w:bookmarkEnd w:id="115"/>
+    <w:bookmarkEnd w:id="116"/>
+    <w:bookmarkStart w:id="124" w:name="references"/>
+    <w:p>
+      <w:pPr>
+        <w:pStyle w:val="Heading2"/>
+      </w:pPr>
+      <w:r>
+        <w:t xml:space="preserve">References</w:t>
+      </w:r>
+    </w:p>
+    <w:bookmarkStart w:id="123" w:name="refs"/>
+    <w:bookmarkStart w:id="118" w:name="ref-obel2024"/>
     <w:p>
       <w:pPr>
         <w:pStyle w:val="Bibliography"/>
@@ -15991,7 +15915,7 @@
       <w:r>
         <w:t xml:space="preserve"> </w:t>
       </w:r>
-      <w:hyperlink r:id="rId114">
+      <w:hyperlink r:id="rId117">
         <w:r>
           <w:rPr>
             <w:rStyle w:val="Hyperlink"/>
@@ -16102,8 +16026,8 @@
         <w:t xml:space="preserve"> </w:t>
       </w:r>
     </w:p>
-    <w:bookmarkEnd w:id="115"/>
-    <w:bookmarkStart w:id="117" w:name="ref-chemaitelly2025"/>
+    <w:bookmarkEnd w:id="118"/>
+    <w:bookmarkStart w:id="120" w:name="ref-chemaitelly2025"/>
     <w:p>
       <w:pPr>
         <w:pStyle w:val="Bibliography"/>
@@ -16123,7 +16047,7 @@
       <w:r>
         <w:t xml:space="preserve"> </w:t>
       </w:r>
-      <w:hyperlink r:id="rId116">
+      <w:hyperlink r:id="rId119">
         <w:r>
           <w:rPr>
             <w:rStyle w:val="Hyperlink"/>
@@ -16174,12 +16098,46 @@
         <w:t xml:space="preserve"> </w:t>
       </w:r>
     </w:p>
-    <w:bookmarkEnd w:id="117"/>
-    <w:bookmarkEnd w:id="118"/>
-    <w:bookmarkEnd w:id="119"/>
     <w:bookmarkEnd w:id="120"/>
-    <w:bookmarkEnd w:id="121"/>
+    <w:bookmarkStart w:id="122" w:name="ref-vaupel1979"/>
+    <w:p>
+      <w:pPr>
+        <w:pStyle w:val="Bibliography"/>
+      </w:pPr>
+      <w:r>
+        <w:t xml:space="preserve">3.</w:t>
+      </w:r>
+      <w:r>
+        <w:t xml:space="preserve"> </w:t>
+      </w:r>
+      <w:r>
+        <w:t xml:space="preserve">	</w:t>
+      </w:r>
+      <w:r>
+        <w:t xml:space="preserve">Vaupel JW, Manton KG, Stallard E.</w:t>
+      </w:r>
+      <w:r>
+        <w:t xml:space="preserve"> </w:t>
+      </w:r>
+      <w:hyperlink r:id="rId121">
+        <w:r>
+          <w:rPr>
+            <w:rStyle w:val="Hyperlink"/>
+          </w:rPr>
+          <w:t xml:space="preserve">The impact of heterogeneity in individual frailty on the dynamics of mortality</w:t>
+        </w:r>
+      </w:hyperlink>
+      <w:r>
+        <w:t xml:space="preserve">. Demography. 1979 Aug;16(3):439–54.</w:t>
+      </w:r>
+      <w:r>
+        <w:t xml:space="preserve"> </w:t>
+      </w:r>
+    </w:p>
     <w:bookmarkEnd w:id="122"/>
+    <w:bookmarkEnd w:id="123"/>
+    <w:bookmarkEnd w:id="124"/>
+    <w:bookmarkEnd w:id="125"/>
     <w:sectPr>
       <w:footnotePr>
         <w:numRestart w:val="eachSect"/>

</xml_diff>

<commit_message>
added DOI to vancouver
</commit_message>
<xml_diff>
--- a/documentation/preprint/paper.docx
+++ b/documentation/preprint/paper.docx
@@ -15910,121 +15910,67 @@
         <w:t xml:space="preserve">	</w:t>
       </w:r>
       <w:r>
-        <w:t xml:space="preserve">Obel N, Fox M, Tetens M, Pedersen L, Krause T, Ullum H, et al.</w:t>
-      </w:r>
-      <w:r>
-        <w:t xml:space="preserve"> </w:t>
+        <w:t xml:space="preserve">Obel N, Fox M, Tetens M, Pedersen L, Krause T, Ullum H, et al. Confounding and</w:t>
+      </w:r>
+      <w:r>
+        <w:t xml:space="preserve"> </w:t>
+      </w:r>
+      <w:r>
+        <w:t xml:space="preserve">Negative Control Methods</w:t>
+      </w:r>
+      <w:r>
+        <w:t xml:space="preserve"> </w:t>
+      </w:r>
+      <w:r>
+        <w:t xml:space="preserve">in</w:t>
+      </w:r>
+      <w:r>
+        <w:t xml:space="preserve"> </w:t>
+      </w:r>
+      <w:r>
+        <w:t xml:space="preserve">Observational Study</w:t>
+      </w:r>
+      <w:r>
+        <w:t xml:space="preserve"> </w:t>
+      </w:r>
+      <w:r>
+        <w:t xml:space="preserve">of</w:t>
+      </w:r>
+      <w:r>
+        <w:t xml:space="preserve"> </w:t>
+      </w:r>
+      <w:r>
+        <w:t xml:space="preserve">SARS-CoV-2 Vaccine Effectiveness</w:t>
+      </w:r>
+      <w:r>
+        <w:t xml:space="preserve">:</w:t>
+      </w:r>
+      <w:r>
+        <w:t xml:space="preserve"> </w:t>
+      </w:r>
+      <w:r>
+        <w:t xml:space="preserve">A Nationwide</w:t>
+      </w:r>
+      <w:r>
+        <w:t xml:space="preserve">,</w:t>
+      </w:r>
+      <w:r>
+        <w:t xml:space="preserve"> </w:t>
+      </w:r>
+      <w:r>
+        <w:t xml:space="preserve">Population-Based Danish Health Registry Study</w:t>
+      </w:r>
+      <w:r>
+        <w:t xml:space="preserve">. Clinical Epidemiology. 2024 July;Volume 16:501–12. doi:</w:t>
       </w:r>
       <w:hyperlink r:id="rId117">
         <w:r>
           <w:rPr>
             <w:rStyle w:val="Hyperlink"/>
           </w:rPr>
-          <w:t xml:space="preserve">Confounding and</w:t>
-        </w:r>
-        <w:r>
-          <w:rPr>
-            <w:rStyle w:val="Hyperlink"/>
-          </w:rPr>
-          <w:t xml:space="preserve"> </w:t>
-        </w:r>
-        <w:r>
-          <w:rPr>
-            <w:rStyle w:val="Hyperlink"/>
-          </w:rPr>
-          <w:t xml:space="preserve">Negative Control Methods</w:t>
-        </w:r>
-        <w:r>
-          <w:rPr>
-            <w:rStyle w:val="Hyperlink"/>
-          </w:rPr>
-          <w:t xml:space="preserve"> </w:t>
-        </w:r>
-        <w:r>
-          <w:rPr>
-            <w:rStyle w:val="Hyperlink"/>
-          </w:rPr>
-          <w:t xml:space="preserve">in</w:t>
-        </w:r>
-        <w:r>
-          <w:rPr>
-            <w:rStyle w:val="Hyperlink"/>
-          </w:rPr>
-          <w:t xml:space="preserve"> </w:t>
-        </w:r>
-        <w:r>
-          <w:rPr>
-            <w:rStyle w:val="Hyperlink"/>
-          </w:rPr>
-          <w:t xml:space="preserve">Observational Study</w:t>
-        </w:r>
-        <w:r>
-          <w:rPr>
-            <w:rStyle w:val="Hyperlink"/>
-          </w:rPr>
-          <w:t xml:space="preserve"> </w:t>
-        </w:r>
-        <w:r>
-          <w:rPr>
-            <w:rStyle w:val="Hyperlink"/>
-          </w:rPr>
-          <w:t xml:space="preserve">of</w:t>
-        </w:r>
-        <w:r>
-          <w:rPr>
-            <w:rStyle w:val="Hyperlink"/>
-          </w:rPr>
-          <w:t xml:space="preserve"> </w:t>
-        </w:r>
-        <w:r>
-          <w:rPr>
-            <w:rStyle w:val="Hyperlink"/>
-          </w:rPr>
-          <w:t xml:space="preserve">SARS-CoV-2 Vaccine Effectiveness</w:t>
-        </w:r>
-        <w:r>
-          <w:rPr>
-            <w:rStyle w:val="Hyperlink"/>
-          </w:rPr>
-          <w:t xml:space="preserve">:</w:t>
-        </w:r>
-        <w:r>
-          <w:rPr>
-            <w:rStyle w:val="Hyperlink"/>
-          </w:rPr>
-          <w:t xml:space="preserve"> </w:t>
-        </w:r>
-        <w:r>
-          <w:rPr>
-            <w:rStyle w:val="Hyperlink"/>
-          </w:rPr>
-          <w:t xml:space="preserve">A Nationwide</w:t>
-        </w:r>
-        <w:r>
-          <w:rPr>
-            <w:rStyle w:val="Hyperlink"/>
-          </w:rPr>
-          <w:t xml:space="preserve">,</w:t>
-        </w:r>
-        <w:r>
-          <w:rPr>
-            <w:rStyle w:val="Hyperlink"/>
-          </w:rPr>
-          <w:t xml:space="preserve"> </w:t>
-        </w:r>
-        <w:r>
-          <w:rPr>
-            <w:rStyle w:val="Hyperlink"/>
-          </w:rPr>
-          <w:t xml:space="preserve">Population-Based Danish Health Registry Study</w:t>
+          <w:t xml:space="preserve">10.2147/CLEP.S468572</w:t>
         </w:r>
       </w:hyperlink>
-      <w:r>
-        <w:t xml:space="preserve">. Clinical Epidemiology. 2024 July;Volume 16:501–12.</w:t>
-      </w:r>
-      <w:r>
-        <w:t xml:space="preserve"> </w:t>
-      </w:r>
     </w:p>
     <w:bookmarkEnd w:id="118"/>
     <w:bookmarkStart w:id="120" w:name="ref-chemaitelly2025"/>
@@ -16042,61 +15988,37 @@
         <w:t xml:space="preserve">	</w:t>
       </w:r>
       <w:r>
-        <w:t xml:space="preserve">Chemaitelly H, Ayoub HH, Coyle P, Tang P, Hasan MR, Yassine HM, et al.</w:t>
-      </w:r>
-      <w:r>
-        <w:t xml:space="preserve"> </w:t>
+        <w:t xml:space="preserve">Chemaitelly H, Ayoub HH, Coyle P, Tang P, Hasan MR, Yassine HM, et al. Assessing healthy vaccinee effect in</w:t>
+      </w:r>
+      <w:r>
+        <w:t xml:space="preserve"> </w:t>
+      </w:r>
+      <w:r>
+        <w:t xml:space="preserve">COVID-19</w:t>
+      </w:r>
+      <w:r>
+        <w:t xml:space="preserve"> </w:t>
+      </w:r>
+      <w:r>
+        <w:t xml:space="preserve">vaccine effectiveness studies: A national cohort study in</w:t>
+      </w:r>
+      <w:r>
+        <w:t xml:space="preserve"> </w:t>
+      </w:r>
+      <w:r>
+        <w:t xml:space="preserve">Qatar</w:t>
+      </w:r>
+      <w:r>
+        <w:t xml:space="preserve">. Schiffer JT, Henry D, editors. eLife. 2025 June;14:e103690. doi:</w:t>
       </w:r>
       <w:hyperlink r:id="rId119">
         <w:r>
           <w:rPr>
             <w:rStyle w:val="Hyperlink"/>
           </w:rPr>
-          <w:t xml:space="preserve">Assessing healthy vaccinee effect in</w:t>
-        </w:r>
-        <w:r>
-          <w:rPr>
-            <w:rStyle w:val="Hyperlink"/>
-          </w:rPr>
-          <w:t xml:space="preserve"> </w:t>
-        </w:r>
-        <w:r>
-          <w:rPr>
-            <w:rStyle w:val="Hyperlink"/>
-          </w:rPr>
-          <w:t xml:space="preserve">COVID-19</w:t>
-        </w:r>
-        <w:r>
-          <w:rPr>
-            <w:rStyle w:val="Hyperlink"/>
-          </w:rPr>
-          <w:t xml:space="preserve"> </w:t>
-        </w:r>
-        <w:r>
-          <w:rPr>
-            <w:rStyle w:val="Hyperlink"/>
-          </w:rPr>
-          <w:t xml:space="preserve">vaccine effectiveness studies: A national cohort study in</w:t>
-        </w:r>
-        <w:r>
-          <w:rPr>
-            <w:rStyle w:val="Hyperlink"/>
-          </w:rPr>
-          <w:t xml:space="preserve"> </w:t>
-        </w:r>
-        <w:r>
-          <w:rPr>
-            <w:rStyle w:val="Hyperlink"/>
-          </w:rPr>
-          <w:t xml:space="preserve">Qatar</w:t>
+          <w:t xml:space="preserve">10.7554/eLife.103690</w:t>
         </w:r>
       </w:hyperlink>
-      <w:r>
-        <w:t xml:space="preserve">. Schiffer JT, Henry D, editors. eLife. 2025 June;14:e103690.</w:t>
-      </w:r>
-      <w:r>
-        <w:t xml:space="preserve"> </w:t>
-      </w:r>
     </w:p>
     <w:bookmarkEnd w:id="120"/>
     <w:bookmarkStart w:id="122" w:name="ref-vaupel1979"/>
@@ -16114,25 +16036,16 @@
         <w:t xml:space="preserve">	</w:t>
       </w:r>
       <w:r>
-        <w:t xml:space="preserve">Vaupel JW, Manton KG, Stallard E.</w:t>
-      </w:r>
-      <w:r>
-        <w:t xml:space="preserve"> </w:t>
+        <w:t xml:space="preserve">Vaupel JW, Manton KG, Stallard E. The impact of heterogeneity in individual frailty on the dynamics of mortality. Demography. 1979 Aug;16(3):439–54. doi:</w:t>
       </w:r>
       <w:hyperlink r:id="rId121">
         <w:r>
           <w:rPr>
             <w:rStyle w:val="Hyperlink"/>
           </w:rPr>
-          <w:t xml:space="preserve">The impact of heterogeneity in individual frailty on the dynamics of mortality</w:t>
+          <w:t xml:space="preserve">10.2307/2061224</w:t>
         </w:r>
       </w:hyperlink>
-      <w:r>
-        <w:t xml:space="preserve">. Demography. 1979 Aug;16(3):439–54.</w:t>
-      </w:r>
-      <w:r>
-        <w:t xml:space="preserve"> </w:t>
-      </w:r>
     </w:p>
     <w:bookmarkEnd w:id="122"/>
     <w:bookmarkEnd w:id="123"/>

</xml_diff>

<commit_message>
latest minor changes to paper. md
</commit_message>
<xml_diff>
--- a/documentation/preprint/paper.docx
+++ b/documentation/preprint/paper.docx
@@ -544,7 +544,7 @@
           <w:b/>
           <w:bCs/>
         </w:rPr>
-        <w:t xml:space="preserve">time-varying healthy vaccinee effect</w:t>
+        <w:t xml:space="preserve">time-varying healthy vaccinee effect (HVE)</w:t>
       </w:r>
       <w:r>
         <w:t xml:space="preserve"> </w:t>
@@ -3719,7 +3719,7 @@
         <w:t xml:space="preserve"> </w:t>
       </w:r>
       <w:r>
-        <w:t xml:space="preserve">in calendar time (ISO week space). The quiet window is prespecified and applied consistently across cohorts within an analysis; robustness to alternate quiet-window bounds is assessed in sensitivity analyses. Let</w:t>
+        <w:t xml:space="preserve">in calendar time (ISO week space). The quiet window is prespecified and applied consistently across cohorts within an analysis; robustness to alternate quiet-window bounds is assessed in sensitivity analyses. Quiet periods are identified diagnostically via stability of observed cumulative hazards and absence of external shocks, rather than by a fixed universal numeric threshold. Let</w:t>
       </w:r>
       <w:r>
         <w:t xml:space="preserve"> </w:t>
@@ -4536,7 +4536,34 @@
         </m:r>
       </m:oMath>
       <w:r>
-        <w:t xml:space="preserve">-space provide a practical check on whether the selection parameters are being identified from the quiet-window data.</w:t>
+        <w:t xml:space="preserve">-space provide a practical check on whether the selection parameters are being identified from the quiet-window data. In practice, lack of identifiable curvature naturally manifests as</w:t>
+      </w:r>
+      <w:r>
+        <w:t xml:space="preserve"> </w:t>
+      </w:r>
+      <m:oMath>
+        <m:acc>
+          <m:accPr>
+            <m:chr m:val="̂"/>
+          </m:accPr>
+          <m:e>
+            <m:r>
+              <m:t>θ</m:t>
+            </m:r>
+          </m:e>
+        </m:acc>
+        <m:r>
+          <m:rPr>
+            <m:sty m:val="p"/>
+          </m:rPr>
+          <m:t>→</m:t>
+        </m:r>
+        <m:r>
+          <m:t>0</m:t>
+        </m:r>
+      </m:oMath>
+      <w:r>
+        <w:t xml:space="preserve">, providing an internal diagnostic for non-identifiability over short or sparse follow-up.</w:t>
       </w:r>
     </w:p>
     <w:p>
@@ -6254,7 +6281,7 @@
         <w:pStyle w:val="FirstParagraph"/>
       </w:pPr>
       <w:r>
-        <w:t xml:space="preserve">In many applications, the first few post-enrollment intervals can be unstable due to immediate post-enrollment artifacts (e.g., rapid deferral, short-term sorting, administrative effects). KCOR supports a prespecified stabilization rule by excluding early weeks from accumulation and from quiet-window fitting.</w:t>
+        <w:t xml:space="preserve">In many applications, the first few post-enrollment intervals can be unstable due to immediate post-enrollment artifacts (e.g., rapid deferral, short-term sorting, administrative effects). KCOR supports a prespecified stabilization rule by excluding early weeks from accumulation and from quiet-window fitting. The skip-weeks parameter is prespecified and evaluated via sensitivity analysis to exclude early enrollment instability rather than to tune estimates.</w:t>
       </w:r>
     </w:p>
     <w:p>
@@ -11238,6 +11265,14 @@
       </w:pPr>
       <w:r>
         <w:t xml:space="preserve">[To be added prior to submission.]</w:t>
+      </w:r>
+    </w:p>
+    <w:p>
+      <w:pPr>
+        <w:pStyle w:val="BodyText"/>
+      </w:pPr>
+      <w:r>
+        <w:t xml:space="preserve">Supplementary appendices provide mathematical derivations and full control-test specifications.</w:t>
       </w:r>
     </w:p>
     <w:p>

</xml_diff>

<commit_message>
paper updated with the KCOR repo DOI !
</commit_message>
<xml_diff>
--- a/documentation/preprint/paper.docx
+++ b/documentation/preprint/paper.docx
@@ -2,7 +2,7 @@
 <file path=word/document.xml><?xml version="1.0" encoding="utf-8"?>
 <w:document xmlns:w="http://schemas.openxmlformats.org/wordprocessingml/2006/main" xmlns:m="http://schemas.openxmlformats.org/officeDocument/2006/math" xmlns:r="http://schemas.openxmlformats.org/officeDocument/2006/relationships" xmlns:o="urn:schemas-microsoft-com:office:office" xmlns:v="urn:schemas-microsoft-com:vml" xmlns:w10="urn:schemas-microsoft-com:office:word" xmlns:a="http://schemas.openxmlformats.org/drawingml/2006/main" xmlns:pic="http://schemas.openxmlformats.org/drawingml/2006/picture" xmlns:wp="http://schemas.openxmlformats.org/drawingml/2006/wordprocessingDrawing">
   <w:body>
-    <w:bookmarkStart w:id="125" w:name="X7e352faca4f4abc41f11b7392747c843df7c7d0"/>
+    <w:bookmarkStart w:id="126" w:name="X7e352faca4f4abc41f11b7392747c843df7c7d0"/>
     <w:p>
       <w:pPr>
         <w:pStyle w:val="Heading1"/>
@@ -11009,7 +11009,7 @@
       </w:r>
     </w:p>
     <w:bookmarkEnd w:id="90"/>
-    <w:bookmarkStart w:id="100" w:name="declarations-journal-requirements"/>
+    <w:bookmarkStart w:id="101" w:name="declarations-journal-requirements"/>
     <w:p>
       <w:pPr>
         <w:pStyle w:val="Heading2"/>
@@ -11139,7 +11139,7 @@
       </w:r>
     </w:p>
     <w:bookmarkEnd w:id="93"/>
-    <w:bookmarkStart w:id="95" w:name="code-availability"/>
+    <w:bookmarkStart w:id="96" w:name="code-availability"/>
     <w:p>
       <w:pPr>
         <w:pStyle w:val="Heading3"/>
@@ -11192,11 +11192,22 @@
         </w:numPr>
       </w:pPr>
       <w:r>
-        <w:t xml:space="preserve">For archival reproducibility, a Zenodo DOI will be minted for the exact release corresponding to this manuscript prior to final publication.</w:t>
-      </w:r>
-    </w:p>
-    <w:bookmarkEnd w:id="95"/>
-    <w:bookmarkStart w:id="96" w:name="competing-interests"/>
+        <w:t xml:space="preserve">Zenodo DOI:</w:t>
+      </w:r>
+      <w:r>
+        <w:t xml:space="preserve"> </w:t>
+      </w:r>
+      <w:hyperlink r:id="rId95">
+        <w:r>
+          <w:rPr>
+            <w:rStyle w:val="Hyperlink"/>
+          </w:rPr>
+          <w:t xml:space="preserve">10.5281/zenodo.18050329</w:t>
+        </w:r>
+      </w:hyperlink>
+    </w:p>
+    <w:bookmarkEnd w:id="96"/>
+    <w:bookmarkStart w:id="97" w:name="competing-interests"/>
     <w:p>
       <w:pPr>
         <w:pStyle w:val="Heading3"/>
@@ -11213,8 +11224,8 @@
         <w:t xml:space="preserve">[To be declared by authors prior to submission.]</w:t>
       </w:r>
     </w:p>
-    <w:bookmarkEnd w:id="96"/>
-    <w:bookmarkStart w:id="97" w:name="funding"/>
+    <w:bookmarkEnd w:id="97"/>
+    <w:bookmarkStart w:id="98" w:name="funding"/>
     <w:p>
       <w:pPr>
         <w:pStyle w:val="Heading3"/>
@@ -11231,8 +11242,8 @@
         <w:t xml:space="preserve">[To be declared by authors prior to submission.]</w:t>
       </w:r>
     </w:p>
-    <w:bookmarkEnd w:id="97"/>
-    <w:bookmarkStart w:id="98" w:name="authors-contributions"/>
+    <w:bookmarkEnd w:id="98"/>
+    <w:bookmarkStart w:id="99" w:name="authors-contributions"/>
     <w:p>
       <w:pPr>
         <w:pStyle w:val="Heading3"/>
@@ -11249,8 +11260,8 @@
         <w:t xml:space="preserve">[To be specified prior to submission. Expected contributions include: conceptualization, methodology development, software implementation, validation, writing.]</w:t>
       </w:r>
     </w:p>
-    <w:bookmarkEnd w:id="98"/>
-    <w:bookmarkStart w:id="99" w:name="acknowledgements"/>
+    <w:bookmarkEnd w:id="99"/>
+    <w:bookmarkStart w:id="100" w:name="acknowledgements"/>
     <w:p>
       <w:pPr>
         <w:pStyle w:val="Heading3"/>
@@ -11282,9 +11293,9 @@
         </w:pict>
       </w:r>
     </w:p>
-    <w:bookmarkEnd w:id="99"/>
     <w:bookmarkEnd w:id="100"/>
-    <w:bookmarkStart w:id="116" w:name="Xf63d107101d42351f2e2cf2bd57881771784bec"/>
+    <w:bookmarkEnd w:id="101"/>
+    <w:bookmarkStart w:id="117" w:name="Xf63d107101d42351f2e2cf2bd57881771784bec"/>
     <w:p>
       <w:pPr>
         <w:pStyle w:val="Heading2"/>
@@ -11293,7 +11304,7 @@
         <w:t xml:space="preserve">Supplementary material (appendix placeholders)</w:t>
       </w:r>
     </w:p>
-    <w:bookmarkStart w:id="105" w:name="appendix-a.-mathematical-derivations"/>
+    <w:bookmarkStart w:id="106" w:name="appendix-a.-mathematical-derivations"/>
     <w:p>
       <w:pPr>
         <w:pStyle w:val="Heading3"/>
@@ -11302,7 +11313,7 @@
         <w:t xml:space="preserve">Appendix A. Mathematical derivations</w:t>
       </w:r>
     </w:p>
-    <w:bookmarkStart w:id="101" w:name="X949c457b8ec3518d2fcc001fd53881dea62bb28"/>
+    <w:bookmarkStart w:id="102" w:name="X949c457b8ec3518d2fcc001fd53881dea62bb28"/>
     <w:p>
       <w:pPr>
         <w:pStyle w:val="Heading4"/>
@@ -12370,8 +12381,8 @@
         <w:t xml:space="preserve">in cohort-level hazards.</w:t>
       </w:r>
     </w:p>
-    <w:bookmarkEnd w:id="101"/>
-    <w:bookmarkStart w:id="102" w:name="a.2-gamma-frailty-identity-derivation"/>
+    <w:bookmarkEnd w:id="102"/>
+    <w:bookmarkStart w:id="103" w:name="a.2-gamma-frailty-identity-derivation"/>
     <w:p>
       <w:pPr>
         <w:pStyle w:val="Heading4"/>
@@ -13058,8 +13069,8 @@
         <w:t xml:space="preserve">This is the gamma-frailty identity (Equation {#eq:gamma-frailty-identity} in the main text).</w:t>
       </w:r>
     </w:p>
-    <w:bookmarkEnd w:id="102"/>
-    <w:bookmarkStart w:id="103" w:name="a.3-inversion-formula"/>
+    <w:bookmarkEnd w:id="103"/>
+    <w:bookmarkStart w:id="104" w:name="a.3-inversion-formula"/>
     <w:p>
       <w:pPr>
         <w:pStyle w:val="Heading4"/>
@@ -13488,8 +13499,8 @@
         <w:t xml:space="preserve">.</w:t>
       </w:r>
     </w:p>
-    <w:bookmarkEnd w:id="103"/>
-    <w:bookmarkStart w:id="104" w:name="a.4-variance-propagation-sketch"/>
+    <w:bookmarkEnd w:id="104"/>
+    <w:bookmarkStart w:id="105" w:name="a.4-variance-propagation-sketch"/>
     <w:p>
       <w:pPr>
         <w:pStyle w:val="Heading4"/>
@@ -14197,9 +14208,9 @@
         <w:t xml:space="preserve">In practice, Monte Carlo resampling provides a more robust approach that captures uncertainty from both event realization and parameter estimation.</w:t>
       </w:r>
     </w:p>
-    <w:bookmarkEnd w:id="104"/>
     <w:bookmarkEnd w:id="105"/>
-    <w:bookmarkStart w:id="110" w:name="appendix-b.-control-test-specifications"/>
+    <w:bookmarkEnd w:id="106"/>
+    <w:bookmarkStart w:id="111" w:name="appendix-b.-control-test-specifications"/>
     <w:p>
       <w:pPr>
         <w:pStyle w:val="Heading3"/>
@@ -14208,7 +14219,7 @@
         <w:t xml:space="preserve">Appendix B. Control-test specifications</w:t>
       </w:r>
     </w:p>
-    <w:bookmarkStart w:id="106" w:name="X2180becb792c7366d1a2d9abe674c7e8eb8a3b6"/>
+    <w:bookmarkStart w:id="107" w:name="X2180becb792c7366d1a2d9abe674c7e8eb8a3b6"/>
     <w:p>
       <w:pPr>
         <w:pStyle w:val="Heading4"/>
@@ -14447,8 +14458,8 @@
         <w:t xml:space="preserve">Both cohorts share identical per-frailty-group death probabilities; only the mixture weights differ. This induces different cohort-level curvature under the null.</w:t>
       </w:r>
     </w:p>
-    <w:bookmarkEnd w:id="106"/>
-    <w:bookmarkStart w:id="107" w:name="X6ca5a97e85e9ee460a15280db933ceb5c1ed112"/>
+    <w:bookmarkEnd w:id="107"/>
+    <w:bookmarkStart w:id="108" w:name="X6ca5a97e85e9ee460a15280db933ceb5c1ed112"/>
     <w:p>
       <w:pPr>
         <w:pStyle w:val="Heading4"/>
@@ -14632,8 +14643,8 @@
         <w:t xml:space="preserve">This construction ensures that dose comparisons are within the same underlying vaccination category, preserving a true null while inducing 10–20 year age differences.</w:t>
       </w:r>
     </w:p>
-    <w:bookmarkEnd w:id="107"/>
-    <w:bookmarkStart w:id="108" w:name="b.3-positive-control-injected-effect"/>
+    <w:bookmarkEnd w:id="108"/>
+    <w:bookmarkStart w:id="109" w:name="b.3-positive-control-injected-effect"/>
     <w:p>
       <w:pPr>
         <w:pStyle w:val="Heading4"/>
@@ -14955,8 +14966,8 @@
         <w:t xml:space="preserve">during the injection window, while leaving the control cohort unchanged.</w:t>
       </w:r>
     </w:p>
-    <w:bookmarkEnd w:id="108"/>
-    <w:bookmarkStart w:id="109" w:name="b.4-sensitivity-analysis-parameters"/>
+    <w:bookmarkEnd w:id="109"/>
+    <w:bookmarkStart w:id="110" w:name="b.4-sensitivity-analysis-parameters"/>
     <w:p>
       <w:pPr>
         <w:pStyle w:val="Heading4"/>
@@ -15076,9 +15087,9 @@
         <w:t xml:space="preserve">Output grids show KCOR values for each parameter combination.</w:t>
       </w:r>
     </w:p>
-    <w:bookmarkEnd w:id="109"/>
     <w:bookmarkEnd w:id="110"/>
-    <w:bookmarkStart w:id="115" w:name="X3fb27f9d14d988b0afc4c757bd6d2a45d2ae0b5"/>
+    <w:bookmarkEnd w:id="111"/>
+    <w:bookmarkStart w:id="116" w:name="X3fb27f9d14d988b0afc4c757bd6d2a45d2ae0b5"/>
     <w:p>
       <w:pPr>
         <w:pStyle w:val="Heading3"/>
@@ -15087,7 +15098,7 @@
         <w:t xml:space="preserve">Appendix C. Additional figures and diagnostics</w:t>
       </w:r>
     </w:p>
-    <w:bookmarkStart w:id="111" w:name="c.1-fit-diagnostics"/>
+    <w:bookmarkStart w:id="112" w:name="c.1-fit-diagnostics"/>
     <w:p>
       <w:pPr>
         <w:pStyle w:val="Heading4"/>
@@ -15394,8 +15405,8 @@
         <w:t xml:space="preserve">  RMSE_Hobs=3.37e-03,n_obs=97,success=1</w:t>
       </w:r>
     </w:p>
-    <w:bookmarkEnd w:id="111"/>
-    <w:bookmarkStart w:id="112" w:name="c.2-residual-analysis"/>
+    <w:bookmarkEnd w:id="112"/>
+    <w:bookmarkStart w:id="113" w:name="c.2-residual-analysis"/>
     <w:p>
       <w:pPr>
         <w:pStyle w:val="Heading4"/>
@@ -15660,8 +15671,8 @@
         <w:t xml:space="preserve">: Strong autocorrelation in residuals suggests the model is missing time-varying structure.</w:t>
       </w:r>
     </w:p>
-    <w:bookmarkEnd w:id="112"/>
-    <w:bookmarkStart w:id="113" w:name="c.3-parameter-stability-checks"/>
+    <w:bookmarkEnd w:id="113"/>
+    <w:bookmarkStart w:id="114" w:name="c.3-parameter-stability-checks"/>
     <w:p>
       <w:pPr>
         <w:pStyle w:val="Heading4"/>
@@ -15848,8 +15859,8 @@
         <w:t xml:space="preserve">The sensitivity analysis (§3.3 and Figure fig. 6) provides a systematic assessment of parameter stability.</w:t>
       </w:r>
     </w:p>
-    <w:bookmarkEnd w:id="113"/>
-    <w:bookmarkStart w:id="114" w:name="c.4-quiet-window-overlay-plots"/>
+    <w:bookmarkEnd w:id="114"/>
+    <w:bookmarkStart w:id="115" w:name="c.4-quiet-window-overlay-plots"/>
     <w:p>
       <w:pPr>
         <w:pStyle w:val="Heading4"/>
@@ -15917,10 +15928,10 @@
         </w:pict>
       </w:r>
     </w:p>
-    <w:bookmarkEnd w:id="114"/>
     <w:bookmarkEnd w:id="115"/>
     <w:bookmarkEnd w:id="116"/>
-    <w:bookmarkStart w:id="124" w:name="references"/>
+    <w:bookmarkEnd w:id="117"/>
+    <w:bookmarkStart w:id="125" w:name="references"/>
     <w:p>
       <w:pPr>
         <w:pStyle w:val="Heading2"/>
@@ -15929,8 +15940,8 @@
         <w:t xml:space="preserve">References</w:t>
       </w:r>
     </w:p>
-    <w:bookmarkStart w:id="123" w:name="refs"/>
-    <w:bookmarkStart w:id="118" w:name="ref-obel2024"/>
+    <w:bookmarkStart w:id="124" w:name="refs"/>
+    <w:bookmarkStart w:id="119" w:name="ref-obel2024"/>
     <w:p>
       <w:pPr>
         <w:pStyle w:val="Bibliography"/>
@@ -15998,7 +16009,7 @@
       <w:r>
         <w:t xml:space="preserve">. Clinical Epidemiology. 2024 July;Volume 16:501–12. doi:</w:t>
       </w:r>
-      <w:hyperlink r:id="rId117">
+      <w:hyperlink r:id="rId118">
         <w:r>
           <w:rPr>
             <w:rStyle w:val="Hyperlink"/>
@@ -16007,8 +16018,8 @@
         </w:r>
       </w:hyperlink>
     </w:p>
-    <w:bookmarkEnd w:id="118"/>
-    <w:bookmarkStart w:id="120" w:name="ref-chemaitelly2025"/>
+    <w:bookmarkEnd w:id="119"/>
+    <w:bookmarkStart w:id="121" w:name="ref-chemaitelly2025"/>
     <w:p>
       <w:pPr>
         <w:pStyle w:val="Bibliography"/>
@@ -16046,7 +16057,7 @@
       <w:r>
         <w:t xml:space="preserve">. Schiffer JT, Henry D, editors. eLife. 2025 June;14:e103690. doi:</w:t>
       </w:r>
-      <w:hyperlink r:id="rId119">
+      <w:hyperlink r:id="rId120">
         <w:r>
           <w:rPr>
             <w:rStyle w:val="Hyperlink"/>
@@ -16055,8 +16066,8 @@
         </w:r>
       </w:hyperlink>
     </w:p>
-    <w:bookmarkEnd w:id="120"/>
-    <w:bookmarkStart w:id="122" w:name="ref-vaupel1979"/>
+    <w:bookmarkEnd w:id="121"/>
+    <w:bookmarkStart w:id="123" w:name="ref-vaupel1979"/>
     <w:p>
       <w:pPr>
         <w:pStyle w:val="Bibliography"/>
@@ -16073,7 +16084,7 @@
       <w:r>
         <w:t xml:space="preserve">Vaupel JW, Manton KG, Stallard E. The impact of heterogeneity in individual frailty on the dynamics of mortality. Demography. 1979 Aug;16(3):439–54. doi:</w:t>
       </w:r>
-      <w:hyperlink r:id="rId121">
+      <w:hyperlink r:id="rId122">
         <w:r>
           <w:rPr>
             <w:rStyle w:val="Hyperlink"/>
@@ -16082,10 +16093,10 @@
         </w:r>
       </w:hyperlink>
     </w:p>
-    <w:bookmarkEnd w:id="122"/>
     <w:bookmarkEnd w:id="123"/>
     <w:bookmarkEnd w:id="124"/>
     <w:bookmarkEnd w:id="125"/>
+    <w:bookmarkEnd w:id="126"/>
     <w:sectPr>
       <w:footnotePr>
         <w:numRestart w:val="eachSect"/>

</xml_diff>

<commit_message>
paper incorporates AlterAI feedback
</commit_message>
<xml_diff>
--- a/documentation/preprint/paper.docx
+++ b/documentation/preprint/paper.docx
@@ -913,7 +913,7 @@
         <w:pStyle w:val="TableCaption"/>
       </w:pPr>
       <w:r>
-        <w:t xml:space="preserve">Table 2: Notation used throughout the Methods section.</w:t>
+        <w:t xml:space="preserve">Table 2: Notation used throughout the Methods section. θ_d denotes the cohort-specific depletion (frailty variance) parameter governing curvature in the observed cumulative hazard.</w:t>
       </w:r>
     </w:p>
     <w:tbl>
@@ -922,7 +922,7 @@
         <w:tblW w:type="pct" w:w="5000"/>
         <w:tblLayout w:type="fixed"/>
         <w:tblLook w:firstRow="1" w:lastRow="0" w:firstColumn="0" w:lastColumn="0" w:noHBand="0" w:noVBand="0" w:val="0020"/>
-        <w:tblCaption w:val="Table 2: Notation used throughout the Methods section."/>
+        <w:tblCaption w:val="Table 2: Notation used throughout the Methods section. θ_d denotes the cohort-specific depletion (frailty variance) parameter governing curvature in the observed cumulative hazard."/>
       </w:tblPr>
       <w:tblGrid>
         <w:gridCol w:w="3960"/>
@@ -10485,6 +10485,25 @@
       </w:r>
       <w:r>
         <w:t xml:space="preserve">: KCOR supports interpretable cohort comparison under stated assumptions, but it is not a substitute for randomization; causal claims require explicit causal assumptions and careful validation.</w:t>
+      </w:r>
+    </w:p>
+    <w:p>
+      <w:pPr>
+        <w:pStyle w:val="Compact"/>
+        <w:numPr>
+          <w:ilvl w:val="0"/>
+          <w:numId w:val="1015"/>
+        </w:numPr>
+      </w:pPr>
+      <w:r>
+        <w:rPr>
+          <w:b/>
+          <w:bCs/>
+        </w:rPr>
+        <w:t xml:space="preserve">Non-gamma frailty</w:t>
+      </w:r>
+      <w:r>
+        <w:t xml:space="preserve">: The KCOR framework assumes that selection acts approximately multiplicatively through a time-invariant frailty distribution, for which the gamma family provides a convenient and empirically testable approximation. In settings where depletion dynamics are driven by more complex mechanisms—such as time-varying frailty variance, interacting risk factors, or shared frailty correlations within subgroups—the curvature structure exploited by KCOR may be misspecified. In such cases, KCOR diagnostics (e.g., poor curvature fit or unstable θ̂ estimates) serve as indicators of model inadequacy rather than targets for parameter tuning. Extending the framework to accommodate dynamic or correlated frailty structures would require explicit model generalization rather than modification of KCOR normalization steps and is left to future work.</w:t>
       </w:r>
     </w:p>
     <w:bookmarkStart w:id="88" w:name="X23cf99625f696e3debeff054e3876378086bb67"/>

</xml_diff>

<commit_message>
fixed source had relative path
</commit_message>
<xml_diff>
--- a/documentation/preprint/paper.docx
+++ b/documentation/preprint/paper.docx
@@ -8884,7 +8884,7 @@
         <w:rPr>
           <w:rStyle w:val="VerbatimChar"/>
         </w:rPr>
-        <w:t xml:space="preserve">../../test/negative_control/out/KCOR_summary.log</w:t>
+        <w:t xml:space="preserve">test/negative_control/out/KCOR_summary.log</w:t>
       </w:r>
       <w:r>
         <w:t xml:space="preserve">)</w:t>
@@ -8895,7 +8895,7 @@
         <w:tblStyle w:val="Table"/>
         <w:tblW w:type="auto" w:w="0"/>
         <w:tblLook w:firstRow="1" w:lastRow="0" w:firstColumn="0" w:lastColumn="0" w:noHBand="0" w:noVBand="0" w:val="0020"/>
-        <w:tblCaption w:val="Table 4: Example end-of-window KCOR values from the empirical negative control (pooled/ASMR summaries), demonstrating near-null behavior under large composition differences. (Source: ../../test/negative_control/out/KCOR_summary.log)"/>
+        <w:tblCaption w:val="Table 4: Example end-of-window KCOR values from the empirical negative control (pooled/ASMR summaries), demonstrating near-null behavior under large composition differences. (Source: test/negative_control/out/KCOR_summary.log)"/>
       </w:tblPr>
       <w:tblGrid>
         <w:gridCol w:w="1980"/>

</xml_diff>

<commit_message>
updated to mention minimal requirements
</commit_message>
<xml_diff>
--- a/documentation/preprint/paper.docx
+++ b/documentation/preprint/paper.docx
@@ -201,7 +201,7 @@
         <w:t xml:space="preserve">cumulative-hazard space</w:t>
       </w:r>
       <w:r>
-        <w:t xml:space="preserve">. KCOR v6 fits cohort-specific selection parameters during epidemiologically quiet periods and transforms observed cumulative hazards to depletion-neutralized baseline cumulative hazards, which are then compared cumulatively via ratios. We describe the KCOR framework, its mathematical foundation, and its validation using prespecified negative and positive control tests designed to stress selection-induced curvature. KCOR enables interpretable cumulative cohort comparisons in settings where treated and untreated hazards are non-proportional because selection induces different depletion dynamics.</w:t>
+        <w:t xml:space="preserve">. KCOR v6 fits cohort-specific selection parameters during epidemiologically quiet periods and transforms observed cumulative hazards to depletion-neutralized baseline cumulative hazards, which are then compared cumulatively via ratios. We describe the KCOR framework, its mathematical foundation, and its validation using prespecified negative and positive control tests designed to stress selection-induced curvature. KCOR requires only event timing—dates of intervention (enrollment) and dates of death (with birth date or year needed only for age stratification)—making it applicable to minimal record-level mortality datasets. KCOR enables interpretable cumulative cohort comparisons in settings where treated and untreated hazards are non-proportional because selection induces different depletion dynamics.</w:t>
       </w:r>
     </w:p>
     <w:p>
@@ -1482,7 +1482,7 @@
         <w:t xml:space="preserve"> </w:t>
       </w:r>
       <w:r>
-        <w:t xml:space="preserve">at enrollment:</w:t>
+        <w:t xml:space="preserve">at enrollment. Required inputs are minimal: for each individual, the intervention or enrollment date(s) and the date of death, with birth date or year included only if age stratification is performed.</w:t>
       </w:r>
     </w:p>
     <w:p>

</xml_diff>

<commit_message>
beefed up 5.1 of the paper failure modes
</commit_message>
<xml_diff>
--- a/documentation/preprint/paper.docx
+++ b/documentation/preprint/paper.docx
@@ -74,7 +74,7 @@
         <w:t xml:space="preserve">Authors</w:t>
       </w:r>
       <w:r>
-        <w:t xml:space="preserve">: [Author names and degrees to be added prior to submission]</w:t>
+        <w:t xml:space="preserve">: Steven T. Kirsch</w:t>
       </w:r>
     </w:p>
     <w:p>
@@ -93,7 +93,7 @@
         <w:t xml:space="preserve">Affiliations</w:t>
       </w:r>
       <w:r>
-        <w:t xml:space="preserve">: [Institutional affiliations to be added prior to submission]</w:t>
+        <w:t xml:space="preserve">: Independent Researcher, United States</w:t>
       </w:r>
     </w:p>
     <w:p>
@@ -112,7 +112,7 @@
         <w:t xml:space="preserve">Corresponding author</w:t>
       </w:r>
       <w:r>
-        <w:t xml:space="preserve">: [Contact information to be added prior to submission]</w:t>
+        <w:t xml:space="preserve">: stk@alum.mit.edu</w:t>
       </w:r>
     </w:p>
     <w:p>
@@ -131,7 +131,7 @@
         <w:t xml:space="preserve">Word count</w:t>
       </w:r>
       <w:r>
-        <w:t xml:space="preserve">: [To be calculated prior to submission]</w:t>
+        <w:t xml:space="preserve">: 4,373</w:t>
       </w:r>
     </w:p>
     <w:p>
@@ -10641,7 +10641,7 @@
         <w:t xml:space="preserve">External time-varying hazards masquerading as frailty depletion</w:t>
       </w:r>
       <w:r>
-        <w:t xml:space="preserve">: Strong secular trends, seasonality, or outcome-definition changes can introduce curvature that is not well captured by gamma-frailty depletion alone.</w:t>
+        <w:t xml:space="preserve">: Strong secular trends, seasonality, or outcome-definition changes can introduce curvature that is not well captured by gamma-frailty depletion alone. For example, COVID-19 waves disproportionately increase mortality among frail individuals; if one cohort has higher baseline frailty, such a wave can preferentially deplete that cohort, producing the appearance of a benefit in the lower-frailty cohort that is actually due to differential frailty-specific mortality from the external hazard rather than from the intervention under study.</w:t>
       </w:r>
     </w:p>
     <w:p>
@@ -11290,7 +11290,7 @@
         <w:pStyle w:val="FirstParagraph"/>
       </w:pPr>
       <w:r>
-        <w:t xml:space="preserve">[To be declared by authors prior to submission.]</w:t>
+        <w:t xml:space="preserve">The author is a board member of the Vaccine Safety Research Foundation.</w:t>
       </w:r>
     </w:p>
     <w:bookmarkEnd w:id="98"/>
@@ -11308,7 +11308,7 @@
         <w:pStyle w:val="FirstParagraph"/>
       </w:pPr>
       <w:r>
-        <w:t xml:space="preserve">[To be declared by authors prior to submission.]</w:t>
+        <w:t xml:space="preserve">This research received no external funding.</w:t>
       </w:r>
     </w:p>
     <w:bookmarkEnd w:id="99"/>
@@ -11326,7 +11326,7 @@
         <w:pStyle w:val="FirstParagraph"/>
       </w:pPr>
       <w:r>
-        <w:t xml:space="preserve">[To be specified prior to submission. Expected contributions include: conceptualization, methodology development, software implementation, validation, writing.]</w:t>
+        <w:t xml:space="preserve">Steven T. Kirsch conceived the study, developed the methodology, performed the analysis, and wrote the manuscript.</w:t>
       </w:r>
     </w:p>
     <w:bookmarkEnd w:id="100"/>
@@ -11344,15 +11344,7 @@
         <w:pStyle w:val="FirstParagraph"/>
       </w:pPr>
       <w:r>
-        <w:t xml:space="preserve">[To be added prior to submission.]</w:t>
-      </w:r>
-    </w:p>
-    <w:p>
-      <w:pPr>
-        <w:pStyle w:val="BodyText"/>
-      </w:pPr>
-      <w:r>
-        <w:t xml:space="preserve">Supplementary appendices provide mathematical derivations and full control-test specifications.</w:t>
+        <w:t xml:space="preserve">[TODO]</w:t>
       </w:r>
     </w:p>
     <w:p>
@@ -11364,13 +11356,21 @@
     </w:p>
     <w:bookmarkEnd w:id="101"/>
     <w:bookmarkEnd w:id="102"/>
-    <w:bookmarkStart w:id="118" w:name="Xf63d107101d42351f2e2cf2bd57881771784bec"/>
+    <w:bookmarkStart w:id="118" w:name="supplementary-material"/>
     <w:p>
       <w:pPr>
         <w:pStyle w:val="Heading2"/>
       </w:pPr>
       <w:r>
-        <w:t xml:space="preserve">Supplementary material (appendix placeholders)</w:t>
+        <w:t xml:space="preserve">Supplementary material</w:t>
+      </w:r>
+    </w:p>
+    <w:p>
+      <w:pPr>
+        <w:pStyle w:val="FirstParagraph"/>
+      </w:pPr>
+      <w:r>
+        <w:t xml:space="preserve">Supplementary appendices provide mathematical derivations and full control-test specifications.</w:t>
       </w:r>
     </w:p>
     <w:bookmarkStart w:id="107" w:name="appendix-a.-mathematical-derivations"/>

</xml_diff>

<commit_message>
updated to reference Czech dataset
</commit_message>
<xml_diff>
--- a/documentation/preprint/paper.docx
+++ b/documentation/preprint/paper.docx
@@ -2,7 +2,7 @@
 <file path=word/document.xml><?xml version="1.0" encoding="utf-8"?>
 <w:document xmlns:w="http://schemas.openxmlformats.org/wordprocessingml/2006/main" xmlns:m="http://schemas.openxmlformats.org/officeDocument/2006/math" xmlns:r="http://schemas.openxmlformats.org/officeDocument/2006/relationships" xmlns:o="urn:schemas-microsoft-com:office:office" xmlns:v="urn:schemas-microsoft-com:vml" xmlns:w10="urn:schemas-microsoft-com:office:word" xmlns:a="http://schemas.openxmlformats.org/drawingml/2006/main" xmlns:pic="http://schemas.openxmlformats.org/drawingml/2006/picture" xmlns:wp="http://schemas.openxmlformats.org/drawingml/2006/wordprocessingDrawing">
   <w:body>
-    <w:bookmarkStart w:id="128" w:name="X7e352faca4f4abc41f11b7392747c843df7c7d0"/>
+    <w:bookmarkStart w:id="129" w:name="X7e352faca4f4abc41f11b7392747c843df7c7d0"/>
     <w:p>
       <w:pPr>
         <w:pStyle w:val="Heading1"/>
@@ -8894,6 +8894,14 @@
         <w:pStyle w:val="BodyText"/>
       </w:pPr>
       <w:r>
+        <w:t xml:space="preserve">For the empirical age-shift negative control (Figures 3–4), we use aggregated weekly cohort summaries derived from the Czech Republic administrative mortality and vaccination dataset and exported in KCOR_CMR format.</w:t>
+      </w:r>
+    </w:p>
+    <w:p>
+      <w:pPr>
+        <w:pStyle w:val="BodyText"/>
+      </w:pPr>
+      <w:r>
         <w:t xml:space="preserve">Two snapshots illustrate that KCOR is near-flat even under 10–20 year age differences:</w:t>
       </w:r>
     </w:p>
@@ -8907,7 +8915,7 @@
           <wp:inline>
             <wp:extent cx="5334000" cy="2773680"/>
             <wp:effectExtent b="0" l="0" r="0" t="0"/>
-            <wp:docPr descr="Figure 3: Empirical negative control with approximately 10-year age difference between cohorts. Despite large baseline mortality differences, KCOR remains near-flat at 1 over follow-up, consistent with a true null effect." title="" id="62" name="Picture"/>
+            <wp:docPr descr="Figure 3: Empirical negative control with approximately 10-year age difference between cohorts. Despite large baseline mortality differences, KCOR remains near-flat at 1 over follow-up, consistent with a true null effect. Data source: Czech Republic mortality and vaccination dataset processed into KCOR_CMR aggregated format (negative-control construction; see Appendix B.2)4." title="" id="62" name="Picture"/>
             <a:graphic>
               <a:graphicData uri="http://schemas.openxmlformats.org/drawingml/2006/picture">
                 <pic:pic>
@@ -8950,7 +8958,16 @@
         <w:pStyle w:val="ImageCaption"/>
       </w:pPr>
       <w:r>
-        <w:t xml:space="preserve">Figure 3: Empirical negative control with approximately 10-year age difference between cohorts. Despite large baseline mortality differences, KCOR remains near-flat at 1 over follow-up, consistent with a true null effect.</w:t>
+        <w:t xml:space="preserve">Figure 3: Empirical negative control with approximately 10-year age difference between cohorts. Despite large baseline mortality differences, KCOR remains near-flat at 1 over follow-up, consistent with a true null effect. Data source: Czech Republic mortality and vaccination dataset processed into KCOR_CMR aggregated format (negative-control construction; see Appendix B.2)</w:t>
+      </w:r>
+      <w:r>
+        <w:rPr>
+          <w:vertAlign w:val="superscript"/>
+        </w:rPr>
+        <w:t xml:space="preserve">4</w:t>
+      </w:r>
+      <w:r>
+        <w:t xml:space="preserve">.</w:t>
       </w:r>
     </w:p>
     <w:bookmarkEnd w:id="64"/>
@@ -8964,7 +8981,7 @@
           <wp:inline>
             <wp:extent cx="5334000" cy="2810466"/>
             <wp:effectExtent b="0" l="0" r="0" t="0"/>
-            <wp:docPr descr="Figure 4: Empirical negative control with approximately 20-year age difference between cohorts. Even under extreme composition differences, KCOR exhibits no systematic drift, demonstrating robustness to selection-induced curvature." title="" id="66" name="Picture"/>
+            <wp:docPr descr="Figure 4: Empirical negative control with approximately 20-year age difference between cohorts. Even under extreme composition differences, KCOR exhibits no systematic drift, demonstrating robustness to selection-induced curvature. Data source: Czech Republic mortality and vaccination dataset processed into KCOR_CMR aggregated format (negative-control construction; see Appendix B.2)." title="" id="66" name="Picture"/>
             <a:graphic>
               <a:graphicData uri="http://schemas.openxmlformats.org/drawingml/2006/picture">
                 <pic:pic>
@@ -9007,7 +9024,7 @@
         <w:pStyle w:val="ImageCaption"/>
       </w:pPr>
       <w:r>
-        <w:t xml:space="preserve">Figure 4: Empirical negative control with approximately 20-year age difference between cohorts. Even under extreme composition differences, KCOR exhibits no systematic drift, demonstrating robustness to selection-induced curvature.</w:t>
+        <w:t xml:space="preserve">Figure 4: Empirical negative control with approximately 20-year age difference between cohorts. Even under extreme composition differences, KCOR exhibits no systematic drift, demonstrating robustness to selection-induced curvature. Data source: Czech Republic mortality and vaccination dataset processed into KCOR_CMR aggregated format (negative-control construction; see Appendix B.2).</w:t>
       </w:r>
     </w:p>
     <w:bookmarkEnd w:id="68"/>
@@ -11243,7 +11260,13 @@
         <w:pStyle w:val="FirstParagraph"/>
       </w:pPr>
       <w:r>
-        <w:t xml:space="preserve">Not applicable. This is a methods-only manuscript using synthetic data generated for validation purposes and publicly available aggregated mortality statistics. No individual-level data requiring ethics approval were used in the primary analyses presented here.</w:t>
+        <w:t xml:space="preserve">Not applicable. This is a methods-only manuscript. The primary validation results use synthetic data. Empirical negative-control figures (Figures 3–4) use aggregated cohort summaries derived from Czech Republic administrative data; no record-level data are shared in this manuscript.</w:t>
+      </w:r>
+      <w:r>
+        <w:rPr>
+          <w:vertAlign w:val="superscript"/>
+        </w:rPr>
+        <w:t xml:space="preserve">4</w:t>
       </w:r>
     </w:p>
     <w:bookmarkEnd w:id="93"/>
@@ -14727,7 +14750,7 @@
         <w:t xml:space="preserve">Data source</w:t>
       </w:r>
       <w:r>
-        <w:t xml:space="preserve">: Real aggregated mortality data in KCOR_CMR format</w:t>
+        <w:t xml:space="preserve">: Czech Republic administrative mortality and vaccination data, aggregated into KCOR_CMR format</w:t>
       </w:r>
     </w:p>
     <w:p>
@@ -16166,7 +16189,7 @@
     <w:bookmarkEnd w:id="117"/>
     <w:bookmarkEnd w:id="118"/>
     <w:bookmarkEnd w:id="119"/>
-    <w:bookmarkStart w:id="127" w:name="references"/>
+    <w:bookmarkStart w:id="128" w:name="references"/>
     <w:p>
       <w:pPr>
         <w:pStyle w:val="Heading2"/>
@@ -16175,7 +16198,7 @@
         <w:t xml:space="preserve">References</w:t>
       </w:r>
     </w:p>
-    <w:bookmarkStart w:id="126" w:name="refs"/>
+    <w:bookmarkStart w:id="127" w:name="refs"/>
     <w:bookmarkStart w:id="121" w:name="ref-obel2024"/>
     <w:p>
       <w:pPr>
@@ -16329,9 +16352,49 @@
       </w:hyperlink>
     </w:p>
     <w:bookmarkEnd w:id="125"/>
+    <w:bookmarkStart w:id="126" w:name="ref-sanca2024"/>
+    <w:p>
+      <w:pPr>
+        <w:pStyle w:val="Bibliography"/>
+      </w:pPr>
+      <w:r>
+        <w:t xml:space="preserve">4.</w:t>
+      </w:r>
+      <w:r>
+        <w:t xml:space="preserve"> </w:t>
+      </w:r>
+      <w:r>
+        <w:t xml:space="preserve">	</w:t>
+      </w:r>
+      <w:r>
+        <w:t xml:space="preserve">Šanca O, Jarkovský J, Klimeš D, Zelinková H, Klika P, K. Benešová, et al. Vaccination, positivity, hospitalization for</w:t>
+      </w:r>
+      <w:r>
+        <w:t xml:space="preserve"> </w:t>
+      </w:r>
+      <w:r>
+        <w:t xml:space="preserve">COVID-19</w:t>
+      </w:r>
+      <w:r>
+        <w:t xml:space="preserve">, deaths, long covid and comorbidities in people in the</w:t>
+      </w:r>
+      <w:r>
+        <w:t xml:space="preserve"> </w:t>
+      </w:r>
+      <w:r>
+        <w:t xml:space="preserve">Czech Republic</w:t>
+      </w:r>
+      <w:r>
+        <w:t xml:space="preserve">. National Health Information Portal. 2024;</w:t>
+      </w:r>
+      <w:r>
+        <w:t xml:space="preserve"> </w:t>
+      </w:r>
+    </w:p>
     <w:bookmarkEnd w:id="126"/>
     <w:bookmarkEnd w:id="127"/>
     <w:bookmarkEnd w:id="128"/>
+    <w:bookmarkEnd w:id="129"/>
     <w:sectPr>
       <w:footnotePr>
         <w:numRestart w:val="eachSect"/>

</xml_diff>

<commit_message>
KCOR 6.0.1: now outputs hazard, cum_hazard, adj_cum_hazard to work with power query and the new method which adjust cum_hazard. Paper comments from Jasmin were incorporated so vaccine neutral. KCOR_analysis updated.
</commit_message>
<xml_diff>
--- a/documentation/preprint/paper.docx
+++ b/documentation/preprint/paper.docx
@@ -436,6 +436,14 @@
           <w:bCs/>
         </w:rPr>
         <w:t xml:space="preserve">cohorts whose hazards are not proportional because selection induces different depletion dynamics (curvature).</w:t>
+      </w:r>
+    </w:p>
+    <w:p>
+      <w:pPr>
+        <w:pStyle w:val="BodyText"/>
+      </w:pPr>
+      <w:r>
+        <w:t xml:space="preserve">Although this manuscript is motivated in part by mortality analyses conducted during the COVID-19 vaccination period, the methodological problem addressed here is general. The COVID setting provides unusually clear examples of selection-induced non-proportional hazards—because uptake was voluntary, rapidly time-varying, and correlated with baseline health—making residual confounding easy to diagnose using control outcomes such as non-COVID mortality. However, KCOR is not specific to COVID, vaccination, or infectious disease. The estimator applies to any retrospective cohort comparison in which selection induces differential depletion dynamics that violate proportional hazards assumptions.</w:t>
       </w:r>
     </w:p>
     <w:bookmarkEnd w:id="12"/>
@@ -9412,7 +9420,15 @@
         <w:pStyle w:val="FirstParagraph"/>
       </w:pPr>
       <w:r>
-        <w:t xml:space="preserve">Positive controls are constructed by starting from a negative-control dataset and injecting a known effect into one cohort, for example by multiplying the</w:t>
+        <w:t xml:space="preserve">The effect window is a simulation construct used solely for positive-control validation and does not represent a real-world intervention period or biological effect window.</w:t>
+      </w:r>
+    </w:p>
+    <w:p>
+      <w:pPr>
+        <w:pStyle w:val="BodyText"/>
+      </w:pPr>
+      <w:r>
+        <w:t xml:space="preserve">Positive controls are constructed by starting from a negative-control dataset and injecting a known effect into the data-generating process for one cohort, for example by multiplying the</w:t>
       </w:r>
       <w:r>
         <w:t xml:space="preserve"> </w:t>
@@ -9790,7 +9806,7 @@
           <wp:inline>
             <wp:extent cx="5334000" cy="4253184"/>
             <wp:effectExtent b="0" l="0" r="0" t="0"/>
-            <wp:docPr descr="Figure 5: Positive control validation: KCOR correctly detects injected effects. Left panels show harm scenario (r=1.2), right panels show benefit scenario (r=0.8). Top row displays cohort hazard curves with injection window shaded. Bottom row shows KCOR(t) deviating from 1.0 in the expected direction during the injection window." title="" id="74" name="Picture"/>
+            <wp:docPr descr="Figure 5: Positive control validation: KCOR correctly detects injected effects. Left panels show harm scenario (r=1.2), right panels show benefit scenario (r=0.8). Top row displays cohort hazard curves with effect window shaded. Bottom row shows KCOR(t) deviating from 1.0 in the expected direction during the effect window." title="" id="74" name="Picture"/>
             <a:graphic>
               <a:graphicData uri="http://schemas.openxmlformats.org/drawingml/2006/picture">
                 <pic:pic>
@@ -9833,7 +9849,7 @@
         <w:pStyle w:val="ImageCaption"/>
       </w:pPr>
       <w:r>
-        <w:t xml:space="preserve">Figure 5: Positive control validation: KCOR correctly detects injected effects. Left panels show harm scenario (r=1.2), right panels show benefit scenario (r=0.8). Top row displays cohort hazard curves with injection window shaded. Bottom row shows KCOR(t) deviating from 1.0 in the expected direction during the injection window.</w:t>
+        <w:t xml:space="preserve">Figure 5: Positive control validation: KCOR correctly detects injected effects. Left panels show harm scenario (r=1.2), right panels show benefit scenario (r=0.8). Top row displays cohort hazard curves with effect window shaded. Bottom row shows KCOR(t) deviating from 1.0 in the expected direction during the effect window.</w:t>
       </w:r>
     </w:p>
     <w:bookmarkEnd w:id="76"/>
@@ -9883,7 +9899,7 @@
               <w:pStyle w:val="Compact"/>
             </w:pPr>
             <w:r>
-              <w:t xml:space="preserve">Injection window</w:t>
+              <w:t xml:space="preserve">Effect window</w:t>
             </w:r>
           </w:p>
         </w:tc>
@@ -15081,7 +15097,7 @@
           <w:b/>
           <w:bCs/>
         </w:rPr>
-        <w:t xml:space="preserve">Injection window</w:t>
+        <w:t xml:space="preserve">Effect window</w:t>
       </w:r>
       <w:r>
         <w:t xml:space="preserve">: weeks 20–80</w:t>
@@ -15221,7 +15237,7 @@
         <w:t xml:space="preserve"> </w:t>
       </w:r>
       <w:r>
-        <w:t xml:space="preserve">during the injection window, while leaving the control cohort unchanged.</w:t>
+        <w:t xml:space="preserve">during the effect window, while leaving the control cohort unchanged.</w:t>
       </w:r>
     </w:p>
     <w:bookmarkEnd w:id="111"/>

</xml_diff>

<commit_message>
paper updates. KCOR analysis uses the new outputs so we can see vaxxed are uncorrected and unvaxxed are corrected.
</commit_message>
<xml_diff>
--- a/documentation/preprint/paper.docx
+++ b/documentation/preprint/paper.docx
@@ -2,7 +2,7 @@
 <file path=word/document.xml><?xml version="1.0" encoding="utf-8"?>
 <w:document xmlns:w="http://schemas.openxmlformats.org/wordprocessingml/2006/main" xmlns:m="http://schemas.openxmlformats.org/officeDocument/2006/math" xmlns:r="http://schemas.openxmlformats.org/officeDocument/2006/relationships" xmlns:o="urn:schemas-microsoft-com:office:office" xmlns:v="urn:schemas-microsoft-com:vml" xmlns:w10="urn:schemas-microsoft-com:office:word" xmlns:a="http://schemas.openxmlformats.org/drawingml/2006/main" xmlns:pic="http://schemas.openxmlformats.org/drawingml/2006/picture" xmlns:wp="http://schemas.openxmlformats.org/drawingml/2006/wordprocessingDrawing">
   <w:body>
-    <w:bookmarkStart w:id="129" w:name="X7e352faca4f4abc41f11b7392747c843df7c7d0"/>
+    <w:bookmarkStart w:id="130" w:name="X7e352faca4f4abc41f11b7392747c843df7c7d0"/>
     <w:p>
       <w:pPr>
         <w:pStyle w:val="Heading1"/>
@@ -201,7 +201,7 @@
         <w:t xml:space="preserve">cumulative-hazard space</w:t>
       </w:r>
       <w:r>
-        <w:t xml:space="preserve">. KCOR v6 fits cohort-specific selection parameters during epidemiologically quiet periods and transforms observed cumulative hazards to depletion-neutralized baseline cumulative hazards, which are then compared cumulatively via ratios. We describe the KCOR framework, its mathematical foundation, and its validation using prespecified negative and positive control tests designed to stress selection-induced curvature. KCOR requires only event timing—dates of intervention (enrollment) and dates of death (with birth date or year needed only for age stratification)—making it applicable to minimal record-level mortality datasets. KCOR enables interpretable cumulative cohort comparisons in settings where treated and untreated hazards are non-proportional because selection induces different depletion dynamics.</w:t>
+        <w:t xml:space="preserve">. KCOR v6 fits cohort-specific selection parameters during epidemiologically quiet periods and transforms observed cumulative hazards to depletion-neutralized baseline cumulative hazards, which are then compared cumulatively via ratios. We describe the KCOR framework, its mathematical foundation, and its validation using prespecified negative and positive control tests designed to stress selection-induced curvature. KCOR requires only event timing—dates of intervention (enrollment) and dates of death (with birth date or year needed only for age stratification)—making it applicable to minimal record-level mortality datasets. Empirically, when applied to vaccinated and unvaccinated cohorts, KCOR v6 consistently estimates negligible frailty variance (θ ≈ 0) for vaccinated cohorts, while estimating substantial frailty-driven depletion for unvaccinated cohorts, reflecting the asymmetric impact of healthy-vaccinee selection. After frailty neutralization, cumulative hazards are approximately linear, enabling direct cohort comparison free of selection-induced curvature. KCOR therefore enables interpretable cumulative cohort comparisons in settings where treated and untreated hazards are non-proportional because selection induces different depletion dynamics.</w:t>
       </w:r>
     </w:p>
     <w:p>
@@ -437,6 +437,12 @@
         </w:rPr>
         <w:t xml:space="preserve">cohorts whose hazards are not proportional because selection induces different depletion dynamics (curvature).</w:t>
       </w:r>
+      <w:r>
+        <w:t xml:space="preserve"> </w:t>
+      </w:r>
+      <w:r>
+        <w:t xml:space="preserve">Approximate linearity of cumulative hazard after adjustment is therefore not assumed, but serves as an internal diagnostic indicating that selection-induced depletion has been successfully removed.</w:t>
+      </w:r>
     </w:p>
     <w:p>
       <w:pPr>
@@ -594,7 +600,7 @@
         <w:pStyle w:val="TableCaption"/>
       </w:pPr>
       <w:r>
-        <w:t xml:space="preserve">Table 1: Summary of two large matched observational studies demonstrating residual confounding / HVE despite meticulous matching.</w:t>
+        <w:t xml:space="preserve">Table 1: Summary of two large matched observational studies showing residual confounding / HVE despite meticulous matching.</w:t>
       </w:r>
     </w:p>
     <w:tbl>
@@ -603,7 +609,7 @@
         <w:tblW w:type="pct" w:w="5000"/>
         <w:tblLayout w:type="fixed"/>
         <w:tblLook w:firstRow="1" w:lastRow="0" w:firstColumn="0" w:lastColumn="0" w:noHBand="0" w:noVBand="0" w:val="0020"/>
-        <w:tblCaption w:val="Table 1: Summary of two large matched observational studies demonstrating residual confounding / HVE despite meticulous matching."/>
+        <w:tblCaption w:val="Table 1: Summary of two large matched observational studies showing residual confounding / HVE despite meticulous matching."/>
       </w:tblPr>
       <w:tblGrid>
         <w:gridCol w:w="1584"/>
@@ -4721,6 +4727,71 @@
         <w:pStyle w:val="BodyText"/>
       </w:pPr>
       <w:r>
+        <w:t xml:space="preserve">In applied analyses, this behavior is most commonly observed in vaccinated cohorts, whose cumulative hazards during quiet periods are often close to linear. In such cases, the gamma-frailty fit collapses naturally to</w:t>
+      </w:r>
+      <w:r>
+        <w:t xml:space="preserve"> </w:t>
+      </w:r>
+      <m:oMath>
+        <m:sSub>
+          <m:e>
+            <m:acc>
+              <m:accPr>
+                <m:chr m:val="̂"/>
+              </m:accPr>
+              <m:e>
+                <m:r>
+                  <m:t>θ</m:t>
+                </m:r>
+              </m:e>
+            </m:acc>
+          </m:e>
+          <m:sub>
+            <m:r>
+              <m:t>d</m:t>
+            </m:r>
+          </m:sub>
+        </m:sSub>
+        <m:r>
+          <m:rPr>
+            <m:sty m:val="p"/>
+          </m:rPr>
+          <m:t>≈</m:t>
+        </m:r>
+        <m:r>
+          <m:t>0</m:t>
+        </m:r>
+      </m:oMath>
+      <w:r>
+        <w:t xml:space="preserve">, indicating minimal detectable depletion. This outcome is data-driven and reflects the absence of observable selection-induced curvature rather than a modeling assumption. When residual time-varying risk contaminates a nominally quiet window,</w:t>
+      </w:r>
+      <w:r>
+        <w:t xml:space="preserve"> </w:t>
+      </w:r>
+      <m:oMath>
+        <m:acc>
+          <m:accPr>
+            <m:chr m:val="̂"/>
+          </m:accPr>
+          <m:e>
+            <m:r>
+              <m:t>θ</m:t>
+            </m:r>
+          </m:e>
+        </m:acc>
+      </m:oMath>
+      <w:r>
+        <w:t xml:space="preserve"> </w:t>
+      </w:r>
+      <w:r>
+        <w:t xml:space="preserve">estimates naturally shrink toward zero, signaling limited identifiability rather than inducing spurious correction.</w:t>
+      </w:r>
+    </w:p>
+    <w:p>
+      <w:pPr>
+        <w:pStyle w:val="BodyText"/>
+      </w:pPr>
+      <w:r>
         <w:t xml:space="preserve">Parameters are estimated by constrained nonlinear least squares:</w:t>
       </w:r>
     </w:p>
@@ -6172,6 +6243,127 @@
     <w:p>
       <w:pPr>
         <w:pStyle w:val="FirstParagraph"/>
+      </w:pPr>
+      <w:r>
+        <w:t xml:space="preserve">This normalization maps each cohort into a depletion-neutralized baseline-hazard space in which the contribution of gamma frailty parameters</w:t>
+      </w:r>
+      <w:r>
+        <w:t xml:space="preserve"> </w:t>
+      </w:r>
+      <m:oMath>
+        <m:r>
+          <m:rPr>
+            <m:sty m:val="p"/>
+          </m:rPr>
+          <m:t>(</m:t>
+        </m:r>
+        <m:sSub>
+          <m:e>
+            <m:r>
+              <m:t>θ</m:t>
+            </m:r>
+          </m:e>
+          <m:sub>
+            <m:r>
+              <m:t>d</m:t>
+            </m:r>
+          </m:sub>
+        </m:sSub>
+        <m:r>
+          <m:rPr>
+            <m:sty m:val="p"/>
+          </m:rPr>
+          <m:t>,</m:t>
+        </m:r>
+        <m:sSub>
+          <m:e>
+            <m:r>
+              <m:t>k</m:t>
+            </m:r>
+          </m:e>
+          <m:sub>
+            <m:r>
+              <m:t>d</m:t>
+            </m:r>
+          </m:sub>
+        </m:sSub>
+        <m:r>
+          <m:rPr>
+            <m:sty m:val="p"/>
+          </m:rPr>
+          <m:t>)</m:t>
+        </m:r>
+      </m:oMath>
+      <w:r>
+        <w:t xml:space="preserve"> </w:t>
+      </w:r>
+      <w:r>
+        <w:t xml:space="preserve">to hazard curvature has been factored out.</w:t>
+      </w:r>
+      <w:r>
+        <w:t xml:space="preserve"> </w:t>
+      </w:r>
+      <w:r>
+        <w:rPr>
+          <w:i/>
+          <w:iCs/>
+        </w:rPr>
+        <w:t xml:space="preserve">(Conceptually, this places all cohorts into an equivalent θ-factored comparison space.)</w:t>
+      </w:r>
+      <w:r>
+        <w:t xml:space="preserve"> </w:t>
+      </w:r>
+      <w:r>
+        <w:t xml:space="preserve">In this space, cumulative hazards are directly comparable across cohorts, and remaining differences reflect real differences in baseline risk rather than selection-induced depletion.</w:t>
+      </w:r>
+    </w:p>
+    <w:p>
+      <w:pPr>
+        <w:pStyle w:val="BodyText"/>
+      </w:pPr>
+      <w:r>
+        <w:t xml:space="preserve">When</w:t>
+      </w:r>
+      <w:r>
+        <w:t xml:space="preserve"> </w:t>
+      </w:r>
+      <m:oMath>
+        <m:sSub>
+          <m:e>
+            <m:acc>
+              <m:accPr>
+                <m:chr m:val="̂"/>
+              </m:accPr>
+              <m:e>
+                <m:r>
+                  <m:t>θ</m:t>
+                </m:r>
+              </m:e>
+            </m:acc>
+          </m:e>
+          <m:sub>
+            <m:r>
+              <m:t>d</m:t>
+            </m:r>
+          </m:sub>
+        </m:sSub>
+        <m:r>
+          <m:rPr>
+            <m:sty m:val="p"/>
+          </m:rPr>
+          <m:t>≈</m:t>
+        </m:r>
+        <m:r>
+          <m:t>0</m:t>
+        </m:r>
+      </m:oMath>
+      <w:r>
+        <w:t xml:space="preserve">, this mapping leaves the observed cumulative hazard essentially unchanged, whereas cohorts with substantial depletion undergo a pronounced upward correction.</w:t>
+      </w:r>
+    </w:p>
+    <w:p>
+      <w:pPr>
+        <w:pStyle w:val="BodyText"/>
       </w:pPr>
       <w:r>
         <w:t xml:space="preserve">An adjusted hazard may be recovered by differencing:</w:t>
@@ -8208,7 +8400,7 @@
     </w:p>
     <w:bookmarkEnd w:id="53"/>
     <w:bookmarkEnd w:id="54"/>
-    <w:bookmarkStart w:id="84" w:name="validation-and-control-tests"/>
+    <w:bookmarkStart w:id="85" w:name="validation-and-control-tests"/>
     <w:p>
       <w:pPr>
         <w:pStyle w:val="Heading2"/>
@@ -8269,16 +8461,140 @@
         <w:t xml:space="preserve">when known harm/benefit is injected into otherwise-null data, KCOR reliably detects it.</w:t>
       </w:r>
     </w:p>
-    <w:bookmarkStart w:id="71" w:name="X250d2743dd947cd04209f9dc9cf02b545517230"/>
+    <w:bookmarkStart w:id="55" w:name="X6d2c3df7c858147e92688cdd96b762d885ea8e2"/>
     <w:p>
       <w:pPr>
         <w:pStyle w:val="Heading3"/>
       </w:pPr>
       <w:r>
+        <w:t xml:space="preserve">3.0 Asymmetric frailty correction and linearization of cumulative hazards</w:t>
+      </w:r>
+    </w:p>
+    <w:p>
+      <w:pPr>
+        <w:pStyle w:val="FirstParagraph"/>
+      </w:pPr>
+      <w:r>
+        <w:t xml:space="preserve">Across all examined age strata in the Czech Republic mortality dataset, fitted frailty parameters exhibit a pronounced asymmetry. Vaccinated cohorts consistently show negligible estimated frailty variance (</w:t>
+      </w:r>
+      <m:oMath>
+        <m:acc>
+          <m:accPr>
+            <m:chr m:val="̂"/>
+          </m:accPr>
+          <m:e>
+            <m:r>
+              <m:t>θ</m:t>
+            </m:r>
+          </m:e>
+        </m:acc>
+        <m:r>
+          <m:rPr>
+            <m:sty m:val="p"/>
+          </m:rPr>
+          <m:t>≈</m:t>
+        </m:r>
+        <m:r>
+          <m:t>0</m:t>
+        </m:r>
+      </m:oMath>
+      <w:r>
+        <w:t xml:space="preserve">), while the unvaccinated cohort exhibits substantial frailty-driven depletion. This asymmetric pattern is a quantitative fingerprint of healthy-vaccinee selection acting at cohort entry.</w:t>
+      </w:r>
+    </w:p>
+    <w:p>
+      <w:pPr>
+        <w:pStyle w:val="BodyText"/>
+      </w:pPr>
+      <w:r>
+        <w:t xml:space="preserve">As a consequence, KCOR normalization leaves vaccinated cumulative hazards nearly unchanged, while substantially increasing the depletion-neutralized cumulative hazard for the unvaccinated cohort. This pattern is visible directly in adjusted versus unadjusted cumulative hazard plots and is summarized quantitatively in the fitted-parameter logs (see</w:t>
+      </w:r>
+      <w:r>
+        <w:t xml:space="preserve"> </w:t>
+      </w:r>
+      <w:r>
+        <w:rPr>
+          <w:rStyle w:val="VerbatimChar"/>
+        </w:rPr>
+        <w:t xml:space="preserve">KCOR_summary.log</w:t>
+      </w:r>
+      <w:r>
+        <w:t xml:space="preserve">).</w:t>
+      </w:r>
+    </w:p>
+    <w:p>
+      <w:pPr>
+        <w:pStyle w:val="BodyText"/>
+      </w:pPr>
+      <w:r>
+        <w:t xml:space="preserve">After frailty neutralization, the adjusted cumulative hazards</w:t>
+      </w:r>
+      <w:r>
+        <w:t xml:space="preserve"> </w:t>
+      </w:r>
+      <m:oMath>
+        <m:sSub>
+          <m:e>
+            <m:acc>
+              <m:accPr>
+                <m:chr m:val="̃"/>
+              </m:accPr>
+              <m:e>
+                <m:r>
+                  <m:t>H</m:t>
+                </m:r>
+              </m:e>
+            </m:acc>
+          </m:e>
+          <m:sub>
+            <m:r>
+              <m:t>0</m:t>
+            </m:r>
+            <m:r>
+              <m:rPr>
+                <m:sty m:val="p"/>
+              </m:rPr>
+              <m:t>,</m:t>
+            </m:r>
+            <m:r>
+              <m:t>d</m:t>
+            </m:r>
+          </m:sub>
+        </m:sSub>
+        <m:r>
+          <m:rPr>
+            <m:sty m:val="p"/>
+          </m:rPr>
+          <m:t>(</m:t>
+        </m:r>
+        <m:r>
+          <m:t>t</m:t>
+        </m:r>
+        <m:r>
+          <m:rPr>
+            <m:sty m:val="p"/>
+          </m:rPr>
+          <m:t>)</m:t>
+        </m:r>
+      </m:oMath>
+      <w:r>
+        <w:t xml:space="preserve"> </w:t>
+      </w:r>
+      <w:r>
+        <w:t xml:space="preserve">are approximately linear in event time. Residual deviations from linearity reflect real time-varying risk—such as seasonality or epidemic waves—rather than selection-induced depletion. This linearization serves as an internal diagnostic indicating that frailty-driven curvature has been effectively removed.</w:t>
+      </w:r>
+    </w:p>
+    <w:bookmarkEnd w:id="55"/>
+    <w:bookmarkStart w:id="72" w:name="X250d2743dd947cd04209f9dc9cf02b545517230"/>
+    <w:p>
+      <w:pPr>
+        <w:pStyle w:val="Heading3"/>
+      </w:pPr>
+      <w:r>
         <w:t xml:space="preserve">3.1 Negative controls: null under selection-induced curvature</w:t>
       </w:r>
     </w:p>
-    <w:bookmarkStart w:id="60" w:name="X4a45d07f751f03d52f576bf00ddae47c09b7689"/>
+    <w:bookmarkStart w:id="61" w:name="X4a45d07f751f03d52f576bf00ddae47c09b7689"/>
     <w:p>
       <w:pPr>
         <w:pStyle w:val="Heading4"/>
@@ -8555,7 +8871,7 @@
         <w:t xml:space="preserve">during quiet periods and applying gamma-frailty inversion, KCOR should remain approximately constant at 1 over follow-up.</w:t>
       </w:r>
     </w:p>
-    <w:bookmarkStart w:id="59" w:name="Xdfdb3a2773ba513010115195b66ada817a83ab4"/>
+    <w:bookmarkStart w:id="60" w:name="Xdfdb3a2773ba513010115195b66ada817a83ab4"/>
     <w:p>
       <w:pPr>
         <w:pStyle w:val="Heading5"/>
@@ -8813,7 +9129,7 @@
         <w:t xml:space="preserve">(weaker depletion).</w:t>
       </w:r>
     </w:p>
-    <w:bookmarkStart w:id="58" w:name="fig:neg_control_synthetic"/>
+    <w:bookmarkStart w:id="59" w:name="fig:neg_control_synthetic"/>
     <w:p>
       <w:pPr>
         <w:pStyle w:val="CaptionedFigure"/>
@@ -8823,18 +9139,18 @@
           <wp:inline>
             <wp:extent cx="5334000" cy="3852333"/>
             <wp:effectExtent b="0" l="0" r="0" t="0"/>
-            <wp:docPr descr="Figure 2: Synthetic negative control under strong selection (different curvature) but no effect: KCOR remains flat at 1. Top panel shows cohort hazards with different frailty-mixture weights inducing different curvature. Bottom panel shows KCOR(t) remaining near 1.0 after normalization, demonstrating successful depletion-neutralization under the null." title="" id="56" name="Picture"/>
+            <wp:docPr descr="Figure 2: Synthetic negative control under strong selection (different curvature) but no effect: KCOR remains flat at 1. Top panel shows cohort hazards with different frailty-mixture weights inducing different curvature. Bottom panel shows KCOR(t) remaining near 1.0 after normalization, demonstrating successful depletion-neutralization under the null." title="" id="57" name="Picture"/>
             <a:graphic>
               <a:graphicData uri="http://schemas.openxmlformats.org/drawingml/2006/picture">
                 <pic:pic>
                   <pic:nvPicPr>
-                    <pic:cNvPr descr="figures/fig_neg_control_synthetic.png" id="57" name="Picture"/>
+                    <pic:cNvPr descr="figures/fig_neg_control_synthetic.png" id="58" name="Picture"/>
                     <pic:cNvPicPr>
                       <a:picLocks noChangeArrowheads="1" noChangeAspect="1"/>
                     </pic:cNvPicPr>
                   </pic:nvPicPr>
                   <pic:blipFill>
-                    <a:blip r:embed="rId55"/>
+                    <a:blip r:embed="rId56"/>
                     <a:stretch>
                       <a:fillRect/>
                     </a:stretch>
@@ -8869,10 +9185,10 @@
         <w:t xml:space="preserve">Figure 2: Synthetic negative control under strong selection (different curvature) but no effect: KCOR remains flat at 1. Top panel shows cohort hazards with different frailty-mixture weights inducing different curvature. Bottom panel shows KCOR(t) remaining near 1.0 after normalization, demonstrating successful depletion-neutralization under the null.</w:t>
       </w:r>
     </w:p>
-    <w:bookmarkEnd w:id="58"/>
     <w:bookmarkEnd w:id="59"/>
     <w:bookmarkEnd w:id="60"/>
-    <w:bookmarkStart w:id="70" w:name="X245cc31d763a0fb39bda81fbe46e34dde7a0bdc"/>
+    <w:bookmarkEnd w:id="61"/>
+    <w:bookmarkStart w:id="71" w:name="X245cc31d763a0fb39bda81fbe46e34dde7a0bdc"/>
     <w:p>
       <w:pPr>
         <w:pStyle w:val="Heading4"/>
@@ -8894,7 +9210,7 @@
         <w:pStyle w:val="BodyText"/>
       </w:pPr>
       <w:r>
-        <w:t xml:space="preserve">These age-shift negative controls deliberately induce extreme baseline mortality differences (10–20 year age gaps) while preserving a true null effect by construction, since all vaccination states are compared symmetrically. The near-flat KCOR trajectories demonstrate that the estimator neutralizes selection-induced depletion curvature without introducing spurious time trends or cumulative drift.</w:t>
+        <w:t xml:space="preserve">These age-shift negative controls deliberately induce extreme baseline mortality differences (10–20 year age gaps) while preserving a true null effect by construction, since all vaccination states are compared symmetrically. The near-flat KCOR trajectories are consistent with the estimator neutralizing selection-induced depletion curvature without introducing spurious time trends or cumulative drift.</w:t>
       </w:r>
     </w:p>
     <w:p>
@@ -8913,7 +9229,7 @@
         <w:t xml:space="preserve">Two snapshots illustrate that KCOR is near-flat even under 10–20 year age differences:</w:t>
       </w:r>
     </w:p>
-    <w:bookmarkStart w:id="64" w:name="fig:neg_control_10yr"/>
+    <w:bookmarkStart w:id="65" w:name="fig:neg_control_10yr"/>
     <w:p>
       <w:pPr>
         <w:pStyle w:val="CaptionedFigure"/>
@@ -8923,18 +9239,18 @@
           <wp:inline>
             <wp:extent cx="5334000" cy="2773680"/>
             <wp:effectExtent b="0" l="0" r="0" t="0"/>
-            <wp:docPr descr="Figure 3: Empirical negative control with approximately 10-year age difference between cohorts. Despite large baseline mortality differences, KCOR remains near-flat at 1 over follow-up, consistent with a true null effect. Data source: Czech Republic mortality and vaccination dataset processed into KCOR_CMR aggregated format (negative-control construction; see Appendix B.2)4." title="" id="62" name="Picture"/>
+            <wp:docPr descr="Figure 3: Empirical negative control with approximately 10-year age difference between cohorts. Despite large baseline mortality differences, KCOR remains near-flat at 1 over follow-up, consistent with a true null effect. Data source: Czech Republic mortality and vaccination dataset processed into KCOR_CMR aggregated format (negative-control construction; see Appendix B.2)4." title="" id="63" name="Picture"/>
             <a:graphic>
               <a:graphicData uri="http://schemas.openxmlformats.org/drawingml/2006/picture">
                 <pic:pic>
                   <pic:nvPicPr>
-                    <pic:cNvPr descr="figures/fig2_neg_control_10yr_age_diff.png" id="63" name="Picture"/>
+                    <pic:cNvPr descr="figures/fig2_neg_control_10yr_age_diff.png" id="64" name="Picture"/>
                     <pic:cNvPicPr>
                       <a:picLocks noChangeArrowheads="1" noChangeAspect="1"/>
                     </pic:cNvPicPr>
                   </pic:nvPicPr>
                   <pic:blipFill>
-                    <a:blip r:embed="rId61"/>
+                    <a:blip r:embed="rId62"/>
                     <a:stretch>
                       <a:fillRect/>
                     </a:stretch>
@@ -8978,8 +9294,8 @@
         <w:t xml:space="preserve">.</w:t>
       </w:r>
     </w:p>
-    <w:bookmarkEnd w:id="64"/>
-    <w:bookmarkStart w:id="68" w:name="fig:neg_control_20yr"/>
+    <w:bookmarkEnd w:id="65"/>
+    <w:bookmarkStart w:id="69" w:name="fig:neg_control_20yr"/>
     <w:p>
       <w:pPr>
         <w:pStyle w:val="CaptionedFigure"/>
@@ -8989,18 +9305,18 @@
           <wp:inline>
             <wp:extent cx="5334000" cy="2810466"/>
             <wp:effectExtent b="0" l="0" r="0" t="0"/>
-            <wp:docPr descr="Figure 4: Empirical negative control with approximately 20-year age difference between cohorts. Even under extreme composition differences, KCOR exhibits no systematic drift, demonstrating robustness to selection-induced curvature. Data source: Czech Republic mortality and vaccination dataset processed into KCOR_CMR aggregated format (negative-control construction; see Appendix B.2)." title="" id="66" name="Picture"/>
+            <wp:docPr descr="Figure 4: Empirical negative control with approximately 20-year age difference between cohorts. Even under extreme composition differences, KCOR exhibits no systematic drift, demonstrating robustness to selection-induced curvature. Data source: Czech Republic mortality and vaccination dataset processed into KCOR_CMR aggregated format (negative-control construction; see Appendix B.2)." title="" id="67" name="Picture"/>
             <a:graphic>
               <a:graphicData uri="http://schemas.openxmlformats.org/drawingml/2006/picture">
                 <pic:pic>
                   <pic:nvPicPr>
-                    <pic:cNvPr descr="figures/fig3_neg_control_20yr_age_diff.png" id="67" name="Picture"/>
+                    <pic:cNvPr descr="figures/fig3_neg_control_20yr_age_diff.png" id="68" name="Picture"/>
                     <pic:cNvPicPr>
                       <a:picLocks noChangeArrowheads="1" noChangeAspect="1"/>
                     </pic:cNvPicPr>
                   </pic:nvPicPr>
                   <pic:blipFill>
-                    <a:blip r:embed="rId65"/>
+                    <a:blip r:embed="rId66"/>
                     <a:stretch>
                       <a:fillRect/>
                     </a:stretch>
@@ -9035,14 +9351,14 @@
         <w:t xml:space="preserve">Figure 4: Empirical negative control with approximately 20-year age difference between cohorts. Even under extreme composition differences, KCOR exhibits no systematic drift, demonstrating robustness to selection-induced curvature. Data source: Czech Republic mortality and vaccination dataset processed into KCOR_CMR aggregated format (negative-control construction; see Appendix B.2).</w:t>
       </w:r>
     </w:p>
-    <w:bookmarkEnd w:id="68"/>
-    <w:bookmarkStart w:id="69" w:name="tbl:neg_control_summary"/>
+    <w:bookmarkEnd w:id="69"/>
+    <w:bookmarkStart w:id="70" w:name="tbl:neg_control_summary"/>
     <w:p>
       <w:pPr>
         <w:pStyle w:val="TableCaption"/>
       </w:pPr>
       <w:r>
-        <w:t xml:space="preserve">Table 4: Example end-of-window KCOR values from the empirical negative control (pooled/ASMR summaries), demonstrating near-null behavior under large composition differences. (Source:</w:t>
+        <w:t xml:space="preserve">Table 4: Example end-of-window KCOR values from the empirical negative control (pooled/ASMR summaries), showing near-null behavior under large composition differences. (Source:</w:t>
       </w:r>
       <w:r>
         <w:t xml:space="preserve"> </w:t>
@@ -9062,7 +9378,7 @@
         <w:tblStyle w:val="Table"/>
         <w:tblW w:type="auto" w:w="0"/>
         <w:tblLook w:firstRow="1" w:lastRow="0" w:firstColumn="0" w:lastColumn="0" w:noHBand="0" w:noVBand="0" w:val="0020"/>
-        <w:tblCaption w:val="Table 4: Example end-of-window KCOR values from the empirical negative control (pooled/ASMR summaries), demonstrating near-null behavior under large composition differences. (Source: test/negative_control/out/KCOR_summary.log)"/>
+        <w:tblCaption w:val="Table 4: Example end-of-window KCOR values from the empirical negative control (pooled/ASMR summaries), showing near-null behavior under large composition differences. (Source: test/negative_control/out/KCOR_summary.log)"/>
       </w:tblPr>
       <w:tblGrid>
         <w:gridCol w:w="1980"/>
@@ -9403,10 +9719,10 @@
         </w:tc>
       </w:tr>
     </w:tbl>
-    <w:bookmarkEnd w:id="69"/>
     <w:bookmarkEnd w:id="70"/>
     <w:bookmarkEnd w:id="71"/>
-    <w:bookmarkStart w:id="78" w:name="Xf5c6845e7014ee8ad1d757d99d9071bc85f02f3"/>
+    <w:bookmarkEnd w:id="72"/>
+    <w:bookmarkStart w:id="79" w:name="Xf5c6845e7014ee8ad1d757d99d9071bc85f02f3"/>
     <w:p>
       <w:pPr>
         <w:pStyle w:val="Heading3"/>
@@ -9465,7 +9781,7 @@
       <w:pPr>
         <w:pStyle w:val="BodyText"/>
       </w:pPr>
-      <w:bookmarkStart w:id="72" w:name="eq:pos-control-injection"/>
+      <w:bookmarkStart w:id="73" w:name="eq:pos-control-injection"/>
       <m:oMathPara>
         <m:oMathParaPr>
           <m:jc m:val="center"/>
@@ -9723,7 +10039,7 @@
           </m:r>
         </m:oMath>
       </m:oMathPara>
-      <w:bookmarkEnd w:id="72"/>
+      <w:bookmarkEnd w:id="73"/>
     </w:p>
     <w:p>
       <w:pPr>
@@ -9796,7 +10112,7 @@
         <w:t xml:space="preserve">After gamma-frailty normalization (inversion), KCOR should deviate from 1 in the correct direction and with magnitude consistent with the injected effect (up to discretization and sampling noise).</w:t>
       </w:r>
     </w:p>
-    <w:bookmarkStart w:id="76" w:name="fig:pos_control_injected"/>
+    <w:bookmarkStart w:id="77" w:name="fig:pos_control_injected"/>
     <w:p>
       <w:pPr>
         <w:pStyle w:val="CaptionedFigure"/>
@@ -9806,18 +10122,18 @@
           <wp:inline>
             <wp:extent cx="5334000" cy="4253184"/>
             <wp:effectExtent b="0" l="0" r="0" t="0"/>
-            <wp:docPr descr="Figure 5: Positive control validation: KCOR correctly detects injected effects. Left panels show harm scenario (r=1.2), right panels show benefit scenario (r=0.8). Top row displays cohort hazard curves with effect window shaded. Bottom row shows KCOR(t) deviating from 1.0 in the expected direction during the effect window." title="" id="74" name="Picture"/>
+            <wp:docPr descr="Figure 5: Positive control validation: KCOR correctly detects injected effects. Left panels show harm scenario (r=1.2), right panels show benefit scenario (r=0.8). Top row displays cohort hazard curves with effect window shaded. Bottom row shows KCOR(t) deviating from 1.0 in the expected direction during the effect window." title="" id="75" name="Picture"/>
             <a:graphic>
               <a:graphicData uri="http://schemas.openxmlformats.org/drawingml/2006/picture">
                 <pic:pic>
                   <pic:nvPicPr>
-                    <pic:cNvPr descr="figures/fig_pos_control_injected.png" id="75" name="Picture"/>
+                    <pic:cNvPr descr="figures/fig_pos_control_injected.png" id="76" name="Picture"/>
                     <pic:cNvPicPr>
                       <a:picLocks noChangeArrowheads="1" noChangeAspect="1"/>
                     </pic:cNvPicPr>
                   </pic:nvPicPr>
                   <pic:blipFill>
-                    <a:blip r:embed="rId73"/>
+                    <a:blip r:embed="rId74"/>
                     <a:stretch>
                       <a:fillRect/>
                     </a:stretch>
@@ -9852,8 +10168,8 @@
         <w:t xml:space="preserve">Figure 5: Positive control validation: KCOR correctly detects injected effects. Left panels show harm scenario (r=1.2), right panels show benefit scenario (r=0.8). Top row displays cohort hazard curves with effect window shaded. Bottom row shows KCOR(t) deviating from 1.0 in the expected direction during the effect window.</w:t>
       </w:r>
     </w:p>
-    <w:bookmarkEnd w:id="76"/>
-    <w:bookmarkStart w:id="77" w:name="tbl:pos_control_summary"/>
+    <w:bookmarkEnd w:id="77"/>
+    <w:bookmarkStart w:id="78" w:name="tbl:pos_control_summary"/>
     <w:p>
       <w:pPr>
         <w:pStyle w:val="TableCaption"/>
@@ -10066,9 +10382,9 @@
         </w:tc>
       </w:tr>
     </w:tbl>
-    <w:bookmarkEnd w:id="77"/>
     <w:bookmarkEnd w:id="78"/>
-    <w:bookmarkStart w:id="83" w:name="sensitivity-analyses-robustness-checks"/>
+    <w:bookmarkEnd w:id="79"/>
+    <w:bookmarkStart w:id="84" w:name="sensitivity-analyses-robustness-checks"/>
     <w:p>
       <w:pPr>
         <w:pStyle w:val="Heading3"/>
@@ -10217,7 +10533,7 @@
         <w:t xml:space="preserve">; alternatives can be assessed as sensitivity)</w:t>
       </w:r>
     </w:p>
-    <w:bookmarkStart w:id="82" w:name="fig:sensitivity_overview"/>
+    <w:bookmarkStart w:id="83" w:name="fig:sensitivity_overview"/>
     <w:p>
       <w:pPr>
         <w:pStyle w:val="CaptionedFigure"/>
@@ -10227,18 +10543,18 @@
           <wp:inline>
             <wp:extent cx="5334000" cy="1571483"/>
             <wp:effectExtent b="0" l="0" r="0" t="0"/>
-            <wp:docPr descr="Figure 6: Sensitivity analysis summary showing KCOR values across parameter grid. Heatmaps display KCOR estimates for different combinations of baseline weeks (rows) and quiet-window start offsets (columns). Color scale centered at 1.0 shows stability of estimates across parameter choices, with values remaining close to 1.0 across the grid." title="" id="80" name="Picture"/>
+            <wp:docPr descr="Figure 6: Sensitivity analysis summary showing KCOR values across parameter grid. Heatmaps display KCOR estimates for different combinations of baseline weeks (rows) and quiet-window start offsets (columns). Color scale centered at 1.0 shows stability of estimates across parameter choices, with values remaining close to 1.0 across the grid." title="" id="81" name="Picture"/>
             <a:graphic>
               <a:graphicData uri="http://schemas.openxmlformats.org/drawingml/2006/picture">
                 <pic:pic>
                   <pic:nvPicPr>
-                    <pic:cNvPr descr="figures/fig_sensitivity_overview.png" id="81" name="Picture"/>
+                    <pic:cNvPr descr="figures/fig_sensitivity_overview.png" id="82" name="Picture"/>
                     <pic:cNvPicPr>
                       <a:picLocks noChangeArrowheads="1" noChangeAspect="1"/>
                     </pic:cNvPicPr>
                   </pic:nvPicPr>
                   <pic:blipFill>
-                    <a:blip r:embed="rId79"/>
+                    <a:blip r:embed="rId80"/>
                     <a:stretch>
                       <a:fillRect/>
                     </a:stretch>
@@ -10273,7 +10589,7 @@
         <w:t xml:space="preserve">Figure 6: Sensitivity analysis summary showing KCOR values across parameter grid. Heatmaps display KCOR estimates for different combinations of baseline weeks (rows) and quiet-window start offsets (columns). Color scale centered at 1.0 shows stability of estimates across parameter choices, with values remaining close to 1.0 across the grid.</w:t>
       </w:r>
     </w:p>
-    <w:bookmarkEnd w:id="82"/>
+    <w:bookmarkEnd w:id="83"/>
     <w:p>
       <w:pPr>
         <w:pStyle w:val="BodyText"/>
@@ -10289,9 +10605,9 @@
         </w:pict>
       </w:r>
     </w:p>
-    <w:bookmarkEnd w:id="83"/>
     <w:bookmarkEnd w:id="84"/>
-    <w:bookmarkStart w:id="88" w:name="discussion"/>
+    <w:bookmarkEnd w:id="85"/>
+    <w:bookmarkStart w:id="89" w:name="discussion"/>
     <w:p>
       <w:pPr>
         <w:pStyle w:val="Heading2"/>
@@ -10300,7 +10616,7 @@
         <w:t xml:space="preserve">4. Discussion</w:t>
       </w:r>
     </w:p>
-    <w:bookmarkStart w:id="85" w:name="what-kcor-estimates"/>
+    <w:bookmarkStart w:id="86" w:name="what-kcor-estimates"/>
     <w:p>
       <w:pPr>
         <w:pStyle w:val="Heading3"/>
@@ -10406,8 +10722,16 @@
         <w:t xml:space="preserve">.</w:t>
       </w:r>
     </w:p>
-    <w:bookmarkEnd w:id="85"/>
-    <w:bookmarkStart w:id="86" w:name="relationship-to-negative-control-methods"/>
+    <w:p>
+      <w:pPr>
+        <w:pStyle w:val="BodyText"/>
+      </w:pPr>
+      <w:r>
+        <w:t xml:space="preserve">The observation that frailty correction is negligible for vaccinated cohorts but substantial for the unvaccinated cohort is not incidental. It reflects the asymmetric action of healthy-vaccinee selection, which concentrates lower-frailty individuals into vaccinated cohorts at enrollment while leaving the unvaccinated cohort heterogeneous. KCOR explicitly detects and removes this asymmetry by mapping cohorts into a frailty-factored comparison space rather than assuming proportional hazards.</w:t>
+      </w:r>
+    </w:p>
+    <w:bookmarkEnd w:id="86"/>
+    <w:bookmarkStart w:id="87" w:name="relationship-to-negative-control-methods"/>
     <w:p>
       <w:pPr>
         <w:pStyle w:val="Heading3"/>
@@ -10453,8 +10777,16 @@
         <w:t xml:space="preserve">—selection-induced depletion dynamics—prior to comparison. Negative and positive controls are nevertheless central to validating the estimator’s behavior.</w:t>
       </w:r>
     </w:p>
-    <w:bookmarkEnd w:id="86"/>
-    <w:bookmarkStart w:id="87" w:name="practical-guidance-for-use"/>
+    <w:p>
+      <w:pPr>
+        <w:pStyle w:val="BodyText"/>
+      </w:pPr>
+      <w:r>
+        <w:t xml:space="preserve">This asymmetry helps explain why standard observational analyses often report large apparent mortality benefits during periods lacking a plausible causal mechanism: vaccinated cohorts are already selection-filtered, while unvaccinated hazards are suppressed by ongoing frailty depletion. Unadjusted comparisons therefore systematically understate unvaccinated baseline risk and exaggerate apparent benefit.</w:t>
+      </w:r>
+    </w:p>
+    <w:bookmarkEnd w:id="87"/>
+    <w:bookmarkStart w:id="88" w:name="practical-guidance-for-use"/>
     <w:p>
       <w:pPr>
         <w:pStyle w:val="Heading3"/>
@@ -10591,9 +10923,9 @@
         </w:pict>
       </w:r>
     </w:p>
-    <w:bookmarkEnd w:id="87"/>
     <w:bookmarkEnd w:id="88"/>
-    <w:bookmarkStart w:id="91" w:name="limitations"/>
+    <w:bookmarkEnd w:id="89"/>
+    <w:bookmarkStart w:id="92" w:name="limitations"/>
     <w:p>
       <w:pPr>
         <w:pStyle w:val="Heading2"/>
@@ -10634,10 +10966,40 @@
           <w:b/>
           <w:bCs/>
         </w:rPr>
-        <w:t xml:space="preserve">Sparse events</w:t>
-      </w:r>
-      <w:r>
-        <w:t xml:space="preserve">: When event counts are small, hazard estimation and parameter fitting can be unstable.</w:t>
+        <w:t xml:space="preserve">θ estimation is data-driven</w:t>
+      </w:r>
+      <w:r>
+        <w:t xml:space="preserve">: KCOR does not impose θ = 0 for any cohort. The frequent observation that</w:t>
+      </w:r>
+      <w:r>
+        <w:t xml:space="preserve"> </w:t>
+      </w:r>
+      <m:oMath>
+        <m:acc>
+          <m:accPr>
+            <m:chr m:val="̂"/>
+          </m:accPr>
+          <m:e>
+            <m:r>
+              <m:t>θ</m:t>
+            </m:r>
+          </m:e>
+        </m:acc>
+        <m:r>
+          <m:rPr>
+            <m:sty m:val="p"/>
+          </m:rPr>
+          <m:t>≈</m:t>
+        </m:r>
+        <m:r>
+          <m:t>0</m:t>
+        </m:r>
+      </m:oMath>
+      <w:r>
+        <w:t xml:space="preserve"> </w:t>
+      </w:r>
+      <w:r>
+        <w:t xml:space="preserve">for vaccinated cohorts is a data-driven result of the frailty fit and should not be interpreted as an assumption of homogeneity.</w:t>
       </w:r>
     </w:p>
     <w:p>
@@ -10653,10 +11015,10 @@
           <w:b/>
           <w:bCs/>
         </w:rPr>
-        <w:t xml:space="preserve">Contamination of quiet periods</w:t>
-      </w:r>
-      <w:r>
-        <w:t xml:space="preserve">: External shocks (e.g., epidemic waves) overlapping the quiet window can bias selection-parameter estimation.</w:t>
+        <w:t xml:space="preserve">Sparse events</w:t>
+      </w:r>
+      <w:r>
+        <w:t xml:space="preserve">: When event counts are small, hazard estimation and parameter fitting can be unstable.</w:t>
       </w:r>
     </w:p>
     <w:p>
@@ -10672,10 +11034,10 @@
           <w:b/>
           <w:bCs/>
         </w:rPr>
-        <w:t xml:space="preserve">Causal interpretation</w:t>
-      </w:r>
-      <w:r>
-        <w:t xml:space="preserve">: KCOR supports interpretable cohort comparison under stated assumptions, but it is not a substitute for randomization; causal claims require explicit causal assumptions and careful validation.</w:t>
+        <w:t xml:space="preserve">Contamination of quiet periods</w:t>
+      </w:r>
+      <w:r>
+        <w:t xml:space="preserve">: External shocks (e.g., epidemic waves) overlapping the quiet window can bias selection-parameter estimation.</w:t>
       </w:r>
     </w:p>
     <w:p>
@@ -10691,13 +11053,32 @@
           <w:b/>
           <w:bCs/>
         </w:rPr>
+        <w:t xml:space="preserve">Causal interpretation</w:t>
+      </w:r>
+      <w:r>
+        <w:t xml:space="preserve">: KCOR supports interpretable cohort comparison under stated assumptions, but it is not a substitute for randomization; causal claims require explicit causal assumptions and careful validation.</w:t>
+      </w:r>
+    </w:p>
+    <w:p>
+      <w:pPr>
+        <w:pStyle w:val="Compact"/>
+        <w:numPr>
+          <w:ilvl w:val="0"/>
+          <w:numId w:val="1016"/>
+        </w:numPr>
+      </w:pPr>
+      <w:r>
+        <w:rPr>
+          <w:b/>
+          <w:bCs/>
+        </w:rPr>
         <w:t xml:space="preserve">Non-gamma frailty</w:t>
       </w:r>
       <w:r>
-        <w:t xml:space="preserve">: The KCOR framework assumes that selection acts approximately multiplicatively through a time-invariant frailty distribution, for which the gamma family provides a convenient and empirically testable approximation. In settings where depletion dynamics are driven by more complex mechanisms—such as time-varying frailty variance, interacting risk factors, or shared frailty correlations within subgroups—the curvature structure exploited by KCOR may be misspecified. In such cases, KCOR diagnostics (e.g., poor curvature fit or unstable θ̂ estimates) serve as indicators of model inadequacy rather than targets for parameter tuning. Extending the framework to accommodate dynamic or correlated frailty structures would require explicit model generalization rather than modification of KCOR normalization steps and is left to future work.</w:t>
-      </w:r>
-    </w:p>
-    <w:bookmarkStart w:id="89" w:name="X23cf99625f696e3debeff054e3876378086bb67"/>
+        <w:t xml:space="preserve">: The KCOR framework assumes that selection acts approximately multiplicatively through a time-invariant frailty distribution, for which the gamma family provides a convenient and empirically testable approximation. In settings where depletion dynamics are driven by more complex mechanisms—such as time-varying frailty variance, interacting risk factors, or shared frailty correlations within subgroups—the curvature structure exploited by KCOR may be misspecified. In such cases, KCOR diagnostics (e.g., poor curvature fit or unstable θ̂ estimates) serve as indicators of model inadequacy rather than targets for parameter tuning. Extending the framework to accommodate dynamic or correlated frailty structures would require explicit model generalization rather than modification of KCOR normalization steps and is left to future work. Empirically, KCOR’s validity depends on curvature removal rather than the specific parametric form; alternative frailty distributions that generate similar depletion geometry would yield equivalent normalization.</w:t>
+      </w:r>
+    </w:p>
+    <w:bookmarkStart w:id="90" w:name="X23cf99625f696e3debeff054e3876378086bb67"/>
     <w:p>
       <w:pPr>
         <w:pStyle w:val="Heading3"/>
@@ -11185,8 +11566,8 @@
         <w:t xml:space="preserve">In practice, prespecified negative controls—such as the age-shift controls presented in §3.1.2—provide a direct empirical check that KCOR does not generate artifactual cumulative effects under strong selection-induced curvature.</w:t>
       </w:r>
     </w:p>
-    <w:bookmarkEnd w:id="89"/>
-    <w:bookmarkStart w:id="90" w:name="X929de8bcb6b1faa9f34cf3ef5eebe240c1ac45c"/>
+    <w:bookmarkEnd w:id="90"/>
+    <w:bookmarkStart w:id="91" w:name="X929de8bcb6b1faa9f34cf3ef5eebe240c1ac45c"/>
     <w:p>
       <w:pPr>
         <w:pStyle w:val="Heading3"/>
@@ -11226,9 +11607,9 @@
         </w:pict>
       </w:r>
     </w:p>
-    <w:bookmarkEnd w:id="90"/>
     <w:bookmarkEnd w:id="91"/>
-    <w:bookmarkStart w:id="92" w:name="conclusion"/>
+    <w:bookmarkEnd w:id="92"/>
+    <w:bookmarkStart w:id="93" w:name="conclusion"/>
     <w:p>
       <w:pPr>
         <w:pStyle w:val="Heading2"/>
@@ -11252,8 +11633,8 @@
         </w:pict>
       </w:r>
     </w:p>
-    <w:bookmarkEnd w:id="92"/>
-    <w:bookmarkStart w:id="103" w:name="declarations-journal-requirements"/>
+    <w:bookmarkEnd w:id="93"/>
+    <w:bookmarkStart w:id="104" w:name="declarations-journal-requirements"/>
     <w:p>
       <w:pPr>
         <w:pStyle w:val="Heading2"/>
@@ -11262,7 +11643,7 @@
         <w:t xml:space="preserve">Declarations (journal requirements)</w:t>
       </w:r>
     </w:p>
-    <w:bookmarkStart w:id="93" w:name="Xd182db0490b2de20bd2b4e4cc8698599182035f"/>
+    <w:bookmarkStart w:id="94" w:name="Xd182db0490b2de20bd2b4e4cc8698599182035f"/>
     <w:p>
       <w:pPr>
         <w:pStyle w:val="Heading3"/>
@@ -11285,8 +11666,8 @@
         <w:t xml:space="preserve">4</w:t>
       </w:r>
     </w:p>
-    <w:bookmarkEnd w:id="93"/>
-    <w:bookmarkStart w:id="94" w:name="consent-for-publication"/>
+    <w:bookmarkEnd w:id="94"/>
+    <w:bookmarkStart w:id="95" w:name="consent-for-publication"/>
     <w:p>
       <w:pPr>
         <w:pStyle w:val="Heading3"/>
@@ -11303,8 +11684,8 @@
         <w:t xml:space="preserve">Not applicable.</w:t>
       </w:r>
     </w:p>
-    <w:bookmarkEnd w:id="94"/>
-    <w:bookmarkStart w:id="95" w:name="data-availability"/>
+    <w:bookmarkEnd w:id="95"/>
+    <w:bookmarkStart w:id="96" w:name="data-availability"/>
     <w:p>
       <w:pPr>
         <w:pStyle w:val="Heading3"/>
@@ -11412,8 +11793,8 @@
         <w:t xml:space="preserve">, including schema definitions and disclosure-control semantics.</w:t>
       </w:r>
     </w:p>
-    <w:bookmarkEnd w:id="95"/>
-    <w:bookmarkStart w:id="98" w:name="code-availability"/>
+    <w:bookmarkEnd w:id="96"/>
+    <w:bookmarkStart w:id="99" w:name="code-availability"/>
     <w:p>
       <w:pPr>
         <w:pStyle w:val="Heading3"/>
@@ -11448,7 +11829,7 @@
       <w:r>
         <w:t xml:space="preserve"> </w:t>
       </w:r>
-      <w:hyperlink r:id="rId96">
+      <w:hyperlink r:id="rId97">
         <w:r>
           <w:rPr>
             <w:rStyle w:val="Hyperlink"/>
@@ -11471,7 +11852,7 @@
       <w:r>
         <w:t xml:space="preserve"> </w:t>
       </w:r>
-      <w:hyperlink r:id="rId97">
+      <w:hyperlink r:id="rId98">
         <w:r>
           <w:rPr>
             <w:rStyle w:val="Hyperlink"/>
@@ -11480,8 +11861,8 @@
         </w:r>
       </w:hyperlink>
     </w:p>
-    <w:bookmarkEnd w:id="98"/>
-    <w:bookmarkStart w:id="99" w:name="competing-interests"/>
+    <w:bookmarkEnd w:id="99"/>
+    <w:bookmarkStart w:id="100" w:name="competing-interests"/>
     <w:p>
       <w:pPr>
         <w:pStyle w:val="Heading3"/>
@@ -11498,8 +11879,8 @@
         <w:t xml:space="preserve">The author is a board member of the Vaccine Safety Research Foundation.</w:t>
       </w:r>
     </w:p>
-    <w:bookmarkEnd w:id="99"/>
-    <w:bookmarkStart w:id="100" w:name="funding"/>
+    <w:bookmarkEnd w:id="100"/>
+    <w:bookmarkStart w:id="101" w:name="funding"/>
     <w:p>
       <w:pPr>
         <w:pStyle w:val="Heading3"/>
@@ -11516,8 +11897,8 @@
         <w:t xml:space="preserve">This research received no external funding.</w:t>
       </w:r>
     </w:p>
-    <w:bookmarkEnd w:id="100"/>
-    <w:bookmarkStart w:id="101" w:name="authors-contributions"/>
+    <w:bookmarkEnd w:id="101"/>
+    <w:bookmarkStart w:id="102" w:name="authors-contributions"/>
     <w:p>
       <w:pPr>
         <w:pStyle w:val="Heading3"/>
@@ -11534,8 +11915,8 @@
         <w:t xml:space="preserve">Steven T. Kirsch conceived the method, wrote the code, performed the analysis, and wrote the manuscript.</w:t>
       </w:r>
     </w:p>
-    <w:bookmarkEnd w:id="101"/>
-    <w:bookmarkStart w:id="102" w:name="acknowledgements"/>
+    <w:bookmarkEnd w:id="102"/>
+    <w:bookmarkStart w:id="103" w:name="acknowledgements"/>
     <w:p>
       <w:pPr>
         <w:pStyle w:val="Heading3"/>
@@ -11559,9 +11940,9 @@
         </w:pict>
       </w:r>
     </w:p>
-    <w:bookmarkEnd w:id="102"/>
     <w:bookmarkEnd w:id="103"/>
-    <w:bookmarkStart w:id="119" w:name="supplementary-material"/>
+    <w:bookmarkEnd w:id="104"/>
+    <w:bookmarkStart w:id="120" w:name="supplementary-material"/>
     <w:p>
       <w:pPr>
         <w:pStyle w:val="Heading2"/>
@@ -11578,7 +11959,7 @@
         <w:t xml:space="preserve">Supplementary appendices provide mathematical derivations and full control-test specifications.</w:t>
       </w:r>
     </w:p>
-    <w:bookmarkStart w:id="108" w:name="appendix-a.-mathematical-derivations"/>
+    <w:bookmarkStart w:id="109" w:name="appendix-a.-mathematical-derivations"/>
     <w:p>
       <w:pPr>
         <w:pStyle w:val="Heading3"/>
@@ -11587,7 +11968,7 @@
         <w:t xml:space="preserve">Appendix A. Mathematical derivations</w:t>
       </w:r>
     </w:p>
-    <w:bookmarkStart w:id="104" w:name="X949c457b8ec3518d2fcc001fd53881dea62bb28"/>
+    <w:bookmarkStart w:id="105" w:name="X949c457b8ec3518d2fcc001fd53881dea62bb28"/>
     <w:p>
       <w:pPr>
         <w:pStyle w:val="Heading4"/>
@@ -12655,8 +13036,8 @@
         <w:t xml:space="preserve">in cohort-level hazards.</w:t>
       </w:r>
     </w:p>
-    <w:bookmarkEnd w:id="104"/>
-    <w:bookmarkStart w:id="105" w:name="a.2-gamma-frailty-identity-derivation"/>
+    <w:bookmarkEnd w:id="105"/>
+    <w:bookmarkStart w:id="106" w:name="a.2-gamma-frailty-identity-derivation"/>
     <w:p>
       <w:pPr>
         <w:pStyle w:val="Heading4"/>
@@ -13343,8 +13724,8 @@
         <w:t xml:space="preserve">This is the gamma-frailty identity (Equation {#eq:gamma-frailty-identity} in the main text).</w:t>
       </w:r>
     </w:p>
-    <w:bookmarkEnd w:id="105"/>
-    <w:bookmarkStart w:id="106" w:name="a.3-inversion-formula"/>
+    <w:bookmarkEnd w:id="106"/>
+    <w:bookmarkStart w:id="107" w:name="a.3-inversion-formula"/>
     <w:p>
       <w:pPr>
         <w:pStyle w:val="Heading4"/>
@@ -13773,8 +14154,8 @@
         <w:t xml:space="preserve">.</w:t>
       </w:r>
     </w:p>
-    <w:bookmarkEnd w:id="106"/>
-    <w:bookmarkStart w:id="107" w:name="a.4-variance-propagation-sketch"/>
+    <w:bookmarkEnd w:id="107"/>
+    <w:bookmarkStart w:id="108" w:name="a.4-variance-propagation-sketch"/>
     <w:p>
       <w:pPr>
         <w:pStyle w:val="Heading4"/>
@@ -14482,9 +14863,9 @@
         <w:t xml:space="preserve">In practice, Monte Carlo resampling provides a more robust approach that captures uncertainty from both event realization and parameter estimation.</w:t>
       </w:r>
     </w:p>
-    <w:bookmarkEnd w:id="107"/>
     <w:bookmarkEnd w:id="108"/>
-    <w:bookmarkStart w:id="113" w:name="appendix-b.-control-test-specifications"/>
+    <w:bookmarkEnd w:id="109"/>
+    <w:bookmarkStart w:id="114" w:name="appendix-b.-control-test-specifications"/>
     <w:p>
       <w:pPr>
         <w:pStyle w:val="Heading3"/>
@@ -14493,7 +14874,7 @@
         <w:t xml:space="preserve">Appendix B. Control-test specifications</w:t>
       </w:r>
     </w:p>
-    <w:bookmarkStart w:id="109" w:name="X2180becb792c7366d1a2d9abe674c7e8eb8a3b6"/>
+    <w:bookmarkStart w:id="110" w:name="X2180becb792c7366d1a2d9abe674c7e8eb8a3b6"/>
     <w:p>
       <w:pPr>
         <w:pStyle w:val="Heading4"/>
@@ -14732,8 +15113,8 @@
         <w:t xml:space="preserve">Both cohorts share identical per-frailty-group death probabilities; only the mixture weights differ. This induces different cohort-level curvature under the null.</w:t>
       </w:r>
     </w:p>
-    <w:bookmarkEnd w:id="109"/>
-    <w:bookmarkStart w:id="110" w:name="X6ca5a97e85e9ee460a15280db933ceb5c1ed112"/>
+    <w:bookmarkEnd w:id="110"/>
+    <w:bookmarkStart w:id="111" w:name="X6ca5a97e85e9ee460a15280db933ceb5c1ed112"/>
     <w:p>
       <w:pPr>
         <w:pStyle w:val="Heading4"/>
@@ -14917,8 +15298,8 @@
         <w:t xml:space="preserve">This construction ensures that dose comparisons are within the same underlying vaccination category, preserving a true null while inducing 10–20 year age differences.</w:t>
       </w:r>
     </w:p>
-    <w:bookmarkEnd w:id="110"/>
-    <w:bookmarkStart w:id="111" w:name="b.3-positive-control-injected-effect"/>
+    <w:bookmarkEnd w:id="111"/>
+    <w:bookmarkStart w:id="112" w:name="b.3-positive-control-injected-effect"/>
     <w:p>
       <w:pPr>
         <w:pStyle w:val="Heading4"/>
@@ -15240,8 +15621,8 @@
         <w:t xml:space="preserve">during the effect window, while leaving the control cohort unchanged.</w:t>
       </w:r>
     </w:p>
-    <w:bookmarkEnd w:id="111"/>
-    <w:bookmarkStart w:id="112" w:name="b.4-sensitivity-analysis-parameters"/>
+    <w:bookmarkEnd w:id="112"/>
+    <w:bookmarkStart w:id="113" w:name="b.4-sensitivity-analysis-parameters"/>
     <w:p>
       <w:pPr>
         <w:pStyle w:val="Heading4"/>
@@ -15361,9 +15742,9 @@
         <w:t xml:space="preserve">Output grids show KCOR values for each parameter combination.</w:t>
       </w:r>
     </w:p>
-    <w:bookmarkEnd w:id="112"/>
     <w:bookmarkEnd w:id="113"/>
-    <w:bookmarkStart w:id="118" w:name="X3fb27f9d14d988b0afc4c757bd6d2a45d2ae0b5"/>
+    <w:bookmarkEnd w:id="114"/>
+    <w:bookmarkStart w:id="119" w:name="X3fb27f9d14d988b0afc4c757bd6d2a45d2ae0b5"/>
     <w:p>
       <w:pPr>
         <w:pStyle w:val="Heading3"/>
@@ -15372,7 +15753,7 @@
         <w:t xml:space="preserve">Appendix C. Additional figures and diagnostics</w:t>
       </w:r>
     </w:p>
-    <w:bookmarkStart w:id="114" w:name="c.1-fit-diagnostics"/>
+    <w:bookmarkStart w:id="115" w:name="c.1-fit-diagnostics"/>
     <w:p>
       <w:pPr>
         <w:pStyle w:val="Heading4"/>
@@ -15679,8 +16060,8 @@
         <w:t xml:space="preserve">  RMSE_Hobs=3.37e-03,n_obs=97,success=1</w:t>
       </w:r>
     </w:p>
-    <w:bookmarkEnd w:id="114"/>
-    <w:bookmarkStart w:id="115" w:name="c.2-residual-analysis"/>
+    <w:bookmarkEnd w:id="115"/>
+    <w:bookmarkStart w:id="116" w:name="c.2-residual-analysis"/>
     <w:p>
       <w:pPr>
         <w:pStyle w:val="Heading4"/>
@@ -15945,8 +16326,8 @@
         <w:t xml:space="preserve">: Strong autocorrelation in residuals suggests the model is missing time-varying structure.</w:t>
       </w:r>
     </w:p>
-    <w:bookmarkEnd w:id="115"/>
-    <w:bookmarkStart w:id="116" w:name="c.3-parameter-stability-checks"/>
+    <w:bookmarkEnd w:id="116"/>
+    <w:bookmarkStart w:id="117" w:name="c.3-parameter-stability-checks"/>
     <w:p>
       <w:pPr>
         <w:pStyle w:val="Heading4"/>
@@ -16133,8 +16514,8 @@
         <w:t xml:space="preserve">The sensitivity analysis (§3.3 and Figure fig. 6) provides a systematic assessment of parameter stability.</w:t>
       </w:r>
     </w:p>
-    <w:bookmarkEnd w:id="116"/>
-    <w:bookmarkStart w:id="117" w:name="c.4-quiet-window-overlay-plots"/>
+    <w:bookmarkEnd w:id="117"/>
+    <w:bookmarkStart w:id="118" w:name="c.4-quiet-window-overlay-plots"/>
     <w:p>
       <w:pPr>
         <w:pStyle w:val="Heading4"/>
@@ -16202,10 +16583,10 @@
         </w:pict>
       </w:r>
     </w:p>
-    <w:bookmarkEnd w:id="117"/>
     <w:bookmarkEnd w:id="118"/>
     <w:bookmarkEnd w:id="119"/>
-    <w:bookmarkStart w:id="128" w:name="references"/>
+    <w:bookmarkEnd w:id="120"/>
+    <w:bookmarkStart w:id="129" w:name="references"/>
     <w:p>
       <w:pPr>
         <w:pStyle w:val="Heading2"/>
@@ -16214,8 +16595,8 @@
         <w:t xml:space="preserve">References</w:t>
       </w:r>
     </w:p>
-    <w:bookmarkStart w:id="127" w:name="refs"/>
-    <w:bookmarkStart w:id="121" w:name="ref-obel2024"/>
+    <w:bookmarkStart w:id="128" w:name="refs"/>
+    <w:bookmarkStart w:id="122" w:name="ref-obel2024"/>
     <w:p>
       <w:pPr>
         <w:pStyle w:val="Bibliography"/>
@@ -16283,7 +16664,7 @@
       <w:r>
         <w:t xml:space="preserve">. Clinical Epidemiology. 2024 July;Volume 16:501–12. doi:</w:t>
       </w:r>
-      <w:hyperlink r:id="rId120">
+      <w:hyperlink r:id="rId121">
         <w:r>
           <w:rPr>
             <w:rStyle w:val="Hyperlink"/>
@@ -16292,8 +16673,8 @@
         </w:r>
       </w:hyperlink>
     </w:p>
-    <w:bookmarkEnd w:id="121"/>
-    <w:bookmarkStart w:id="123" w:name="ref-chemaitelly2025"/>
+    <w:bookmarkEnd w:id="122"/>
+    <w:bookmarkStart w:id="124" w:name="ref-chemaitelly2025"/>
     <w:p>
       <w:pPr>
         <w:pStyle w:val="Bibliography"/>
@@ -16331,7 +16712,7 @@
       <w:r>
         <w:t xml:space="preserve">. Schiffer JT, Henry D, editors. eLife. 2025 June;14:e103690. doi:</w:t>
       </w:r>
-      <w:hyperlink r:id="rId122">
+      <w:hyperlink r:id="rId123">
         <w:r>
           <w:rPr>
             <w:rStyle w:val="Hyperlink"/>
@@ -16340,8 +16721,8 @@
         </w:r>
       </w:hyperlink>
     </w:p>
-    <w:bookmarkEnd w:id="123"/>
-    <w:bookmarkStart w:id="125" w:name="ref-vaupel1979"/>
+    <w:bookmarkEnd w:id="124"/>
+    <w:bookmarkStart w:id="126" w:name="ref-vaupel1979"/>
     <w:p>
       <w:pPr>
         <w:pStyle w:val="Bibliography"/>
@@ -16358,7 +16739,7 @@
       <w:r>
         <w:t xml:space="preserve">Vaupel JW, Manton KG, Stallard E. The impact of heterogeneity in individual frailty on the dynamics of mortality. Demography. 1979 Aug;16(3):439–54. doi:</w:t>
       </w:r>
-      <w:hyperlink r:id="rId124">
+      <w:hyperlink r:id="rId125">
         <w:r>
           <w:rPr>
             <w:rStyle w:val="Hyperlink"/>
@@ -16367,8 +16748,8 @@
         </w:r>
       </w:hyperlink>
     </w:p>
-    <w:bookmarkEnd w:id="125"/>
-    <w:bookmarkStart w:id="126" w:name="ref-sanca2024"/>
+    <w:bookmarkEnd w:id="126"/>
+    <w:bookmarkStart w:id="127" w:name="ref-sanca2024"/>
     <w:p>
       <w:pPr>
         <w:pStyle w:val="Bibliography"/>
@@ -16407,10 +16788,10 @@
         <w:t xml:space="preserve"> </w:t>
       </w:r>
     </w:p>
-    <w:bookmarkEnd w:id="126"/>
     <w:bookmarkEnd w:id="127"/>
     <w:bookmarkEnd w:id="128"/>
     <w:bookmarkEnd w:id="129"/>
+    <w:bookmarkEnd w:id="130"/>
     <w:sectPr>
       <w:footnotePr>
         <w:numRestart w:val="eachSect"/>

</xml_diff>

<commit_message>
Paper is good to go.
</commit_message>
<xml_diff>
--- a/documentation/preprint/paper.docx
+++ b/documentation/preprint/paper.docx
@@ -201,7 +201,7 @@
         <w:t xml:space="preserve">cumulative-hazard space</w:t>
       </w:r>
       <w:r>
-        <w:t xml:space="preserve">. KCOR v6 fits cohort-specific selection parameters during epidemiologically quiet periods and transforms observed cumulative hazards to depletion-neutralized baseline cumulative hazards, which are then compared cumulatively via ratios. We describe the KCOR framework, its mathematical foundation, and its validation using prespecified negative and positive control tests designed to stress selection-induced curvature. KCOR requires only event timing—dates of intervention (enrollment) and dates of death (with birth date or year needed only for age stratification)—making it applicable to minimal record-level mortality datasets. Empirically, when applied to vaccinated and unvaccinated cohorts, KCOR v6 consistently estimates negligible frailty variance (θ ≈ 0) for vaccinated cohorts, while estimating substantial frailty-driven depletion for unvaccinated cohorts, reflecting the asymmetric impact of healthy-vaccinee selection. After frailty neutralization, cumulative hazards are approximately linear, enabling direct cohort comparison free of selection-induced curvature. KCOR therefore enables interpretable cumulative cohort comparisons in settings where treated and untreated hazards are non-proportional because selection induces different depletion dynamics.</w:t>
+        <w:t xml:space="preserve">. KCOR v6 fits cohort-specific selection parameters during epidemiologically quiet periods and transforms observed cumulative hazards to depletion-neutralized baseline cumulative hazards, which are then compared cumulatively via ratios. We describe the KCOR framework, its mathematical foundation, and its validation using prespecified negative and positive control tests designed to stress selection-induced curvature. KCOR requires only event timing—dates of intervention (enrollment) and dates of death (with birth date or year needed only for age stratification)—making it applicable to minimal record-level mortality datasets. Empirically, in illustrative applications, KCOR v6 frequently estimates negligible frailty variance for some cohorts while estimating substantial frailty-driven depletion for others, reflecting asymmetric selection at cohort entry. Importantly, these differences arise from observed hazard curvature rather than from any exposure-specific assumptions. After frailty neutralization, cumulative hazards are approximately linear, enabling direct cohort comparison free of selection-induced curvature. KCOR therefore enables interpretable cumulative cohort comparisons in settings where treated and untreated hazards are non-proportional because selection induces different depletion dynamics.</w:t>
       </w:r>
     </w:p>
     <w:p>
@@ -8461,13 +8461,13 @@
         <w:t xml:space="preserve">when known harm/benefit is injected into otherwise-null data, KCOR reliably detects it.</w:t>
       </w:r>
     </w:p>
-    <w:bookmarkStart w:id="55" w:name="X6d2c3df7c858147e92688cdd96b762d885ea8e2"/>
+    <w:bookmarkStart w:id="55" w:name="X49c21f7e7289ea359d29dc79a5af219551caf27"/>
     <w:p>
       <w:pPr>
         <w:pStyle w:val="Heading3"/>
       </w:pPr>
       <w:r>
-        <w:t xml:space="preserve">3.0 Asymmetric frailty correction and linearization of cumulative hazards</w:t>
+        <w:t xml:space="preserve">3.0 Frailty normalization behavior under empirical validation</w:t>
       </w:r>
     </w:p>
     <w:p>
@@ -8475,7 +8475,7 @@
         <w:pStyle w:val="FirstParagraph"/>
       </w:pPr>
       <w:r>
-        <w:t xml:space="preserve">Across all examined age strata in the Czech Republic mortality dataset, fitted frailty parameters exhibit a pronounced asymmetry. Vaccinated cohorts consistently show negligible estimated frailty variance (</w:t>
+        <w:t xml:space="preserve">Across examined age strata in the Czech Republic mortality dataset, fitted frailty parameters exhibit a pronounced asymmetry across cohorts. Some cohorts show negligible estimated frailty variance (</w:t>
       </w:r>
       <m:oMath>
         <m:acc>
@@ -8499,7 +8499,7 @@
         </m:r>
       </m:oMath>
       <w:r>
-        <w:t xml:space="preserve">), while the unvaccinated cohort exhibits substantial frailty-driven depletion. This asymmetric pattern is a quantitative fingerprint of healthy-vaccinee selection acting at cohort entry.</w:t>
+        <w:t xml:space="preserve">), while others exhibit substantial frailty-driven depletion. This pattern reflects differences in selection-induced hazard curvature at cohort entry rather than any prespecified cohort identity.</w:t>
       </w:r>
     </w:p>
     <w:p>
@@ -8507,7 +8507,7 @@
         <w:pStyle w:val="BodyText"/>
       </w:pPr>
       <w:r>
-        <w:t xml:space="preserve">As a consequence, KCOR normalization leaves vaccinated cumulative hazards nearly unchanged, while substantially increasing the depletion-neutralized cumulative hazard for the unvaccinated cohort. This pattern is visible directly in adjusted versus unadjusted cumulative hazard plots and is summarized quantitatively in the fitted-parameter logs (see</w:t>
+        <w:t xml:space="preserve">As a consequence, KCOR normalization leaves some cohorts’ cumulative hazards nearly unchanged, while substantially increasing the depletion-neutralized cumulative hazard for others. This behavior is consistent with curvature-driven normalization rather than cohort identity. This pattern is visible directly in adjusted versus unadjusted cumulative hazard plots and is summarized quantitatively in the fitted-parameter logs (see</w:t>
       </w:r>
       <w:r>
         <w:t xml:space="preserve"> </w:t>
@@ -9219,6 +9219,14 @@
       </w:pPr>
       <w:r>
         <w:t xml:space="preserve">For the empirical age-shift negative control (Figures 3–4), we use aggregated weekly cohort summaries derived from the Czech Republic administrative mortality and vaccination dataset and exported in KCOR_CMR format.</w:t>
+      </w:r>
+    </w:p>
+    <w:p>
+      <w:pPr>
+        <w:pStyle w:val="BodyText"/>
+      </w:pPr>
+      <w:r>
+        <w:t xml:space="preserve">Notably, KCOR estimates frailty parameters independently for each cohort without knowledge of exposure status; the observed asymmetry in depletion correction arises entirely from differences in hazard curvature rather than from any vaccination-specific assumptions.</w:t>
       </w:r>
     </w:p>
     <w:p>

</xml_diff>

<commit_message>
KCOR paper is complete and ready to submit pending final reviewer comments.
</commit_message>
<xml_diff>
--- a/documentation/preprint/paper.docx
+++ b/documentation/preprint/paper.docx
@@ -2,7 +2,7 @@
 <file path=word/document.xml><?xml version="1.0" encoding="utf-8"?>
 <w:document xmlns:w="http://schemas.openxmlformats.org/wordprocessingml/2006/main" xmlns:m="http://schemas.openxmlformats.org/officeDocument/2006/math" xmlns:r="http://schemas.openxmlformats.org/officeDocument/2006/relationships" xmlns:o="urn:schemas-microsoft-com:office:office" xmlns:v="urn:schemas-microsoft-com:vml" xmlns:w10="urn:schemas-microsoft-com:office:word" xmlns:a="http://schemas.openxmlformats.org/drawingml/2006/main" xmlns:pic="http://schemas.openxmlformats.org/drawingml/2006/picture" xmlns:wp="http://schemas.openxmlformats.org/drawingml/2006/wordprocessingDrawing">
   <w:body>
-    <w:bookmarkStart w:id="130" w:name="X7e352faca4f4abc41f11b7392747c843df7c7d0"/>
+    <w:bookmarkStart w:id="143" w:name="X7e352faca4f4abc41f11b7392747c843df7c7d0"/>
     <w:p>
       <w:pPr>
         <w:pStyle w:val="Heading1"/>
@@ -188,7 +188,7 @@
         <w:t xml:space="preserve">KCOR (Kirsch Cumulative Outcomes Ratio)</w:t>
       </w:r>
       <w:r>
-        <w:t xml:space="preserve">, a method that neutralizes selection-induced curvature before cohort comparison by estimating and inverting a gamma-frailty mixture model in</w:t>
+        <w:t xml:space="preserve">, a method that normalizes selection-induced curvature before cohort comparison by estimating and inverting a gamma-frailty mixture model in</w:t>
       </w:r>
       <w:r>
         <w:t xml:space="preserve"> </w:t>
@@ -912,7 +912,7 @@
     </w:p>
     <w:bookmarkEnd w:id="17"/>
     <w:bookmarkEnd w:id="18"/>
-    <w:bookmarkStart w:id="54" w:name="methods"/>
+    <w:bookmarkStart w:id="58" w:name="methods"/>
     <w:p>
       <w:pPr>
         <w:pStyle w:val="Heading2"/>
@@ -1463,6 +1463,14 @@
       </w:r>
       <w:r>
         <w:t xml:space="preserve">, then compare cohorts on a cumulative scale.</w:t>
+      </w:r>
+    </w:p>
+    <w:p>
+      <w:pPr>
+        <w:pStyle w:val="BodyText"/>
+      </w:pPr>
+      <w:r>
+        <w:t xml:space="preserve">Figure fig. 2 provides a schematic overview of the KCOR workflow.</w:t>
       </w:r>
     </w:p>
     <w:bookmarkEnd w:id="20"/>
@@ -2623,7 +2631,7 @@
         <w:t xml:space="preserve">3</w:t>
       </w:r>
       <w:r>
-        <w:t xml:space="preserve">. In KCOR, gamma frailty is therefore a</w:t>
+        <w:t xml:space="preserve">. In KCOR, gamma frailty therefore serves as a</w:t>
       </w:r>
       <w:r>
         <w:t xml:space="preserve"> </w:t>
@@ -2633,7 +2641,7 @@
           <w:b/>
           <w:bCs/>
         </w:rPr>
-        <w:t xml:space="preserve">depletion-neutralizing approximation</w:t>
+        <w:t xml:space="preserve">geometric approximation for depletion normalization</w:t>
       </w:r>
       <w:r>
         <w:t xml:space="preserve">: its adequacy is treated as empirically testable and is assessed using prespecified negative controls and sensitivity analyses rather than assumed dogmatically.</w:t>
@@ -7452,7 +7460,7 @@
       </w:r>
     </w:p>
     <w:bookmarkEnd w:id="51"/>
-    <w:bookmarkStart w:id="53" w:name="Xf552aaad3b83b889e2d08c64d65c17176bae771"/>
+    <w:bookmarkStart w:id="57" w:name="Xf552aaad3b83b889e2d08c64d65c17176bae771"/>
     <w:p>
       <w:pPr>
         <w:pStyle w:val="Heading3"/>
@@ -8398,9 +8406,66 @@
         </w:pict>
       </w:r>
     </w:p>
-    <w:bookmarkEnd w:id="53"/>
-    <w:bookmarkEnd w:id="54"/>
-    <w:bookmarkStart w:id="85" w:name="validation-and-control-tests"/>
+    <w:bookmarkStart w:id="56" w:name="fig:kcor_workflow"/>
+    <w:p>
+      <w:pPr>
+        <w:pStyle w:val="CaptionedFigure"/>
+      </w:pPr>
+      <w:r>
+        <w:drawing>
+          <wp:inline>
+            <wp:extent cx="5334000" cy="4287328"/>
+            <wp:effectExtent b="0" l="0" r="0" t="0"/>
+            <wp:docPr descr="Figure 2: Two-column schematic of the KCOR v6 workflow. Left column shows fixed-cohort construction, observed cumulative hazards, and frailty estimation during a quiet window. Right column shows depletion-neutralized cumulative hazards, KCOR construction, and diagnostic checks. Arrows indicate the normalization flow from frailty estimation to depletion-neutralized comparison." title="" id="54" name="Picture"/>
+            <a:graphic>
+              <a:graphicData uri="http://schemas.openxmlformats.org/drawingml/2006/picture">
+                <pic:pic>
+                  <pic:nvPicPr>
+                    <pic:cNvPr descr="figures/fig_kcor_workflow.png" id="55" name="Picture"/>
+                    <pic:cNvPicPr>
+                      <a:picLocks noChangeArrowheads="1" noChangeAspect="1"/>
+                    </pic:cNvPicPr>
+                  </pic:nvPicPr>
+                  <pic:blipFill>
+                    <a:blip r:embed="rId53"/>
+                    <a:stretch>
+                      <a:fillRect/>
+                    </a:stretch>
+                  </pic:blipFill>
+                  <pic:spPr bwMode="auto">
+                    <a:xfrm>
+                      <a:off x="0" y="0"/>
+                      <a:ext cx="5334000" cy="4287328"/>
+                    </a:xfrm>
+                    <a:prstGeom prst="rect">
+                      <a:avLst/>
+                    </a:prstGeom>
+                    <a:noFill/>
+                    <a:ln w="9525">
+                      <a:noFill/>
+                      <a:headEnd/>
+                      <a:tailEnd/>
+                    </a:ln>
+                  </pic:spPr>
+                </pic:pic>
+              </a:graphicData>
+            </a:graphic>
+          </wp:inline>
+        </w:drawing>
+      </w:r>
+    </w:p>
+    <w:p>
+      <w:pPr>
+        <w:pStyle w:val="ImageCaption"/>
+      </w:pPr>
+      <w:r>
+        <w:t xml:space="preserve">Figure 2: Two-column schematic of the KCOR v6 workflow. Left column shows fixed-cohort construction, observed cumulative hazards, and frailty estimation during a quiet window. Right column shows depletion-neutralized cumulative hazards, KCOR construction, and diagnostic checks. Arrows indicate the normalization flow from frailty estimation to depletion-neutralized comparison.</w:t>
+      </w:r>
+    </w:p>
+    <w:bookmarkEnd w:id="56"/>
+    <w:bookmarkEnd w:id="57"/>
+    <w:bookmarkEnd w:id="58"/>
+    <w:bookmarkStart w:id="98" w:name="validation-and-control-tests"/>
     <w:p>
       <w:pPr>
         <w:pStyle w:val="Heading2"/>
@@ -8461,7 +8526,7 @@
         <w:t xml:space="preserve">when known harm/benefit is injected into otherwise-null data, KCOR reliably detects it.</w:t>
       </w:r>
     </w:p>
-    <w:bookmarkStart w:id="55" w:name="X49c21f7e7289ea359d29dc79a5af219551caf27"/>
+    <w:bookmarkStart w:id="59" w:name="X49c21f7e7289ea359d29dc79a5af219551caf27"/>
     <w:p>
       <w:pPr>
         <w:pStyle w:val="Heading3"/>
@@ -8527,7 +8592,7 @@
         <w:pStyle w:val="BodyText"/>
       </w:pPr>
       <w:r>
-        <w:t xml:space="preserve">After frailty neutralization, the adjusted cumulative hazards</w:t>
+        <w:t xml:space="preserve">After frailty normalization, the adjusted cumulative hazards</w:t>
       </w:r>
       <w:r>
         <w:t xml:space="preserve"> </w:t>
@@ -8584,8 +8649,8 @@
         <w:t xml:space="preserve">are approximately linear in event time. Residual deviations from linearity reflect real time-varying risk—such as seasonality or epidemic waves—rather than selection-induced depletion. This linearization serves as an internal diagnostic indicating that frailty-driven curvature has been effectively removed.</w:t>
       </w:r>
     </w:p>
-    <w:bookmarkEnd w:id="55"/>
-    <w:bookmarkStart w:id="72" w:name="X250d2743dd947cd04209f9dc9cf02b545517230"/>
+    <w:bookmarkEnd w:id="59"/>
+    <w:bookmarkStart w:id="76" w:name="X250d2743dd947cd04209f9dc9cf02b545517230"/>
     <w:p>
       <w:pPr>
         <w:pStyle w:val="Heading3"/>
@@ -8594,7 +8659,7 @@
         <w:t xml:space="preserve">3.1 Negative controls: null under selection-induced curvature</w:t>
       </w:r>
     </w:p>
-    <w:bookmarkStart w:id="61" w:name="X4a45d07f751f03d52f576bf00ddae47c09b7689"/>
+    <w:bookmarkStart w:id="65" w:name="X4a45d07f751f03d52f576bf00ddae47c09b7689"/>
     <w:p>
       <w:pPr>
         <w:pStyle w:val="Heading4"/>
@@ -8871,7 +8936,7 @@
         <w:t xml:space="preserve">during quiet periods and applying gamma-frailty inversion, KCOR should remain approximately constant at 1 over follow-up.</w:t>
       </w:r>
     </w:p>
-    <w:bookmarkStart w:id="60" w:name="Xdfdb3a2773ba513010115195b66ada817a83ab4"/>
+    <w:bookmarkStart w:id="64" w:name="Xdfdb3a2773ba513010115195b66ada817a83ab4"/>
     <w:p>
       <w:pPr>
         <w:pStyle w:val="Heading5"/>
@@ -9129,7 +9194,7 @@
         <w:t xml:space="preserve">(weaker depletion).</w:t>
       </w:r>
     </w:p>
-    <w:bookmarkStart w:id="59" w:name="fig:neg_control_synthetic"/>
+    <w:bookmarkStart w:id="63" w:name="fig:neg_control_synthetic"/>
     <w:p>
       <w:pPr>
         <w:pStyle w:val="CaptionedFigure"/>
@@ -9139,18 +9204,18 @@
           <wp:inline>
             <wp:extent cx="5334000" cy="3852333"/>
             <wp:effectExtent b="0" l="0" r="0" t="0"/>
-            <wp:docPr descr="Figure 2: Synthetic negative control under strong selection (different curvature) but no effect: KCOR remains flat at 1. Top panel shows cohort hazards with different frailty-mixture weights inducing different curvature. Bottom panel shows KCOR(t) remaining near 1.0 after normalization, demonstrating successful depletion-neutralization under the null." title="" id="57" name="Picture"/>
+            <wp:docPr descr="Figure 3: Synthetic negative control under strong selection (different curvature) but no effect: KCOR remains flat at 1. Top panel shows cohort hazards with different frailty-mixture weights inducing different curvature. Bottom panel shows KCOR(t) remaining near 1.0 after normalization, demonstrating successful depletion-neutralization under the null." title="" id="61" name="Picture"/>
             <a:graphic>
               <a:graphicData uri="http://schemas.openxmlformats.org/drawingml/2006/picture">
                 <pic:pic>
                   <pic:nvPicPr>
-                    <pic:cNvPr descr="figures/fig_neg_control_synthetic.png" id="58" name="Picture"/>
+                    <pic:cNvPr descr="figures/fig_neg_control_synthetic.png" id="62" name="Picture"/>
                     <pic:cNvPicPr>
                       <a:picLocks noChangeArrowheads="1" noChangeAspect="1"/>
                     </pic:cNvPicPr>
                   </pic:nvPicPr>
                   <pic:blipFill>
-                    <a:blip r:embed="rId56"/>
+                    <a:blip r:embed="rId60"/>
                     <a:stretch>
                       <a:fillRect/>
                     </a:stretch>
@@ -9182,13 +9247,13 @@
         <w:pStyle w:val="ImageCaption"/>
       </w:pPr>
       <w:r>
-        <w:t xml:space="preserve">Figure 2: Synthetic negative control under strong selection (different curvature) but no effect: KCOR remains flat at 1. Top panel shows cohort hazards with different frailty-mixture weights inducing different curvature. Bottom panel shows KCOR(t) remaining near 1.0 after normalization, demonstrating successful depletion-neutralization under the null.</w:t>
-      </w:r>
-    </w:p>
-    <w:bookmarkEnd w:id="59"/>
-    <w:bookmarkEnd w:id="60"/>
-    <w:bookmarkEnd w:id="61"/>
-    <w:bookmarkStart w:id="71" w:name="X245cc31d763a0fb39bda81fbe46e34dde7a0bdc"/>
+        <w:t xml:space="preserve">Figure 3: Synthetic negative control under strong selection (different curvature) but no effect: KCOR remains flat at 1. Top panel shows cohort hazards with different frailty-mixture weights inducing different curvature. Bottom panel shows KCOR(t) remaining near 1.0 after normalization, demonstrating successful depletion-neutralization under the null.</w:t>
+      </w:r>
+    </w:p>
+    <w:bookmarkEnd w:id="63"/>
+    <w:bookmarkEnd w:id="64"/>
+    <w:bookmarkEnd w:id="65"/>
+    <w:bookmarkStart w:id="75" w:name="X245cc31d763a0fb39bda81fbe46e34dde7a0bdc"/>
     <w:p>
       <w:pPr>
         <w:pStyle w:val="Heading4"/>
@@ -9210,7 +9275,7 @@
         <w:pStyle w:val="BodyText"/>
       </w:pPr>
       <w:r>
-        <w:t xml:space="preserve">These age-shift negative controls deliberately induce extreme baseline mortality differences (10–20 year age gaps) while preserving a true null effect by construction, since all vaccination states are compared symmetrically. The near-flat KCOR trajectories are consistent with the estimator neutralizing selection-induced depletion curvature without introducing spurious time trends or cumulative drift.</w:t>
+        <w:t xml:space="preserve">These age-shift negative controls deliberately induce extreme baseline mortality differences (10–20 year age gaps) while preserving a true null effect by construction, since all vaccination states are compared symmetrically. The near-flat KCOR trajectories are consistent with the estimator normalizing selection-induced depletion curvature without introducing spurious time trends or cumulative drift.</w:t>
       </w:r>
     </w:p>
     <w:p>
@@ -9237,7 +9302,7 @@
         <w:t xml:space="preserve">Two snapshots illustrate that KCOR is near-flat even under 10–20 year age differences:</w:t>
       </w:r>
     </w:p>
-    <w:bookmarkStart w:id="65" w:name="fig:neg_control_10yr"/>
+    <w:bookmarkStart w:id="69" w:name="fig:neg_control_10yr"/>
     <w:p>
       <w:pPr>
         <w:pStyle w:val="CaptionedFigure"/>
@@ -9247,18 +9312,18 @@
           <wp:inline>
             <wp:extent cx="5334000" cy="2773680"/>
             <wp:effectExtent b="0" l="0" r="0" t="0"/>
-            <wp:docPr descr="Figure 3: Empirical negative control with approximately 10-year age difference between cohorts. Despite large baseline mortality differences, KCOR remains near-flat at 1 over follow-up, consistent with a true null effect. Data source: Czech Republic mortality and vaccination dataset processed into KCOR_CMR aggregated format (negative-control construction; see Appendix B.2)4." title="" id="63" name="Picture"/>
+            <wp:docPr descr="Figure 4: Empirical negative control with approximately 10-year age difference between cohorts. Despite large baseline mortality differences, KCOR remains near-flat at 1 over follow-up, consistent with a true null effect. Data source: Czech Republic mortality and vaccination dataset processed into KCOR_CMR aggregated format (negative-control construction; see Appendix B.2)4." title="" id="67" name="Picture"/>
             <a:graphic>
               <a:graphicData uri="http://schemas.openxmlformats.org/drawingml/2006/picture">
                 <pic:pic>
                   <pic:nvPicPr>
-                    <pic:cNvPr descr="figures/fig2_neg_control_10yr_age_diff.png" id="64" name="Picture"/>
+                    <pic:cNvPr descr="figures/fig2_neg_control_10yr_age_diff.png" id="68" name="Picture"/>
                     <pic:cNvPicPr>
                       <a:picLocks noChangeArrowheads="1" noChangeAspect="1"/>
                     </pic:cNvPicPr>
                   </pic:nvPicPr>
                   <pic:blipFill>
-                    <a:blip r:embed="rId62"/>
+                    <a:blip r:embed="rId66"/>
                     <a:stretch>
                       <a:fillRect/>
                     </a:stretch>
@@ -9290,7 +9355,7 @@
         <w:pStyle w:val="ImageCaption"/>
       </w:pPr>
       <w:r>
-        <w:t xml:space="preserve">Figure 3: Empirical negative control with approximately 10-year age difference between cohorts. Despite large baseline mortality differences, KCOR remains near-flat at 1 over follow-up, consistent with a true null effect. Data source: Czech Republic mortality and vaccination dataset processed into KCOR_CMR aggregated format (negative-control construction; see Appendix B.2)</w:t>
+        <w:t xml:space="preserve">Figure 4: Empirical negative control with approximately 10-year age difference between cohorts. Despite large baseline mortality differences, KCOR remains near-flat at 1 over follow-up, consistent with a true null effect. Data source: Czech Republic mortality and vaccination dataset processed into KCOR_CMR aggregated format (negative-control construction; see Appendix B.2)</w:t>
       </w:r>
       <w:r>
         <w:rPr>
@@ -9302,8 +9367,8 @@
         <w:t xml:space="preserve">.</w:t>
       </w:r>
     </w:p>
-    <w:bookmarkEnd w:id="65"/>
-    <w:bookmarkStart w:id="69" w:name="fig:neg_control_20yr"/>
+    <w:bookmarkEnd w:id="69"/>
+    <w:bookmarkStart w:id="73" w:name="fig:neg_control_20yr"/>
     <w:p>
       <w:pPr>
         <w:pStyle w:val="CaptionedFigure"/>
@@ -9313,18 +9378,18 @@
           <wp:inline>
             <wp:extent cx="5334000" cy="2810466"/>
             <wp:effectExtent b="0" l="0" r="0" t="0"/>
-            <wp:docPr descr="Figure 4: Empirical negative control with approximately 20-year age difference between cohorts. Even under extreme composition differences, KCOR exhibits no systematic drift, demonstrating robustness to selection-induced curvature. Data source: Czech Republic mortality and vaccination dataset processed into KCOR_CMR aggregated format (negative-control construction; see Appendix B.2)." title="" id="67" name="Picture"/>
+            <wp:docPr descr="Figure 5: Empirical negative control with approximately 20-year age difference between cohorts. Even under extreme composition differences, KCOR exhibits no systematic drift, demonstrating robustness to selection-induced curvature. Data source: Czech Republic mortality and vaccination dataset processed into KCOR_CMR aggregated format (negative-control construction; see Appendix B.2)." title="" id="71" name="Picture"/>
             <a:graphic>
               <a:graphicData uri="http://schemas.openxmlformats.org/drawingml/2006/picture">
                 <pic:pic>
                   <pic:nvPicPr>
-                    <pic:cNvPr descr="figures/fig3_neg_control_20yr_age_diff.png" id="68" name="Picture"/>
+                    <pic:cNvPr descr="figures/fig3_neg_control_20yr_age_diff.png" id="72" name="Picture"/>
                     <pic:cNvPicPr>
                       <a:picLocks noChangeArrowheads="1" noChangeAspect="1"/>
                     </pic:cNvPicPr>
                   </pic:nvPicPr>
                   <pic:blipFill>
-                    <a:blip r:embed="rId66"/>
+                    <a:blip r:embed="rId70"/>
                     <a:stretch>
                       <a:fillRect/>
                     </a:stretch>
@@ -9356,11 +9421,11 @@
         <w:pStyle w:val="ImageCaption"/>
       </w:pPr>
       <w:r>
-        <w:t xml:space="preserve">Figure 4: Empirical negative control with approximately 20-year age difference between cohorts. Even under extreme composition differences, KCOR exhibits no systematic drift, demonstrating robustness to selection-induced curvature. Data source: Czech Republic mortality and vaccination dataset processed into KCOR_CMR aggregated format (negative-control construction; see Appendix B.2).</w:t>
-      </w:r>
-    </w:p>
-    <w:bookmarkEnd w:id="69"/>
-    <w:bookmarkStart w:id="70" w:name="tbl:neg_control_summary"/>
+        <w:t xml:space="preserve">Figure 5: Empirical negative control with approximately 20-year age difference between cohorts. Even under extreme composition differences, KCOR exhibits no systematic drift, demonstrating robustness to selection-induced curvature. Data source: Czech Republic mortality and vaccination dataset processed into KCOR_CMR aggregated format (negative-control construction; see Appendix B.2).</w:t>
+      </w:r>
+    </w:p>
+    <w:bookmarkEnd w:id="73"/>
+    <w:bookmarkStart w:id="74" w:name="tbl:neg_control_summary"/>
     <w:p>
       <w:pPr>
         <w:pStyle w:val="TableCaption"/>
@@ -9727,10 +9792,10 @@
         </w:tc>
       </w:tr>
     </w:tbl>
-    <w:bookmarkEnd w:id="70"/>
-    <w:bookmarkEnd w:id="71"/>
-    <w:bookmarkEnd w:id="72"/>
-    <w:bookmarkStart w:id="79" w:name="Xf5c6845e7014ee8ad1d757d99d9071bc85f02f3"/>
+    <w:bookmarkEnd w:id="74"/>
+    <w:bookmarkEnd w:id="75"/>
+    <w:bookmarkEnd w:id="76"/>
+    <w:bookmarkStart w:id="83" w:name="Xf5c6845e7014ee8ad1d757d99d9071bc85f02f3"/>
     <w:p>
       <w:pPr>
         <w:pStyle w:val="Heading3"/>
@@ -9789,7 +9854,7 @@
       <w:pPr>
         <w:pStyle w:val="BodyText"/>
       </w:pPr>
-      <w:bookmarkStart w:id="73" w:name="eq:pos-control-injection"/>
+      <w:bookmarkStart w:id="77" w:name="eq:pos-control-injection"/>
       <m:oMathPara>
         <m:oMathParaPr>
           <m:jc m:val="center"/>
@@ -10047,7 +10112,7 @@
           </m:r>
         </m:oMath>
       </m:oMathPara>
-      <w:bookmarkEnd w:id="73"/>
+      <w:bookmarkEnd w:id="77"/>
     </w:p>
     <w:p>
       <w:pPr>
@@ -10120,7 +10185,7 @@
         <w:t xml:space="preserve">After gamma-frailty normalization (inversion), KCOR should deviate from 1 in the correct direction and with magnitude consistent with the injected effect (up to discretization and sampling noise).</w:t>
       </w:r>
     </w:p>
-    <w:bookmarkStart w:id="77" w:name="fig:pos_control_injected"/>
+    <w:bookmarkStart w:id="81" w:name="fig:pos_control_injected"/>
     <w:p>
       <w:pPr>
         <w:pStyle w:val="CaptionedFigure"/>
@@ -10130,18 +10195,18 @@
           <wp:inline>
             <wp:extent cx="5334000" cy="4253184"/>
             <wp:effectExtent b="0" l="0" r="0" t="0"/>
-            <wp:docPr descr="Figure 5: Positive control validation: KCOR correctly detects injected effects. Left panels show harm scenario (r=1.2), right panels show benefit scenario (r=0.8). Top row displays cohort hazard curves with effect window shaded. Bottom row shows KCOR(t) deviating from 1.0 in the expected direction during the effect window." title="" id="75" name="Picture"/>
+            <wp:docPr descr="Figure 6: Positive control validation: KCOR correctly detects injected effects. Left panels show harm scenario (r=1.2), right panels show benefit scenario (r=0.8). Top row displays cohort hazard curves with effect window shaded. Bottom row shows KCOR(t) deviating from 1.0 in the expected direction during the effect window." title="" id="79" name="Picture"/>
             <a:graphic>
               <a:graphicData uri="http://schemas.openxmlformats.org/drawingml/2006/picture">
                 <pic:pic>
                   <pic:nvPicPr>
-                    <pic:cNvPr descr="figures/fig_pos_control_injected.png" id="76" name="Picture"/>
+                    <pic:cNvPr descr="figures/fig_pos_control_injected.png" id="80" name="Picture"/>
                     <pic:cNvPicPr>
                       <a:picLocks noChangeArrowheads="1" noChangeAspect="1"/>
                     </pic:cNvPicPr>
                   </pic:nvPicPr>
                   <pic:blipFill>
-                    <a:blip r:embed="rId74"/>
+                    <a:blip r:embed="rId78"/>
                     <a:stretch>
                       <a:fillRect/>
                     </a:stretch>
@@ -10173,11 +10238,11 @@
         <w:pStyle w:val="ImageCaption"/>
       </w:pPr>
       <w:r>
-        <w:t xml:space="preserve">Figure 5: Positive control validation: KCOR correctly detects injected effects. Left panels show harm scenario (r=1.2), right panels show benefit scenario (r=0.8). Top row displays cohort hazard curves with effect window shaded. Bottom row shows KCOR(t) deviating from 1.0 in the expected direction during the effect window.</w:t>
-      </w:r>
-    </w:p>
-    <w:bookmarkEnd w:id="77"/>
-    <w:bookmarkStart w:id="78" w:name="tbl:pos_control_summary"/>
+        <w:t xml:space="preserve">Figure 6: Positive control validation: KCOR correctly detects injected effects. Left panels show harm scenario (r=1.2), right panels show benefit scenario (r=0.8). Top row displays cohort hazard curves with effect window shaded. Bottom row shows KCOR(t) deviating from 1.0 in the expected direction during the effect window.</w:t>
+      </w:r>
+    </w:p>
+    <w:bookmarkEnd w:id="81"/>
+    <w:bookmarkStart w:id="82" w:name="tbl:pos_control_summary"/>
     <w:p>
       <w:pPr>
         <w:pStyle w:val="TableCaption"/>
@@ -10390,9 +10455,9 @@
         </w:tc>
       </w:tr>
     </w:tbl>
-    <w:bookmarkEnd w:id="78"/>
-    <w:bookmarkEnd w:id="79"/>
-    <w:bookmarkStart w:id="84" w:name="sensitivity-analyses-robustness-checks"/>
+    <w:bookmarkEnd w:id="82"/>
+    <w:bookmarkEnd w:id="83"/>
+    <w:bookmarkStart w:id="88" w:name="sensitivity-analyses-robustness-checks"/>
     <w:p>
       <w:pPr>
         <w:pStyle w:val="Heading3"/>
@@ -10541,7 +10606,7 @@
         <w:t xml:space="preserve">; alternatives can be assessed as sensitivity)</w:t>
       </w:r>
     </w:p>
-    <w:bookmarkStart w:id="83" w:name="fig:sensitivity_overview"/>
+    <w:bookmarkStart w:id="87" w:name="fig:sensitivity_overview"/>
     <w:p>
       <w:pPr>
         <w:pStyle w:val="CaptionedFigure"/>
@@ -10551,18 +10616,18 @@
           <wp:inline>
             <wp:extent cx="5334000" cy="1571483"/>
             <wp:effectExtent b="0" l="0" r="0" t="0"/>
-            <wp:docPr descr="Figure 6: Sensitivity analysis summary showing KCOR values across parameter grid. Heatmaps display KCOR estimates for different combinations of baseline weeks (rows) and quiet-window start offsets (columns). Color scale centered at 1.0 shows stability of estimates across parameter choices, with values remaining close to 1.0 across the grid." title="" id="81" name="Picture"/>
+            <wp:docPr descr="Figure 7: Sensitivity analysis summary showing KCOR values across parameter grid. Heatmaps display KCOR estimates for different combinations of baseline weeks (rows) and quiet-window start offsets (columns). Color scale centered at 1.0 shows stability of estimates across parameter choices, with values remaining close to 1.0 across the grid." title="" id="85" name="Picture"/>
             <a:graphic>
               <a:graphicData uri="http://schemas.openxmlformats.org/drawingml/2006/picture">
                 <pic:pic>
                   <pic:nvPicPr>
-                    <pic:cNvPr descr="figures/fig_sensitivity_overview.png" id="82" name="Picture"/>
+                    <pic:cNvPr descr="figures/fig_sensitivity_overview.png" id="86" name="Picture"/>
                     <pic:cNvPicPr>
                       <a:picLocks noChangeArrowheads="1" noChangeAspect="1"/>
                     </pic:cNvPicPr>
                   </pic:nvPicPr>
                   <pic:blipFill>
-                    <a:blip r:embed="rId80"/>
+                    <a:blip r:embed="rId84"/>
                     <a:stretch>
                       <a:fillRect/>
                     </a:stretch>
@@ -10594,10 +10659,10 @@
         <w:pStyle w:val="ImageCaption"/>
       </w:pPr>
       <w:r>
-        <w:t xml:space="preserve">Figure 6: Sensitivity analysis summary showing KCOR values across parameter grid. Heatmaps display KCOR estimates for different combinations of baseline weeks (rows) and quiet-window start offsets (columns). Color scale centered at 1.0 shows stability of estimates across parameter choices, with values remaining close to 1.0 across the grid.</w:t>
-      </w:r>
-    </w:p>
-    <w:bookmarkEnd w:id="83"/>
+        <w:t xml:space="preserve">Figure 7: Sensitivity analysis summary showing KCOR values across parameter grid. Heatmaps display KCOR estimates for different combinations of baseline weeks (rows) and quiet-window start offsets (columns). Color scale centered at 1.0 shows stability of estimates across parameter choices, with values remaining close to 1.0 across the grid.</w:t>
+      </w:r>
+    </w:p>
+    <w:bookmarkEnd w:id="87"/>
     <w:p>
       <w:pPr>
         <w:pStyle w:val="BodyText"/>
@@ -10606,6 +10671,138 @@
         <w:t xml:space="preserve">Across all tested parameter ranges, KCOR values remained within approximately ±5% of unity, indicating stability under reasonable variations in fitting choices.</w:t>
       </w:r>
     </w:p>
+    <w:bookmarkEnd w:id="88"/>
+    <w:bookmarkStart w:id="97" w:name="Xc4d8adb0ad5f1ae7badc4f43956d4ea2b8d625b"/>
+    <w:p>
+      <w:pPr>
+        <w:pStyle w:val="Heading3"/>
+      </w:pPr>
+      <w:r>
+        <w:t xml:space="preserve">3.4 Simulation grid: operating characteristics and failure-mode diagnostics</w:t>
+      </w:r>
+    </w:p>
+    <w:p>
+      <w:pPr>
+        <w:pStyle w:val="FirstParagraph"/>
+      </w:pPr>
+      <w:r>
+        <w:t xml:space="preserve">We further evaluate KCOR using a compact simulation grid designed to (i) confirm near-null behavior under selection-induced curvature, (ii) confirm detection of injected effects, and (iii) characterize failure modes and diagnostics under model misspecification and adverse data regimes. Each scenario generates cohort-level weekly counts in KCOR_CMR format. KCOR is then fit using the same prespecified quiet-window procedure as in the empirical analyses, and we report both KCOR(t) trajectories and diagnostic summaries, including cumulative-hazard fit error and post-normalization linearity. The scenarios isolate specific stresses, including non-gamma frailty, contamination of the quiet window by an external shock, and sparse events. Code to reproduce all simulations and figures is included in the repository. Near-flat is defined operationally as median KCOR(t) remaining within ±5% of unity over the diagnostic window (weeks 20–100), excluding early transients.</w:t>
+      </w:r>
+    </w:p>
+    <w:bookmarkStart w:id="92" w:name="fig:sim_grid_overview"/>
+    <w:p>
+      <w:pPr>
+        <w:pStyle w:val="CaptionedFigure"/>
+      </w:pPr>
+      <w:r>
+        <w:drawing>
+          <wp:inline>
+            <wp:extent cx="5334000" cy="4246345"/>
+            <wp:effectExtent b="0" l="0" r="0" t="0"/>
+            <wp:docPr descr="Figure 8: Simulation grid overview: KCOR(t) trajectories across prespecified scenarios, including gamma-frailty null with strong selection, injected hazard increase and decrease, non-gamma frailty, quiet-window contamination, and sparse-event regimes. Under true null, KCOR remains near-flat at 1; injected effects are detected in the expected direction; adverse regimes are accompanied by degraded diagnostics and reduced interpretability." title="" id="90" name="Picture"/>
+            <a:graphic>
+              <a:graphicData uri="http://schemas.openxmlformats.org/drawingml/2006/picture">
+                <pic:pic>
+                  <pic:nvPicPr>
+                    <pic:cNvPr descr="figures/fig_sim_grid_overview.png" id="91" name="Picture"/>
+                    <pic:cNvPicPr>
+                      <a:picLocks noChangeArrowheads="1" noChangeAspect="1"/>
+                    </pic:cNvPicPr>
+                  </pic:nvPicPr>
+                  <pic:blipFill>
+                    <a:blip r:embed="rId89"/>
+                    <a:stretch>
+                      <a:fillRect/>
+                    </a:stretch>
+                  </pic:blipFill>
+                  <pic:spPr bwMode="auto">
+                    <a:xfrm>
+                      <a:off x="0" y="0"/>
+                      <a:ext cx="5334000" cy="4246345"/>
+                    </a:xfrm>
+                    <a:prstGeom prst="rect">
+                      <a:avLst/>
+                    </a:prstGeom>
+                    <a:noFill/>
+                    <a:ln w="9525">
+                      <a:noFill/>
+                      <a:headEnd/>
+                      <a:tailEnd/>
+                    </a:ln>
+                  </pic:spPr>
+                </pic:pic>
+              </a:graphicData>
+            </a:graphic>
+          </wp:inline>
+        </w:drawing>
+      </w:r>
+    </w:p>
+    <w:p>
+      <w:pPr>
+        <w:pStyle w:val="ImageCaption"/>
+      </w:pPr>
+      <w:r>
+        <w:t xml:space="preserve">Figure 8: Simulation grid overview: KCOR(t) trajectories across prespecified scenarios, including gamma-frailty null with strong selection, injected hazard increase and decrease, non-gamma frailty, quiet-window contamination, and sparse-event regimes. Under true null, KCOR remains near-flat at 1; injected effects are detected in the expected direction; adverse regimes are accompanied by degraded diagnostics and reduced interpretability.</w:t>
+      </w:r>
+    </w:p>
+    <w:bookmarkEnd w:id="92"/>
+    <w:bookmarkStart w:id="96" w:name="fig:sim_grid_diagnostics"/>
+    <w:p>
+      <w:pPr>
+        <w:pStyle w:val="CaptionedFigure"/>
+      </w:pPr>
+      <w:r>
+        <w:drawing>
+          <wp:inline>
+            <wp:extent cx="5334000" cy="2491716"/>
+            <wp:effectExtent b="0" l="0" r="0" t="0"/>
+            <wp:docPr descr="Figure 9: Simulation diagnostics across scenarios: (i) cumulative-hazard fit RMSE over the quiet window, (ii) fitted frailty variance estimates, and (iii) a post-normalization linearity metric for normalized cumulative hazards. Diagnostics identify regimes in which frailty normalization is well identified versus weakly identified." title="" id="94" name="Picture"/>
+            <a:graphic>
+              <a:graphicData uri="http://schemas.openxmlformats.org/drawingml/2006/picture">
+                <pic:pic>
+                  <pic:nvPicPr>
+                    <pic:cNvPr descr="figures/fig_sim_grid_diagnostics.png" id="95" name="Picture"/>
+                    <pic:cNvPicPr>
+                      <a:picLocks noChangeArrowheads="1" noChangeAspect="1"/>
+                    </pic:cNvPicPr>
+                  </pic:nvPicPr>
+                  <pic:blipFill>
+                    <a:blip r:embed="rId93"/>
+                    <a:stretch>
+                      <a:fillRect/>
+                    </a:stretch>
+                  </pic:blipFill>
+                  <pic:spPr bwMode="auto">
+                    <a:xfrm>
+                      <a:off x="0" y="0"/>
+                      <a:ext cx="5334000" cy="2491716"/>
+                    </a:xfrm>
+                    <a:prstGeom prst="rect">
+                      <a:avLst/>
+                    </a:prstGeom>
+                    <a:noFill/>
+                    <a:ln w="9525">
+                      <a:noFill/>
+                      <a:headEnd/>
+                      <a:tailEnd/>
+                    </a:ln>
+                  </pic:spPr>
+                </pic:pic>
+              </a:graphicData>
+            </a:graphic>
+          </wp:inline>
+        </w:drawing>
+      </w:r>
+    </w:p>
+    <w:p>
+      <w:pPr>
+        <w:pStyle w:val="ImageCaption"/>
+      </w:pPr>
+      <w:r>
+        <w:t xml:space="preserve">Figure 9: Simulation diagnostics across scenarios: (i) cumulative-hazard fit RMSE over the quiet window, (ii) fitted frailty variance estimates, and (iii) a post-normalization linearity metric for normalized cumulative hazards. Diagnostics identify regimes in which frailty normalization is well identified versus weakly identified.</w:t>
+      </w:r>
+    </w:p>
+    <w:bookmarkEnd w:id="96"/>
     <w:p>
       <w:r>
         <w:pict>
@@ -10613,9 +10810,9 @@
         </w:pict>
       </w:r>
     </w:p>
-    <w:bookmarkEnd w:id="84"/>
-    <w:bookmarkEnd w:id="85"/>
-    <w:bookmarkStart w:id="89" w:name="discussion"/>
+    <w:bookmarkEnd w:id="97"/>
+    <w:bookmarkEnd w:id="98"/>
+    <w:bookmarkStart w:id="102" w:name="discussion"/>
     <w:p>
       <w:pPr>
         <w:pStyle w:val="Heading2"/>
@@ -10624,7 +10821,7 @@
         <w:t xml:space="preserve">4. Discussion</w:t>
       </w:r>
     </w:p>
-    <w:bookmarkStart w:id="86" w:name="what-kcor-estimates"/>
+    <w:bookmarkStart w:id="99" w:name="what-kcor-estimates"/>
     <w:p>
       <w:pPr>
         <w:pStyle w:val="Heading3"/>
@@ -10738,8 +10935,8 @@
         <w:t xml:space="preserve">The observation that frailty correction is negligible for vaccinated cohorts but substantial for the unvaccinated cohort is not incidental. It reflects the asymmetric action of healthy-vaccinee selection, which concentrates lower-frailty individuals into vaccinated cohorts at enrollment while leaving the unvaccinated cohort heterogeneous. KCOR explicitly detects and removes this asymmetry by mapping cohorts into a frailty-factored comparison space rather than assuming proportional hazards.</w:t>
       </w:r>
     </w:p>
-    <w:bookmarkEnd w:id="86"/>
-    <w:bookmarkStart w:id="87" w:name="relationship-to-negative-control-methods"/>
+    <w:bookmarkEnd w:id="99"/>
+    <w:bookmarkStart w:id="100" w:name="relationship-to-negative-control-methods"/>
     <w:p>
       <w:pPr>
         <w:pStyle w:val="Heading3"/>
@@ -10779,7 +10976,7 @@
           <w:i/>
           <w:iCs/>
         </w:rPr>
-        <w:t xml:space="preserve">neutralize a specific confounding structure</w:t>
+        <w:t xml:space="preserve">normalize away a specific confounding structure</w:t>
       </w:r>
       <w:r>
         <w:t xml:space="preserve">—selection-induced depletion dynamics—prior to comparison. Negative and positive controls are nevertheless central to validating the estimator’s behavior.</w:t>
@@ -10793,8 +10990,8 @@
         <w:t xml:space="preserve">This asymmetry helps explain why standard observational analyses often report large apparent mortality benefits during periods lacking a plausible causal mechanism: vaccinated cohorts are already selection-filtered, while unvaccinated hazards are suppressed by ongoing frailty depletion. Unadjusted comparisons therefore systematically understate unvaccinated baseline risk and exaggerate apparent benefit.</w:t>
       </w:r>
     </w:p>
-    <w:bookmarkEnd w:id="87"/>
-    <w:bookmarkStart w:id="88" w:name="practical-guidance-for-use"/>
+    <w:bookmarkEnd w:id="100"/>
+    <w:bookmarkStart w:id="101" w:name="practical-guidance-for-use"/>
     <w:p>
       <w:pPr>
         <w:pStyle w:val="Heading3"/>
@@ -10931,9 +11128,9 @@
         </w:pict>
       </w:r>
     </w:p>
-    <w:bookmarkEnd w:id="88"/>
-    <w:bookmarkEnd w:id="89"/>
-    <w:bookmarkStart w:id="92" w:name="limitations"/>
+    <w:bookmarkEnd w:id="101"/>
+    <w:bookmarkEnd w:id="102"/>
+    <w:bookmarkStart w:id="105" w:name="limitations"/>
     <w:p>
       <w:pPr>
         <w:pStyle w:val="Heading2"/>
@@ -11086,7 +11283,7 @@
         <w:t xml:space="preserve">: The KCOR framework assumes that selection acts approximately multiplicatively through a time-invariant frailty distribution, for which the gamma family provides a convenient and empirically testable approximation. In settings where depletion dynamics are driven by more complex mechanisms—such as time-varying frailty variance, interacting risk factors, or shared frailty correlations within subgroups—the curvature structure exploited by KCOR may be misspecified. In such cases, KCOR diagnostics (e.g., poor curvature fit or unstable θ̂ estimates) serve as indicators of model inadequacy rather than targets for parameter tuning. Extending the framework to accommodate dynamic or correlated frailty structures would require explicit model generalization rather than modification of KCOR normalization steps and is left to future work. Empirically, KCOR’s validity depends on curvature removal rather than the specific parametric form; alternative frailty distributions that generate similar depletion geometry would yield equivalent normalization.</w:t>
       </w:r>
     </w:p>
-    <w:bookmarkStart w:id="90" w:name="X23cf99625f696e3debeff054e3876378086bb67"/>
+    <w:bookmarkStart w:id="103" w:name="X23cf99625f696e3debeff054e3876378086bb67"/>
     <w:p>
       <w:pPr>
         <w:pStyle w:val="Heading3"/>
@@ -11100,7 +11297,7 @@
         <w:pStyle w:val="FirstParagraph"/>
       </w:pPr>
       <w:r>
-        <w:t xml:space="preserve">KCOR is designed to neutralize selection-induced depletion curvature under its stated model and windowing assumptions. Reviewers and readers should expect the method to degrade when those assumptions are violated. Common failure modes include:</w:t>
+        <w:t xml:space="preserve">KCOR is designed to normalize selection-induced depletion curvature under its stated model and windowing assumptions. Reviewers and readers should expect the method to degrade when those assumptions are violated. Common failure modes include:</w:t>
       </w:r>
     </w:p>
     <w:p>
@@ -11574,8 +11771,8 @@
         <w:t xml:space="preserve">In practice, prespecified negative controls—such as the age-shift controls presented in §3.1.2—provide a direct empirical check that KCOR does not generate artifactual cumulative effects under strong selection-induced curvature.</w:t>
       </w:r>
     </w:p>
-    <w:bookmarkEnd w:id="90"/>
-    <w:bookmarkStart w:id="91" w:name="X929de8bcb6b1faa9f34cf3ef5eebe240c1ac45c"/>
+    <w:bookmarkEnd w:id="103"/>
+    <w:bookmarkStart w:id="104" w:name="X929de8bcb6b1faa9f34cf3ef5eebe240c1ac45c"/>
     <w:p>
       <w:pPr>
         <w:pStyle w:val="Heading3"/>
@@ -11606,6 +11803,14 @@
       </w:pPr>
       <w:r>
         <w:t xml:space="preserve">In degenerate scenarios where an intervention induces a purely proportional level-shift in hazard that remains constant over time and does not alter depletion-driven curvature, KCOR’s curvature-based contrast may have limited ability to distinguish such effects from residual baseline level differences under minimal-data constraints. Such cases are pathological in the sense that they produce no detectable depletion signature; in practice, KCOR diagnostics and control tests help identify when curvature-based inference is not informative.</w:t>
+      </w:r>
+    </w:p>
+    <w:p>
+      <w:pPr>
+        <w:pStyle w:val="BodyText"/>
+      </w:pPr>
+      <w:r>
+        <w:t xml:space="preserve">Simulation results in §3.4 illustrate that when key assumptions are violated—such as non-gamma frailty geometry, contamination of the quiet window by external shocks, or extreme event sparsity—frailty normalization may become weakly identified. In such regimes, KCOR’s diagnostics, including poor cumulative-hazard fit and reduced post-normalization linearity, explicitly signal that curvature-based inference is unreliable without model generalization or revised window selection.</w:t>
       </w:r>
     </w:p>
     <w:p>
@@ -11615,9 +11820,9 @@
         </w:pict>
       </w:r>
     </w:p>
-    <w:bookmarkEnd w:id="91"/>
-    <w:bookmarkEnd w:id="92"/>
-    <w:bookmarkStart w:id="93" w:name="conclusion"/>
+    <w:bookmarkEnd w:id="104"/>
+    <w:bookmarkEnd w:id="105"/>
+    <w:bookmarkStart w:id="106" w:name="conclusion"/>
     <w:p>
       <w:pPr>
         <w:pStyle w:val="Heading2"/>
@@ -11641,8 +11846,8 @@
         </w:pict>
       </w:r>
     </w:p>
-    <w:bookmarkEnd w:id="93"/>
-    <w:bookmarkStart w:id="104" w:name="declarations-journal-requirements"/>
+    <w:bookmarkEnd w:id="106"/>
+    <w:bookmarkStart w:id="117" w:name="declarations-journal-requirements"/>
     <w:p>
       <w:pPr>
         <w:pStyle w:val="Heading2"/>
@@ -11651,7 +11856,7 @@
         <w:t xml:space="preserve">Declarations (journal requirements)</w:t>
       </w:r>
     </w:p>
-    <w:bookmarkStart w:id="94" w:name="Xd182db0490b2de20bd2b4e4cc8698599182035f"/>
+    <w:bookmarkStart w:id="107" w:name="Xd182db0490b2de20bd2b4e4cc8698599182035f"/>
     <w:p>
       <w:pPr>
         <w:pStyle w:val="Heading3"/>
@@ -11674,8 +11879,8 @@
         <w:t xml:space="preserve">4</w:t>
       </w:r>
     </w:p>
-    <w:bookmarkEnd w:id="94"/>
-    <w:bookmarkStart w:id="95" w:name="consent-for-publication"/>
+    <w:bookmarkEnd w:id="107"/>
+    <w:bookmarkStart w:id="108" w:name="consent-for-publication"/>
     <w:p>
       <w:pPr>
         <w:pStyle w:val="Heading3"/>
@@ -11692,8 +11897,8 @@
         <w:t xml:space="preserve">Not applicable.</w:t>
       </w:r>
     </w:p>
-    <w:bookmarkEnd w:id="95"/>
-    <w:bookmarkStart w:id="96" w:name="data-availability"/>
+    <w:bookmarkEnd w:id="108"/>
+    <w:bookmarkStart w:id="109" w:name="data-availability"/>
     <w:p>
       <w:pPr>
         <w:pStyle w:val="Heading3"/>
@@ -11801,8 +12006,8 @@
         <w:t xml:space="preserve">, including schema definitions and disclosure-control semantics.</w:t>
       </w:r>
     </w:p>
-    <w:bookmarkEnd w:id="96"/>
-    <w:bookmarkStart w:id="99" w:name="code-availability"/>
+    <w:bookmarkEnd w:id="109"/>
+    <w:bookmarkStart w:id="112" w:name="code-availability"/>
     <w:p>
       <w:pPr>
         <w:pStyle w:val="Heading3"/>
@@ -11837,7 +12042,7 @@
       <w:r>
         <w:t xml:space="preserve"> </w:t>
       </w:r>
-      <w:hyperlink r:id="rId97">
+      <w:hyperlink r:id="rId110">
         <w:r>
           <w:rPr>
             <w:rStyle w:val="Hyperlink"/>
@@ -11860,7 +12065,7 @@
       <w:r>
         <w:t xml:space="preserve"> </w:t>
       </w:r>
-      <w:hyperlink r:id="rId98">
+      <w:hyperlink r:id="rId111">
         <w:r>
           <w:rPr>
             <w:rStyle w:val="Hyperlink"/>
@@ -11869,8 +12074,8 @@
         </w:r>
       </w:hyperlink>
     </w:p>
-    <w:bookmarkEnd w:id="99"/>
-    <w:bookmarkStart w:id="100" w:name="competing-interests"/>
+    <w:bookmarkEnd w:id="112"/>
+    <w:bookmarkStart w:id="113" w:name="competing-interests"/>
     <w:p>
       <w:pPr>
         <w:pStyle w:val="Heading3"/>
@@ -11887,8 +12092,8 @@
         <w:t xml:space="preserve">The author is a board member of the Vaccine Safety Research Foundation.</w:t>
       </w:r>
     </w:p>
-    <w:bookmarkEnd w:id="100"/>
-    <w:bookmarkStart w:id="101" w:name="funding"/>
+    <w:bookmarkEnd w:id="113"/>
+    <w:bookmarkStart w:id="114" w:name="funding"/>
     <w:p>
       <w:pPr>
         <w:pStyle w:val="Heading3"/>
@@ -11905,8 +12110,8 @@
         <w:t xml:space="preserve">This research received no external funding.</w:t>
       </w:r>
     </w:p>
-    <w:bookmarkEnd w:id="101"/>
-    <w:bookmarkStart w:id="102" w:name="authors-contributions"/>
+    <w:bookmarkEnd w:id="114"/>
+    <w:bookmarkStart w:id="115" w:name="authors-contributions"/>
     <w:p>
       <w:pPr>
         <w:pStyle w:val="Heading3"/>
@@ -11923,8 +12128,8 @@
         <w:t xml:space="preserve">Steven T. Kirsch conceived the method, wrote the code, performed the analysis, and wrote the manuscript.</w:t>
       </w:r>
     </w:p>
-    <w:bookmarkEnd w:id="102"/>
-    <w:bookmarkStart w:id="103" w:name="acknowledgements"/>
+    <w:bookmarkEnd w:id="115"/>
+    <w:bookmarkStart w:id="116" w:name="acknowledgements"/>
     <w:p>
       <w:pPr>
         <w:pStyle w:val="Heading3"/>
@@ -11938,7 +12143,7 @@
         <w:pStyle w:val="FirstParagraph"/>
       </w:pPr>
       <w:r>
-        <w:t xml:space="preserve">[TODO]</w:t>
+        <w:t xml:space="preserve">The author thanks Clare Craig and Jasmin Cardinal for helpful discussions and methodological feedback during the development of this work. All errors remain the author’s responsibility.</w:t>
       </w:r>
     </w:p>
     <w:p>
@@ -11948,9 +12153,9 @@
         </w:pict>
       </w:r>
     </w:p>
-    <w:bookmarkEnd w:id="103"/>
-    <w:bookmarkEnd w:id="104"/>
-    <w:bookmarkStart w:id="120" w:name="supplementary-material"/>
+    <w:bookmarkEnd w:id="116"/>
+    <w:bookmarkEnd w:id="117"/>
+    <w:bookmarkStart w:id="133" w:name="supplementary-material"/>
     <w:p>
       <w:pPr>
         <w:pStyle w:val="Heading2"/>
@@ -11967,7 +12172,7 @@
         <w:t xml:space="preserve">Supplementary appendices provide mathematical derivations and full control-test specifications.</w:t>
       </w:r>
     </w:p>
-    <w:bookmarkStart w:id="109" w:name="appendix-a.-mathematical-derivations"/>
+    <w:bookmarkStart w:id="122" w:name="appendix-a.-mathematical-derivations"/>
     <w:p>
       <w:pPr>
         <w:pStyle w:val="Heading3"/>
@@ -11976,7 +12181,7 @@
         <w:t xml:space="preserve">Appendix A. Mathematical derivations</w:t>
       </w:r>
     </w:p>
-    <w:bookmarkStart w:id="105" w:name="X949c457b8ec3518d2fcc001fd53881dea62bb28"/>
+    <w:bookmarkStart w:id="118" w:name="X949c457b8ec3518d2fcc001fd53881dea62bb28"/>
     <w:p>
       <w:pPr>
         <w:pStyle w:val="Heading4"/>
@@ -13044,8 +13249,8 @@
         <w:t xml:space="preserve">in cohort-level hazards.</w:t>
       </w:r>
     </w:p>
-    <w:bookmarkEnd w:id="105"/>
-    <w:bookmarkStart w:id="106" w:name="a.2-gamma-frailty-identity-derivation"/>
+    <w:bookmarkEnd w:id="118"/>
+    <w:bookmarkStart w:id="119" w:name="a.2-gamma-frailty-identity-derivation"/>
     <w:p>
       <w:pPr>
         <w:pStyle w:val="Heading4"/>
@@ -13732,8 +13937,8 @@
         <w:t xml:space="preserve">This is the gamma-frailty identity (Equation {#eq:gamma-frailty-identity} in the main text).</w:t>
       </w:r>
     </w:p>
-    <w:bookmarkEnd w:id="106"/>
-    <w:bookmarkStart w:id="107" w:name="a.3-inversion-formula"/>
+    <w:bookmarkEnd w:id="119"/>
+    <w:bookmarkStart w:id="120" w:name="a.3-inversion-formula"/>
     <w:p>
       <w:pPr>
         <w:pStyle w:val="Heading4"/>
@@ -14162,8 +14367,8 @@
         <w:t xml:space="preserve">.</w:t>
       </w:r>
     </w:p>
-    <w:bookmarkEnd w:id="107"/>
-    <w:bookmarkStart w:id="108" w:name="a.4-variance-propagation-sketch"/>
+    <w:bookmarkEnd w:id="120"/>
+    <w:bookmarkStart w:id="121" w:name="a.4-variance-propagation-sketch"/>
     <w:p>
       <w:pPr>
         <w:pStyle w:val="Heading4"/>
@@ -14871,9 +15076,9 @@
         <w:t xml:space="preserve">In practice, Monte Carlo resampling provides a more robust approach that captures uncertainty from both event realization and parameter estimation.</w:t>
       </w:r>
     </w:p>
-    <w:bookmarkEnd w:id="108"/>
-    <w:bookmarkEnd w:id="109"/>
-    <w:bookmarkStart w:id="114" w:name="appendix-b.-control-test-specifications"/>
+    <w:bookmarkEnd w:id="121"/>
+    <w:bookmarkEnd w:id="122"/>
+    <w:bookmarkStart w:id="127" w:name="appendix-b.-control-test-specifications"/>
     <w:p>
       <w:pPr>
         <w:pStyle w:val="Heading3"/>
@@ -14882,7 +15087,7 @@
         <w:t xml:space="preserve">Appendix B. Control-test specifications</w:t>
       </w:r>
     </w:p>
-    <w:bookmarkStart w:id="110" w:name="X2180becb792c7366d1a2d9abe674c7e8eb8a3b6"/>
+    <w:bookmarkStart w:id="123" w:name="X2180becb792c7366d1a2d9abe674c7e8eb8a3b6"/>
     <w:p>
       <w:pPr>
         <w:pStyle w:val="Heading4"/>
@@ -14896,7 +15101,7 @@
         <w:pStyle w:val="FirstParagraph"/>
       </w:pPr>
       <w:r>
-        <w:t xml:space="preserve">The synthetic negative control (Figure fig. 2) is generated using:</w:t>
+        <w:t xml:space="preserve">The synthetic negative control (Figure fig. 3) is generated using:</w:t>
       </w:r>
     </w:p>
     <w:p>
@@ -15121,8 +15326,8 @@
         <w:t xml:space="preserve">Both cohorts share identical per-frailty-group death probabilities; only the mixture weights differ. This induces different cohort-level curvature under the null.</w:t>
       </w:r>
     </w:p>
-    <w:bookmarkEnd w:id="110"/>
-    <w:bookmarkStart w:id="111" w:name="X6ca5a97e85e9ee460a15280db933ceb5c1ed112"/>
+    <w:bookmarkEnd w:id="123"/>
+    <w:bookmarkStart w:id="124" w:name="X6ca5a97e85e9ee460a15280db933ceb5c1ed112"/>
     <w:p>
       <w:pPr>
         <w:pStyle w:val="Heading4"/>
@@ -15136,7 +15341,7 @@
         <w:pStyle w:val="FirstParagraph"/>
       </w:pPr>
       <w:r>
-        <w:t xml:space="preserve">The empirical negative control (Figures fig. 3 and fig. 4) is generated using:</w:t>
+        <w:t xml:space="preserve">The empirical negative control (Figures fig. 4 and fig. 5) is generated using:</w:t>
       </w:r>
     </w:p>
     <w:p>
@@ -15306,8 +15511,8 @@
         <w:t xml:space="preserve">This construction ensures that dose comparisons are within the same underlying vaccination category, preserving a true null while inducing 10–20 year age differences.</w:t>
       </w:r>
     </w:p>
-    <w:bookmarkEnd w:id="111"/>
-    <w:bookmarkStart w:id="112" w:name="b.3-positive-control-injected-effect"/>
+    <w:bookmarkEnd w:id="124"/>
+    <w:bookmarkStart w:id="125" w:name="b.3-positive-control-injected-effect"/>
     <w:p>
       <w:pPr>
         <w:pStyle w:val="Heading4"/>
@@ -15321,7 +15526,7 @@
         <w:pStyle w:val="FirstParagraph"/>
       </w:pPr>
       <w:r>
-        <w:t xml:space="preserve">The positive control (Figure fig. 5 and Table tbl. 5) is generated using:</w:t>
+        <w:t xml:space="preserve">The positive control (Figure fig. 6 and Table tbl. 5) is generated using:</w:t>
       </w:r>
     </w:p>
     <w:p>
@@ -15629,8 +15834,8 @@
         <w:t xml:space="preserve">during the effect window, while leaving the control cohort unchanged.</w:t>
       </w:r>
     </w:p>
-    <w:bookmarkEnd w:id="112"/>
-    <w:bookmarkStart w:id="113" w:name="b.4-sensitivity-analysis-parameters"/>
+    <w:bookmarkEnd w:id="125"/>
+    <w:bookmarkStart w:id="126" w:name="b.4-sensitivity-analysis-parameters"/>
     <w:p>
       <w:pPr>
         <w:pStyle w:val="Heading4"/>
@@ -15644,7 +15849,7 @@
         <w:pStyle w:val="FirstParagraph"/>
       </w:pPr>
       <w:r>
-        <w:t xml:space="preserve">The sensitivity analysis (Figure fig. 6) varies:</w:t>
+        <w:t xml:space="preserve">The sensitivity analysis (Figure fig. 7) varies:</w:t>
       </w:r>
     </w:p>
     <w:p>
@@ -15750,9 +15955,9 @@
         <w:t xml:space="preserve">Output grids show KCOR values for each parameter combination.</w:t>
       </w:r>
     </w:p>
-    <w:bookmarkEnd w:id="113"/>
-    <w:bookmarkEnd w:id="114"/>
-    <w:bookmarkStart w:id="119" w:name="X3fb27f9d14d988b0afc4c757bd6d2a45d2ae0b5"/>
+    <w:bookmarkEnd w:id="126"/>
+    <w:bookmarkEnd w:id="127"/>
+    <w:bookmarkStart w:id="132" w:name="X3fb27f9d14d988b0afc4c757bd6d2a45d2ae0b5"/>
     <w:p>
       <w:pPr>
         <w:pStyle w:val="Heading3"/>
@@ -15761,7 +15966,7 @@
         <w:t xml:space="preserve">Appendix C. Additional figures and diagnostics</w:t>
       </w:r>
     </w:p>
-    <w:bookmarkStart w:id="115" w:name="c.1-fit-diagnostics"/>
+    <w:bookmarkStart w:id="128" w:name="c.1-fit-diagnostics"/>
     <w:p>
       <w:pPr>
         <w:pStyle w:val="Heading4"/>
@@ -16068,8 +16273,8 @@
         <w:t xml:space="preserve">  RMSE_Hobs=3.37e-03,n_obs=97,success=1</w:t>
       </w:r>
     </w:p>
-    <w:bookmarkEnd w:id="115"/>
-    <w:bookmarkStart w:id="116" w:name="c.2-residual-analysis"/>
+    <w:bookmarkEnd w:id="128"/>
+    <w:bookmarkStart w:id="129" w:name="c.2-residual-analysis"/>
     <w:p>
       <w:pPr>
         <w:pStyle w:val="Heading4"/>
@@ -16334,8 +16539,8 @@
         <w:t xml:space="preserve">: Strong autocorrelation in residuals suggests the model is missing time-varying structure.</w:t>
       </w:r>
     </w:p>
-    <w:bookmarkEnd w:id="116"/>
-    <w:bookmarkStart w:id="117" w:name="c.3-parameter-stability-checks"/>
+    <w:bookmarkEnd w:id="129"/>
+    <w:bookmarkStart w:id="130" w:name="c.3-parameter-stability-checks"/>
     <w:p>
       <w:pPr>
         <w:pStyle w:val="Heading4"/>
@@ -16519,11 +16724,11 @@
         <w:pStyle w:val="FirstParagraph"/>
       </w:pPr>
       <w:r>
-        <w:t xml:space="preserve">The sensitivity analysis (§3.3 and Figure fig. 6) provides a systematic assessment of parameter stability.</w:t>
-      </w:r>
-    </w:p>
-    <w:bookmarkEnd w:id="117"/>
-    <w:bookmarkStart w:id="118" w:name="c.4-quiet-window-overlay-plots"/>
+        <w:t xml:space="preserve">The sensitivity analysis (§3.3 and Figure fig. 7) provides a systematic assessment of parameter stability.</w:t>
+      </w:r>
+    </w:p>
+    <w:bookmarkEnd w:id="130"/>
+    <w:bookmarkStart w:id="131" w:name="c.4-quiet-window-overlay-plots"/>
     <w:p>
       <w:pPr>
         <w:pStyle w:val="Heading4"/>
@@ -16591,10 +16796,10 @@
         </w:pict>
       </w:r>
     </w:p>
-    <w:bookmarkEnd w:id="118"/>
-    <w:bookmarkEnd w:id="119"/>
-    <w:bookmarkEnd w:id="120"/>
-    <w:bookmarkStart w:id="129" w:name="references"/>
+    <w:bookmarkEnd w:id="131"/>
+    <w:bookmarkEnd w:id="132"/>
+    <w:bookmarkEnd w:id="133"/>
+    <w:bookmarkStart w:id="142" w:name="references"/>
     <w:p>
       <w:pPr>
         <w:pStyle w:val="Heading2"/>
@@ -16603,8 +16808,8 @@
         <w:t xml:space="preserve">References</w:t>
       </w:r>
     </w:p>
-    <w:bookmarkStart w:id="128" w:name="refs"/>
-    <w:bookmarkStart w:id="122" w:name="ref-obel2024"/>
+    <w:bookmarkStart w:id="141" w:name="refs"/>
+    <w:bookmarkStart w:id="135" w:name="ref-obel2024"/>
     <w:p>
       <w:pPr>
         <w:pStyle w:val="Bibliography"/>
@@ -16672,7 +16877,7 @@
       <w:r>
         <w:t xml:space="preserve">. Clinical Epidemiology. 2024 July;Volume 16:501–12. doi:</w:t>
       </w:r>
-      <w:hyperlink r:id="rId121">
+      <w:hyperlink r:id="rId134">
         <w:r>
           <w:rPr>
             <w:rStyle w:val="Hyperlink"/>
@@ -16681,8 +16886,8 @@
         </w:r>
       </w:hyperlink>
     </w:p>
-    <w:bookmarkEnd w:id="122"/>
-    <w:bookmarkStart w:id="124" w:name="ref-chemaitelly2025"/>
+    <w:bookmarkEnd w:id="135"/>
+    <w:bookmarkStart w:id="137" w:name="ref-chemaitelly2025"/>
     <w:p>
       <w:pPr>
         <w:pStyle w:val="Bibliography"/>
@@ -16720,7 +16925,7 @@
       <w:r>
         <w:t xml:space="preserve">. Schiffer JT, Henry D, editors. eLife. 2025 June;14:e103690. doi:</w:t>
       </w:r>
-      <w:hyperlink r:id="rId123">
+      <w:hyperlink r:id="rId136">
         <w:r>
           <w:rPr>
             <w:rStyle w:val="Hyperlink"/>
@@ -16729,8 +16934,8 @@
         </w:r>
       </w:hyperlink>
     </w:p>
-    <w:bookmarkEnd w:id="124"/>
-    <w:bookmarkStart w:id="126" w:name="ref-vaupel1979"/>
+    <w:bookmarkEnd w:id="137"/>
+    <w:bookmarkStart w:id="139" w:name="ref-vaupel1979"/>
     <w:p>
       <w:pPr>
         <w:pStyle w:val="Bibliography"/>
@@ -16747,7 +16952,7 @@
       <w:r>
         <w:t xml:space="preserve">Vaupel JW, Manton KG, Stallard E. The impact of heterogeneity in individual frailty on the dynamics of mortality. Demography. 1979 Aug;16(3):439–54. doi:</w:t>
       </w:r>
-      <w:hyperlink r:id="rId125">
+      <w:hyperlink r:id="rId138">
         <w:r>
           <w:rPr>
             <w:rStyle w:val="Hyperlink"/>
@@ -16756,8 +16961,8 @@
         </w:r>
       </w:hyperlink>
     </w:p>
-    <w:bookmarkEnd w:id="126"/>
-    <w:bookmarkStart w:id="127" w:name="ref-sanca2024"/>
+    <w:bookmarkEnd w:id="139"/>
+    <w:bookmarkStart w:id="140" w:name="ref-sanca2024"/>
     <w:p>
       <w:pPr>
         <w:pStyle w:val="Bibliography"/>
@@ -16796,10 +17001,10 @@
         <w:t xml:space="preserve"> </w:t>
       </w:r>
     </w:p>
-    <w:bookmarkEnd w:id="127"/>
-    <w:bookmarkEnd w:id="128"/>
-    <w:bookmarkEnd w:id="129"/>
-    <w:bookmarkEnd w:id="130"/>
+    <w:bookmarkEnd w:id="140"/>
+    <w:bookmarkEnd w:id="141"/>
+    <w:bookmarkEnd w:id="142"/>
+    <w:bookmarkEnd w:id="143"/>
     <w:sectPr>
       <w:footnotePr>
         <w:numRestart w:val="eachSect"/>

</xml_diff>

<commit_message>
before punchlist vs. ioannidis
</commit_message>
<xml_diff>
--- a/documentation/preprint/paper.docx
+++ b/documentation/preprint/paper.docx
@@ -131,7 +131,7 @@
         <w:t xml:space="preserve">Word count</w:t>
       </w:r>
       <w:r>
-        <w:t xml:space="preserve">: 4,373</w:t>
+        <w:t xml:space="preserve">: 5,770</w:t>
       </w:r>
     </w:p>
     <w:p>
@@ -990,7 +990,7 @@
               <w:pStyle w:val="Compact"/>
             </w:pPr>
             <w:r>
-              <w:t xml:space="preserve">cohort index (enrollment definition × age group × dose/exposure)</w:t>
+              <w:t xml:space="preserve">cohort index (enrollment definition × age group × intervention count (discrete exposure index))</w:t>
             </w:r>
           </w:p>
         </w:tc>
@@ -1389,6 +1389,14 @@
       </w:tr>
     </w:tbl>
     <w:bookmarkEnd w:id="19"/>
+    <w:p>
+      <w:pPr>
+        <w:pStyle w:val="BodyText"/>
+      </w:pPr>
+      <w:r>
+        <w:t xml:space="preserve">For COVID-19 vaccination analyses, intervention count corresponds to the number of vaccine doses received; more generally, this can index any discrete exposure level.</w:t>
+      </w:r>
+    </w:p>
     <w:bookmarkStart w:id="20" w:name="X3cd5af7e7f64c4d54a11e3f31c65ccba93efc7a"/>
     <w:p>
       <w:pPr>
@@ -1504,7 +1512,35 @@
         <w:t xml:space="preserve"> </w:t>
       </w:r>
       <w:r>
-        <w:t xml:space="preserve">at enrollment. Required inputs are minimal: for each individual, the intervention or enrollment date(s) and the date of death, with birth date or year included only if age stratification is performed.</w:t>
+        <w:t xml:space="preserve">at enrollment. Required inputs are minimal: for each individual, the intervention or enrollment date(s) and the</w:t>
+      </w:r>
+      <w:r>
+        <w:t xml:space="preserve"> </w:t>
+      </w:r>
+      <w:r>
+        <w:rPr>
+          <w:b/>
+          <w:bCs/>
+        </w:rPr>
+        <w:t xml:space="preserve">event date</w:t>
+      </w:r>
+      <w:r>
+        <w:t xml:space="preserve"> </w:t>
+      </w:r>
+      <w:r>
+        <w:t xml:space="preserve">(e.g., death for mortality analyses), with birth date or year included only if age stratification is performed. Throughout, we use</w:t>
+      </w:r>
+      <w:r>
+        <w:t xml:space="preserve"> </w:t>
+      </w:r>
+      <w:r>
+        <w:t xml:space="preserve">“event”</w:t>
+      </w:r>
+      <w:r>
+        <w:t xml:space="preserve"> </w:t>
+      </w:r>
+      <w:r>
+        <w:t xml:space="preserve">to denote the outcome of interest, with event timing recorded relative to cohort enrollment.</w:t>
       </w:r>
     </w:p>
     <w:p>
@@ -10686,7 +10722,23 @@
         <w:pStyle w:val="FirstParagraph"/>
       </w:pPr>
       <w:r>
-        <w:t xml:space="preserve">We further evaluate KCOR using a compact simulation grid designed to (i) confirm near-null behavior under selection-induced curvature, (ii) confirm detection of injected effects, and (iii) characterize failure modes and diagnostics under model misspecification and adverse data regimes. Each scenario generates cohort-level weekly counts in KCOR_CMR format. KCOR is then fit using the same prespecified quiet-window procedure as in the empirical analyses, and we report both KCOR(t) trajectories and diagnostic summaries, including cumulative-hazard fit error and post-normalization linearity. The scenarios isolate specific stresses, including non-gamma frailty, contamination of the quiet window by an external shock, and sparse events. Code to reproduce all simulations and figures is included in the repository. Near-flat is defined operationally as median KCOR(t) remaining within ±5% of unity over the diagnostic window (weeks 20–100), excluding early transients.</w:t>
+        <w:t xml:space="preserve">We further evaluate KCOR using a compact simulation grid designed to (i) confirm near-null behavior under selection-induced curvature, (ii) confirm detection of injected effects, and (iii) characterize failure modes and diagnostics under model misspecification and adverse data regimes. Each scenario generates cohort-level weekly counts in KCOR_CMR format. KCOR is then fit using the same prespecified quiet-window procedure as in the empirical analyses, and we report both KCOR(t) trajectories and diagnostic summaries, including cumulative-hazard fit error and post-normalization linearity. The scenarios isolate specific stresses, including non-gamma frailty, contamination of the quiet window by an external shock, and sparse events. Code to reproduce all simulations and figures is included in the repository.</w:t>
+      </w:r>
+      <w:r>
+        <w:t xml:space="preserve"> </w:t>
+      </w:r>
+      <w:r>
+        <w:rPr>
+          <w:i/>
+          <w:iCs/>
+        </w:rPr>
+        <w:t xml:space="preserve">Near-flat</w:t>
+      </w:r>
+      <w:r>
+        <w:t xml:space="preserve"> </w:t>
+      </w:r>
+      <w:r>
+        <w:t xml:space="preserve">is defined operationally as median KCOR(t) remaining within ±5% of unity over the diagnostic window (weeks 20–100), excluding early transients.</w:t>
       </w:r>
     </w:p>
     <w:bookmarkStart w:id="92" w:name="fig:sim_grid_overview"/>
@@ -10932,7 +10984,7 @@
         <w:pStyle w:val="BodyText"/>
       </w:pPr>
       <w:r>
-        <w:t xml:space="preserve">The observation that frailty correction is negligible for vaccinated cohorts but substantial for the unvaccinated cohort is not incidental. It reflects the asymmetric action of healthy-vaccinee selection, which concentrates lower-frailty individuals into vaccinated cohorts at enrollment while leaving the unvaccinated cohort heterogeneous. KCOR explicitly detects and removes this asymmetry by mapping cohorts into a frailty-factored comparison space rather than assuming proportional hazards.</w:t>
+        <w:t xml:space="preserve">The observation that frailty correction is negligible for vaccinated cohorts but substantial for the unvaccinated cohort is not incidental. It reflects the asymmetric action of healthy-vaccinee selection, which concentrates lower-frailty individuals into vaccinated cohorts at enrollment while leaving the unvaccinated cohort heterogeneous. KCOR explicitly detects and removes this asymmetry by mapping cohorts into a depletion-neutralized comparison space rather than assuming proportional hazards.</w:t>
       </w:r>
     </w:p>
     <w:bookmarkEnd w:id="99"/>

</xml_diff>

<commit_message>
punchlist3 complete and files generated
</commit_message>
<xml_diff>
--- a/documentation/preprint/paper.docx
+++ b/documentation/preprint/paper.docx
@@ -2,7 +2,7 @@
 <file path=word/document.xml><?xml version="1.0" encoding="utf-8"?>
 <w:document xmlns:w="http://schemas.openxmlformats.org/wordprocessingml/2006/main" xmlns:m="http://schemas.openxmlformats.org/officeDocument/2006/math" xmlns:r="http://schemas.openxmlformats.org/officeDocument/2006/relationships" xmlns:o="urn:schemas-microsoft-com:office:office" xmlns:v="urn:schemas-microsoft-com:vml" xmlns:w10="urn:schemas-microsoft-com:office:word" xmlns:a="http://schemas.openxmlformats.org/drawingml/2006/main" xmlns:pic="http://schemas.openxmlformats.org/drawingml/2006/picture" xmlns:wp="http://schemas.openxmlformats.org/drawingml/2006/wordprocessingDrawing">
   <w:body>
-    <w:bookmarkStart w:id="143" w:name="X7e352faca4f4abc41f11b7392747c843df7c7d0"/>
+    <w:bookmarkStart w:id="144" w:name="X7e352faca4f4abc41f11b7392747c843df7c7d0"/>
     <w:p>
       <w:pPr>
         <w:pStyle w:val="Heading1"/>
@@ -175,7 +175,7 @@
         <w:pStyle w:val="FirstParagraph"/>
       </w:pPr>
       <w:r>
-        <w:t xml:space="preserve">Retrospective cohort studies often estimate the mortality impact of medical interventions, but selection can create non-exchangeable cohorts that defeat standard comparisons. In particular, selective uptake can induce systematic differences in mortality curvature—differences in the time-evolution of cohort hazards driven by frailty heterogeneity and depletion of susceptibles—that violate the assumptions of standard epidemiologic tools such as Cox proportional hazards models, age-standardized mortality rates, and inverse-probability weighting. We introduce</w:t>
+        <w:t xml:space="preserve">Retrospective cohort studies often estimate the mortality impact of medical interventions, but selection can create non-exchangeable cohorts that defeat standard comparisons. In particular, selective uptake can induce systematic differences in mortality curvature—differences in the time-evolution of cohort hazards driven by frailty heterogeneity and depletion of susceptibles. Such differences violate the assumptions of standard epidemiologic tools such as Cox proportional hazards models, age-standardized mortality rates, and inverse-probability weighting. We introduce</w:t>
       </w:r>
       <w:r>
         <w:t xml:space="preserve"> </w:t>
@@ -201,7 +201,7 @@
         <w:t xml:space="preserve">cumulative-hazard space</w:t>
       </w:r>
       <w:r>
-        <w:t xml:space="preserve">. KCOR v6 fits cohort-specific selection parameters during epidemiologically quiet periods and transforms observed cumulative hazards to depletion-neutralized baseline cumulative hazards, which are then compared cumulatively via ratios. We describe the KCOR framework, its mathematical foundation, and its validation using prespecified negative and positive control tests designed to stress selection-induced curvature. KCOR requires only event timing—dates of intervention (enrollment) and dates of death (with birth date or year needed only for age stratification)—making it applicable to minimal record-level mortality datasets. Empirically, in illustrative applications, KCOR v6 frequently estimates negligible frailty variance for some cohorts while estimating substantial frailty-driven depletion for others, reflecting asymmetric selection at cohort entry. Importantly, these differences arise from observed hazard curvature rather than from any exposure-specific assumptions. After frailty neutralization, cumulative hazards are approximately linear, enabling direct cohort comparison free of selection-induced curvature. KCOR therefore enables interpretable cumulative cohort comparisons in settings where treated and untreated hazards are non-proportional because selection induces different depletion dynamics.</w:t>
+        <w:t xml:space="preserve">. KCOR v6 fits cohort-specific selection parameters during epidemiologically quiet periods and transforms observed cumulative hazards to depletion-neutralized baseline cumulative hazards, which are then compared cumulatively via ratios. We describe the KCOR framework, its mathematical foundation, and its validation using prespecified negative and positive control tests designed to stress selection-induced curvature. KCOR requires only event timing—dates of intervention (enrollment) and dates of death (with birth date or year for age stratification)—making it applicable to minimal record-level mortality datasets. Empirically, in illustrative applications, KCOR v6 frequently estimates negligible frailty variance for some cohorts while estimating substantial frailty-driven depletion for others, reflecting asymmetric selection at cohort entry. Importantly, these differences arise from observed hazard curvature rather than from any exposure-specific assumptions. After frailty neutralization, cumulative hazards are approximately linear, enabling direct cohort comparison free of selection-induced curvature. KCOR therefore enables interpretable cumulative cohort comparisons in settings where treated and untreated hazards are non-proportional because selection induces different depletion dynamics.</w:t>
       </w:r>
     </w:p>
     <w:p>
@@ -591,7 +591,7 @@
         <w:t xml:space="preserve">time-evolving selection-induced curvature</w:t>
       </w:r>
       <w:r>
-        <w:t xml:space="preserve">, not only baseline covariate imbalance.</w:t>
+        <w:t xml:space="preserve">, not only baseline covariate imbalance. Table tbl. 1 summarizes these findings.</w:t>
       </w:r>
     </w:p>
     <w:bookmarkStart w:id="14" w:name="tbl:HVE_motivation"/>
@@ -912,13 +912,21 @@
     </w:p>
     <w:bookmarkEnd w:id="17"/>
     <w:bookmarkEnd w:id="18"/>
-    <w:bookmarkStart w:id="58" w:name="methods"/>
+    <w:bookmarkStart w:id="59" w:name="methods"/>
     <w:p>
       <w:pPr>
         <w:pStyle w:val="Heading2"/>
       </w:pPr>
       <w:r>
         <w:t xml:space="preserve">2. Methods</w:t>
+      </w:r>
+    </w:p>
+    <w:p>
+      <w:pPr>
+        <w:pStyle w:val="FirstParagraph"/>
+      </w:pPr>
+      <w:r>
+        <w:t xml:space="preserve">Table tbl. 2 defines the notation used throughout this section.</w:t>
       </w:r>
     </w:p>
     <w:bookmarkStart w:id="19" w:name="tbl:notation"/>
@@ -1397,7 +1405,7 @@
         <w:t xml:space="preserve">For COVID-19 vaccination analyses, intervention count corresponds to the number of vaccine doses received; more generally, this can index any discrete exposure level.</w:t>
       </w:r>
     </w:p>
-    <w:bookmarkStart w:id="20" w:name="X3cd5af7e7f64c4d54a11e3f31c65ccba93efc7a"/>
+    <w:bookmarkStart w:id="21" w:name="X3cd5af7e7f64c4d54a11e3f31c65ccba93efc7a"/>
     <w:p>
       <w:pPr>
         <w:pStyle w:val="Heading3"/>
@@ -1481,8 +1489,159 @@
         <w:t xml:space="preserve">Figure fig. 2 provides a schematic overview of the KCOR workflow.</w:t>
       </w:r>
     </w:p>
+    <w:bookmarkStart w:id="20" w:name="Xa2c880308399c73fd197b9524b9e5e52fc09404"/>
+    <w:p>
+      <w:pPr>
+        <w:pStyle w:val="Heading4"/>
+      </w:pPr>
+      <w:r>
+        <w:t xml:space="preserve">2.1.1 Assumptions and identifiability conditions</w:t>
+      </w:r>
+    </w:p>
+    <w:p>
+      <w:pPr>
+        <w:pStyle w:val="FirstParagraph"/>
+      </w:pPr>
+      <w:r>
+        <w:t xml:space="preserve">KCOR relies on the following assumptions for valid inference:</w:t>
+      </w:r>
+    </w:p>
+    <w:p>
+      <w:pPr>
+        <w:pStyle w:val="Compact"/>
+        <w:numPr>
+          <w:ilvl w:val="0"/>
+          <w:numId w:val="1005"/>
+        </w:numPr>
+      </w:pPr>
+      <w:r>
+        <w:rPr>
+          <w:b/>
+          <w:bCs/>
+        </w:rPr>
+        <w:t xml:space="preserve">Fixed cohorts at enrollment</w:t>
+      </w:r>
+      <w:r>
+        <w:t xml:space="preserve">: Individuals are assigned to cohorts at enrollment and do not switch; no censoring or as-treated switching is permitted in the primary estimand.</w:t>
+      </w:r>
+    </w:p>
+    <w:p>
+      <w:pPr>
+        <w:pStyle w:val="Compact"/>
+        <w:numPr>
+          <w:ilvl w:val="0"/>
+          <w:numId w:val="1005"/>
+        </w:numPr>
+      </w:pPr>
+      <w:r>
+        <w:rPr>
+          <w:b/>
+          <w:bCs/>
+        </w:rPr>
+        <w:t xml:space="preserve">Quiet-window validity</w:t>
+      </w:r>
+      <w:r>
+        <w:t xml:space="preserve">: The fitting window must be free of external shocks (epidemics, policy changes) that would confound curvature estimation.</w:t>
+      </w:r>
+    </w:p>
+    <w:p>
+      <w:pPr>
+        <w:pStyle w:val="Compact"/>
+        <w:numPr>
+          <w:ilvl w:val="0"/>
+          <w:numId w:val="1005"/>
+        </w:numPr>
+      </w:pPr>
+      <w:r>
+        <w:rPr>
+          <w:b/>
+          <w:bCs/>
+        </w:rPr>
+        <w:t xml:space="preserve">Gamma-frailty as geometric approximation</w:t>
+      </w:r>
+      <w:r>
+        <w:t xml:space="preserve">: Gamma frailty is used not as biological truth, but as a mathematically tractable model whose adequacy is empirically testable.</w:t>
+      </w:r>
+    </w:p>
+    <w:p>
+      <w:pPr>
+        <w:pStyle w:val="Compact"/>
+        <w:numPr>
+          <w:ilvl w:val="0"/>
+          <w:numId w:val="1005"/>
+        </w:numPr>
+      </w:pPr>
+      <w:r>
+        <w:rPr>
+          <w:b/>
+          <w:bCs/>
+        </w:rPr>
+        <w:t xml:space="preserve">Identifiability via curvature</w:t>
+      </w:r>
+      <w:r>
+        <w:t xml:space="preserve">: Frailty parameters are identified from observable curvature in cumulative hazard; near-linear observed hazards yield weak identification.</w:t>
+      </w:r>
+    </w:p>
+    <w:p>
+      <w:pPr>
+        <w:pStyle w:val="Compact"/>
+        <w:numPr>
+          <w:ilvl w:val="0"/>
+          <w:numId w:val="1005"/>
+        </w:numPr>
+      </w:pPr>
+      <w:r>
+        <w:rPr>
+          <w:b/>
+          <w:bCs/>
+        </w:rPr>
+        <w:t xml:space="preserve">Baseline hazard regularity</w:t>
+      </w:r>
+      <w:r>
+        <w:t xml:space="preserve">: The underlying baseline hazard is assumed slowly varying or approximately linear over the quiet window.</w:t>
+      </w:r>
+    </w:p>
+    <w:p>
+      <w:pPr>
+        <w:pStyle w:val="Compact"/>
+        <w:numPr>
+          <w:ilvl w:val="0"/>
+          <w:numId w:val="1005"/>
+        </w:numPr>
+      </w:pPr>
+      <w:r>
+        <w:rPr>
+          <w:b/>
+          <w:bCs/>
+        </w:rPr>
+        <w:t xml:space="preserve">Diagnostics required when assumptions fail</w:t>
+      </w:r>
+      <w:r>
+        <w:t xml:space="preserve">: Poor fit, near-zero frailty variance, or non-linear residuals signal that assumptions may be violated and results should be interpreted cautiously.</w:t>
+      </w:r>
+    </w:p>
+    <w:p>
+      <w:pPr>
+        <w:pStyle w:val="Compact"/>
+        <w:numPr>
+          <w:ilvl w:val="0"/>
+          <w:numId w:val="1005"/>
+        </w:numPr>
+      </w:pPr>
+      <w:r>
+        <w:rPr>
+          <w:b/>
+          <w:bCs/>
+        </w:rPr>
+        <w:t xml:space="preserve">Sensitivity analyses recommended</w:t>
+      </w:r>
+      <w:r>
+        <w:t xml:space="preserve">: Quiet-window boundaries should be varied to assess robustness of fitted parameters and KCOR trajectories.</w:t>
+      </w:r>
+    </w:p>
     <w:bookmarkEnd w:id="20"/>
-    <w:bookmarkStart w:id="22" w:name="cohort-construction-and-estimand"/>
+    <w:bookmarkEnd w:id="21"/>
+    <w:bookmarkStart w:id="23" w:name="cohort-construction-and-estimand"/>
     <w:p>
       <w:pPr>
         <w:pStyle w:val="Heading3"/>
@@ -1548,7 +1707,7 @@
         <w:pStyle w:val="Compact"/>
         <w:numPr>
           <w:ilvl w:val="0"/>
-          <w:numId w:val="1005"/>
+          <w:numId w:val="1006"/>
         </w:numPr>
       </w:pPr>
       <w:r>
@@ -1576,7 +1735,7 @@
         <w:pStyle w:val="Compact"/>
         <w:numPr>
           <w:ilvl w:val="0"/>
-          <w:numId w:val="1005"/>
+          <w:numId w:val="1006"/>
         </w:numPr>
       </w:pPr>
       <w:r>
@@ -1588,7 +1747,7 @@
         <w:pStyle w:val="Compact"/>
         <w:numPr>
           <w:ilvl w:val="0"/>
-          <w:numId w:val="1005"/>
+          <w:numId w:val="1006"/>
         </w:numPr>
       </w:pPr>
       <w:r>
@@ -1627,7 +1786,7 @@
         <w:t xml:space="preserve">This fixed-cohort design corresponds to an intent-to-treat–like estimand under selection. It is chosen deliberately to avoid time-varying deferral bias, immortal time bias, and dynamic health-based sorting that arise when individuals change exposure status during follow-up. Dynamic “as-treated” formulations are treated as sensitivity analyses rather than primary estimands.</w:t>
       </w:r>
     </w:p>
-    <w:bookmarkStart w:id="21" w:name="Xcc9d8eae92928ff9c0042d8fe45a8a74421cd30"/>
+    <w:bookmarkStart w:id="22" w:name="Xcc9d8eae92928ff9c0042d8fe45a8a74421cd30"/>
     <w:p>
       <w:pPr>
         <w:pStyle w:val="Heading4"/>
@@ -1657,7 +1816,7 @@
         <w:pStyle w:val="Compact"/>
         <w:numPr>
           <w:ilvl w:val="0"/>
-          <w:numId w:val="1006"/>
+          <w:numId w:val="1007"/>
         </w:numPr>
       </w:pPr>
       <w:r>
@@ -1672,7 +1831,7 @@
         <w:pStyle w:val="Compact"/>
         <w:numPr>
           <w:ilvl w:val="0"/>
-          <w:numId w:val="1006"/>
+          <w:numId w:val="1007"/>
         </w:numPr>
       </w:pPr>
       <w:r>
@@ -1687,7 +1846,7 @@
         <w:pStyle w:val="Compact"/>
         <w:numPr>
           <w:ilvl w:val="0"/>
-          <w:numId w:val="1006"/>
+          <w:numId w:val="1007"/>
         </w:numPr>
       </w:pPr>
       <w:r>
@@ -1752,9 +1911,9 @@
         <w:t xml:space="preserve">All KCOR results presented in this paper can be reproduced from any data representation that conforms to this specification.</w:t>
       </w:r>
     </w:p>
-    <w:bookmarkEnd w:id="21"/>
     <w:bookmarkEnd w:id="22"/>
-    <w:bookmarkStart w:id="25" w:name="X217ef8b21ee5f5d43c75156094bead796d55408"/>
+    <w:bookmarkEnd w:id="23"/>
+    <w:bookmarkStart w:id="26" w:name="X217ef8b21ee5f5d43c75156094bead796d55408"/>
     <w:p>
       <w:pPr>
         <w:pStyle w:val="Heading3"/>
@@ -1901,7 +2060,7 @@
       <w:pPr>
         <w:pStyle w:val="BodyText"/>
       </w:pPr>
-      <w:bookmarkStart w:id="23" w:name="eq:hazard-discrete"/>
+      <w:bookmarkStart w:id="24" w:name="eq:hazard-discrete"/>
       <m:oMathPara>
         <m:oMathParaPr>
           <m:jc m:val="center"/>
@@ -2080,7 +2239,7 @@
           </m:r>
         </m:oMath>
       </m:oMathPara>
-      <w:bookmarkEnd w:id="23"/>
+      <w:bookmarkEnd w:id="24"/>
     </w:p>
     <w:p>
       <w:pPr>
@@ -2107,7 +2266,7 @@
       <w:pPr>
         <w:pStyle w:val="BodyText"/>
       </w:pPr>
-      <w:bookmarkStart w:id="24" w:name="eq:cumhazard-observed"/>
+      <w:bookmarkStart w:id="25" w:name="eq:cumhazard-observed"/>
       <m:oMathPara>
         <m:oMathParaPr>
           <m:jc m:val="center"/>
@@ -2314,10 +2473,10 @@
           </m:r>
         </m:oMath>
       </m:oMathPara>
-      <w:bookmarkEnd w:id="24"/>
-    </w:p>
-    <w:bookmarkEnd w:id="25"/>
-    <w:bookmarkStart w:id="38" w:name="Xe033a348c5bd6b05b57c8d9f7299f5850ccd667"/>
+      <w:bookmarkEnd w:id="25"/>
+    </w:p>
+    <w:bookmarkEnd w:id="26"/>
+    <w:bookmarkStart w:id="39" w:name="Xe033a348c5bd6b05b57c8d9f7299f5850ccd667"/>
     <w:p>
       <w:pPr>
         <w:pStyle w:val="Heading3"/>
@@ -2326,7 +2485,7 @@
         <w:t xml:space="preserve">2.4 Selection model: gamma frailty and the cumulative-hazard identity</w:t>
       </w:r>
     </w:p>
-    <w:bookmarkStart w:id="27" w:name="X1613f91e2d32d239863b345c5f5c082f741e4a2"/>
+    <w:bookmarkStart w:id="28" w:name="X1613f91e2d32d239863b345c5f5c082f741e4a2"/>
     <w:p>
       <w:pPr>
         <w:pStyle w:val="Heading4"/>
@@ -2361,7 +2520,7 @@
       <w:pPr>
         <w:pStyle w:val="BodyText"/>
       </w:pPr>
-      <w:bookmarkStart w:id="26" w:name="eq:individual-hazard-frailty"/>
+      <w:bookmarkStart w:id="27" w:name="eq:individual-hazard-frailty"/>
       <m:oMathPara>
         <m:oMathParaPr>
           <m:jc m:val="center"/>
@@ -2651,7 +2810,7 @@
           </m:r>
         </m:oMath>
       </m:oMathPara>
-      <w:bookmarkEnd w:id="26"/>
+      <w:bookmarkEnd w:id="27"/>
     </w:p>
     <w:p>
       <w:pPr>
@@ -2828,8 +2987,8 @@
         <w:t xml:space="preserve">is simple.</w:t>
       </w:r>
     </w:p>
-    <w:bookmarkEnd w:id="27"/>
-    <w:bookmarkStart w:id="35" w:name="gamma-frailty-identity-core-mathematics"/>
+    <w:bookmarkEnd w:id="28"/>
+    <w:bookmarkStart w:id="36" w:name="gamma-frailty-identity-core-mathematics"/>
     <w:p>
       <w:pPr>
         <w:pStyle w:val="Heading4"/>
@@ -2850,7 +3009,7 @@
       <w:pPr>
         <w:pStyle w:val="BodyText"/>
       </w:pPr>
-      <w:bookmarkStart w:id="28" w:name="eq:baseline-cumhazard"/>
+      <w:bookmarkStart w:id="29" w:name="eq:baseline-cumhazard"/>
       <m:oMathPara>
         <m:oMathParaPr>
           <m:jc m:val="center"/>
@@ -2989,7 +3148,7 @@
           </m:r>
         </m:oMath>
       </m:oMathPara>
-      <w:bookmarkEnd w:id="28"/>
+      <w:bookmarkEnd w:id="29"/>
     </w:p>
     <w:p>
       <w:pPr>
@@ -3003,7 +3162,7 @@
       <w:pPr>
         <w:pStyle w:val="BodyText"/>
       </w:pPr>
-      <w:bookmarkStart w:id="29" w:name="eq:gamma-frailty-identity"/>
+      <w:bookmarkStart w:id="30" w:name="eq:gamma-frailty-identity"/>
       <m:oMathPara>
         <m:oMathParaPr>
           <m:jc m:val="center"/>
@@ -3191,7 +3350,7 @@
           </m:r>
         </m:oMath>
       </m:oMathPara>
-      <w:bookmarkEnd w:id="29"/>
+      <w:bookmarkEnd w:id="30"/>
     </w:p>
     <w:p>
       <w:pPr>
@@ -3205,7 +3364,7 @@
       <w:pPr>
         <w:pStyle w:val="BodyText"/>
       </w:pPr>
-      <w:bookmarkStart w:id="30" w:name="eq:gamma-frailty-inversion"/>
+      <w:bookmarkStart w:id="31" w:name="eq:gamma-frailty-inversion"/>
       <m:oMathPara>
         <m:oMathParaPr>
           <m:jc m:val="center"/>
@@ -3377,7 +3536,7 @@
           </m:r>
         </m:oMath>
       </m:oMathPara>
-      <w:bookmarkEnd w:id="30"/>
+      <w:bookmarkEnd w:id="31"/>
     </w:p>
     <w:p>
       <w:pPr>
@@ -3397,10 +3556,10 @@
         <w:t xml:space="preserve">KCOR v6 normalization step</w:t>
       </w:r>
       <w:r>
-        <w:t xml:space="preserve">: it transforms the observed cumulative hazard into a depletion-neutralized baseline cumulative hazard for each cohort.</w:t>
-      </w:r>
-    </w:p>
-    <w:bookmarkStart w:id="34" w:name="fig:kcor_v6_schematic"/>
+        <w:t xml:space="preserve">: it transforms the observed cumulative hazard into a depletion-neutralized baseline cumulative hazard for each cohort. Figure fig. 1 illustrates this logic schematically.</w:t>
+      </w:r>
+    </w:p>
+    <w:bookmarkStart w:id="35" w:name="fig:kcor_v6_schematic"/>
     <w:p>
       <w:pPr>
         <w:pStyle w:val="CaptionedFigure"/>
@@ -3410,18 +3569,18 @@
           <wp:inline>
             <wp:extent cx="5334000" cy="1417316"/>
             <wp:effectExtent b="0" l="0" r="0" t="0"/>
-            <wp:docPr descr="Figure 1: Three-panel schematic illustrating the KCOR v6 normalization logic. Left: individual hazards differ only by multiplicative frailty z, with no treatment effect. Middle: aggregation over heterogeneous frailty induces cohort-level curvature in observed cumulative hazards H^{\mathrm{obs}}(t) despite identical baseline hazards. Right: inversion of the gamma-frailty identity recovers aligned baseline cumulative hazards H_0(t), demonstrating depletion-neutralization. This figure is schematic and intended for conceptual illustration; it does not represent empirical data." title="" id="32" name="Picture"/>
+            <wp:docPr descr="Figure 1: Three-panel schematic illustrating the KCOR v6 normalization logic. Left: individual hazards differ only by multiplicative frailty z, with no treatment effect. Middle: aggregation over heterogeneous frailty induces cohort-level curvature in observed cumulative hazards H^{\mathrm{obs}}(t) despite identical baseline hazards. Right: inversion of the gamma-frailty identity recovers aligned baseline cumulative hazards H_0(t), demonstrating depletion-neutralization. This figure is schematic and intended for conceptual illustration; it does not represent empirical data." title="" id="33" name="Picture"/>
             <a:graphic>
               <a:graphicData uri="http://schemas.openxmlformats.org/drawingml/2006/picture">
                 <pic:pic>
                   <pic:nvPicPr>
-                    <pic:cNvPr descr="figures/fig1_kcor_v6_schematic.png" id="33" name="Picture"/>
+                    <pic:cNvPr descr="figures/fig1_kcor_v6_schematic.png" id="34" name="Picture"/>
                     <pic:cNvPicPr>
                       <a:picLocks noChangeArrowheads="1" noChangeAspect="1"/>
                     </pic:cNvPicPr>
                   </pic:nvPicPr>
                   <pic:blipFill>
-                    <a:blip r:embed="rId31"/>
+                    <a:blip r:embed="rId32"/>
                     <a:stretch>
                       <a:fillRect/>
                     </a:stretch>
@@ -3555,9 +3714,9 @@
         <w:t xml:space="preserve">, demonstrating depletion-neutralization. This figure is schematic and intended for conceptual illustration; it does not represent empirical data.</w:t>
       </w:r>
     </w:p>
-    <w:bookmarkEnd w:id="34"/>
     <w:bookmarkEnd w:id="35"/>
-    <w:bookmarkStart w:id="37" w:name="baseline-shape-for-fitting-default"/>
+    <w:bookmarkEnd w:id="36"/>
+    <w:bookmarkStart w:id="38" w:name="baseline-shape-for-fitting-default"/>
     <w:p>
       <w:pPr>
         <w:pStyle w:val="Heading4"/>
@@ -3601,7 +3760,7 @@
       <w:pPr>
         <w:pStyle w:val="BodyText"/>
       </w:pPr>
-      <w:bookmarkStart w:id="36" w:name="eq:baseline-shape-default"/>
+      <w:bookmarkStart w:id="37" w:name="eq:baseline-shape-default"/>
       <m:oMathPara>
         <m:oMathParaPr>
           <m:jc m:val="center"/>
@@ -3810,7 +3969,7 @@
           </m:r>
         </m:oMath>
       </m:oMathPara>
-      <w:bookmarkEnd w:id="36"/>
+      <w:bookmarkEnd w:id="37"/>
     </w:p>
     <w:p>
       <w:pPr>
@@ -3820,9 +3979,9 @@
         <w:t xml:space="preserve">This choice minimizes degrees of freedom and forces curvature during quiet periods to be explained by selection (frailty) rather than by an explicit time-varying baseline.</w:t>
       </w:r>
     </w:p>
-    <w:bookmarkEnd w:id="37"/>
     <w:bookmarkEnd w:id="38"/>
-    <w:bookmarkStart w:id="43" w:name="Xfdb8007c0d5e3881e25330c14af100f17b2daac"/>
+    <w:bookmarkEnd w:id="39"/>
+    <w:bookmarkStart w:id="44" w:name="Xfdb8007c0d5e3881e25330c14af100f17b2daac"/>
     <w:p>
       <w:pPr>
         <w:pStyle w:val="Heading3"/>
@@ -4066,7 +4225,7 @@
       <w:pPr>
         <w:pStyle w:val="BodyText"/>
       </w:pPr>
-      <w:bookmarkStart w:id="39" w:name="eq:hobs-model"/>
+      <w:bookmarkStart w:id="40" w:name="eq:hobs-model"/>
       <m:oMathPara>
         <m:oMathParaPr>
           <m:jc m:val="center"/>
@@ -4281,7 +4440,7 @@
           </m:r>
         </m:oMath>
       </m:oMathPara>
-      <w:bookmarkEnd w:id="39"/>
+      <w:bookmarkEnd w:id="40"/>
     </w:p>
     <w:p>
       <w:pPr>
@@ -4843,7 +5002,7 @@
       <w:pPr>
         <w:pStyle w:val="BodyText"/>
       </w:pPr>
-      <w:bookmarkStart w:id="40" w:name="eq:nls-objective"/>
+      <w:bookmarkStart w:id="41" w:name="eq:nls-objective"/>
       <m:oMathPara>
         <m:oMathParaPr>
           <m:jc m:val="center"/>
@@ -5215,7 +5374,7 @@
           </m:r>
         </m:oMath>
       </m:oMathPara>
-      <w:bookmarkEnd w:id="40"/>
+      <w:bookmarkEnd w:id="41"/>
     </w:p>
     <w:p>
       <w:pPr>
@@ -5294,7 +5453,7 @@
         <w:t xml:space="preserve">-space) that directly reflect the quality of the depletion fit. Likelihood-based fitting can be treated as a sensitivity analysis, but is not required for the normalization identity itself.</w:t>
       </w:r>
     </w:p>
-    <w:bookmarkStart w:id="42" w:name="Xe8a10ef5300e92906803826dd2f983db929cd63"/>
+    <w:bookmarkStart w:id="43" w:name="Xe8a10ef5300e92906803826dd2f983db929cd63"/>
     <w:p>
       <w:pPr>
         <w:pStyle w:val="Heading4"/>
@@ -5316,7 +5475,7 @@
         <w:pStyle w:val="Compact"/>
         <w:numPr>
           <w:ilvl w:val="0"/>
-          <w:numId w:val="1007"/>
+          <w:numId w:val="1008"/>
         </w:numPr>
       </w:pPr>
       <w:r>
@@ -5365,7 +5524,7 @@
         <w:pStyle w:val="Compact"/>
         <w:numPr>
           <w:ilvl w:val="0"/>
-          <w:numId w:val="1007"/>
+          <w:numId w:val="1008"/>
         </w:numPr>
       </w:pPr>
       <w:r>
@@ -5543,7 +5702,7 @@
         <w:pStyle w:val="Compact"/>
         <w:numPr>
           <w:ilvl w:val="0"/>
-          <w:numId w:val="1007"/>
+          <w:numId w:val="1008"/>
         </w:numPr>
       </w:pPr>
       <w:r>
@@ -5711,7 +5870,7 @@
       <w:pPr>
         <w:pStyle w:val="FirstParagraph"/>
       </w:pPr>
-      <w:bookmarkStart w:id="41" w:name="eq:hazard-from-mr-improved"/>
+      <w:bookmarkStart w:id="42" w:name="eq:hazard-from-mr-improved"/>
       <m:oMathPara>
         <m:oMathParaPr>
           <m:jc m:val="center"/>
@@ -5920,7 +6079,7 @@
           </m:r>
         </m:oMath>
       </m:oMathPara>
-      <w:bookmarkEnd w:id="41"/>
+      <w:bookmarkEnd w:id="42"/>
     </w:p>
     <w:p>
       <w:pPr>
@@ -5935,7 +6094,7 @@
         <w:pStyle w:val="Compact"/>
         <w:numPr>
           <w:ilvl w:val="0"/>
-          <w:numId w:val="1008"/>
+          <w:numId w:val="1009"/>
         </w:numPr>
       </w:pPr>
       <w:r>
@@ -6015,7 +6174,7 @@
         <w:pStyle w:val="Compact"/>
         <w:numPr>
           <w:ilvl w:val="0"/>
-          <w:numId w:val="1008"/>
+          <w:numId w:val="1009"/>
         </w:numPr>
       </w:pPr>
       <w:r>
@@ -6052,9 +6211,9 @@
         <w:t xml:space="preserve">).</w:t>
       </w:r>
     </w:p>
-    <w:bookmarkEnd w:id="42"/>
     <w:bookmarkEnd w:id="43"/>
-    <w:bookmarkStart w:id="46" w:name="X4d4e1eb8e5bdb9352843dc31d38f9e9bf82faa0"/>
+    <w:bookmarkEnd w:id="44"/>
+    <w:bookmarkStart w:id="47" w:name="X4d4e1eb8e5bdb9352843dc31d38f9e9bf82faa0"/>
     <w:p>
       <w:pPr>
         <w:pStyle w:val="Heading3"/>
@@ -6089,7 +6248,7 @@
       <w:pPr>
         <w:pStyle w:val="BodyText"/>
       </w:pPr>
-      <w:bookmarkStart w:id="44" w:name="eq:normalized-cumhazard"/>
+      <w:bookmarkStart w:id="45" w:name="eq:normalized-cumhazard"/>
       <m:oMathPara>
         <m:oMathParaPr>
           <m:jc m:val="center"/>
@@ -6282,7 +6441,7 @@
           </m:r>
         </m:oMath>
       </m:oMathPara>
-      <w:bookmarkEnd w:id="44"/>
+      <w:bookmarkEnd w:id="45"/>
     </w:p>
     <w:p>
       <w:pPr>
@@ -6417,7 +6576,7 @@
       <w:pPr>
         <w:pStyle w:val="BodyText"/>
       </w:pPr>
-      <w:bookmarkStart w:id="45" w:name="eq:normalized-hazard-diff"/>
+      <w:bookmarkStart w:id="46" w:name="eq:normalized-hazard-diff"/>
       <m:oMathPara>
         <m:oMathParaPr>
           <m:jc m:val="center"/>
@@ -6599,7 +6758,7 @@
           </m:r>
         </m:oMath>
       </m:oMathPara>
-      <w:bookmarkEnd w:id="45"/>
+      <w:bookmarkEnd w:id="46"/>
     </w:p>
     <w:p>
       <w:pPr>
@@ -6660,8 +6819,8 @@
         <w:t xml:space="preserve">; differenced hazards are optional diagnostics.</w:t>
       </w:r>
     </w:p>
-    <w:bookmarkEnd w:id="46"/>
-    <w:bookmarkStart w:id="48" w:name="stabilization-early-weeks"/>
+    <w:bookmarkEnd w:id="47"/>
+    <w:bookmarkStart w:id="49" w:name="stabilization-early-weeks"/>
     <w:p>
       <w:pPr>
         <w:pStyle w:val="Heading3"/>
@@ -6690,7 +6849,7 @@
       <w:pPr>
         <w:pStyle w:val="BodyText"/>
       </w:pPr>
-      <w:bookmarkStart w:id="47" w:name="eq:effective-hazard-skip"/>
+      <w:bookmarkStart w:id="48" w:name="eq:effective-hazard-skip"/>
       <m:oMathPara>
         <m:oMathParaPr>
           <m:jc m:val="center"/>
@@ -7017,7 +7176,7 @@
           </m:r>
         </m:oMath>
       </m:oMathPara>
-      <w:bookmarkEnd w:id="47"/>
+      <w:bookmarkEnd w:id="48"/>
     </w:p>
     <w:p>
       <w:pPr>
@@ -7143,8 +7302,8 @@
         <w:t xml:space="preserve">as in §2.3.</w:t>
       </w:r>
     </w:p>
-    <w:bookmarkEnd w:id="48"/>
-    <w:bookmarkStart w:id="50" w:name="kcor-estimator-v6"/>
+    <w:bookmarkEnd w:id="49"/>
+    <w:bookmarkStart w:id="51" w:name="kcor-estimator-v6"/>
     <w:p>
       <w:pPr>
         <w:pStyle w:val="Heading3"/>
@@ -7190,7 +7349,7 @@
       <w:pPr>
         <w:pStyle w:val="BodyText"/>
       </w:pPr>
-      <w:bookmarkStart w:id="49" w:name="eq:kcor-estimator"/>
+      <w:bookmarkStart w:id="50" w:name="eq:kcor-estimator"/>
       <m:oMathPara>
         <m:oMathParaPr>
           <m:jc m:val="center"/>
@@ -7362,7 +7521,7 @@
           </m:r>
         </m:oMath>
       </m:oMathPara>
-      <w:bookmarkEnd w:id="49"/>
+      <w:bookmarkEnd w:id="50"/>
     </w:p>
     <w:p>
       <w:pPr>
@@ -7372,8 +7531,8 @@
         <w:t xml:space="preserve">This is a cumulative comparison in hazard space after removing cohort-specific selection-induced depletion dynamics estimated during quiet periods.</w:t>
       </w:r>
     </w:p>
-    <w:bookmarkEnd w:id="50"/>
-    <w:bookmarkStart w:id="51" w:name="uncertainty-quantification"/>
+    <w:bookmarkEnd w:id="51"/>
+    <w:bookmarkStart w:id="52" w:name="uncertainty-quantification"/>
     <w:p>
       <w:pPr>
         <w:pStyle w:val="Heading3"/>
@@ -7395,7 +7554,7 @@
         <w:pStyle w:val="Compact"/>
         <w:numPr>
           <w:ilvl w:val="0"/>
-          <w:numId w:val="1009"/>
+          <w:numId w:val="1010"/>
         </w:numPr>
       </w:pPr>
       <w:r>
@@ -7417,7 +7576,7 @@
         <w:pStyle w:val="Compact"/>
         <w:numPr>
           <w:ilvl w:val="0"/>
-          <w:numId w:val="1009"/>
+          <w:numId w:val="1010"/>
         </w:numPr>
       </w:pPr>
       <w:r>
@@ -7495,8 +7654,8 @@
         <w:t xml:space="preserve">Uncertainty intervals reflect stochastic event realization and model-fit uncertainty in the selection-parameter estimation. They do not assume sampling from a superpopulation and may be interpreted as uncertainty conditional on the observed risk sets and modeling assumptions.</w:t>
       </w:r>
     </w:p>
-    <w:bookmarkEnd w:id="51"/>
-    <w:bookmarkStart w:id="57" w:name="Xf552aaad3b83b889e2d08c64d65c17176bae771"/>
+    <w:bookmarkEnd w:id="52"/>
+    <w:bookmarkStart w:id="58" w:name="Xf552aaad3b83b889e2d08c64d65c17176bae771"/>
     <w:p>
       <w:pPr>
         <w:pStyle w:val="Heading3"/>
@@ -7505,7 +7664,15 @@
         <w:t xml:space="preserve">2.10 Algorithm summary and reproducibility checklist</w:t>
       </w:r>
     </w:p>
-    <w:bookmarkStart w:id="52" w:name="tbl:KCOR_algorithm"/>
+    <w:p>
+      <w:pPr>
+        <w:pStyle w:val="FirstParagraph"/>
+      </w:pPr>
+      <w:r>
+        <w:t xml:space="preserve">Table tbl. 3 summarizes the complete KCOR v6 pipeline.</w:t>
+      </w:r>
+    </w:p>
+    <w:bookmarkStart w:id="53" w:name="tbl:KCOR_algorithm"/>
     <w:p>
       <w:pPr>
         <w:pStyle w:val="TableCaption"/>
@@ -8434,7 +8601,7 @@
         </w:tc>
       </w:tr>
     </w:tbl>
-    <w:bookmarkEnd w:id="52"/>
+    <w:bookmarkEnd w:id="53"/>
     <w:p>
       <w:r>
         <w:pict>
@@ -8442,7 +8609,7 @@
         </w:pict>
       </w:r>
     </w:p>
-    <w:bookmarkStart w:id="56" w:name="fig:kcor_workflow"/>
+    <w:bookmarkStart w:id="57" w:name="fig:kcor_workflow"/>
     <w:p>
       <w:pPr>
         <w:pStyle w:val="CaptionedFigure"/>
@@ -8452,18 +8619,18 @@
           <wp:inline>
             <wp:extent cx="5334000" cy="4287328"/>
             <wp:effectExtent b="0" l="0" r="0" t="0"/>
-            <wp:docPr descr="Figure 2: Two-column schematic of the KCOR v6 workflow. Left column shows fixed-cohort construction, observed cumulative hazards, and frailty estimation during a quiet window. Right column shows depletion-neutralized cumulative hazards, KCOR construction, and diagnostic checks. Arrows indicate the normalization flow from frailty estimation to depletion-neutralized comparison." title="" id="54" name="Picture"/>
+            <wp:docPr descr="Figure 2: Two-column schematic of the KCOR v6 workflow. Left column shows fixed-cohort construction, observed cumulative hazards, and frailty estimation during a quiet window. Right column shows depletion-neutralized cumulative hazards, KCOR construction, and diagnostic checks. Arrows indicate the normalization flow from frailty estimation to depletion-neutralized comparison." title="" id="55" name="Picture"/>
             <a:graphic>
               <a:graphicData uri="http://schemas.openxmlformats.org/drawingml/2006/picture">
                 <pic:pic>
                   <pic:nvPicPr>
-                    <pic:cNvPr descr="figures/fig_kcor_workflow.png" id="55" name="Picture"/>
+                    <pic:cNvPr descr="figures/fig_kcor_workflow.png" id="56" name="Picture"/>
                     <pic:cNvPicPr>
                       <a:picLocks noChangeArrowheads="1" noChangeAspect="1"/>
                     </pic:cNvPicPr>
                   </pic:nvPicPr>
                   <pic:blipFill>
-                    <a:blip r:embed="rId53"/>
+                    <a:blip r:embed="rId54"/>
                     <a:stretch>
                       <a:fillRect/>
                     </a:stretch>
@@ -8498,10 +8665,10 @@
         <w:t xml:space="preserve">Figure 2: Two-column schematic of the KCOR v6 workflow. Left column shows fixed-cohort construction, observed cumulative hazards, and frailty estimation during a quiet window. Right column shows depletion-neutralized cumulative hazards, KCOR construction, and diagnostic checks. Arrows indicate the normalization flow from frailty estimation to depletion-neutralized comparison.</w:t>
       </w:r>
     </w:p>
-    <w:bookmarkEnd w:id="56"/>
     <w:bookmarkEnd w:id="57"/>
     <w:bookmarkEnd w:id="58"/>
-    <w:bookmarkStart w:id="98" w:name="validation-and-control-tests"/>
+    <w:bookmarkEnd w:id="59"/>
+    <w:bookmarkStart w:id="99" w:name="validation-and-control-tests"/>
     <w:p>
       <w:pPr>
         <w:pStyle w:val="Heading2"/>
@@ -8523,7 +8690,7 @@
         <w:pStyle w:val="Compact"/>
         <w:numPr>
           <w:ilvl w:val="0"/>
-          <w:numId w:val="1010"/>
+          <w:numId w:val="1011"/>
         </w:numPr>
       </w:pPr>
       <w:r>
@@ -8545,7 +8712,7 @@
         <w:pStyle w:val="Compact"/>
         <w:numPr>
           <w:ilvl w:val="0"/>
-          <w:numId w:val="1010"/>
+          <w:numId w:val="1011"/>
         </w:numPr>
       </w:pPr>
       <w:r>
@@ -8562,7 +8729,7 @@
         <w:t xml:space="preserve">when known harm/benefit is injected into otherwise-null data, KCOR reliably detects it.</w:t>
       </w:r>
     </w:p>
-    <w:bookmarkStart w:id="59" w:name="X49c21f7e7289ea359d29dc79a5af219551caf27"/>
+    <w:bookmarkStart w:id="60" w:name="X49c21f7e7289ea359d29dc79a5af219551caf27"/>
     <w:p>
       <w:pPr>
         <w:pStyle w:val="Heading3"/>
@@ -8685,8 +8852,8 @@
         <w:t xml:space="preserve">are approximately linear in event time. Residual deviations from linearity reflect real time-varying risk—such as seasonality or epidemic waves—rather than selection-induced depletion. This linearization serves as an internal diagnostic indicating that frailty-driven curvature has been effectively removed.</w:t>
       </w:r>
     </w:p>
-    <w:bookmarkEnd w:id="59"/>
-    <w:bookmarkStart w:id="76" w:name="X250d2743dd947cd04209f9dc9cf02b545517230"/>
+    <w:bookmarkEnd w:id="60"/>
+    <w:bookmarkStart w:id="77" w:name="X250d2743dd947cd04209f9dc9cf02b545517230"/>
     <w:p>
       <w:pPr>
         <w:pStyle w:val="Heading3"/>
@@ -8695,7 +8862,7 @@
         <w:t xml:space="preserve">3.1 Negative controls: null under selection-induced curvature</w:t>
       </w:r>
     </w:p>
-    <w:bookmarkStart w:id="65" w:name="X4a45d07f751f03d52f576bf00ddae47c09b7689"/>
+    <w:bookmarkStart w:id="66" w:name="X4a45d07f751f03d52f576bf00ddae47c09b7689"/>
     <w:p>
       <w:pPr>
         <w:pStyle w:val="Heading4"/>
@@ -8717,7 +8884,7 @@
         <w:pStyle w:val="Compact"/>
         <w:numPr>
           <w:ilvl w:val="0"/>
-          <w:numId w:val="1011"/>
+          <w:numId w:val="1012"/>
         </w:numPr>
       </w:pPr>
       <w:r>
@@ -8778,7 +8945,7 @@
         <w:pStyle w:val="Compact"/>
         <w:numPr>
           <w:ilvl w:val="0"/>
-          <w:numId w:val="1011"/>
+          <w:numId w:val="1012"/>
         </w:numPr>
       </w:pPr>
       <w:r>
@@ -8859,7 +9026,7 @@
         <w:pStyle w:val="Compact"/>
         <w:numPr>
           <w:ilvl w:val="0"/>
-          <w:numId w:val="1011"/>
+          <w:numId w:val="1012"/>
         </w:numPr>
       </w:pPr>
       <w:r>
@@ -8972,7 +9139,7 @@
         <w:t xml:space="preserve">during quiet periods and applying gamma-frailty inversion, KCOR should remain approximately constant at 1 over follow-up.</w:t>
       </w:r>
     </w:p>
-    <w:bookmarkStart w:id="64" w:name="Xdfdb3a2773ba513010115195b66ada817a83ab4"/>
+    <w:bookmarkStart w:id="65" w:name="Xdfdb3a2773ba513010115195b66ada817a83ab4"/>
     <w:p>
       <w:pPr>
         <w:pStyle w:val="Heading5"/>
@@ -9071,7 +9238,7 @@
         <w:pStyle w:val="Compact"/>
         <w:numPr>
           <w:ilvl w:val="0"/>
-          <w:numId w:val="1012"/>
+          <w:numId w:val="1013"/>
         </w:numPr>
       </w:pPr>
       <w:r>
@@ -9083,7 +9250,7 @@
         <w:pStyle w:val="Compact"/>
         <w:numPr>
           <w:ilvl w:val="0"/>
-          <w:numId w:val="1012"/>
+          <w:numId w:val="1013"/>
         </w:numPr>
       </w:pPr>
       <w:r>
@@ -9147,7 +9314,7 @@
         <w:pStyle w:val="Compact"/>
         <w:numPr>
           <w:ilvl w:val="0"/>
-          <w:numId w:val="1012"/>
+          <w:numId w:val="1013"/>
         </w:numPr>
       </w:pPr>
       <w:r>
@@ -9191,7 +9358,7 @@
         <w:pStyle w:val="Compact"/>
         <w:numPr>
           <w:ilvl w:val="0"/>
-          <w:numId w:val="1012"/>
+          <w:numId w:val="1013"/>
         </w:numPr>
       </w:pPr>
       <w:r>
@@ -9230,7 +9397,15 @@
         <w:t xml:space="preserve">(weaker depletion).</w:t>
       </w:r>
     </w:p>
-    <w:bookmarkStart w:id="63" w:name="fig:neg_control_synthetic"/>
+    <w:p>
+      <w:pPr>
+        <w:pStyle w:val="FirstParagraph"/>
+      </w:pPr>
+      <w:r>
+        <w:t xml:space="preserve">Figure fig. 3 shows this construction.</w:t>
+      </w:r>
+    </w:p>
+    <w:bookmarkStart w:id="64" w:name="fig:neg_control_synthetic"/>
     <w:p>
       <w:pPr>
         <w:pStyle w:val="CaptionedFigure"/>
@@ -9240,18 +9415,18 @@
           <wp:inline>
             <wp:extent cx="5334000" cy="3852333"/>
             <wp:effectExtent b="0" l="0" r="0" t="0"/>
-            <wp:docPr descr="Figure 3: Synthetic negative control under strong selection (different curvature) but no effect: KCOR remains flat at 1. Top panel shows cohort hazards with different frailty-mixture weights inducing different curvature. Bottom panel shows KCOR(t) remaining near 1.0 after normalization, demonstrating successful depletion-neutralization under the null." title="" id="61" name="Picture"/>
+            <wp:docPr descr="Figure 3: Synthetic negative control under strong selection (different curvature) but no effect: KCOR remains flat at 1. Top panel shows cohort hazards with different frailty-mixture weights inducing different curvature. Bottom panel shows KCOR(t) remaining near 1.0 after normalization, demonstrating successful depletion-neutralization under the null." title="" id="62" name="Picture"/>
             <a:graphic>
               <a:graphicData uri="http://schemas.openxmlformats.org/drawingml/2006/picture">
                 <pic:pic>
                   <pic:nvPicPr>
-                    <pic:cNvPr descr="figures/fig_neg_control_synthetic.png" id="62" name="Picture"/>
+                    <pic:cNvPr descr="figures/fig_neg_control_synthetic.png" id="63" name="Picture"/>
                     <pic:cNvPicPr>
                       <a:picLocks noChangeArrowheads="1" noChangeAspect="1"/>
                     </pic:cNvPicPr>
                   </pic:nvPicPr>
                   <pic:blipFill>
-                    <a:blip r:embed="rId60"/>
+                    <a:blip r:embed="rId61"/>
                     <a:stretch>
                       <a:fillRect/>
                     </a:stretch>
@@ -9286,10 +9461,10 @@
         <w:t xml:space="preserve">Figure 3: Synthetic negative control under strong selection (different curvature) but no effect: KCOR remains flat at 1. Top panel shows cohort hazards with different frailty-mixture weights inducing different curvature. Bottom panel shows KCOR(t) remaining near 1.0 after normalization, demonstrating successful depletion-neutralization under the null.</w:t>
       </w:r>
     </w:p>
-    <w:bookmarkEnd w:id="63"/>
     <w:bookmarkEnd w:id="64"/>
     <w:bookmarkEnd w:id="65"/>
-    <w:bookmarkStart w:id="75" w:name="X245cc31d763a0fb39bda81fbe46e34dde7a0bdc"/>
+    <w:bookmarkEnd w:id="66"/>
+    <w:bookmarkStart w:id="76" w:name="X245cc31d763a0fb39bda81fbe46e34dde7a0bdc"/>
     <w:p>
       <w:pPr>
         <w:pStyle w:val="Heading4"/>
@@ -9319,7 +9494,7 @@
         <w:pStyle w:val="BodyText"/>
       </w:pPr>
       <w:r>
-        <w:t xml:space="preserve">For the empirical age-shift negative control (Figures 3–4), we use aggregated weekly cohort summaries derived from the Czech Republic administrative mortality and vaccination dataset and exported in KCOR_CMR format.</w:t>
+        <w:t xml:space="preserve">For the empirical age-shift negative control (Figures fig. 4 and fig. 5), we use aggregated weekly cohort summaries derived from the Czech Republic administrative mortality and vaccination dataset and exported in KCOR_CMR format.</w:t>
       </w:r>
     </w:p>
     <w:p>
@@ -9338,7 +9513,7 @@
         <w:t xml:space="preserve">Two snapshots illustrate that KCOR is near-flat even under 10–20 year age differences:</w:t>
       </w:r>
     </w:p>
-    <w:bookmarkStart w:id="69" w:name="fig:neg_control_10yr"/>
+    <w:bookmarkStart w:id="70" w:name="fig:neg_control_10yr"/>
     <w:p>
       <w:pPr>
         <w:pStyle w:val="CaptionedFigure"/>
@@ -9348,18 +9523,18 @@
           <wp:inline>
             <wp:extent cx="5334000" cy="2773680"/>
             <wp:effectExtent b="0" l="0" r="0" t="0"/>
-            <wp:docPr descr="Figure 4: Empirical negative control with approximately 10-year age difference between cohorts. Despite large baseline mortality differences, KCOR remains near-flat at 1 over follow-up, consistent with a true null effect. Data source: Czech Republic mortality and vaccination dataset processed into KCOR_CMR aggregated format (negative-control construction; see Appendix B.2)4." title="" id="67" name="Picture"/>
+            <wp:docPr descr="Figure 4: Empirical negative control with approximately 10-year age difference between cohorts. Despite large baseline mortality differences, KCOR remains near-flat at 1 over follow-up, consistent with a true null effect. Data source: Czech Republic mortality and vaccination dataset processed into KCOR_CMR aggregated format (negative-control construction; see Appendix B.2)4." title="" id="68" name="Picture"/>
             <a:graphic>
               <a:graphicData uri="http://schemas.openxmlformats.org/drawingml/2006/picture">
                 <pic:pic>
                   <pic:nvPicPr>
-                    <pic:cNvPr descr="figures/fig2_neg_control_10yr_age_diff.png" id="68" name="Picture"/>
+                    <pic:cNvPr descr="figures/fig2_neg_control_10yr_age_diff.png" id="69" name="Picture"/>
                     <pic:cNvPicPr>
                       <a:picLocks noChangeArrowheads="1" noChangeAspect="1"/>
                     </pic:cNvPicPr>
                   </pic:nvPicPr>
                   <pic:blipFill>
-                    <a:blip r:embed="rId66"/>
+                    <a:blip r:embed="rId67"/>
                     <a:stretch>
                       <a:fillRect/>
                     </a:stretch>
@@ -9403,8 +9578,8 @@
         <w:t xml:space="preserve">.</w:t>
       </w:r>
     </w:p>
-    <w:bookmarkEnd w:id="69"/>
-    <w:bookmarkStart w:id="73" w:name="fig:neg_control_20yr"/>
+    <w:bookmarkEnd w:id="70"/>
+    <w:bookmarkStart w:id="74" w:name="fig:neg_control_20yr"/>
     <w:p>
       <w:pPr>
         <w:pStyle w:val="CaptionedFigure"/>
@@ -9414,18 +9589,18 @@
           <wp:inline>
             <wp:extent cx="5334000" cy="2810466"/>
             <wp:effectExtent b="0" l="0" r="0" t="0"/>
-            <wp:docPr descr="Figure 5: Empirical negative control with approximately 20-year age difference between cohorts. Even under extreme composition differences, KCOR exhibits no systematic drift, demonstrating robustness to selection-induced curvature. Data source: Czech Republic mortality and vaccination dataset processed into KCOR_CMR aggregated format (negative-control construction; see Appendix B.2)." title="" id="71" name="Picture"/>
+            <wp:docPr descr="Figure 5: Empirical negative control with approximately 20-year age difference between cohorts. Even under extreme composition differences, KCOR exhibits no systematic drift, demonstrating robustness to selection-induced curvature. Data source: Czech Republic mortality and vaccination dataset processed into KCOR_CMR aggregated format (negative-control construction; see Appendix B.2)." title="" id="72" name="Picture"/>
             <a:graphic>
               <a:graphicData uri="http://schemas.openxmlformats.org/drawingml/2006/picture">
                 <pic:pic>
                   <pic:nvPicPr>
-                    <pic:cNvPr descr="figures/fig3_neg_control_20yr_age_diff.png" id="72" name="Picture"/>
+                    <pic:cNvPr descr="figures/fig3_neg_control_20yr_age_diff.png" id="73" name="Picture"/>
                     <pic:cNvPicPr>
                       <a:picLocks noChangeArrowheads="1" noChangeAspect="1"/>
                     </pic:cNvPicPr>
                   </pic:nvPicPr>
                   <pic:blipFill>
-                    <a:blip r:embed="rId70"/>
+                    <a:blip r:embed="rId71"/>
                     <a:stretch>
                       <a:fillRect/>
                     </a:stretch>
@@ -9460,8 +9635,16 @@
         <w:t xml:space="preserve">Figure 5: Empirical negative control with approximately 20-year age difference between cohorts. Even under extreme composition differences, KCOR exhibits no systematic drift, demonstrating robustness to selection-induced curvature. Data source: Czech Republic mortality and vaccination dataset processed into KCOR_CMR aggregated format (negative-control construction; see Appendix B.2).</w:t>
       </w:r>
     </w:p>
-    <w:bookmarkEnd w:id="73"/>
-    <w:bookmarkStart w:id="74" w:name="tbl:neg_control_summary"/>
+    <w:bookmarkEnd w:id="74"/>
+    <w:p>
+      <w:pPr>
+        <w:pStyle w:val="BodyText"/>
+      </w:pPr>
+      <w:r>
+        <w:t xml:space="preserve">Table tbl. 4 provides numeric summaries.</w:t>
+      </w:r>
+    </w:p>
+    <w:bookmarkStart w:id="75" w:name="tbl:neg_control_summary"/>
     <w:p>
       <w:pPr>
         <w:pStyle w:val="TableCaption"/>
@@ -9828,10 +10011,10 @@
         </w:tc>
       </w:tr>
     </w:tbl>
-    <w:bookmarkEnd w:id="74"/>
     <w:bookmarkEnd w:id="75"/>
     <w:bookmarkEnd w:id="76"/>
-    <w:bookmarkStart w:id="83" w:name="Xf5c6845e7014ee8ad1d757d99d9071bc85f02f3"/>
+    <w:bookmarkEnd w:id="77"/>
+    <w:bookmarkStart w:id="84" w:name="Xf5c6845e7014ee8ad1d757d99d9071bc85f02f3"/>
     <w:p>
       <w:pPr>
         <w:pStyle w:val="Heading3"/>
@@ -9890,7 +10073,7 @@
       <w:pPr>
         <w:pStyle w:val="BodyText"/>
       </w:pPr>
-      <w:bookmarkStart w:id="77" w:name="eq:pos-control-injection"/>
+      <w:bookmarkStart w:id="78" w:name="eq:pos-control-injection"/>
       <m:oMathPara>
         <m:oMathParaPr>
           <m:jc m:val="center"/>
@@ -10148,7 +10331,7 @@
           </m:r>
         </m:oMath>
       </m:oMathPara>
-      <w:bookmarkEnd w:id="77"/>
+      <w:bookmarkEnd w:id="78"/>
     </w:p>
     <w:p>
       <w:pPr>
@@ -10218,10 +10401,10 @@
         <w:pStyle w:val="BodyText"/>
       </w:pPr>
       <w:r>
-        <w:t xml:space="preserve">After gamma-frailty normalization (inversion), KCOR should deviate from 1 in the correct direction and with magnitude consistent with the injected effect (up to discretization and sampling noise).</w:t>
-      </w:r>
-    </w:p>
-    <w:bookmarkStart w:id="81" w:name="fig:pos_control_injected"/>
+        <w:t xml:space="preserve">After gamma-frailty normalization (inversion), KCOR should deviate from 1 in the correct direction and with magnitude consistent with the injected effect (up to discretization and sampling noise). Figure fig. 6 and Table tbl. 5 confirm this behavior.</w:t>
+      </w:r>
+    </w:p>
+    <w:bookmarkStart w:id="82" w:name="fig:pos_control_injected"/>
     <w:p>
       <w:pPr>
         <w:pStyle w:val="CaptionedFigure"/>
@@ -10231,18 +10414,18 @@
           <wp:inline>
             <wp:extent cx="5334000" cy="4253184"/>
             <wp:effectExtent b="0" l="0" r="0" t="0"/>
-            <wp:docPr descr="Figure 6: Positive control validation: KCOR correctly detects injected effects. Left panels show harm scenario (r=1.2), right panels show benefit scenario (r=0.8). Top row displays cohort hazard curves with effect window shaded. Bottom row shows KCOR(t) deviating from 1.0 in the expected direction during the effect window." title="" id="79" name="Picture"/>
+            <wp:docPr descr="Figure 6: Positive control validation: KCOR correctly detects injected effects. Left panels show harm scenario (r=1.2), right panels show benefit scenario (r=0.8). Top row displays cohort hazard curves with effect window shaded. Bottom row shows KCOR(t) deviating from 1.0 in the expected direction during the effect window." title="" id="80" name="Picture"/>
             <a:graphic>
               <a:graphicData uri="http://schemas.openxmlformats.org/drawingml/2006/picture">
                 <pic:pic>
                   <pic:nvPicPr>
-                    <pic:cNvPr descr="figures/fig_pos_control_injected.png" id="80" name="Picture"/>
+                    <pic:cNvPr descr="figures/fig_pos_control_injected.png" id="81" name="Picture"/>
                     <pic:cNvPicPr>
                       <a:picLocks noChangeArrowheads="1" noChangeAspect="1"/>
                     </pic:cNvPicPr>
                   </pic:nvPicPr>
                   <pic:blipFill>
-                    <a:blip r:embed="rId78"/>
+                    <a:blip r:embed="rId79"/>
                     <a:stretch>
                       <a:fillRect/>
                     </a:stretch>
@@ -10277,8 +10460,8 @@
         <w:t xml:space="preserve">Figure 6: Positive control validation: KCOR correctly detects injected effects. Left panels show harm scenario (r=1.2), right panels show benefit scenario (r=0.8). Top row displays cohort hazard curves with effect window shaded. Bottom row shows KCOR(t) deviating from 1.0 in the expected direction during the effect window.</w:t>
       </w:r>
     </w:p>
-    <w:bookmarkEnd w:id="81"/>
-    <w:bookmarkStart w:id="82" w:name="tbl:pos_control_summary"/>
+    <w:bookmarkEnd w:id="82"/>
+    <w:bookmarkStart w:id="83" w:name="tbl:pos_control_summary"/>
     <w:p>
       <w:pPr>
         <w:pStyle w:val="TableCaption"/>
@@ -10491,9 +10674,9 @@
         </w:tc>
       </w:tr>
     </w:tbl>
-    <w:bookmarkEnd w:id="82"/>
     <w:bookmarkEnd w:id="83"/>
-    <w:bookmarkStart w:id="88" w:name="sensitivity-analyses-robustness-checks"/>
+    <w:bookmarkEnd w:id="84"/>
+    <w:bookmarkStart w:id="89" w:name="sensitivity-analyses-robustness-checks"/>
     <w:p>
       <w:pPr>
         <w:pStyle w:val="Heading3"/>
@@ -10523,7 +10706,7 @@
         <w:pStyle w:val="Compact"/>
         <w:numPr>
           <w:ilvl w:val="0"/>
-          <w:numId w:val="1013"/>
+          <w:numId w:val="1014"/>
         </w:numPr>
       </w:pPr>
       <w:r>
@@ -10535,7 +10718,7 @@
         <w:pStyle w:val="Compact"/>
         <w:numPr>
           <w:ilvl w:val="0"/>
-          <w:numId w:val="1013"/>
+          <w:numId w:val="1014"/>
         </w:numPr>
       </w:pPr>
       <w:r>
@@ -10547,7 +10730,7 @@
         <w:pStyle w:val="Compact"/>
         <w:numPr>
           <w:ilvl w:val="0"/>
-          <w:numId w:val="1013"/>
+          <w:numId w:val="1014"/>
         </w:numPr>
       </w:pPr>
       <w:r>
@@ -10559,7 +10742,7 @@
         <w:pStyle w:val="Compact"/>
         <w:numPr>
           <w:ilvl w:val="0"/>
-          <w:numId w:val="1013"/>
+          <w:numId w:val="1014"/>
         </w:numPr>
       </w:pPr>
       <w:r>
@@ -10571,7 +10754,7 @@
         <w:pStyle w:val="Compact"/>
         <w:numPr>
           <w:ilvl w:val="0"/>
-          <w:numId w:val="1013"/>
+          <w:numId w:val="1014"/>
         </w:numPr>
       </w:pPr>
       <w:r>
@@ -10642,7 +10825,15 @@
         <w:t xml:space="preserve">; alternatives can be assessed as sensitivity)</w:t>
       </w:r>
     </w:p>
-    <w:bookmarkStart w:id="87" w:name="fig:sensitivity_overview"/>
+    <w:p>
+      <w:pPr>
+        <w:pStyle w:val="FirstParagraph"/>
+      </w:pPr>
+      <w:r>
+        <w:t xml:space="preserve">Figure fig. 7 summarizes KCOR stability across the parameter grid.</w:t>
+      </w:r>
+    </w:p>
+    <w:bookmarkStart w:id="88" w:name="fig:sensitivity_overview"/>
     <w:p>
       <w:pPr>
         <w:pStyle w:val="CaptionedFigure"/>
@@ -10652,18 +10843,18 @@
           <wp:inline>
             <wp:extent cx="5334000" cy="1571483"/>
             <wp:effectExtent b="0" l="0" r="0" t="0"/>
-            <wp:docPr descr="Figure 7: Sensitivity analysis summary showing KCOR values across parameter grid. Heatmaps display KCOR estimates for different combinations of baseline weeks (rows) and quiet-window start offsets (columns). Color scale centered at 1.0 shows stability of estimates across parameter choices, with values remaining close to 1.0 across the grid." title="" id="85" name="Picture"/>
+            <wp:docPr descr="Figure 7: Sensitivity analysis summary showing KCOR values across parameter grid. Heatmaps display KCOR estimates for different combinations of baseline weeks (rows) and quiet-window start offsets (columns). Color scale centered at 1.0 shows stability of estimates across parameter choices, with values remaining close to 1.0 across the grid." title="" id="86" name="Picture"/>
             <a:graphic>
               <a:graphicData uri="http://schemas.openxmlformats.org/drawingml/2006/picture">
                 <pic:pic>
                   <pic:nvPicPr>
-                    <pic:cNvPr descr="figures/fig_sensitivity_overview.png" id="86" name="Picture"/>
+                    <pic:cNvPr descr="figures/fig_sensitivity_overview.png" id="87" name="Picture"/>
                     <pic:cNvPicPr>
                       <a:picLocks noChangeArrowheads="1" noChangeAspect="1"/>
                     </pic:cNvPicPr>
                   </pic:nvPicPr>
                   <pic:blipFill>
-                    <a:blip r:embed="rId84"/>
+                    <a:blip r:embed="rId85"/>
                     <a:stretch>
                       <a:fillRect/>
                     </a:stretch>
@@ -10698,7 +10889,7 @@
         <w:t xml:space="preserve">Figure 7: Sensitivity analysis summary showing KCOR values across parameter grid. Heatmaps display KCOR estimates for different combinations of baseline weeks (rows) and quiet-window start offsets (columns). Color scale centered at 1.0 shows stability of estimates across parameter choices, with values remaining close to 1.0 across the grid.</w:t>
       </w:r>
     </w:p>
-    <w:bookmarkEnd w:id="87"/>
+    <w:bookmarkEnd w:id="88"/>
     <w:p>
       <w:pPr>
         <w:pStyle w:val="BodyText"/>
@@ -10707,8 +10898,8 @@
         <w:t xml:space="preserve">Across all tested parameter ranges, KCOR values remained within approximately ±5% of unity, indicating stability under reasonable variations in fitting choices.</w:t>
       </w:r>
     </w:p>
-    <w:bookmarkEnd w:id="88"/>
-    <w:bookmarkStart w:id="97" w:name="Xc4d8adb0ad5f1ae7badc4f43956d4ea2b8d625b"/>
+    <w:bookmarkEnd w:id="89"/>
+    <w:bookmarkStart w:id="98" w:name="Xc4d8adb0ad5f1ae7badc4f43956d4ea2b8d625b"/>
     <w:p>
       <w:pPr>
         <w:pStyle w:val="Heading3"/>
@@ -10738,10 +10929,10 @@
         <w:t xml:space="preserve"> </w:t>
       </w:r>
       <w:r>
-        <w:t xml:space="preserve">is defined operationally as median KCOR(t) remaining within ±5% of unity over the diagnostic window (weeks 20–100), excluding early transients.</w:t>
-      </w:r>
-    </w:p>
-    <w:bookmarkStart w:id="92" w:name="fig:sim_grid_overview"/>
+        <w:t xml:space="preserve">is defined operationally as median KCOR(t) remaining within ±5% of unity over the diagnostic window (weeks 20–100), excluding early transients. See Figures fig. 8 and fig. 9 below.</w:t>
+      </w:r>
+    </w:p>
+    <w:bookmarkStart w:id="93" w:name="fig:sim_grid_overview"/>
     <w:p>
       <w:pPr>
         <w:pStyle w:val="CaptionedFigure"/>
@@ -10751,18 +10942,18 @@
           <wp:inline>
             <wp:extent cx="5334000" cy="4246345"/>
             <wp:effectExtent b="0" l="0" r="0" t="0"/>
-            <wp:docPr descr="Figure 8: Simulation grid overview: KCOR(t) trajectories across prespecified scenarios, including gamma-frailty null with strong selection, injected hazard increase and decrease, non-gamma frailty, quiet-window contamination, and sparse-event regimes. Under true null, KCOR remains near-flat at 1; injected effects are detected in the expected direction; adverse regimes are accompanied by degraded diagnostics and reduced interpretability." title="" id="90" name="Picture"/>
+            <wp:docPr descr="Figure 8: Simulation grid overview: KCOR(t) trajectories across prespecified scenarios, including gamma-frailty null with strong selection, injected hazard increase and decrease, non-gamma frailty, quiet-window contamination, and sparse-event regimes. Under true null, KCOR remains near-flat at 1; injected effects are detected in the expected direction; adverse regimes are accompanied by degraded diagnostics and reduced interpretability." title="" id="91" name="Picture"/>
             <a:graphic>
               <a:graphicData uri="http://schemas.openxmlformats.org/drawingml/2006/picture">
                 <pic:pic>
                   <pic:nvPicPr>
-                    <pic:cNvPr descr="figures/fig_sim_grid_overview.png" id="91" name="Picture"/>
+                    <pic:cNvPr descr="figures/fig_sim_grid_overview.png" id="92" name="Picture"/>
                     <pic:cNvPicPr>
                       <a:picLocks noChangeArrowheads="1" noChangeAspect="1"/>
                     </pic:cNvPicPr>
                   </pic:nvPicPr>
                   <pic:blipFill>
-                    <a:blip r:embed="rId89"/>
+                    <a:blip r:embed="rId90"/>
                     <a:stretch>
                       <a:fillRect/>
                     </a:stretch>
@@ -10797,8 +10988,8 @@
         <w:t xml:space="preserve">Figure 8: Simulation grid overview: KCOR(t) trajectories across prespecified scenarios, including gamma-frailty null with strong selection, injected hazard increase and decrease, non-gamma frailty, quiet-window contamination, and sparse-event regimes. Under true null, KCOR remains near-flat at 1; injected effects are detected in the expected direction; adverse regimes are accompanied by degraded diagnostics and reduced interpretability.</w:t>
       </w:r>
     </w:p>
-    <w:bookmarkEnd w:id="92"/>
-    <w:bookmarkStart w:id="96" w:name="fig:sim_grid_diagnostics"/>
+    <w:bookmarkEnd w:id="93"/>
+    <w:bookmarkStart w:id="97" w:name="fig:sim_grid_diagnostics"/>
     <w:p>
       <w:pPr>
         <w:pStyle w:val="CaptionedFigure"/>
@@ -10808,18 +10999,18 @@
           <wp:inline>
             <wp:extent cx="5334000" cy="2491716"/>
             <wp:effectExtent b="0" l="0" r="0" t="0"/>
-            <wp:docPr descr="Figure 9: Simulation diagnostics across scenarios: (i) cumulative-hazard fit RMSE over the quiet window, (ii) fitted frailty variance estimates, and (iii) a post-normalization linearity metric for normalized cumulative hazards. Diagnostics identify regimes in which frailty normalization is well identified versus weakly identified." title="" id="94" name="Picture"/>
+            <wp:docPr descr="Figure 9: Simulation diagnostics across scenarios: (i) cumulative-hazard fit RMSE over the quiet window, (ii) fitted frailty variance estimates, and (iii) a post-normalization linearity metric for normalized cumulative hazards. Diagnostics identify regimes in which frailty normalization is well identified versus weakly identified." title="" id="95" name="Picture"/>
             <a:graphic>
               <a:graphicData uri="http://schemas.openxmlformats.org/drawingml/2006/picture">
                 <pic:pic>
                   <pic:nvPicPr>
-                    <pic:cNvPr descr="figures/fig_sim_grid_diagnostics.png" id="95" name="Picture"/>
+                    <pic:cNvPr descr="figures/fig_sim_grid_diagnostics.png" id="96" name="Picture"/>
                     <pic:cNvPicPr>
                       <a:picLocks noChangeArrowheads="1" noChangeAspect="1"/>
                     </pic:cNvPicPr>
                   </pic:nvPicPr>
                   <pic:blipFill>
-                    <a:blip r:embed="rId93"/>
+                    <a:blip r:embed="rId94"/>
                     <a:stretch>
                       <a:fillRect/>
                     </a:stretch>
@@ -10854,7 +11045,7 @@
         <w:t xml:space="preserve">Figure 9: Simulation diagnostics across scenarios: (i) cumulative-hazard fit RMSE over the quiet window, (ii) fitted frailty variance estimates, and (iii) a post-normalization linearity metric for normalized cumulative hazards. Diagnostics identify regimes in which frailty normalization is well identified versus weakly identified.</w:t>
       </w:r>
     </w:p>
-    <w:bookmarkEnd w:id="96"/>
+    <w:bookmarkEnd w:id="97"/>
     <w:p>
       <w:r>
         <w:pict>
@@ -10862,9 +11053,9 @@
         </w:pict>
       </w:r>
     </w:p>
-    <w:bookmarkEnd w:id="97"/>
     <w:bookmarkEnd w:id="98"/>
-    <w:bookmarkStart w:id="102" w:name="discussion"/>
+    <w:bookmarkEnd w:id="99"/>
+    <w:bookmarkStart w:id="103" w:name="discussion"/>
     <w:p>
       <w:pPr>
         <w:pStyle w:val="Heading2"/>
@@ -10873,7 +11064,7 @@
         <w:t xml:space="preserve">4. Discussion</w:t>
       </w:r>
     </w:p>
-    <w:bookmarkStart w:id="99" w:name="what-kcor-estimates"/>
+    <w:bookmarkStart w:id="100" w:name="what-kcor-estimates"/>
     <w:p>
       <w:pPr>
         <w:pStyle w:val="Heading3"/>
@@ -10903,7 +11094,7 @@
         <w:t xml:space="preserve"> </w:t>
       </w:r>
       <w:r>
-        <w:t xml:space="preserve">comparison of depletion-neutralized cumulative hazards. It is designed for settings where selection induces non-proportional hazards such that conventional proportional-hazards estimators can be difficult to interpret.</w:t>
+        <w:t xml:space="preserve">comparison of depletion-neutralized cumulative hazards; it does not estimate instantaneous hazard ratios. It is designed for settings where selection induces non-proportional hazards such that conventional proportional-hazards estimators can be difficult to interpret.</w:t>
       </w:r>
     </w:p>
     <w:p>
@@ -10919,7 +11110,7 @@
         <w:pStyle w:val="Compact"/>
         <w:numPr>
           <w:ilvl w:val="0"/>
-          <w:numId w:val="1014"/>
+          <w:numId w:val="1015"/>
         </w:numPr>
       </w:pPr>
       <w:r>
@@ -10931,7 +11122,7 @@
         <w:pStyle w:val="Compact"/>
         <w:numPr>
           <w:ilvl w:val="0"/>
-          <w:numId w:val="1014"/>
+          <w:numId w:val="1015"/>
         </w:numPr>
       </w:pPr>
       <w:r>
@@ -10987,8 +11178,8 @@
         <w:t xml:space="preserve">The observation that frailty correction is negligible for vaccinated cohorts but substantial for the unvaccinated cohort is not incidental. It reflects the asymmetric action of healthy-vaccinee selection, which concentrates lower-frailty individuals into vaccinated cohorts at enrollment while leaving the unvaccinated cohort heterogeneous. KCOR explicitly detects and removes this asymmetry by mapping cohorts into a depletion-neutralized comparison space rather than assuming proportional hazards.</w:t>
       </w:r>
     </w:p>
-    <w:bookmarkEnd w:id="99"/>
-    <w:bookmarkStart w:id="100" w:name="relationship-to-negative-control-methods"/>
+    <w:bookmarkEnd w:id="100"/>
+    <w:bookmarkStart w:id="101" w:name="relationship-to-negative-control-methods"/>
     <w:p>
       <w:pPr>
         <w:pStyle w:val="Heading3"/>
@@ -11042,8 +11233,8 @@
         <w:t xml:space="preserve">This asymmetry helps explain why standard observational analyses often report large apparent mortality benefits during periods lacking a plausible causal mechanism: vaccinated cohorts are already selection-filtered, while unvaccinated hazards are suppressed by ongoing frailty depletion. Unadjusted comparisons therefore systematically understate unvaccinated baseline risk and exaggerate apparent benefit.</w:t>
       </w:r>
     </w:p>
-    <w:bookmarkEnd w:id="100"/>
-    <w:bookmarkStart w:id="101" w:name="practical-guidance-for-use"/>
+    <w:bookmarkEnd w:id="101"/>
+    <w:bookmarkStart w:id="102" w:name="practical-guidance-for-use"/>
     <w:p>
       <w:pPr>
         <w:pStyle w:val="Heading3"/>
@@ -11058,137 +11249,6 @@
       </w:pPr>
       <w:r>
         <w:t xml:space="preserve">Recommended reporting includes:</w:t>
-      </w:r>
-    </w:p>
-    <w:p>
-      <w:pPr>
-        <w:pStyle w:val="Compact"/>
-        <w:numPr>
-          <w:ilvl w:val="0"/>
-          <w:numId w:val="1015"/>
-        </w:numPr>
-      </w:pPr>
-      <w:r>
-        <w:t xml:space="preserve">Enrollment definition and justification</w:t>
-      </w:r>
-    </w:p>
-    <w:p>
-      <w:pPr>
-        <w:pStyle w:val="Compact"/>
-        <w:numPr>
-          <w:ilvl w:val="0"/>
-          <w:numId w:val="1015"/>
-        </w:numPr>
-      </w:pPr>
-      <w:r>
-        <w:t xml:space="preserve">Risk set definitions and event-time binning</w:t>
-      </w:r>
-    </w:p>
-    <w:p>
-      <w:pPr>
-        <w:pStyle w:val="Compact"/>
-        <w:numPr>
-          <w:ilvl w:val="0"/>
-          <w:numId w:val="1015"/>
-        </w:numPr>
-      </w:pPr>
-      <w:r>
-        <w:t xml:space="preserve">Quiet-window definition and justification</w:t>
-      </w:r>
-    </w:p>
-    <w:p>
-      <w:pPr>
-        <w:pStyle w:val="Compact"/>
-        <w:numPr>
-          <w:ilvl w:val="0"/>
-          <w:numId w:val="1015"/>
-        </w:numPr>
-      </w:pPr>
-      <w:r>
-        <w:t xml:space="preserve">Baseline-shape choice</w:t>
-      </w:r>
-      <w:r>
-        <w:t xml:space="preserve"> </w:t>
-      </w:r>
-      <m:oMath>
-        <m:r>
-          <m:t>g</m:t>
-        </m:r>
-        <m:r>
-          <m:rPr>
-            <m:sty m:val="p"/>
-          </m:rPr>
-          <m:t>(</m:t>
-        </m:r>
-        <m:r>
-          <m:t>t</m:t>
-        </m:r>
-        <m:r>
-          <m:rPr>
-            <m:sty m:val="p"/>
-          </m:rPr>
-          <m:t>)</m:t>
-        </m:r>
-      </m:oMath>
-      <w:r>
-        <w:t xml:space="preserve"> </w:t>
-      </w:r>
-      <w:r>
-        <w:t xml:space="preserve">and fit diagnostics</w:t>
-      </w:r>
-    </w:p>
-    <w:p>
-      <w:pPr>
-        <w:pStyle w:val="Compact"/>
-        <w:numPr>
-          <w:ilvl w:val="0"/>
-          <w:numId w:val="1015"/>
-        </w:numPr>
-      </w:pPr>
-      <w:r>
-        <w:t xml:space="preserve">Skip/stabilization rule and robustness to nearby values</w:t>
-      </w:r>
-    </w:p>
-    <w:p>
-      <w:pPr>
-        <w:pStyle w:val="Compact"/>
-        <w:numPr>
-          <w:ilvl w:val="0"/>
-          <w:numId w:val="1015"/>
-        </w:numPr>
-      </w:pPr>
-      <w:r>
-        <w:t xml:space="preserve">Predefined negative/positive controls used for validation</w:t>
-      </w:r>
-    </w:p>
-    <w:p>
-      <w:pPr>
-        <w:pStyle w:val="Compact"/>
-        <w:numPr>
-          <w:ilvl w:val="0"/>
-          <w:numId w:val="1015"/>
-        </w:numPr>
-      </w:pPr>
-      <w:r>
-        <w:t xml:space="preserve">Sensitivity analysis plan and results</w:t>
-      </w:r>
-    </w:p>
-    <w:p>
-      <w:r>
-        <w:pict>
-          <v:rect style="width:0;height:1.5pt" o:hralign="center" o:hrstd="t" o:hr="t"/>
-        </w:pict>
-      </w:r>
-    </w:p>
-    <w:bookmarkEnd w:id="101"/>
-    <w:bookmarkEnd w:id="102"/>
-    <w:bookmarkStart w:id="105" w:name="limitations"/>
-    <w:p>
-      <w:pPr>
-        <w:pStyle w:val="Heading2"/>
-      </w:pPr>
-      <w:r>
-        <w:t xml:space="preserve">5. Limitations</w:t>
       </w:r>
     </w:p>
     <w:p>
@@ -11200,6 +11260,137 @@
         </w:numPr>
       </w:pPr>
       <w:r>
+        <w:t xml:space="preserve">Enrollment definition and justification</w:t>
+      </w:r>
+    </w:p>
+    <w:p>
+      <w:pPr>
+        <w:pStyle w:val="Compact"/>
+        <w:numPr>
+          <w:ilvl w:val="0"/>
+          <w:numId w:val="1016"/>
+        </w:numPr>
+      </w:pPr>
+      <w:r>
+        <w:t xml:space="preserve">Risk set definitions and event-time binning</w:t>
+      </w:r>
+    </w:p>
+    <w:p>
+      <w:pPr>
+        <w:pStyle w:val="Compact"/>
+        <w:numPr>
+          <w:ilvl w:val="0"/>
+          <w:numId w:val="1016"/>
+        </w:numPr>
+      </w:pPr>
+      <w:r>
+        <w:t xml:space="preserve">Quiet-window definition and justification</w:t>
+      </w:r>
+    </w:p>
+    <w:p>
+      <w:pPr>
+        <w:pStyle w:val="Compact"/>
+        <w:numPr>
+          <w:ilvl w:val="0"/>
+          <w:numId w:val="1016"/>
+        </w:numPr>
+      </w:pPr>
+      <w:r>
+        <w:t xml:space="preserve">Baseline-shape choice</w:t>
+      </w:r>
+      <w:r>
+        <w:t xml:space="preserve"> </w:t>
+      </w:r>
+      <m:oMath>
+        <m:r>
+          <m:t>g</m:t>
+        </m:r>
+        <m:r>
+          <m:rPr>
+            <m:sty m:val="p"/>
+          </m:rPr>
+          <m:t>(</m:t>
+        </m:r>
+        <m:r>
+          <m:t>t</m:t>
+        </m:r>
+        <m:r>
+          <m:rPr>
+            <m:sty m:val="p"/>
+          </m:rPr>
+          <m:t>)</m:t>
+        </m:r>
+      </m:oMath>
+      <w:r>
+        <w:t xml:space="preserve"> </w:t>
+      </w:r>
+      <w:r>
+        <w:t xml:space="preserve">and fit diagnostics</w:t>
+      </w:r>
+    </w:p>
+    <w:p>
+      <w:pPr>
+        <w:pStyle w:val="Compact"/>
+        <w:numPr>
+          <w:ilvl w:val="0"/>
+          <w:numId w:val="1016"/>
+        </w:numPr>
+      </w:pPr>
+      <w:r>
+        <w:t xml:space="preserve">Skip/stabilization rule and robustness to nearby values</w:t>
+      </w:r>
+    </w:p>
+    <w:p>
+      <w:pPr>
+        <w:pStyle w:val="Compact"/>
+        <w:numPr>
+          <w:ilvl w:val="0"/>
+          <w:numId w:val="1016"/>
+        </w:numPr>
+      </w:pPr>
+      <w:r>
+        <w:t xml:space="preserve">Predefined negative/positive controls used for validation</w:t>
+      </w:r>
+    </w:p>
+    <w:p>
+      <w:pPr>
+        <w:pStyle w:val="Compact"/>
+        <w:numPr>
+          <w:ilvl w:val="0"/>
+          <w:numId w:val="1016"/>
+        </w:numPr>
+      </w:pPr>
+      <w:r>
+        <w:t xml:space="preserve">Sensitivity analysis plan and results</w:t>
+      </w:r>
+    </w:p>
+    <w:p>
+      <w:r>
+        <w:pict>
+          <v:rect style="width:0;height:1.5pt" o:hralign="center" o:hrstd="t" o:hr="t"/>
+        </w:pict>
+      </w:r>
+    </w:p>
+    <w:bookmarkEnd w:id="102"/>
+    <w:bookmarkEnd w:id="103"/>
+    <w:bookmarkStart w:id="106" w:name="limitations"/>
+    <w:p>
+      <w:pPr>
+        <w:pStyle w:val="Heading2"/>
+      </w:pPr>
+      <w:r>
+        <w:t xml:space="preserve">5. Limitations</w:t>
+      </w:r>
+    </w:p>
+    <w:p>
+      <w:pPr>
+        <w:pStyle w:val="Compact"/>
+        <w:numPr>
+          <w:ilvl w:val="0"/>
+          <w:numId w:val="1017"/>
+        </w:numPr>
+      </w:pPr>
+      <w:r>
         <w:rPr>
           <w:b/>
           <w:bCs/>
@@ -11215,7 +11406,7 @@
         <w:pStyle w:val="Compact"/>
         <w:numPr>
           <w:ilvl w:val="0"/>
-          <w:numId w:val="1016"/>
+          <w:numId w:val="1017"/>
         </w:numPr>
       </w:pPr>
       <w:r>
@@ -11264,7 +11455,7 @@
         <w:pStyle w:val="Compact"/>
         <w:numPr>
           <w:ilvl w:val="0"/>
-          <w:numId w:val="1016"/>
+          <w:numId w:val="1017"/>
         </w:numPr>
       </w:pPr>
       <w:r>
@@ -11283,7 +11474,7 @@
         <w:pStyle w:val="Compact"/>
         <w:numPr>
           <w:ilvl w:val="0"/>
-          <w:numId w:val="1016"/>
+          <w:numId w:val="1017"/>
         </w:numPr>
       </w:pPr>
       <w:r>
@@ -11302,7 +11493,7 @@
         <w:pStyle w:val="Compact"/>
         <w:numPr>
           <w:ilvl w:val="0"/>
-          <w:numId w:val="1016"/>
+          <w:numId w:val="1017"/>
         </w:numPr>
       </w:pPr>
       <w:r>
@@ -11321,7 +11512,7 @@
         <w:pStyle w:val="Compact"/>
         <w:numPr>
           <w:ilvl w:val="0"/>
-          <w:numId w:val="1016"/>
+          <w:numId w:val="1017"/>
         </w:numPr>
       </w:pPr>
       <w:r>
@@ -11335,7 +11526,7 @@
         <w:t xml:space="preserve">: The KCOR framework assumes that selection acts approximately multiplicatively through a time-invariant frailty distribution, for which the gamma family provides a convenient and empirically testable approximation. In settings where depletion dynamics are driven by more complex mechanisms—such as time-varying frailty variance, interacting risk factors, or shared frailty correlations within subgroups—the curvature structure exploited by KCOR may be misspecified. In such cases, KCOR diagnostics (e.g., poor curvature fit or unstable θ̂ estimates) serve as indicators of model inadequacy rather than targets for parameter tuning. Extending the framework to accommodate dynamic or correlated frailty structures would require explicit model generalization rather than modification of KCOR normalization steps and is left to future work. Empirically, KCOR’s validity depends on curvature removal rather than the specific parametric form; alternative frailty distributions that generate similar depletion geometry would yield equivalent normalization.</w:t>
       </w:r>
     </w:p>
-    <w:bookmarkStart w:id="103" w:name="X23cf99625f696e3debeff054e3876378086bb67"/>
+    <w:bookmarkStart w:id="104" w:name="X23cf99625f696e3debeff054e3876378086bb67"/>
     <w:p>
       <w:pPr>
         <w:pStyle w:val="Heading3"/>
@@ -11357,7 +11548,7 @@
         <w:pStyle w:val="Compact"/>
         <w:numPr>
           <w:ilvl w:val="0"/>
-          <w:numId w:val="1017"/>
+          <w:numId w:val="1018"/>
         </w:numPr>
       </w:pPr>
       <w:r>
@@ -11443,7 +11634,7 @@
         <w:pStyle w:val="Compact"/>
         <w:numPr>
           <w:ilvl w:val="0"/>
-          <w:numId w:val="1017"/>
+          <w:numId w:val="1018"/>
         </w:numPr>
       </w:pPr>
       <w:r>
@@ -11462,7 +11653,7 @@
         <w:pStyle w:val="Compact"/>
         <w:numPr>
           <w:ilvl w:val="0"/>
-          <w:numId w:val="1017"/>
+          <w:numId w:val="1018"/>
         </w:numPr>
       </w:pPr>
       <w:r>
@@ -11622,7 +11813,7 @@
         <w:pStyle w:val="Compact"/>
         <w:numPr>
           <w:ilvl w:val="0"/>
-          <w:numId w:val="1017"/>
+          <w:numId w:val="1018"/>
         </w:numPr>
       </w:pPr>
       <w:r>
@@ -11649,7 +11840,7 @@
         <w:pStyle w:val="Compact"/>
         <w:numPr>
           <w:ilvl w:val="0"/>
-          <w:numId w:val="1018"/>
+          <w:numId w:val="1019"/>
         </w:numPr>
       </w:pPr>
       <w:r>
@@ -11671,7 +11862,7 @@
         <w:pStyle w:val="Compact"/>
         <w:numPr>
           <w:ilvl w:val="0"/>
-          <w:numId w:val="1018"/>
+          <w:numId w:val="1019"/>
         </w:numPr>
       </w:pPr>
       <w:r>
@@ -11779,7 +11970,7 @@
         <w:pStyle w:val="Compact"/>
         <w:numPr>
           <w:ilvl w:val="0"/>
-          <w:numId w:val="1018"/>
+          <w:numId w:val="1019"/>
         </w:numPr>
       </w:pPr>
       <w:r>
@@ -11801,7 +11992,7 @@
         <w:pStyle w:val="Compact"/>
         <w:numPr>
           <w:ilvl w:val="0"/>
-          <w:numId w:val="1018"/>
+          <w:numId w:val="1019"/>
         </w:numPr>
       </w:pPr>
       <w:r>
@@ -11823,8 +12014,8 @@
         <w:t xml:space="preserve">In practice, prespecified negative controls—such as the age-shift controls presented in §3.1.2—provide a direct empirical check that KCOR does not generate artifactual cumulative effects under strong selection-induced curvature.</w:t>
       </w:r>
     </w:p>
-    <w:bookmarkEnd w:id="103"/>
-    <w:bookmarkStart w:id="104" w:name="X929de8bcb6b1faa9f34cf3ef5eebe240c1ac45c"/>
+    <w:bookmarkEnd w:id="104"/>
+    <w:bookmarkStart w:id="105" w:name="X929de8bcb6b1faa9f34cf3ef5eebe240c1ac45c"/>
     <w:p>
       <w:pPr>
         <w:pStyle w:val="Heading3"/>
@@ -11872,9 +12063,9 @@
         </w:pict>
       </w:r>
     </w:p>
-    <w:bookmarkEnd w:id="104"/>
     <w:bookmarkEnd w:id="105"/>
-    <w:bookmarkStart w:id="106" w:name="conclusion"/>
+    <w:bookmarkEnd w:id="106"/>
+    <w:bookmarkStart w:id="107" w:name="conclusion"/>
     <w:p>
       <w:pPr>
         <w:pStyle w:val="Heading2"/>
@@ -11898,8 +12089,8 @@
         </w:pict>
       </w:r>
     </w:p>
-    <w:bookmarkEnd w:id="106"/>
-    <w:bookmarkStart w:id="117" w:name="declarations-journal-requirements"/>
+    <w:bookmarkEnd w:id="107"/>
+    <w:bookmarkStart w:id="118" w:name="declarations-journal-requirements"/>
     <w:p>
       <w:pPr>
         <w:pStyle w:val="Heading2"/>
@@ -11908,7 +12099,7 @@
         <w:t xml:space="preserve">Declarations (journal requirements)</w:t>
       </w:r>
     </w:p>
-    <w:bookmarkStart w:id="107" w:name="Xd182db0490b2de20bd2b4e4cc8698599182035f"/>
+    <w:bookmarkStart w:id="108" w:name="Xd182db0490b2de20bd2b4e4cc8698599182035f"/>
     <w:p>
       <w:pPr>
         <w:pStyle w:val="Heading3"/>
@@ -11931,8 +12122,8 @@
         <w:t xml:space="preserve">4</w:t>
       </w:r>
     </w:p>
-    <w:bookmarkEnd w:id="107"/>
-    <w:bookmarkStart w:id="108" w:name="consent-for-publication"/>
+    <w:bookmarkEnd w:id="108"/>
+    <w:bookmarkStart w:id="109" w:name="consent-for-publication"/>
     <w:p>
       <w:pPr>
         <w:pStyle w:val="Heading3"/>
@@ -11949,123 +12140,14 @@
         <w:t xml:space="preserve">Not applicable.</w:t>
       </w:r>
     </w:p>
-    <w:bookmarkEnd w:id="108"/>
-    <w:bookmarkStart w:id="109" w:name="data-availability"/>
+    <w:bookmarkEnd w:id="109"/>
+    <w:bookmarkStart w:id="110" w:name="data-availability"/>
     <w:p>
       <w:pPr>
         <w:pStyle w:val="Heading3"/>
       </w:pPr>
       <w:r>
         <w:t xml:space="preserve">Data availability</w:t>
-      </w:r>
-    </w:p>
-    <w:p>
-      <w:pPr>
-        <w:pStyle w:val="Compact"/>
-        <w:numPr>
-          <w:ilvl w:val="0"/>
-          <w:numId w:val="1019"/>
-        </w:numPr>
-      </w:pPr>
-      <w:r>
-        <w:t xml:space="preserve">Synthetic validation data (negative and positive control datasets) and generation scripts are available in the project repository under</w:t>
-      </w:r>
-      <w:r>
-        <w:t xml:space="preserve"> </w:t>
-      </w:r>
-      <w:r>
-        <w:rPr>
-          <w:rStyle w:val="VerbatimChar"/>
-        </w:rPr>
-        <w:t xml:space="preserve">test/negative_control/</w:t>
-      </w:r>
-      <w:r>
-        <w:t xml:space="preserve"> </w:t>
-      </w:r>
-      <w:r>
-        <w:t xml:space="preserve">and</w:t>
-      </w:r>
-      <w:r>
-        <w:t xml:space="preserve"> </w:t>
-      </w:r>
-      <w:r>
-        <w:rPr>
-          <w:rStyle w:val="VerbatimChar"/>
-        </w:rPr>
-        <w:t xml:space="preserve">test/positive_control/</w:t>
-      </w:r>
-      <w:r>
-        <w:t xml:space="preserve">.</w:t>
-      </w:r>
-    </w:p>
-    <w:p>
-      <w:pPr>
-        <w:pStyle w:val="Compact"/>
-        <w:numPr>
-          <w:ilvl w:val="0"/>
-          <w:numId w:val="1019"/>
-        </w:numPr>
-      </w:pPr>
-      <w:r>
-        <w:t xml:space="preserve">Sensitivity analysis outputs are available under</w:t>
-      </w:r>
-      <w:r>
-        <w:t xml:space="preserve"> </w:t>
-      </w:r>
-      <w:r>
-        <w:rPr>
-          <w:rStyle w:val="VerbatimChar"/>
-        </w:rPr>
-        <w:t xml:space="preserve">test/sensitivity/out/</w:t>
-      </w:r>
-      <w:r>
-        <w:t xml:space="preserve">.</w:t>
-      </w:r>
-    </w:p>
-    <w:p>
-      <w:pPr>
-        <w:pStyle w:val="Compact"/>
-        <w:numPr>
-          <w:ilvl w:val="0"/>
-          <w:numId w:val="1019"/>
-        </w:numPr>
-      </w:pPr>
-      <w:r>
-        <w:t xml:space="preserve">The reference implementation includes example datasets in KCOR_CMR format for reproducibility.</w:t>
-      </w:r>
-    </w:p>
-    <w:p>
-      <w:pPr>
-        <w:pStyle w:val="Compact"/>
-        <w:numPr>
-          <w:ilvl w:val="0"/>
-          <w:numId w:val="1019"/>
-        </w:numPr>
-      </w:pPr>
-      <w:r>
-        <w:t xml:space="preserve">A formal specification of the KCOR data formats is provided in</w:t>
-      </w:r>
-      <w:r>
-        <w:t xml:space="preserve"> </w:t>
-      </w:r>
-      <w:r>
-        <w:rPr>
-          <w:rStyle w:val="VerbatimChar"/>
-        </w:rPr>
-        <w:t xml:space="preserve">documentation/specs/KCOR_file_format.md</w:t>
-      </w:r>
-      <w:r>
-        <w:t xml:space="preserve">, including schema definitions and disclosure-control semantics.</w:t>
-      </w:r>
-    </w:p>
-    <w:bookmarkEnd w:id="109"/>
-    <w:bookmarkStart w:id="112" w:name="code-availability"/>
-    <w:p>
-      <w:pPr>
-        <w:pStyle w:val="Heading3"/>
-      </w:pPr>
-      <w:r>
-        <w:t xml:space="preserve">Code availability</w:t>
       </w:r>
     </w:p>
     <w:p>
@@ -12077,7 +12159,34 @@
         </w:numPr>
       </w:pPr>
       <w:r>
-        <w:t xml:space="preserve">The KCOR v6 reference implementation and complete validation suite are available in the project repository.</w:t>
+        <w:t xml:space="preserve">Synthetic validation data (negative and positive control datasets) and generation scripts are available in the project repository under</w:t>
+      </w:r>
+      <w:r>
+        <w:t xml:space="preserve"> </w:t>
+      </w:r>
+      <w:r>
+        <w:rPr>
+          <w:rStyle w:val="VerbatimChar"/>
+        </w:rPr>
+        <w:t xml:space="preserve">test/negative_control/</w:t>
+      </w:r>
+      <w:r>
+        <w:t xml:space="preserve"> </w:t>
+      </w:r>
+      <w:r>
+        <w:t xml:space="preserve">and</w:t>
+      </w:r>
+      <w:r>
+        <w:t xml:space="preserve"> </w:t>
+      </w:r>
+      <w:r>
+        <w:rPr>
+          <w:rStyle w:val="VerbatimChar"/>
+        </w:rPr>
+        <w:t xml:space="preserve">test/positive_control/</w:t>
+      </w:r>
+      <w:r>
+        <w:t xml:space="preserve">.</w:t>
       </w:r>
     </w:p>
     <w:p>
@@ -12089,12 +12198,94 @@
         </w:numPr>
       </w:pPr>
       <w:r>
+        <w:t xml:space="preserve">Sensitivity analysis outputs are available under</w:t>
+      </w:r>
+      <w:r>
+        <w:t xml:space="preserve"> </w:t>
+      </w:r>
+      <w:r>
+        <w:rPr>
+          <w:rStyle w:val="VerbatimChar"/>
+        </w:rPr>
+        <w:t xml:space="preserve">test/sensitivity/out/</w:t>
+      </w:r>
+      <w:r>
+        <w:t xml:space="preserve">.</w:t>
+      </w:r>
+    </w:p>
+    <w:p>
+      <w:pPr>
+        <w:pStyle w:val="Compact"/>
+        <w:numPr>
+          <w:ilvl w:val="0"/>
+          <w:numId w:val="1020"/>
+        </w:numPr>
+      </w:pPr>
+      <w:r>
+        <w:t xml:space="preserve">The reference implementation includes example datasets in KCOR_CMR format for reproducibility.</w:t>
+      </w:r>
+    </w:p>
+    <w:p>
+      <w:pPr>
+        <w:pStyle w:val="Compact"/>
+        <w:numPr>
+          <w:ilvl w:val="0"/>
+          <w:numId w:val="1020"/>
+        </w:numPr>
+      </w:pPr>
+      <w:r>
+        <w:t xml:space="preserve">A formal specification of the KCOR data formats is provided in</w:t>
+      </w:r>
+      <w:r>
+        <w:t xml:space="preserve"> </w:t>
+      </w:r>
+      <w:r>
+        <w:rPr>
+          <w:rStyle w:val="VerbatimChar"/>
+        </w:rPr>
+        <w:t xml:space="preserve">documentation/specs/KCOR_file_format.md</w:t>
+      </w:r>
+      <w:r>
+        <w:t xml:space="preserve">, including schema definitions and disclosure-control semantics.</w:t>
+      </w:r>
+    </w:p>
+    <w:bookmarkEnd w:id="110"/>
+    <w:bookmarkStart w:id="113" w:name="code-availability"/>
+    <w:p>
+      <w:pPr>
+        <w:pStyle w:val="Heading3"/>
+      </w:pPr>
+      <w:r>
+        <w:t xml:space="preserve">Code availability</w:t>
+      </w:r>
+    </w:p>
+    <w:p>
+      <w:pPr>
+        <w:pStyle w:val="Compact"/>
+        <w:numPr>
+          <w:ilvl w:val="0"/>
+          <w:numId w:val="1021"/>
+        </w:numPr>
+      </w:pPr>
+      <w:r>
+        <w:t xml:space="preserve">The KCOR v6 reference implementation and complete validation suite are available in the project repository.</w:t>
+      </w:r>
+    </w:p>
+    <w:p>
+      <w:pPr>
+        <w:pStyle w:val="Compact"/>
+        <w:numPr>
+          <w:ilvl w:val="0"/>
+          <w:numId w:val="1021"/>
+        </w:numPr>
+      </w:pPr>
+      <w:r>
         <w:t xml:space="preserve">Repository URL:</w:t>
       </w:r>
       <w:r>
         <w:t xml:space="preserve"> </w:t>
       </w:r>
-      <w:hyperlink r:id="rId110">
+      <w:hyperlink r:id="rId111">
         <w:r>
           <w:rPr>
             <w:rStyle w:val="Hyperlink"/>
@@ -12108,7 +12299,7 @@
         <w:pStyle w:val="Compact"/>
         <w:numPr>
           <w:ilvl w:val="0"/>
-          <w:numId w:val="1020"/>
+          <w:numId w:val="1021"/>
         </w:numPr>
       </w:pPr>
       <w:r>
@@ -12117,7 +12308,7 @@
       <w:r>
         <w:t xml:space="preserve"> </w:t>
       </w:r>
-      <w:hyperlink r:id="rId111">
+      <w:hyperlink r:id="rId112">
         <w:r>
           <w:rPr>
             <w:rStyle w:val="Hyperlink"/>
@@ -12126,8 +12317,8 @@
         </w:r>
       </w:hyperlink>
     </w:p>
-    <w:bookmarkEnd w:id="112"/>
-    <w:bookmarkStart w:id="113" w:name="competing-interests"/>
+    <w:bookmarkEnd w:id="113"/>
+    <w:bookmarkStart w:id="114" w:name="competing-interests"/>
     <w:p>
       <w:pPr>
         <w:pStyle w:val="Heading3"/>
@@ -12144,8 +12335,8 @@
         <w:t xml:space="preserve">The author is a board member of the Vaccine Safety Research Foundation.</w:t>
       </w:r>
     </w:p>
-    <w:bookmarkEnd w:id="113"/>
-    <w:bookmarkStart w:id="114" w:name="funding"/>
+    <w:bookmarkEnd w:id="114"/>
+    <w:bookmarkStart w:id="115" w:name="funding"/>
     <w:p>
       <w:pPr>
         <w:pStyle w:val="Heading3"/>
@@ -12162,8 +12353,8 @@
         <w:t xml:space="preserve">This research received no external funding.</w:t>
       </w:r>
     </w:p>
-    <w:bookmarkEnd w:id="114"/>
-    <w:bookmarkStart w:id="115" w:name="authors-contributions"/>
+    <w:bookmarkEnd w:id="115"/>
+    <w:bookmarkStart w:id="116" w:name="authors-contributions"/>
     <w:p>
       <w:pPr>
         <w:pStyle w:val="Heading3"/>
@@ -12180,8 +12371,8 @@
         <w:t xml:space="preserve">Steven T. Kirsch conceived the method, wrote the code, performed the analysis, and wrote the manuscript.</w:t>
       </w:r>
     </w:p>
-    <w:bookmarkEnd w:id="115"/>
-    <w:bookmarkStart w:id="116" w:name="acknowledgements"/>
+    <w:bookmarkEnd w:id="116"/>
+    <w:bookmarkStart w:id="117" w:name="acknowledgements"/>
     <w:p>
       <w:pPr>
         <w:pStyle w:val="Heading3"/>
@@ -12205,9 +12396,9 @@
         </w:pict>
       </w:r>
     </w:p>
-    <w:bookmarkEnd w:id="116"/>
     <w:bookmarkEnd w:id="117"/>
-    <w:bookmarkStart w:id="133" w:name="supplementary-material"/>
+    <w:bookmarkEnd w:id="118"/>
+    <w:bookmarkStart w:id="134" w:name="supplementary-material"/>
     <w:p>
       <w:pPr>
         <w:pStyle w:val="Heading2"/>
@@ -12224,7 +12415,7 @@
         <w:t xml:space="preserve">Supplementary appendices provide mathematical derivations and full control-test specifications.</w:t>
       </w:r>
     </w:p>
-    <w:bookmarkStart w:id="122" w:name="appendix-a.-mathematical-derivations"/>
+    <w:bookmarkStart w:id="123" w:name="appendix-a.-mathematical-derivations"/>
     <w:p>
       <w:pPr>
         <w:pStyle w:val="Heading3"/>
@@ -12233,7 +12424,7 @@
         <w:t xml:space="preserve">Appendix A. Mathematical derivations</w:t>
       </w:r>
     </w:p>
-    <w:bookmarkStart w:id="118" w:name="X949c457b8ec3518d2fcc001fd53881dea62bb28"/>
+    <w:bookmarkStart w:id="119" w:name="X949c457b8ec3518d2fcc001fd53881dea62bb28"/>
     <w:p>
       <w:pPr>
         <w:pStyle w:val="Heading4"/>
@@ -13301,8 +13492,8 @@
         <w:t xml:space="preserve">in cohort-level hazards.</w:t>
       </w:r>
     </w:p>
-    <w:bookmarkEnd w:id="118"/>
-    <w:bookmarkStart w:id="119" w:name="a.2-gamma-frailty-identity-derivation"/>
+    <w:bookmarkEnd w:id="119"/>
+    <w:bookmarkStart w:id="120" w:name="a.2-gamma-frailty-identity-derivation"/>
     <w:p>
       <w:pPr>
         <w:pStyle w:val="Heading4"/>
@@ -13986,11 +14177,11 @@
         <w:pStyle w:val="FirstParagraph"/>
       </w:pPr>
       <w:r>
-        <w:t xml:space="preserve">This is the gamma-frailty identity (Equation {#eq:gamma-frailty-identity} in the main text).</w:t>
-      </w:r>
-    </w:p>
-    <w:bookmarkEnd w:id="119"/>
-    <w:bookmarkStart w:id="120" w:name="a.3-inversion-formula"/>
+        <w:t xml:space="preserve">This is the gamma-frailty identity (Equation eq. 5 in the main text).</w:t>
+      </w:r>
+    </w:p>
+    <w:bookmarkEnd w:id="120"/>
+    <w:bookmarkStart w:id="121" w:name="a.3-inversion-formula"/>
     <w:p>
       <w:pPr>
         <w:pStyle w:val="Heading4"/>
@@ -14419,8 +14610,8 @@
         <w:t xml:space="preserve">.</w:t>
       </w:r>
     </w:p>
-    <w:bookmarkEnd w:id="120"/>
-    <w:bookmarkStart w:id="121" w:name="a.4-variance-propagation-sketch"/>
+    <w:bookmarkEnd w:id="121"/>
+    <w:bookmarkStart w:id="122" w:name="a.4-variance-propagation-sketch"/>
     <w:p>
       <w:pPr>
         <w:pStyle w:val="Heading4"/>
@@ -15128,9 +15319,9 @@
         <w:t xml:space="preserve">In practice, Monte Carlo resampling provides a more robust approach that captures uncertainty from both event realization and parameter estimation.</w:t>
       </w:r>
     </w:p>
-    <w:bookmarkEnd w:id="121"/>
     <w:bookmarkEnd w:id="122"/>
-    <w:bookmarkStart w:id="127" w:name="appendix-b.-control-test-specifications"/>
+    <w:bookmarkEnd w:id="123"/>
+    <w:bookmarkStart w:id="128" w:name="appendix-b.-control-test-specifications"/>
     <w:p>
       <w:pPr>
         <w:pStyle w:val="Heading3"/>
@@ -15139,7 +15330,7 @@
         <w:t xml:space="preserve">Appendix B. Control-test specifications</w:t>
       </w:r>
     </w:p>
-    <w:bookmarkStart w:id="123" w:name="X2180becb792c7366d1a2d9abe674c7e8eb8a3b6"/>
+    <w:bookmarkStart w:id="124" w:name="X2180becb792c7366d1a2d9abe674c7e8eb8a3b6"/>
     <w:p>
       <w:pPr>
         <w:pStyle w:val="Heading4"/>
@@ -15161,7 +15352,7 @@
         <w:pStyle w:val="Compact"/>
         <w:numPr>
           <w:ilvl w:val="0"/>
-          <w:numId w:val="1021"/>
+          <w:numId w:val="1022"/>
         </w:numPr>
       </w:pPr>
       <w:r>
@@ -15195,7 +15386,7 @@
         <w:pStyle w:val="Compact"/>
         <w:numPr>
           <w:ilvl w:val="0"/>
-          <w:numId w:val="1021"/>
+          <w:numId w:val="1022"/>
         </w:numPr>
       </w:pPr>
       <w:r>
@@ -15223,7 +15414,7 @@
         <w:pStyle w:val="Compact"/>
         <w:numPr>
           <w:ilvl w:val="0"/>
-          <w:numId w:val="1021"/>
+          <w:numId w:val="1022"/>
         </w:numPr>
       </w:pPr>
       <w:r>
@@ -15242,7 +15433,7 @@
         <w:pStyle w:val="Compact"/>
         <w:numPr>
           <w:ilvl w:val="0"/>
-          <w:numId w:val="1021"/>
+          <w:numId w:val="1022"/>
         </w:numPr>
       </w:pPr>
       <w:r>
@@ -15261,7 +15452,7 @@
         <w:pStyle w:val="Compact"/>
         <w:numPr>
           <w:ilvl w:val="0"/>
-          <w:numId w:val="1021"/>
+          <w:numId w:val="1022"/>
         </w:numPr>
       </w:pPr>
       <w:r>
@@ -15280,7 +15471,7 @@
         <w:pStyle w:val="Compact"/>
         <w:numPr>
           <w:ilvl w:val="0"/>
-          <w:numId w:val="1021"/>
+          <w:numId w:val="1022"/>
         </w:numPr>
       </w:pPr>
       <w:r>
@@ -15299,7 +15490,7 @@
         <w:pStyle w:val="Compact"/>
         <w:numPr>
           <w:ilvl w:val="0"/>
-          <w:numId w:val="1021"/>
+          <w:numId w:val="1022"/>
         </w:numPr>
       </w:pPr>
       <w:r>
@@ -15318,7 +15509,7 @@
         <w:pStyle w:val="Compact"/>
         <w:numPr>
           <w:ilvl w:val="0"/>
-          <w:numId w:val="1021"/>
+          <w:numId w:val="1022"/>
         </w:numPr>
       </w:pPr>
       <w:r>
@@ -15337,7 +15528,7 @@
         <w:pStyle w:val="Compact"/>
         <w:numPr>
           <w:ilvl w:val="0"/>
-          <w:numId w:val="1021"/>
+          <w:numId w:val="1022"/>
         </w:numPr>
       </w:pPr>
       <w:r>
@@ -15356,7 +15547,7 @@
         <w:pStyle w:val="Compact"/>
         <w:numPr>
           <w:ilvl w:val="0"/>
-          <w:numId w:val="1021"/>
+          <w:numId w:val="1022"/>
         </w:numPr>
       </w:pPr>
       <w:r>
@@ -15378,8 +15569,8 @@
         <w:t xml:space="preserve">Both cohorts share identical per-frailty-group death probabilities; only the mixture weights differ. This induces different cohort-level curvature under the null.</w:t>
       </w:r>
     </w:p>
-    <w:bookmarkEnd w:id="123"/>
-    <w:bookmarkStart w:id="124" w:name="X6ca5a97e85e9ee460a15280db933ceb5c1ed112"/>
+    <w:bookmarkEnd w:id="124"/>
+    <w:bookmarkStart w:id="125" w:name="X6ca5a97e85e9ee460a15280db933ceb5c1ed112"/>
     <w:p>
       <w:pPr>
         <w:pStyle w:val="Heading4"/>
@@ -15401,7 +15592,7 @@
         <w:pStyle w:val="Compact"/>
         <w:numPr>
           <w:ilvl w:val="0"/>
-          <w:numId w:val="1022"/>
+          <w:numId w:val="1023"/>
         </w:numPr>
       </w:pPr>
       <w:r>
@@ -15420,7 +15611,7 @@
         <w:pStyle w:val="Compact"/>
         <w:numPr>
           <w:ilvl w:val="0"/>
-          <w:numId w:val="1022"/>
+          <w:numId w:val="1023"/>
         </w:numPr>
       </w:pPr>
       <w:r>
@@ -15448,7 +15639,7 @@
         <w:pStyle w:val="Compact"/>
         <w:numPr>
           <w:ilvl w:val="0"/>
-          <w:numId w:val="1022"/>
+          <w:numId w:val="1023"/>
         </w:numPr>
       </w:pPr>
       <w:r>
@@ -15467,7 +15658,7 @@
         <w:pStyle w:val="Compact"/>
         <w:numPr>
           <w:ilvl w:val="0"/>
-          <w:numId w:val="1022"/>
+          <w:numId w:val="1023"/>
         </w:numPr>
       </w:pPr>
       <w:r>
@@ -15486,7 +15677,7 @@
         <w:pStyle w:val="Compact"/>
         <w:numPr>
           <w:ilvl w:val="1"/>
-          <w:numId w:val="1023"/>
+          <w:numId w:val="1024"/>
         </w:numPr>
       </w:pPr>
       <w:r>
@@ -15498,7 +15689,7 @@
         <w:pStyle w:val="Compact"/>
         <w:numPr>
           <w:ilvl w:val="1"/>
-          <w:numId w:val="1023"/>
+          <w:numId w:val="1024"/>
         </w:numPr>
       </w:pPr>
       <w:r>
@@ -15510,7 +15701,7 @@
         <w:pStyle w:val="Compact"/>
         <w:numPr>
           <w:ilvl w:val="1"/>
-          <w:numId w:val="1023"/>
+          <w:numId w:val="1024"/>
         </w:numPr>
       </w:pPr>
       <w:r>
@@ -15522,7 +15713,7 @@
         <w:pStyle w:val="Compact"/>
         <w:numPr>
           <w:ilvl w:val="0"/>
-          <w:numId w:val="1022"/>
+          <w:numId w:val="1023"/>
         </w:numPr>
       </w:pPr>
       <w:r>
@@ -15541,7 +15732,7 @@
         <w:pStyle w:val="Compact"/>
         <w:numPr>
           <w:ilvl w:val="0"/>
-          <w:numId w:val="1022"/>
+          <w:numId w:val="1023"/>
         </w:numPr>
       </w:pPr>
       <w:r>
@@ -15563,8 +15754,8 @@
         <w:t xml:space="preserve">This construction ensures that dose comparisons are within the same underlying vaccination category, preserving a true null while inducing 10–20 year age differences.</w:t>
       </w:r>
     </w:p>
-    <w:bookmarkEnd w:id="124"/>
-    <w:bookmarkStart w:id="125" w:name="b.3-positive-control-injected-effect"/>
+    <w:bookmarkEnd w:id="125"/>
+    <w:bookmarkStart w:id="126" w:name="b.3-positive-control-injected-effect"/>
     <w:p>
       <w:pPr>
         <w:pStyle w:val="Heading4"/>
@@ -15586,7 +15777,7 @@
         <w:pStyle w:val="Compact"/>
         <w:numPr>
           <w:ilvl w:val="0"/>
-          <w:numId w:val="1024"/>
+          <w:numId w:val="1025"/>
         </w:numPr>
       </w:pPr>
       <w:r>
@@ -15614,7 +15805,7 @@
         <w:pStyle w:val="Compact"/>
         <w:numPr>
           <w:ilvl w:val="0"/>
-          <w:numId w:val="1024"/>
+          <w:numId w:val="1025"/>
         </w:numPr>
       </w:pPr>
       <w:r>
@@ -15633,7 +15824,7 @@
         <w:pStyle w:val="Compact"/>
         <w:numPr>
           <w:ilvl w:val="0"/>
-          <w:numId w:val="1024"/>
+          <w:numId w:val="1025"/>
         </w:numPr>
       </w:pPr>
       <w:r>
@@ -15652,7 +15843,7 @@
         <w:pStyle w:val="Compact"/>
         <w:numPr>
           <w:ilvl w:val="0"/>
-          <w:numId w:val="1024"/>
+          <w:numId w:val="1025"/>
         </w:numPr>
       </w:pPr>
       <w:r>
@@ -15735,7 +15926,7 @@
         <w:pStyle w:val="Compact"/>
         <w:numPr>
           <w:ilvl w:val="0"/>
-          <w:numId w:val="1024"/>
+          <w:numId w:val="1025"/>
         </w:numPr>
       </w:pPr>
       <w:r>
@@ -15754,7 +15945,7 @@
         <w:pStyle w:val="Compact"/>
         <w:numPr>
           <w:ilvl w:val="0"/>
-          <w:numId w:val="1024"/>
+          <w:numId w:val="1025"/>
         </w:numPr>
       </w:pPr>
       <w:r>
@@ -15773,7 +15964,7 @@
         <w:pStyle w:val="Compact"/>
         <w:numPr>
           <w:ilvl w:val="1"/>
-          <w:numId w:val="1025"/>
+          <w:numId w:val="1026"/>
         </w:numPr>
       </w:pPr>
       <w:r>
@@ -15802,7 +15993,7 @@
         <w:pStyle w:val="Compact"/>
         <w:numPr>
           <w:ilvl w:val="1"/>
-          <w:numId w:val="1025"/>
+          <w:numId w:val="1026"/>
         </w:numPr>
       </w:pPr>
       <w:r>
@@ -15831,7 +16022,7 @@
         <w:pStyle w:val="Compact"/>
         <w:numPr>
           <w:ilvl w:val="0"/>
-          <w:numId w:val="1024"/>
+          <w:numId w:val="1025"/>
         </w:numPr>
       </w:pPr>
       <w:r>
@@ -15850,7 +16041,7 @@
         <w:pStyle w:val="Compact"/>
         <w:numPr>
           <w:ilvl w:val="0"/>
-          <w:numId w:val="1024"/>
+          <w:numId w:val="1025"/>
         </w:numPr>
       </w:pPr>
       <w:r>
@@ -15886,8 +16077,8 @@
         <w:t xml:space="preserve">during the effect window, while leaving the control cohort unchanged.</w:t>
       </w:r>
     </w:p>
-    <w:bookmarkEnd w:id="125"/>
-    <w:bookmarkStart w:id="126" w:name="b.4-sensitivity-analysis-parameters"/>
+    <w:bookmarkEnd w:id="126"/>
+    <w:bookmarkStart w:id="127" w:name="b.4-sensitivity-analysis-parameters"/>
     <w:p>
       <w:pPr>
         <w:pStyle w:val="Heading4"/>
@@ -15909,7 +16100,7 @@
         <w:pStyle w:val="Compact"/>
         <w:numPr>
           <w:ilvl w:val="0"/>
-          <w:numId w:val="1026"/>
+          <w:numId w:val="1027"/>
         </w:numPr>
       </w:pPr>
       <w:r>
@@ -15928,7 +16119,7 @@
         <w:pStyle w:val="Compact"/>
         <w:numPr>
           <w:ilvl w:val="0"/>
-          <w:numId w:val="1026"/>
+          <w:numId w:val="1027"/>
         </w:numPr>
       </w:pPr>
       <w:r>
@@ -15947,7 +16138,7 @@
         <w:pStyle w:val="Compact"/>
         <w:numPr>
           <w:ilvl w:val="0"/>
-          <w:numId w:val="1026"/>
+          <w:numId w:val="1027"/>
         </w:numPr>
       </w:pPr>
       <w:r>
@@ -15966,7 +16157,7 @@
         <w:pStyle w:val="Compact"/>
         <w:numPr>
           <w:ilvl w:val="0"/>
-          <w:numId w:val="1026"/>
+          <w:numId w:val="1027"/>
         </w:numPr>
       </w:pPr>
       <w:r>
@@ -15985,7 +16176,7 @@
         <w:pStyle w:val="Compact"/>
         <w:numPr>
           <w:ilvl w:val="0"/>
-          <w:numId w:val="1026"/>
+          <w:numId w:val="1027"/>
         </w:numPr>
       </w:pPr>
       <w:r>
@@ -16007,9 +16198,9 @@
         <w:t xml:space="preserve">Output grids show KCOR values for each parameter combination.</w:t>
       </w:r>
     </w:p>
-    <w:bookmarkEnd w:id="126"/>
     <w:bookmarkEnd w:id="127"/>
-    <w:bookmarkStart w:id="132" w:name="X3fb27f9d14d988b0afc4c757bd6d2a45d2ae0b5"/>
+    <w:bookmarkEnd w:id="128"/>
+    <w:bookmarkStart w:id="133" w:name="X3fb27f9d14d988b0afc4c757bd6d2a45d2ae0b5"/>
     <w:p>
       <w:pPr>
         <w:pStyle w:val="Heading3"/>
@@ -16018,7 +16209,7 @@
         <w:t xml:space="preserve">Appendix C. Additional figures and diagnostics</w:t>
       </w:r>
     </w:p>
-    <w:bookmarkStart w:id="128" w:name="c.1-fit-diagnostics"/>
+    <w:bookmarkStart w:id="129" w:name="c.1-fit-diagnostics"/>
     <w:p>
       <w:pPr>
         <w:pStyle w:val="Heading4"/>
@@ -16051,7 +16242,7 @@
         <w:pStyle w:val="Compact"/>
         <w:numPr>
           <w:ilvl w:val="0"/>
-          <w:numId w:val="1027"/>
+          <w:numId w:val="1028"/>
         </w:numPr>
       </w:pPr>
       <w:r>
@@ -16089,7 +16280,7 @@
         <w:pStyle w:val="Compact"/>
         <w:numPr>
           <w:ilvl w:val="0"/>
-          <w:numId w:val="1027"/>
+          <w:numId w:val="1028"/>
         </w:numPr>
       </w:pPr>
       <w:r>
@@ -16198,7 +16389,7 @@
         <w:pStyle w:val="Compact"/>
         <w:numPr>
           <w:ilvl w:val="0"/>
-          <w:numId w:val="1027"/>
+          <w:numId w:val="1028"/>
         </w:numPr>
       </w:pPr>
       <w:r>
@@ -16325,8 +16516,8 @@
         <w:t xml:space="preserve">  RMSE_Hobs=3.37e-03,n_obs=97,success=1</w:t>
       </w:r>
     </w:p>
-    <w:bookmarkEnd w:id="128"/>
-    <w:bookmarkStart w:id="129" w:name="c.2-residual-analysis"/>
+    <w:bookmarkEnd w:id="129"/>
+    <w:bookmarkStart w:id="130" w:name="c.2-residual-analysis"/>
     <w:p>
       <w:pPr>
         <w:pStyle w:val="Heading4"/>
@@ -16539,7 +16730,7 @@
         <w:pStyle w:val="Compact"/>
         <w:numPr>
           <w:ilvl w:val="0"/>
-          <w:numId w:val="1028"/>
+          <w:numId w:val="1029"/>
         </w:numPr>
       </w:pPr>
       <w:r>
@@ -16558,7 +16749,7 @@
         <w:pStyle w:val="Compact"/>
         <w:numPr>
           <w:ilvl w:val="0"/>
-          <w:numId w:val="1028"/>
+          <w:numId w:val="1029"/>
         </w:numPr>
       </w:pPr>
       <w:r>
@@ -16577,7 +16768,7 @@
         <w:pStyle w:val="Compact"/>
         <w:numPr>
           <w:ilvl w:val="0"/>
-          <w:numId w:val="1028"/>
+          <w:numId w:val="1029"/>
         </w:numPr>
       </w:pPr>
       <w:r>
@@ -16591,8 +16782,8 @@
         <w:t xml:space="preserve">: Strong autocorrelation in residuals suggests the model is missing time-varying structure.</w:t>
       </w:r>
     </w:p>
-    <w:bookmarkEnd w:id="129"/>
-    <w:bookmarkStart w:id="130" w:name="c.3-parameter-stability-checks"/>
+    <w:bookmarkEnd w:id="130"/>
+    <w:bookmarkStart w:id="131" w:name="c.3-parameter-stability-checks"/>
     <w:p>
       <w:pPr>
         <w:pStyle w:val="Heading4"/>
@@ -16681,7 +16872,7 @@
         <w:pStyle w:val="Compact"/>
         <w:numPr>
           <w:ilvl w:val="0"/>
-          <w:numId w:val="1029"/>
+          <w:numId w:val="1030"/>
         </w:numPr>
       </w:pPr>
       <w:r>
@@ -16700,7 +16891,7 @@
         <w:pStyle w:val="Compact"/>
         <w:numPr>
           <w:ilvl w:val="0"/>
-          <w:numId w:val="1029"/>
+          <w:numId w:val="1030"/>
         </w:numPr>
       </w:pPr>
       <w:r>
@@ -16719,7 +16910,7 @@
         <w:pStyle w:val="Compact"/>
         <w:numPr>
           <w:ilvl w:val="0"/>
-          <w:numId w:val="1029"/>
+          <w:numId w:val="1030"/>
         </w:numPr>
       </w:pPr>
       <w:r>
@@ -16779,8 +16970,8 @@
         <w:t xml:space="preserve">The sensitivity analysis (§3.3 and Figure fig. 7) provides a systematic assessment of parameter stability.</w:t>
       </w:r>
     </w:p>
-    <w:bookmarkEnd w:id="130"/>
-    <w:bookmarkStart w:id="131" w:name="c.4-quiet-window-overlay-plots"/>
+    <w:bookmarkEnd w:id="131"/>
+    <w:bookmarkStart w:id="132" w:name="c.4-quiet-window-overlay-plots"/>
     <w:p>
       <w:pPr>
         <w:pStyle w:val="Heading4"/>
@@ -16802,7 +16993,7 @@
         <w:pStyle w:val="Compact"/>
         <w:numPr>
           <w:ilvl w:val="0"/>
-          <w:numId w:val="1030"/>
+          <w:numId w:val="1031"/>
         </w:numPr>
       </w:pPr>
       <w:r>
@@ -16814,7 +17005,7 @@
         <w:pStyle w:val="Compact"/>
         <w:numPr>
           <w:ilvl w:val="0"/>
-          <w:numId w:val="1030"/>
+          <w:numId w:val="1031"/>
         </w:numPr>
       </w:pPr>
       <w:r>
@@ -16826,7 +17017,7 @@
         <w:pStyle w:val="Compact"/>
         <w:numPr>
           <w:ilvl w:val="0"/>
-          <w:numId w:val="1030"/>
+          <w:numId w:val="1031"/>
         </w:numPr>
       </w:pPr>
       <w:r>
@@ -16848,10 +17039,10 @@
         </w:pict>
       </w:r>
     </w:p>
-    <w:bookmarkEnd w:id="131"/>
     <w:bookmarkEnd w:id="132"/>
     <w:bookmarkEnd w:id="133"/>
-    <w:bookmarkStart w:id="142" w:name="references"/>
+    <w:bookmarkEnd w:id="134"/>
+    <w:bookmarkStart w:id="143" w:name="references"/>
     <w:p>
       <w:pPr>
         <w:pStyle w:val="Heading2"/>
@@ -16860,8 +17051,8 @@
         <w:t xml:space="preserve">References</w:t>
       </w:r>
     </w:p>
-    <w:bookmarkStart w:id="141" w:name="refs"/>
-    <w:bookmarkStart w:id="135" w:name="ref-obel2024"/>
+    <w:bookmarkStart w:id="142" w:name="refs"/>
+    <w:bookmarkStart w:id="136" w:name="ref-obel2024"/>
     <w:p>
       <w:pPr>
         <w:pStyle w:val="Bibliography"/>
@@ -16876,7 +17067,7 @@
         <w:t xml:space="preserve">	</w:t>
       </w:r>
       <w:r>
-        <w:t xml:space="preserve">Obel N, Fox M, Tetens M, Pedersen L, Krause T, Ullum H, et al. Confounding and</w:t>
+        <w:t xml:space="preserve">Obel N, Fox M, Tetens M, et al. Confounding and</w:t>
       </w:r>
       <w:r>
         <w:t xml:space="preserve"> </w:t>
@@ -16927,9 +17118,22 @@
         <w:t xml:space="preserve">Population-Based Danish Health Registry Study</w:t>
       </w:r>
       <w:r>
-        <w:t xml:space="preserve">. Clinical Epidemiology. 2024 July;Volume 16:501–12. doi:</w:t>
-      </w:r>
-      <w:hyperlink r:id="rId134">
+        <w:t xml:space="preserve">.</w:t>
+      </w:r>
+      <w:r>
+        <w:t xml:space="preserve"> </w:t>
+      </w:r>
+      <w:r>
+        <w:rPr>
+          <w:i/>
+          <w:iCs/>
+        </w:rPr>
+        <w:t xml:space="preserve">Clinical Epidemiology</w:t>
+      </w:r>
+      <w:r>
+        <w:t xml:space="preserve">. 2024;Volume 16:501-512. doi:</w:t>
+      </w:r>
+      <w:hyperlink r:id="rId135">
         <w:r>
           <w:rPr>
             <w:rStyle w:val="Hyperlink"/>
@@ -16938,8 +17142,8 @@
         </w:r>
       </w:hyperlink>
     </w:p>
-    <w:bookmarkEnd w:id="135"/>
-    <w:bookmarkStart w:id="137" w:name="ref-chemaitelly2025"/>
+    <w:bookmarkEnd w:id="136"/>
+    <w:bookmarkStart w:id="138" w:name="ref-chemaitelly2025"/>
     <w:p>
       <w:pPr>
         <w:pStyle w:val="Bibliography"/>
@@ -16954,7 +17158,7 @@
         <w:t xml:space="preserve">	</w:t>
       </w:r>
       <w:r>
-        <w:t xml:space="preserve">Chemaitelly H, Ayoub HH, Coyle P, Tang P, Hasan MR, Yassine HM, et al. Assessing healthy vaccinee effect in</w:t>
+        <w:t xml:space="preserve">Chemaitelly H, Ayoub HH, Coyle P, et al. Assessing healthy vaccinee effect in</w:t>
       </w:r>
       <w:r>
         <w:t xml:space="preserve"> </w:t>
@@ -16975,9 +17179,22 @@
         <w:t xml:space="preserve">Qatar</w:t>
       </w:r>
       <w:r>
-        <w:t xml:space="preserve">. Schiffer JT, Henry D, editors. eLife. 2025 June;14:e103690. doi:</w:t>
-      </w:r>
-      <w:hyperlink r:id="rId136">
+        <w:t xml:space="preserve">. Schiffer JT, Henry D, eds.</w:t>
+      </w:r>
+      <w:r>
+        <w:t xml:space="preserve"> </w:t>
+      </w:r>
+      <w:r>
+        <w:rPr>
+          <w:i/>
+          <w:iCs/>
+        </w:rPr>
+        <w:t xml:space="preserve">eLife</w:t>
+      </w:r>
+      <w:r>
+        <w:t xml:space="preserve">. 2025;14:e103690. doi:</w:t>
+      </w:r>
+      <w:hyperlink r:id="rId137">
         <w:r>
           <w:rPr>
             <w:rStyle w:val="Hyperlink"/>
@@ -16986,8 +17203,8 @@
         </w:r>
       </w:hyperlink>
     </w:p>
-    <w:bookmarkEnd w:id="137"/>
-    <w:bookmarkStart w:id="139" w:name="ref-vaupel1979"/>
+    <w:bookmarkEnd w:id="138"/>
+    <w:bookmarkStart w:id="140" w:name="ref-vaupel1979"/>
     <w:p>
       <w:pPr>
         <w:pStyle w:val="Bibliography"/>
@@ -17002,9 +17219,22 @@
         <w:t xml:space="preserve">	</w:t>
       </w:r>
       <w:r>
-        <w:t xml:space="preserve">Vaupel JW, Manton KG, Stallard E. The impact of heterogeneity in individual frailty on the dynamics of mortality. Demography. 1979 Aug;16(3):439–54. doi:</w:t>
-      </w:r>
-      <w:hyperlink r:id="rId138">
+        <w:t xml:space="preserve">Vaupel JW, Manton KG, Stallard E. The impact of heterogeneity in individual frailty on the dynamics of mortality.</w:t>
+      </w:r>
+      <w:r>
+        <w:t xml:space="preserve"> </w:t>
+      </w:r>
+      <w:r>
+        <w:rPr>
+          <w:i/>
+          <w:iCs/>
+        </w:rPr>
+        <w:t xml:space="preserve">Demography</w:t>
+      </w:r>
+      <w:r>
+        <w:t xml:space="preserve">. 1979;16(3):439-454. doi:</w:t>
+      </w:r>
+      <w:hyperlink r:id="rId139">
         <w:r>
           <w:rPr>
             <w:rStyle w:val="Hyperlink"/>
@@ -17013,8 +17243,8 @@
         </w:r>
       </w:hyperlink>
     </w:p>
-    <w:bookmarkEnd w:id="139"/>
-    <w:bookmarkStart w:id="140" w:name="ref-sanca2024"/>
+    <w:bookmarkEnd w:id="140"/>
+    <w:bookmarkStart w:id="141" w:name="ref-sanca2024"/>
     <w:p>
       <w:pPr>
         <w:pStyle w:val="Bibliography"/>
@@ -17029,7 +17259,7 @@
         <w:t xml:space="preserve">	</w:t>
       </w:r>
       <w:r>
-        <w:t xml:space="preserve">Šanca O, Jarkovský J, Klimeš D, Zelinková H, Klika P, K. Benešová, et al. Vaccination, positivity, hospitalization for</w:t>
+        <w:t xml:space="preserve">Šanca O, Jarkovský J, Klimeš D, et al. Vaccination, positivity, hospitalization for</w:t>
       </w:r>
       <w:r>
         <w:t xml:space="preserve"> </w:t>
@@ -17047,16 +17277,26 @@
         <w:t xml:space="preserve">Czech Republic</w:t>
       </w:r>
       <w:r>
-        <w:t xml:space="preserve">. National Health Information Portal. 2024;</w:t>
-      </w:r>
-      <w:r>
-        <w:t xml:space="preserve"> </w:t>
-      </w:r>
-    </w:p>
-    <w:bookmarkEnd w:id="140"/>
+        <w:t xml:space="preserve">.</w:t>
+      </w:r>
+      <w:r>
+        <w:t xml:space="preserve"> </w:t>
+      </w:r>
+      <w:r>
+        <w:rPr>
+          <w:i/>
+          <w:iCs/>
+        </w:rPr>
+        <w:t xml:space="preserve">National Health Information Portal</w:t>
+      </w:r>
+      <w:r>
+        <w:t xml:space="preserve">. Published online 2024.</w:t>
+      </w:r>
+    </w:p>
     <w:bookmarkEnd w:id="141"/>
     <w:bookmarkEnd w:id="142"/>
     <w:bookmarkEnd w:id="143"/>
+    <w:bookmarkEnd w:id="144"/>
     <w:sectPr>
       <w:footnotePr>
         <w:numRestart w:val="eachSect"/>
@@ -17374,6 +17614,9 @@
     <w:abstractNumId w:val="991"/>
   </w:num>
   <w:num w:numId="1006">
+    <w:abstractNumId w:val="991"/>
+  </w:num>
+  <w:num w:numId="1007">
     <w:abstractNumId w:val="99411"/>
     <w:lvlOverride w:ilvl="0">
       <w:startOverride w:val="1"/>
@@ -17403,9 +17646,6 @@
       <w:startOverride w:val="1"/>
     </w:lvlOverride>
   </w:num>
-  <w:num w:numId="1007">
-    <w:abstractNumId w:val="991"/>
-  </w:num>
   <w:num w:numId="1008">
     <w:abstractNumId w:val="991"/>
   </w:num>
@@ -17425,6 +17665,9 @@
     <w:abstractNumId w:val="991"/>
   </w:num>
   <w:num w:numId="1014">
+    <w:abstractNumId w:val="991"/>
+  </w:num>
+  <w:num w:numId="1015">
     <w:abstractNumId w:val="99411"/>
     <w:lvlOverride w:ilvl="0">
       <w:startOverride w:val="1"/>
@@ -17453,9 +17696,6 @@
     <w:lvlOverride w:ilvl="8">
       <w:startOverride w:val="1"/>
     </w:lvlOverride>
-  </w:num>
-  <w:num w:numId="1015">
-    <w:abstractNumId w:val="991"/>
   </w:num>
   <w:num w:numId="1016">
     <w:abstractNumId w:val="991"/>
@@ -17500,6 +17740,9 @@
     <w:abstractNumId w:val="991"/>
   </w:num>
   <w:num w:numId="1030">
+    <w:abstractNumId w:val="991"/>
+  </w:num>
+  <w:num w:numId="1031">
     <w:abstractNumId w:val="991"/>
   </w:num>
 </w:numbering>

</xml_diff>

<commit_message>
punchlist levi4 complete; paper.docx and pdf generated
</commit_message>
<xml_diff>
--- a/documentation/preprint/paper.docx
+++ b/documentation/preprint/paper.docx
@@ -2,7 +2,7 @@
 <file path=word/document.xml><?xml version="1.0" encoding="utf-8"?>
 <w:document xmlns:w="http://schemas.openxmlformats.org/wordprocessingml/2006/main" xmlns:m="http://schemas.openxmlformats.org/officeDocument/2006/math" xmlns:r="http://schemas.openxmlformats.org/officeDocument/2006/relationships" xmlns:o="urn:schemas-microsoft-com:office:office" xmlns:v="urn:schemas-microsoft-com:vml" xmlns:w10="urn:schemas-microsoft-com:office:word" xmlns:a="http://schemas.openxmlformats.org/drawingml/2006/main" xmlns:pic="http://schemas.openxmlformats.org/drawingml/2006/picture" xmlns:wp="http://schemas.openxmlformats.org/drawingml/2006/wordprocessingDrawing">
   <w:body>
-    <w:bookmarkStart w:id="144" w:name="X7e352faca4f4abc41f11b7392747c843df7c7d0"/>
+    <w:bookmarkStart w:id="149" w:name="X7e352faca4f4abc41f11b7392747c843df7c7d0"/>
     <w:p>
       <w:pPr>
         <w:pStyle w:val="Heading1"/>
@@ -175,7 +175,7 @@
         <w:pStyle w:val="FirstParagraph"/>
       </w:pPr>
       <w:r>
-        <w:t xml:space="preserve">Retrospective cohort studies often estimate the mortality impact of medical interventions, but selection can create non-exchangeable cohorts that defeat standard comparisons. In particular, selective uptake can induce systematic differences in mortality curvature—differences in the time-evolution of cohort hazards driven by frailty heterogeneity and depletion of susceptibles. Such differences violate the assumptions of standard epidemiologic tools such as Cox proportional hazards models, age-standardized mortality rates, and inverse-probability weighting. We introduce</w:t>
+        <w:t xml:space="preserve">Retrospective cohort studies often estimate the mortality impact of medical interventions, but selection can create non-exchangeable cohorts that defeat standard comparisons. Selective uptake can induce systematic differences in mortality curvature—differences in the time-evolution of cohort hazards driven by frailty heterogeneity and depletion of susceptibles—violating the assumptions of Cox proportional hazards models, age-standardized mortality rates, and inverse-probability weighting. We introduce</w:t>
       </w:r>
       <w:r>
         <w:t xml:space="preserve"> </w:t>
@@ -201,7 +201,7 @@
         <w:t xml:space="preserve">cumulative-hazard space</w:t>
       </w:r>
       <w:r>
-        <w:t xml:space="preserve">. KCOR v6 fits cohort-specific selection parameters during epidemiologically quiet periods and transforms observed cumulative hazards to depletion-neutralized baseline cumulative hazards, which are then compared cumulatively via ratios. We describe the KCOR framework, its mathematical foundation, and its validation using prespecified negative and positive control tests designed to stress selection-induced curvature. KCOR requires only event timing—dates of intervention (enrollment) and dates of death (with birth date or year for age stratification)—making it applicable to minimal record-level mortality datasets. Empirically, in illustrative applications, KCOR v6 frequently estimates negligible frailty variance for some cohorts while estimating substantial frailty-driven depletion for others, reflecting asymmetric selection at cohort entry. Importantly, these differences arise from observed hazard curvature rather than from any exposure-specific assumptions. After frailty neutralization, cumulative hazards are approximately linear, enabling direct cohort comparison free of selection-induced curvature. KCOR therefore enables interpretable cumulative cohort comparisons in settings where treated and untreated hazards are non-proportional because selection induces different depletion dynamics.</w:t>
+        <w:t xml:space="preserve">. KCOR fits cohort-specific selection parameters during epidemiologically quiet periods and transforms observed cumulative hazards to depletion-neutralized baseline cumulative hazards, which are then compared cumulatively via ratios. Because selection and treatment can be confounded in observational data, KCOR is presented as a depletion-normalization and diagnostic framework; causal interpretation requires additional assumptions and is evaluated via prespecified control tests and simulations. We describe the KCOR framework, its mathematical foundation, and its validation using prespecified negative and positive control tests designed to stress selection-induced curvature. KCOR requires only event timing—dates of intervention (enrollment) and dates of death (with birth date or year for age stratification)—making it applicable to minimal record-level mortality datasets. Empirically, KCOR frequently estimates negligible frailty variance for some cohorts while estimating substantial frailty-driven depletion for others, reflecting asymmetric selection at cohort entry. After frailty neutralization, the depletion-neutralized cumulative hazards are expected to be approximately linear during epidemiologically quiet periods; departures from linearity serve as a built-in diagnostic of assumption violation or quiet-window contamination. KCOR therefore enables interpretable cumulative cohort comparisons in settings where treated and untreated hazards are non-proportional because selection induces different depletion dynamics, while also providing explicit failure-mode signals when curvature cannot be explained by the depletion model.</w:t>
       </w:r>
     </w:p>
     <w:p>
@@ -212,7 +212,7 @@
       </w:r>
     </w:p>
     <w:bookmarkEnd w:id="10"/>
-    <w:bookmarkStart w:id="18" w:name="introduction"/>
+    <w:bookmarkStart w:id="19" w:name="introduction"/>
     <w:p>
       <w:pPr>
         <w:pStyle w:val="Heading2"/>
@@ -452,14 +452,96 @@
         <w:t xml:space="preserve">Although this manuscript is motivated in part by mortality analyses conducted during the COVID-19 vaccination period, the methodological problem addressed here is general. The COVID setting provides unusually clear examples of selection-induced non-proportional hazards—because uptake was voluntary, rapidly time-varying, and correlated with baseline health—making residual confounding easy to diagnose using control outcomes such as non-COVID mortality. However, KCOR is not specific to COVID, vaccination, or infectious disease. The estimator applies to any retrospective cohort comparison in which selection induces differential depletion dynamics that violate proportional hazards assumptions.</w:t>
       </w:r>
     </w:p>
+    <w:p>
+      <w:pPr>
+        <w:pStyle w:val="BodyText"/>
+      </w:pPr>
+      <w:r>
+        <w:t xml:space="preserve">In this paper we distinguish two mechanisms often lumped as the</w:t>
+      </w:r>
+      <w:r>
+        <w:t xml:space="preserve"> </w:t>
+      </w:r>
+      <w:r>
+        <w:t xml:space="preserve">‘healthy vaccinee effect’</w:t>
+      </w:r>
+      <w:r>
+        <w:t xml:space="preserve"> </w:t>
+      </w:r>
+      <w:r>
+        <w:t xml:space="preserve">(HVE):</w:t>
+      </w:r>
+    </w:p>
+    <w:p>
+      <w:pPr>
+        <w:numPr>
+          <w:ilvl w:val="0"/>
+          <w:numId w:val="1003"/>
+        </w:numPr>
+      </w:pPr>
+      <w:r>
+        <w:rPr>
+          <w:b/>
+          <w:bCs/>
+        </w:rPr>
+        <w:t xml:space="preserve">Static HVE:</w:t>
+      </w:r>
+      <w:r>
+        <w:t xml:space="preserve"> </w:t>
+      </w:r>
+      <w:r>
+        <w:t xml:space="preserve">baseline differences in latent frailty distributions at cohort entry (e.g., vaccinated cohorts are healthier on average). In the KCOR framework, this manifests as differing depletion curvature (different</w:t>
+      </w:r>
+      <w:r>
+        <w:t xml:space="preserve"> </w:t>
+      </w:r>
+      <m:oMath>
+        <m:sSub>
+          <m:e>
+            <m:r>
+              <m:t>θ</m:t>
+            </m:r>
+          </m:e>
+          <m:sub>
+            <m:r>
+              <m:t>d</m:t>
+            </m:r>
+          </m:sub>
+        </m:sSub>
+      </m:oMath>
+      <w:r>
+        <w:t xml:space="preserve">) and is the primary target of frailty normalization.</w:t>
+      </w:r>
+    </w:p>
+    <w:p>
+      <w:pPr>
+        <w:numPr>
+          <w:ilvl w:val="0"/>
+          <w:numId w:val="1003"/>
+        </w:numPr>
+      </w:pPr>
+      <w:r>
+        <w:rPr>
+          <w:b/>
+          <w:bCs/>
+        </w:rPr>
+        <w:t xml:space="preserve">Dynamic HVE:</w:t>
+      </w:r>
+      <w:r>
+        <w:t xml:space="preserve"> </w:t>
+      </w:r>
+      <w:r>
+        <w:t xml:space="preserve">short-horizon, time-local selection processes around enrollment that create transient hazard suppression immediately after enrollment (e.g., deferral of vaccination during acute illness, administrative timing, or short-term behavioral/health-seeking changes). Dynamic HVE is operationally addressed by prespecifying a skip/stabilization window (§2.7) and can be evaluated empirically by comparing early-period signatures across related cohorts in multi-dose settings.</w:t>
+      </w:r>
+    </w:p>
     <w:bookmarkEnd w:id="12"/>
-    <w:bookmarkStart w:id="16" w:name="X3f76dee37168b4797631ddc9e3d31862803de93"/>
+    <w:bookmarkStart w:id="13" w:name="X974696bf5bcaf66698b40c6142794e9a43502cb"/>
     <w:p>
       <w:pPr>
         <w:pStyle w:val="Heading3"/>
       </w:pPr>
       <w:r>
-        <w:t xml:space="preserve">1.3 Evidence from the literature: residual confounding despite meticulous matching</w:t>
+        <w:t xml:space="preserve">1.3 Related work: frailty, depletion of susceptibles, and selection-induced non-proportional hazards</w:t>
       </w:r>
     </w:p>
     <w:p>
@@ -467,56 +549,13 @@
         <w:pStyle w:val="FirstParagraph"/>
       </w:pPr>
       <w:r>
-        <w:t xml:space="preserve">Two large, rigorously designed observational analyses illustrate the core empirical motivation: even extremely careful matching and adjustment can leave large residual differences in non-COVID mortality, indicating confounding and selection that standard pipelines do not eliminate.</w:t>
-      </w:r>
-    </w:p>
-    <w:bookmarkStart w:id="13" w:name="Xbfb6a4beb5729d82767d37d57edb58ba18bba27"/>
-    <w:p>
-      <w:pPr>
-        <w:pStyle w:val="Heading4"/>
-      </w:pPr>
-      <w:r>
-        <w:t xml:space="preserve">1.3.1 Denmark (negative controls highlight confounding)</w:t>
-      </w:r>
-    </w:p>
-    <w:p>
-      <w:pPr>
-        <w:pStyle w:val="FirstParagraph"/>
-      </w:pPr>
-      <w:r>
-        <w:t xml:space="preserve">Obel et al. used Danish registry data to build 1:1 matched cohorts and applied negative control outcomes to assess confounding. Their plain-language summary includes the following:</w:t>
-      </w:r>
-    </w:p>
-    <w:p>
-      <w:pPr>
-        <w:pStyle w:val="BlockText"/>
-      </w:pPr>
-      <w:r>
-        <w:t xml:space="preserve">Meaning: The negative control methods indicate that observational studies of SARS-CoV-2 vaccine effectiveness may be prone to</w:t>
-      </w:r>
-      <w:r>
-        <w:t xml:space="preserve"> </w:t>
-      </w:r>
-      <w:r>
-        <w:t xml:space="preserve">substantial confounding which may impact the observed associations. This bias may both lead to underestimation of vaccine</w:t>
-      </w:r>
-      <w:r>
-        <w:t xml:space="preserve"> </w:t>
-      </w:r>
-      <w:r>
-        <w:t xml:space="preserve">effectiveness (increased risk of SARS-CoV2 infection among vaccinated individuals) and overestimation of the vaccine effectiveness (decreased risk of death after of SARS-CoV2 infection among vaccinated individuals). Our results highlight the need</w:t>
-      </w:r>
-      <w:r>
-        <w:t xml:space="preserve"> </w:t>
-      </w:r>
-      <w:r>
-        <w:t xml:space="preserve">for randomized vaccine efficacy studies after the emergence of new SARS-CoV-2 variants and the rollout of multiple booster</w:t>
-      </w:r>
-      <w:r>
-        <w:t xml:space="preserve"> </w:t>
-      </w:r>
-      <w:r>
-        <w:t xml:space="preserve">vaccines.</w:t>
+        <w:t xml:space="preserve">KCOR builds on a long literature on unobserved heterogeneity (</w:t>
+      </w:r>
+      <w:r>
+        <w:t xml:space="preserve">‘frailty’</w:t>
+      </w:r>
+      <w:r>
+        <w:t xml:space="preserve">) and depletion of susceptibles, in which population-level hazards can decelerate over time even when individual hazards are simple. The gamma frailty model is widely used because its Laplace transform yields a closed-form relationship between baseline and observed survival/cumulative hazard, enabling tractable inference and interpretation</w:t>
       </w:r>
       <w:r>
         <w:rPr>
@@ -524,23 +563,124 @@
         </w:rPr>
         <w:t xml:space="preserve">1</w:t>
       </w:r>
+      <w:r>
+        <w:t xml:space="preserve">.</w:t>
+      </w:r>
+    </w:p>
+    <w:p>
+      <w:pPr>
+        <w:pStyle w:val="BodyText"/>
+      </w:pPr>
+      <w:r>
+        <w:t xml:space="preserve">A separate literature emphasizes that observational estimates of vaccine effectiveness can remain confounded despite extensive matching and adjustment, often revealed by negative control outcomes and time-varying non-COVID mortality differences</w:t>
+      </w:r>
+      <w:r>
+        <w:rPr>
+          <w:vertAlign w:val="superscript"/>
+        </w:rPr>
+        <w:t xml:space="preserve">2,3</w:t>
+      </w:r>
+      <w:r>
+        <w:t xml:space="preserve">. KCOR is complementary: rather than using negative controls only to detect confounding, it targets a specific confounding geometry—selection-induced depletion curvature—and then requires controls and simulations to validate that the intended curvature component has been removed.</w:t>
+      </w:r>
+    </w:p>
+    <w:p>
+      <w:pPr>
+        <w:pStyle w:val="BodyText"/>
+      </w:pPr>
+      <w:r>
+        <w:t xml:space="preserve">We do not claim that KCOR subsumes all approaches to confounding adjustment; rather, it provides a dedicated normalization and diagnostic toolkit for settings where non-proportional hazards arise primarily from selection-induced depletion dynamics.</w:t>
+      </w:r>
+    </w:p>
+    <w:bookmarkEnd w:id="13"/>
+    <w:bookmarkStart w:id="17" w:name="X3f76dee37168b4797631ddc9e3d31862803de93"/>
+    <w:p>
+      <w:pPr>
+        <w:pStyle w:val="Heading3"/>
+      </w:pPr>
+      <w:r>
+        <w:t xml:space="preserve">1.4 Evidence from the literature: residual confounding despite meticulous matching</w:t>
+      </w:r>
     </w:p>
     <w:p>
       <w:pPr>
         <w:pStyle w:val="FirstParagraph"/>
       </w:pPr>
       <w:r>
+        <w:t xml:space="preserve">Two large, rigorously designed observational analyses illustrate the core empirical motivation: even extremely careful matching and adjustment can leave large residual differences in non-COVID mortality, indicating confounding and selection that standard pipelines do not eliminate.</w:t>
+      </w:r>
+    </w:p>
+    <w:bookmarkStart w:id="14" w:name="Xbfb6a4beb5729d82767d37d57edb58ba18bba27"/>
+    <w:p>
+      <w:pPr>
+        <w:pStyle w:val="Heading4"/>
+      </w:pPr>
+      <w:r>
+        <w:t xml:space="preserve">1.4.1 Denmark (negative controls highlight confounding)</w:t>
+      </w:r>
+    </w:p>
+    <w:p>
+      <w:pPr>
+        <w:pStyle w:val="FirstParagraph"/>
+      </w:pPr>
+      <w:r>
+        <w:t xml:space="preserve">Obel et al. used Danish registry data to build 1:1 matched cohorts and applied negative control outcomes to assess confounding. Their plain-language summary includes the following:</w:t>
+      </w:r>
+    </w:p>
+    <w:p>
+      <w:pPr>
+        <w:pStyle w:val="BlockText"/>
+      </w:pPr>
+      <w:r>
+        <w:t xml:space="preserve">Meaning: The negative control methods indicate that observational studies of SARS-CoV-2 vaccine effectiveness may be prone to</w:t>
+      </w:r>
+      <w:r>
+        <w:t xml:space="preserve"> </w:t>
+      </w:r>
+      <w:r>
+        <w:t xml:space="preserve">substantial confounding which may impact the observed associations. This bias may both lead to underestimation of vaccine</w:t>
+      </w:r>
+      <w:r>
+        <w:t xml:space="preserve"> </w:t>
+      </w:r>
+      <w:r>
+        <w:t xml:space="preserve">effectiveness (increased risk of SARS-CoV2 infection among vaccinated individuals) and overestimation of the vaccine effectiveness (decreased risk of death after of SARS-CoV2 infection among vaccinated individuals). Our results highlight the need</w:t>
+      </w:r>
+      <w:r>
+        <w:t xml:space="preserve"> </w:t>
+      </w:r>
+      <w:r>
+        <w:t xml:space="preserve">for randomized vaccine efficacy studies after the emergence of new SARS-CoV-2 variants and the rollout of multiple booster</w:t>
+      </w:r>
+      <w:r>
+        <w:t xml:space="preserve"> </w:t>
+      </w:r>
+      <w:r>
+        <w:t xml:space="preserve">vaccines.</w:t>
+      </w:r>
+      <w:r>
+        <w:rPr>
+          <w:vertAlign w:val="superscript"/>
+        </w:rPr>
+        <w:t xml:space="preserve">2</w:t>
+      </w:r>
+    </w:p>
+    <w:p>
+      <w:pPr>
+        <w:pStyle w:val="FirstParagraph"/>
+      </w:pPr>
+      <w:r>
         <w:t xml:space="preserve">This is a direct statement that observational designs—even with careful matching and covariate adjustment—can remain substantially confounded when selection and health-seeking behavior differ between cohorts.</w:t>
       </w:r>
     </w:p>
-    <w:bookmarkEnd w:id="13"/>
-    <w:bookmarkStart w:id="15" w:name="X3c4376cf0533c6140ceba8f12ccdbb5b9c9efc8"/>
+    <w:bookmarkEnd w:id="14"/>
+    <w:bookmarkStart w:id="16" w:name="X3c4376cf0533c6140ceba8f12ccdbb5b9c9efc8"/>
     <w:p>
       <w:pPr>
         <w:pStyle w:val="Heading4"/>
       </w:pPr>
       <w:r>
-        <w:t xml:space="preserve">1.3.2 Qatar (time-varying HVE despite meticulous matching)</w:t>
+        <w:t xml:space="preserve">1.4.2 Qatar (time-varying HVE despite meticulous matching)</w:t>
       </w:r>
     </w:p>
     <w:p>
@@ -570,7 +710,7 @@
         <w:rPr>
           <w:vertAlign w:val="superscript"/>
         </w:rPr>
-        <w:t xml:space="preserve">2</w:t>
+        <w:t xml:space="preserve">3</w:t>
       </w:r>
     </w:p>
     <w:p>
@@ -594,7 +734,7 @@
         <w:t xml:space="preserve">, not only baseline covariate imbalance. Table tbl. 1 summarizes these findings.</w:t>
       </w:r>
     </w:p>
-    <w:bookmarkStart w:id="14" w:name="tbl:HVE_motivation"/>
+    <w:bookmarkStart w:id="15" w:name="tbl:HVE_motivation"/>
     <w:p>
       <w:pPr>
         <w:pStyle w:val="TableCaption"/>
@@ -692,7 +832,7 @@
               <w:rPr>
                 <w:vertAlign w:val="superscript"/>
               </w:rPr>
-              <w:t xml:space="preserve">1</w:t>
+              <w:t xml:space="preserve">2</w:t>
             </w:r>
           </w:p>
         </w:tc>
@@ -755,7 +895,7 @@
               <w:rPr>
                 <w:vertAlign w:val="superscript"/>
               </w:rPr>
-              <w:t xml:space="preserve">2</w:t>
+              <w:t xml:space="preserve">3</w:t>
             </w:r>
           </w:p>
         </w:tc>
@@ -805,16 +945,16 @@
         </w:tc>
       </w:tr>
     </w:tbl>
-    <w:bookmarkEnd w:id="14"/>
     <w:bookmarkEnd w:id="15"/>
     <w:bookmarkEnd w:id="16"/>
-    <w:bookmarkStart w:id="17" w:name="contribution-of-this-work"/>
+    <w:bookmarkEnd w:id="17"/>
+    <w:bookmarkStart w:id="18" w:name="contribution-of-this-work"/>
     <w:p>
       <w:pPr>
         <w:pStyle w:val="Heading3"/>
       </w:pPr>
       <w:r>
-        <w:t xml:space="preserve">1.4 Contribution of this work</w:t>
+        <w:t xml:space="preserve">1.5 Contribution of this work</w:t>
       </w:r>
     </w:p>
     <w:p>
@@ -864,7 +1004,7 @@
         <w:pStyle w:val="Compact"/>
         <w:numPr>
           <w:ilvl w:val="0"/>
-          <w:numId w:val="1003"/>
+          <w:numId w:val="1004"/>
         </w:numPr>
       </w:pPr>
       <w:r>
@@ -876,7 +1016,7 @@
         <w:pStyle w:val="Compact"/>
         <w:numPr>
           <w:ilvl w:val="0"/>
-          <w:numId w:val="1003"/>
+          <w:numId w:val="1004"/>
         </w:numPr>
       </w:pPr>
       <w:r>
@@ -888,7 +1028,7 @@
         <w:pStyle w:val="Compact"/>
         <w:numPr>
           <w:ilvl w:val="0"/>
-          <w:numId w:val="1003"/>
+          <w:numId w:val="1004"/>
         </w:numPr>
       </w:pPr>
       <w:r>
@@ -910,9 +1050,9 @@
         </w:pict>
       </w:r>
     </w:p>
-    <w:bookmarkEnd w:id="17"/>
     <w:bookmarkEnd w:id="18"/>
-    <w:bookmarkStart w:id="59" w:name="methods"/>
+    <w:bookmarkEnd w:id="19"/>
+    <w:bookmarkStart w:id="61" w:name="methods"/>
     <w:p>
       <w:pPr>
         <w:pStyle w:val="Heading2"/>
@@ -929,7 +1069,7 @@
         <w:t xml:space="preserve">Table tbl. 2 defines the notation used throughout this section.</w:t>
       </w:r>
     </w:p>
-    <w:bookmarkStart w:id="19" w:name="tbl:notation"/>
+    <w:bookmarkStart w:id="20" w:name="tbl:notation"/>
     <w:p>
       <w:pPr>
         <w:pStyle w:val="TableCaption"/>
@@ -1396,7 +1536,7 @@
         </w:tc>
       </w:tr>
     </w:tbl>
-    <w:bookmarkEnd w:id="19"/>
+    <w:bookmarkEnd w:id="20"/>
     <w:p>
       <w:pPr>
         <w:pStyle w:val="BodyText"/>
@@ -1405,7 +1545,7 @@
         <w:t xml:space="preserve">For COVID-19 vaccination analyses, intervention count corresponds to the number of vaccine doses received; more generally, this can index any discrete exposure level.</w:t>
       </w:r>
     </w:p>
-    <w:bookmarkStart w:id="21" w:name="X3cd5af7e7f64c4d54a11e3f31c65ccba93efc7a"/>
+    <w:bookmarkStart w:id="22" w:name="X3cd5af7e7f64c4d54a11e3f31c65ccba93efc7a"/>
     <w:p>
       <w:pPr>
         <w:pStyle w:val="Heading3"/>
@@ -1427,7 +1567,7 @@
         <w:pStyle w:val="Compact"/>
         <w:numPr>
           <w:ilvl w:val="0"/>
-          <w:numId w:val="1004"/>
+          <w:numId w:val="1005"/>
         </w:numPr>
       </w:pPr>
       <w:r>
@@ -1446,7 +1586,7 @@
         <w:pStyle w:val="Compact"/>
         <w:numPr>
           <w:ilvl w:val="0"/>
-          <w:numId w:val="1004"/>
+          <w:numId w:val="1005"/>
         </w:numPr>
       </w:pPr>
       <w:r>
@@ -1489,7 +1629,7 @@
         <w:t xml:space="preserve">Figure fig. 2 provides a schematic overview of the KCOR workflow.</w:t>
       </w:r>
     </w:p>
-    <w:bookmarkStart w:id="20" w:name="Xa2c880308399c73fd197b9524b9e5e52fc09404"/>
+    <w:bookmarkStart w:id="21" w:name="Xa2c880308399c73fd197b9524b9e5e52fc09404"/>
     <w:p>
       <w:pPr>
         <w:pStyle w:val="Heading4"/>
@@ -1511,7 +1651,7 @@
         <w:pStyle w:val="Compact"/>
         <w:numPr>
           <w:ilvl w:val="0"/>
-          <w:numId w:val="1005"/>
+          <w:numId w:val="1006"/>
         </w:numPr>
       </w:pPr>
       <w:r>
@@ -1530,7 +1670,7 @@
         <w:pStyle w:val="Compact"/>
         <w:numPr>
           <w:ilvl w:val="0"/>
-          <w:numId w:val="1005"/>
+          <w:numId w:val="1006"/>
         </w:numPr>
       </w:pPr>
       <w:r>
@@ -1549,7 +1689,7 @@
         <w:pStyle w:val="Compact"/>
         <w:numPr>
           <w:ilvl w:val="0"/>
-          <w:numId w:val="1005"/>
+          <w:numId w:val="1006"/>
         </w:numPr>
       </w:pPr>
       <w:r>
@@ -1568,7 +1708,7 @@
         <w:pStyle w:val="Compact"/>
         <w:numPr>
           <w:ilvl w:val="0"/>
-          <w:numId w:val="1005"/>
+          <w:numId w:val="1006"/>
         </w:numPr>
       </w:pPr>
       <w:r>
@@ -1587,7 +1727,7 @@
         <w:pStyle w:val="Compact"/>
         <w:numPr>
           <w:ilvl w:val="0"/>
-          <w:numId w:val="1005"/>
+          <w:numId w:val="1006"/>
         </w:numPr>
       </w:pPr>
       <w:r>
@@ -1606,7 +1746,7 @@
         <w:pStyle w:val="Compact"/>
         <w:numPr>
           <w:ilvl w:val="0"/>
-          <w:numId w:val="1005"/>
+          <w:numId w:val="1006"/>
         </w:numPr>
       </w:pPr>
       <w:r>
@@ -1625,7 +1765,7 @@
         <w:pStyle w:val="Compact"/>
         <w:numPr>
           <w:ilvl w:val="0"/>
-          <w:numId w:val="1005"/>
+          <w:numId w:val="1006"/>
         </w:numPr>
       </w:pPr>
       <w:r>
@@ -1639,9 +1779,27 @@
         <w:t xml:space="preserve">: Quiet-window boundaries should be varied to assess robustness of fitted parameters and KCOR trajectories.</w:t>
       </w:r>
     </w:p>
-    <w:bookmarkEnd w:id="20"/>
+    <w:p>
+      <w:pPr>
+        <w:pStyle w:val="FirstParagraph"/>
+      </w:pPr>
+      <w:r>
+        <w:rPr>
+          <w:b/>
+          <w:bCs/>
+        </w:rPr>
+        <w:t xml:space="preserve">Selection vs treatment is not generically identifiable from two cohort hazard curves without additional structure.</w:t>
+      </w:r>
+      <w:r>
+        <w:t xml:space="preserve"> </w:t>
+      </w:r>
+      <w:r>
+        <w:t xml:space="preserve">KCOR does not claim universal identifiability. Instead, it targets a specific, testable confounding structure: curvature induced by depletion under time-invariant multiplicative heterogeneity. When this structure adequately explains curvature in quiet periods (as indicated by fit diagnostics and post-normalization linearity), KCOR removes that component and compares cohorts in depletion-neutralized space. Residual differences may reflect treatment effects, residual selection not captured by the model, or time-varying external hazards; therefore, KCOR’s inferential workflow requires prespecified control tests and simulation-based operating-characteristic checks (Section 3), rather than assuming that normalization alone proves causality.</w:t>
+      </w:r>
+    </w:p>
     <w:bookmarkEnd w:id="21"/>
-    <w:bookmarkStart w:id="23" w:name="cohort-construction-and-estimand"/>
+    <w:bookmarkEnd w:id="22"/>
+    <w:bookmarkStart w:id="24" w:name="cohort-construction-and-estimand"/>
     <w:p>
       <w:pPr>
         <w:pStyle w:val="Heading3"/>
@@ -1707,7 +1865,7 @@
         <w:pStyle w:val="Compact"/>
         <w:numPr>
           <w:ilvl w:val="0"/>
-          <w:numId w:val="1006"/>
+          <w:numId w:val="1007"/>
         </w:numPr>
       </w:pPr>
       <w:r>
@@ -1735,7 +1893,7 @@
         <w:pStyle w:val="Compact"/>
         <w:numPr>
           <w:ilvl w:val="0"/>
-          <w:numId w:val="1006"/>
+          <w:numId w:val="1007"/>
         </w:numPr>
       </w:pPr>
       <w:r>
@@ -1747,7 +1905,7 @@
         <w:pStyle w:val="Compact"/>
         <w:numPr>
           <w:ilvl w:val="0"/>
-          <w:numId w:val="1006"/>
+          <w:numId w:val="1007"/>
         </w:numPr>
       </w:pPr>
       <w:r>
@@ -1786,7 +1944,7 @@
         <w:t xml:space="preserve">This fixed-cohort design corresponds to an intent-to-treat–like estimand under selection. It is chosen deliberately to avoid time-varying deferral bias, immortal time bias, and dynamic health-based sorting that arise when individuals change exposure status during follow-up. Dynamic “as-treated” formulations are treated as sensitivity analyses rather than primary estimands.</w:t>
       </w:r>
     </w:p>
-    <w:bookmarkStart w:id="22" w:name="Xcc9d8eae92928ff9c0042d8fe45a8a74421cd30"/>
+    <w:bookmarkStart w:id="23" w:name="Xcc9d8eae92928ff9c0042d8fe45a8a74421cd30"/>
     <w:p>
       <w:pPr>
         <w:pStyle w:val="Heading4"/>
@@ -1816,7 +1974,7 @@
         <w:pStyle w:val="Compact"/>
         <w:numPr>
           <w:ilvl w:val="0"/>
-          <w:numId w:val="1007"/>
+          <w:numId w:val="1008"/>
         </w:numPr>
       </w:pPr>
       <w:r>
@@ -1831,7 +1989,7 @@
         <w:pStyle w:val="Compact"/>
         <w:numPr>
           <w:ilvl w:val="0"/>
-          <w:numId w:val="1007"/>
+          <w:numId w:val="1008"/>
         </w:numPr>
       </w:pPr>
       <w:r>
@@ -1846,7 +2004,7 @@
         <w:pStyle w:val="Compact"/>
         <w:numPr>
           <w:ilvl w:val="0"/>
-          <w:numId w:val="1007"/>
+          <w:numId w:val="1008"/>
         </w:numPr>
       </w:pPr>
       <w:r>
@@ -1911,9 +2069,9 @@
         <w:t xml:space="preserve">All KCOR results presented in this paper can be reproduced from any data representation that conforms to this specification.</w:t>
       </w:r>
     </w:p>
-    <w:bookmarkEnd w:id="22"/>
     <w:bookmarkEnd w:id="23"/>
-    <w:bookmarkStart w:id="26" w:name="X217ef8b21ee5f5d43c75156094bead796d55408"/>
+    <w:bookmarkEnd w:id="24"/>
+    <w:bookmarkStart w:id="27" w:name="X217ef8b21ee5f5d43c75156094bead796d55408"/>
     <w:p>
       <w:pPr>
         <w:pStyle w:val="Heading3"/>
@@ -2060,7 +2218,7 @@
       <w:pPr>
         <w:pStyle w:val="BodyText"/>
       </w:pPr>
-      <w:bookmarkStart w:id="24" w:name="eq:hazard-discrete"/>
+      <w:bookmarkStart w:id="25" w:name="eq:hazard-discrete"/>
       <m:oMathPara>
         <m:oMathParaPr>
           <m:jc m:val="center"/>
@@ -2239,7 +2397,7 @@
           </m:r>
         </m:oMath>
       </m:oMathPara>
-      <w:bookmarkEnd w:id="24"/>
+      <w:bookmarkEnd w:id="25"/>
     </w:p>
     <w:p>
       <w:pPr>
@@ -2266,7 +2424,7 @@
       <w:pPr>
         <w:pStyle w:val="BodyText"/>
       </w:pPr>
-      <w:bookmarkStart w:id="25" w:name="eq:cumhazard-observed"/>
+      <w:bookmarkStart w:id="26" w:name="eq:cumhazard-observed"/>
       <m:oMathPara>
         <m:oMathParaPr>
           <m:jc m:val="center"/>
@@ -2473,10 +2631,10 @@
           </m:r>
         </m:oMath>
       </m:oMathPara>
-      <w:bookmarkEnd w:id="25"/>
-    </w:p>
-    <w:bookmarkEnd w:id="26"/>
-    <w:bookmarkStart w:id="39" w:name="Xe033a348c5bd6b05b57c8d9f7299f5850ccd667"/>
+      <w:bookmarkEnd w:id="26"/>
+    </w:p>
+    <w:bookmarkEnd w:id="27"/>
+    <w:bookmarkStart w:id="40" w:name="Xe033a348c5bd6b05b57c8d9f7299f5850ccd667"/>
     <w:p>
       <w:pPr>
         <w:pStyle w:val="Heading3"/>
@@ -2485,7 +2643,7 @@
         <w:t xml:space="preserve">2.4 Selection model: gamma frailty and the cumulative-hazard identity</w:t>
       </w:r>
     </w:p>
-    <w:bookmarkStart w:id="28" w:name="X1613f91e2d32d239863b345c5f5c082f741e4a2"/>
+    <w:bookmarkStart w:id="29" w:name="X1613f91e2d32d239863b345c5f5c082f741e4a2"/>
     <w:p>
       <w:pPr>
         <w:pStyle w:val="Heading4"/>
@@ -2520,7 +2678,7 @@
       <w:pPr>
         <w:pStyle w:val="BodyText"/>
       </w:pPr>
-      <w:bookmarkStart w:id="27" w:name="eq:individual-hazard-frailty"/>
+      <w:bookmarkStart w:id="28" w:name="eq:individual-hazard-frailty"/>
       <m:oMathPara>
         <m:oMathParaPr>
           <m:jc m:val="center"/>
@@ -2810,7 +2968,7 @@
           </m:r>
         </m:oMath>
       </m:oMathPara>
-      <w:bookmarkEnd w:id="27"/>
+      <w:bookmarkEnd w:id="28"/>
     </w:p>
     <w:p>
       <w:pPr>
@@ -2823,7 +2981,7 @@
         <w:rPr>
           <w:vertAlign w:val="superscript"/>
         </w:rPr>
-        <w:t xml:space="preserve">3</w:t>
+        <w:t xml:space="preserve">1</w:t>
       </w:r>
       <w:r>
         <w:t xml:space="preserve">. In KCOR, gamma frailty therefore serves as a</w:t>
@@ -2987,8 +3145,8 @@
         <w:t xml:space="preserve">is simple.</w:t>
       </w:r>
     </w:p>
-    <w:bookmarkEnd w:id="28"/>
-    <w:bookmarkStart w:id="36" w:name="gamma-frailty-identity-core-mathematics"/>
+    <w:bookmarkEnd w:id="29"/>
+    <w:bookmarkStart w:id="37" w:name="gamma-frailty-identity-core-mathematics"/>
     <w:p>
       <w:pPr>
         <w:pStyle w:val="Heading4"/>
@@ -3009,7 +3167,7 @@
       <w:pPr>
         <w:pStyle w:val="BodyText"/>
       </w:pPr>
-      <w:bookmarkStart w:id="29" w:name="eq:baseline-cumhazard"/>
+      <w:bookmarkStart w:id="30" w:name="eq:baseline-cumhazard"/>
       <m:oMathPara>
         <m:oMathParaPr>
           <m:jc m:val="center"/>
@@ -3148,7 +3306,7 @@
           </m:r>
         </m:oMath>
       </m:oMathPara>
-      <w:bookmarkEnd w:id="29"/>
+      <w:bookmarkEnd w:id="30"/>
     </w:p>
     <w:p>
       <w:pPr>
@@ -3162,7 +3320,7 @@
       <w:pPr>
         <w:pStyle w:val="BodyText"/>
       </w:pPr>
-      <w:bookmarkStart w:id="30" w:name="eq:gamma-frailty-identity"/>
+      <w:bookmarkStart w:id="31" w:name="eq:gamma-frailty-identity"/>
       <m:oMathPara>
         <m:oMathParaPr>
           <m:jc m:val="center"/>
@@ -3350,7 +3508,7 @@
           </m:r>
         </m:oMath>
       </m:oMathPara>
-      <w:bookmarkEnd w:id="30"/>
+      <w:bookmarkEnd w:id="31"/>
     </w:p>
     <w:p>
       <w:pPr>
@@ -3364,7 +3522,7 @@
       <w:pPr>
         <w:pStyle w:val="BodyText"/>
       </w:pPr>
-      <w:bookmarkStart w:id="31" w:name="eq:gamma-frailty-inversion"/>
+      <w:bookmarkStart w:id="32" w:name="eq:gamma-frailty-inversion"/>
       <m:oMathPara>
         <m:oMathParaPr>
           <m:jc m:val="center"/>
@@ -3536,7 +3694,7 @@
           </m:r>
         </m:oMath>
       </m:oMathPara>
-      <w:bookmarkEnd w:id="31"/>
+      <w:bookmarkEnd w:id="32"/>
     </w:p>
     <w:p>
       <w:pPr>
@@ -3559,7 +3717,7 @@
         <w:t xml:space="preserve">: it transforms the observed cumulative hazard into a depletion-neutralized baseline cumulative hazard for each cohort. Figure fig. 1 illustrates this logic schematically.</w:t>
       </w:r>
     </w:p>
-    <w:bookmarkStart w:id="35" w:name="fig:kcor_v6_schematic"/>
+    <w:bookmarkStart w:id="36" w:name="fig:kcor_v6_schematic"/>
     <w:p>
       <w:pPr>
         <w:pStyle w:val="CaptionedFigure"/>
@@ -3569,18 +3727,18 @@
           <wp:inline>
             <wp:extent cx="5334000" cy="1417316"/>
             <wp:effectExtent b="0" l="0" r="0" t="0"/>
-            <wp:docPr descr="Figure 1: Three-panel schematic illustrating the KCOR v6 normalization logic. Left: individual hazards differ only by multiplicative frailty z, with no treatment effect. Middle: aggregation over heterogeneous frailty induces cohort-level curvature in observed cumulative hazards H^{\mathrm{obs}}(t) despite identical baseline hazards. Right: inversion of the gamma-frailty identity recovers aligned baseline cumulative hazards H_0(t), demonstrating depletion-neutralization. This figure is schematic and intended for conceptual illustration; it does not represent empirical data." title="" id="33" name="Picture"/>
+            <wp:docPr descr="Figure 1: Three-panel schematic illustrating the KCOR v6 normalization logic. Left: individual hazards differ only by multiplicative frailty z, with no treatment effect. Middle: aggregation over heterogeneous frailty induces cohort-level curvature in observed cumulative hazards H^{\mathrm{obs}}(t) despite identical baseline hazards. Right: inversion of the gamma-frailty identity recovers aligned baseline cumulative hazards H_0(t), demonstrating depletion-neutralization. This figure is schematic and intended for conceptual illustration; it does not represent empirical data." title="" id="34" name="Picture"/>
             <a:graphic>
               <a:graphicData uri="http://schemas.openxmlformats.org/drawingml/2006/picture">
                 <pic:pic>
                   <pic:nvPicPr>
-                    <pic:cNvPr descr="figures/fig1_kcor_v6_schematic.png" id="34" name="Picture"/>
+                    <pic:cNvPr descr="figures/fig1_kcor_v6_schematic.png" id="35" name="Picture"/>
                     <pic:cNvPicPr>
                       <a:picLocks noChangeArrowheads="1" noChangeAspect="1"/>
                     </pic:cNvPicPr>
                   </pic:nvPicPr>
                   <pic:blipFill>
-                    <a:blip r:embed="rId32"/>
+                    <a:blip r:embed="rId33"/>
                     <a:stretch>
                       <a:fillRect/>
                     </a:stretch>
@@ -3714,9 +3872,9 @@
         <w:t xml:space="preserve">, demonstrating depletion-neutralization. This figure is schematic and intended for conceptual illustration; it does not represent empirical data.</w:t>
       </w:r>
     </w:p>
-    <w:bookmarkEnd w:id="35"/>
     <w:bookmarkEnd w:id="36"/>
-    <w:bookmarkStart w:id="38" w:name="baseline-shape-for-fitting-default"/>
+    <w:bookmarkEnd w:id="37"/>
+    <w:bookmarkStart w:id="39" w:name="baseline-shape-for-fitting-default"/>
     <w:p>
       <w:pPr>
         <w:pStyle w:val="Heading4"/>
@@ -3760,7 +3918,7 @@
       <w:pPr>
         <w:pStyle w:val="BodyText"/>
       </w:pPr>
-      <w:bookmarkStart w:id="37" w:name="eq:baseline-shape-default"/>
+      <w:bookmarkStart w:id="38" w:name="eq:baseline-shape-default"/>
       <m:oMathPara>
         <m:oMathParaPr>
           <m:jc m:val="center"/>
@@ -3969,7 +4127,7 @@
           </m:r>
         </m:oMath>
       </m:oMathPara>
-      <w:bookmarkEnd w:id="37"/>
+      <w:bookmarkEnd w:id="38"/>
     </w:p>
     <w:p>
       <w:pPr>
@@ -3979,9 +4137,9 @@
         <w:t xml:space="preserve">This choice minimizes degrees of freedom and forces curvature during quiet periods to be explained by selection (frailty) rather than by an explicit time-varying baseline.</w:t>
       </w:r>
     </w:p>
-    <w:bookmarkEnd w:id="38"/>
     <w:bookmarkEnd w:id="39"/>
-    <w:bookmarkStart w:id="44" w:name="Xfdb8007c0d5e3881e25330c14af100f17b2daac"/>
+    <w:bookmarkEnd w:id="40"/>
+    <w:bookmarkStart w:id="45" w:name="Xfdb8007c0d5e3881e25330c14af100f17b2daac"/>
     <w:p>
       <w:pPr>
         <w:pStyle w:val="Heading3"/>
@@ -4225,7 +4383,7 @@
       <w:pPr>
         <w:pStyle w:val="BodyText"/>
       </w:pPr>
-      <w:bookmarkStart w:id="40" w:name="eq:hobs-model"/>
+      <w:bookmarkStart w:id="41" w:name="eq:hobs-model"/>
       <m:oMathPara>
         <m:oMathParaPr>
           <m:jc m:val="center"/>
@@ -4440,7 +4598,7 @@
           </m:r>
         </m:oMath>
       </m:oMathPara>
-      <w:bookmarkEnd w:id="40"/>
+      <w:bookmarkEnd w:id="41"/>
     </w:p>
     <w:p>
       <w:pPr>
@@ -5002,7 +5160,7 @@
       <w:pPr>
         <w:pStyle w:val="BodyText"/>
       </w:pPr>
-      <w:bookmarkStart w:id="41" w:name="eq:nls-objective"/>
+      <w:bookmarkStart w:id="42" w:name="eq:nls-objective"/>
       <m:oMathPara>
         <m:oMathParaPr>
           <m:jc m:val="center"/>
@@ -5374,7 +5532,7 @@
           </m:r>
         </m:oMath>
       </m:oMathPara>
-      <w:bookmarkEnd w:id="41"/>
+      <w:bookmarkEnd w:id="42"/>
     </w:p>
     <w:p>
       <w:pPr>
@@ -5453,7 +5611,7 @@
         <w:t xml:space="preserve">-space) that directly reflect the quality of the depletion fit. Likelihood-based fitting can be treated as a sensitivity analysis, but is not required for the normalization identity itself.</w:t>
       </w:r>
     </w:p>
-    <w:bookmarkStart w:id="43" w:name="Xe8a10ef5300e92906803826dd2f983db929cd63"/>
+    <w:bookmarkStart w:id="44" w:name="Xe8a10ef5300e92906803826dd2f983db929cd63"/>
     <w:p>
       <w:pPr>
         <w:pStyle w:val="Heading4"/>
@@ -5475,7 +5633,7 @@
         <w:pStyle w:val="Compact"/>
         <w:numPr>
           <w:ilvl w:val="0"/>
-          <w:numId w:val="1008"/>
+          <w:numId w:val="1009"/>
         </w:numPr>
       </w:pPr>
       <w:r>
@@ -5524,7 +5682,7 @@
         <w:pStyle w:val="Compact"/>
         <w:numPr>
           <w:ilvl w:val="0"/>
-          <w:numId w:val="1008"/>
+          <w:numId w:val="1009"/>
         </w:numPr>
       </w:pPr>
       <w:r>
@@ -5702,7 +5860,7 @@
         <w:pStyle w:val="Compact"/>
         <w:numPr>
           <w:ilvl w:val="0"/>
-          <w:numId w:val="1008"/>
+          <w:numId w:val="1009"/>
         </w:numPr>
       </w:pPr>
       <w:r>
@@ -5870,7 +6028,7 @@
       <w:pPr>
         <w:pStyle w:val="FirstParagraph"/>
       </w:pPr>
-      <w:bookmarkStart w:id="42" w:name="eq:hazard-from-mr-improved"/>
+      <w:bookmarkStart w:id="43" w:name="eq:hazard-from-mr-improved"/>
       <m:oMathPara>
         <m:oMathParaPr>
           <m:jc m:val="center"/>
@@ -6079,7 +6237,7 @@
           </m:r>
         </m:oMath>
       </m:oMathPara>
-      <w:bookmarkEnd w:id="42"/>
+      <w:bookmarkEnd w:id="43"/>
     </w:p>
     <w:p>
       <w:pPr>
@@ -6094,7 +6252,7 @@
         <w:pStyle w:val="Compact"/>
         <w:numPr>
           <w:ilvl w:val="0"/>
-          <w:numId w:val="1009"/>
+          <w:numId w:val="1010"/>
         </w:numPr>
       </w:pPr>
       <w:r>
@@ -6174,7 +6332,7 @@
         <w:pStyle w:val="Compact"/>
         <w:numPr>
           <w:ilvl w:val="0"/>
-          <w:numId w:val="1009"/>
+          <w:numId w:val="1010"/>
         </w:numPr>
       </w:pPr>
       <w:r>
@@ -6211,9 +6369,9 @@
         <w:t xml:space="preserve">).</w:t>
       </w:r>
     </w:p>
-    <w:bookmarkEnd w:id="43"/>
     <w:bookmarkEnd w:id="44"/>
-    <w:bookmarkStart w:id="47" w:name="X4d4e1eb8e5bdb9352843dc31d38f9e9bf82faa0"/>
+    <w:bookmarkEnd w:id="45"/>
+    <w:bookmarkStart w:id="49" w:name="X4d4e1eb8e5bdb9352843dc31d38f9e9bf82faa0"/>
     <w:p>
       <w:pPr>
         <w:pStyle w:val="Heading3"/>
@@ -6248,7 +6406,7 @@
       <w:pPr>
         <w:pStyle w:val="BodyText"/>
       </w:pPr>
-      <w:bookmarkStart w:id="45" w:name="eq:normalized-cumhazard"/>
+      <w:bookmarkStart w:id="46" w:name="eq:normalized-cumhazard"/>
       <m:oMathPara>
         <m:oMathParaPr>
           <m:jc m:val="center"/>
@@ -6441,7 +6599,7 @@
           </m:r>
         </m:oMath>
       </m:oMathPara>
-      <w:bookmarkEnd w:id="45"/>
+      <w:bookmarkEnd w:id="46"/>
     </w:p>
     <w:p>
       <w:pPr>
@@ -6576,7 +6734,7 @@
       <w:pPr>
         <w:pStyle w:val="BodyText"/>
       </w:pPr>
-      <w:bookmarkStart w:id="46" w:name="eq:normalized-hazard-diff"/>
+      <w:bookmarkStart w:id="47" w:name="eq:normalized-hazard-diff"/>
       <m:oMathPara>
         <m:oMathParaPr>
           <m:jc m:val="center"/>
@@ -6758,7 +6916,7 @@
           </m:r>
         </m:oMath>
       </m:oMathPara>
-      <w:bookmarkEnd w:id="46"/>
+      <w:bookmarkEnd w:id="47"/>
     </w:p>
     <w:p>
       <w:pPr>
@@ -6819,8 +6977,572 @@
         <w:t xml:space="preserve">; differenced hazards are optional diagnostics.</w:t>
       </w:r>
     </w:p>
-    <w:bookmarkEnd w:id="47"/>
-    <w:bookmarkStart w:id="49" w:name="stabilization-early-weeks"/>
+    <w:bookmarkStart w:id="48" w:name="Xc1f19c71d062175674bff138482e70845d20a7b"/>
+    <w:p>
+      <w:pPr>
+        <w:pStyle w:val="Heading4"/>
+      </w:pPr>
+      <w:r>
+        <w:t xml:space="preserve">2.6.1 Internal diagnostics and</w:t>
+      </w:r>
+      <w:r>
+        <w:t xml:space="preserve"> </w:t>
+      </w:r>
+      <w:r>
+        <w:t xml:space="preserve">‘self-check’</w:t>
+      </w:r>
+      <w:r>
+        <w:t xml:space="preserve"> </w:t>
+      </w:r>
+      <w:r>
+        <w:t xml:space="preserve">behavior</w:t>
+      </w:r>
+    </w:p>
+    <w:p>
+      <w:pPr>
+        <w:pStyle w:val="FirstParagraph"/>
+      </w:pPr>
+      <w:r>
+        <w:t xml:space="preserve">KCOR includes internal diagnostics intended to make model stress visible rather than hidden.</w:t>
+      </w:r>
+    </w:p>
+    <w:p>
+      <w:pPr>
+        <w:numPr>
+          <w:ilvl w:val="0"/>
+          <w:numId w:val="1011"/>
+        </w:numPr>
+      </w:pPr>
+      <w:r>
+        <w:rPr>
+          <w:b/>
+          <w:bCs/>
+        </w:rPr>
+        <w:t xml:space="preserve">Post-normalization linearity in quiet periods.</w:t>
+      </w:r>
+      <w:r>
+        <w:t xml:space="preserve"> </w:t>
+      </w:r>
+      <w:r>
+        <w:t xml:space="preserve">During a prespecified quiet window, the working model assumes that curvature in observed cumulative hazard is primarily driven by depletion under heterogeneity. After inversion, the depletion-neutralized cumulative hazard</w:t>
+      </w:r>
+      <w:r>
+        <w:t xml:space="preserve"> </w:t>
+      </w:r>
+      <m:oMath>
+        <m:sSub>
+          <m:e>
+            <m:acc>
+              <m:accPr>
+                <m:chr m:val="̃"/>
+              </m:accPr>
+              <m:e>
+                <m:r>
+                  <m:t>H</m:t>
+                </m:r>
+              </m:e>
+            </m:acc>
+          </m:e>
+          <m:sub>
+            <m:r>
+              <m:t>0</m:t>
+            </m:r>
+            <m:r>
+              <m:rPr>
+                <m:sty m:val="p"/>
+              </m:rPr>
+              <m:t>,</m:t>
+            </m:r>
+            <m:r>
+              <m:t>d</m:t>
+            </m:r>
+          </m:sub>
+        </m:sSub>
+        <m:r>
+          <m:rPr>
+            <m:sty m:val="p"/>
+          </m:rPr>
+          <m:t>(</m:t>
+        </m:r>
+        <m:r>
+          <m:t>t</m:t>
+        </m:r>
+        <m:r>
+          <m:rPr>
+            <m:sty m:val="p"/>
+          </m:rPr>
+          <m:t>)</m:t>
+        </m:r>
+      </m:oMath>
+      <w:r>
+        <w:t xml:space="preserve"> </w:t>
+      </w:r>
+      <w:r>
+        <w:t xml:space="preserve">should be approximately linear in event time over the same quiet window. Systematic residual curvature (e.g., sustained concavity/convexity) indicates that the quiet-window assumption is violated (external shocks, secular trends) or that the depletion geometry is misspecified for that cohort.</w:t>
+      </w:r>
+    </w:p>
+    <w:p>
+      <w:pPr>
+        <w:numPr>
+          <w:ilvl w:val="0"/>
+          <w:numId w:val="1011"/>
+        </w:numPr>
+      </w:pPr>
+      <w:r>
+        <w:rPr>
+          <w:b/>
+          <w:bCs/>
+        </w:rPr>
+        <w:t xml:space="preserve">Fit residual structure in cumulative-hazard space.</w:t>
+      </w:r>
+      <w:r>
+        <w:t xml:space="preserve"> </w:t>
+      </w:r>
+      <w:r>
+        <w:t xml:space="preserve">Define residuals</w:t>
+      </w:r>
+      <w:r>
+        <w:t xml:space="preserve"> </w:t>
+      </w:r>
+      <m:oMath>
+        <m:sSub>
+          <m:e>
+            <m:r>
+              <m:t>r</m:t>
+            </m:r>
+          </m:e>
+          <m:sub>
+            <m:r>
+              <m:t>d</m:t>
+            </m:r>
+          </m:sub>
+        </m:sSub>
+        <m:r>
+          <m:rPr>
+            <m:sty m:val="p"/>
+          </m:rPr>
+          <m:t>(</m:t>
+        </m:r>
+        <m:r>
+          <m:t>t</m:t>
+        </m:r>
+        <m:r>
+          <m:rPr>
+            <m:sty m:val="p"/>
+          </m:rPr>
+          <m:t>)</m:t>
+        </m:r>
+        <m:r>
+          <m:rPr>
+            <m:sty m:val="p"/>
+          </m:rPr>
+          <m:t>=</m:t>
+        </m:r>
+        <m:sSubSup>
+          <m:e>
+            <m:r>
+              <m:t>H</m:t>
+            </m:r>
+          </m:e>
+          <m:sub>
+            <m:r>
+              <m:t>d</m:t>
+            </m:r>
+          </m:sub>
+          <m:sup>
+            <m:r>
+              <m:rPr>
+                <m:sty m:val="p"/>
+              </m:rPr>
+              <m:t>o</m:t>
+            </m:r>
+            <m:r>
+              <m:rPr>
+                <m:sty m:val="p"/>
+              </m:rPr>
+              <m:t>b</m:t>
+            </m:r>
+            <m:r>
+              <m:rPr>
+                <m:sty m:val="p"/>
+              </m:rPr>
+              <m:t>s</m:t>
+            </m:r>
+          </m:sup>
+        </m:sSubSup>
+        <m:r>
+          <m:rPr>
+            <m:sty m:val="p"/>
+          </m:rPr>
+          <m:t>(</m:t>
+        </m:r>
+        <m:r>
+          <m:t>t</m:t>
+        </m:r>
+        <m:r>
+          <m:rPr>
+            <m:sty m:val="p"/>
+          </m:rPr>
+          <m:t>)</m:t>
+        </m:r>
+        <m:r>
+          <m:rPr>
+            <m:sty m:val="p"/>
+          </m:rPr>
+          <m:t>−</m:t>
+        </m:r>
+        <m:sSubSup>
+          <m:e>
+            <m:r>
+              <m:t>H</m:t>
+            </m:r>
+          </m:e>
+          <m:sub>
+            <m:r>
+              <m:t>d</m:t>
+            </m:r>
+          </m:sub>
+          <m:sup>
+            <m:r>
+              <m:rPr>
+                <m:sty m:val="p"/>
+              </m:rPr>
+              <m:t>m</m:t>
+            </m:r>
+            <m:r>
+              <m:rPr>
+                <m:sty m:val="p"/>
+              </m:rPr>
+              <m:t>o</m:t>
+            </m:r>
+            <m:r>
+              <m:rPr>
+                <m:sty m:val="p"/>
+              </m:rPr>
+              <m:t>d</m:t>
+            </m:r>
+            <m:r>
+              <m:rPr>
+                <m:sty m:val="p"/>
+              </m:rPr>
+              <m:t>e</m:t>
+            </m:r>
+            <m:r>
+              <m:rPr>
+                <m:sty m:val="p"/>
+              </m:rPr>
+              <m:t>l</m:t>
+            </m:r>
+          </m:sup>
+        </m:sSubSup>
+        <m:r>
+          <m:rPr>
+            <m:sty m:val="p"/>
+          </m:rPr>
+          <m:t>(</m:t>
+        </m:r>
+        <m:r>
+          <m:t>t</m:t>
+        </m:r>
+        <m:r>
+          <m:rPr>
+            <m:sty m:val="p"/>
+          </m:rPr>
+          <m:t>;</m:t>
+        </m:r>
+        <m:sSub>
+          <m:e>
+            <m:acc>
+              <m:accPr>
+                <m:chr m:val="̂"/>
+              </m:accPr>
+              <m:e>
+                <m:r>
+                  <m:t>k</m:t>
+                </m:r>
+              </m:e>
+            </m:acc>
+          </m:e>
+          <m:sub>
+            <m:r>
+              <m:t>d</m:t>
+            </m:r>
+          </m:sub>
+        </m:sSub>
+        <m:r>
+          <m:rPr>
+            <m:sty m:val="p"/>
+          </m:rPr>
+          <m:t>,</m:t>
+        </m:r>
+        <m:sSub>
+          <m:e>
+            <m:acc>
+              <m:accPr>
+                <m:chr m:val="̂"/>
+              </m:accPr>
+              <m:e>
+                <m:r>
+                  <m:t>θ</m:t>
+                </m:r>
+              </m:e>
+            </m:acc>
+          </m:e>
+          <m:sub>
+            <m:r>
+              <m:t>d</m:t>
+            </m:r>
+          </m:sub>
+        </m:sSub>
+        <m:r>
+          <m:rPr>
+            <m:sty m:val="p"/>
+          </m:rPr>
+          <m:t>)</m:t>
+        </m:r>
+      </m:oMath>
+      <w:r>
+        <w:t xml:space="preserve"> </w:t>
+      </w:r>
+      <w:r>
+        <w:t xml:space="preserve">over the fit set</w:t>
+      </w:r>
+      <w:r>
+        <w:t xml:space="preserve"> </w:t>
+      </w:r>
+      <m:oMath>
+        <m:sSub>
+          <m:e>
+            <m:r>
+              <m:rPr>
+                <m:scr m:val="script"/>
+                <m:sty m:val="p"/>
+              </m:rPr>
+              <m:t>T</m:t>
+            </m:r>
+          </m:e>
+          <m:sub>
+            <m:r>
+              <m:t>d</m:t>
+            </m:r>
+          </m:sub>
+        </m:sSub>
+      </m:oMath>
+      <w:r>
+        <w:t xml:space="preserve">. KCOR expects residuals to be small and not systematically time-structured. Strongly patterned residuals indicate that the curvature attributed to depletion is instead being driven by unmodeled time-varying hazards.</w:t>
+      </w:r>
+    </w:p>
+    <w:p>
+      <w:pPr>
+        <w:numPr>
+          <w:ilvl w:val="0"/>
+          <w:numId w:val="1011"/>
+        </w:numPr>
+      </w:pPr>
+      <w:r>
+        <w:rPr>
+          <w:b/>
+          <w:bCs/>
+        </w:rPr>
+        <w:t xml:space="preserve">Parameter stability to window perturbations.</w:t>
+      </w:r>
+      <w:r>
+        <w:t xml:space="preserve"> </w:t>
+      </w:r>
+      <w:r>
+        <w:t xml:space="preserve">Under valid quiet-window selection,</w:t>
+      </w:r>
+      <w:r>
+        <w:t xml:space="preserve"> </w:t>
+      </w:r>
+      <m:oMath>
+        <m:r>
+          <m:rPr>
+            <m:sty m:val="p"/>
+          </m:rPr>
+          <m:t>(</m:t>
+        </m:r>
+        <m:sSub>
+          <m:e>
+            <m:acc>
+              <m:accPr>
+                <m:chr m:val="̂"/>
+              </m:accPr>
+              <m:e>
+                <m:r>
+                  <m:t>k</m:t>
+                </m:r>
+              </m:e>
+            </m:acc>
+          </m:e>
+          <m:sub>
+            <m:r>
+              <m:t>d</m:t>
+            </m:r>
+          </m:sub>
+        </m:sSub>
+        <m:r>
+          <m:rPr>
+            <m:sty m:val="p"/>
+          </m:rPr>
+          <m:t>,</m:t>
+        </m:r>
+        <m:sSub>
+          <m:e>
+            <m:acc>
+              <m:accPr>
+                <m:chr m:val="̂"/>
+              </m:accPr>
+              <m:e>
+                <m:r>
+                  <m:t>θ</m:t>
+                </m:r>
+              </m:e>
+            </m:acc>
+          </m:e>
+          <m:sub>
+            <m:r>
+              <m:t>d</m:t>
+            </m:r>
+          </m:sub>
+        </m:sSub>
+        <m:r>
+          <m:rPr>
+            <m:sty m:val="p"/>
+          </m:rPr>
+          <m:t>)</m:t>
+        </m:r>
+      </m:oMath>
+      <w:r>
+        <w:t xml:space="preserve"> </w:t>
+      </w:r>
+      <w:r>
+        <w:t xml:space="preserve">should be stable to small perturbations of the quiet-window boundaries (e.g., ±4 weeks). Large changes in</w:t>
+      </w:r>
+      <w:r>
+        <w:t xml:space="preserve"> </w:t>
+      </w:r>
+      <m:oMath>
+        <m:sSub>
+          <m:e>
+            <m:acc>
+              <m:accPr>
+                <m:chr m:val="̂"/>
+              </m:accPr>
+              <m:e>
+                <m:r>
+                  <m:t>θ</m:t>
+                </m:r>
+              </m:e>
+            </m:acc>
+          </m:e>
+          <m:sub>
+            <m:r>
+              <m:t>d</m:t>
+            </m:r>
+          </m:sub>
+        </m:sSub>
+      </m:oMath>
+      <w:r>
+        <w:t xml:space="preserve"> </w:t>
+      </w:r>
+      <w:r>
+        <w:t xml:space="preserve">under small boundary shifts signal that the fitted curvature is sensitive to transient dynamics rather than stable depletion.</w:t>
+      </w:r>
+    </w:p>
+    <w:p>
+      <w:pPr>
+        <w:numPr>
+          <w:ilvl w:val="0"/>
+          <w:numId w:val="1011"/>
+        </w:numPr>
+      </w:pPr>
+      <w:r>
+        <w:rPr>
+          <w:b/>
+          <w:bCs/>
+        </w:rPr>
+        <w:t xml:space="preserve">Non-identifiability manifests as</w:t>
+      </w:r>
+      <w:r>
+        <w:rPr>
+          <w:b/>
+          <w:bCs/>
+        </w:rPr>
+        <w:t xml:space="preserve"> </w:t>
+      </w:r>
+      <m:oMath>
+        <m:acc>
+          <m:accPr>
+            <m:chr m:val="̂"/>
+          </m:accPr>
+          <m:e>
+            <m:r>
+              <m:t>θ</m:t>
+            </m:r>
+          </m:e>
+        </m:acc>
+        <m:r>
+          <m:rPr>
+            <m:sty m:val="p"/>
+          </m:rPr>
+          <m:t>→</m:t>
+        </m:r>
+        <m:r>
+          <m:t>0</m:t>
+        </m:r>
+      </m:oMath>
+      <w:r>
+        <w:rPr>
+          <w:b/>
+          <w:bCs/>
+        </w:rPr>
+        <w:t xml:space="preserve">.</w:t>
+      </w:r>
+      <w:r>
+        <w:t xml:space="preserve"> </w:t>
+      </w:r>
+      <w:r>
+        <w:t xml:space="preserve">When the observed cumulative hazard is near-linear (weak curvature) or events are sparse,</w:t>
+      </w:r>
+      <w:r>
+        <w:t xml:space="preserve"> </w:t>
+      </w:r>
+      <m:oMath>
+        <m:r>
+          <m:t>θ</m:t>
+        </m:r>
+      </m:oMath>
+      <w:r>
+        <w:t xml:space="preserve"> </w:t>
+      </w:r>
+      <w:r>
+        <w:t xml:space="preserve">is weakly identified. In such cases, KCOR should be interpreted primarily as a diagnostic (limited evidence of detectable depletion curvature) rather than a strong correction.</w:t>
+      </w:r>
+    </w:p>
+    <w:p>
+      <w:pPr>
+        <w:pStyle w:val="FirstParagraph"/>
+      </w:pPr>
+      <w:r>
+        <w:t xml:space="preserve">These diagnostics are reported alongside KCOR curves. Importantly, the goal is not to assert that a single parametric form is always correct, but to ensure that when the form is incorrect or the window is contaminated, the method signals this explicitly rather than silently producing a misleading</w:t>
+      </w:r>
+      <w:r>
+        <w:t xml:space="preserve"> </w:t>
+      </w:r>
+      <w:r>
+        <w:t xml:space="preserve">‘corrected’</w:t>
+      </w:r>
+      <w:r>
+        <w:t xml:space="preserve"> </w:t>
+      </w:r>
+      <w:r>
+        <w:t xml:space="preserve">estimate.</w:t>
+      </w:r>
+    </w:p>
+    <w:bookmarkEnd w:id="48"/>
+    <w:bookmarkEnd w:id="49"/>
+    <w:bookmarkStart w:id="51" w:name="stabilization-early-weeks"/>
     <w:p>
       <w:pPr>
         <w:pStyle w:val="Heading3"/>
@@ -6849,7 +7571,7 @@
       <w:pPr>
         <w:pStyle w:val="BodyText"/>
       </w:pPr>
-      <w:bookmarkStart w:id="48" w:name="eq:effective-hazard-skip"/>
+      <w:bookmarkStart w:id="50" w:name="eq:effective-hazard-skip"/>
       <m:oMathPara>
         <m:oMathParaPr>
           <m:jc m:val="center"/>
@@ -7176,7 +7898,7 @@
           </m:r>
         </m:oMath>
       </m:oMathPara>
-      <w:bookmarkEnd w:id="48"/>
+      <w:bookmarkEnd w:id="50"/>
     </w:p>
     <w:p>
       <w:pPr>
@@ -7302,8 +8024,8 @@
         <w:t xml:space="preserve">as in §2.3.</w:t>
       </w:r>
     </w:p>
-    <w:bookmarkEnd w:id="49"/>
-    <w:bookmarkStart w:id="51" w:name="kcor-estimator-v6"/>
+    <w:bookmarkEnd w:id="51"/>
+    <w:bookmarkStart w:id="53" w:name="kcor-estimator-v6"/>
     <w:p>
       <w:pPr>
         <w:pStyle w:val="Heading3"/>
@@ -7349,7 +8071,7 @@
       <w:pPr>
         <w:pStyle w:val="BodyText"/>
       </w:pPr>
-      <w:bookmarkStart w:id="50" w:name="eq:kcor-estimator"/>
+      <w:bookmarkStart w:id="52" w:name="eq:kcor-estimator"/>
       <m:oMathPara>
         <m:oMathParaPr>
           <m:jc m:val="center"/>
@@ -7521,7 +8243,7 @@
           </m:r>
         </m:oMath>
       </m:oMathPara>
-      <w:bookmarkEnd w:id="50"/>
+      <w:bookmarkEnd w:id="52"/>
     </w:p>
     <w:p>
       <w:pPr>
@@ -7531,8 +8253,8 @@
         <w:t xml:space="preserve">This is a cumulative comparison in hazard space after removing cohort-specific selection-induced depletion dynamics estimated during quiet periods.</w:t>
       </w:r>
     </w:p>
-    <w:bookmarkEnd w:id="51"/>
-    <w:bookmarkStart w:id="52" w:name="uncertainty-quantification"/>
+    <w:bookmarkEnd w:id="53"/>
+    <w:bookmarkStart w:id="54" w:name="uncertainty-quantification"/>
     <w:p>
       <w:pPr>
         <w:pStyle w:val="Heading3"/>
@@ -7554,7 +8276,7 @@
         <w:pStyle w:val="Compact"/>
         <w:numPr>
           <w:ilvl w:val="0"/>
-          <w:numId w:val="1010"/>
+          <w:numId w:val="1012"/>
         </w:numPr>
       </w:pPr>
       <w:r>
@@ -7576,7 +8298,7 @@
         <w:pStyle w:val="Compact"/>
         <w:numPr>
           <w:ilvl w:val="0"/>
-          <w:numId w:val="1010"/>
+          <w:numId w:val="1012"/>
         </w:numPr>
       </w:pPr>
       <w:r>
@@ -7654,8 +8376,8 @@
         <w:t xml:space="preserve">Uncertainty intervals reflect stochastic event realization and model-fit uncertainty in the selection-parameter estimation. They do not assume sampling from a superpopulation and may be interpreted as uncertainty conditional on the observed risk sets and modeling assumptions.</w:t>
       </w:r>
     </w:p>
-    <w:bookmarkEnd w:id="52"/>
-    <w:bookmarkStart w:id="58" w:name="Xf552aaad3b83b889e2d08c64d65c17176bae771"/>
+    <w:bookmarkEnd w:id="54"/>
+    <w:bookmarkStart w:id="60" w:name="Xf552aaad3b83b889e2d08c64d65c17176bae771"/>
     <w:p>
       <w:pPr>
         <w:pStyle w:val="Heading3"/>
@@ -7672,7 +8394,7 @@
         <w:t xml:space="preserve">Table tbl. 3 summarizes the complete KCOR v6 pipeline.</w:t>
       </w:r>
     </w:p>
-    <w:bookmarkStart w:id="53" w:name="tbl:KCOR_algorithm"/>
+    <w:bookmarkStart w:id="55" w:name="tbl:KCOR_algorithm"/>
     <w:p>
       <w:pPr>
         <w:pStyle w:val="TableCaption"/>
@@ -8601,7 +9323,7 @@
         </w:tc>
       </w:tr>
     </w:tbl>
-    <w:bookmarkEnd w:id="53"/>
+    <w:bookmarkEnd w:id="55"/>
     <w:p>
       <w:r>
         <w:pict>
@@ -8609,7 +9331,7 @@
         </w:pict>
       </w:r>
     </w:p>
-    <w:bookmarkStart w:id="57" w:name="fig:kcor_workflow"/>
+    <w:bookmarkStart w:id="59" w:name="fig:kcor_workflow"/>
     <w:p>
       <w:pPr>
         <w:pStyle w:val="CaptionedFigure"/>
@@ -8619,18 +9341,18 @@
           <wp:inline>
             <wp:extent cx="5334000" cy="4287328"/>
             <wp:effectExtent b="0" l="0" r="0" t="0"/>
-            <wp:docPr descr="Figure 2: Two-column schematic of the KCOR v6 workflow. Left column shows fixed-cohort construction, observed cumulative hazards, and frailty estimation during a quiet window. Right column shows depletion-neutralized cumulative hazards, KCOR construction, and diagnostic checks. Arrows indicate the normalization flow from frailty estimation to depletion-neutralized comparison." title="" id="55" name="Picture"/>
+            <wp:docPr descr="Figure 2: Two-column schematic of the KCOR v6 workflow. Left column shows fixed-cohort construction, observed cumulative hazards, and frailty estimation during a quiet window. Right column shows depletion-neutralized cumulative hazards, KCOR construction, and diagnostic checks. Arrows indicate the normalization flow from frailty estimation to depletion-neutralized comparison." title="" id="57" name="Picture"/>
             <a:graphic>
               <a:graphicData uri="http://schemas.openxmlformats.org/drawingml/2006/picture">
                 <pic:pic>
                   <pic:nvPicPr>
-                    <pic:cNvPr descr="figures/fig_kcor_workflow.png" id="56" name="Picture"/>
+                    <pic:cNvPr descr="figures/fig_kcor_workflow.png" id="58" name="Picture"/>
                     <pic:cNvPicPr>
                       <a:picLocks noChangeArrowheads="1" noChangeAspect="1"/>
                     </pic:cNvPicPr>
                   </pic:nvPicPr>
                   <pic:blipFill>
-                    <a:blip r:embed="rId54"/>
+                    <a:blip r:embed="rId56"/>
                     <a:stretch>
                       <a:fillRect/>
                     </a:stretch>
@@ -8665,10 +9387,10 @@
         <w:t xml:space="preserve">Figure 2: Two-column schematic of the KCOR v6 workflow. Left column shows fixed-cohort construction, observed cumulative hazards, and frailty estimation during a quiet window. Right column shows depletion-neutralized cumulative hazards, KCOR construction, and diagnostic checks. Arrows indicate the normalization flow from frailty estimation to depletion-neutralized comparison.</w:t>
       </w:r>
     </w:p>
-    <w:bookmarkEnd w:id="57"/>
-    <w:bookmarkEnd w:id="58"/>
     <w:bookmarkEnd w:id="59"/>
-    <w:bookmarkStart w:id="99" w:name="validation-and-control-tests"/>
+    <w:bookmarkEnd w:id="60"/>
+    <w:bookmarkEnd w:id="61"/>
+    <w:bookmarkStart w:id="102" w:name="validation-and-control-tests"/>
     <w:p>
       <w:pPr>
         <w:pStyle w:val="Heading2"/>
@@ -8690,7 +9412,7 @@
         <w:pStyle w:val="Compact"/>
         <w:numPr>
           <w:ilvl w:val="0"/>
-          <w:numId w:val="1011"/>
+          <w:numId w:val="1013"/>
         </w:numPr>
       </w:pPr>
       <w:r>
@@ -8712,7 +9434,7 @@
         <w:pStyle w:val="Compact"/>
         <w:numPr>
           <w:ilvl w:val="0"/>
-          <w:numId w:val="1011"/>
+          <w:numId w:val="1013"/>
         </w:numPr>
       </w:pPr>
       <w:r>
@@ -8729,7 +9451,7 @@
         <w:t xml:space="preserve">when known harm/benefit is injected into otherwise-null data, KCOR reliably detects it.</w:t>
       </w:r>
     </w:p>
-    <w:bookmarkStart w:id="60" w:name="X49c21f7e7289ea359d29dc79a5af219551caf27"/>
+    <w:bookmarkStart w:id="62" w:name="X49c21f7e7289ea359d29dc79a5af219551caf27"/>
     <w:p>
       <w:pPr>
         <w:pStyle w:val="Heading3"/>
@@ -8849,11 +9571,11 @@
         <w:t xml:space="preserve"> </w:t>
       </w:r>
       <w:r>
-        <w:t xml:space="preserve">are approximately linear in event time. Residual deviations from linearity reflect real time-varying risk—such as seasonality or epidemic waves—rather than selection-induced depletion. This linearization serves as an internal diagnostic indicating that frailty-driven curvature has been effectively removed.</w:t>
-      </w:r>
-    </w:p>
-    <w:bookmarkEnd w:id="60"/>
-    <w:bookmarkStart w:id="77" w:name="X250d2743dd947cd04209f9dc9cf02b545517230"/>
+        <w:t xml:space="preserve">are approximately linear in event time. Residual deviations from linearity reflect real time-varying risk—such as seasonality or epidemic waves—rather than selection-induced depletion. This linearization is a diagnostic consistent with successful removal of depletion-driven curvature under the working model; persistent nonlinearity or parameter instability indicates model stress or quiet-window contamination.</w:t>
+      </w:r>
+    </w:p>
+    <w:bookmarkEnd w:id="62"/>
+    <w:bookmarkStart w:id="79" w:name="X250d2743dd947cd04209f9dc9cf02b545517230"/>
     <w:p>
       <w:pPr>
         <w:pStyle w:val="Heading3"/>
@@ -8862,7 +9584,7 @@
         <w:t xml:space="preserve">3.1 Negative controls: null under selection-induced curvature</w:t>
       </w:r>
     </w:p>
-    <w:bookmarkStart w:id="66" w:name="X4a45d07f751f03d52f576bf00ddae47c09b7689"/>
+    <w:bookmarkStart w:id="68" w:name="X4a45d07f751f03d52f576bf00ddae47c09b7689"/>
     <w:p>
       <w:pPr>
         <w:pStyle w:val="Heading4"/>
@@ -8884,7 +9606,7 @@
         <w:pStyle w:val="Compact"/>
         <w:numPr>
           <w:ilvl w:val="0"/>
-          <w:numId w:val="1012"/>
+          <w:numId w:val="1014"/>
         </w:numPr>
       </w:pPr>
       <w:r>
@@ -8945,7 +9667,7 @@
         <w:pStyle w:val="Compact"/>
         <w:numPr>
           <w:ilvl w:val="0"/>
-          <w:numId w:val="1012"/>
+          <w:numId w:val="1014"/>
         </w:numPr>
       </w:pPr>
       <w:r>
@@ -9026,7 +9748,7 @@
         <w:pStyle w:val="Compact"/>
         <w:numPr>
           <w:ilvl w:val="0"/>
-          <w:numId w:val="1012"/>
+          <w:numId w:val="1014"/>
         </w:numPr>
       </w:pPr>
       <w:r>
@@ -9139,7 +9861,7 @@
         <w:t xml:space="preserve">during quiet periods and applying gamma-frailty inversion, KCOR should remain approximately constant at 1 over follow-up.</w:t>
       </w:r>
     </w:p>
-    <w:bookmarkStart w:id="65" w:name="Xdfdb3a2773ba513010115195b66ada817a83ab4"/>
+    <w:bookmarkStart w:id="67" w:name="Xdfdb3a2773ba513010115195b66ada817a83ab4"/>
     <w:p>
       <w:pPr>
         <w:pStyle w:val="Heading5"/>
@@ -9238,7 +9960,7 @@
         <w:pStyle w:val="Compact"/>
         <w:numPr>
           <w:ilvl w:val="0"/>
-          <w:numId w:val="1013"/>
+          <w:numId w:val="1015"/>
         </w:numPr>
       </w:pPr>
       <w:r>
@@ -9250,7 +9972,7 @@
         <w:pStyle w:val="Compact"/>
         <w:numPr>
           <w:ilvl w:val="0"/>
-          <w:numId w:val="1013"/>
+          <w:numId w:val="1015"/>
         </w:numPr>
       </w:pPr>
       <w:r>
@@ -9314,7 +10036,7 @@
         <w:pStyle w:val="Compact"/>
         <w:numPr>
           <w:ilvl w:val="0"/>
-          <w:numId w:val="1013"/>
+          <w:numId w:val="1015"/>
         </w:numPr>
       </w:pPr>
       <w:r>
@@ -9358,7 +10080,7 @@
         <w:pStyle w:val="Compact"/>
         <w:numPr>
           <w:ilvl w:val="0"/>
-          <w:numId w:val="1013"/>
+          <w:numId w:val="1015"/>
         </w:numPr>
       </w:pPr>
       <w:r>
@@ -9405,7 +10127,7 @@
         <w:t xml:space="preserve">Figure fig. 3 shows this construction.</w:t>
       </w:r>
     </w:p>
-    <w:bookmarkStart w:id="64" w:name="fig:neg_control_synthetic"/>
+    <w:bookmarkStart w:id="66" w:name="fig:neg_control_synthetic"/>
     <w:p>
       <w:pPr>
         <w:pStyle w:val="CaptionedFigure"/>
@@ -9415,18 +10137,18 @@
           <wp:inline>
             <wp:extent cx="5334000" cy="3852333"/>
             <wp:effectExtent b="0" l="0" r="0" t="0"/>
-            <wp:docPr descr="Figure 3: Synthetic negative control under strong selection (different curvature) but no effect: KCOR remains flat at 1. Top panel shows cohort hazards with different frailty-mixture weights inducing different curvature. Bottom panel shows KCOR(t) remaining near 1.0 after normalization, demonstrating successful depletion-neutralization under the null." title="" id="62" name="Picture"/>
+            <wp:docPr descr="Figure 3: Synthetic negative control under strong selection (different curvature) but no effect: KCOR remains flat at 1. Top panel shows cohort hazards with different frailty-mixture weights inducing different curvature. Bottom panel shows KCOR(t) remaining near 1.0 after normalization, demonstrating successful depletion-neutralization under the null." title="" id="64" name="Picture"/>
             <a:graphic>
               <a:graphicData uri="http://schemas.openxmlformats.org/drawingml/2006/picture">
                 <pic:pic>
                   <pic:nvPicPr>
-                    <pic:cNvPr descr="figures/fig_neg_control_synthetic.png" id="63" name="Picture"/>
+                    <pic:cNvPr descr="figures/fig_neg_control_synthetic.png" id="65" name="Picture"/>
                     <pic:cNvPicPr>
                       <a:picLocks noChangeArrowheads="1" noChangeAspect="1"/>
                     </pic:cNvPicPr>
                   </pic:nvPicPr>
                   <pic:blipFill>
-                    <a:blip r:embed="rId61"/>
+                    <a:blip r:embed="rId63"/>
                     <a:stretch>
                       <a:fillRect/>
                     </a:stretch>
@@ -9461,10 +10183,10 @@
         <w:t xml:space="preserve">Figure 3: Synthetic negative control under strong selection (different curvature) but no effect: KCOR remains flat at 1. Top panel shows cohort hazards with different frailty-mixture weights inducing different curvature. Bottom panel shows KCOR(t) remaining near 1.0 after normalization, demonstrating successful depletion-neutralization under the null.</w:t>
       </w:r>
     </w:p>
-    <w:bookmarkEnd w:id="64"/>
-    <w:bookmarkEnd w:id="65"/>
     <w:bookmarkEnd w:id="66"/>
-    <w:bookmarkStart w:id="76" w:name="X245cc31d763a0fb39bda81fbe46e34dde7a0bdc"/>
+    <w:bookmarkEnd w:id="67"/>
+    <w:bookmarkEnd w:id="68"/>
+    <w:bookmarkStart w:id="78" w:name="X245cc31d763a0fb39bda81fbe46e34dde7a0bdc"/>
     <w:p>
       <w:pPr>
         <w:pStyle w:val="Heading4"/>
@@ -9513,7 +10235,7 @@
         <w:t xml:space="preserve">Two snapshots illustrate that KCOR is near-flat even under 10–20 year age differences:</w:t>
       </w:r>
     </w:p>
-    <w:bookmarkStart w:id="70" w:name="fig:neg_control_10yr"/>
+    <w:bookmarkStart w:id="72" w:name="fig:neg_control_10yr"/>
     <w:p>
       <w:pPr>
         <w:pStyle w:val="CaptionedFigure"/>
@@ -9523,18 +10245,18 @@
           <wp:inline>
             <wp:extent cx="5334000" cy="2773680"/>
             <wp:effectExtent b="0" l="0" r="0" t="0"/>
-            <wp:docPr descr="Figure 4: Empirical negative control with approximately 10-year age difference between cohorts. Despite large baseline mortality differences, KCOR remains near-flat at 1 over follow-up, consistent with a true null effect. Data source: Czech Republic mortality and vaccination dataset processed into KCOR_CMR aggregated format (negative-control construction; see Appendix B.2)4." title="" id="68" name="Picture"/>
+            <wp:docPr descr="Figure 4: Empirical negative control with approximately 10-year age difference between cohorts. Despite large baseline mortality differences, KCOR remains near-flat at 1 over follow-up, consistent with a true null effect. Data source: Czech Republic mortality and vaccination dataset processed into KCOR_CMR aggregated format (negative-control construction; see Appendix B.2)4." title="" id="70" name="Picture"/>
             <a:graphic>
               <a:graphicData uri="http://schemas.openxmlformats.org/drawingml/2006/picture">
                 <pic:pic>
                   <pic:nvPicPr>
-                    <pic:cNvPr descr="figures/fig2_neg_control_10yr_age_diff.png" id="69" name="Picture"/>
+                    <pic:cNvPr descr="figures/fig2_neg_control_10yr_age_diff.png" id="71" name="Picture"/>
                     <pic:cNvPicPr>
                       <a:picLocks noChangeArrowheads="1" noChangeAspect="1"/>
                     </pic:cNvPicPr>
                   </pic:nvPicPr>
                   <pic:blipFill>
-                    <a:blip r:embed="rId67"/>
+                    <a:blip r:embed="rId69"/>
                     <a:stretch>
                       <a:fillRect/>
                     </a:stretch>
@@ -9578,8 +10300,8 @@
         <w:t xml:space="preserve">.</w:t>
       </w:r>
     </w:p>
-    <w:bookmarkEnd w:id="70"/>
-    <w:bookmarkStart w:id="74" w:name="fig:neg_control_20yr"/>
+    <w:bookmarkEnd w:id="72"/>
+    <w:bookmarkStart w:id="76" w:name="fig:neg_control_20yr"/>
     <w:p>
       <w:pPr>
         <w:pStyle w:val="CaptionedFigure"/>
@@ -9589,18 +10311,18 @@
           <wp:inline>
             <wp:extent cx="5334000" cy="2810466"/>
             <wp:effectExtent b="0" l="0" r="0" t="0"/>
-            <wp:docPr descr="Figure 5: Empirical negative control with approximately 20-year age difference between cohorts. Even under extreme composition differences, KCOR exhibits no systematic drift, demonstrating robustness to selection-induced curvature. Data source: Czech Republic mortality and vaccination dataset processed into KCOR_CMR aggregated format (negative-control construction; see Appendix B.2)." title="" id="72" name="Picture"/>
+            <wp:docPr descr="Figure 5: Empirical negative control with approximately 20-year age difference between cohorts. Even under extreme composition differences, KCOR exhibits no systematic drift, demonstrating robustness to selection-induced curvature. Data source: Czech Republic mortality and vaccination dataset processed into KCOR_CMR aggregated format (negative-control construction; see Appendix B.2)." title="" id="74" name="Picture"/>
             <a:graphic>
               <a:graphicData uri="http://schemas.openxmlformats.org/drawingml/2006/picture">
                 <pic:pic>
                   <pic:nvPicPr>
-                    <pic:cNvPr descr="figures/fig3_neg_control_20yr_age_diff.png" id="73" name="Picture"/>
+                    <pic:cNvPr descr="figures/fig3_neg_control_20yr_age_diff.png" id="75" name="Picture"/>
                     <pic:cNvPicPr>
                       <a:picLocks noChangeArrowheads="1" noChangeAspect="1"/>
                     </pic:cNvPicPr>
                   </pic:nvPicPr>
                   <pic:blipFill>
-                    <a:blip r:embed="rId71"/>
+                    <a:blip r:embed="rId73"/>
                     <a:stretch>
                       <a:fillRect/>
                     </a:stretch>
@@ -9635,7 +10357,7 @@
         <w:t xml:space="preserve">Figure 5: Empirical negative control with approximately 20-year age difference between cohorts. Even under extreme composition differences, KCOR exhibits no systematic drift, demonstrating robustness to selection-induced curvature. Data source: Czech Republic mortality and vaccination dataset processed into KCOR_CMR aggregated format (negative-control construction; see Appendix B.2).</w:t>
       </w:r>
     </w:p>
-    <w:bookmarkEnd w:id="74"/>
+    <w:bookmarkEnd w:id="76"/>
     <w:p>
       <w:pPr>
         <w:pStyle w:val="BodyText"/>
@@ -9644,7 +10366,7 @@
         <w:t xml:space="preserve">Table tbl. 4 provides numeric summaries.</w:t>
       </w:r>
     </w:p>
-    <w:bookmarkStart w:id="75" w:name="tbl:neg_control_summary"/>
+    <w:bookmarkStart w:id="77" w:name="tbl:neg_control_summary"/>
     <w:p>
       <w:pPr>
         <w:pStyle w:val="TableCaption"/>
@@ -10011,10 +10733,10 @@
         </w:tc>
       </w:tr>
     </w:tbl>
-    <w:bookmarkEnd w:id="75"/>
-    <w:bookmarkEnd w:id="76"/>
     <w:bookmarkEnd w:id="77"/>
-    <w:bookmarkStart w:id="84" w:name="Xf5c6845e7014ee8ad1d757d99d9071bc85f02f3"/>
+    <w:bookmarkEnd w:id="78"/>
+    <w:bookmarkEnd w:id="79"/>
+    <w:bookmarkStart w:id="86" w:name="Xf5c6845e7014ee8ad1d757d99d9071bc85f02f3"/>
     <w:p>
       <w:pPr>
         <w:pStyle w:val="Heading3"/>
@@ -10073,7 +10795,7 @@
       <w:pPr>
         <w:pStyle w:val="BodyText"/>
       </w:pPr>
-      <w:bookmarkStart w:id="78" w:name="eq:pos-control-injection"/>
+      <w:bookmarkStart w:id="80" w:name="eq:pos-control-injection"/>
       <m:oMathPara>
         <m:oMathParaPr>
           <m:jc m:val="center"/>
@@ -10331,7 +11053,7 @@
           </m:r>
         </m:oMath>
       </m:oMathPara>
-      <w:bookmarkEnd w:id="78"/>
+      <w:bookmarkEnd w:id="80"/>
     </w:p>
     <w:p>
       <w:pPr>
@@ -10404,7 +11126,7 @@
         <w:t xml:space="preserve">After gamma-frailty normalization (inversion), KCOR should deviate from 1 in the correct direction and with magnitude consistent with the injected effect (up to discretization and sampling noise). Figure fig. 6 and Table tbl. 5 confirm this behavior.</w:t>
       </w:r>
     </w:p>
-    <w:bookmarkStart w:id="82" w:name="fig:pos_control_injected"/>
+    <w:bookmarkStart w:id="84" w:name="fig:pos_control_injected"/>
     <w:p>
       <w:pPr>
         <w:pStyle w:val="CaptionedFigure"/>
@@ -10414,18 +11136,18 @@
           <wp:inline>
             <wp:extent cx="5334000" cy="4253184"/>
             <wp:effectExtent b="0" l="0" r="0" t="0"/>
-            <wp:docPr descr="Figure 6: Positive control validation: KCOR correctly detects injected effects. Left panels show harm scenario (r=1.2), right panels show benefit scenario (r=0.8). Top row displays cohort hazard curves with effect window shaded. Bottom row shows KCOR(t) deviating from 1.0 in the expected direction during the effect window." title="" id="80" name="Picture"/>
+            <wp:docPr descr="Figure 6: Positive control validation: KCOR correctly detects injected effects. Left panels show harm scenario (r=1.2), right panels show benefit scenario (r=0.8). Top row displays cohort hazard curves with effect window shaded. Bottom row shows KCOR(t) deviating from 1.0 in the expected direction during the effect window." title="" id="82" name="Picture"/>
             <a:graphic>
               <a:graphicData uri="http://schemas.openxmlformats.org/drawingml/2006/picture">
                 <pic:pic>
                   <pic:nvPicPr>
-                    <pic:cNvPr descr="figures/fig_pos_control_injected.png" id="81" name="Picture"/>
+                    <pic:cNvPr descr="figures/fig_pos_control_injected.png" id="83" name="Picture"/>
                     <pic:cNvPicPr>
                       <a:picLocks noChangeArrowheads="1" noChangeAspect="1"/>
                     </pic:cNvPicPr>
                   </pic:nvPicPr>
                   <pic:blipFill>
-                    <a:blip r:embed="rId79"/>
+                    <a:blip r:embed="rId81"/>
                     <a:stretch>
                       <a:fillRect/>
                     </a:stretch>
@@ -10460,8 +11182,8 @@
         <w:t xml:space="preserve">Figure 6: Positive control validation: KCOR correctly detects injected effects. Left panels show harm scenario (r=1.2), right panels show benefit scenario (r=0.8). Top row displays cohort hazard curves with effect window shaded. Bottom row shows KCOR(t) deviating from 1.0 in the expected direction during the effect window.</w:t>
       </w:r>
     </w:p>
-    <w:bookmarkEnd w:id="82"/>
-    <w:bookmarkStart w:id="83" w:name="tbl:pos_control_summary"/>
+    <w:bookmarkEnd w:id="84"/>
+    <w:bookmarkStart w:id="85" w:name="tbl:pos_control_summary"/>
     <w:p>
       <w:pPr>
         <w:pStyle w:val="TableCaption"/>
@@ -10674,9 +11396,9 @@
         </w:tc>
       </w:tr>
     </w:tbl>
-    <w:bookmarkEnd w:id="83"/>
-    <w:bookmarkEnd w:id="84"/>
-    <w:bookmarkStart w:id="89" w:name="sensitivity-analyses-robustness-checks"/>
+    <w:bookmarkEnd w:id="85"/>
+    <w:bookmarkEnd w:id="86"/>
+    <w:bookmarkStart w:id="91" w:name="sensitivity-analyses-robustness-checks"/>
     <w:p>
       <w:pPr>
         <w:pStyle w:val="Heading3"/>
@@ -10706,7 +11428,7 @@
         <w:pStyle w:val="Compact"/>
         <w:numPr>
           <w:ilvl w:val="0"/>
-          <w:numId w:val="1014"/>
+          <w:numId w:val="1016"/>
         </w:numPr>
       </w:pPr>
       <w:r>
@@ -10718,7 +11440,7 @@
         <w:pStyle w:val="Compact"/>
         <w:numPr>
           <w:ilvl w:val="0"/>
-          <w:numId w:val="1014"/>
+          <w:numId w:val="1016"/>
         </w:numPr>
       </w:pPr>
       <w:r>
@@ -10730,7 +11452,7 @@
         <w:pStyle w:val="Compact"/>
         <w:numPr>
           <w:ilvl w:val="0"/>
-          <w:numId w:val="1014"/>
+          <w:numId w:val="1016"/>
         </w:numPr>
       </w:pPr>
       <w:r>
@@ -10742,7 +11464,7 @@
         <w:pStyle w:val="Compact"/>
         <w:numPr>
           <w:ilvl w:val="0"/>
-          <w:numId w:val="1014"/>
+          <w:numId w:val="1016"/>
         </w:numPr>
       </w:pPr>
       <w:r>
@@ -10754,7 +11476,7 @@
         <w:pStyle w:val="Compact"/>
         <w:numPr>
           <w:ilvl w:val="0"/>
-          <w:numId w:val="1014"/>
+          <w:numId w:val="1016"/>
         </w:numPr>
       </w:pPr>
       <w:r>
@@ -10833,7 +11555,7 @@
         <w:t xml:space="preserve">Figure fig. 7 summarizes KCOR stability across the parameter grid.</w:t>
       </w:r>
     </w:p>
-    <w:bookmarkStart w:id="88" w:name="fig:sensitivity_overview"/>
+    <w:bookmarkStart w:id="90" w:name="fig:sensitivity_overview"/>
     <w:p>
       <w:pPr>
         <w:pStyle w:val="CaptionedFigure"/>
@@ -10843,18 +11565,18 @@
           <wp:inline>
             <wp:extent cx="5334000" cy="1571483"/>
             <wp:effectExtent b="0" l="0" r="0" t="0"/>
-            <wp:docPr descr="Figure 7: Sensitivity analysis summary showing KCOR values across parameter grid. Heatmaps display KCOR estimates for different combinations of baseline weeks (rows) and quiet-window start offsets (columns). Color scale centered at 1.0 shows stability of estimates across parameter choices, with values remaining close to 1.0 across the grid." title="" id="86" name="Picture"/>
+            <wp:docPr descr="Figure 7: Sensitivity analysis summary showing KCOR values across parameter grid. Heatmaps display KCOR estimates for different combinations of baseline weeks (rows) and quiet-window start offsets (columns). Color scale centered at 1.0 shows stability of estimates across parameter choices, with values remaining close to 1.0 across the grid." title="" id="88" name="Picture"/>
             <a:graphic>
               <a:graphicData uri="http://schemas.openxmlformats.org/drawingml/2006/picture">
                 <pic:pic>
                   <pic:nvPicPr>
-                    <pic:cNvPr descr="figures/fig_sensitivity_overview.png" id="87" name="Picture"/>
+                    <pic:cNvPr descr="figures/fig_sensitivity_overview.png" id="89" name="Picture"/>
                     <pic:cNvPicPr>
                       <a:picLocks noChangeArrowheads="1" noChangeAspect="1"/>
                     </pic:cNvPicPr>
                   </pic:nvPicPr>
                   <pic:blipFill>
-                    <a:blip r:embed="rId85"/>
+                    <a:blip r:embed="rId87"/>
                     <a:stretch>
                       <a:fillRect/>
                     </a:stretch>
@@ -10889,7 +11611,7 @@
         <w:t xml:space="preserve">Figure 7: Sensitivity analysis summary showing KCOR values across parameter grid. Heatmaps display KCOR estimates for different combinations of baseline weeks (rows) and quiet-window start offsets (columns). Color scale centered at 1.0 shows stability of estimates across parameter choices, with values remaining close to 1.0 across the grid.</w:t>
       </w:r>
     </w:p>
-    <w:bookmarkEnd w:id="88"/>
+    <w:bookmarkEnd w:id="90"/>
     <w:p>
       <w:pPr>
         <w:pStyle w:val="BodyText"/>
@@ -10898,8 +11620,8 @@
         <w:t xml:space="preserve">Across all tested parameter ranges, KCOR values remained within approximately ±5% of unity, indicating stability under reasonable variations in fitting choices.</w:t>
       </w:r>
     </w:p>
-    <w:bookmarkEnd w:id="89"/>
-    <w:bookmarkStart w:id="98" w:name="Xc4d8adb0ad5f1ae7badc4f43956d4ea2b8d625b"/>
+    <w:bookmarkEnd w:id="91"/>
+    <w:bookmarkStart w:id="100" w:name="Xc4d8adb0ad5f1ae7badc4f43956d4ea2b8d625b"/>
     <w:p>
       <w:pPr>
         <w:pStyle w:val="Heading3"/>
@@ -10913,7 +11635,23 @@
         <w:pStyle w:val="FirstParagraph"/>
       </w:pPr>
       <w:r>
-        <w:t xml:space="preserve">We further evaluate KCOR using a compact simulation grid designed to (i) confirm near-null behavior under selection-induced curvature, (ii) confirm detection of injected effects, and (iii) characterize failure modes and diagnostics under model misspecification and adverse data regimes. Each scenario generates cohort-level weekly counts in KCOR_CMR format. KCOR is then fit using the same prespecified quiet-window procedure as in the empirical analyses, and we report both KCOR(t) trajectories and diagnostic summaries, including cumulative-hazard fit error and post-normalization linearity. The scenarios isolate specific stresses, including non-gamma frailty, contamination of the quiet window by an external shock, and sparse events. Code to reproduce all simulations and figures is included in the repository.</w:t>
+        <w:t xml:space="preserve">We further evaluate KCOR using a compact simulation grid designed to (i) confirm near-null behavior under selection-induced curvature, (ii) confirm detection of injected effects, and (iii) characterize failure modes and diagnostics under model misspecification and adverse data regimes. Each scenario generates cohort-level weekly counts in KCOR_CMR format. KCOR is then fit using the same prespecified quiet-window procedure as in the empirical analyses, and we report both KCOR(t) trajectories and diagnostic summaries, including cumulative-hazard fit error and post-normalization linearity. The scenarios isolate specific stresses, including non-gamma frailty, contamination of the quiet window by an external shock, sparse events, and</w:t>
+      </w:r>
+      <w:r>
+        <w:t xml:space="preserve"> </w:t>
+      </w:r>
+      <w:r>
+        <w:rPr>
+          <w:b/>
+          <w:bCs/>
+        </w:rPr>
+        <w:t xml:space="preserve">tail-sampling / bimodal selection</w:t>
+      </w:r>
+      <w:r>
+        <w:t xml:space="preserve"> </w:t>
+      </w:r>
+      <w:r>
+        <w:t xml:space="preserve">(cohorts drawn from different parts of the same underlying frailty distribution, e.g., vaccinated sampled from mid-quantiles; unvaccinated from low+high tails, producing non-gamma mixture geometry at the cohort level). Code to reproduce all simulations and figures is included in the repository.</w:t>
       </w:r>
       <w:r>
         <w:t xml:space="preserve"> </w:t>
@@ -10932,7 +11670,38 @@
         <w:t xml:space="preserve">is defined operationally as median KCOR(t) remaining within ±5% of unity over the diagnostic window (weeks 20–100), excluding early transients. See Figures fig. 8 and fig. 9 below.</w:t>
       </w:r>
     </w:p>
-    <w:bookmarkStart w:id="93" w:name="fig:sim_grid_overview"/>
+    <w:p>
+      <w:pPr>
+        <w:pStyle w:val="BodyText"/>
+      </w:pPr>
+      <w:r>
+        <w:t xml:space="preserve">The tail-sampling scenario is included because it can confound frailty-driven depletion with cohort construction in ways not captured by a single gamma frailty distribution. The goal is not to force KCOR to</w:t>
+      </w:r>
+      <w:r>
+        <w:t xml:space="preserve"> </w:t>
+      </w:r>
+      <w:r>
+        <w:t xml:space="preserve">‘succeed’</w:t>
+      </w:r>
+      <w:r>
+        <w:t xml:space="preserve"> </w:t>
+      </w:r>
+      <w:r>
+        <w:t xml:space="preserve">under arbitrary misspecification, but to quantify operating characteristics: when the gamma depletion model is misspecified, KCOR should either (i) remain approximately unbiased in later windows (if the misspecification is mild in cumulative-hazard geometry), or (ii) visibly degrade via its diagnostics (poor</w:t>
+      </w:r>
+      <w:r>
+        <w:t xml:space="preserve"> </w:t>
+      </w:r>
+      <m:oMath>
+        <m:r>
+          <m:t>H</m:t>
+        </m:r>
+      </m:oMath>
+      <w:r>
+        <w:t xml:space="preserve">-space fit, post-normalization nonlinearity, parameter instability), flagging that depletion-neutralization is unreliable without model generalization.</w:t>
+      </w:r>
+    </w:p>
+    <w:bookmarkStart w:id="95" w:name="fig:sim_grid_overview"/>
     <w:p>
       <w:pPr>
         <w:pStyle w:val="CaptionedFigure"/>
@@ -10942,18 +11711,18 @@
           <wp:inline>
             <wp:extent cx="5334000" cy="4246345"/>
             <wp:effectExtent b="0" l="0" r="0" t="0"/>
-            <wp:docPr descr="Figure 8: Simulation grid overview: KCOR(t) trajectories across prespecified scenarios, including gamma-frailty null with strong selection, injected hazard increase and decrease, non-gamma frailty, quiet-window contamination, and sparse-event regimes. Under true null, KCOR remains near-flat at 1; injected effects are detected in the expected direction; adverse regimes are accompanied by degraded diagnostics and reduced interpretability." title="" id="91" name="Picture"/>
+            <wp:docPr descr="Figure 8: Simulation grid overview: KCOR(t) trajectories across prespecified scenarios, including gamma-frailty null with strong selection, injected hazard increase and decrease, non-gamma frailty, quiet-window contamination, and sparse-event regimes. Under true null, KCOR remains near-flat at 1; injected effects are detected in the expected direction; adverse regimes are accompanied by degraded diagnostics and reduced interpretability." title="" id="93" name="Picture"/>
             <a:graphic>
               <a:graphicData uri="http://schemas.openxmlformats.org/drawingml/2006/picture">
                 <pic:pic>
                   <pic:nvPicPr>
-                    <pic:cNvPr descr="figures/fig_sim_grid_overview.png" id="92" name="Picture"/>
+                    <pic:cNvPr descr="figures/fig_sim_grid_overview.png" id="94" name="Picture"/>
                     <pic:cNvPicPr>
                       <a:picLocks noChangeArrowheads="1" noChangeAspect="1"/>
                     </pic:cNvPicPr>
                   </pic:nvPicPr>
                   <pic:blipFill>
-                    <a:blip r:embed="rId90"/>
+                    <a:blip r:embed="rId92"/>
                     <a:stretch>
                       <a:fillRect/>
                     </a:stretch>
@@ -10988,8 +11757,8 @@
         <w:t xml:space="preserve">Figure 8: Simulation grid overview: KCOR(t) trajectories across prespecified scenarios, including gamma-frailty null with strong selection, injected hazard increase and decrease, non-gamma frailty, quiet-window contamination, and sparse-event regimes. Under true null, KCOR remains near-flat at 1; injected effects are detected in the expected direction; adverse regimes are accompanied by degraded diagnostics and reduced interpretability.</w:t>
       </w:r>
     </w:p>
-    <w:bookmarkEnd w:id="93"/>
-    <w:bookmarkStart w:id="97" w:name="fig:sim_grid_diagnostics"/>
+    <w:bookmarkEnd w:id="95"/>
+    <w:bookmarkStart w:id="99" w:name="fig:sim_grid_diagnostics"/>
     <w:p>
       <w:pPr>
         <w:pStyle w:val="CaptionedFigure"/>
@@ -10999,18 +11768,18 @@
           <wp:inline>
             <wp:extent cx="5334000" cy="2491716"/>
             <wp:effectExtent b="0" l="0" r="0" t="0"/>
-            <wp:docPr descr="Figure 9: Simulation diagnostics across scenarios: (i) cumulative-hazard fit RMSE over the quiet window, (ii) fitted frailty variance estimates, and (iii) a post-normalization linearity metric for normalized cumulative hazards. Diagnostics identify regimes in which frailty normalization is well identified versus weakly identified." title="" id="95" name="Picture"/>
+            <wp:docPr descr="Figure 9: Simulation diagnostics across scenarios: (i) cumulative-hazard fit RMSE over the quiet window, (ii) fitted frailty variance estimates, and (iii) a post-normalization linearity metric for normalized cumulative hazards. Diagnostics identify regimes in which frailty normalization is well identified versus weakly identified." title="" id="97" name="Picture"/>
             <a:graphic>
               <a:graphicData uri="http://schemas.openxmlformats.org/drawingml/2006/picture">
                 <pic:pic>
                   <pic:nvPicPr>
-                    <pic:cNvPr descr="figures/fig_sim_grid_diagnostics.png" id="96" name="Picture"/>
+                    <pic:cNvPr descr="figures/fig_sim_grid_diagnostics.png" id="98" name="Picture"/>
                     <pic:cNvPicPr>
                       <a:picLocks noChangeArrowheads="1" noChangeAspect="1"/>
                     </pic:cNvPicPr>
                   </pic:nvPicPr>
                   <pic:blipFill>
-                    <a:blip r:embed="rId94"/>
+                    <a:blip r:embed="rId96"/>
                     <a:stretch>
                       <a:fillRect/>
                     </a:stretch>
@@ -11045,7 +11814,96 @@
         <w:t xml:space="preserve">Figure 9: Simulation diagnostics across scenarios: (i) cumulative-hazard fit RMSE over the quiet window, (ii) fitted frailty variance estimates, and (iii) a post-normalization linearity metric for normalized cumulative hazards. Diagnostics identify regimes in which frailty normalization is well identified versus weakly identified.</w:t>
       </w:r>
     </w:p>
-    <w:bookmarkEnd w:id="97"/>
+    <w:bookmarkEnd w:id="99"/>
+    <w:bookmarkEnd w:id="100"/>
+    <w:bookmarkStart w:id="101" w:name="dynamic-hve-diagnostic-tests"/>
+    <w:p>
+      <w:pPr>
+        <w:pStyle w:val="Heading3"/>
+      </w:pPr>
+      <w:r>
+        <w:t xml:space="preserve">3.5 Dynamic HVE diagnostic tests</w:t>
+      </w:r>
+    </w:p>
+    <w:p>
+      <w:pPr>
+        <w:pStyle w:val="FirstParagraph"/>
+      </w:pPr>
+      <w:r>
+        <w:t xml:space="preserve">Dynamic HVE refers to transient hazard suppression immediately after enrollment driven by short-horizon selection around intervention timing (e.g., deferral during illness). It produces a characteristic early-time pattern: an abrupt early reduction in observed hazard that decays over several weeks and is not explained by stable depletion curvature.</w:t>
+      </w:r>
+    </w:p>
+    <w:p>
+      <w:pPr>
+        <w:pStyle w:val="BodyText"/>
+      </w:pPr>
+      <w:r>
+        <w:rPr>
+          <w:b/>
+          <w:bCs/>
+        </w:rPr>
+        <w:t xml:space="preserve">Empirical signature in multi-dose settings (diagnostic, not proof).</w:t>
+      </w:r>
+      <w:r>
+        <w:t xml:space="preserve"> </w:t>
+      </w:r>
+      <w:r>
+        <w:t xml:space="preserve">When multiple</w:t>
+      </w:r>
+      <w:r>
+        <w:t xml:space="preserve"> </w:t>
+      </w:r>
+      <w:r>
+        <w:t xml:space="preserve">‘treatment intensities’</w:t>
+      </w:r>
+      <w:r>
+        <w:t xml:space="preserve"> </w:t>
+      </w:r>
+      <w:r>
+        <w:t xml:space="preserve">exist (e.g., dose-2 and dose-3 cohorts defined at enrollment), dynamic HVE should affect adjacent-dose cohorts similarly at early times because both enrollments are subject to the same short-horizon deferral mechanisms. Therefore, if early post-enrollment curvature is dominated by dynamic HVE, then early-time deviations in KCOR(t) versus the same comparator should show similar transient shapes across adjacent-dose cohorts. Conversely, if early-time behavior differs substantially across adjacent-dose cohorts while post-normalization quiet-window linearity holds, it is less consistent with a single shared dynamic deferral artifact.</w:t>
+      </w:r>
+    </w:p>
+    <w:p>
+      <w:pPr>
+        <w:pStyle w:val="BodyText"/>
+      </w:pPr>
+      <w:r>
+        <w:rPr>
+          <w:b/>
+          <w:bCs/>
+        </w:rPr>
+        <w:t xml:space="preserve">Simulation check.</w:t>
+      </w:r>
+      <w:r>
+        <w:t xml:space="preserve"> </w:t>
+      </w:r>
+      <w:r>
+        <w:t xml:space="preserve">We include simulations where a transient early hazard suppression is injected around enrollment (multiplying hazard by factor</w:t>
+      </w:r>
+      <w:r>
+        <w:t xml:space="preserve"> </w:t>
+      </w:r>
+      <m:oMath>
+        <m:r>
+          <m:t>q</m:t>
+        </m:r>
+        <m:r>
+          <m:rPr>
+            <m:sty m:val="p"/>
+          </m:rPr>
+          <m:t>&lt;</m:t>
+        </m:r>
+        <m:r>
+          <m:t>1</m:t>
+        </m:r>
+      </m:oMath>
+      <w:r>
+        <w:t xml:space="preserve"> </w:t>
+      </w:r>
+      <w:r>
+        <w:t xml:space="preserve">for weeks 0–S), separately from gamma frailty depletion, and confirm that (i) the effect is attenuated/removed by prespecified skip weeks, and (ii) remaining KCOR trajectories in later windows behave as expected under negative and positive controls.</w:t>
+      </w:r>
+    </w:p>
     <w:p>
       <w:r>
         <w:pict>
@@ -11053,9 +11911,9 @@
         </w:pict>
       </w:r>
     </w:p>
-    <w:bookmarkEnd w:id="98"/>
-    <w:bookmarkEnd w:id="99"/>
-    <w:bookmarkStart w:id="103" w:name="discussion"/>
+    <w:bookmarkEnd w:id="101"/>
+    <w:bookmarkEnd w:id="102"/>
+    <w:bookmarkStart w:id="106" w:name="discussion"/>
     <w:p>
       <w:pPr>
         <w:pStyle w:val="Heading2"/>
@@ -11064,7 +11922,7 @@
         <w:t xml:space="preserve">4. Discussion</w:t>
       </w:r>
     </w:p>
-    <w:bookmarkStart w:id="100" w:name="what-kcor-estimates"/>
+    <w:bookmarkStart w:id="103" w:name="what-kcor-estimates"/>
     <w:p>
       <w:pPr>
         <w:pStyle w:val="Heading3"/>
@@ -11110,7 +11968,7 @@
         <w:pStyle w:val="Compact"/>
         <w:numPr>
           <w:ilvl w:val="0"/>
-          <w:numId w:val="1015"/>
+          <w:numId w:val="1017"/>
         </w:numPr>
       </w:pPr>
       <w:r>
@@ -11122,7 +11980,7 @@
         <w:pStyle w:val="Compact"/>
         <w:numPr>
           <w:ilvl w:val="0"/>
-          <w:numId w:val="1015"/>
+          <w:numId w:val="1017"/>
         </w:numPr>
       </w:pPr>
       <w:r>
@@ -11178,8 +12036,16 @@
         <w:t xml:space="preserve">The observation that frailty correction is negligible for vaccinated cohorts but substantial for the unvaccinated cohort is not incidental. It reflects the asymmetric action of healthy-vaccinee selection, which concentrates lower-frailty individuals into vaccinated cohorts at enrollment while leaving the unvaccinated cohort heterogeneous. KCOR explicitly detects and removes this asymmetry by mapping cohorts into a depletion-neutralized comparison space rather than assuming proportional hazards.</w:t>
       </w:r>
     </w:p>
-    <w:bookmarkEnd w:id="100"/>
-    <w:bookmarkStart w:id="101" w:name="relationship-to-negative-control-methods"/>
+    <w:p>
+      <w:pPr>
+        <w:pStyle w:val="BodyText"/>
+      </w:pPr>
+      <w:r>
+        <w:t xml:space="preserve">Because the normalization targets selection-induced depletion curvature, KCOR results alone do not justify claims about net lives saved or lost by a particular intervention. Such claims require (i) clearly specified causal estimands, (ii) validated control outcomes, (iii) sensitivity analyses for remaining time-varying selection mechanisms and external shocks, and (iv) preferably replication across settings and outcomes. Accordingly, this manuscript focuses on method definition, diagnostics, and operating characteristics; applied causal conclusions are deferred to separate intervention-specific analyses.</w:t>
+      </w:r>
+    </w:p>
+    <w:bookmarkEnd w:id="103"/>
+    <w:bookmarkStart w:id="104" w:name="relationship-to-negative-control-methods"/>
     <w:p>
       <w:pPr>
         <w:pStyle w:val="Heading3"/>
@@ -11233,8 +12099,8 @@
         <w:t xml:space="preserve">This asymmetry helps explain why standard observational analyses often report large apparent mortality benefits during periods lacking a plausible causal mechanism: vaccinated cohorts are already selection-filtered, while unvaccinated hazards are suppressed by ongoing frailty depletion. Unadjusted comparisons therefore systematically understate unvaccinated baseline risk and exaggerate apparent benefit.</w:t>
       </w:r>
     </w:p>
-    <w:bookmarkEnd w:id="101"/>
-    <w:bookmarkStart w:id="102" w:name="practical-guidance-for-use"/>
+    <w:bookmarkEnd w:id="104"/>
+    <w:bookmarkStart w:id="105" w:name="practical-guidance-for-use"/>
     <w:p>
       <w:pPr>
         <w:pStyle w:val="Heading3"/>
@@ -11256,7 +12122,7 @@
         <w:pStyle w:val="Compact"/>
         <w:numPr>
           <w:ilvl w:val="0"/>
-          <w:numId w:val="1016"/>
+          <w:numId w:val="1018"/>
         </w:numPr>
       </w:pPr>
       <w:r>
@@ -11268,7 +12134,7 @@
         <w:pStyle w:val="Compact"/>
         <w:numPr>
           <w:ilvl w:val="0"/>
-          <w:numId w:val="1016"/>
+          <w:numId w:val="1018"/>
         </w:numPr>
       </w:pPr>
       <w:r>
@@ -11280,7 +12146,7 @@
         <w:pStyle w:val="Compact"/>
         <w:numPr>
           <w:ilvl w:val="0"/>
-          <w:numId w:val="1016"/>
+          <w:numId w:val="1018"/>
         </w:numPr>
       </w:pPr>
       <w:r>
@@ -11292,7 +12158,7 @@
         <w:pStyle w:val="Compact"/>
         <w:numPr>
           <w:ilvl w:val="0"/>
-          <w:numId w:val="1016"/>
+          <w:numId w:val="1018"/>
         </w:numPr>
       </w:pPr>
       <w:r>
@@ -11333,7 +12199,7 @@
         <w:pStyle w:val="Compact"/>
         <w:numPr>
           <w:ilvl w:val="0"/>
-          <w:numId w:val="1016"/>
+          <w:numId w:val="1018"/>
         </w:numPr>
       </w:pPr>
       <w:r>
@@ -11345,7 +12211,7 @@
         <w:pStyle w:val="Compact"/>
         <w:numPr>
           <w:ilvl w:val="0"/>
-          <w:numId w:val="1016"/>
+          <w:numId w:val="1018"/>
         </w:numPr>
       </w:pPr>
       <w:r>
@@ -11357,7 +12223,7 @@
         <w:pStyle w:val="Compact"/>
         <w:numPr>
           <w:ilvl w:val="0"/>
-          <w:numId w:val="1016"/>
+          <w:numId w:val="1018"/>
         </w:numPr>
       </w:pPr>
       <w:r>
@@ -11371,9 +12237,9 @@
         </w:pict>
       </w:r>
     </w:p>
-    <w:bookmarkEnd w:id="102"/>
-    <w:bookmarkEnd w:id="103"/>
-    <w:bookmarkStart w:id="106" w:name="limitations"/>
+    <w:bookmarkEnd w:id="105"/>
+    <w:bookmarkEnd w:id="106"/>
+    <w:bookmarkStart w:id="110" w:name="limitations"/>
     <w:p>
       <w:pPr>
         <w:pStyle w:val="Heading2"/>
@@ -11387,7 +12253,7 @@
         <w:pStyle w:val="Compact"/>
         <w:numPr>
           <w:ilvl w:val="0"/>
-          <w:numId w:val="1017"/>
+          <w:numId w:val="1019"/>
         </w:numPr>
       </w:pPr>
       <w:r>
@@ -11406,7 +12272,7 @@
         <w:pStyle w:val="Compact"/>
         <w:numPr>
           <w:ilvl w:val="0"/>
-          <w:numId w:val="1017"/>
+          <w:numId w:val="1019"/>
         </w:numPr>
       </w:pPr>
       <w:r>
@@ -11455,7 +12321,7 @@
         <w:pStyle w:val="Compact"/>
         <w:numPr>
           <w:ilvl w:val="0"/>
-          <w:numId w:val="1017"/>
+          <w:numId w:val="1019"/>
         </w:numPr>
       </w:pPr>
       <w:r>
@@ -11474,7 +12340,7 @@
         <w:pStyle w:val="Compact"/>
         <w:numPr>
           <w:ilvl w:val="0"/>
-          <w:numId w:val="1017"/>
+          <w:numId w:val="1019"/>
         </w:numPr>
       </w:pPr>
       <w:r>
@@ -11493,7 +12359,7 @@
         <w:pStyle w:val="Compact"/>
         <w:numPr>
           <w:ilvl w:val="0"/>
-          <w:numId w:val="1017"/>
+          <w:numId w:val="1019"/>
         </w:numPr>
       </w:pPr>
       <w:r>
@@ -11512,7 +12378,7 @@
         <w:pStyle w:val="Compact"/>
         <w:numPr>
           <w:ilvl w:val="0"/>
-          <w:numId w:val="1017"/>
+          <w:numId w:val="1019"/>
         </w:numPr>
       </w:pPr>
       <w:r>
@@ -11526,7 +12392,7 @@
         <w:t xml:space="preserve">: The KCOR framework assumes that selection acts approximately multiplicatively through a time-invariant frailty distribution, for which the gamma family provides a convenient and empirically testable approximation. In settings where depletion dynamics are driven by more complex mechanisms—such as time-varying frailty variance, interacting risk factors, or shared frailty correlations within subgroups—the curvature structure exploited by KCOR may be misspecified. In such cases, KCOR diagnostics (e.g., poor curvature fit or unstable θ̂ estimates) serve as indicators of model inadequacy rather than targets for parameter tuning. Extending the framework to accommodate dynamic or correlated frailty structures would require explicit model generalization rather than modification of KCOR normalization steps and is left to future work. Empirically, KCOR’s validity depends on curvature removal rather than the specific parametric form; alternative frailty distributions that generate similar depletion geometry would yield equivalent normalization.</w:t>
       </w:r>
     </w:p>
-    <w:bookmarkStart w:id="104" w:name="X23cf99625f696e3debeff054e3876378086bb67"/>
+    <w:bookmarkStart w:id="107" w:name="X23cf99625f696e3debeff054e3876378086bb67"/>
     <w:p>
       <w:pPr>
         <w:pStyle w:val="Heading3"/>
@@ -11548,7 +12414,7 @@
         <w:pStyle w:val="Compact"/>
         <w:numPr>
           <w:ilvl w:val="0"/>
-          <w:numId w:val="1018"/>
+          <w:numId w:val="1020"/>
         </w:numPr>
       </w:pPr>
       <w:r>
@@ -11634,7 +12500,7 @@
         <w:pStyle w:val="Compact"/>
         <w:numPr>
           <w:ilvl w:val="0"/>
-          <w:numId w:val="1018"/>
+          <w:numId w:val="1020"/>
         </w:numPr>
       </w:pPr>
       <w:r>
@@ -11653,7 +12519,7 @@
         <w:pStyle w:val="Compact"/>
         <w:numPr>
           <w:ilvl w:val="0"/>
-          <w:numId w:val="1018"/>
+          <w:numId w:val="1020"/>
         </w:numPr>
       </w:pPr>
       <w:r>
@@ -11813,7 +12679,7 @@
         <w:pStyle w:val="Compact"/>
         <w:numPr>
           <w:ilvl w:val="0"/>
-          <w:numId w:val="1018"/>
+          <w:numId w:val="1020"/>
         </w:numPr>
       </w:pPr>
       <w:r>
@@ -11840,7 +12706,7 @@
         <w:pStyle w:val="Compact"/>
         <w:numPr>
           <w:ilvl w:val="0"/>
-          <w:numId w:val="1019"/>
+          <w:numId w:val="1021"/>
         </w:numPr>
       </w:pPr>
       <w:r>
@@ -11862,7 +12728,7 @@
         <w:pStyle w:val="Compact"/>
         <w:numPr>
           <w:ilvl w:val="0"/>
-          <w:numId w:val="1019"/>
+          <w:numId w:val="1021"/>
         </w:numPr>
       </w:pPr>
       <w:r>
@@ -11970,7 +12836,7 @@
         <w:pStyle w:val="Compact"/>
         <w:numPr>
           <w:ilvl w:val="0"/>
-          <w:numId w:val="1019"/>
+          <w:numId w:val="1021"/>
         </w:numPr>
       </w:pPr>
       <w:r>
@@ -11992,7 +12858,7 @@
         <w:pStyle w:val="Compact"/>
         <w:numPr>
           <w:ilvl w:val="0"/>
-          <w:numId w:val="1019"/>
+          <w:numId w:val="1021"/>
         </w:numPr>
       </w:pPr>
       <w:r>
@@ -12014,8 +12880,8 @@
         <w:t xml:space="preserve">In practice, prespecified negative controls—such as the age-shift controls presented in §3.1.2—provide a direct empirical check that KCOR does not generate artifactual cumulative effects under strong selection-induced curvature.</w:t>
       </w:r>
     </w:p>
-    <w:bookmarkEnd w:id="104"/>
-    <w:bookmarkStart w:id="105" w:name="X929de8bcb6b1faa9f34cf3ef5eebe240c1ac45c"/>
+    <w:bookmarkEnd w:id="107"/>
+    <w:bookmarkStart w:id="108" w:name="X929de8bcb6b1faa9f34cf3ef5eebe240c1ac45c"/>
     <w:p>
       <w:pPr>
         <w:pStyle w:val="Heading3"/>
@@ -12054,6 +12920,34 @@
       </w:pPr>
       <w:r>
         <w:t xml:space="preserve">Simulation results in §3.4 illustrate that when key assumptions are violated—such as non-gamma frailty geometry, contamination of the quiet window by external shocks, or extreme event sparsity—frailty normalization may become weakly identified. In such regimes, KCOR’s diagnostics, including poor cumulative-hazard fit and reduced post-normalization linearity, explicitly signal that curvature-based inference is unreliable without model generalization or revised window selection.</w:t>
+      </w:r>
+    </w:p>
+    <w:bookmarkEnd w:id="108"/>
+    <w:bookmarkStart w:id="109" w:name="X5f05abe0762c7ae0ab5904f62ce19850163a03c"/>
+    <w:p>
+      <w:pPr>
+        <w:pStyle w:val="Heading3"/>
+      </w:pPr>
+      <w:r>
+        <w:t xml:space="preserve">5.3 Data requirements and external validation</w:t>
+      </w:r>
+    </w:p>
+    <w:p>
+      <w:pPr>
+        <w:pStyle w:val="FirstParagraph"/>
+      </w:pPr>
+      <w:r>
+        <w:rPr>
+          <w:b/>
+          <w:bCs/>
+        </w:rPr>
+        <w:t xml:space="preserve">External validation across interventions.</w:t>
+      </w:r>
+      <w:r>
+        <w:t xml:space="preserve"> </w:t>
+      </w:r>
+      <w:r>
+        <w:t xml:space="preserve">A natural next step is to apply KCOR to other vaccines and interventions where large-scale individual-level event timing data are available. Many RCTs are underpowered for all-cause mortality and typically do not provide record-level timing needed for KCOR-style hazard-space normalization, while large observational studies often publish only aggregated effect estimates. Where sufficiently detailed time-to-event data exist (registries, integrated health systems, or open individual-level datasets), cross-intervention comparisons can help characterize how often selection-induced depletion dominates observed hazard curvature and how frequently post-normalization trajectories remain stable under negative controls.</w:t>
       </w:r>
     </w:p>
     <w:p>
@@ -12063,9 +12957,9 @@
         </w:pict>
       </w:r>
     </w:p>
-    <w:bookmarkEnd w:id="105"/>
-    <w:bookmarkEnd w:id="106"/>
-    <w:bookmarkStart w:id="107" w:name="conclusion"/>
+    <w:bookmarkEnd w:id="109"/>
+    <w:bookmarkEnd w:id="110"/>
+    <w:bookmarkStart w:id="111" w:name="conclusion"/>
     <w:p>
       <w:pPr>
         <w:pStyle w:val="Heading2"/>
@@ -12089,8 +12983,8 @@
         </w:pict>
       </w:r>
     </w:p>
-    <w:bookmarkEnd w:id="107"/>
-    <w:bookmarkStart w:id="118" w:name="declarations-journal-requirements"/>
+    <w:bookmarkEnd w:id="111"/>
+    <w:bookmarkStart w:id="122" w:name="declarations-journal-requirements"/>
     <w:p>
       <w:pPr>
         <w:pStyle w:val="Heading2"/>
@@ -12099,7 +12993,7 @@
         <w:t xml:space="preserve">Declarations (journal requirements)</w:t>
       </w:r>
     </w:p>
-    <w:bookmarkStart w:id="108" w:name="Xd182db0490b2de20bd2b4e4cc8698599182035f"/>
+    <w:bookmarkStart w:id="112" w:name="Xd182db0490b2de20bd2b4e4cc8698599182035f"/>
     <w:p>
       <w:pPr>
         <w:pStyle w:val="Heading3"/>
@@ -12113,7 +13007,7 @@
         <w:pStyle w:val="FirstParagraph"/>
       </w:pPr>
       <w:r>
-        <w:t xml:space="preserve">Not applicable. This is a methods-only manuscript. The primary validation results use synthetic data. Empirical negative-control figures (Figures 3–4) use aggregated cohort summaries derived from Czech Republic administrative data; no record-level data are shared in this manuscript.</w:t>
+        <w:t xml:space="preserve">Not applicable. This is a methods-only manuscript. The primary validation results use synthetic data. Empirical negative-control figures (Figures fig. 4 and fig. 5) use aggregated cohort summaries derived from Czech Republic administrative data; no record-level data are shared in this manuscript.</w:t>
       </w:r>
       <w:r>
         <w:rPr>
@@ -12122,8 +13016,8 @@
         <w:t xml:space="preserve">4</w:t>
       </w:r>
     </w:p>
-    <w:bookmarkEnd w:id="108"/>
-    <w:bookmarkStart w:id="109" w:name="consent-for-publication"/>
+    <w:bookmarkEnd w:id="112"/>
+    <w:bookmarkStart w:id="113" w:name="consent-for-publication"/>
     <w:p>
       <w:pPr>
         <w:pStyle w:val="Heading3"/>
@@ -12140,8 +13034,8 @@
         <w:t xml:space="preserve">Not applicable.</w:t>
       </w:r>
     </w:p>
-    <w:bookmarkEnd w:id="109"/>
-    <w:bookmarkStart w:id="110" w:name="data-availability"/>
+    <w:bookmarkEnd w:id="113"/>
+    <w:bookmarkStart w:id="114" w:name="data-availability"/>
     <w:p>
       <w:pPr>
         <w:pStyle w:val="Heading3"/>
@@ -12155,7 +13049,7 @@
         <w:pStyle w:val="Compact"/>
         <w:numPr>
           <w:ilvl w:val="0"/>
-          <w:numId w:val="1020"/>
+          <w:numId w:val="1022"/>
         </w:numPr>
       </w:pPr>
       <w:r>
@@ -12194,7 +13088,7 @@
         <w:pStyle w:val="Compact"/>
         <w:numPr>
           <w:ilvl w:val="0"/>
-          <w:numId w:val="1020"/>
+          <w:numId w:val="1022"/>
         </w:numPr>
       </w:pPr>
       <w:r>
@@ -12218,7 +13112,7 @@
         <w:pStyle w:val="Compact"/>
         <w:numPr>
           <w:ilvl w:val="0"/>
-          <w:numId w:val="1020"/>
+          <w:numId w:val="1022"/>
         </w:numPr>
       </w:pPr>
       <w:r>
@@ -12230,7 +13124,7 @@
         <w:pStyle w:val="Compact"/>
         <w:numPr>
           <w:ilvl w:val="0"/>
-          <w:numId w:val="1020"/>
+          <w:numId w:val="1022"/>
         </w:numPr>
       </w:pPr>
       <w:r>
@@ -12249,8 +13143,8 @@
         <w:t xml:space="preserve">, including schema definitions and disclosure-control semantics.</w:t>
       </w:r>
     </w:p>
-    <w:bookmarkEnd w:id="110"/>
-    <w:bookmarkStart w:id="113" w:name="code-availability"/>
+    <w:bookmarkEnd w:id="114"/>
+    <w:bookmarkStart w:id="117" w:name="code-availability"/>
     <w:p>
       <w:pPr>
         <w:pStyle w:val="Heading3"/>
@@ -12264,7 +13158,7 @@
         <w:pStyle w:val="Compact"/>
         <w:numPr>
           <w:ilvl w:val="0"/>
-          <w:numId w:val="1021"/>
+          <w:numId w:val="1023"/>
         </w:numPr>
       </w:pPr>
       <w:r>
@@ -12276,7 +13170,7 @@
         <w:pStyle w:val="Compact"/>
         <w:numPr>
           <w:ilvl w:val="0"/>
-          <w:numId w:val="1021"/>
+          <w:numId w:val="1023"/>
         </w:numPr>
       </w:pPr>
       <w:r>
@@ -12285,7 +13179,7 @@
       <w:r>
         <w:t xml:space="preserve"> </w:t>
       </w:r>
-      <w:hyperlink r:id="rId111">
+      <w:hyperlink r:id="rId115">
         <w:r>
           <w:rPr>
             <w:rStyle w:val="Hyperlink"/>
@@ -12299,7 +13193,7 @@
         <w:pStyle w:val="Compact"/>
         <w:numPr>
           <w:ilvl w:val="0"/>
-          <w:numId w:val="1021"/>
+          <w:numId w:val="1023"/>
         </w:numPr>
       </w:pPr>
       <w:r>
@@ -12308,7 +13202,7 @@
       <w:r>
         <w:t xml:space="preserve"> </w:t>
       </w:r>
-      <w:hyperlink r:id="rId112">
+      <w:hyperlink r:id="rId116">
         <w:r>
           <w:rPr>
             <w:rStyle w:val="Hyperlink"/>
@@ -12317,8 +13211,8 @@
         </w:r>
       </w:hyperlink>
     </w:p>
-    <w:bookmarkEnd w:id="113"/>
-    <w:bookmarkStart w:id="114" w:name="competing-interests"/>
+    <w:bookmarkEnd w:id="117"/>
+    <w:bookmarkStart w:id="118" w:name="competing-interests"/>
     <w:p>
       <w:pPr>
         <w:pStyle w:val="Heading3"/>
@@ -12335,8 +13229,8 @@
         <w:t xml:space="preserve">The author is a board member of the Vaccine Safety Research Foundation.</w:t>
       </w:r>
     </w:p>
-    <w:bookmarkEnd w:id="114"/>
-    <w:bookmarkStart w:id="115" w:name="funding"/>
+    <w:bookmarkEnd w:id="118"/>
+    <w:bookmarkStart w:id="119" w:name="funding"/>
     <w:p>
       <w:pPr>
         <w:pStyle w:val="Heading3"/>
@@ -12353,8 +13247,8 @@
         <w:t xml:space="preserve">This research received no external funding.</w:t>
       </w:r>
     </w:p>
-    <w:bookmarkEnd w:id="115"/>
-    <w:bookmarkStart w:id="116" w:name="authors-contributions"/>
+    <w:bookmarkEnd w:id="119"/>
+    <w:bookmarkStart w:id="120" w:name="authors-contributions"/>
     <w:p>
       <w:pPr>
         <w:pStyle w:val="Heading3"/>
@@ -12371,8 +13265,8 @@
         <w:t xml:space="preserve">Steven T. Kirsch conceived the method, wrote the code, performed the analysis, and wrote the manuscript.</w:t>
       </w:r>
     </w:p>
-    <w:bookmarkEnd w:id="116"/>
-    <w:bookmarkStart w:id="117" w:name="acknowledgements"/>
+    <w:bookmarkEnd w:id="120"/>
+    <w:bookmarkStart w:id="121" w:name="acknowledgements"/>
     <w:p>
       <w:pPr>
         <w:pStyle w:val="Heading3"/>
@@ -12386,7 +13280,7 @@
         <w:pStyle w:val="FirstParagraph"/>
       </w:pPr>
       <w:r>
-        <w:t xml:space="preserve">The author thanks Clare Craig and Jasmin Cardinal for helpful discussions and methodological feedback during the development of this work. All errors remain the author’s responsibility.</w:t>
+        <w:t xml:space="preserve">The author thanks MIT Professor Retsef Levi and HART group chair Dr. Clare Craig for helpful discussions and methodological feedback during the development of this work. All errors remain the author’s responsibility.</w:t>
       </w:r>
     </w:p>
     <w:p>
@@ -12396,9 +13290,9 @@
         </w:pict>
       </w:r>
     </w:p>
-    <w:bookmarkEnd w:id="117"/>
-    <w:bookmarkEnd w:id="118"/>
-    <w:bookmarkStart w:id="134" w:name="supplementary-material"/>
+    <w:bookmarkEnd w:id="121"/>
+    <w:bookmarkEnd w:id="122"/>
+    <w:bookmarkStart w:id="139" w:name="supplementary-material"/>
     <w:p>
       <w:pPr>
         <w:pStyle w:val="Heading2"/>
@@ -12415,7 +13309,7 @@
         <w:t xml:space="preserve">Supplementary appendices provide mathematical derivations and full control-test specifications.</w:t>
       </w:r>
     </w:p>
-    <w:bookmarkStart w:id="123" w:name="appendix-a.-mathematical-derivations"/>
+    <w:bookmarkStart w:id="127" w:name="appendix-a.-mathematical-derivations"/>
     <w:p>
       <w:pPr>
         <w:pStyle w:val="Heading3"/>
@@ -12424,7 +13318,7 @@
         <w:t xml:space="preserve">Appendix A. Mathematical derivations</w:t>
       </w:r>
     </w:p>
-    <w:bookmarkStart w:id="119" w:name="X949c457b8ec3518d2fcc001fd53881dea62bb28"/>
+    <w:bookmarkStart w:id="123" w:name="X949c457b8ec3518d2fcc001fd53881dea62bb28"/>
     <w:p>
       <w:pPr>
         <w:pStyle w:val="Heading4"/>
@@ -13492,8 +14386,8 @@
         <w:t xml:space="preserve">in cohort-level hazards.</w:t>
       </w:r>
     </w:p>
-    <w:bookmarkEnd w:id="119"/>
-    <w:bookmarkStart w:id="120" w:name="a.2-gamma-frailty-identity-derivation"/>
+    <w:bookmarkEnd w:id="123"/>
+    <w:bookmarkStart w:id="124" w:name="a.2-gamma-frailty-identity-derivation"/>
     <w:p>
       <w:pPr>
         <w:pStyle w:val="Heading4"/>
@@ -14180,8 +15074,8 @@
         <w:t xml:space="preserve">This is the gamma-frailty identity (Equation eq. 5 in the main text).</w:t>
       </w:r>
     </w:p>
-    <w:bookmarkEnd w:id="120"/>
-    <w:bookmarkStart w:id="121" w:name="a.3-inversion-formula"/>
+    <w:bookmarkEnd w:id="124"/>
+    <w:bookmarkStart w:id="125" w:name="a.3-inversion-formula"/>
     <w:p>
       <w:pPr>
         <w:pStyle w:val="Heading4"/>
@@ -14610,8 +15504,8 @@
         <w:t xml:space="preserve">.</w:t>
       </w:r>
     </w:p>
-    <w:bookmarkEnd w:id="121"/>
-    <w:bookmarkStart w:id="122" w:name="a.4-variance-propagation-sketch"/>
+    <w:bookmarkEnd w:id="125"/>
+    <w:bookmarkStart w:id="126" w:name="a.4-variance-propagation-sketch"/>
     <w:p>
       <w:pPr>
         <w:pStyle w:val="Heading4"/>
@@ -15319,9 +16213,9 @@
         <w:t xml:space="preserve">In practice, Monte Carlo resampling provides a more robust approach that captures uncertainty from both event realization and parameter estimation.</w:t>
       </w:r>
     </w:p>
-    <w:bookmarkEnd w:id="122"/>
-    <w:bookmarkEnd w:id="123"/>
-    <w:bookmarkStart w:id="128" w:name="appendix-b.-control-test-specifications"/>
+    <w:bookmarkEnd w:id="126"/>
+    <w:bookmarkEnd w:id="127"/>
+    <w:bookmarkStart w:id="133" w:name="appendix-b.-control-test-specifications"/>
     <w:p>
       <w:pPr>
         <w:pStyle w:val="Heading3"/>
@@ -15330,7 +16224,7 @@
         <w:t xml:space="preserve">Appendix B. Control-test specifications</w:t>
       </w:r>
     </w:p>
-    <w:bookmarkStart w:id="124" w:name="X2180becb792c7366d1a2d9abe674c7e8eb8a3b6"/>
+    <w:bookmarkStart w:id="128" w:name="X2180becb792c7366d1a2d9abe674c7e8eb8a3b6"/>
     <w:p>
       <w:pPr>
         <w:pStyle w:val="Heading4"/>
@@ -15352,7 +16246,7 @@
         <w:pStyle w:val="Compact"/>
         <w:numPr>
           <w:ilvl w:val="0"/>
-          <w:numId w:val="1022"/>
+          <w:numId w:val="1024"/>
         </w:numPr>
       </w:pPr>
       <w:r>
@@ -15386,7 +16280,7 @@
         <w:pStyle w:val="Compact"/>
         <w:numPr>
           <w:ilvl w:val="0"/>
-          <w:numId w:val="1022"/>
+          <w:numId w:val="1024"/>
         </w:numPr>
       </w:pPr>
       <w:r>
@@ -15414,7 +16308,7 @@
         <w:pStyle w:val="Compact"/>
         <w:numPr>
           <w:ilvl w:val="0"/>
-          <w:numId w:val="1022"/>
+          <w:numId w:val="1024"/>
         </w:numPr>
       </w:pPr>
       <w:r>
@@ -15433,7 +16327,7 @@
         <w:pStyle w:val="Compact"/>
         <w:numPr>
           <w:ilvl w:val="0"/>
-          <w:numId w:val="1022"/>
+          <w:numId w:val="1024"/>
         </w:numPr>
       </w:pPr>
       <w:r>
@@ -15452,7 +16346,7 @@
         <w:pStyle w:val="Compact"/>
         <w:numPr>
           <w:ilvl w:val="0"/>
-          <w:numId w:val="1022"/>
+          <w:numId w:val="1024"/>
         </w:numPr>
       </w:pPr>
       <w:r>
@@ -15471,7 +16365,7 @@
         <w:pStyle w:val="Compact"/>
         <w:numPr>
           <w:ilvl w:val="0"/>
-          <w:numId w:val="1022"/>
+          <w:numId w:val="1024"/>
         </w:numPr>
       </w:pPr>
       <w:r>
@@ -15490,7 +16384,7 @@
         <w:pStyle w:val="Compact"/>
         <w:numPr>
           <w:ilvl w:val="0"/>
-          <w:numId w:val="1022"/>
+          <w:numId w:val="1024"/>
         </w:numPr>
       </w:pPr>
       <w:r>
@@ -15509,7 +16403,7 @@
         <w:pStyle w:val="Compact"/>
         <w:numPr>
           <w:ilvl w:val="0"/>
-          <w:numId w:val="1022"/>
+          <w:numId w:val="1024"/>
         </w:numPr>
       </w:pPr>
       <w:r>
@@ -15528,7 +16422,7 @@
         <w:pStyle w:val="Compact"/>
         <w:numPr>
           <w:ilvl w:val="0"/>
-          <w:numId w:val="1022"/>
+          <w:numId w:val="1024"/>
         </w:numPr>
       </w:pPr>
       <w:r>
@@ -15547,7 +16441,7 @@
         <w:pStyle w:val="Compact"/>
         <w:numPr>
           <w:ilvl w:val="0"/>
-          <w:numId w:val="1022"/>
+          <w:numId w:val="1024"/>
         </w:numPr>
       </w:pPr>
       <w:r>
@@ -15569,8 +16463,8 @@
         <w:t xml:space="preserve">Both cohorts share identical per-frailty-group death probabilities; only the mixture weights differ. This induces different cohort-level curvature under the null.</w:t>
       </w:r>
     </w:p>
-    <w:bookmarkEnd w:id="124"/>
-    <w:bookmarkStart w:id="125" w:name="X6ca5a97e85e9ee460a15280db933ceb5c1ed112"/>
+    <w:bookmarkEnd w:id="128"/>
+    <w:bookmarkStart w:id="129" w:name="X6ca5a97e85e9ee460a15280db933ceb5c1ed112"/>
     <w:p>
       <w:pPr>
         <w:pStyle w:val="Heading4"/>
@@ -15592,7 +16486,7 @@
         <w:pStyle w:val="Compact"/>
         <w:numPr>
           <w:ilvl w:val="0"/>
-          <w:numId w:val="1023"/>
+          <w:numId w:val="1025"/>
         </w:numPr>
       </w:pPr>
       <w:r>
@@ -15611,7 +16505,7 @@
         <w:pStyle w:val="Compact"/>
         <w:numPr>
           <w:ilvl w:val="0"/>
-          <w:numId w:val="1023"/>
+          <w:numId w:val="1025"/>
         </w:numPr>
       </w:pPr>
       <w:r>
@@ -15639,7 +16533,7 @@
         <w:pStyle w:val="Compact"/>
         <w:numPr>
           <w:ilvl w:val="0"/>
-          <w:numId w:val="1023"/>
+          <w:numId w:val="1025"/>
         </w:numPr>
       </w:pPr>
       <w:r>
@@ -15658,7 +16552,7 @@
         <w:pStyle w:val="Compact"/>
         <w:numPr>
           <w:ilvl w:val="0"/>
-          <w:numId w:val="1023"/>
+          <w:numId w:val="1025"/>
         </w:numPr>
       </w:pPr>
       <w:r>
@@ -15677,7 +16571,7 @@
         <w:pStyle w:val="Compact"/>
         <w:numPr>
           <w:ilvl w:val="1"/>
-          <w:numId w:val="1024"/>
+          <w:numId w:val="1026"/>
         </w:numPr>
       </w:pPr>
       <w:r>
@@ -15689,7 +16583,7 @@
         <w:pStyle w:val="Compact"/>
         <w:numPr>
           <w:ilvl w:val="1"/>
-          <w:numId w:val="1024"/>
+          <w:numId w:val="1026"/>
         </w:numPr>
       </w:pPr>
       <w:r>
@@ -15701,7 +16595,7 @@
         <w:pStyle w:val="Compact"/>
         <w:numPr>
           <w:ilvl w:val="1"/>
-          <w:numId w:val="1024"/>
+          <w:numId w:val="1026"/>
         </w:numPr>
       </w:pPr>
       <w:r>
@@ -15713,7 +16607,7 @@
         <w:pStyle w:val="Compact"/>
         <w:numPr>
           <w:ilvl w:val="0"/>
-          <w:numId w:val="1023"/>
+          <w:numId w:val="1025"/>
         </w:numPr>
       </w:pPr>
       <w:r>
@@ -15732,7 +16626,7 @@
         <w:pStyle w:val="Compact"/>
         <w:numPr>
           <w:ilvl w:val="0"/>
-          <w:numId w:val="1023"/>
+          <w:numId w:val="1025"/>
         </w:numPr>
       </w:pPr>
       <w:r>
@@ -15754,8 +16648,8 @@
         <w:t xml:space="preserve">This construction ensures that dose comparisons are within the same underlying vaccination category, preserving a true null while inducing 10–20 year age differences.</w:t>
       </w:r>
     </w:p>
-    <w:bookmarkEnd w:id="125"/>
-    <w:bookmarkStart w:id="126" w:name="b.3-positive-control-injected-effect"/>
+    <w:bookmarkEnd w:id="129"/>
+    <w:bookmarkStart w:id="130" w:name="b.3-positive-control-injected-effect"/>
     <w:p>
       <w:pPr>
         <w:pStyle w:val="Heading4"/>
@@ -15777,7 +16671,7 @@
         <w:pStyle w:val="Compact"/>
         <w:numPr>
           <w:ilvl w:val="0"/>
-          <w:numId w:val="1025"/>
+          <w:numId w:val="1027"/>
         </w:numPr>
       </w:pPr>
       <w:r>
@@ -15805,7 +16699,7 @@
         <w:pStyle w:val="Compact"/>
         <w:numPr>
           <w:ilvl w:val="0"/>
-          <w:numId w:val="1025"/>
+          <w:numId w:val="1027"/>
         </w:numPr>
       </w:pPr>
       <w:r>
@@ -15824,7 +16718,7 @@
         <w:pStyle w:val="Compact"/>
         <w:numPr>
           <w:ilvl w:val="0"/>
-          <w:numId w:val="1025"/>
+          <w:numId w:val="1027"/>
         </w:numPr>
       </w:pPr>
       <w:r>
@@ -15843,7 +16737,7 @@
         <w:pStyle w:val="Compact"/>
         <w:numPr>
           <w:ilvl w:val="0"/>
-          <w:numId w:val="1025"/>
+          <w:numId w:val="1027"/>
         </w:numPr>
       </w:pPr>
       <w:r>
@@ -15926,7 +16820,7 @@
         <w:pStyle w:val="Compact"/>
         <w:numPr>
           <w:ilvl w:val="0"/>
-          <w:numId w:val="1025"/>
+          <w:numId w:val="1027"/>
         </w:numPr>
       </w:pPr>
       <w:r>
@@ -15945,7 +16839,7 @@
         <w:pStyle w:val="Compact"/>
         <w:numPr>
           <w:ilvl w:val="0"/>
-          <w:numId w:val="1025"/>
+          <w:numId w:val="1027"/>
         </w:numPr>
       </w:pPr>
       <w:r>
@@ -15964,7 +16858,7 @@
         <w:pStyle w:val="Compact"/>
         <w:numPr>
           <w:ilvl w:val="1"/>
-          <w:numId w:val="1026"/>
+          <w:numId w:val="1028"/>
         </w:numPr>
       </w:pPr>
       <w:r>
@@ -15993,7 +16887,7 @@
         <w:pStyle w:val="Compact"/>
         <w:numPr>
           <w:ilvl w:val="1"/>
-          <w:numId w:val="1026"/>
+          <w:numId w:val="1028"/>
         </w:numPr>
       </w:pPr>
       <w:r>
@@ -16022,7 +16916,7 @@
         <w:pStyle w:val="Compact"/>
         <w:numPr>
           <w:ilvl w:val="0"/>
-          <w:numId w:val="1025"/>
+          <w:numId w:val="1027"/>
         </w:numPr>
       </w:pPr>
       <w:r>
@@ -16041,7 +16935,7 @@
         <w:pStyle w:val="Compact"/>
         <w:numPr>
           <w:ilvl w:val="0"/>
-          <w:numId w:val="1025"/>
+          <w:numId w:val="1027"/>
         </w:numPr>
       </w:pPr>
       <w:r>
@@ -16077,8 +16971,8 @@
         <w:t xml:space="preserve">during the effect window, while leaving the control cohort unchanged.</w:t>
       </w:r>
     </w:p>
-    <w:bookmarkEnd w:id="126"/>
-    <w:bookmarkStart w:id="127" w:name="b.4-sensitivity-analysis-parameters"/>
+    <w:bookmarkEnd w:id="130"/>
+    <w:bookmarkStart w:id="131" w:name="b.4-sensitivity-analysis-parameters"/>
     <w:p>
       <w:pPr>
         <w:pStyle w:val="Heading4"/>
@@ -16100,7 +16994,7 @@
         <w:pStyle w:val="Compact"/>
         <w:numPr>
           <w:ilvl w:val="0"/>
-          <w:numId w:val="1027"/>
+          <w:numId w:val="1029"/>
         </w:numPr>
       </w:pPr>
       <w:r>
@@ -16119,7 +17013,7 @@
         <w:pStyle w:val="Compact"/>
         <w:numPr>
           <w:ilvl w:val="0"/>
-          <w:numId w:val="1027"/>
+          <w:numId w:val="1029"/>
         </w:numPr>
       </w:pPr>
       <w:r>
@@ -16138,7 +17032,7 @@
         <w:pStyle w:val="Compact"/>
         <w:numPr>
           <w:ilvl w:val="0"/>
-          <w:numId w:val="1027"/>
+          <w:numId w:val="1029"/>
         </w:numPr>
       </w:pPr>
       <w:r>
@@ -16157,7 +17051,7 @@
         <w:pStyle w:val="Compact"/>
         <w:numPr>
           <w:ilvl w:val="0"/>
-          <w:numId w:val="1027"/>
+          <w:numId w:val="1029"/>
         </w:numPr>
       </w:pPr>
       <w:r>
@@ -16176,7 +17070,7 @@
         <w:pStyle w:val="Compact"/>
         <w:numPr>
           <w:ilvl w:val="0"/>
-          <w:numId w:val="1027"/>
+          <w:numId w:val="1029"/>
         </w:numPr>
       </w:pPr>
       <w:r>
@@ -16198,24 +17092,14 @@
         <w:t xml:space="preserve">Output grids show KCOR values for each parameter combination.</w:t>
       </w:r>
     </w:p>
-    <w:bookmarkEnd w:id="127"/>
-    <w:bookmarkEnd w:id="128"/>
-    <w:bookmarkStart w:id="133" w:name="X3fb27f9d14d988b0afc4c757bd6d2a45d2ae0b5"/>
-    <w:p>
-      <w:pPr>
-        <w:pStyle w:val="Heading3"/>
-      </w:pPr>
-      <w:r>
-        <w:t xml:space="preserve">Appendix C. Additional figures and diagnostics</w:t>
-      </w:r>
-    </w:p>
-    <w:bookmarkStart w:id="129" w:name="c.1-fit-diagnostics"/>
+    <w:bookmarkEnd w:id="131"/>
+    <w:bookmarkStart w:id="132" w:name="Xbd1462ff0bc513130e3b940479c9db4fb357ab5"/>
     <w:p>
       <w:pPr>
         <w:pStyle w:val="Heading4"/>
       </w:pPr>
       <w:r>
-        <w:t xml:space="preserve">C.1 Fit diagnostics</w:t>
+        <w:t xml:space="preserve">B.5 Tail-sampling / bimodal selection (adversarial selection geometry)</w:t>
       </w:r>
     </w:p>
     <w:p>
@@ -16223,18 +17107,7 @@
         <w:pStyle w:val="FirstParagraph"/>
       </w:pPr>
       <w:r>
-        <w:t xml:space="preserve">For each cohort</w:t>
-      </w:r>
-      <w:r>
-        <w:t xml:space="preserve"> </w:t>
-      </w:r>
-      <m:oMath>
-        <m:r>
-          <m:t>d</m:t>
-        </m:r>
-      </m:oMath>
-      <w:r>
-        <w:t xml:space="preserve">, the gamma-frailty fit produces diagnostic outputs including:</w:t>
+        <w:t xml:space="preserve">We generate a base frailty population distribution with mean 1. Cohort construction differs by selection rule:</w:t>
       </w:r>
     </w:p>
     <w:p>
@@ -16242,7 +17115,337 @@
         <w:pStyle w:val="Compact"/>
         <w:numPr>
           <w:ilvl w:val="0"/>
-          <w:numId w:val="1028"/>
+          <w:numId w:val="1030"/>
+        </w:numPr>
+      </w:pPr>
+      <w:r>
+        <w:rPr>
+          <w:b/>
+          <w:bCs/>
+        </w:rPr>
+        <w:t xml:space="preserve">Mid-sampled cohort</w:t>
+      </w:r>
+      <w:r>
+        <w:t xml:space="preserve">: frailty restricted to central quantiles (e.g., 25th–75th percentile) and renormalized to mean 1.</w:t>
+      </w:r>
+    </w:p>
+    <w:p>
+      <w:pPr>
+        <w:pStyle w:val="Compact"/>
+        <w:numPr>
+          <w:ilvl w:val="0"/>
+          <w:numId w:val="1030"/>
+        </w:numPr>
+      </w:pPr>
+      <w:r>
+        <w:rPr>
+          <w:b/>
+          <w:bCs/>
+        </w:rPr>
+        <w:t xml:space="preserve">Tail-sampled cohort</w:t>
+      </w:r>
+      <w:r>
+        <w:t xml:space="preserve">: mixture of low and high tails (e.g., 0–15th and 85th–100th percentiles) with mixture weights chosen to yield mean 1.</w:t>
+      </w:r>
+    </w:p>
+    <w:p>
+      <w:pPr>
+        <w:pStyle w:val="FirstParagraph"/>
+      </w:pPr>
+      <w:r>
+        <w:t xml:space="preserve">Both cohorts share the same baseline hazard</w:t>
+      </w:r>
+      <w:r>
+        <w:t xml:space="preserve"> </w:t>
+      </w:r>
+      <m:oMath>
+        <m:sSub>
+          <m:e>
+            <m:r>
+              <m:t>h</m:t>
+            </m:r>
+          </m:e>
+          <m:sub>
+            <m:r>
+              <m:t>0</m:t>
+            </m:r>
+          </m:sub>
+        </m:sSub>
+        <m:r>
+          <m:rPr>
+            <m:sty m:val="p"/>
+          </m:rPr>
+          <m:t>(</m:t>
+        </m:r>
+        <m:r>
+          <m:t>t</m:t>
+        </m:r>
+        <m:r>
+          <m:rPr>
+            <m:sty m:val="p"/>
+          </m:rPr>
+          <m:t>)</m:t>
+        </m:r>
+      </m:oMath>
+      <w:r>
+        <w:t xml:space="preserve"> </w:t>
+      </w:r>
+      <w:r>
+        <w:t xml:space="preserve">and no treatment effect (negative-control version). We also generate positive-control versions by applying a known hazard multiplier in a prespecified window. We evaluate (i) KCOR drift, (ii) quiet-window fit RMSE, (iii) post-normalization linearity, and (iv) parameter stability under window perturbation.</w:t>
+      </w:r>
+    </w:p>
+    <w:p>
+      <w:pPr>
+        <w:pStyle w:val="Compact"/>
+        <w:numPr>
+          <w:ilvl w:val="0"/>
+          <w:numId w:val="1031"/>
+        </w:numPr>
+      </w:pPr>
+      <w:r>
+        <w:rPr>
+          <w:b/>
+          <w:bCs/>
+        </w:rPr>
+        <w:t xml:space="preserve">Generation script</w:t>
+      </w:r>
+      <w:r>
+        <w:t xml:space="preserve">:</w:t>
+      </w:r>
+      <w:r>
+        <w:t xml:space="preserve"> </w:t>
+      </w:r>
+      <w:r>
+        <w:rPr>
+          <w:rStyle w:val="VerbatimChar"/>
+        </w:rPr>
+        <w:t xml:space="preserve">test/sim_grid/code/generate_tail_sampling_sim.py</w:t>
+      </w:r>
+    </w:p>
+    <w:p>
+      <w:pPr>
+        <w:pStyle w:val="Compact"/>
+        <w:numPr>
+          <w:ilvl w:val="0"/>
+          <w:numId w:val="1031"/>
+        </w:numPr>
+      </w:pPr>
+      <w:r>
+        <w:rPr>
+          <w:b/>
+          <w:bCs/>
+        </w:rPr>
+        <w:t xml:space="preserve">Base frailty distribution</w:t>
+      </w:r>
+      <w:r>
+        <w:t xml:space="preserve">: Log-normal with mean 1, variance 0.5</w:t>
+      </w:r>
+    </w:p>
+    <w:p>
+      <w:pPr>
+        <w:pStyle w:val="Compact"/>
+        <w:numPr>
+          <w:ilvl w:val="0"/>
+          <w:numId w:val="1031"/>
+        </w:numPr>
+      </w:pPr>
+      <w:r>
+        <w:rPr>
+          <w:b/>
+          <w:bCs/>
+        </w:rPr>
+        <w:t xml:space="preserve">Mid-quantile cohort</w:t>
+      </w:r>
+      <w:r>
+        <w:t xml:space="preserve">: 25th–75th percentile</w:t>
+      </w:r>
+    </w:p>
+    <w:p>
+      <w:pPr>
+        <w:pStyle w:val="Compact"/>
+        <w:numPr>
+          <w:ilvl w:val="0"/>
+          <w:numId w:val="1031"/>
+        </w:numPr>
+      </w:pPr>
+      <w:r>
+        <w:rPr>
+          <w:b/>
+          <w:bCs/>
+        </w:rPr>
+        <w:t xml:space="preserve">Tail-mixture cohort</w:t>
+      </w:r>
+      <w:r>
+        <w:t xml:space="preserve">: [0–15th] + [85th–100th] percentiles, equal weights</w:t>
+      </w:r>
+    </w:p>
+    <w:p>
+      <w:pPr>
+        <w:pStyle w:val="Compact"/>
+        <w:numPr>
+          <w:ilvl w:val="0"/>
+          <w:numId w:val="1031"/>
+        </w:numPr>
+      </w:pPr>
+      <w:r>
+        <w:rPr>
+          <w:b/>
+          <w:bCs/>
+        </w:rPr>
+        <w:t xml:space="preserve">Baseline hazard</w:t>
+      </w:r>
+      <w:r>
+        <w:t xml:space="preserve">: 0.002 per week (constant)</w:t>
+      </w:r>
+    </w:p>
+    <w:p>
+      <w:pPr>
+        <w:pStyle w:val="Compact"/>
+        <w:numPr>
+          <w:ilvl w:val="0"/>
+          <w:numId w:val="1031"/>
+        </w:numPr>
+      </w:pPr>
+      <w:r>
+        <w:rPr>
+          <w:b/>
+          <w:bCs/>
+        </w:rPr>
+        <w:t xml:space="preserve">Positive-control hazard multiplier</w:t>
+      </w:r>
+      <w:r>
+        <w:t xml:space="preserve">:</w:t>
+      </w:r>
+      <w:r>
+        <w:t xml:space="preserve"> </w:t>
+      </w:r>
+      <m:oMath>
+        <m:r>
+          <m:t>r</m:t>
+        </m:r>
+        <m:r>
+          <m:rPr>
+            <m:sty m:val="p"/>
+          </m:rPr>
+          <m:t>=</m:t>
+        </m:r>
+        <m:r>
+          <m:t>1.2</m:t>
+        </m:r>
+      </m:oMath>
+      <w:r>
+        <w:t xml:space="preserve"> </w:t>
+      </w:r>
+      <w:r>
+        <w:t xml:space="preserve">(harm) or</w:t>
+      </w:r>
+      <w:r>
+        <w:t xml:space="preserve"> </w:t>
+      </w:r>
+      <m:oMath>
+        <m:r>
+          <m:t>r</m:t>
+        </m:r>
+        <m:r>
+          <m:rPr>
+            <m:sty m:val="p"/>
+          </m:rPr>
+          <m:t>=</m:t>
+        </m:r>
+        <m:r>
+          <m:t>0.8</m:t>
+        </m:r>
+      </m:oMath>
+      <w:r>
+        <w:t xml:space="preserve"> </w:t>
+      </w:r>
+      <w:r>
+        <w:t xml:space="preserve">(benefit)</w:t>
+      </w:r>
+    </w:p>
+    <w:p>
+      <w:pPr>
+        <w:pStyle w:val="Compact"/>
+        <w:numPr>
+          <w:ilvl w:val="0"/>
+          <w:numId w:val="1031"/>
+        </w:numPr>
+      </w:pPr>
+      <w:r>
+        <w:rPr>
+          <w:b/>
+          <w:bCs/>
+        </w:rPr>
+        <w:t xml:space="preserve">Effect window</w:t>
+      </w:r>
+      <w:r>
+        <w:t xml:space="preserve">: weeks 20–80</w:t>
+      </w:r>
+    </w:p>
+    <w:p>
+      <w:pPr>
+        <w:pStyle w:val="Compact"/>
+        <w:numPr>
+          <w:ilvl w:val="0"/>
+          <w:numId w:val="1031"/>
+        </w:numPr>
+      </w:pPr>
+      <w:r>
+        <w:rPr>
+          <w:b/>
+          <w:bCs/>
+        </w:rPr>
+        <w:t xml:space="preserve">Random seed</w:t>
+      </w:r>
+      <w:r>
+        <w:t xml:space="preserve">: 42</w:t>
+      </w:r>
+    </w:p>
+    <w:bookmarkEnd w:id="132"/>
+    <w:bookmarkEnd w:id="133"/>
+    <w:bookmarkStart w:id="138" w:name="X3fb27f9d14d988b0afc4c757bd6d2a45d2ae0b5"/>
+    <w:p>
+      <w:pPr>
+        <w:pStyle w:val="Heading3"/>
+      </w:pPr>
+      <w:r>
+        <w:t xml:space="preserve">Appendix C. Additional figures and diagnostics</w:t>
+      </w:r>
+    </w:p>
+    <w:bookmarkStart w:id="134" w:name="c.1-fit-diagnostics"/>
+    <w:p>
+      <w:pPr>
+        <w:pStyle w:val="Heading4"/>
+      </w:pPr>
+      <w:r>
+        <w:t xml:space="preserve">C.1 Fit diagnostics</w:t>
+      </w:r>
+    </w:p>
+    <w:p>
+      <w:pPr>
+        <w:pStyle w:val="FirstParagraph"/>
+      </w:pPr>
+      <w:r>
+        <w:t xml:space="preserve">For each cohort</w:t>
+      </w:r>
+      <w:r>
+        <w:t xml:space="preserve"> </w:t>
+      </w:r>
+      <m:oMath>
+        <m:r>
+          <m:t>d</m:t>
+        </m:r>
+      </m:oMath>
+      <w:r>
+        <w:t xml:space="preserve">, the gamma-frailty fit produces diagnostic outputs including:</w:t>
+      </w:r>
+    </w:p>
+    <w:p>
+      <w:pPr>
+        <w:pStyle w:val="Compact"/>
+        <w:numPr>
+          <w:ilvl w:val="0"/>
+          <w:numId w:val="1032"/>
         </w:numPr>
       </w:pPr>
       <w:r>
@@ -16280,7 +17483,7 @@
         <w:pStyle w:val="Compact"/>
         <w:numPr>
           <w:ilvl w:val="0"/>
-          <w:numId w:val="1028"/>
+          <w:numId w:val="1032"/>
         </w:numPr>
       </w:pPr>
       <w:r>
@@ -16389,7 +17592,7 @@
         <w:pStyle w:val="Compact"/>
         <w:numPr>
           <w:ilvl w:val="0"/>
-          <w:numId w:val="1028"/>
+          <w:numId w:val="1032"/>
         </w:numPr>
       </w:pPr>
       <w:r>
@@ -16516,8 +17719,8 @@
         <w:t xml:space="preserve">  RMSE_Hobs=3.37e-03,n_obs=97,success=1</w:t>
       </w:r>
     </w:p>
-    <w:bookmarkEnd w:id="129"/>
-    <w:bookmarkStart w:id="130" w:name="c.2-residual-analysis"/>
+    <w:bookmarkEnd w:id="134"/>
+    <w:bookmarkStart w:id="135" w:name="c.2-residual-analysis"/>
     <w:p>
       <w:pPr>
         <w:pStyle w:val="Heading4"/>
@@ -16730,7 +17933,7 @@
         <w:pStyle w:val="Compact"/>
         <w:numPr>
           <w:ilvl w:val="0"/>
-          <w:numId w:val="1029"/>
+          <w:numId w:val="1033"/>
         </w:numPr>
       </w:pPr>
       <w:r>
@@ -16749,7 +17952,7 @@
         <w:pStyle w:val="Compact"/>
         <w:numPr>
           <w:ilvl w:val="0"/>
-          <w:numId w:val="1029"/>
+          <w:numId w:val="1033"/>
         </w:numPr>
       </w:pPr>
       <w:r>
@@ -16768,7 +17971,7 @@
         <w:pStyle w:val="Compact"/>
         <w:numPr>
           <w:ilvl w:val="0"/>
-          <w:numId w:val="1029"/>
+          <w:numId w:val="1033"/>
         </w:numPr>
       </w:pPr>
       <w:r>
@@ -16782,8 +17985,8 @@
         <w:t xml:space="preserve">: Strong autocorrelation in residuals suggests the model is missing time-varying structure.</w:t>
       </w:r>
     </w:p>
-    <w:bookmarkEnd w:id="130"/>
-    <w:bookmarkStart w:id="131" w:name="c.3-parameter-stability-checks"/>
+    <w:bookmarkEnd w:id="135"/>
+    <w:bookmarkStart w:id="136" w:name="c.3-parameter-stability-checks"/>
     <w:p>
       <w:pPr>
         <w:pStyle w:val="Heading4"/>
@@ -16872,7 +18075,7 @@
         <w:pStyle w:val="Compact"/>
         <w:numPr>
           <w:ilvl w:val="0"/>
-          <w:numId w:val="1030"/>
+          <w:numId w:val="1034"/>
         </w:numPr>
       </w:pPr>
       <w:r>
@@ -16891,7 +18094,7 @@
         <w:pStyle w:val="Compact"/>
         <w:numPr>
           <w:ilvl w:val="0"/>
-          <w:numId w:val="1030"/>
+          <w:numId w:val="1034"/>
         </w:numPr>
       </w:pPr>
       <w:r>
@@ -16910,7 +18113,7 @@
         <w:pStyle w:val="Compact"/>
         <w:numPr>
           <w:ilvl w:val="0"/>
-          <w:numId w:val="1030"/>
+          <w:numId w:val="1034"/>
         </w:numPr>
       </w:pPr>
       <w:r>
@@ -16970,8 +18173,8 @@
         <w:t xml:space="preserve">The sensitivity analysis (§3.3 and Figure fig. 7) provides a systematic assessment of parameter stability.</w:t>
       </w:r>
     </w:p>
-    <w:bookmarkEnd w:id="131"/>
-    <w:bookmarkStart w:id="132" w:name="c.4-quiet-window-overlay-plots"/>
+    <w:bookmarkEnd w:id="136"/>
+    <w:bookmarkStart w:id="137" w:name="c.4-quiet-window-overlay-plots"/>
     <w:p>
       <w:pPr>
         <w:pStyle w:val="Heading4"/>
@@ -16993,7 +18196,7 @@
         <w:pStyle w:val="Compact"/>
         <w:numPr>
           <w:ilvl w:val="0"/>
-          <w:numId w:val="1031"/>
+          <w:numId w:val="1035"/>
         </w:numPr>
       </w:pPr>
       <w:r>
@@ -17005,7 +18208,7 @@
         <w:pStyle w:val="Compact"/>
         <w:numPr>
           <w:ilvl w:val="0"/>
-          <w:numId w:val="1031"/>
+          <w:numId w:val="1035"/>
         </w:numPr>
       </w:pPr>
       <w:r>
@@ -17017,7 +18220,7 @@
         <w:pStyle w:val="Compact"/>
         <w:numPr>
           <w:ilvl w:val="0"/>
-          <w:numId w:val="1031"/>
+          <w:numId w:val="1035"/>
         </w:numPr>
       </w:pPr>
       <w:r>
@@ -17039,10 +18242,10 @@
         </w:pict>
       </w:r>
     </w:p>
-    <w:bookmarkEnd w:id="132"/>
-    <w:bookmarkEnd w:id="133"/>
-    <w:bookmarkEnd w:id="134"/>
-    <w:bookmarkStart w:id="143" w:name="references"/>
+    <w:bookmarkEnd w:id="137"/>
+    <w:bookmarkEnd w:id="138"/>
+    <w:bookmarkEnd w:id="139"/>
+    <w:bookmarkStart w:id="148" w:name="references"/>
     <w:p>
       <w:pPr>
         <w:pStyle w:val="Heading2"/>
@@ -17051,14 +18254,54 @@
         <w:t xml:space="preserve">References</w:t>
       </w:r>
     </w:p>
-    <w:bookmarkStart w:id="142" w:name="refs"/>
-    <w:bookmarkStart w:id="136" w:name="ref-obel2024"/>
+    <w:bookmarkStart w:id="147" w:name="refs"/>
+    <w:bookmarkStart w:id="141" w:name="ref-vaupel1979"/>
     <w:p>
       <w:pPr>
         <w:pStyle w:val="Bibliography"/>
       </w:pPr>
       <w:r>
         <w:t xml:space="preserve">1.</w:t>
+      </w:r>
+      <w:r>
+        <w:t xml:space="preserve"> </w:t>
+      </w:r>
+      <w:r>
+        <w:t xml:space="preserve">	</w:t>
+      </w:r>
+      <w:r>
+        <w:t xml:space="preserve">Vaupel JW, Manton KG, Stallard E. The impact of heterogeneity in individual frailty on the dynamics of mortality.</w:t>
+      </w:r>
+      <w:r>
+        <w:t xml:space="preserve"> </w:t>
+      </w:r>
+      <w:r>
+        <w:rPr>
+          <w:i/>
+          <w:iCs/>
+        </w:rPr>
+        <w:t xml:space="preserve">Demography</w:t>
+      </w:r>
+      <w:r>
+        <w:t xml:space="preserve">. 1979;16(3):439-454. doi:</w:t>
+      </w:r>
+      <w:hyperlink r:id="rId140">
+        <w:r>
+          <w:rPr>
+            <w:rStyle w:val="Hyperlink"/>
+          </w:rPr>
+          <w:t xml:space="preserve">10.2307/2061224</w:t>
+        </w:r>
+      </w:hyperlink>
+    </w:p>
+    <w:bookmarkEnd w:id="141"/>
+    <w:bookmarkStart w:id="143" w:name="ref-obel2024"/>
+    <w:p>
+      <w:pPr>
+        <w:pStyle w:val="Bibliography"/>
+      </w:pPr>
+      <w:r>
+        <w:t xml:space="preserve">2.</w:t>
       </w:r>
       <w:r>
         <w:t xml:space="preserve"> </w:t>
@@ -17133,7 +18376,7 @@
       <w:r>
         <w:t xml:space="preserve">. 2024;Volume 16:501-512. doi:</w:t>
       </w:r>
-      <w:hyperlink r:id="rId135">
+      <w:hyperlink r:id="rId142">
         <w:r>
           <w:rPr>
             <w:rStyle w:val="Hyperlink"/>
@@ -17142,14 +18385,14 @@
         </w:r>
       </w:hyperlink>
     </w:p>
-    <w:bookmarkEnd w:id="136"/>
-    <w:bookmarkStart w:id="138" w:name="ref-chemaitelly2025"/>
+    <w:bookmarkEnd w:id="143"/>
+    <w:bookmarkStart w:id="145" w:name="ref-chemaitelly2025"/>
     <w:p>
       <w:pPr>
         <w:pStyle w:val="Bibliography"/>
       </w:pPr>
       <w:r>
-        <w:t xml:space="preserve">2.</w:t>
+        <w:t xml:space="preserve">3.</w:t>
       </w:r>
       <w:r>
         <w:t xml:space="preserve"> </w:t>
@@ -17194,7 +18437,7 @@
       <w:r>
         <w:t xml:space="preserve">. 2025;14:e103690. doi:</w:t>
       </w:r>
-      <w:hyperlink r:id="rId137">
+      <w:hyperlink r:id="rId144">
         <w:r>
           <w:rPr>
             <w:rStyle w:val="Hyperlink"/>
@@ -17203,48 +18446,8 @@
         </w:r>
       </w:hyperlink>
     </w:p>
-    <w:bookmarkEnd w:id="138"/>
-    <w:bookmarkStart w:id="140" w:name="ref-vaupel1979"/>
-    <w:p>
-      <w:pPr>
-        <w:pStyle w:val="Bibliography"/>
-      </w:pPr>
-      <w:r>
-        <w:t xml:space="preserve">3.</w:t>
-      </w:r>
-      <w:r>
-        <w:t xml:space="preserve"> </w:t>
-      </w:r>
-      <w:r>
-        <w:t xml:space="preserve">	</w:t>
-      </w:r>
-      <w:r>
-        <w:t xml:space="preserve">Vaupel JW, Manton KG, Stallard E. The impact of heterogeneity in individual frailty on the dynamics of mortality.</w:t>
-      </w:r>
-      <w:r>
-        <w:t xml:space="preserve"> </w:t>
-      </w:r>
-      <w:r>
-        <w:rPr>
-          <w:i/>
-          <w:iCs/>
-        </w:rPr>
-        <w:t xml:space="preserve">Demography</w:t>
-      </w:r>
-      <w:r>
-        <w:t xml:space="preserve">. 1979;16(3):439-454. doi:</w:t>
-      </w:r>
-      <w:hyperlink r:id="rId139">
-        <w:r>
-          <w:rPr>
-            <w:rStyle w:val="Hyperlink"/>
-          </w:rPr>
-          <w:t xml:space="preserve">10.2307/2061224</w:t>
-        </w:r>
-      </w:hyperlink>
-    </w:p>
-    <w:bookmarkEnd w:id="140"/>
-    <w:bookmarkStart w:id="141" w:name="ref-sanca2024"/>
+    <w:bookmarkEnd w:id="145"/>
+    <w:bookmarkStart w:id="146" w:name="ref-sanca2024"/>
     <w:p>
       <w:pPr>
         <w:pStyle w:val="Bibliography"/>
@@ -17293,10 +18496,10 @@
         <w:t xml:space="preserve">. Published online 2024.</w:t>
       </w:r>
     </w:p>
-    <w:bookmarkEnd w:id="141"/>
-    <w:bookmarkEnd w:id="142"/>
-    <w:bookmarkEnd w:id="143"/>
-    <w:bookmarkEnd w:id="144"/>
+    <w:bookmarkEnd w:id="146"/>
+    <w:bookmarkEnd w:id="147"/>
+    <w:bookmarkEnd w:id="148"/>
+    <w:bookmarkEnd w:id="149"/>
     <w:sectPr>
       <w:footnotePr>
         <w:numRestart w:val="eachSect"/>
@@ -17617,6 +18820,9 @@
     <w:abstractNumId w:val="991"/>
   </w:num>
   <w:num w:numId="1007">
+    <w:abstractNumId w:val="991"/>
+  </w:num>
+  <w:num w:numId="1008">
     <w:abstractNumId w:val="99411"/>
     <w:lvlOverride w:ilvl="0">
       <w:startOverride w:val="1"/>
@@ -17646,9 +18852,6 @@
       <w:startOverride w:val="1"/>
     </w:lvlOverride>
   </w:num>
-  <w:num w:numId="1008">
-    <w:abstractNumId w:val="991"/>
-  </w:num>
   <w:num w:numId="1009">
     <w:abstractNumId w:val="991"/>
   </w:num>
@@ -17656,18 +18859,6 @@
     <w:abstractNumId w:val="991"/>
   </w:num>
   <w:num w:numId="1011">
-    <w:abstractNumId w:val="991"/>
-  </w:num>
-  <w:num w:numId="1012">
-    <w:abstractNumId w:val="991"/>
-  </w:num>
-  <w:num w:numId="1013">
-    <w:abstractNumId w:val="991"/>
-  </w:num>
-  <w:num w:numId="1014">
-    <w:abstractNumId w:val="991"/>
-  </w:num>
-  <w:num w:numId="1015">
     <w:abstractNumId w:val="99411"/>
     <w:lvlOverride w:ilvl="0">
       <w:startOverride w:val="1"/>
@@ -17697,11 +18888,50 @@
       <w:startOverride w:val="1"/>
     </w:lvlOverride>
   </w:num>
+  <w:num w:numId="1012">
+    <w:abstractNumId w:val="991"/>
+  </w:num>
+  <w:num w:numId="1013">
+    <w:abstractNumId w:val="991"/>
+  </w:num>
+  <w:num w:numId="1014">
+    <w:abstractNumId w:val="991"/>
+  </w:num>
+  <w:num w:numId="1015">
+    <w:abstractNumId w:val="991"/>
+  </w:num>
   <w:num w:numId="1016">
     <w:abstractNumId w:val="991"/>
   </w:num>
   <w:num w:numId="1017">
-    <w:abstractNumId w:val="991"/>
+    <w:abstractNumId w:val="99411"/>
+    <w:lvlOverride w:ilvl="0">
+      <w:startOverride w:val="1"/>
+    </w:lvlOverride>
+    <w:lvlOverride w:ilvl="1">
+      <w:startOverride w:val="1"/>
+    </w:lvlOverride>
+    <w:lvlOverride w:ilvl="2">
+      <w:startOverride w:val="1"/>
+    </w:lvlOverride>
+    <w:lvlOverride w:ilvl="3">
+      <w:startOverride w:val="1"/>
+    </w:lvlOverride>
+    <w:lvlOverride w:ilvl="4">
+      <w:startOverride w:val="1"/>
+    </w:lvlOverride>
+    <w:lvlOverride w:ilvl="5">
+      <w:startOverride w:val="1"/>
+    </w:lvlOverride>
+    <w:lvlOverride w:ilvl="6">
+      <w:startOverride w:val="1"/>
+    </w:lvlOverride>
+    <w:lvlOverride w:ilvl="7">
+      <w:startOverride w:val="1"/>
+    </w:lvlOverride>
+    <w:lvlOverride w:ilvl="8">
+      <w:startOverride w:val="1"/>
+    </w:lvlOverride>
   </w:num>
   <w:num w:numId="1018">
     <w:abstractNumId w:val="991"/>
@@ -17743,6 +18973,18 @@
     <w:abstractNumId w:val="991"/>
   </w:num>
   <w:num w:numId="1031">
+    <w:abstractNumId w:val="991"/>
+  </w:num>
+  <w:num w:numId="1032">
+    <w:abstractNumId w:val="991"/>
+  </w:num>
+  <w:num w:numId="1033">
+    <w:abstractNumId w:val="991"/>
+  </w:num>
+  <w:num w:numId="1034">
+    <w:abstractNumId w:val="991"/>
+  </w:num>
+  <w:num w:numId="1035">
     <w:abstractNumId w:val="991"/>
   </w:num>
 </w:numbering>

</xml_diff>

<commit_message>
manu's comments complete. Table corrected to be accurate
</commit_message>
<xml_diff>
--- a/documentation/preprint/paper.docx
+++ b/documentation/preprint/paper.docx
@@ -978,6 +978,447 @@
         <w:t xml:space="preserve">, a method that transforms observed cohort hazards to remove selection-induced depletion dynamics prior to comparison, enabling interpretable cumulative cohort comparisons under selection-induced non-proportional hazards.</w:t>
       </w:r>
     </w:p>
+    <w:tbl>
+      <w:tblPr>
+        <w:tblStyle w:val="Table"/>
+        <w:tblW w:type="pct" w:w="5000"/>
+        <w:tblLayout w:type="fixed"/>
+        <w:tblLook w:firstRow="1" w:lastRow="0" w:firstColumn="0" w:lastColumn="0" w:noHBand="0" w:noVBand="0" w:val="0020"/>
+      </w:tblPr>
+      <w:tblGrid>
+        <w:gridCol w:w="1485"/>
+        <w:gridCol w:w="1485"/>
+        <w:gridCol w:w="1980"/>
+        <w:gridCol w:w="1485"/>
+        <w:gridCol w:w="1485"/>
+      </w:tblGrid>
+      <w:tr>
+        <w:trPr>
+          <w:tblHeader w:val="on"/>
+        </w:trPr>
+        <w:tc>
+          <w:tcPr/>
+          <w:p>
+            <w:pPr>
+              <w:pStyle w:val="Compact"/>
+            </w:pPr>
+            <w:r>
+              <w:t xml:space="preserve">Method family</w:t>
+            </w:r>
+          </w:p>
+        </w:tc>
+        <w:tc>
+          <w:tcPr/>
+          <w:p>
+            <w:pPr>
+              <w:pStyle w:val="Compact"/>
+            </w:pPr>
+            <w:r>
+              <w:t xml:space="preserve">Primary estimand (typical output)</w:t>
+            </w:r>
+          </w:p>
+        </w:tc>
+        <w:tc>
+          <w:tcPr/>
+          <w:p>
+            <w:pPr>
+              <w:pStyle w:val="Compact"/>
+              <w:jc w:val="right"/>
+            </w:pPr>
+            <w:r>
+              <w:t xml:space="preserve">Handles selection-induced depletion curvature?</w:t>
+            </w:r>
+          </w:p>
+        </w:tc>
+        <w:tc>
+          <w:tcPr/>
+          <w:p>
+            <w:pPr>
+              <w:pStyle w:val="Compact"/>
+            </w:pPr>
+            <w:r>
+              <w:t xml:space="preserve">What it requires</w:t>
+            </w:r>
+          </w:p>
+        </w:tc>
+        <w:tc>
+          <w:tcPr/>
+          <w:p>
+            <w:pPr>
+              <w:pStyle w:val="Compact"/>
+            </w:pPr>
+            <w:r>
+              <w:t xml:space="preserve">Primary failure mode</w:t>
+            </w:r>
+          </w:p>
+        </w:tc>
+      </w:tr>
+      <w:tr>
+        <w:tc>
+          <w:tcPr/>
+          <w:p>
+            <w:pPr>
+              <w:pStyle w:val="Compact"/>
+            </w:pPr>
+            <w:r>
+              <w:t xml:space="preserve">Kaplan–Meier / Cox PH</w:t>
+            </w:r>
+          </w:p>
+        </w:tc>
+        <w:tc>
+          <w:tcPr/>
+          <w:p>
+            <w:pPr>
+              <w:pStyle w:val="Compact"/>
+            </w:pPr>
+            <w:r>
+              <w:t xml:space="preserve">Instantaneous HR; survival differences under PH</w:t>
+            </w:r>
+          </w:p>
+        </w:tc>
+        <w:tc>
+          <w:tcPr/>
+          <w:p>
+            <w:pPr>
+              <w:pStyle w:val="Compact"/>
+              <w:jc w:val="right"/>
+            </w:pPr>
+            <w:r>
+              <w:t xml:space="preserve">No</w:t>
+            </w:r>
+          </w:p>
+        </w:tc>
+        <w:tc>
+          <w:tcPr/>
+          <w:p>
+            <w:pPr>
+              <w:pStyle w:val="Compact"/>
+            </w:pPr>
+            <w:r>
+              <w:t xml:space="preserve">Exchangeability; proportional hazards; adequate covariates</w:t>
+            </w:r>
+          </w:p>
+        </w:tc>
+        <w:tc>
+          <w:tcPr/>
+          <w:p>
+            <w:pPr>
+              <w:pStyle w:val="Compact"/>
+            </w:pPr>
+            <w:r>
+              <w:t xml:space="preserve">Non-PH from latent selection yields misleading HRs</w:t>
+            </w:r>
+          </w:p>
+        </w:tc>
+      </w:tr>
+      <w:tr>
+        <w:tc>
+          <w:tcPr/>
+          <w:p>
+            <w:pPr>
+              <w:pStyle w:val="Compact"/>
+            </w:pPr>
+            <w:r>
+              <w:t xml:space="preserve">Cox with frailty term</w:t>
+            </w:r>
+          </w:p>
+        </w:tc>
+        <w:tc>
+          <w:tcPr/>
+          <w:p>
+            <w:pPr>
+              <w:pStyle w:val="Compact"/>
+            </w:pPr>
+            <w:r>
+              <w:t xml:space="preserve">HR with random-effect heterogeneity</w:t>
+            </w:r>
+          </w:p>
+        </w:tc>
+        <w:tc>
+          <w:tcPr/>
+          <w:p>
+            <w:pPr>
+              <w:pStyle w:val="Compact"/>
+              <w:jc w:val="right"/>
+            </w:pPr>
+            <w:r>
+              <w:t xml:space="preserve">Partial</w:t>
+            </w:r>
+          </w:p>
+        </w:tc>
+        <w:tc>
+          <w:tcPr/>
+          <w:p>
+            <w:pPr>
+              <w:pStyle w:val="Compact"/>
+            </w:pPr>
+            <w:r>
+              <w:t xml:space="preserve">Correct frailty form; PH-centric interpretation</w:t>
+            </w:r>
+          </w:p>
+        </w:tc>
+        <w:tc>
+          <w:tcPr/>
+          <w:p>
+            <w:pPr>
+              <w:pStyle w:val="Compact"/>
+            </w:pPr>
+            <w:r>
+              <w:t xml:space="preserve">Depletion geometry can remain; HR interpretation unstable</w:t>
+            </w:r>
+          </w:p>
+        </w:tc>
+      </w:tr>
+      <w:tr>
+        <w:tc>
+          <w:tcPr/>
+          <w:p>
+            <w:pPr>
+              <w:pStyle w:val="Compact"/>
+            </w:pPr>
+            <w:r>
+              <w:t xml:space="preserve">Matching / IPTW / MSM</w:t>
+            </w:r>
+          </w:p>
+        </w:tc>
+        <w:tc>
+          <w:tcPr/>
+          <w:p>
+            <w:pPr>
+              <w:pStyle w:val="Compact"/>
+            </w:pPr>
+            <w:r>
+              <w:t xml:space="preserve">Model-based contrasts (ATE/ATT)</w:t>
+            </w:r>
+          </w:p>
+        </w:tc>
+        <w:tc>
+          <w:tcPr/>
+          <w:p>
+            <w:pPr>
+              <w:pStyle w:val="Compact"/>
+              <w:jc w:val="right"/>
+            </w:pPr>
+            <w:r>
+              <w:t xml:space="preserve">Indirect (via measured proxies only)</w:t>
+            </w:r>
+          </w:p>
+        </w:tc>
+        <w:tc>
+          <w:tcPr/>
+          <w:p>
+            <w:pPr>
+              <w:pStyle w:val="Compact"/>
+            </w:pPr>
+            <w:r>
+              <w:t xml:space="preserve">Correct models; rich covariates; positivity</w:t>
+            </w:r>
+          </w:p>
+        </w:tc>
+        <w:tc>
+          <w:tcPr/>
+          <w:p>
+            <w:pPr>
+              <w:pStyle w:val="Compact"/>
+            </w:pPr>
+            <w:r>
+              <w:t xml:space="preserve">Latent frailty and depletion persist unaddressed</w:t>
+            </w:r>
+          </w:p>
+        </w:tc>
+      </w:tr>
+      <w:tr>
+        <w:tc>
+          <w:tcPr/>
+          <w:p>
+            <w:pPr>
+              <w:pStyle w:val="Compact"/>
+            </w:pPr>
+            <w:r>
+              <w:t xml:space="preserve">Negative control methods</w:t>
+            </w:r>
+          </w:p>
+        </w:tc>
+        <w:tc>
+          <w:tcPr/>
+          <w:p>
+            <w:pPr>
+              <w:pStyle w:val="Compact"/>
+            </w:pPr>
+            <w:r>
+              <w:t xml:space="preserve">Bias detection (diagnostic)</w:t>
+            </w:r>
+          </w:p>
+        </w:tc>
+        <w:tc>
+          <w:tcPr/>
+          <w:p>
+            <w:pPr>
+              <w:pStyle w:val="Compact"/>
+              <w:jc w:val="right"/>
+            </w:pPr>
+            <w:r>
+              <w:t xml:space="preserve">No</w:t>
+            </w:r>
+          </w:p>
+        </w:tc>
+        <w:tc>
+          <w:tcPr/>
+          <w:p>
+            <w:pPr>
+              <w:pStyle w:val="Compact"/>
+            </w:pPr>
+            <w:r>
+              <w:t xml:space="preserve">Valid negative controls</w:t>
+            </w:r>
+          </w:p>
+        </w:tc>
+        <w:tc>
+          <w:tcPr/>
+          <w:p>
+            <w:pPr>
+              <w:pStyle w:val="Compact"/>
+            </w:pPr>
+            <w:r>
+              <w:t xml:space="preserve">Detects bias but does not remove it</w:t>
+            </w:r>
+          </w:p>
+        </w:tc>
+      </w:tr>
+      <w:tr>
+        <w:tc>
+          <w:tcPr/>
+          <w:p>
+            <w:pPr>
+              <w:pStyle w:val="Compact"/>
+            </w:pPr>
+            <w:r>
+              <w:rPr>
+                <w:b/>
+                <w:bCs/>
+              </w:rPr>
+              <w:t xml:space="preserve">KCOR (this work)</w:t>
+            </w:r>
+          </w:p>
+        </w:tc>
+        <w:tc>
+          <w:tcPr/>
+          <w:p>
+            <w:pPr>
+              <w:pStyle w:val="Compact"/>
+            </w:pPr>
+            <w:r>
+              <w:rPr>
+                <w:b/>
+                <w:bCs/>
+              </w:rPr>
+              <w:t xml:space="preserve">KCOR(t): ratio of depletion-neutralized cumulative hazards</w:t>
+            </w:r>
+          </w:p>
+        </w:tc>
+        <w:tc>
+          <w:tcPr/>
+          <w:p>
+            <w:pPr>
+              <w:pStyle w:val="Compact"/>
+              <w:jc w:val="right"/>
+            </w:pPr>
+            <w:r>
+              <w:rPr>
+                <w:b/>
+                <w:bCs/>
+              </w:rPr>
+              <w:t xml:space="preserve">Yes (targeted)</w:t>
+            </w:r>
+          </w:p>
+        </w:tc>
+        <w:tc>
+          <w:tcPr/>
+          <w:p>
+            <w:pPr>
+              <w:pStyle w:val="Compact"/>
+            </w:pPr>
+            <w:r>
+              <w:rPr>
+                <w:b/>
+                <w:bCs/>
+              </w:rPr>
+              <w:t xml:space="preserve">DOB/DOD/DOI; valid quiet window; identifiable curvature; diagnostics</w:t>
+            </w:r>
+          </w:p>
+        </w:tc>
+        <w:tc>
+          <w:tcPr/>
+          <w:p>
+            <w:pPr>
+              <w:pStyle w:val="Compact"/>
+            </w:pPr>
+            <w:r>
+              <w:rPr>
+                <w:b/>
+                <w:bCs/>
+              </w:rPr>
+              <w:t xml:space="preserve">If depletion model or quiet window fails, diagnostics flag nonlinearity or instability</w:t>
+            </w:r>
+          </w:p>
+        </w:tc>
+      </w:tr>
+    </w:tbl>
+    <w:p>
+      <w:pPr>
+        <w:pStyle w:val="BodyText"/>
+      </w:pPr>
+      <w:r>
+        <w:rPr>
+          <w:b/>
+          <w:bCs/>
+        </w:rPr>
+        <w:t xml:space="preserve">Table X. Positioning KCOR among retrospective methods (corrected).</w:t>
+      </w:r>
+      <w:r>
+        <w:br/>
+      </w:r>
+      <w:r>
+        <w:t xml:space="preserve">Most retrospective approaches either compare cohorts under proportional-hazards assumptions, balance measured confounding, or diagnose bias without removing it. KCOR occupies a distinct role: it</w:t>
+      </w:r>
+      <w:r>
+        <w:t xml:space="preserve"> </w:t>
+      </w:r>
+      <w:r>
+        <w:rPr>
+          <w:b/>
+          <w:bCs/>
+        </w:rPr>
+        <w:t xml:space="preserve">neutralizes selection-induced depletion dynamics</w:t>
+      </w:r>
+      <w:r>
+        <w:t xml:space="preserve"> </w:t>
+      </w:r>
+      <w:r>
+        <w:t xml:space="preserve">via gamma-frailty inversion and then</w:t>
+      </w:r>
+      <w:r>
+        <w:t xml:space="preserve"> </w:t>
+      </w:r>
+      <w:r>
+        <w:rPr>
+          <w:b/>
+          <w:bCs/>
+        </w:rPr>
+        <w:t xml:space="preserve">extracts the cohort contrast using a cumulative hazard ratio (KCOR)</w:t>
+      </w:r>
+      <w:r>
+        <w:t xml:space="preserve">. Normalization alone does not yield an interpretable signal; the KCOR ratio is the estimand that answers whether one cohort experienced higher or lower cumulative event risk than another under the stated assumptions. {#tbl:positioning}</w:t>
+      </w:r>
+    </w:p>
+    <w:p>
+      <w:pPr>
+        <w:pStyle w:val="BodyText"/>
+      </w:pPr>
+      <w:r>
+        <w:t xml:space="preserve">KCOR is not merely a frailty-normalization method. While gamma-frailty inversion is a necessary step, the central contribution of KCOR is the end-to-end comparison system that follows normalization. KCOR transforms observed cumulative hazards into a depletion-neutralized space and then defines the correct comparison operator in that space—a cumulative hazard ratio—together with diagnostics that determine when such comparisons are interpretable. Normalization alone does not yield a signal; the signal emerges only through the KCOR comparison itself. In this sense, KCOR should be understood as a complete retrospective comparison framework rather than a preprocessing adjustment that can be substituted into standard estimators. The integrated nature of KCOR—normalization, comparison, and diagnostics as a single system—is illustrated schematically in Figure fig. 2.</w:t>
+      </w:r>
+    </w:p>
     <w:p>
       <w:pPr>
         <w:pStyle w:val="BodyText"/>
@@ -6975,6 +7416,68 @@
       </m:oMath>
       <w:r>
         <w:t xml:space="preserve">; differenced hazards are optional diagnostics.</w:t>
+      </w:r>
+    </w:p>
+    <w:p>
+      <w:pPr>
+        <w:pStyle w:val="BodyText"/>
+      </w:pPr>
+      <w:r>
+        <w:t xml:space="preserve">Normalization is necessary but not sufficient. The depletion-neutralized cumulative hazard</w:t>
+      </w:r>
+      <w:r>
+        <w:t xml:space="preserve"> </w:t>
+      </w:r>
+      <m:oMath>
+        <m:sSub>
+          <m:e>
+            <m:acc>
+              <m:accPr>
+                <m:chr m:val="̃"/>
+              </m:accPr>
+              <m:e>
+                <m:r>
+                  <m:t>H</m:t>
+                </m:r>
+              </m:e>
+            </m:acc>
+          </m:e>
+          <m:sub>
+            <m:r>
+              <m:t>0</m:t>
+            </m:r>
+            <m:r>
+              <m:rPr>
+                <m:sty m:val="p"/>
+              </m:rPr>
+              <m:t>,</m:t>
+            </m:r>
+            <m:r>
+              <m:t>d</m:t>
+            </m:r>
+          </m:sub>
+        </m:sSub>
+        <m:r>
+          <m:rPr>
+            <m:sty m:val="p"/>
+          </m:rPr>
+          <m:t>(</m:t>
+        </m:r>
+        <m:r>
+          <m:t>t</m:t>
+        </m:r>
+        <m:r>
+          <m:rPr>
+            <m:sty m:val="p"/>
+          </m:rPr>
+          <m:t>)</m:t>
+        </m:r>
+      </m:oMath>
+      <w:r>
+        <w:t xml:space="preserve"> </w:t>
+      </w:r>
+      <w:r>
+        <w:t xml:space="preserve">is not itself the estimand of interest. Its role is to place cohorts into a common comparison space in which selection-induced depletion dynamics have been removed. The substantive comparison—and therefore the inferential signal—arises only when these normalized cumulative hazards are compared across cohorts via the KCOR estimator (§2.8). Applying standard proportional-hazards or regression-based estimators after normalization is generally inappropriate, because the comparison is cumulative by construction and because residual non-proportionality is precisely what KCOR is designed to reveal. KCOR therefore integrates normalization and comparison into a single, internally consistent system.</w:t>
       </w:r>
     </w:p>
     <w:bookmarkStart w:id="48" w:name="Xc1f19c71d062175674bff138482e70845d20a7b"/>
@@ -9341,7 +9844,7 @@
           <wp:inline>
             <wp:extent cx="5334000" cy="4287328"/>
             <wp:effectExtent b="0" l="0" r="0" t="0"/>
-            <wp:docPr descr="Figure 2: Two-column schematic of the KCOR v6 workflow. Left column shows fixed-cohort construction, observed cumulative hazards, and frailty estimation during a quiet window. Right column shows depletion-neutralized cumulative hazards, KCOR construction, and diagnostic checks. Arrows indicate the normalization flow from frailty estimation to depletion-neutralized comparison." title="" id="57" name="Picture"/>
+            <wp:docPr descr="Figure 2: KCOR as an integrated depletion-neutralized comparison system. The KCOR pipeline operates as a single, end-to-end system. Observed cohort cumulative hazards are first mapped into depletion-neutralized hazard space via gamma-frailty inversion. This normalization step alone does not constitute inference. The KCOR estimator then compares normalized cumulative hazards via a cumulative ratio, which is the estimand that determines whether one cohort experienced higher or lower cumulative event risk than another under the stated assumptions. Diagnostic checks shown alongside the workflow indicate when depletion-neutralization is valid and when results should be interpreted cautiously." title="" id="57" name="Picture"/>
             <a:graphic>
               <a:graphicData uri="http://schemas.openxmlformats.org/drawingml/2006/picture">
                 <pic:pic>
@@ -9384,7 +9887,7 @@
         <w:pStyle w:val="ImageCaption"/>
       </w:pPr>
       <w:r>
-        <w:t xml:space="preserve">Figure 2: Two-column schematic of the KCOR v6 workflow. Left column shows fixed-cohort construction, observed cumulative hazards, and frailty estimation during a quiet window. Right column shows depletion-neutralized cumulative hazards, KCOR construction, and diagnostic checks. Arrows indicate the normalization flow from frailty estimation to depletion-neutralized comparison.</w:t>
+        <w:t xml:space="preserve">Figure 2: KCOR as an integrated depletion-neutralized comparison system. The KCOR pipeline operates as a single, end-to-end system. Observed cohort cumulative hazards are first mapped into depletion-neutralized hazard space via gamma-frailty inversion. This normalization step alone does not constitute inference. The KCOR estimator then compares normalized cumulative hazards via a cumulative ratio, which is the estimand that determines whether one cohort experienced higher or lower cumulative event risk than another under the stated assumptions. Diagnostic checks shown alongside the workflow indicate when depletion-neutralization is valid and when results should be interpreted cautiously.</w:t>
       </w:r>
     </w:p>
     <w:bookmarkEnd w:id="59"/>
@@ -11936,6 +12439,37 @@
         <w:pStyle w:val="FirstParagraph"/>
       </w:pPr>
       <w:r>
+        <w:t xml:space="preserve">KCOR operates at a specific but critical layer of the retrospective inference stack: it both neutralizes selection-induced depletion dynamics and defines how the resulting depletion-neutralized hazards must be compared. The method’s strength is not the frailty inversion in isolation, but the fact that inversion, diagnostics, and cumulative comparison are mathematically and operationally coupled. Once cohorts are mapped into depletion-neutralized hazard space, KCOR</w:t>
+      </w:r>
+      <m:oMath>
+        <m:r>
+          <m:rPr>
+            <m:sty m:val="p"/>
+          </m:rPr>
+          <m:t>(</m:t>
+        </m:r>
+        <m:r>
+          <m:t>t</m:t>
+        </m:r>
+        <m:r>
+          <m:rPr>
+            <m:sty m:val="p"/>
+          </m:rPr>
+          <m:t>)</m:t>
+        </m:r>
+      </m:oMath>
+      <w:r>
+        <w:t xml:space="preserve"> </w:t>
+      </w:r>
+      <w:r>
+        <w:t xml:space="preserve">directly answers whether one cohort experienced higher or lower cumulative event risk than another over follow-up, conditional on the stated assumptions. Interpreting normalized hazards without this comparison step discards the central inferential content of the method.</w:t>
+      </w:r>
+    </w:p>
+    <w:p>
+      <w:pPr>
+        <w:pStyle w:val="BodyText"/>
+      </w:pPr>
+      <w:r>
         <w:t xml:space="preserve">KCOR is a</w:t>
       </w:r>
       <w:r>
@@ -12228,6 +12762,14 @@
       </w:pPr>
       <w:r>
         <w:t xml:space="preserve">Sensitivity analysis plan and results</w:t>
+      </w:r>
+    </w:p>
+    <w:p>
+      <w:pPr>
+        <w:pStyle w:val="FirstParagraph"/>
+      </w:pPr>
+      <w:r>
+        <w:t xml:space="preserve">KCOR should therefore be applied and reported as a complete pipeline—from cohort freezing, through depletion normalization, to cumulative comparison and diagnostics—rather than as a standalone adjustment step.</w:t>
       </w:r>
     </w:p>
     <w:p>

</xml_diff>

<commit_message>
abstract is done but 300 words
</commit_message>
<xml_diff>
--- a/documentation/preprint/paper.docx
+++ b/documentation/preprint/paper.docx
@@ -2,7 +2,7 @@
 <file path=word/document.xml><?xml version="1.0" encoding="utf-8"?>
 <w:document xmlns:w="http://schemas.openxmlformats.org/wordprocessingml/2006/main" xmlns:m="http://schemas.openxmlformats.org/officeDocument/2006/math" xmlns:r="http://schemas.openxmlformats.org/officeDocument/2006/relationships" xmlns:o="urn:schemas-microsoft-com:office:office" xmlns:v="urn:schemas-microsoft-com:vml" xmlns:w10="urn:schemas-microsoft-com:office:word" xmlns:a="http://schemas.openxmlformats.org/drawingml/2006/main" xmlns:pic="http://schemas.openxmlformats.org/drawingml/2006/picture" xmlns:wp="http://schemas.openxmlformats.org/drawingml/2006/wordprocessingDrawing">
   <w:body>
-    <w:bookmarkStart w:id="149" w:name="X7e352faca4f4abc41f11b7392747c843df7c7d0"/>
+    <w:bookmarkStart w:id="151" w:name="X7e352faca4f4abc41f11b7392747c843df7c7d0"/>
     <w:p>
       <w:pPr>
         <w:pStyle w:val="Heading1"/>
@@ -201,7 +201,7 @@
         <w:t xml:space="preserve">cumulative-hazard space</w:t>
       </w:r>
       <w:r>
-        <w:t xml:space="preserve">. KCOR fits cohort-specific selection parameters during epidemiologically quiet periods and transforms observed cumulative hazards to depletion-neutralized baseline cumulative hazards, which are then compared cumulatively via ratios. Because selection and treatment can be confounded in observational data, KCOR is presented as a depletion-normalization and diagnostic framework; causal interpretation requires additional assumptions and is evaluated via prespecified control tests and simulations. We describe the KCOR framework, its mathematical foundation, and its validation using prespecified negative and positive control tests designed to stress selection-induced curvature. KCOR requires only event timing—dates of intervention (enrollment) and dates of death (with birth date or year for age stratification)—making it applicable to minimal record-level mortality datasets. Empirically, KCOR frequently estimates negligible frailty variance for some cohorts while estimating substantial frailty-driven depletion for others, reflecting asymmetric selection at cohort entry. After frailty neutralization, the depletion-neutralized cumulative hazards are expected to be approximately linear during epidemiologically quiet periods; departures from linearity serve as a built-in diagnostic of assumption violation or quiet-window contamination. KCOR therefore enables interpretable cumulative cohort comparisons in settings where treated and untreated hazards are non-proportional because selection induces different depletion dynamics, while also providing explicit failure-mode signals when curvature cannot be explained by the depletion model.</w:t>
+        <w:t xml:space="preserve">. KCOR fits cohort-specific selection parameters during epidemiologically quiet periods. Observed cumulative hazards are then transformed to depletion-neutralized baseline cumulative hazards and compared cumulatively via ratios. Because selection and treatment can be confounded in observational data, KCOR is presented as an integrated normalization-and-comparison framework; causal interpretation requires additional assumptions and is evaluated via prespecified control tests and simulations. We describe the KCOR framework, its mathematical foundation, and its validation using prespecified negative and positive control tests designed to stress curvature. KCOR requires only event timing—dates of intervention (enrollment) and dates of death, with birth date or year for age stratification. This makes it applicable to minimal record-level mortality datasets. Empirically, KCOR frequently estimates negligible frailty variance for some cohorts while estimating substantial frailty-driven depletion for others, reflecting asymmetric selection at cohort entry. After frailty neutralization, the depletion-neutralized cumulative hazards are expected to be approximately linear during epidemiologically quiet periods; departures from linearity serve as a built-in diagnostic of assumption violation or quiet-window contamination. KCOR defines a unified cumulative comparison whose output is the cumulative hazard ratio. KCOR therefore enables interpretable cumulative cohort comparisons in settings where treated and untreated hazards are non-proportional because selection induces different depletion dynamics, while also providing explicit failure-mode signals when curvature cannot be explained by the depletion model.</w:t>
       </w:r>
     </w:p>
     <w:p>
@@ -212,7 +212,7 @@
       </w:r>
     </w:p>
     <w:bookmarkEnd w:id="10"/>
-    <w:bookmarkStart w:id="19" w:name="introduction"/>
+    <w:bookmarkStart w:id="20" w:name="introduction"/>
     <w:p>
       <w:pPr>
         <w:pStyle w:val="Heading2"/>
@@ -1343,7 +1343,7 @@
                 <w:b/>
                 <w:bCs/>
               </w:rPr>
-              <w:t xml:space="preserve">DOB/DOD/DOI; valid quiet window; identifiable curvature; diagnostics</w:t>
+              <w:t xml:space="preserve">DOB/DOD/DOI; valid quiet window; identifiable curvature; prespecified diagnostics and controls</w:t>
             </w:r>
           </w:p>
         </w:tc>
@@ -1358,7 +1358,7 @@
                 <w:b/>
                 <w:bCs/>
               </w:rPr>
-              <w:t xml:space="preserve">If depletion model or quiet window fails, diagnostics flag nonlinearity or instability</w:t>
+              <w:t xml:space="preserve">If depletion model or quiet window fails, diagnostics flag nonlinearity or instability and comparison is not interpretable</w:t>
             </w:r>
           </w:p>
         </w:tc>
@@ -1405,10 +1405,10 @@
           <w:b/>
           <w:bCs/>
         </w:rPr>
-        <w:t xml:space="preserve">extracts the cohort contrast using a cumulative hazard ratio (KCOR)</w:t>
-      </w:r>
-      <w:r>
-        <w:t xml:space="preserve">. Normalization alone does not yield an interpretable signal; the KCOR ratio is the estimand that answers whether one cohort experienced higher or lower cumulative event risk than another under the stated assumptions. {#tbl:positioning}</w:t>
+        <w:t xml:space="preserve">extracts the cohort contrast using a cumulative hazard ratio (KCOR), which is the estimand reported</w:t>
+      </w:r>
+      <w:r>
+        <w:t xml:space="preserve">. Normalization alone does not yield an interpretable signal; the KCOR ratio is the estimand that answers whether one cohort experienced higher or lower cumulative event risk than another under the stated assumptions. KCOR’s estimand is cumulative by construction; instantaneous hazard ratios are not recovered even after normalization. {#tbl:positioning}</w:t>
       </w:r>
     </w:p>
     <w:p>
@@ -1484,6 +1484,40 @@
         <w:t xml:space="preserve">KCOR is proposed as a diagnostic and normalization estimator for selection-induced hazard curvature; causal interpretation requires additional assumptions beyond the scope of this methods paper.</w:t>
       </w:r>
     </w:p>
+    <w:bookmarkEnd w:id="18"/>
+    <w:bookmarkStart w:id="19" w:name="relation-to-causal-inference-frameworks"/>
+    <w:p>
+      <w:pPr>
+        <w:pStyle w:val="Heading3"/>
+      </w:pPr>
+      <w:r>
+        <w:t xml:space="preserve">1.6 Relation to causal inference frameworks</w:t>
+      </w:r>
+    </w:p>
+    <w:p>
+      <w:pPr>
+        <w:pStyle w:val="FirstParagraph"/>
+      </w:pPr>
+      <w:r>
+        <w:t xml:space="preserve">KCOR is not intended to replace established causal inference designs such as instrumental variables, regression discontinuity, difference-in-differences, or target trial emulation. Those frameworks address distinct identification problems and typically require either exogenous instruments, sharp intervention thresholds, rich covariate histories, or well-defined intervention regimes.</w:t>
+      </w:r>
+    </w:p>
+    <w:p>
+      <w:pPr>
+        <w:pStyle w:val="BodyText"/>
+      </w:pPr>
+      <w:r>
+        <w:t xml:space="preserve">KCOR is designed for a complementary setting in which such requirements are not met—specifically, retrospective cohort data where only dates of birth, death, and intervention are available, and where selection-induced depletion produces strong non-proportional hazards that invalidate hazard-ratio-based estimators. In this setting, KCOR targets a different failure mode: curvature in cumulative hazards arising from latent heterogeneity and selection rather than from time-varying treatment effects.</w:t>
+      </w:r>
+    </w:p>
+    <w:p>
+      <w:pPr>
+        <w:pStyle w:val="BodyText"/>
+      </w:pPr>
+      <w:r>
+        <w:t xml:space="preserve">By neutralizing depletion geometry and defining a cumulative comparison operator in the resulting space, KCOR enables interpretable cohort contrasts under minimal data constraints. When stronger causal designs are feasible, they should be preferred; when they are not, KCOR provides a principled way to assess whether observed cohort differences persist once selection-induced depletion is removed.</w:t>
+      </w:r>
+    </w:p>
     <w:p>
       <w:r>
         <w:pict>
@@ -1491,9 +1525,9 @@
         </w:pict>
       </w:r>
     </w:p>
-    <w:bookmarkEnd w:id="18"/>
     <w:bookmarkEnd w:id="19"/>
-    <w:bookmarkStart w:id="61" w:name="methods"/>
+    <w:bookmarkEnd w:id="20"/>
+    <w:bookmarkStart w:id="62" w:name="methods"/>
     <w:p>
       <w:pPr>
         <w:pStyle w:val="Heading2"/>
@@ -1510,7 +1544,7 @@
         <w:t xml:space="preserve">Table tbl. 2 defines the notation used throughout this section.</w:t>
       </w:r>
     </w:p>
-    <w:bookmarkStart w:id="20" w:name="tbl:notation"/>
+    <w:bookmarkStart w:id="21" w:name="tbl:notation"/>
     <w:p>
       <w:pPr>
         <w:pStyle w:val="TableCaption"/>
@@ -1977,7 +2011,7 @@
         </w:tc>
       </w:tr>
     </w:tbl>
-    <w:bookmarkEnd w:id="20"/>
+    <w:bookmarkEnd w:id="21"/>
     <w:p>
       <w:pPr>
         <w:pStyle w:val="BodyText"/>
@@ -1986,7 +2020,7 @@
         <w:t xml:space="preserve">For COVID-19 vaccination analyses, intervention count corresponds to the number of vaccine doses received; more generally, this can index any discrete exposure level.</w:t>
       </w:r>
     </w:p>
-    <w:bookmarkStart w:id="22" w:name="X3cd5af7e7f64c4d54a11e3f31c65ccba93efc7a"/>
+    <w:bookmarkStart w:id="23" w:name="X3cd5af7e7f64c4d54a11e3f31c65ccba93efc7a"/>
     <w:p>
       <w:pPr>
         <w:pStyle w:val="Heading3"/>
@@ -2070,7 +2104,7 @@
         <w:t xml:space="preserve">Figure fig. 2 provides a schematic overview of the KCOR workflow.</w:t>
       </w:r>
     </w:p>
-    <w:bookmarkStart w:id="21" w:name="Xa2c880308399c73fd197b9524b9e5e52fc09404"/>
+    <w:bookmarkStart w:id="22" w:name="Xa2c880308399c73fd197b9524b9e5e52fc09404"/>
     <w:p>
       <w:pPr>
         <w:pStyle w:val="Heading4"/>
@@ -2238,9 +2272,9 @@
         <w:t xml:space="preserve">KCOR does not claim universal identifiability. Instead, it targets a specific, testable confounding structure: curvature induced by depletion under time-invariant multiplicative heterogeneity. When this structure adequately explains curvature in quiet periods (as indicated by fit diagnostics and post-normalization linearity), KCOR removes that component and compares cohorts in depletion-neutralized space. Residual differences may reflect treatment effects, residual selection not captured by the model, or time-varying external hazards; therefore, KCOR’s inferential workflow requires prespecified control tests and simulation-based operating-characteristic checks (Section 3), rather than assuming that normalization alone proves causality.</w:t>
       </w:r>
     </w:p>
-    <w:bookmarkEnd w:id="21"/>
     <w:bookmarkEnd w:id="22"/>
-    <w:bookmarkStart w:id="24" w:name="cohort-construction-and-estimand"/>
+    <w:bookmarkEnd w:id="23"/>
+    <w:bookmarkStart w:id="25" w:name="cohort-construction-and-estimand"/>
     <w:p>
       <w:pPr>
         <w:pStyle w:val="Heading3"/>
@@ -2385,7 +2419,7 @@
         <w:t xml:space="preserve">This fixed-cohort design corresponds to an intent-to-treat–like estimand under selection. It is chosen deliberately to avoid time-varying deferral bias, immortal time bias, and dynamic health-based sorting that arise when individuals change exposure status during follow-up. Dynamic “as-treated” formulations are treated as sensitivity analyses rather than primary estimands.</w:t>
       </w:r>
     </w:p>
-    <w:bookmarkStart w:id="23" w:name="Xcc9d8eae92928ff9c0042d8fe45a8a74421cd30"/>
+    <w:bookmarkStart w:id="24" w:name="Xcc9d8eae92928ff9c0042d8fe45a8a74421cd30"/>
     <w:p>
       <w:pPr>
         <w:pStyle w:val="Heading4"/>
@@ -2510,9 +2544,9 @@
         <w:t xml:space="preserve">All KCOR results presented in this paper can be reproduced from any data representation that conforms to this specification.</w:t>
       </w:r>
     </w:p>
-    <w:bookmarkEnd w:id="23"/>
     <w:bookmarkEnd w:id="24"/>
-    <w:bookmarkStart w:id="27" w:name="X217ef8b21ee5f5d43c75156094bead796d55408"/>
+    <w:bookmarkEnd w:id="25"/>
+    <w:bookmarkStart w:id="28" w:name="X217ef8b21ee5f5d43c75156094bead796d55408"/>
     <w:p>
       <w:pPr>
         <w:pStyle w:val="Heading3"/>
@@ -2659,7 +2693,7 @@
       <w:pPr>
         <w:pStyle w:val="BodyText"/>
       </w:pPr>
-      <w:bookmarkStart w:id="25" w:name="eq:hazard-discrete"/>
+      <w:bookmarkStart w:id="26" w:name="eq:hazard-discrete"/>
       <m:oMathPara>
         <m:oMathParaPr>
           <m:jc m:val="center"/>
@@ -2838,7 +2872,7 @@
           </m:r>
         </m:oMath>
       </m:oMathPara>
-      <w:bookmarkEnd w:id="25"/>
+      <w:bookmarkEnd w:id="26"/>
     </w:p>
     <w:p>
       <w:pPr>
@@ -2865,7 +2899,7 @@
       <w:pPr>
         <w:pStyle w:val="BodyText"/>
       </w:pPr>
-      <w:bookmarkStart w:id="26" w:name="eq:cumhazard-observed"/>
+      <w:bookmarkStart w:id="27" w:name="eq:cumhazard-observed"/>
       <m:oMathPara>
         <m:oMathParaPr>
           <m:jc m:val="center"/>
@@ -3072,10 +3106,10 @@
           </m:r>
         </m:oMath>
       </m:oMathPara>
-      <w:bookmarkEnd w:id="26"/>
-    </w:p>
-    <w:bookmarkEnd w:id="27"/>
-    <w:bookmarkStart w:id="40" w:name="Xe033a348c5bd6b05b57c8d9f7299f5850ccd667"/>
+      <w:bookmarkEnd w:id="27"/>
+    </w:p>
+    <w:bookmarkEnd w:id="28"/>
+    <w:bookmarkStart w:id="41" w:name="Xe033a348c5bd6b05b57c8d9f7299f5850ccd667"/>
     <w:p>
       <w:pPr>
         <w:pStyle w:val="Heading3"/>
@@ -3084,7 +3118,7 @@
         <w:t xml:space="preserve">2.4 Selection model: gamma frailty and the cumulative-hazard identity</w:t>
       </w:r>
     </w:p>
-    <w:bookmarkStart w:id="29" w:name="X1613f91e2d32d239863b345c5f5c082f741e4a2"/>
+    <w:bookmarkStart w:id="30" w:name="X1613f91e2d32d239863b345c5f5c082f741e4a2"/>
     <w:p>
       <w:pPr>
         <w:pStyle w:val="Heading4"/>
@@ -3119,7 +3153,7 @@
       <w:pPr>
         <w:pStyle w:val="BodyText"/>
       </w:pPr>
-      <w:bookmarkStart w:id="28" w:name="eq:individual-hazard-frailty"/>
+      <w:bookmarkStart w:id="29" w:name="eq:individual-hazard-frailty"/>
       <m:oMathPara>
         <m:oMathParaPr>
           <m:jc m:val="center"/>
@@ -3409,7 +3443,7 @@
           </m:r>
         </m:oMath>
       </m:oMathPara>
-      <w:bookmarkEnd w:id="28"/>
+      <w:bookmarkEnd w:id="29"/>
     </w:p>
     <w:p>
       <w:pPr>
@@ -3586,8 +3620,8 @@
         <w:t xml:space="preserve">is simple.</w:t>
       </w:r>
     </w:p>
-    <w:bookmarkEnd w:id="29"/>
-    <w:bookmarkStart w:id="37" w:name="gamma-frailty-identity-core-mathematics"/>
+    <w:bookmarkEnd w:id="30"/>
+    <w:bookmarkStart w:id="38" w:name="gamma-frailty-identity-core-mathematics"/>
     <w:p>
       <w:pPr>
         <w:pStyle w:val="Heading4"/>
@@ -3608,7 +3642,7 @@
       <w:pPr>
         <w:pStyle w:val="BodyText"/>
       </w:pPr>
-      <w:bookmarkStart w:id="30" w:name="eq:baseline-cumhazard"/>
+      <w:bookmarkStart w:id="31" w:name="eq:baseline-cumhazard"/>
       <m:oMathPara>
         <m:oMathParaPr>
           <m:jc m:val="center"/>
@@ -3747,7 +3781,7 @@
           </m:r>
         </m:oMath>
       </m:oMathPara>
-      <w:bookmarkEnd w:id="30"/>
+      <w:bookmarkEnd w:id="31"/>
     </w:p>
     <w:p>
       <w:pPr>
@@ -3761,7 +3795,7 @@
       <w:pPr>
         <w:pStyle w:val="BodyText"/>
       </w:pPr>
-      <w:bookmarkStart w:id="31" w:name="eq:gamma-frailty-identity"/>
+      <w:bookmarkStart w:id="32" w:name="eq:gamma-frailty-identity"/>
       <m:oMathPara>
         <m:oMathParaPr>
           <m:jc m:val="center"/>
@@ -3949,7 +3983,7 @@
           </m:r>
         </m:oMath>
       </m:oMathPara>
-      <w:bookmarkEnd w:id="31"/>
+      <w:bookmarkEnd w:id="32"/>
     </w:p>
     <w:p>
       <w:pPr>
@@ -3963,7 +3997,7 @@
       <w:pPr>
         <w:pStyle w:val="BodyText"/>
       </w:pPr>
-      <w:bookmarkStart w:id="32" w:name="eq:gamma-frailty-inversion"/>
+      <w:bookmarkStart w:id="33" w:name="eq:gamma-frailty-inversion"/>
       <m:oMathPara>
         <m:oMathParaPr>
           <m:jc m:val="center"/>
@@ -4135,7 +4169,7 @@
           </m:r>
         </m:oMath>
       </m:oMathPara>
-      <w:bookmarkEnd w:id="32"/>
+      <w:bookmarkEnd w:id="33"/>
     </w:p>
     <w:p>
       <w:pPr>
@@ -4158,7 +4192,7 @@
         <w:t xml:space="preserve">: it transforms the observed cumulative hazard into a depletion-neutralized baseline cumulative hazard for each cohort. Figure fig. 1 illustrates this logic schematically.</w:t>
       </w:r>
     </w:p>
-    <w:bookmarkStart w:id="36" w:name="fig:kcor_v6_schematic"/>
+    <w:bookmarkStart w:id="37" w:name="fig:kcor_v6_schematic"/>
     <w:p>
       <w:pPr>
         <w:pStyle w:val="CaptionedFigure"/>
@@ -4168,18 +4202,18 @@
           <wp:inline>
             <wp:extent cx="5334000" cy="1417316"/>
             <wp:effectExtent b="0" l="0" r="0" t="0"/>
-            <wp:docPr descr="Figure 1: Three-panel schematic illustrating the KCOR v6 normalization logic. Left: individual hazards differ only by multiplicative frailty z, with no treatment effect. Middle: aggregation over heterogeneous frailty induces cohort-level curvature in observed cumulative hazards H^{\mathrm{obs}}(t) despite identical baseline hazards. Right: inversion of the gamma-frailty identity recovers aligned baseline cumulative hazards H_0(t), demonstrating depletion-neutralization. This figure is schematic and intended for conceptual illustration; it does not represent empirical data." title="" id="34" name="Picture"/>
+            <wp:docPr descr="Figure 1: Three-panel schematic illustrating the KCOR v6 normalization logic. Left: individual hazards differ only by multiplicative frailty z, with no treatment effect. Middle: aggregation over heterogeneous frailty induces cohort-level curvature in observed cumulative hazards H^{\mathrm{obs}}(t) despite identical baseline hazards. Right: inversion of the gamma-frailty identity recovers aligned baseline cumulative hazards H_0(t), demonstrating depletion-neutralization. This figure is schematic and intended for conceptual illustration; it does not represent empirical data." title="" id="35" name="Picture"/>
             <a:graphic>
               <a:graphicData uri="http://schemas.openxmlformats.org/drawingml/2006/picture">
                 <pic:pic>
                   <pic:nvPicPr>
-                    <pic:cNvPr descr="figures/fig1_kcor_v6_schematic.png" id="35" name="Picture"/>
+                    <pic:cNvPr descr="figures/fig1_kcor_v6_schematic.png" id="36" name="Picture"/>
                     <pic:cNvPicPr>
                       <a:picLocks noChangeArrowheads="1" noChangeAspect="1"/>
                     </pic:cNvPicPr>
                   </pic:nvPicPr>
                   <pic:blipFill>
-                    <a:blip r:embed="rId33"/>
+                    <a:blip r:embed="rId34"/>
                     <a:stretch>
                       <a:fillRect/>
                     </a:stretch>
@@ -4313,9 +4347,9 @@
         <w:t xml:space="preserve">, demonstrating depletion-neutralization. This figure is schematic and intended for conceptual illustration; it does not represent empirical data.</w:t>
       </w:r>
     </w:p>
-    <w:bookmarkEnd w:id="36"/>
     <w:bookmarkEnd w:id="37"/>
-    <w:bookmarkStart w:id="39" w:name="baseline-shape-for-fitting-default"/>
+    <w:bookmarkEnd w:id="38"/>
+    <w:bookmarkStart w:id="40" w:name="baseline-shape-for-fitting-default"/>
     <w:p>
       <w:pPr>
         <w:pStyle w:val="Heading4"/>
@@ -4359,7 +4393,7 @@
       <w:pPr>
         <w:pStyle w:val="BodyText"/>
       </w:pPr>
-      <w:bookmarkStart w:id="38" w:name="eq:baseline-shape-default"/>
+      <w:bookmarkStart w:id="39" w:name="eq:baseline-shape-default"/>
       <m:oMathPara>
         <m:oMathParaPr>
           <m:jc m:val="center"/>
@@ -4568,7 +4602,7 @@
           </m:r>
         </m:oMath>
       </m:oMathPara>
-      <w:bookmarkEnd w:id="38"/>
+      <w:bookmarkEnd w:id="39"/>
     </w:p>
     <w:p>
       <w:pPr>
@@ -4578,9 +4612,9 @@
         <w:t xml:space="preserve">This choice minimizes degrees of freedom and forces curvature during quiet periods to be explained by selection (frailty) rather than by an explicit time-varying baseline.</w:t>
       </w:r>
     </w:p>
-    <w:bookmarkEnd w:id="39"/>
     <w:bookmarkEnd w:id="40"/>
-    <w:bookmarkStart w:id="45" w:name="Xfdb8007c0d5e3881e25330c14af100f17b2daac"/>
+    <w:bookmarkEnd w:id="41"/>
+    <w:bookmarkStart w:id="46" w:name="Xfdb8007c0d5e3881e25330c14af100f17b2daac"/>
     <w:p>
       <w:pPr>
         <w:pStyle w:val="Heading3"/>
@@ -4824,7 +4858,7 @@
       <w:pPr>
         <w:pStyle w:val="BodyText"/>
       </w:pPr>
-      <w:bookmarkStart w:id="41" w:name="eq:hobs-model"/>
+      <w:bookmarkStart w:id="42" w:name="eq:hobs-model"/>
       <m:oMathPara>
         <m:oMathParaPr>
           <m:jc m:val="center"/>
@@ -5039,7 +5073,7 @@
           </m:r>
         </m:oMath>
       </m:oMathPara>
-      <w:bookmarkEnd w:id="41"/>
+      <w:bookmarkEnd w:id="42"/>
     </w:p>
     <w:p>
       <w:pPr>
@@ -5601,7 +5635,7 @@
       <w:pPr>
         <w:pStyle w:val="BodyText"/>
       </w:pPr>
-      <w:bookmarkStart w:id="42" w:name="eq:nls-objective"/>
+      <w:bookmarkStart w:id="43" w:name="eq:nls-objective"/>
       <m:oMathPara>
         <m:oMathParaPr>
           <m:jc m:val="center"/>
@@ -5973,7 +6007,7 @@
           </m:r>
         </m:oMath>
       </m:oMathPara>
-      <w:bookmarkEnd w:id="42"/>
+      <w:bookmarkEnd w:id="43"/>
     </w:p>
     <w:p>
       <w:pPr>
@@ -6052,7 +6086,7 @@
         <w:t xml:space="preserve">-space) that directly reflect the quality of the depletion fit. Likelihood-based fitting can be treated as a sensitivity analysis, but is not required for the normalization identity itself.</w:t>
       </w:r>
     </w:p>
-    <w:bookmarkStart w:id="44" w:name="Xe8a10ef5300e92906803826dd2f983db929cd63"/>
+    <w:bookmarkStart w:id="45" w:name="Xe8a10ef5300e92906803826dd2f983db929cd63"/>
     <w:p>
       <w:pPr>
         <w:pStyle w:val="Heading4"/>
@@ -6469,7 +6503,7 @@
       <w:pPr>
         <w:pStyle w:val="FirstParagraph"/>
       </w:pPr>
-      <w:bookmarkStart w:id="43" w:name="eq:hazard-from-mr-improved"/>
+      <w:bookmarkStart w:id="44" w:name="eq:hazard-from-mr-improved"/>
       <m:oMathPara>
         <m:oMathParaPr>
           <m:jc m:val="center"/>
@@ -6678,7 +6712,7 @@
           </m:r>
         </m:oMath>
       </m:oMathPara>
-      <w:bookmarkEnd w:id="43"/>
+      <w:bookmarkEnd w:id="44"/>
     </w:p>
     <w:p>
       <w:pPr>
@@ -6810,9 +6844,9 @@
         <w:t xml:space="preserve">).</w:t>
       </w:r>
     </w:p>
-    <w:bookmarkEnd w:id="44"/>
     <w:bookmarkEnd w:id="45"/>
-    <w:bookmarkStart w:id="49" w:name="X4d4e1eb8e5bdb9352843dc31d38f9e9bf82faa0"/>
+    <w:bookmarkEnd w:id="46"/>
+    <w:bookmarkStart w:id="50" w:name="X4d4e1eb8e5bdb9352843dc31d38f9e9bf82faa0"/>
     <w:p>
       <w:pPr>
         <w:pStyle w:val="Heading3"/>
@@ -6847,7 +6881,7 @@
       <w:pPr>
         <w:pStyle w:val="BodyText"/>
       </w:pPr>
-      <w:bookmarkStart w:id="46" w:name="eq:normalized-cumhazard"/>
+      <w:bookmarkStart w:id="47" w:name="eq:normalized-cumhazard"/>
       <m:oMathPara>
         <m:oMathParaPr>
           <m:jc m:val="center"/>
@@ -7040,7 +7074,7 @@
           </m:r>
         </m:oMath>
       </m:oMathPara>
-      <w:bookmarkEnd w:id="46"/>
+      <w:bookmarkEnd w:id="47"/>
     </w:p>
     <w:p>
       <w:pPr>
@@ -7175,7 +7209,7 @@
       <w:pPr>
         <w:pStyle w:val="BodyText"/>
       </w:pPr>
-      <w:bookmarkStart w:id="47" w:name="eq:normalized-hazard-diff"/>
+      <w:bookmarkStart w:id="48" w:name="eq:normalized-hazard-diff"/>
       <m:oMathPara>
         <m:oMathParaPr>
           <m:jc m:val="center"/>
@@ -7357,7 +7391,7 @@
           </m:r>
         </m:oMath>
       </m:oMathPara>
-      <w:bookmarkEnd w:id="47"/>
+      <w:bookmarkEnd w:id="48"/>
     </w:p>
     <w:p>
       <w:pPr>
@@ -7477,10 +7511,10 @@
         <w:t xml:space="preserve"> </w:t>
       </w:r>
       <w:r>
-        <w:t xml:space="preserve">is not itself the estimand of interest. Its role is to place cohorts into a common comparison space in which selection-induced depletion dynamics have been removed. The substantive comparison—and therefore the inferential signal—arises only when these normalized cumulative hazards are compared across cohorts via the KCOR estimator (§2.8). Applying standard proportional-hazards or regression-based estimators after normalization is generally inappropriate, because the comparison is cumulative by construction and because residual non-proportionality is precisely what KCOR is designed to reveal. KCOR therefore integrates normalization and comparison into a single, internally consistent system.</w:t>
-      </w:r>
-    </w:p>
-    <w:bookmarkStart w:id="48" w:name="Xc1f19c71d062175674bff138482e70845d20a7b"/>
+        <w:t xml:space="preserve">is not itself the estimand of interest. Its role is to place cohorts into a common comparison space in which selection-induced depletion dynamics have been removed. The substantive comparison—and therefore the inferential signal—arises only when these normalized cumulative hazards are compared across cohorts via the KCOR estimator (§2.8). Because normalization operates in cumulative-hazard space and removes time-varying curvature rather than rescaling instantaneous hazards, applying Cox regression to normalized outputs generally re-introduces misspecification. Applying standard proportional-hazards or regression-based estimators after normalization is generally inappropriate, because the comparison is cumulative by construction and because residual non-proportionality is precisely what KCOR is designed to reveal. KCOR therefore integrates normalization and comparison into a single, internally consistent system.</w:t>
+      </w:r>
+    </w:p>
+    <w:bookmarkStart w:id="49" w:name="Xc1f19c71d062175674bff138482e70845d20a7b"/>
     <w:p>
       <w:pPr>
         <w:pStyle w:val="Heading4"/>
@@ -8043,9 +8077,9 @@
         <w:t xml:space="preserve">estimate.</w:t>
       </w:r>
     </w:p>
-    <w:bookmarkEnd w:id="48"/>
     <w:bookmarkEnd w:id="49"/>
-    <w:bookmarkStart w:id="51" w:name="stabilization-early-weeks"/>
+    <w:bookmarkEnd w:id="50"/>
+    <w:bookmarkStart w:id="52" w:name="stabilization-early-weeks"/>
     <w:p>
       <w:pPr>
         <w:pStyle w:val="Heading3"/>
@@ -8074,7 +8108,7 @@
       <w:pPr>
         <w:pStyle w:val="BodyText"/>
       </w:pPr>
-      <w:bookmarkStart w:id="50" w:name="eq:effective-hazard-skip"/>
+      <w:bookmarkStart w:id="51" w:name="eq:effective-hazard-skip"/>
       <m:oMathPara>
         <m:oMathParaPr>
           <m:jc m:val="center"/>
@@ -8401,7 +8435,7 @@
           </m:r>
         </m:oMath>
       </m:oMathPara>
-      <w:bookmarkEnd w:id="50"/>
+      <w:bookmarkEnd w:id="51"/>
     </w:p>
     <w:p>
       <w:pPr>
@@ -8527,8 +8561,8 @@
         <w:t xml:space="preserve">as in §2.3.</w:t>
       </w:r>
     </w:p>
-    <w:bookmarkEnd w:id="51"/>
-    <w:bookmarkStart w:id="53" w:name="kcor-estimator-v6"/>
+    <w:bookmarkEnd w:id="52"/>
+    <w:bookmarkStart w:id="54" w:name="kcor-estimator-v6"/>
     <w:p>
       <w:pPr>
         <w:pStyle w:val="Heading3"/>
@@ -8574,7 +8608,7 @@
       <w:pPr>
         <w:pStyle w:val="BodyText"/>
       </w:pPr>
-      <w:bookmarkStart w:id="52" w:name="eq:kcor-estimator"/>
+      <w:bookmarkStart w:id="53" w:name="eq:kcor-estimator"/>
       <m:oMathPara>
         <m:oMathParaPr>
           <m:jc m:val="center"/>
@@ -8746,7 +8780,7 @@
           </m:r>
         </m:oMath>
       </m:oMathPara>
-      <w:bookmarkEnd w:id="52"/>
+      <w:bookmarkEnd w:id="53"/>
     </w:p>
     <w:p>
       <w:pPr>
@@ -8756,8 +8790,8 @@
         <w:t xml:space="preserve">This is a cumulative comparison in hazard space after removing cohort-specific selection-induced depletion dynamics estimated during quiet periods.</w:t>
       </w:r>
     </w:p>
-    <w:bookmarkEnd w:id="53"/>
-    <w:bookmarkStart w:id="54" w:name="uncertainty-quantification"/>
+    <w:bookmarkEnd w:id="54"/>
+    <w:bookmarkStart w:id="55" w:name="uncertainty-quantification"/>
     <w:p>
       <w:pPr>
         <w:pStyle w:val="Heading3"/>
@@ -8879,8 +8913,8 @@
         <w:t xml:space="preserve">Uncertainty intervals reflect stochastic event realization and model-fit uncertainty in the selection-parameter estimation. They do not assume sampling from a superpopulation and may be interpreted as uncertainty conditional on the observed risk sets and modeling assumptions.</w:t>
       </w:r>
     </w:p>
-    <w:bookmarkEnd w:id="54"/>
-    <w:bookmarkStart w:id="60" w:name="Xf552aaad3b83b889e2d08c64d65c17176bae771"/>
+    <w:bookmarkEnd w:id="55"/>
+    <w:bookmarkStart w:id="61" w:name="Xf552aaad3b83b889e2d08c64d65c17176bae771"/>
     <w:p>
       <w:pPr>
         <w:pStyle w:val="Heading3"/>
@@ -8897,7 +8931,7 @@
         <w:t xml:space="preserve">Table tbl. 3 summarizes the complete KCOR v6 pipeline.</w:t>
       </w:r>
     </w:p>
-    <w:bookmarkStart w:id="55" w:name="tbl:KCOR_algorithm"/>
+    <w:bookmarkStart w:id="56" w:name="tbl:KCOR_algorithm"/>
     <w:p>
       <w:pPr>
         <w:pStyle w:val="TableCaption"/>
@@ -9826,7 +9860,7 @@
         </w:tc>
       </w:tr>
     </w:tbl>
-    <w:bookmarkEnd w:id="55"/>
+    <w:bookmarkEnd w:id="56"/>
     <w:p>
       <w:r>
         <w:pict>
@@ -9834,7 +9868,7 @@
         </w:pict>
       </w:r>
     </w:p>
-    <w:bookmarkStart w:id="59" w:name="fig:kcor_workflow"/>
+    <w:bookmarkStart w:id="60" w:name="fig:kcor_workflow"/>
     <w:p>
       <w:pPr>
         <w:pStyle w:val="CaptionedFigure"/>
@@ -9844,18 +9878,18 @@
           <wp:inline>
             <wp:extent cx="5334000" cy="4287328"/>
             <wp:effectExtent b="0" l="0" r="0" t="0"/>
-            <wp:docPr descr="Figure 2: KCOR as an integrated depletion-neutralized comparison system. The KCOR pipeline operates as a single, end-to-end system. Observed cohort cumulative hazards are first mapped into depletion-neutralized hazard space via gamma-frailty inversion. This normalization step alone does not constitute inference. The KCOR estimator then compares normalized cumulative hazards via a cumulative ratio, which is the estimand that determines whether one cohort experienced higher or lower cumulative event risk than another under the stated assumptions. Diagnostic checks shown alongside the workflow indicate when depletion-neutralization is valid and when results should be interpreted cautiously." title="" id="57" name="Picture"/>
+            <wp:docPr descr="Figure 2: KCOR as an integrated depletion-neutralized comparison system. The KCOR pipeline operates as a single, end-to-end system. Observed cohort cumulative hazards are first mapped into depletion-neutralized hazard space via gamma-frailty inversion. This normalization step alone does not constitute inference. The KCOR estimator then compares normalized cumulative hazards via a cumulative ratio, which is the estimand that determines whether one cohort experienced higher or lower cumulative event risk than another under the stated assumptions. Diagnostic checks shown alongside the workflow indicate when depletion-neutralization is valid and when results should be interpreted cautiously." title="" id="58" name="Picture"/>
             <a:graphic>
               <a:graphicData uri="http://schemas.openxmlformats.org/drawingml/2006/picture">
                 <pic:pic>
                   <pic:nvPicPr>
-                    <pic:cNvPr descr="figures/fig_kcor_workflow.png" id="58" name="Picture"/>
+                    <pic:cNvPr descr="figures/fig_kcor_workflow.png" id="59" name="Picture"/>
                     <pic:cNvPicPr>
                       <a:picLocks noChangeArrowheads="1" noChangeAspect="1"/>
                     </pic:cNvPicPr>
                   </pic:nvPicPr>
                   <pic:blipFill>
-                    <a:blip r:embed="rId56"/>
+                    <a:blip r:embed="rId57"/>
                     <a:stretch>
                       <a:fillRect/>
                     </a:stretch>
@@ -9890,10 +9924,10 @@
         <w:t xml:space="preserve">Figure 2: KCOR as an integrated depletion-neutralized comparison system. The KCOR pipeline operates as a single, end-to-end system. Observed cohort cumulative hazards are first mapped into depletion-neutralized hazard space via gamma-frailty inversion. This normalization step alone does not constitute inference. The KCOR estimator then compares normalized cumulative hazards via a cumulative ratio, which is the estimand that determines whether one cohort experienced higher or lower cumulative event risk than another under the stated assumptions. Diagnostic checks shown alongside the workflow indicate when depletion-neutralization is valid and when results should be interpreted cautiously.</w:t>
       </w:r>
     </w:p>
-    <w:bookmarkEnd w:id="59"/>
     <w:bookmarkEnd w:id="60"/>
     <w:bookmarkEnd w:id="61"/>
-    <w:bookmarkStart w:id="102" w:name="validation-and-control-tests"/>
+    <w:bookmarkEnd w:id="62"/>
+    <w:bookmarkStart w:id="104" w:name="validation-and-control-tests"/>
     <w:p>
       <w:pPr>
         <w:pStyle w:val="Heading2"/>
@@ -9954,7 +9988,7 @@
         <w:t xml:space="preserve">when known harm/benefit is injected into otherwise-null data, KCOR reliably detects it.</w:t>
       </w:r>
     </w:p>
-    <w:bookmarkStart w:id="62" w:name="X49c21f7e7289ea359d29dc79a5af219551caf27"/>
+    <w:bookmarkStart w:id="63" w:name="X49c21f7e7289ea359d29dc79a5af219551caf27"/>
     <w:p>
       <w:pPr>
         <w:pStyle w:val="Heading3"/>
@@ -10077,8 +10111,8 @@
         <w:t xml:space="preserve">are approximately linear in event time. Residual deviations from linearity reflect real time-varying risk—such as seasonality or epidemic waves—rather than selection-induced depletion. This linearization is a diagnostic consistent with successful removal of depletion-driven curvature under the working model; persistent nonlinearity or parameter instability indicates model stress or quiet-window contamination.</w:t>
       </w:r>
     </w:p>
-    <w:bookmarkEnd w:id="62"/>
-    <w:bookmarkStart w:id="79" w:name="X250d2743dd947cd04209f9dc9cf02b545517230"/>
+    <w:bookmarkEnd w:id="63"/>
+    <w:bookmarkStart w:id="80" w:name="X250d2743dd947cd04209f9dc9cf02b545517230"/>
     <w:p>
       <w:pPr>
         <w:pStyle w:val="Heading3"/>
@@ -10087,7 +10121,7 @@
         <w:t xml:space="preserve">3.1 Negative controls: null under selection-induced curvature</w:t>
       </w:r>
     </w:p>
-    <w:bookmarkStart w:id="68" w:name="X4a45d07f751f03d52f576bf00ddae47c09b7689"/>
+    <w:bookmarkStart w:id="69" w:name="X4a45d07f751f03d52f576bf00ddae47c09b7689"/>
     <w:p>
       <w:pPr>
         <w:pStyle w:val="Heading4"/>
@@ -10364,7 +10398,7 @@
         <w:t xml:space="preserve">during quiet periods and applying gamma-frailty inversion, KCOR should remain approximately constant at 1 over follow-up.</w:t>
       </w:r>
     </w:p>
-    <w:bookmarkStart w:id="67" w:name="Xdfdb3a2773ba513010115195b66ada817a83ab4"/>
+    <w:bookmarkStart w:id="68" w:name="Xdfdb3a2773ba513010115195b66ada817a83ab4"/>
     <w:p>
       <w:pPr>
         <w:pStyle w:val="Heading5"/>
@@ -10630,7 +10664,7 @@
         <w:t xml:space="preserve">Figure fig. 3 shows this construction.</w:t>
       </w:r>
     </w:p>
-    <w:bookmarkStart w:id="66" w:name="fig:neg_control_synthetic"/>
+    <w:bookmarkStart w:id="67" w:name="fig:neg_control_synthetic"/>
     <w:p>
       <w:pPr>
         <w:pStyle w:val="CaptionedFigure"/>
@@ -10640,18 +10674,18 @@
           <wp:inline>
             <wp:extent cx="5334000" cy="3852333"/>
             <wp:effectExtent b="0" l="0" r="0" t="0"/>
-            <wp:docPr descr="Figure 3: Synthetic negative control under strong selection (different curvature) but no effect: KCOR remains flat at 1. Top panel shows cohort hazards with different frailty-mixture weights inducing different curvature. Bottom panel shows KCOR(t) remaining near 1.0 after normalization, demonstrating successful depletion-neutralization under the null." title="" id="64" name="Picture"/>
+            <wp:docPr descr="Figure 3: Synthetic negative control under strong selection (different curvature) but no effect: KCOR remains flat at 1. Top panel shows cohort hazards with different frailty-mixture weights inducing different curvature. Bottom panel shows KCOR(t) remaining near 1.0 after normalization, demonstrating successful depletion-neutralization under the null." title="" id="65" name="Picture"/>
             <a:graphic>
               <a:graphicData uri="http://schemas.openxmlformats.org/drawingml/2006/picture">
                 <pic:pic>
                   <pic:nvPicPr>
-                    <pic:cNvPr descr="figures/fig_neg_control_synthetic.png" id="65" name="Picture"/>
+                    <pic:cNvPr descr="figures/fig_neg_control_synthetic.png" id="66" name="Picture"/>
                     <pic:cNvPicPr>
                       <a:picLocks noChangeArrowheads="1" noChangeAspect="1"/>
                     </pic:cNvPicPr>
                   </pic:nvPicPr>
                   <pic:blipFill>
-                    <a:blip r:embed="rId63"/>
+                    <a:blip r:embed="rId64"/>
                     <a:stretch>
                       <a:fillRect/>
                     </a:stretch>
@@ -10686,10 +10720,10 @@
         <w:t xml:space="preserve">Figure 3: Synthetic negative control under strong selection (different curvature) but no effect: KCOR remains flat at 1. Top panel shows cohort hazards with different frailty-mixture weights inducing different curvature. Bottom panel shows KCOR(t) remaining near 1.0 after normalization, demonstrating successful depletion-neutralization under the null.</w:t>
       </w:r>
     </w:p>
-    <w:bookmarkEnd w:id="66"/>
     <w:bookmarkEnd w:id="67"/>
     <w:bookmarkEnd w:id="68"/>
-    <w:bookmarkStart w:id="78" w:name="X245cc31d763a0fb39bda81fbe46e34dde7a0bdc"/>
+    <w:bookmarkEnd w:id="69"/>
+    <w:bookmarkStart w:id="79" w:name="X245cc31d763a0fb39bda81fbe46e34dde7a0bdc"/>
     <w:p>
       <w:pPr>
         <w:pStyle w:val="Heading4"/>
@@ -10738,7 +10772,7 @@
         <w:t xml:space="preserve">Two snapshots illustrate that KCOR is near-flat even under 10–20 year age differences:</w:t>
       </w:r>
     </w:p>
-    <w:bookmarkStart w:id="72" w:name="fig:neg_control_10yr"/>
+    <w:bookmarkStart w:id="73" w:name="fig:neg_control_10yr"/>
     <w:p>
       <w:pPr>
         <w:pStyle w:val="CaptionedFigure"/>
@@ -10748,18 +10782,18 @@
           <wp:inline>
             <wp:extent cx="5334000" cy="2773680"/>
             <wp:effectExtent b="0" l="0" r="0" t="0"/>
-            <wp:docPr descr="Figure 4: Empirical negative control with approximately 10-year age difference between cohorts. Despite large baseline mortality differences, KCOR remains near-flat at 1 over follow-up, consistent with a true null effect. Data source: Czech Republic mortality and vaccination dataset processed into KCOR_CMR aggregated format (negative-control construction; see Appendix B.2)4." title="" id="70" name="Picture"/>
+            <wp:docPr descr="Figure 4: Empirical negative control with approximately 10-year age difference between cohorts. Despite large baseline mortality differences, KCOR remains near-flat at 1 over follow-up, consistent with a true null effect. Data source: Czech Republic mortality and vaccination dataset processed into KCOR_CMR aggregated format (negative-control construction; see Appendix B.2)4." title="" id="71" name="Picture"/>
             <a:graphic>
               <a:graphicData uri="http://schemas.openxmlformats.org/drawingml/2006/picture">
                 <pic:pic>
                   <pic:nvPicPr>
-                    <pic:cNvPr descr="figures/fig2_neg_control_10yr_age_diff.png" id="71" name="Picture"/>
+                    <pic:cNvPr descr="figures/fig2_neg_control_10yr_age_diff.png" id="72" name="Picture"/>
                     <pic:cNvPicPr>
                       <a:picLocks noChangeArrowheads="1" noChangeAspect="1"/>
                     </pic:cNvPicPr>
                   </pic:nvPicPr>
                   <pic:blipFill>
-                    <a:blip r:embed="rId69"/>
+                    <a:blip r:embed="rId70"/>
                     <a:stretch>
                       <a:fillRect/>
                     </a:stretch>
@@ -10803,8 +10837,8 @@
         <w:t xml:space="preserve">.</w:t>
       </w:r>
     </w:p>
-    <w:bookmarkEnd w:id="72"/>
-    <w:bookmarkStart w:id="76" w:name="fig:neg_control_20yr"/>
+    <w:bookmarkEnd w:id="73"/>
+    <w:bookmarkStart w:id="77" w:name="fig:neg_control_20yr"/>
     <w:p>
       <w:pPr>
         <w:pStyle w:val="CaptionedFigure"/>
@@ -10814,18 +10848,18 @@
           <wp:inline>
             <wp:extent cx="5334000" cy="2810466"/>
             <wp:effectExtent b="0" l="0" r="0" t="0"/>
-            <wp:docPr descr="Figure 5: Empirical negative control with approximately 20-year age difference between cohorts. Even under extreme composition differences, KCOR exhibits no systematic drift, demonstrating robustness to selection-induced curvature. Data source: Czech Republic mortality and vaccination dataset processed into KCOR_CMR aggregated format (negative-control construction; see Appendix B.2)." title="" id="74" name="Picture"/>
+            <wp:docPr descr="Figure 5: Empirical negative control with approximately 20-year age difference between cohorts. Even under extreme composition differences, KCOR exhibits no systematic drift, demonstrating robustness to selection-induced curvature. Data source: Czech Republic mortality and vaccination dataset processed into KCOR_CMR aggregated format (negative-control construction; see Appendix B.2)." title="" id="75" name="Picture"/>
             <a:graphic>
               <a:graphicData uri="http://schemas.openxmlformats.org/drawingml/2006/picture">
                 <pic:pic>
                   <pic:nvPicPr>
-                    <pic:cNvPr descr="figures/fig3_neg_control_20yr_age_diff.png" id="75" name="Picture"/>
+                    <pic:cNvPr descr="figures/fig3_neg_control_20yr_age_diff.png" id="76" name="Picture"/>
                     <pic:cNvPicPr>
                       <a:picLocks noChangeArrowheads="1" noChangeAspect="1"/>
                     </pic:cNvPicPr>
                   </pic:nvPicPr>
                   <pic:blipFill>
-                    <a:blip r:embed="rId73"/>
+                    <a:blip r:embed="rId74"/>
                     <a:stretch>
                       <a:fillRect/>
                     </a:stretch>
@@ -10860,7 +10894,7 @@
         <w:t xml:space="preserve">Figure 5: Empirical negative control with approximately 20-year age difference between cohorts. Even under extreme composition differences, KCOR exhibits no systematic drift, demonstrating robustness to selection-induced curvature. Data source: Czech Republic mortality and vaccination dataset processed into KCOR_CMR aggregated format (negative-control construction; see Appendix B.2).</w:t>
       </w:r>
     </w:p>
-    <w:bookmarkEnd w:id="76"/>
+    <w:bookmarkEnd w:id="77"/>
     <w:p>
       <w:pPr>
         <w:pStyle w:val="BodyText"/>
@@ -10869,7 +10903,7 @@
         <w:t xml:space="preserve">Table tbl. 4 provides numeric summaries.</w:t>
       </w:r>
     </w:p>
-    <w:bookmarkStart w:id="77" w:name="tbl:neg_control_summary"/>
+    <w:bookmarkStart w:id="78" w:name="tbl:neg_control_summary"/>
     <w:p>
       <w:pPr>
         <w:pStyle w:val="TableCaption"/>
@@ -11236,10 +11270,10 @@
         </w:tc>
       </w:tr>
     </w:tbl>
-    <w:bookmarkEnd w:id="77"/>
     <w:bookmarkEnd w:id="78"/>
     <w:bookmarkEnd w:id="79"/>
-    <w:bookmarkStart w:id="86" w:name="Xf5c6845e7014ee8ad1d757d99d9071bc85f02f3"/>
+    <w:bookmarkEnd w:id="80"/>
+    <w:bookmarkStart w:id="87" w:name="Xf5c6845e7014ee8ad1d757d99d9071bc85f02f3"/>
     <w:p>
       <w:pPr>
         <w:pStyle w:val="Heading3"/>
@@ -11298,7 +11332,7 @@
       <w:pPr>
         <w:pStyle w:val="BodyText"/>
       </w:pPr>
-      <w:bookmarkStart w:id="80" w:name="eq:pos-control-injection"/>
+      <w:bookmarkStart w:id="81" w:name="eq:pos-control-injection"/>
       <m:oMathPara>
         <m:oMathParaPr>
           <m:jc m:val="center"/>
@@ -11556,7 +11590,7 @@
           </m:r>
         </m:oMath>
       </m:oMathPara>
-      <w:bookmarkEnd w:id="80"/>
+      <w:bookmarkEnd w:id="81"/>
     </w:p>
     <w:p>
       <w:pPr>
@@ -11629,7 +11663,7 @@
         <w:t xml:space="preserve">After gamma-frailty normalization (inversion), KCOR should deviate from 1 in the correct direction and with magnitude consistent with the injected effect (up to discretization and sampling noise). Figure fig. 6 and Table tbl. 5 confirm this behavior.</w:t>
       </w:r>
     </w:p>
-    <w:bookmarkStart w:id="84" w:name="fig:pos_control_injected"/>
+    <w:bookmarkStart w:id="85" w:name="fig:pos_control_injected"/>
     <w:p>
       <w:pPr>
         <w:pStyle w:val="CaptionedFigure"/>
@@ -11639,18 +11673,18 @@
           <wp:inline>
             <wp:extent cx="5334000" cy="4253184"/>
             <wp:effectExtent b="0" l="0" r="0" t="0"/>
-            <wp:docPr descr="Figure 6: Positive control validation: KCOR correctly detects injected effects. Left panels show harm scenario (r=1.2), right panels show benefit scenario (r=0.8). Top row displays cohort hazard curves with effect window shaded. Bottom row shows KCOR(t) deviating from 1.0 in the expected direction during the effect window." title="" id="82" name="Picture"/>
+            <wp:docPr descr="Figure 6: Positive control validation: KCOR correctly detects injected effects. Left panels show harm scenario (r=1.2), right panels show benefit scenario (r=0.8). Top row displays cohort hazard curves with effect window shaded. Bottom row shows KCOR(t) deviating from 1.0 in the expected direction during the effect window." title="" id="83" name="Picture"/>
             <a:graphic>
               <a:graphicData uri="http://schemas.openxmlformats.org/drawingml/2006/picture">
                 <pic:pic>
                   <pic:nvPicPr>
-                    <pic:cNvPr descr="figures/fig_pos_control_injected.png" id="83" name="Picture"/>
+                    <pic:cNvPr descr="figures/fig_pos_control_injected.png" id="84" name="Picture"/>
                     <pic:cNvPicPr>
                       <a:picLocks noChangeArrowheads="1" noChangeAspect="1"/>
                     </pic:cNvPicPr>
                   </pic:nvPicPr>
                   <pic:blipFill>
-                    <a:blip r:embed="rId81"/>
+                    <a:blip r:embed="rId82"/>
                     <a:stretch>
                       <a:fillRect/>
                     </a:stretch>
@@ -11685,8 +11719,8 @@
         <w:t xml:space="preserve">Figure 6: Positive control validation: KCOR correctly detects injected effects. Left panels show harm scenario (r=1.2), right panels show benefit scenario (r=0.8). Top row displays cohort hazard curves with effect window shaded. Bottom row shows KCOR(t) deviating from 1.0 in the expected direction during the effect window.</w:t>
       </w:r>
     </w:p>
-    <w:bookmarkEnd w:id="84"/>
-    <w:bookmarkStart w:id="85" w:name="tbl:pos_control_summary"/>
+    <w:bookmarkEnd w:id="85"/>
+    <w:bookmarkStart w:id="86" w:name="tbl:pos_control_summary"/>
     <w:p>
       <w:pPr>
         <w:pStyle w:val="TableCaption"/>
@@ -11899,9 +11933,9 @@
         </w:tc>
       </w:tr>
     </w:tbl>
-    <w:bookmarkEnd w:id="85"/>
     <w:bookmarkEnd w:id="86"/>
-    <w:bookmarkStart w:id="91" w:name="sensitivity-analyses-robustness-checks"/>
+    <w:bookmarkEnd w:id="87"/>
+    <w:bookmarkStart w:id="92" w:name="sensitivity-analyses-robustness-checks"/>
     <w:p>
       <w:pPr>
         <w:pStyle w:val="Heading3"/>
@@ -12058,7 +12092,7 @@
         <w:t xml:space="preserve">Figure fig. 7 summarizes KCOR stability across the parameter grid.</w:t>
       </w:r>
     </w:p>
-    <w:bookmarkStart w:id="90" w:name="fig:sensitivity_overview"/>
+    <w:bookmarkStart w:id="91" w:name="fig:sensitivity_overview"/>
     <w:p>
       <w:pPr>
         <w:pStyle w:val="CaptionedFigure"/>
@@ -12068,18 +12102,18 @@
           <wp:inline>
             <wp:extent cx="5334000" cy="1571483"/>
             <wp:effectExtent b="0" l="0" r="0" t="0"/>
-            <wp:docPr descr="Figure 7: Sensitivity analysis summary showing KCOR values across parameter grid. Heatmaps display KCOR estimates for different combinations of baseline weeks (rows) and quiet-window start offsets (columns). Color scale centered at 1.0 shows stability of estimates across parameter choices, with values remaining close to 1.0 across the grid." title="" id="88" name="Picture"/>
+            <wp:docPr descr="Figure 7: Sensitivity analysis summary showing KCOR values across parameter grid. Heatmaps display KCOR estimates for different combinations of baseline weeks (rows) and quiet-window start offsets (columns). Color scale centered at 1.0 shows stability of estimates across parameter choices, with values remaining close to 1.0 across the grid." title="" id="89" name="Picture"/>
             <a:graphic>
               <a:graphicData uri="http://schemas.openxmlformats.org/drawingml/2006/picture">
                 <pic:pic>
                   <pic:nvPicPr>
-                    <pic:cNvPr descr="figures/fig_sensitivity_overview.png" id="89" name="Picture"/>
+                    <pic:cNvPr descr="figures/fig_sensitivity_overview.png" id="90" name="Picture"/>
                     <pic:cNvPicPr>
                       <a:picLocks noChangeArrowheads="1" noChangeAspect="1"/>
                     </pic:cNvPicPr>
                   </pic:nvPicPr>
                   <pic:blipFill>
-                    <a:blip r:embed="rId87"/>
+                    <a:blip r:embed="rId88"/>
                     <a:stretch>
                       <a:fillRect/>
                     </a:stretch>
@@ -12114,7 +12148,7 @@
         <w:t xml:space="preserve">Figure 7: Sensitivity analysis summary showing KCOR values across parameter grid. Heatmaps display KCOR estimates for different combinations of baseline weeks (rows) and quiet-window start offsets (columns). Color scale centered at 1.0 shows stability of estimates across parameter choices, with values remaining close to 1.0 across the grid.</w:t>
       </w:r>
     </w:p>
-    <w:bookmarkEnd w:id="90"/>
+    <w:bookmarkEnd w:id="91"/>
     <w:p>
       <w:pPr>
         <w:pStyle w:val="BodyText"/>
@@ -12123,8 +12157,8 @@
         <w:t xml:space="preserve">Across all tested parameter ranges, KCOR values remained within approximately ±5% of unity, indicating stability under reasonable variations in fitting choices.</w:t>
       </w:r>
     </w:p>
-    <w:bookmarkEnd w:id="91"/>
-    <w:bookmarkStart w:id="100" w:name="Xc4d8adb0ad5f1ae7badc4f43956d4ea2b8d625b"/>
+    <w:bookmarkEnd w:id="92"/>
+    <w:bookmarkStart w:id="101" w:name="Xc4d8adb0ad5f1ae7badc4f43956d4ea2b8d625b"/>
     <w:p>
       <w:pPr>
         <w:pStyle w:val="Heading3"/>
@@ -12204,7 +12238,7 @@
         <w:t xml:space="preserve">-space fit, post-normalization nonlinearity, parameter instability), flagging that depletion-neutralization is unreliable without model generalization.</w:t>
       </w:r>
     </w:p>
-    <w:bookmarkStart w:id="95" w:name="fig:sim_grid_overview"/>
+    <w:bookmarkStart w:id="96" w:name="fig:sim_grid_overview"/>
     <w:p>
       <w:pPr>
         <w:pStyle w:val="CaptionedFigure"/>
@@ -12214,18 +12248,18 @@
           <wp:inline>
             <wp:extent cx="5334000" cy="4246345"/>
             <wp:effectExtent b="0" l="0" r="0" t="0"/>
-            <wp:docPr descr="Figure 8: Simulation grid overview: KCOR(t) trajectories across prespecified scenarios, including gamma-frailty null with strong selection, injected hazard increase and decrease, non-gamma frailty, quiet-window contamination, and sparse-event regimes. Under true null, KCOR remains near-flat at 1; injected effects are detected in the expected direction; adverse regimes are accompanied by degraded diagnostics and reduced interpretability." title="" id="93" name="Picture"/>
+            <wp:docPr descr="Figure 8: Simulation grid overview: KCOR(t) trajectories across prespecified scenarios, including gamma-frailty null with strong selection, injected hazard increase and decrease, non-gamma frailty, quiet-window contamination, and sparse-event regimes. Under true null, KCOR remains near-flat at 1; injected effects are detected in the expected direction; adverse regimes are accompanied by degraded diagnostics and reduced interpretability." title="" id="94" name="Picture"/>
             <a:graphic>
               <a:graphicData uri="http://schemas.openxmlformats.org/drawingml/2006/picture">
                 <pic:pic>
                   <pic:nvPicPr>
-                    <pic:cNvPr descr="figures/fig_sim_grid_overview.png" id="94" name="Picture"/>
+                    <pic:cNvPr descr="figures/fig_sim_grid_overview.png" id="95" name="Picture"/>
                     <pic:cNvPicPr>
                       <a:picLocks noChangeArrowheads="1" noChangeAspect="1"/>
                     </pic:cNvPicPr>
                   </pic:nvPicPr>
                   <pic:blipFill>
-                    <a:blip r:embed="rId92"/>
+                    <a:blip r:embed="rId93"/>
                     <a:stretch>
                       <a:fillRect/>
                     </a:stretch>
@@ -12260,8 +12294,8 @@
         <w:t xml:space="preserve">Figure 8: Simulation grid overview: KCOR(t) trajectories across prespecified scenarios, including gamma-frailty null with strong selection, injected hazard increase and decrease, non-gamma frailty, quiet-window contamination, and sparse-event regimes. Under true null, KCOR remains near-flat at 1; injected effects are detected in the expected direction; adverse regimes are accompanied by degraded diagnostics and reduced interpretability.</w:t>
       </w:r>
     </w:p>
-    <w:bookmarkEnd w:id="95"/>
-    <w:bookmarkStart w:id="99" w:name="fig:sim_grid_diagnostics"/>
+    <w:bookmarkEnd w:id="96"/>
+    <w:bookmarkStart w:id="100" w:name="fig:sim_grid_diagnostics"/>
     <w:p>
       <w:pPr>
         <w:pStyle w:val="CaptionedFigure"/>
@@ -12271,18 +12305,18 @@
           <wp:inline>
             <wp:extent cx="5334000" cy="2491716"/>
             <wp:effectExtent b="0" l="0" r="0" t="0"/>
-            <wp:docPr descr="Figure 9: Simulation diagnostics across scenarios: (i) cumulative-hazard fit RMSE over the quiet window, (ii) fitted frailty variance estimates, and (iii) a post-normalization linearity metric for normalized cumulative hazards. Diagnostics identify regimes in which frailty normalization is well identified versus weakly identified." title="" id="97" name="Picture"/>
+            <wp:docPr descr="Figure 9: Simulation diagnostics across scenarios: (i) cumulative-hazard fit RMSE over the quiet window, (ii) fitted frailty variance estimates, and (iii) a post-normalization linearity metric for normalized cumulative hazards. Diagnostics identify regimes in which frailty normalization is well identified versus weakly identified." title="" id="98" name="Picture"/>
             <a:graphic>
               <a:graphicData uri="http://schemas.openxmlformats.org/drawingml/2006/picture">
                 <pic:pic>
                   <pic:nvPicPr>
-                    <pic:cNvPr descr="figures/fig_sim_grid_diagnostics.png" id="98" name="Picture"/>
+                    <pic:cNvPr descr="figures/fig_sim_grid_diagnostics.png" id="99" name="Picture"/>
                     <pic:cNvPicPr>
                       <a:picLocks noChangeArrowheads="1" noChangeAspect="1"/>
                     </pic:cNvPicPr>
                   </pic:nvPicPr>
                   <pic:blipFill>
-                    <a:blip r:embed="rId96"/>
+                    <a:blip r:embed="rId97"/>
                     <a:stretch>
                       <a:fillRect/>
                     </a:stretch>
@@ -12317,9 +12351,9 @@
         <w:t xml:space="preserve">Figure 9: Simulation diagnostics across scenarios: (i) cumulative-hazard fit RMSE over the quiet window, (ii) fitted frailty variance estimates, and (iii) a post-normalization linearity metric for normalized cumulative hazards. Diagnostics identify regimes in which frailty normalization is well identified versus weakly identified.</w:t>
       </w:r>
     </w:p>
-    <w:bookmarkEnd w:id="99"/>
     <w:bookmarkEnd w:id="100"/>
-    <w:bookmarkStart w:id="101" w:name="dynamic-hve-diagnostic-tests"/>
+    <w:bookmarkEnd w:id="101"/>
+    <w:bookmarkStart w:id="102" w:name="dynamic-hve-diagnostic-tests"/>
     <w:p>
       <w:pPr>
         <w:pStyle w:val="Heading3"/>
@@ -12407,6 +12441,55 @@
         <w:t xml:space="preserve">for weeks 0–S), separately from gamma frailty depletion, and confirm that (i) the effect is attenuated/removed by prespecified skip weeks, and (ii) remaining KCOR trajectories in later windows behave as expected under negative and positive controls.</w:t>
       </w:r>
     </w:p>
+    <w:bookmarkEnd w:id="102"/>
+    <w:bookmarkStart w:id="103" w:name="illustrative-non-covid-example-synthetic"/>
+    <w:p>
+      <w:pPr>
+        <w:pStyle w:val="Heading3"/>
+      </w:pPr>
+      <w:r>
+        <w:t xml:space="preserve">3.6 Illustrative non-COVID example (synthetic)</w:t>
+      </w:r>
+    </w:p>
+    <w:p>
+      <w:pPr>
+        <w:pStyle w:val="FirstParagraph"/>
+      </w:pPr>
+      <w:r>
+        <w:t xml:space="preserve">To emphasize that KCOR is not specific to COVID-19 vaccination, we include a synthetic illustration motivated by elective intervention timing. Consider two cohorts defined by the timing of an elective medical procedure, where short-term deferral during acute illness induces selection into the later-treated cohort. Although no treatment effect is present by construction, the observed cumulative hazards differ due to selection-induced depletion.</w:t>
+      </w:r>
+    </w:p>
+    <w:p>
+      <w:pPr>
+        <w:pStyle w:val="BodyText"/>
+      </w:pPr>
+      <w:r>
+        <w:t xml:space="preserve">Applying KCOR to this setting removes curvature attributable to depletion and yields a flat post-normalization trajectory, with KCOR</w:t>
+      </w:r>
+      <m:oMath>
+        <m:r>
+          <m:rPr>
+            <m:sty m:val="p"/>
+          </m:rPr>
+          <m:t>(</m:t>
+        </m:r>
+        <m:r>
+          <m:t>t</m:t>
+        </m:r>
+        <m:r>
+          <m:rPr>
+            <m:sty m:val="p"/>
+          </m:rPr>
+          <m:t>)</m:t>
+        </m:r>
+      </m:oMath>
+      <w:r>
+        <w:t xml:space="preserve"> </w:t>
+      </w:r>
+      <w:r>
+        <w:t xml:space="preserve">asymptoting to unity as expected under the null. This example demonstrates that KCOR applies generally to retrospective cohort comparisons affected by selection-induced hazard curvature, independent of disease area or intervention type.</w:t>
+      </w:r>
+    </w:p>
     <w:p>
       <w:r>
         <w:pict>
@@ -12414,9 +12497,9 @@
         </w:pict>
       </w:r>
     </w:p>
-    <w:bookmarkEnd w:id="101"/>
-    <w:bookmarkEnd w:id="102"/>
-    <w:bookmarkStart w:id="106" w:name="discussion"/>
+    <w:bookmarkEnd w:id="103"/>
+    <w:bookmarkEnd w:id="104"/>
+    <w:bookmarkStart w:id="108" w:name="discussion"/>
     <w:p>
       <w:pPr>
         <w:pStyle w:val="Heading2"/>
@@ -12425,7 +12508,71 @@
         <w:t xml:space="preserve">4. Discussion</w:t>
       </w:r>
     </w:p>
-    <w:bookmarkStart w:id="103" w:name="what-kcor-estimates"/>
+    <w:p>
+      <w:pPr>
+        <w:pStyle w:val="FirstParagraph"/>
+      </w:pPr>
+      <w:r>
+        <w:rPr>
+          <w:b/>
+          <w:bCs/>
+        </w:rPr>
+        <w:t xml:space="preserve">What KCOR does not provide</w:t>
+      </w:r>
+    </w:p>
+    <w:p>
+      <w:pPr>
+        <w:pStyle w:val="BodyText"/>
+      </w:pPr>
+      <w:r>
+        <w:t xml:space="preserve">KCOR is designed to resolve a specific and otherwise unaddressed failure mode in retrospective analyses—selection-induced depletion under latent heterogeneity. Accordingly, KCOR does</w:t>
+      </w:r>
+      <w:r>
+        <w:t xml:space="preserve"> </w:t>
+      </w:r>
+      <w:r>
+        <w:rPr>
+          <w:b/>
+          <w:bCs/>
+        </w:rPr>
+        <w:t xml:space="preserve">not</w:t>
+      </w:r>
+      <w:r>
+        <w:t xml:space="preserve"> </w:t>
+      </w:r>
+      <w:r>
+        <w:t xml:space="preserve">by itself provide:</w:t>
+      </w:r>
+    </w:p>
+    <w:p>
+      <w:pPr>
+        <w:pStyle w:val="BodyText"/>
+      </w:pPr>
+      <w:r>
+        <w:t xml:space="preserve">• Policy optimization or cost-benefit analysis</w:t>
+      </w:r>
+      <w:r>
+        <w:t xml:space="preserve"> </w:t>
+      </w:r>
+      <w:r>
+        <w:t xml:space="preserve">• Transportability of effects across populations without additional assumptions</w:t>
+      </w:r>
+      <w:r>
+        <w:t xml:space="preserve"> </w:t>
+      </w:r>
+      <w:r>
+        <w:t xml:space="preserve">• Identification under unmeasured time-varying confounding unrelated to depletion dynamics</w:t>
+      </w:r>
+    </w:p>
+    <w:p>
+      <w:pPr>
+        <w:pStyle w:val="BodyText"/>
+      </w:pPr>
+      <w:r>
+        <w:t xml:space="preserve">These limitations are intrinsic to the data constraints KCOR is designed to operate under and do not detract from its role as a depletion-neutralized cohort comparison system.</w:t>
+      </w:r>
+    </w:p>
+    <w:bookmarkStart w:id="105" w:name="what-kcor-estimates"/>
     <w:p>
       <w:pPr>
         <w:pStyle w:val="Heading3"/>
@@ -12578,8 +12725,8 @@
         <w:t xml:space="preserve">Because the normalization targets selection-induced depletion curvature, KCOR results alone do not justify claims about net lives saved or lost by a particular intervention. Such claims require (i) clearly specified causal estimands, (ii) validated control outcomes, (iii) sensitivity analyses for remaining time-varying selection mechanisms and external shocks, and (iv) preferably replication across settings and outcomes. Accordingly, this manuscript focuses on method definition, diagnostics, and operating characteristics; applied causal conclusions are deferred to separate intervention-specific analyses.</w:t>
       </w:r>
     </w:p>
-    <w:bookmarkEnd w:id="103"/>
-    <w:bookmarkStart w:id="104" w:name="relationship-to-negative-control-methods"/>
+    <w:bookmarkEnd w:id="105"/>
+    <w:bookmarkStart w:id="106" w:name="relationship-to-negative-control-methods"/>
     <w:p>
       <w:pPr>
         <w:pStyle w:val="Heading3"/>
@@ -12633,8 +12780,8 @@
         <w:t xml:space="preserve">This asymmetry helps explain why standard observational analyses often report large apparent mortality benefits during periods lacking a plausible causal mechanism: vaccinated cohorts are already selection-filtered, while unvaccinated hazards are suppressed by ongoing frailty depletion. Unadjusted comparisons therefore systematically understate unvaccinated baseline risk and exaggerate apparent benefit.</w:t>
       </w:r>
     </w:p>
-    <w:bookmarkEnd w:id="104"/>
-    <w:bookmarkStart w:id="105" w:name="practical-guidance-for-use"/>
+    <w:bookmarkEnd w:id="106"/>
+    <w:bookmarkStart w:id="107" w:name="practical-guidance-for-use"/>
     <w:p>
       <w:pPr>
         <w:pStyle w:val="Heading3"/>
@@ -12779,9 +12926,9 @@
         </w:pict>
       </w:r>
     </w:p>
-    <w:bookmarkEnd w:id="105"/>
-    <w:bookmarkEnd w:id="106"/>
-    <w:bookmarkStart w:id="110" w:name="limitations"/>
+    <w:bookmarkEnd w:id="107"/>
+    <w:bookmarkEnd w:id="108"/>
+    <w:bookmarkStart w:id="112" w:name="limitations"/>
     <w:p>
       <w:pPr>
         <w:pStyle w:val="Heading2"/>
@@ -12934,7 +13081,7 @@
         <w:t xml:space="preserve">: The KCOR framework assumes that selection acts approximately multiplicatively through a time-invariant frailty distribution, for which the gamma family provides a convenient and empirically testable approximation. In settings where depletion dynamics are driven by more complex mechanisms—such as time-varying frailty variance, interacting risk factors, or shared frailty correlations within subgroups—the curvature structure exploited by KCOR may be misspecified. In such cases, KCOR diagnostics (e.g., poor curvature fit or unstable θ̂ estimates) serve as indicators of model inadequacy rather than targets for parameter tuning. Extending the framework to accommodate dynamic or correlated frailty structures would require explicit model generalization rather than modification of KCOR normalization steps and is left to future work. Empirically, KCOR’s validity depends on curvature removal rather than the specific parametric form; alternative frailty distributions that generate similar depletion geometry would yield equivalent normalization.</w:t>
       </w:r>
     </w:p>
-    <w:bookmarkStart w:id="107" w:name="X23cf99625f696e3debeff054e3876378086bb67"/>
+    <w:bookmarkStart w:id="109" w:name="X23cf99625f696e3debeff054e3876378086bb67"/>
     <w:p>
       <w:pPr>
         <w:pStyle w:val="Heading3"/>
@@ -13422,8 +13569,8 @@
         <w:t xml:space="preserve">In practice, prespecified negative controls—such as the age-shift controls presented in §3.1.2—provide a direct empirical check that KCOR does not generate artifactual cumulative effects under strong selection-induced curvature.</w:t>
       </w:r>
     </w:p>
-    <w:bookmarkEnd w:id="107"/>
-    <w:bookmarkStart w:id="108" w:name="X929de8bcb6b1faa9f34cf3ef5eebe240c1ac45c"/>
+    <w:bookmarkEnd w:id="109"/>
+    <w:bookmarkStart w:id="110" w:name="X929de8bcb6b1faa9f34cf3ef5eebe240c1ac45c"/>
     <w:p>
       <w:pPr>
         <w:pStyle w:val="Heading3"/>
@@ -13464,8 +13611,8 @@
         <w:t xml:space="preserve">Simulation results in §3.4 illustrate that when key assumptions are violated—such as non-gamma frailty geometry, contamination of the quiet window by external shocks, or extreme event sparsity—frailty normalization may become weakly identified. In such regimes, KCOR’s diagnostics, including poor cumulative-hazard fit and reduced post-normalization linearity, explicitly signal that curvature-based inference is unreliable without model generalization or revised window selection.</w:t>
       </w:r>
     </w:p>
-    <w:bookmarkEnd w:id="108"/>
-    <w:bookmarkStart w:id="109" w:name="X5f05abe0762c7ae0ab5904f62ce19850163a03c"/>
+    <w:bookmarkEnd w:id="110"/>
+    <w:bookmarkStart w:id="111" w:name="X5f05abe0762c7ae0ab5904f62ce19850163a03c"/>
     <w:p>
       <w:pPr>
         <w:pStyle w:val="Heading3"/>
@@ -13499,9 +13646,9 @@
         </w:pict>
       </w:r>
     </w:p>
-    <w:bookmarkEnd w:id="109"/>
-    <w:bookmarkEnd w:id="110"/>
-    <w:bookmarkStart w:id="111" w:name="conclusion"/>
+    <w:bookmarkEnd w:id="111"/>
+    <w:bookmarkEnd w:id="112"/>
+    <w:bookmarkStart w:id="113" w:name="conclusion"/>
     <w:p>
       <w:pPr>
         <w:pStyle w:val="Heading2"/>
@@ -13525,8 +13672,8 @@
         </w:pict>
       </w:r>
     </w:p>
-    <w:bookmarkEnd w:id="111"/>
-    <w:bookmarkStart w:id="122" w:name="declarations-journal-requirements"/>
+    <w:bookmarkEnd w:id="113"/>
+    <w:bookmarkStart w:id="124" w:name="declarations-journal-requirements"/>
     <w:p>
       <w:pPr>
         <w:pStyle w:val="Heading2"/>
@@ -13535,7 +13682,7 @@
         <w:t xml:space="preserve">Declarations (journal requirements)</w:t>
       </w:r>
     </w:p>
-    <w:bookmarkStart w:id="112" w:name="Xd182db0490b2de20bd2b4e4cc8698599182035f"/>
+    <w:bookmarkStart w:id="114" w:name="Xd182db0490b2de20bd2b4e4cc8698599182035f"/>
     <w:p>
       <w:pPr>
         <w:pStyle w:val="Heading3"/>
@@ -13558,8 +13705,8 @@
         <w:t xml:space="preserve">4</w:t>
       </w:r>
     </w:p>
-    <w:bookmarkEnd w:id="112"/>
-    <w:bookmarkStart w:id="113" w:name="consent-for-publication"/>
+    <w:bookmarkEnd w:id="114"/>
+    <w:bookmarkStart w:id="115" w:name="consent-for-publication"/>
     <w:p>
       <w:pPr>
         <w:pStyle w:val="Heading3"/>
@@ -13576,8 +13723,8 @@
         <w:t xml:space="preserve">Not applicable.</w:t>
       </w:r>
     </w:p>
-    <w:bookmarkEnd w:id="113"/>
-    <w:bookmarkStart w:id="114" w:name="data-availability"/>
+    <w:bookmarkEnd w:id="115"/>
+    <w:bookmarkStart w:id="116" w:name="data-availability"/>
     <w:p>
       <w:pPr>
         <w:pStyle w:val="Heading3"/>
@@ -13685,8 +13832,8 @@
         <w:t xml:space="preserve">, including schema definitions and disclosure-control semantics.</w:t>
       </w:r>
     </w:p>
-    <w:bookmarkEnd w:id="114"/>
-    <w:bookmarkStart w:id="117" w:name="code-availability"/>
+    <w:bookmarkEnd w:id="116"/>
+    <w:bookmarkStart w:id="119" w:name="code-availability"/>
     <w:p>
       <w:pPr>
         <w:pStyle w:val="Heading3"/>
@@ -13721,7 +13868,7 @@
       <w:r>
         <w:t xml:space="preserve"> </w:t>
       </w:r>
-      <w:hyperlink r:id="rId115">
+      <w:hyperlink r:id="rId117">
         <w:r>
           <w:rPr>
             <w:rStyle w:val="Hyperlink"/>
@@ -13744,7 +13891,7 @@
       <w:r>
         <w:t xml:space="preserve"> </w:t>
       </w:r>
-      <w:hyperlink r:id="rId116">
+      <w:hyperlink r:id="rId118">
         <w:r>
           <w:rPr>
             <w:rStyle w:val="Hyperlink"/>
@@ -13753,8 +13900,8 @@
         </w:r>
       </w:hyperlink>
     </w:p>
-    <w:bookmarkEnd w:id="117"/>
-    <w:bookmarkStart w:id="118" w:name="competing-interests"/>
+    <w:bookmarkEnd w:id="119"/>
+    <w:bookmarkStart w:id="120" w:name="competing-interests"/>
     <w:p>
       <w:pPr>
         <w:pStyle w:val="Heading3"/>
@@ -13771,8 +13918,8 @@
         <w:t xml:space="preserve">The author is a board member of the Vaccine Safety Research Foundation.</w:t>
       </w:r>
     </w:p>
-    <w:bookmarkEnd w:id="118"/>
-    <w:bookmarkStart w:id="119" w:name="funding"/>
+    <w:bookmarkEnd w:id="120"/>
+    <w:bookmarkStart w:id="121" w:name="funding"/>
     <w:p>
       <w:pPr>
         <w:pStyle w:val="Heading3"/>
@@ -13789,8 +13936,8 @@
         <w:t xml:space="preserve">This research received no external funding.</w:t>
       </w:r>
     </w:p>
-    <w:bookmarkEnd w:id="119"/>
-    <w:bookmarkStart w:id="120" w:name="authors-contributions"/>
+    <w:bookmarkEnd w:id="121"/>
+    <w:bookmarkStart w:id="122" w:name="authors-contributions"/>
     <w:p>
       <w:pPr>
         <w:pStyle w:val="Heading3"/>
@@ -13807,8 +13954,8 @@
         <w:t xml:space="preserve">Steven T. Kirsch conceived the method, wrote the code, performed the analysis, and wrote the manuscript.</w:t>
       </w:r>
     </w:p>
-    <w:bookmarkEnd w:id="120"/>
-    <w:bookmarkStart w:id="121" w:name="acknowledgements"/>
+    <w:bookmarkEnd w:id="122"/>
+    <w:bookmarkStart w:id="123" w:name="acknowledgements"/>
     <w:p>
       <w:pPr>
         <w:pStyle w:val="Heading3"/>
@@ -13832,9 +13979,9 @@
         </w:pict>
       </w:r>
     </w:p>
-    <w:bookmarkEnd w:id="121"/>
-    <w:bookmarkEnd w:id="122"/>
-    <w:bookmarkStart w:id="139" w:name="supplementary-material"/>
+    <w:bookmarkEnd w:id="123"/>
+    <w:bookmarkEnd w:id="124"/>
+    <w:bookmarkStart w:id="141" w:name="supplementary-material"/>
     <w:p>
       <w:pPr>
         <w:pStyle w:val="Heading2"/>
@@ -13851,7 +13998,7 @@
         <w:t xml:space="preserve">Supplementary appendices provide mathematical derivations and full control-test specifications.</w:t>
       </w:r>
     </w:p>
-    <w:bookmarkStart w:id="127" w:name="appendix-a.-mathematical-derivations"/>
+    <w:bookmarkStart w:id="129" w:name="appendix-a.-mathematical-derivations"/>
     <w:p>
       <w:pPr>
         <w:pStyle w:val="Heading3"/>
@@ -13860,7 +14007,7 @@
         <w:t xml:space="preserve">Appendix A. Mathematical derivations</w:t>
       </w:r>
     </w:p>
-    <w:bookmarkStart w:id="123" w:name="X949c457b8ec3518d2fcc001fd53881dea62bb28"/>
+    <w:bookmarkStart w:id="125" w:name="X949c457b8ec3518d2fcc001fd53881dea62bb28"/>
     <w:p>
       <w:pPr>
         <w:pStyle w:val="Heading4"/>
@@ -14928,8 +15075,8 @@
         <w:t xml:space="preserve">in cohort-level hazards.</w:t>
       </w:r>
     </w:p>
-    <w:bookmarkEnd w:id="123"/>
-    <w:bookmarkStart w:id="124" w:name="a.2-gamma-frailty-identity-derivation"/>
+    <w:bookmarkEnd w:id="125"/>
+    <w:bookmarkStart w:id="126" w:name="a.2-gamma-frailty-identity-derivation"/>
     <w:p>
       <w:pPr>
         <w:pStyle w:val="Heading4"/>
@@ -15616,8 +15763,8 @@
         <w:t xml:space="preserve">This is the gamma-frailty identity (Equation eq. 5 in the main text).</w:t>
       </w:r>
     </w:p>
-    <w:bookmarkEnd w:id="124"/>
-    <w:bookmarkStart w:id="125" w:name="a.3-inversion-formula"/>
+    <w:bookmarkEnd w:id="126"/>
+    <w:bookmarkStart w:id="127" w:name="a.3-inversion-formula"/>
     <w:p>
       <w:pPr>
         <w:pStyle w:val="Heading4"/>
@@ -16046,8 +16193,8 @@
         <w:t xml:space="preserve">.</w:t>
       </w:r>
     </w:p>
-    <w:bookmarkEnd w:id="125"/>
-    <w:bookmarkStart w:id="126" w:name="a.4-variance-propagation-sketch"/>
+    <w:bookmarkEnd w:id="127"/>
+    <w:bookmarkStart w:id="128" w:name="a.4-variance-propagation-sketch"/>
     <w:p>
       <w:pPr>
         <w:pStyle w:val="Heading4"/>
@@ -16755,9 +16902,9 @@
         <w:t xml:space="preserve">In practice, Monte Carlo resampling provides a more robust approach that captures uncertainty from both event realization and parameter estimation.</w:t>
       </w:r>
     </w:p>
-    <w:bookmarkEnd w:id="126"/>
-    <w:bookmarkEnd w:id="127"/>
-    <w:bookmarkStart w:id="133" w:name="appendix-b.-control-test-specifications"/>
+    <w:bookmarkEnd w:id="128"/>
+    <w:bookmarkEnd w:id="129"/>
+    <w:bookmarkStart w:id="135" w:name="appendix-b.-control-test-specifications"/>
     <w:p>
       <w:pPr>
         <w:pStyle w:val="Heading3"/>
@@ -16766,7 +16913,7 @@
         <w:t xml:space="preserve">Appendix B. Control-test specifications</w:t>
       </w:r>
     </w:p>
-    <w:bookmarkStart w:id="128" w:name="X2180becb792c7366d1a2d9abe674c7e8eb8a3b6"/>
+    <w:bookmarkStart w:id="130" w:name="X2180becb792c7366d1a2d9abe674c7e8eb8a3b6"/>
     <w:p>
       <w:pPr>
         <w:pStyle w:val="Heading4"/>
@@ -17005,8 +17152,8 @@
         <w:t xml:space="preserve">Both cohorts share identical per-frailty-group death probabilities; only the mixture weights differ. This induces different cohort-level curvature under the null.</w:t>
       </w:r>
     </w:p>
-    <w:bookmarkEnd w:id="128"/>
-    <w:bookmarkStart w:id="129" w:name="X6ca5a97e85e9ee460a15280db933ceb5c1ed112"/>
+    <w:bookmarkEnd w:id="130"/>
+    <w:bookmarkStart w:id="131" w:name="X6ca5a97e85e9ee460a15280db933ceb5c1ed112"/>
     <w:p>
       <w:pPr>
         <w:pStyle w:val="Heading4"/>
@@ -17190,8 +17337,8 @@
         <w:t xml:space="preserve">This construction ensures that dose comparisons are within the same underlying vaccination category, preserving a true null while inducing 10–20 year age differences.</w:t>
       </w:r>
     </w:p>
-    <w:bookmarkEnd w:id="129"/>
-    <w:bookmarkStart w:id="130" w:name="b.3-positive-control-injected-effect"/>
+    <w:bookmarkEnd w:id="131"/>
+    <w:bookmarkStart w:id="132" w:name="b.3-positive-control-injected-effect"/>
     <w:p>
       <w:pPr>
         <w:pStyle w:val="Heading4"/>
@@ -17513,8 +17660,8 @@
         <w:t xml:space="preserve">during the effect window, while leaving the control cohort unchanged.</w:t>
       </w:r>
     </w:p>
-    <w:bookmarkEnd w:id="130"/>
-    <w:bookmarkStart w:id="131" w:name="b.4-sensitivity-analysis-parameters"/>
+    <w:bookmarkEnd w:id="132"/>
+    <w:bookmarkStart w:id="133" w:name="b.4-sensitivity-analysis-parameters"/>
     <w:p>
       <w:pPr>
         <w:pStyle w:val="Heading4"/>
@@ -17634,8 +17781,8 @@
         <w:t xml:space="preserve">Output grids show KCOR values for each parameter combination.</w:t>
       </w:r>
     </w:p>
-    <w:bookmarkEnd w:id="131"/>
-    <w:bookmarkStart w:id="132" w:name="Xbd1462ff0bc513130e3b940479c9db4fb357ab5"/>
+    <w:bookmarkEnd w:id="133"/>
+    <w:bookmarkStart w:id="134" w:name="Xbd1462ff0bc513130e3b940479c9db4fb357ab5"/>
     <w:p>
       <w:pPr>
         <w:pStyle w:val="Heading4"/>
@@ -17943,9 +18090,9 @@
         <w:t xml:space="preserve">: 42</w:t>
       </w:r>
     </w:p>
-    <w:bookmarkEnd w:id="132"/>
-    <w:bookmarkEnd w:id="133"/>
-    <w:bookmarkStart w:id="138" w:name="X3fb27f9d14d988b0afc4c757bd6d2a45d2ae0b5"/>
+    <w:bookmarkEnd w:id="134"/>
+    <w:bookmarkEnd w:id="135"/>
+    <w:bookmarkStart w:id="140" w:name="X3fb27f9d14d988b0afc4c757bd6d2a45d2ae0b5"/>
     <w:p>
       <w:pPr>
         <w:pStyle w:val="Heading3"/>
@@ -17954,7 +18101,7 @@
         <w:t xml:space="preserve">Appendix C. Additional figures and diagnostics</w:t>
       </w:r>
     </w:p>
-    <w:bookmarkStart w:id="134" w:name="c.1-fit-diagnostics"/>
+    <w:bookmarkStart w:id="136" w:name="c.1-fit-diagnostics"/>
     <w:p>
       <w:pPr>
         <w:pStyle w:val="Heading4"/>
@@ -18261,8 +18408,8 @@
         <w:t xml:space="preserve">  RMSE_Hobs=3.37e-03,n_obs=97,success=1</w:t>
       </w:r>
     </w:p>
-    <w:bookmarkEnd w:id="134"/>
-    <w:bookmarkStart w:id="135" w:name="c.2-residual-analysis"/>
+    <w:bookmarkEnd w:id="136"/>
+    <w:bookmarkStart w:id="137" w:name="c.2-residual-analysis"/>
     <w:p>
       <w:pPr>
         <w:pStyle w:val="Heading4"/>
@@ -18527,8 +18674,8 @@
         <w:t xml:space="preserve">: Strong autocorrelation in residuals suggests the model is missing time-varying structure.</w:t>
       </w:r>
     </w:p>
-    <w:bookmarkEnd w:id="135"/>
-    <w:bookmarkStart w:id="136" w:name="c.3-parameter-stability-checks"/>
+    <w:bookmarkEnd w:id="137"/>
+    <w:bookmarkStart w:id="138" w:name="c.3-parameter-stability-checks"/>
     <w:p>
       <w:pPr>
         <w:pStyle w:val="Heading4"/>
@@ -18715,8 +18862,8 @@
         <w:t xml:space="preserve">The sensitivity analysis (§3.3 and Figure fig. 7) provides a systematic assessment of parameter stability.</w:t>
       </w:r>
     </w:p>
-    <w:bookmarkEnd w:id="136"/>
-    <w:bookmarkStart w:id="137" w:name="c.4-quiet-window-overlay-plots"/>
+    <w:bookmarkEnd w:id="138"/>
+    <w:bookmarkStart w:id="139" w:name="c.4-quiet-window-overlay-plots"/>
     <w:p>
       <w:pPr>
         <w:pStyle w:val="Heading4"/>
@@ -18784,10 +18931,10 @@
         </w:pict>
       </w:r>
     </w:p>
-    <w:bookmarkEnd w:id="137"/>
-    <w:bookmarkEnd w:id="138"/>
     <w:bookmarkEnd w:id="139"/>
-    <w:bookmarkStart w:id="148" w:name="references"/>
+    <w:bookmarkEnd w:id="140"/>
+    <w:bookmarkEnd w:id="141"/>
+    <w:bookmarkStart w:id="150" w:name="references"/>
     <w:p>
       <w:pPr>
         <w:pStyle w:val="Heading2"/>
@@ -18796,8 +18943,8 @@
         <w:t xml:space="preserve">References</w:t>
       </w:r>
     </w:p>
-    <w:bookmarkStart w:id="147" w:name="refs"/>
-    <w:bookmarkStart w:id="141" w:name="ref-vaupel1979"/>
+    <w:bookmarkStart w:id="149" w:name="refs"/>
+    <w:bookmarkStart w:id="143" w:name="ref-vaupel1979"/>
     <w:p>
       <w:pPr>
         <w:pStyle w:val="Bibliography"/>
@@ -18827,7 +18974,7 @@
       <w:r>
         <w:t xml:space="preserve">. 1979;16(3):439-454. doi:</w:t>
       </w:r>
-      <w:hyperlink r:id="rId140">
+      <w:hyperlink r:id="rId142">
         <w:r>
           <w:rPr>
             <w:rStyle w:val="Hyperlink"/>
@@ -18836,8 +18983,8 @@
         </w:r>
       </w:hyperlink>
     </w:p>
-    <w:bookmarkEnd w:id="141"/>
-    <w:bookmarkStart w:id="143" w:name="ref-obel2024"/>
+    <w:bookmarkEnd w:id="143"/>
+    <w:bookmarkStart w:id="145" w:name="ref-obel2024"/>
     <w:p>
       <w:pPr>
         <w:pStyle w:val="Bibliography"/>
@@ -18918,7 +19065,7 @@
       <w:r>
         <w:t xml:space="preserve">. 2024;Volume 16:501-512. doi:</w:t>
       </w:r>
-      <w:hyperlink r:id="rId142">
+      <w:hyperlink r:id="rId144">
         <w:r>
           <w:rPr>
             <w:rStyle w:val="Hyperlink"/>
@@ -18927,8 +19074,8 @@
         </w:r>
       </w:hyperlink>
     </w:p>
-    <w:bookmarkEnd w:id="143"/>
-    <w:bookmarkStart w:id="145" w:name="ref-chemaitelly2025"/>
+    <w:bookmarkEnd w:id="145"/>
+    <w:bookmarkStart w:id="147" w:name="ref-chemaitelly2025"/>
     <w:p>
       <w:pPr>
         <w:pStyle w:val="Bibliography"/>
@@ -18979,7 +19126,7 @@
       <w:r>
         <w:t xml:space="preserve">. 2025;14:e103690. doi:</w:t>
       </w:r>
-      <w:hyperlink r:id="rId144">
+      <w:hyperlink r:id="rId146">
         <w:r>
           <w:rPr>
             <w:rStyle w:val="Hyperlink"/>
@@ -18988,8 +19135,8 @@
         </w:r>
       </w:hyperlink>
     </w:p>
-    <w:bookmarkEnd w:id="145"/>
-    <w:bookmarkStart w:id="146" w:name="ref-sanca2024"/>
+    <w:bookmarkEnd w:id="147"/>
+    <w:bookmarkStart w:id="148" w:name="ref-sanca2024"/>
     <w:p>
       <w:pPr>
         <w:pStyle w:val="Bibliography"/>
@@ -19038,10 +19185,10 @@
         <w:t xml:space="preserve">. Published online 2024.</w:t>
       </w:r>
     </w:p>
-    <w:bookmarkEnd w:id="146"/>
-    <w:bookmarkEnd w:id="147"/>
     <w:bookmarkEnd w:id="148"/>
     <w:bookmarkEnd w:id="149"/>
+    <w:bookmarkEnd w:id="150"/>
+    <w:bookmarkEnd w:id="151"/>
     <w:sectPr>
       <w:footnotePr>
         <w:numRestart w:val="eachSect"/>

</xml_diff>

<commit_message>
all chanes made. now ready for Cox comparison
</commit_message>
<xml_diff>
--- a/documentation/preprint/paper.docx
+++ b/documentation/preprint/paper.docx
@@ -2,7 +2,7 @@
 <file path=word/document.xml><?xml version="1.0" encoding="utf-8"?>
 <w:document xmlns:w="http://schemas.openxmlformats.org/wordprocessingml/2006/main" xmlns:m="http://schemas.openxmlformats.org/officeDocument/2006/math" xmlns:r="http://schemas.openxmlformats.org/officeDocument/2006/relationships" xmlns:o="urn:schemas-microsoft-com:office:office" xmlns:v="urn:schemas-microsoft-com:vml" xmlns:w10="urn:schemas-microsoft-com:office:word" xmlns:a="http://schemas.openxmlformats.org/drawingml/2006/main" xmlns:pic="http://schemas.openxmlformats.org/drawingml/2006/picture" xmlns:wp="http://schemas.openxmlformats.org/drawingml/2006/wordprocessingDrawing">
   <w:body>
-    <w:bookmarkStart w:id="169" w:name="X7e352faca4f4abc41f11b7392747c843df7c7d0"/>
+    <w:bookmarkStart w:id="171" w:name="X7e352faca4f4abc41f11b7392747c843df7c7d0"/>
     <w:p>
       <w:pPr>
         <w:pStyle w:val="Heading1"/>
@@ -1770,7 +1770,7 @@
           <w:b/>
           <w:bCs/>
         </w:rPr>
-        <w:t xml:space="preserve">Table X. Positioning KCOR among retrospective methods (corrected).</w:t>
+        <w:t xml:space="preserve">Table 1. Positioning KCOR among retrospective methods (corrected).</w:t>
       </w:r>
       <w:r>
         <w:br/>
@@ -2619,7 +2619,7 @@
     </w:p>
     <w:bookmarkEnd w:id="20"/>
     <w:bookmarkEnd w:id="21"/>
-    <w:bookmarkStart w:id="64" w:name="methods"/>
+    <w:bookmarkStart w:id="66" w:name="methods"/>
     <w:p>
       <w:pPr>
         <w:pStyle w:val="Heading2"/>
@@ -3112,7 +3112,7 @@
         <w:t xml:space="preserve">For COVID-19 vaccination analyses, intervention count corresponds to the number of vaccine doses received; more generally, this can index any discrete exposure level.</w:t>
       </w:r>
     </w:p>
-    <w:bookmarkStart w:id="25" w:name="X3cd5af7e7f64c4d54a11e3f31c65ccba93efc7a"/>
+    <w:bookmarkStart w:id="26" w:name="X3cd5af7e7f64c4d54a11e3f31c65ccba93efc7a"/>
     <w:p>
       <w:pPr>
         <w:pStyle w:val="Heading3"/>
@@ -3479,8 +3479,66 @@
       </w:r>
     </w:p>
     <w:bookmarkEnd w:id="24"/>
+    <w:bookmarkStart w:id="25" w:name="X19be1cc8b4f22674f4fa31b60c80ceca3407093"/>
+    <w:p>
+      <w:pPr>
+        <w:pStyle w:val="Heading4"/>
+      </w:pPr>
+      <w:r>
+        <w:t xml:space="preserve">2.1.3 Model diagnostics and falsification criteria</w:t>
+      </w:r>
+    </w:p>
+    <w:p>
+      <w:pPr>
+        <w:pStyle w:val="FirstParagraph"/>
+      </w:pPr>
+      <w:r>
+        <w:t xml:space="preserve">KCOR is not validated by goodness-of-fit alone. Instead, it implies a set of independent structural diagnostics that must be satisfied simultaneously. These diagnostics are defined ex ante and provide explicit failure modes: violation of any one constitutes evidence against model adequacy rather than a need for reinterpretation.</w:t>
+      </w:r>
+    </w:p>
+    <w:p>
+      <w:pPr>
+        <w:pStyle w:val="BodyText"/>
+      </w:pPr>
+      <w:r>
+        <w:t xml:space="preserve">Specifically, KCOR implies that (i) unvaccinated cohorts drawn from heterogeneous populations exhibit non-zero gamma frailty with visible curvature in cumulative hazard; (ii) cohorts subject to strong selective uptake exhibit near-zero estimated frailty (</w:t>
+      </w:r>
+      <m:oMath>
+        <m:acc>
+          <m:accPr>
+            <m:chr m:val="̂"/>
+          </m:accPr>
+          <m:e>
+            <m:r>
+              <m:t>θ</m:t>
+            </m:r>
+          </m:e>
+        </m:acc>
+        <m:r>
+          <m:rPr>
+            <m:sty m:val="p"/>
+          </m:rPr>
+          <m:t>≈</m:t>
+        </m:r>
+        <m:r>
+          <m:t>0</m:t>
+        </m:r>
+      </m:oMath>
+      <w:r>
+        <w:t xml:space="preserve">) and approximately linear cumulative hazards during epidemiologically quiet windows; (iii) fitted frailty parameters vary coherently with age, reflecting the interaction between baseline hazard and heterogeneity rather than enforcing monotonicity; and (iv) cumulative hazard ratios converge to stable asymptotes following KCOR normalization.</w:t>
+      </w:r>
+    </w:p>
+    <w:p>
+      <w:pPr>
+        <w:pStyle w:val="BodyText"/>
+      </w:pPr>
+      <w:r>
+        <w:t xml:space="preserve">Importantly, none of these properties are imposed as constraints or priors. All emerge from the data. In low-information regimes (e.g., sparse events or highly selected cohorts), KCOR is expected to degrade toward instability or attenuation rather than producing spurious effects. These behaviors provide a falsifiable diagnostic framework rather than a model-tuning mechanism.</w:t>
+      </w:r>
+    </w:p>
     <w:bookmarkEnd w:id="25"/>
-    <w:bookmarkStart w:id="27" w:name="cohort-construction-and-estimand"/>
+    <w:bookmarkEnd w:id="26"/>
+    <w:bookmarkStart w:id="28" w:name="cohort-construction-and-estimand"/>
     <w:p>
       <w:pPr>
         <w:pStyle w:val="Heading3"/>
@@ -3668,7 +3726,7 @@
         <w:t xml:space="preserve">, defined as death from any cause occurring after cohort enrollment. KCOR therefore does not target a cause-specific hazard and is not framed as a competing risks analysis. This choice is deliberate: selection-induced depletion operates on overall mortality risk regardless of cause, and restricting to cause-specific outcomes requires additional assumptions and introduces sensitivity to misclassification and post-treatment information. Extensions of KCOR to cause-specific outcomes are possible but are outside the scope of this methods paper.</w:t>
       </w:r>
     </w:p>
-    <w:bookmarkStart w:id="26" w:name="Xcc9d8eae92928ff9c0042d8fe45a8a74421cd30"/>
+    <w:bookmarkStart w:id="27" w:name="Xcc9d8eae92928ff9c0042d8fe45a8a74421cd30"/>
     <w:p>
       <w:pPr>
         <w:pStyle w:val="Heading4"/>
@@ -3793,9 +3851,9 @@
         <w:t xml:space="preserve">All KCOR results presented in this paper can be reproduced from any data representation that conforms to this specification.</w:t>
       </w:r>
     </w:p>
-    <w:bookmarkEnd w:id="26"/>
     <w:bookmarkEnd w:id="27"/>
-    <w:bookmarkStart w:id="30" w:name="X217ef8b21ee5f5d43c75156094bead796d55408"/>
+    <w:bookmarkEnd w:id="28"/>
+    <w:bookmarkStart w:id="31" w:name="X217ef8b21ee5f5d43c75156094bead796d55408"/>
     <w:p>
       <w:pPr>
         <w:pStyle w:val="Heading3"/>
@@ -3942,7 +4000,7 @@
       <w:pPr>
         <w:pStyle w:val="BodyText"/>
       </w:pPr>
-      <w:bookmarkStart w:id="28" w:name="eq:hazard-discrete"/>
+      <w:bookmarkStart w:id="29" w:name="eq:hazard-discrete"/>
       <m:oMathPara>
         <m:oMathParaPr>
           <m:jc m:val="center"/>
@@ -4121,7 +4179,7 @@
           </m:r>
         </m:oMath>
       </m:oMathPara>
-      <w:bookmarkEnd w:id="28"/>
+      <w:bookmarkEnd w:id="29"/>
     </w:p>
     <w:p>
       <w:pPr>
@@ -4148,7 +4206,7 @@
       <w:pPr>
         <w:pStyle w:val="BodyText"/>
       </w:pPr>
-      <w:bookmarkStart w:id="29" w:name="eq:cumhazard-observed"/>
+      <w:bookmarkStart w:id="30" w:name="eq:cumhazard-observed"/>
       <m:oMathPara>
         <m:oMathParaPr>
           <m:jc m:val="center"/>
@@ -4355,10 +4413,10 @@
           </m:r>
         </m:oMath>
       </m:oMathPara>
-      <w:bookmarkEnd w:id="29"/>
-    </w:p>
-    <w:bookmarkEnd w:id="30"/>
-    <w:bookmarkStart w:id="43" w:name="Xe033a348c5bd6b05b57c8d9f7299f5850ccd667"/>
+      <w:bookmarkEnd w:id="30"/>
+    </w:p>
+    <w:bookmarkEnd w:id="31"/>
+    <w:bookmarkStart w:id="44" w:name="Xe033a348c5bd6b05b57c8d9f7299f5850ccd667"/>
     <w:p>
       <w:pPr>
         <w:pStyle w:val="Heading3"/>
@@ -4367,7 +4425,7 @@
         <w:t xml:space="preserve">2.4 Selection model: gamma frailty and the cumulative-hazard identity</w:t>
       </w:r>
     </w:p>
-    <w:bookmarkStart w:id="32" w:name="X1613f91e2d32d239863b345c5f5c082f741e4a2"/>
+    <w:bookmarkStart w:id="33" w:name="X1613f91e2d32d239863b345c5f5c082f741e4a2"/>
     <w:p>
       <w:pPr>
         <w:pStyle w:val="Heading4"/>
@@ -4402,7 +4460,7 @@
       <w:pPr>
         <w:pStyle w:val="BodyText"/>
       </w:pPr>
-      <w:bookmarkStart w:id="31" w:name="eq:individual-hazard-frailty"/>
+      <w:bookmarkStart w:id="32" w:name="eq:individual-hazard-frailty"/>
       <m:oMathPara>
         <m:oMathParaPr>
           <m:jc m:val="center"/>
@@ -4692,7 +4750,7 @@
           </m:r>
         </m:oMath>
       </m:oMathPara>
-      <w:bookmarkEnd w:id="31"/>
+      <w:bookmarkEnd w:id="32"/>
     </w:p>
     <w:p>
       <w:pPr>
@@ -4899,8 +4957,8 @@
         <w:t xml:space="preserve">denotes unobserved, time-invariant multiplicative heterogeneity in baseline mortality risk at cohort entry. It is not interpreted as a specific biological attribute and is not treated as a causal mediator of vaccination. Rather, it is a statistical construct capturing latent heterogeneity that produces selective depletion over time and induces curvature in cohort-level hazards and cumulative hazards. KCOR uses frailty as a geometric device to model and remove selection-induced curvature prior to cohort comparison.</w:t>
       </w:r>
     </w:p>
-    <w:bookmarkEnd w:id="32"/>
-    <w:bookmarkStart w:id="40" w:name="gamma-frailty-identity-core-mathematics"/>
+    <w:bookmarkEnd w:id="33"/>
+    <w:bookmarkStart w:id="41" w:name="gamma-frailty-identity-core-mathematics"/>
     <w:p>
       <w:pPr>
         <w:pStyle w:val="Heading4"/>
@@ -4921,7 +4979,7 @@
       <w:pPr>
         <w:pStyle w:val="BodyText"/>
       </w:pPr>
-      <w:bookmarkStart w:id="33" w:name="eq:baseline-cumhazard"/>
+      <w:bookmarkStart w:id="34" w:name="eq:baseline-cumhazard"/>
       <m:oMathPara>
         <m:oMathParaPr>
           <m:jc m:val="center"/>
@@ -5060,7 +5118,7 @@
           </m:r>
         </m:oMath>
       </m:oMathPara>
-      <w:bookmarkEnd w:id="33"/>
+      <w:bookmarkEnd w:id="34"/>
     </w:p>
     <w:p>
       <w:pPr>
@@ -5074,7 +5132,7 @@
       <w:pPr>
         <w:pStyle w:val="BodyText"/>
       </w:pPr>
-      <w:bookmarkStart w:id="34" w:name="eq:gamma-frailty-identity"/>
+      <w:bookmarkStart w:id="35" w:name="eq:gamma-frailty-identity"/>
       <m:oMathPara>
         <m:oMathParaPr>
           <m:jc m:val="center"/>
@@ -5262,7 +5320,7 @@
           </m:r>
         </m:oMath>
       </m:oMathPara>
-      <w:bookmarkEnd w:id="34"/>
+      <w:bookmarkEnd w:id="35"/>
     </w:p>
     <w:p>
       <w:pPr>
@@ -5276,7 +5334,7 @@
       <w:pPr>
         <w:pStyle w:val="BodyText"/>
       </w:pPr>
-      <w:bookmarkStart w:id="35" w:name="eq:gamma-frailty-inversion"/>
+      <w:bookmarkStart w:id="36" w:name="eq:gamma-frailty-inversion"/>
       <m:oMathPara>
         <m:oMathParaPr>
           <m:jc m:val="center"/>
@@ -5448,7 +5506,7 @@
           </m:r>
         </m:oMath>
       </m:oMathPara>
-      <w:bookmarkEnd w:id="35"/>
+      <w:bookmarkEnd w:id="36"/>
     </w:p>
     <w:p>
       <w:pPr>
@@ -5471,7 +5529,7 @@
         <w:t xml:space="preserve">: it transforms the observed cumulative hazard into a depletion-neutralized baseline cumulative hazard for each cohort. Figure fig. 1 illustrates this logic schematically.</w:t>
       </w:r>
     </w:p>
-    <w:bookmarkStart w:id="39" w:name="fig:kcor_v6_schematic"/>
+    <w:bookmarkStart w:id="40" w:name="fig:kcor_v6_schematic"/>
     <w:p>
       <w:pPr>
         <w:pStyle w:val="CaptionedFigure"/>
@@ -5481,18 +5539,18 @@
           <wp:inline>
             <wp:extent cx="5334000" cy="1417316"/>
             <wp:effectExtent b="0" l="0" r="0" t="0"/>
-            <wp:docPr descr="Figure 1: Three-panel schematic illustrating the KCOR v6 normalization logic. Left: individual hazards differ only by multiplicative frailty z, with no treatment effect. Middle: aggregation over heterogeneous frailty induces cohort-level curvature in observed cumulative hazards H^{\mathrm{obs}}(t) despite identical baseline hazards. Right: inversion of the gamma-frailty identity recovers aligned baseline cumulative hazards H_0(t), demonstrating depletion-neutralization. This figure is schematic and intended for conceptual illustration; it does not represent empirical data." title="" id="37" name="Picture"/>
+            <wp:docPr descr="Figure 1: Three-panel schematic illustrating the KCOR v6 normalization logic. Left: individual hazards differ only by multiplicative frailty z, with no treatment effect. Middle: aggregation over heterogeneous frailty induces cohort-level curvature in observed cumulative hazards H^{\mathrm{obs}}(t) despite identical baseline hazards. Right: inversion of the gamma-frailty identity recovers aligned baseline cumulative hazards H_0(t), demonstrating depletion-neutralization. This figure is schematic and intended for conceptual illustration; it does not represent empirical data." title="" id="38" name="Picture"/>
             <a:graphic>
               <a:graphicData uri="http://schemas.openxmlformats.org/drawingml/2006/picture">
                 <pic:pic>
                   <pic:nvPicPr>
-                    <pic:cNvPr descr="figures/fig1_kcor_v6_schematic.png" id="38" name="Picture"/>
+                    <pic:cNvPr descr="figures/fig1_kcor_v6_schematic.png" id="39" name="Picture"/>
                     <pic:cNvPicPr>
                       <a:picLocks noChangeArrowheads="1" noChangeAspect="1"/>
                     </pic:cNvPicPr>
                   </pic:nvPicPr>
                   <pic:blipFill>
-                    <a:blip r:embed="rId36"/>
+                    <a:blip r:embed="rId37"/>
                     <a:stretch>
                       <a:fillRect/>
                     </a:stretch>
@@ -5626,9 +5684,9 @@
         <w:t xml:space="preserve">, demonstrating depletion-neutralization. This figure is schematic and intended for conceptual illustration; it does not represent empirical data.</w:t>
       </w:r>
     </w:p>
-    <w:bookmarkEnd w:id="39"/>
     <w:bookmarkEnd w:id="40"/>
-    <w:bookmarkStart w:id="42" w:name="baseline-shape-for-fitting-default"/>
+    <w:bookmarkEnd w:id="41"/>
+    <w:bookmarkStart w:id="43" w:name="baseline-shape-for-fitting-default"/>
     <w:p>
       <w:pPr>
         <w:pStyle w:val="Heading4"/>
@@ -5672,7 +5730,7 @@
       <w:pPr>
         <w:pStyle w:val="BodyText"/>
       </w:pPr>
-      <w:bookmarkStart w:id="41" w:name="eq:baseline-shape-default"/>
+      <w:bookmarkStart w:id="42" w:name="eq:baseline-shape-default"/>
       <m:oMathPara>
         <m:oMathParaPr>
           <m:jc m:val="center"/>
@@ -5881,7 +5939,7 @@
           </m:r>
         </m:oMath>
       </m:oMathPara>
-      <w:bookmarkEnd w:id="41"/>
+      <w:bookmarkEnd w:id="42"/>
     </w:p>
     <w:p>
       <w:pPr>
@@ -5891,9 +5949,9 @@
         <w:t xml:space="preserve">This choice minimizes degrees of freedom and forces curvature during quiet periods to be explained by selection (frailty) rather than by an explicit time-varying baseline.</w:t>
       </w:r>
     </w:p>
-    <w:bookmarkEnd w:id="42"/>
     <w:bookmarkEnd w:id="43"/>
-    <w:bookmarkStart w:id="48" w:name="Xfdb8007c0d5e3881e25330c14af100f17b2daac"/>
+    <w:bookmarkEnd w:id="44"/>
+    <w:bookmarkStart w:id="49" w:name="Xfdb8007c0d5e3881e25330c14af100f17b2daac"/>
     <w:p>
       <w:pPr>
         <w:pStyle w:val="Heading3"/>
@@ -6137,7 +6195,7 @@
       <w:pPr>
         <w:pStyle w:val="BodyText"/>
       </w:pPr>
-      <w:bookmarkStart w:id="44" w:name="eq:hobs-model"/>
+      <w:bookmarkStart w:id="45" w:name="eq:hobs-model"/>
       <m:oMathPara>
         <m:oMathParaPr>
           <m:jc m:val="center"/>
@@ -6352,7 +6410,7 @@
           </m:r>
         </m:oMath>
       </m:oMathPara>
-      <w:bookmarkEnd w:id="44"/>
+      <w:bookmarkEnd w:id="45"/>
     </w:p>
     <w:p>
       <w:pPr>
@@ -6914,7 +6972,7 @@
       <w:pPr>
         <w:pStyle w:val="BodyText"/>
       </w:pPr>
-      <w:bookmarkStart w:id="45" w:name="eq:nls-objective"/>
+      <w:bookmarkStart w:id="46" w:name="eq:nls-objective"/>
       <m:oMathPara>
         <m:oMathParaPr>
           <m:jc m:val="center"/>
@@ -7286,7 +7344,7 @@
           </m:r>
         </m:oMath>
       </m:oMathPara>
-      <w:bookmarkEnd w:id="45"/>
+      <w:bookmarkEnd w:id="46"/>
     </w:p>
     <w:p>
       <w:pPr>
@@ -7365,7 +7423,7 @@
         <w:t xml:space="preserve">-space) that directly reflect the quality of the depletion fit. Likelihood-based fitting can be treated as a sensitivity analysis, but is not required for the normalization identity itself.</w:t>
       </w:r>
     </w:p>
-    <w:bookmarkStart w:id="47" w:name="Xe8a10ef5300e92906803826dd2f983db929cd63"/>
+    <w:bookmarkStart w:id="48" w:name="Xe8a10ef5300e92906803826dd2f983db929cd63"/>
     <w:p>
       <w:pPr>
         <w:pStyle w:val="Heading4"/>
@@ -7782,7 +7840,7 @@
       <w:pPr>
         <w:pStyle w:val="FirstParagraph"/>
       </w:pPr>
-      <w:bookmarkStart w:id="46" w:name="eq:hazard-from-mr-improved"/>
+      <w:bookmarkStart w:id="47" w:name="eq:hazard-from-mr-improved"/>
       <m:oMathPara>
         <m:oMathParaPr>
           <m:jc m:val="center"/>
@@ -7991,7 +8049,7 @@
           </m:r>
         </m:oMath>
       </m:oMathPara>
-      <w:bookmarkEnd w:id="46"/>
+      <w:bookmarkEnd w:id="47"/>
     </w:p>
     <w:p>
       <w:pPr>
@@ -8123,9 +8181,9 @@
         <w:t xml:space="preserve">).</w:t>
       </w:r>
     </w:p>
-    <w:bookmarkEnd w:id="47"/>
     <w:bookmarkEnd w:id="48"/>
-    <w:bookmarkStart w:id="52" w:name="X4d4e1eb8e5bdb9352843dc31d38f9e9bf82faa0"/>
+    <w:bookmarkEnd w:id="49"/>
+    <w:bookmarkStart w:id="53" w:name="X4d4e1eb8e5bdb9352843dc31d38f9e9bf82faa0"/>
     <w:p>
       <w:pPr>
         <w:pStyle w:val="Heading3"/>
@@ -8160,7 +8218,7 @@
       <w:pPr>
         <w:pStyle w:val="BodyText"/>
       </w:pPr>
-      <w:bookmarkStart w:id="49" w:name="eq:normalized-cumhazard"/>
+      <w:bookmarkStart w:id="50" w:name="eq:normalized-cumhazard"/>
       <m:oMathPara>
         <m:oMathParaPr>
           <m:jc m:val="center"/>
@@ -8353,7 +8411,7 @@
           </m:r>
         </m:oMath>
       </m:oMathPara>
-      <w:bookmarkEnd w:id="49"/>
+      <w:bookmarkEnd w:id="50"/>
     </w:p>
     <w:p>
       <w:pPr>
@@ -8488,7 +8546,7 @@
       <w:pPr>
         <w:pStyle w:val="BodyText"/>
       </w:pPr>
-      <w:bookmarkStart w:id="50" w:name="eq:normalized-hazard-diff"/>
+      <w:bookmarkStart w:id="51" w:name="eq:normalized-hazard-diff"/>
       <m:oMathPara>
         <m:oMathParaPr>
           <m:jc m:val="center"/>
@@ -8670,7 +8728,7 @@
           </m:r>
         </m:oMath>
       </m:oMathPara>
-      <w:bookmarkEnd w:id="50"/>
+      <w:bookmarkEnd w:id="51"/>
     </w:p>
     <w:p>
       <w:pPr>
@@ -8793,7 +8851,7 @@
         <w:t xml:space="preserve">is not itself the estimand of interest. Its role is to place cohorts into a common comparison space in which selection-induced depletion dynamics have been removed. The substantive comparison—and therefore the inferential signal—arises only when these normalized cumulative hazards are compared across cohorts via the KCOR estimator (§2.8). Because normalization operates in cumulative-hazard space and removes time-varying curvature rather than rescaling instantaneous hazards, applying Cox regression to normalized outputs generally re-introduces misspecification. Applying standard proportional-hazards or regression-based estimators after normalization is generally inappropriate, because the comparison is cumulative by construction and because residual non-proportionality is precisely what KCOR is designed to reveal. KCOR therefore integrates normalization and comparison into a single, internally consistent system.</w:t>
       </w:r>
     </w:p>
-    <w:bookmarkStart w:id="51" w:name="Xc1f19c71d062175674bff138482e70845d20a7b"/>
+    <w:bookmarkStart w:id="52" w:name="Xc1f19c71d062175674bff138482e70845d20a7b"/>
     <w:p>
       <w:pPr>
         <w:pStyle w:val="Heading4"/>
@@ -9356,9 +9414,9 @@
         <w:t xml:space="preserve">estimate.</w:t>
       </w:r>
     </w:p>
-    <w:bookmarkEnd w:id="51"/>
     <w:bookmarkEnd w:id="52"/>
-    <w:bookmarkStart w:id="54" w:name="stabilization-early-weeks"/>
+    <w:bookmarkEnd w:id="53"/>
+    <w:bookmarkStart w:id="55" w:name="stabilization-early-weeks"/>
     <w:p>
       <w:pPr>
         <w:pStyle w:val="Heading3"/>
@@ -9387,7 +9445,7 @@
       <w:pPr>
         <w:pStyle w:val="BodyText"/>
       </w:pPr>
-      <w:bookmarkStart w:id="53" w:name="eq:effective-hazard-skip"/>
+      <w:bookmarkStart w:id="54" w:name="eq:effective-hazard-skip"/>
       <m:oMathPara>
         <m:oMathParaPr>
           <m:jc m:val="center"/>
@@ -9714,7 +9772,7 @@
           </m:r>
         </m:oMath>
       </m:oMathPara>
-      <w:bookmarkEnd w:id="53"/>
+      <w:bookmarkEnd w:id="54"/>
     </w:p>
     <w:p>
       <w:pPr>
@@ -9840,8 +9898,8 @@
         <w:t xml:space="preserve">as in §2.3.</w:t>
       </w:r>
     </w:p>
-    <w:bookmarkEnd w:id="54"/>
-    <w:bookmarkStart w:id="56" w:name="kcor-estimator-v6"/>
+    <w:bookmarkEnd w:id="55"/>
+    <w:bookmarkStart w:id="57" w:name="kcor-estimator-v6"/>
     <w:p>
       <w:pPr>
         <w:pStyle w:val="Heading3"/>
@@ -9887,7 +9945,7 @@
       <w:pPr>
         <w:pStyle w:val="BodyText"/>
       </w:pPr>
-      <w:bookmarkStart w:id="55" w:name="eq:kcor-estimator"/>
+      <w:bookmarkStart w:id="56" w:name="eq:kcor-estimator"/>
       <m:oMathPara>
         <m:oMathParaPr>
           <m:jc m:val="center"/>
@@ -10059,7 +10117,7 @@
           </m:r>
         </m:oMath>
       </m:oMathPara>
-      <w:bookmarkEnd w:id="55"/>
+      <w:bookmarkEnd w:id="56"/>
     </w:p>
     <w:p>
       <w:pPr>
@@ -10069,8 +10127,8 @@
         <w:t xml:space="preserve">This is a cumulative comparison in hazard space after removing cohort-specific selection-induced depletion dynamics estimated during quiet periods.</w:t>
       </w:r>
     </w:p>
-    <w:bookmarkEnd w:id="56"/>
-    <w:bookmarkStart w:id="57" w:name="uncertainty-quantification"/>
+    <w:bookmarkEnd w:id="57"/>
+    <w:bookmarkStart w:id="58" w:name="uncertainty-quantification"/>
     <w:p>
       <w:pPr>
         <w:pStyle w:val="Heading3"/>
@@ -10192,8 +10250,8 @@
         <w:t xml:space="preserve">Uncertainty intervals reflect stochastic event realization and model-fit uncertainty in the selection-parameter estimation. They do not assume sampling from a superpopulation and may be interpreted as uncertainty conditional on the observed risk sets and modeling assumptions.</w:t>
       </w:r>
     </w:p>
-    <w:bookmarkEnd w:id="57"/>
-    <w:bookmarkStart w:id="63" w:name="Xf552aaad3b83b889e2d08c64d65c17176bae771"/>
+    <w:bookmarkEnd w:id="58"/>
+    <w:bookmarkStart w:id="64" w:name="Xf552aaad3b83b889e2d08c64d65c17176bae771"/>
     <w:p>
       <w:pPr>
         <w:pStyle w:val="Heading3"/>
@@ -10210,7 +10268,7 @@
         <w:t xml:space="preserve">Table tbl. 4 summarizes the complete KCOR v6 pipeline.</w:t>
       </w:r>
     </w:p>
-    <w:bookmarkStart w:id="58" w:name="tbl:KCOR_algorithm"/>
+    <w:bookmarkStart w:id="59" w:name="tbl:KCOR_algorithm"/>
     <w:p>
       <w:pPr>
         <w:pStyle w:val="TableCaption"/>
@@ -11139,7 +11197,7 @@
         </w:tc>
       </w:tr>
     </w:tbl>
-    <w:bookmarkEnd w:id="58"/>
+    <w:bookmarkEnd w:id="59"/>
     <w:p>
       <w:r>
         <w:pict>
@@ -11147,7 +11205,7 @@
         </w:pict>
       </w:r>
     </w:p>
-    <w:bookmarkStart w:id="62" w:name="fig:kcor_workflow"/>
+    <w:bookmarkStart w:id="63" w:name="fig:kcor_workflow"/>
     <w:p>
       <w:pPr>
         <w:pStyle w:val="CaptionedFigure"/>
@@ -11157,18 +11215,18 @@
           <wp:inline>
             <wp:extent cx="5334000" cy="4287328"/>
             <wp:effectExtent b="0" l="0" r="0" t="0"/>
-            <wp:docPr descr="Figure 2: KCOR as an integrated depletion-neutralized comparison system. The KCOR pipeline operates as a single, end-to-end system. Observed cohort cumulative hazards are first mapped into depletion-neutralized hazard space via gamma-frailty inversion. This normalization step alone does not constitute inference. The KCOR estimator then compares normalized cumulative hazards via a cumulative ratio, which is the estimand that determines whether one cohort experienced higher or lower cumulative event risk than another under the stated assumptions. Diagnostic checks shown alongside the workflow indicate when depletion-neutralization is valid and when results should be interpreted cautiously." title="" id="60" name="Picture"/>
+            <wp:docPr descr="Figure 2: KCOR as an integrated depletion-neutralized comparison system. The KCOR pipeline operates as a single, end-to-end system. Observed cohort cumulative hazards are first mapped into depletion-neutralized hazard space via gamma-frailty inversion. This normalization step alone does not constitute inference. The KCOR estimator then compares normalized cumulative hazards via a cumulative ratio, which is the estimand that determines whether one cohort experienced higher or lower cumulative event risk than another under the stated assumptions. Diagnostic checks shown alongside the workflow indicate when depletion-neutralization is valid and when results should be interpreted cautiously." title="" id="61" name="Picture"/>
             <a:graphic>
               <a:graphicData uri="http://schemas.openxmlformats.org/drawingml/2006/picture">
                 <pic:pic>
                   <pic:nvPicPr>
-                    <pic:cNvPr descr="figures/fig_kcor_workflow.png" id="61" name="Picture"/>
+                    <pic:cNvPr descr="figures/fig_kcor_workflow.png" id="62" name="Picture"/>
                     <pic:cNvPicPr>
                       <a:picLocks noChangeArrowheads="1" noChangeAspect="1"/>
                     </pic:cNvPicPr>
                   </pic:nvPicPr>
                   <pic:blipFill>
-                    <a:blip r:embed="rId59"/>
+                    <a:blip r:embed="rId60"/>
                     <a:stretch>
                       <a:fillRect/>
                     </a:stretch>
@@ -11203,10 +11261,28 @@
         <w:t xml:space="preserve">Figure 2: KCOR as an integrated depletion-neutralized comparison system. The KCOR pipeline operates as a single, end-to-end system. Observed cohort cumulative hazards are first mapped into depletion-neutralized hazard space via gamma-frailty inversion. This normalization step alone does not constitute inference. The KCOR estimator then compares normalized cumulative hazards via a cumulative ratio, which is the estimand that determines whether one cohort experienced higher or lower cumulative event risk than another under the stated assumptions. Diagnostic checks shown alongside the workflow indicate when depletion-neutralization is valid and when results should be interpreted cautiously.</w:t>
       </w:r>
     </w:p>
-    <w:bookmarkEnd w:id="62"/>
     <w:bookmarkEnd w:id="63"/>
     <w:bookmarkEnd w:id="64"/>
-    <w:bookmarkStart w:id="114" w:name="validation-and-control-tests"/>
+    <w:bookmarkStart w:id="65" w:name="relationship-to-cox-proportional-hazards"/>
+    <w:p>
+      <w:pPr>
+        <w:pStyle w:val="Heading3"/>
+      </w:pPr>
+      <w:r>
+        <w:t xml:space="preserve">2.11 Relationship to Cox proportional hazards</w:t>
+      </w:r>
+    </w:p>
+    <w:p>
+      <w:pPr>
+        <w:pStyle w:val="FirstParagraph"/>
+      </w:pPr>
+      <w:r>
+        <w:t xml:space="preserve">Cox proportional hazards models estimate instantaneous hazard under the assumption of time-invariant hazard ratios. In observational cohorts with selective uptake and frailty heterogeneity, this assumption is structurally violated, leading to time-varying hazard ratios and cumulative hazard trajectories inconsistent with observed data. Cox estimates are therefore presented here solely for diagnostic illustration to demonstrate assumption failure, not as a competing causal estimator.</w:t>
+      </w:r>
+    </w:p>
+    <w:bookmarkEnd w:id="65"/>
+    <w:bookmarkEnd w:id="66"/>
+    <w:bookmarkStart w:id="116" w:name="validation-and-control-tests"/>
     <w:p>
       <w:pPr>
         <w:pStyle w:val="Heading2"/>
@@ -11267,7 +11343,730 @@
         <w:t xml:space="preserve">when known harm/benefit is injected into otherwise-null data, KCOR reliably detects it.</w:t>
       </w:r>
     </w:p>
-    <w:bookmarkStart w:id="65" w:name="X49c21f7e7289ea359d29dc79a5af219551caf27"/>
+    <w:tbl>
+      <w:tblPr>
+        <w:tblStyle w:val="Table"/>
+        <w:tblW w:type="pct" w:w="5000"/>
+        <w:tblLayout w:type="fixed"/>
+        <w:tblLook w:firstRow="1" w:lastRow="0" w:firstColumn="0" w:lastColumn="0" w:noHBand="0" w:noVBand="0" w:val="0020"/>
+      </w:tblPr>
+      <w:tblGrid>
+        <w:gridCol w:w="2436"/>
+        <w:gridCol w:w="2741"/>
+        <w:gridCol w:w="2741"/>
+      </w:tblGrid>
+      <w:tr>
+        <w:trPr>
+          <w:tblHeader w:val="on"/>
+        </w:trPr>
+        <w:tc>
+          <w:tcPr/>
+          <w:p>
+            <w:pPr>
+              <w:pStyle w:val="Compact"/>
+            </w:pPr>
+            <w:r>
+              <w:t xml:space="preserve">Age band (years)</w:t>
+            </w:r>
+          </w:p>
+        </w:tc>
+        <w:tc>
+          <w:tcPr/>
+          <w:p>
+            <w:pPr>
+              <w:pStyle w:val="Compact"/>
+              <w:jc w:val="right"/>
+            </w:pPr>
+            <m:oMath>
+              <m:acc>
+                <m:accPr>
+                  <m:chr m:val="̂"/>
+                </m:accPr>
+                <m:e>
+                  <m:r>
+                    <m:t>θ</m:t>
+                  </m:r>
+                </m:e>
+              </m:acc>
+            </m:oMath>
+            <w:r>
+              <w:t xml:space="preserve"> </w:t>
+            </w:r>
+            <w:r>
+              <w:t xml:space="preserve">Dose 0 (median)</w:t>
+            </w:r>
+          </w:p>
+        </w:tc>
+        <w:tc>
+          <w:tcPr/>
+          <w:p>
+            <w:pPr>
+              <w:pStyle w:val="Compact"/>
+              <w:jc w:val="right"/>
+            </w:pPr>
+            <m:oMath>
+              <m:acc>
+                <m:accPr>
+                  <m:chr m:val="̂"/>
+                </m:accPr>
+                <m:e>
+                  <m:r>
+                    <m:t>θ</m:t>
+                  </m:r>
+                </m:e>
+              </m:acc>
+            </m:oMath>
+            <w:r>
+              <w:t xml:space="preserve"> </w:t>
+            </w:r>
+            <w:r>
+              <w:t xml:space="preserve">Dose 2 (median)</w:t>
+            </w:r>
+          </w:p>
+        </w:tc>
+      </w:tr>
+      <w:tr>
+        <w:tc>
+          <w:tcPr/>
+          <w:p>
+            <w:pPr>
+              <w:pStyle w:val="Compact"/>
+            </w:pPr>
+            <w:r>
+              <w:t xml:space="preserve">40–49</w:t>
+            </w:r>
+          </w:p>
+        </w:tc>
+        <w:tc>
+          <w:tcPr/>
+          <w:p>
+            <w:pPr>
+              <w:pStyle w:val="Compact"/>
+              <w:jc w:val="right"/>
+            </w:pPr>
+            <w:r>
+              <w:t xml:space="preserve">16.79</w:t>
+            </w:r>
+          </w:p>
+        </w:tc>
+        <w:tc>
+          <w:tcPr/>
+          <w:p>
+            <w:pPr>
+              <w:pStyle w:val="Compact"/>
+              <w:jc w:val="right"/>
+            </w:pPr>
+            <m:oMath>
+              <m:r>
+                <m:t>2.66</m:t>
+              </m:r>
+              <m:r>
+                <m:rPr>
+                  <m:sty m:val="p"/>
+                </m:rPr>
+                <m:t>×</m:t>
+              </m:r>
+              <m:sSup>
+                <m:e>
+                  <m:r>
+                    <m:t>10</m:t>
+                  </m:r>
+                </m:e>
+                <m:sup>
+                  <m:r>
+                    <m:rPr>
+                      <m:sty m:val="p"/>
+                    </m:rPr>
+                    <m:t>−</m:t>
+                  </m:r>
+                  <m:r>
+                    <m:t>6</m:t>
+                  </m:r>
+                </m:sup>
+              </m:sSup>
+            </m:oMath>
+          </w:p>
+        </w:tc>
+      </w:tr>
+      <w:tr>
+        <w:tc>
+          <w:tcPr/>
+          <w:p>
+            <w:pPr>
+              <w:pStyle w:val="Compact"/>
+            </w:pPr>
+            <w:r>
+              <w:t xml:space="preserve">50–59</w:t>
+            </w:r>
+          </w:p>
+        </w:tc>
+        <w:tc>
+          <w:tcPr/>
+          <w:p>
+            <w:pPr>
+              <w:pStyle w:val="Compact"/>
+              <w:jc w:val="right"/>
+            </w:pPr>
+            <w:r>
+              <w:t xml:space="preserve">23.02</w:t>
+            </w:r>
+          </w:p>
+        </w:tc>
+        <w:tc>
+          <w:tcPr/>
+          <w:p>
+            <w:pPr>
+              <w:pStyle w:val="Compact"/>
+              <w:jc w:val="right"/>
+            </w:pPr>
+            <m:oMath>
+              <m:r>
+                <m:t>1.87</m:t>
+              </m:r>
+              <m:r>
+                <m:rPr>
+                  <m:sty m:val="p"/>
+                </m:rPr>
+                <m:t>×</m:t>
+              </m:r>
+              <m:sSup>
+                <m:e>
+                  <m:r>
+                    <m:t>10</m:t>
+                  </m:r>
+                </m:e>
+                <m:sup>
+                  <m:r>
+                    <m:rPr>
+                      <m:sty m:val="p"/>
+                    </m:rPr>
+                    <m:t>−</m:t>
+                  </m:r>
+                  <m:r>
+                    <m:t>4</m:t>
+                  </m:r>
+                </m:sup>
+              </m:sSup>
+            </m:oMath>
+          </w:p>
+        </w:tc>
+      </w:tr>
+      <w:tr>
+        <w:tc>
+          <w:tcPr/>
+          <w:p>
+            <w:pPr>
+              <w:pStyle w:val="Compact"/>
+            </w:pPr>
+            <w:r>
+              <w:t xml:space="preserve">60–69</w:t>
+            </w:r>
+          </w:p>
+        </w:tc>
+        <w:tc>
+          <w:tcPr/>
+          <w:p>
+            <w:pPr>
+              <w:pStyle w:val="Compact"/>
+              <w:jc w:val="right"/>
+            </w:pPr>
+            <w:r>
+              <w:t xml:space="preserve">13.13</w:t>
+            </w:r>
+          </w:p>
+        </w:tc>
+        <w:tc>
+          <w:tcPr/>
+          <w:p>
+            <w:pPr>
+              <w:pStyle w:val="Compact"/>
+              <w:jc w:val="right"/>
+            </w:pPr>
+            <m:oMath>
+              <m:r>
+                <m:t>7.01</m:t>
+              </m:r>
+              <m:r>
+                <m:rPr>
+                  <m:sty m:val="p"/>
+                </m:rPr>
+                <m:t>×</m:t>
+              </m:r>
+              <m:sSup>
+                <m:e>
+                  <m:r>
+                    <m:t>10</m:t>
+                  </m:r>
+                </m:e>
+                <m:sup>
+                  <m:r>
+                    <m:rPr>
+                      <m:sty m:val="p"/>
+                    </m:rPr>
+                    <m:t>−</m:t>
+                  </m:r>
+                  <m:r>
+                    <m:t>18</m:t>
+                  </m:r>
+                </m:sup>
+              </m:sSup>
+            </m:oMath>
+          </w:p>
+        </w:tc>
+      </w:tr>
+      <w:tr>
+        <w:tc>
+          <w:tcPr/>
+          <w:p>
+            <w:pPr>
+              <w:pStyle w:val="Compact"/>
+            </w:pPr>
+            <w:r>
+              <w:t xml:space="preserve">70+</w:t>
+            </w:r>
+          </w:p>
+        </w:tc>
+        <w:tc>
+          <w:tcPr/>
+          <w:p>
+            <w:pPr>
+              <w:pStyle w:val="Compact"/>
+              <w:jc w:val="right"/>
+            </w:pPr>
+            <w:r>
+              <w:t xml:space="preserve">1.89</w:t>
+            </w:r>
+          </w:p>
+        </w:tc>
+        <w:tc>
+          <w:tcPr/>
+          <w:p>
+            <w:pPr>
+              <w:pStyle w:val="Compact"/>
+              <w:jc w:val="right"/>
+            </w:pPr>
+            <m:oMath>
+              <m:r>
+                <m:t>4.50</m:t>
+              </m:r>
+              <m:r>
+                <m:rPr>
+                  <m:sty m:val="p"/>
+                </m:rPr>
+                <m:t>×</m:t>
+              </m:r>
+              <m:sSup>
+                <m:e>
+                  <m:r>
+                    <m:t>10</m:t>
+                  </m:r>
+                </m:e>
+                <m:sup>
+                  <m:r>
+                    <m:rPr>
+                      <m:sty m:val="p"/>
+                    </m:rPr>
+                    <m:t>−</m:t>
+                  </m:r>
+                  <m:r>
+                    <m:t>16</m:t>
+                  </m:r>
+                </m:sup>
+              </m:sSup>
+            </m:oMath>
+          </w:p>
+        </w:tc>
+      </w:tr>
+    </w:tbl>
+    <w:p>
+      <w:pPr>
+        <w:pStyle w:val="BodyText"/>
+      </w:pPr>
+      <w:r>
+        <w:t xml:space="preserve">Table 2. Estimated gamma-frailty variance (</w:t>
+      </w:r>
+      <m:oMath>
+        <m:acc>
+          <m:accPr>
+            <m:chr m:val="̂"/>
+          </m:accPr>
+          <m:e>
+            <m:r>
+              <m:t>θ</m:t>
+            </m:r>
+          </m:e>
+        </m:acc>
+      </m:oMath>
+      <w:r>
+        <w:t xml:space="preserve">) by age band and vaccination status for Czech cohorts enrolled in 2021_24. {#tbl:frailty_diagnostics}</w:t>
+      </w:r>
+    </w:p>
+    <w:p>
+      <w:pPr>
+        <w:pStyle w:val="BodyText"/>
+      </w:pPr>
+      <m:oMath>
+        <m:acc>
+          <m:accPr>
+            <m:chr m:val="̂"/>
+          </m:accPr>
+          <m:e>
+            <m:r>
+              <m:t>θ</m:t>
+            </m:r>
+          </m:e>
+        </m:acc>
+      </m:oMath>
+      <w:r>
+        <w:t xml:space="preserve"> </w:t>
+      </w:r>
+      <w:r>
+        <w:t xml:space="preserve">quantifies unobserved frailty heterogeneity and depletion of susceptibles within cohorts. Near-zero values indicate effectively linear cumulative hazards over the quiet window and are typical of strongly pre-selected cohorts. Values are summarized as medians across enrollment subcohorts within 2021_24.</w:t>
+      </w:r>
+    </w:p>
+    <w:p>
+      <w:pPr>
+        <w:pStyle w:val="BodyText"/>
+      </w:pPr>
+      <w:r>
+        <w:t xml:space="preserve">As shown in Table 2, unvaccinated cohorts exhibit substantial frailty heterogeneity (</w:t>
+      </w:r>
+      <m:oMath>
+        <m:acc>
+          <m:accPr>
+            <m:chr m:val="̂"/>
+          </m:accPr>
+          <m:e>
+            <m:r>
+              <m:t>θ</m:t>
+            </m:r>
+          </m:e>
+        </m:acc>
+        <m:r>
+          <m:rPr>
+            <m:sty m:val="p"/>
+          </m:rPr>
+          <m:t>&gt;</m:t>
+        </m:r>
+        <m:r>
+          <m:t>0</m:t>
+        </m:r>
+      </m:oMath>
+      <w:r>
+        <w:t xml:space="preserve">), while Dose 2 cohorts show near-zero estimated frailty (</w:t>
+      </w:r>
+      <m:oMath>
+        <m:acc>
+          <m:accPr>
+            <m:chr m:val="̂"/>
+          </m:accPr>
+          <m:e>
+            <m:r>
+              <m:t>θ</m:t>
+            </m:r>
+          </m:e>
+        </m:acc>
+        <m:r>
+          <m:rPr>
+            <m:sty m:val="p"/>
+          </m:rPr>
+          <m:t>≈</m:t>
+        </m:r>
+        <m:r>
+          <m:t>0</m:t>
+        </m:r>
+      </m:oMath>
+      <w:r>
+        <w:t xml:space="preserve">) across all age bands, consistent with strong selective uptake prior to follow-up. Frailty variance is largest at younger ages, where low baseline mortality amplifies the impact of heterogeneity on cumulative hazard curvature, and declines at older ages where mortality is compressed and survivors are more homogeneous. No diagnostic reversals or instabilities are observed.</w:t>
+      </w:r>
+    </w:p>
+    <w:p>
+      <w:pPr>
+        <w:pStyle w:val="BodyText"/>
+      </w:pPr>
+      <w:r>
+        <w:t xml:space="preserve">Given the strong frailty heterogeneity shown in Table 2, raw cumulative outcome contrasts (Table 3) are expected to reflect both selection-induced depletion effects and any underlying treatment differences. KCOR normalization removes the depletion component, enabling interpretable comparison of the remaining differences.</w:t>
+      </w:r>
+    </w:p>
+    <w:tbl>
+      <w:tblPr>
+        <w:tblStyle w:val="Table"/>
+        <w:tblW w:type="pct" w:w="5000"/>
+        <w:tblLayout w:type="fixed"/>
+        <w:tblLook w:firstRow="1" w:lastRow="0" w:firstColumn="0" w:lastColumn="0" w:noHBand="0" w:noVBand="0" w:val="0020"/>
+      </w:tblPr>
+      <w:tblGrid>
+        <w:gridCol w:w="1863"/>
+        <w:gridCol w:w="2678"/>
+        <w:gridCol w:w="2795"/>
+        <w:gridCol w:w="582"/>
+      </w:tblGrid>
+      <w:tr>
+        <w:trPr>
+          <w:tblHeader w:val="on"/>
+        </w:trPr>
+        <w:tc>
+          <w:tcPr/>
+          <w:p>
+            <w:pPr>
+              <w:pStyle w:val="Compact"/>
+            </w:pPr>
+            <w:r>
+              <w:t xml:space="preserve">Age band (years)</w:t>
+            </w:r>
+          </w:p>
+        </w:tc>
+        <w:tc>
+          <w:tcPr/>
+          <w:p>
+            <w:pPr>
+              <w:pStyle w:val="Compact"/>
+              <w:jc w:val="right"/>
+            </w:pPr>
+            <w:r>
+              <w:t xml:space="preserve">Dose 0 cumulative hazard</w:t>
+            </w:r>
+          </w:p>
+        </w:tc>
+        <w:tc>
+          <w:tcPr/>
+          <w:p>
+            <w:pPr>
+              <w:pStyle w:val="Compact"/>
+              <w:jc w:val="right"/>
+            </w:pPr>
+            <w:r>
+              <w:t xml:space="preserve">Dose 2 cumulative hazard</w:t>
+            </w:r>
+          </w:p>
+        </w:tc>
+        <w:tc>
+          <w:tcPr/>
+          <w:p>
+            <w:pPr>
+              <w:pStyle w:val="Compact"/>
+              <w:jc w:val="right"/>
+            </w:pPr>
+            <w:r>
+              <w:t xml:space="preserve">Ratio</w:t>
+            </w:r>
+          </w:p>
+        </w:tc>
+      </w:tr>
+      <w:tr>
+        <w:tc>
+          <w:tcPr/>
+          <w:p>
+            <w:pPr>
+              <w:pStyle w:val="Compact"/>
+            </w:pPr>
+            <w:r>
+              <w:t xml:space="preserve">40–49</w:t>
+            </w:r>
+          </w:p>
+        </w:tc>
+        <w:tc>
+          <w:tcPr/>
+          <w:p>
+            <w:pPr>
+              <w:pStyle w:val="Compact"/>
+              <w:jc w:val="right"/>
+            </w:pPr>
+            <w:r>
+              <w:t xml:space="preserve">0.022731</w:t>
+            </w:r>
+          </w:p>
+        </w:tc>
+        <w:tc>
+          <w:tcPr/>
+          <w:p>
+            <w:pPr>
+              <w:pStyle w:val="Compact"/>
+              <w:jc w:val="right"/>
+            </w:pPr>
+            <w:r>
+              <w:t xml:space="preserve">0.012510</w:t>
+            </w:r>
+          </w:p>
+        </w:tc>
+        <w:tc>
+          <w:tcPr/>
+          <w:p>
+            <w:pPr>
+              <w:pStyle w:val="Compact"/>
+              <w:jc w:val="right"/>
+            </w:pPr>
+            <w:r>
+              <w:t xml:space="preserve">1.8171</w:t>
+            </w:r>
+          </w:p>
+        </w:tc>
+      </w:tr>
+      <w:tr>
+        <w:tc>
+          <w:tcPr/>
+          <w:p>
+            <w:pPr>
+              <w:pStyle w:val="Compact"/>
+            </w:pPr>
+            <w:r>
+              <w:t xml:space="preserve">50–59</w:t>
+            </w:r>
+          </w:p>
+        </w:tc>
+        <w:tc>
+          <w:tcPr/>
+          <w:p>
+            <w:pPr>
+              <w:pStyle w:val="Compact"/>
+              <w:jc w:val="right"/>
+            </w:pPr>
+            <w:r>
+              <w:t xml:space="preserve">0.060750</w:t>
+            </w:r>
+          </w:p>
+        </w:tc>
+        <w:tc>
+          <w:tcPr/>
+          <w:p>
+            <w:pPr>
+              <w:pStyle w:val="Compact"/>
+              <w:jc w:val="right"/>
+            </w:pPr>
+            <w:r>
+              <w:t xml:space="preserve">0.035750</w:t>
+            </w:r>
+          </w:p>
+        </w:tc>
+        <w:tc>
+          <w:tcPr/>
+          <w:p>
+            <w:pPr>
+              <w:pStyle w:val="Compact"/>
+              <w:jc w:val="right"/>
+            </w:pPr>
+            <w:r>
+              <w:t xml:space="preserve">1.6993</w:t>
+            </w:r>
+          </w:p>
+        </w:tc>
+      </w:tr>
+      <w:tr>
+        <w:tc>
+          <w:tcPr/>
+          <w:p>
+            <w:pPr>
+              <w:pStyle w:val="Compact"/>
+            </w:pPr>
+            <w:r>
+              <w:t xml:space="preserve">60–69</w:t>
+            </w:r>
+          </w:p>
+        </w:tc>
+        <w:tc>
+          <w:tcPr/>
+          <w:p>
+            <w:pPr>
+              <w:pStyle w:val="Compact"/>
+              <w:jc w:val="right"/>
+            </w:pPr>
+            <w:r>
+              <w:t xml:space="preserve">0.204957</w:t>
+            </w:r>
+          </w:p>
+        </w:tc>
+        <w:tc>
+          <w:tcPr/>
+          <w:p>
+            <w:pPr>
+              <w:pStyle w:val="Compact"/>
+              <w:jc w:val="right"/>
+            </w:pPr>
+            <w:r>
+              <w:t xml:space="preserve">0.083450</w:t>
+            </w:r>
+          </w:p>
+        </w:tc>
+        <w:tc>
+          <w:tcPr/>
+          <w:p>
+            <w:pPr>
+              <w:pStyle w:val="Compact"/>
+              <w:jc w:val="right"/>
+            </w:pPr>
+            <w:r>
+              <w:t xml:space="preserve">2.4561</w:t>
+            </w:r>
+          </w:p>
+        </w:tc>
+      </w:tr>
+      <w:tr>
+        <w:tc>
+          <w:tcPr/>
+          <w:p>
+            <w:pPr>
+              <w:pStyle w:val="Compact"/>
+            </w:pPr>
+            <w:r>
+              <w:t xml:space="preserve">70+</w:t>
+            </w:r>
+          </w:p>
+        </w:tc>
+        <w:tc>
+          <w:tcPr/>
+          <w:p>
+            <w:pPr>
+              <w:pStyle w:val="Compact"/>
+              <w:jc w:val="right"/>
+            </w:pPr>
+            <w:r>
+              <w:t xml:space="preserve">1.347411</w:t>
+            </w:r>
+          </w:p>
+        </w:tc>
+        <w:tc>
+          <w:tcPr/>
+          <w:p>
+            <w:pPr>
+              <w:pStyle w:val="Compact"/>
+              <w:jc w:val="right"/>
+            </w:pPr>
+            <w:r>
+              <w:t xml:space="preserve">0.869921</w:t>
+            </w:r>
+          </w:p>
+        </w:tc>
+        <w:tc>
+          <w:tcPr/>
+          <w:p>
+            <w:pPr>
+              <w:pStyle w:val="Compact"/>
+              <w:jc w:val="right"/>
+            </w:pPr>
+            <w:r>
+              <w:t xml:space="preserve">1.5489</w:t>
+            </w:r>
+          </w:p>
+        </w:tc>
+      </w:tr>
+    </w:tbl>
+    <w:p>
+      <w:pPr>
+        <w:pStyle w:val="BodyText"/>
+      </w:pPr>
+      <w:r>
+        <w:t xml:space="preserve">Table 3. Ratio of observed cumulative mortality hazards for unvaccinated (Dose 0) versus fully vaccinated (Dose 2) Czech cohorts enrolled in 2021_24. {#tbl:raw_cumulative_outcomes}</w:t>
+      </w:r>
+    </w:p>
+    <w:p>
+      <w:pPr>
+        <w:pStyle w:val="BodyText"/>
+      </w:pPr>
+      <w:r>
+        <w:t xml:space="preserve">Values reflect raw cumulative outcome differences prior to KCOR normalization and are not interpreted causally due to cohort non-exchangeability. Cumulative hazards were integrated from cohort enrollment through the end of available follow-up (week 2024-16), identically for Dose 0 and Dose 2 cohorts.</w:t>
+      </w:r>
+    </w:p>
+    <w:bookmarkStart w:id="67" w:name="X49c21f7e7289ea359d29dc79a5af219551caf27"/>
     <w:p>
       <w:pPr>
         <w:pStyle w:val="Heading3"/>
@@ -11390,8 +12189,8 @@
         <w:t xml:space="preserve">are approximately linear in event time. Residual deviations from linearity reflect real time-varying risk—such as seasonality or epidemic waves—rather than selection-induced depletion. This linearization is a diagnostic consistent with successful removal of depletion-driven curvature under the working model; persistent nonlinearity or parameter instability indicates model stress or quiet-window contamination.</w:t>
       </w:r>
     </w:p>
-    <w:bookmarkEnd w:id="65"/>
-    <w:bookmarkStart w:id="82" w:name="X250d2743dd947cd04209f9dc9cf02b545517230"/>
+    <w:bookmarkEnd w:id="67"/>
+    <w:bookmarkStart w:id="84" w:name="X250d2743dd947cd04209f9dc9cf02b545517230"/>
     <w:p>
       <w:pPr>
         <w:pStyle w:val="Heading3"/>
@@ -11400,7 +12199,7 @@
         <w:t xml:space="preserve">3.1 Negative controls: null under selection-induced curvature</w:t>
       </w:r>
     </w:p>
-    <w:bookmarkStart w:id="71" w:name="X4a45d07f751f03d52f576bf00ddae47c09b7689"/>
+    <w:bookmarkStart w:id="73" w:name="X4a45d07f751f03d52f576bf00ddae47c09b7689"/>
     <w:p>
       <w:pPr>
         <w:pStyle w:val="Heading4"/>
@@ -11677,7 +12476,7 @@
         <w:t xml:space="preserve">during quiet periods and applying gamma-frailty inversion, KCOR should remain approximately constant at 1 over follow-up.</w:t>
       </w:r>
     </w:p>
-    <w:bookmarkStart w:id="70" w:name="Xdfdb3a2773ba513010115195b66ada817a83ab4"/>
+    <w:bookmarkStart w:id="72" w:name="Xdfdb3a2773ba513010115195b66ada817a83ab4"/>
     <w:p>
       <w:pPr>
         <w:pStyle w:val="Heading5"/>
@@ -11943,7 +12742,7 @@
         <w:t xml:space="preserve">Figure fig. 3 shows this construction.</w:t>
       </w:r>
     </w:p>
-    <w:bookmarkStart w:id="69" w:name="fig:neg_control_synthetic"/>
+    <w:bookmarkStart w:id="71" w:name="fig:neg_control_synthetic"/>
     <w:p>
       <w:pPr>
         <w:pStyle w:val="CaptionedFigure"/>
@@ -11953,18 +12752,18 @@
           <wp:inline>
             <wp:extent cx="5334000" cy="3852333"/>
             <wp:effectExtent b="0" l="0" r="0" t="0"/>
-            <wp:docPr descr="Figure 3: Synthetic negative control under strong selection (different curvature) but no effect: KCOR remains flat at 1. Top panel shows cohort hazards with different frailty-mixture weights inducing different curvature. Bottom panel shows KCOR(t) remaining near 1.0 after normalization, demonstrating successful depletion-neutralization under the null." title="" id="67" name="Picture"/>
+            <wp:docPr descr="Figure 3: Synthetic negative control under strong selection (different curvature) but no effect: KCOR remains flat at 1. Top panel shows cohort hazards with different frailty-mixture weights inducing different curvature. Bottom panel shows KCOR(t) remaining near 1.0 after normalization, demonstrating successful depletion-neutralization under the null." title="" id="69" name="Picture"/>
             <a:graphic>
               <a:graphicData uri="http://schemas.openxmlformats.org/drawingml/2006/picture">
                 <pic:pic>
                   <pic:nvPicPr>
-                    <pic:cNvPr descr="figures/fig_neg_control_synthetic.png" id="68" name="Picture"/>
+                    <pic:cNvPr descr="figures/fig_neg_control_synthetic.png" id="70" name="Picture"/>
                     <pic:cNvPicPr>
                       <a:picLocks noChangeArrowheads="1" noChangeAspect="1"/>
                     </pic:cNvPicPr>
                   </pic:nvPicPr>
                   <pic:blipFill>
-                    <a:blip r:embed="rId66"/>
+                    <a:blip r:embed="rId68"/>
                     <a:stretch>
                       <a:fillRect/>
                     </a:stretch>
@@ -11999,10 +12798,10 @@
         <w:t xml:space="preserve">Figure 3: Synthetic negative control under strong selection (different curvature) but no effect: KCOR remains flat at 1. Top panel shows cohort hazards with different frailty-mixture weights inducing different curvature. Bottom panel shows KCOR(t) remaining near 1.0 after normalization, demonstrating successful depletion-neutralization under the null.</w:t>
       </w:r>
     </w:p>
-    <w:bookmarkEnd w:id="69"/>
-    <w:bookmarkEnd w:id="70"/>
     <w:bookmarkEnd w:id="71"/>
-    <w:bookmarkStart w:id="81" w:name="X245cc31d763a0fb39bda81fbe46e34dde7a0bdc"/>
+    <w:bookmarkEnd w:id="72"/>
+    <w:bookmarkEnd w:id="73"/>
+    <w:bookmarkStart w:id="83" w:name="X245cc31d763a0fb39bda81fbe46e34dde7a0bdc"/>
     <w:p>
       <w:pPr>
         <w:pStyle w:val="Heading4"/>
@@ -12051,7 +12850,7 @@
         <w:t xml:space="preserve">Two snapshots illustrate that KCOR is near-flat even under 10–20 year age differences:</w:t>
       </w:r>
     </w:p>
-    <w:bookmarkStart w:id="75" w:name="fig:neg_control_10yr"/>
+    <w:bookmarkStart w:id="77" w:name="fig:neg_control_10yr"/>
     <w:p>
       <w:pPr>
         <w:pStyle w:val="CaptionedFigure"/>
@@ -12061,18 +12860,18 @@
           <wp:inline>
             <wp:extent cx="5334000" cy="2773680"/>
             <wp:effectExtent b="0" l="0" r="0" t="0"/>
-            <wp:docPr descr="Figure 4: Empirical negative control with approximately 10-year age difference between cohorts. Despite large baseline mortality differences, KCOR remains near-flat at 1 over follow-up, consistent with a true null effect. Data source: Czech Republic mortality and vaccination dataset processed into KCOR_CMR aggregated format (negative-control construction; see Appendix B.2)4." title="" id="73" name="Picture"/>
+            <wp:docPr descr="Figure 4: Empirical negative control with approximately 10-year age difference between cohorts. Despite large baseline mortality differences, KCOR remains near-flat at 1 over follow-up, consistent with a true null effect. Data source: Czech Republic mortality and vaccination dataset processed into KCOR_CMR aggregated format (negative-control construction; see Appendix B.2)4." title="" id="75" name="Picture"/>
             <a:graphic>
               <a:graphicData uri="http://schemas.openxmlformats.org/drawingml/2006/picture">
                 <pic:pic>
                   <pic:nvPicPr>
-                    <pic:cNvPr descr="figures/fig2_neg_control_10yr_age_diff.png" id="74" name="Picture"/>
+                    <pic:cNvPr descr="figures/fig2_neg_control_10yr_age_diff.png" id="76" name="Picture"/>
                     <pic:cNvPicPr>
                       <a:picLocks noChangeArrowheads="1" noChangeAspect="1"/>
                     </pic:cNvPicPr>
                   </pic:nvPicPr>
                   <pic:blipFill>
-                    <a:blip r:embed="rId72"/>
+                    <a:blip r:embed="rId74"/>
                     <a:stretch>
                       <a:fillRect/>
                     </a:stretch>
@@ -12116,8 +12915,8 @@
         <w:t xml:space="preserve">.</w:t>
       </w:r>
     </w:p>
-    <w:bookmarkEnd w:id="75"/>
-    <w:bookmarkStart w:id="79" w:name="fig:neg_control_20yr"/>
+    <w:bookmarkEnd w:id="77"/>
+    <w:bookmarkStart w:id="81" w:name="fig:neg_control_20yr"/>
     <w:p>
       <w:pPr>
         <w:pStyle w:val="CaptionedFigure"/>
@@ -12127,18 +12926,18 @@
           <wp:inline>
             <wp:extent cx="5334000" cy="2810466"/>
             <wp:effectExtent b="0" l="0" r="0" t="0"/>
-            <wp:docPr descr="Figure 5: Empirical negative control with approximately 20-year age difference between cohorts. Even under extreme composition differences, KCOR exhibits no systematic drift, demonstrating robustness to selection-induced curvature. Data source: Czech Republic mortality and vaccination dataset processed into KCOR_CMR aggregated format (negative-control construction; see Appendix B.2)." title="" id="77" name="Picture"/>
+            <wp:docPr descr="Figure 5: Empirical negative control with approximately 20-year age difference between cohorts. Even under extreme composition differences, KCOR exhibits no systematic drift, demonstrating robustness to selection-induced curvature. Data source: Czech Republic mortality and vaccination dataset processed into KCOR_CMR aggregated format (negative-control construction; see Appendix B.2)." title="" id="79" name="Picture"/>
             <a:graphic>
               <a:graphicData uri="http://schemas.openxmlformats.org/drawingml/2006/picture">
                 <pic:pic>
                   <pic:nvPicPr>
-                    <pic:cNvPr descr="figures/fig3_neg_control_20yr_age_diff.png" id="78" name="Picture"/>
+                    <pic:cNvPr descr="figures/fig3_neg_control_20yr_age_diff.png" id="80" name="Picture"/>
                     <pic:cNvPicPr>
                       <a:picLocks noChangeArrowheads="1" noChangeAspect="1"/>
                     </pic:cNvPicPr>
                   </pic:nvPicPr>
                   <pic:blipFill>
-                    <a:blip r:embed="rId76"/>
+                    <a:blip r:embed="rId78"/>
                     <a:stretch>
                       <a:fillRect/>
                     </a:stretch>
@@ -12173,7 +12972,7 @@
         <w:t xml:space="preserve">Figure 5: Empirical negative control with approximately 20-year age difference between cohorts. Even under extreme composition differences, KCOR exhibits no systematic drift, demonstrating robustness to selection-induced curvature. Data source: Czech Republic mortality and vaccination dataset processed into KCOR_CMR aggregated format (negative-control construction; see Appendix B.2).</w:t>
       </w:r>
     </w:p>
-    <w:bookmarkEnd w:id="79"/>
+    <w:bookmarkEnd w:id="81"/>
     <w:p>
       <w:pPr>
         <w:pStyle w:val="BodyText"/>
@@ -12182,7 +12981,7 @@
         <w:t xml:space="preserve">Table tbl. 5 provides numeric summaries.</w:t>
       </w:r>
     </w:p>
-    <w:bookmarkStart w:id="80" w:name="tbl:neg_control_summary"/>
+    <w:bookmarkStart w:id="82" w:name="tbl:neg_control_summary"/>
     <w:p>
       <w:pPr>
         <w:pStyle w:val="TableCaption"/>
@@ -12549,10 +13348,10 @@
         </w:tc>
       </w:tr>
     </w:tbl>
-    <w:bookmarkEnd w:id="80"/>
-    <w:bookmarkEnd w:id="81"/>
     <w:bookmarkEnd w:id="82"/>
-    <w:bookmarkStart w:id="89" w:name="Xf5c6845e7014ee8ad1d757d99d9071bc85f02f3"/>
+    <w:bookmarkEnd w:id="83"/>
+    <w:bookmarkEnd w:id="84"/>
+    <w:bookmarkStart w:id="91" w:name="Xf5c6845e7014ee8ad1d757d99d9071bc85f02f3"/>
     <w:p>
       <w:pPr>
         <w:pStyle w:val="Heading3"/>
@@ -12611,7 +13410,7 @@
       <w:pPr>
         <w:pStyle w:val="BodyText"/>
       </w:pPr>
-      <w:bookmarkStart w:id="83" w:name="eq:pos-control-injection"/>
+      <w:bookmarkStart w:id="85" w:name="eq:pos-control-injection"/>
       <m:oMathPara>
         <m:oMathParaPr>
           <m:jc m:val="center"/>
@@ -12869,7 +13668,7 @@
           </m:r>
         </m:oMath>
       </m:oMathPara>
-      <w:bookmarkEnd w:id="83"/>
+      <w:bookmarkEnd w:id="85"/>
     </w:p>
     <w:p>
       <w:pPr>
@@ -12942,7 +13741,7 @@
         <w:t xml:space="preserve">After gamma-frailty normalization (inversion), KCOR should deviate from 1 in the correct direction and with magnitude consistent with the injected effect (up to discretization and sampling noise). Figure fig. 6 and Table tbl. 6 confirm this behavior.</w:t>
       </w:r>
     </w:p>
-    <w:bookmarkStart w:id="87" w:name="fig:pos_control_injected"/>
+    <w:bookmarkStart w:id="89" w:name="fig:pos_control_injected"/>
     <w:p>
       <w:pPr>
         <w:pStyle w:val="CaptionedFigure"/>
@@ -12952,18 +13751,18 @@
           <wp:inline>
             <wp:extent cx="5334000" cy="4253184"/>
             <wp:effectExtent b="0" l="0" r="0" t="0"/>
-            <wp:docPr descr="Figure 6: Positive control validation: KCOR correctly detects injected effects. Left panels show harm scenario (r=1.2), right panels show benefit scenario (r=0.8). Top row displays cohort hazard curves with effect window shaded. Bottom row shows KCOR(t) deviating from 1.0 in the expected direction during the effect window." title="" id="85" name="Picture"/>
+            <wp:docPr descr="Figure 6: Positive control validation: KCOR correctly detects injected effects. Left panels show harm scenario (r=1.2), right panels show benefit scenario (r=0.8). Top row displays cohort hazard curves with effect window shaded. Bottom row shows KCOR(t) deviating from 1.0 in the expected direction during the effect window." title="" id="87" name="Picture"/>
             <a:graphic>
               <a:graphicData uri="http://schemas.openxmlformats.org/drawingml/2006/picture">
                 <pic:pic>
                   <pic:nvPicPr>
-                    <pic:cNvPr descr="figures/fig_pos_control_injected.png" id="86" name="Picture"/>
+                    <pic:cNvPr descr="figures/fig_pos_control_injected.png" id="88" name="Picture"/>
                     <pic:cNvPicPr>
                       <a:picLocks noChangeArrowheads="1" noChangeAspect="1"/>
                     </pic:cNvPicPr>
                   </pic:nvPicPr>
                   <pic:blipFill>
-                    <a:blip r:embed="rId84"/>
+                    <a:blip r:embed="rId86"/>
                     <a:stretch>
                       <a:fillRect/>
                     </a:stretch>
@@ -12998,8 +13797,8 @@
         <w:t xml:space="preserve">Figure 6: Positive control validation: KCOR correctly detects injected effects. Left panels show harm scenario (r=1.2), right panels show benefit scenario (r=0.8). Top row displays cohort hazard curves with effect window shaded. Bottom row shows KCOR(t) deviating from 1.0 in the expected direction during the effect window.</w:t>
       </w:r>
     </w:p>
-    <w:bookmarkEnd w:id="87"/>
-    <w:bookmarkStart w:id="88" w:name="tbl:pos_control_summary"/>
+    <w:bookmarkEnd w:id="89"/>
+    <w:bookmarkStart w:id="90" w:name="tbl:pos_control_summary"/>
     <w:p>
       <w:pPr>
         <w:pStyle w:val="TableCaption"/>
@@ -13212,9 +14011,9 @@
         </w:tc>
       </w:tr>
     </w:tbl>
-    <w:bookmarkEnd w:id="88"/>
-    <w:bookmarkEnd w:id="89"/>
-    <w:bookmarkStart w:id="94" w:name="sensitivity-analyses-robustness-checks"/>
+    <w:bookmarkEnd w:id="90"/>
+    <w:bookmarkEnd w:id="91"/>
+    <w:bookmarkStart w:id="96" w:name="sensitivity-analyses-robustness-checks"/>
     <w:p>
       <w:pPr>
         <w:pStyle w:val="Heading3"/>
@@ -13371,7 +14170,7 @@
         <w:t xml:space="preserve">Figure fig. 7 summarizes KCOR stability across the parameter grid.</w:t>
       </w:r>
     </w:p>
-    <w:bookmarkStart w:id="93" w:name="fig:sensitivity_overview"/>
+    <w:bookmarkStart w:id="95" w:name="fig:sensitivity_overview"/>
     <w:p>
       <w:pPr>
         <w:pStyle w:val="CaptionedFigure"/>
@@ -13381,18 +14180,18 @@
           <wp:inline>
             <wp:extent cx="5334000" cy="1571483"/>
             <wp:effectExtent b="0" l="0" r="0" t="0"/>
-            <wp:docPr descr="Figure 7: Sensitivity analysis summary showing KCOR values across parameter grid. Heatmaps display KCOR estimates for different combinations of baseline weeks (rows) and quiet-window start offsets (columns). Color scale centered at 1.0 shows stability of estimates across parameter choices, with values remaining close to 1.0 across the grid." title="" id="91" name="Picture"/>
+            <wp:docPr descr="Figure 7: Sensitivity analysis summary showing KCOR values across parameter grid. Heatmaps display KCOR estimates for different combinations of baseline weeks (rows) and quiet-window start offsets (columns). Color scale centered at 1.0 shows stability of estimates across parameter choices, with values remaining close to 1.0 across the grid." title="" id="93" name="Picture"/>
             <a:graphic>
               <a:graphicData uri="http://schemas.openxmlformats.org/drawingml/2006/picture">
                 <pic:pic>
                   <pic:nvPicPr>
-                    <pic:cNvPr descr="figures/fig_sensitivity_overview.png" id="92" name="Picture"/>
+                    <pic:cNvPr descr="figures/fig_sensitivity_overview.png" id="94" name="Picture"/>
                     <pic:cNvPicPr>
                       <a:picLocks noChangeArrowheads="1" noChangeAspect="1"/>
                     </pic:cNvPicPr>
                   </pic:nvPicPr>
                   <pic:blipFill>
-                    <a:blip r:embed="rId90"/>
+                    <a:blip r:embed="rId92"/>
                     <a:stretch>
                       <a:fillRect/>
                     </a:stretch>
@@ -13427,7 +14226,7 @@
         <w:t xml:space="preserve">Figure 7: Sensitivity analysis summary showing KCOR values across parameter grid. Heatmaps display KCOR estimates for different combinations of baseline weeks (rows) and quiet-window start offsets (columns). Color scale centered at 1.0 shows stability of estimates across parameter choices, with values remaining close to 1.0 across the grid.</w:t>
       </w:r>
     </w:p>
-    <w:bookmarkEnd w:id="93"/>
+    <w:bookmarkEnd w:id="95"/>
     <w:p>
       <w:pPr>
         <w:pStyle w:val="BodyText"/>
@@ -13436,8 +14235,8 @@
         <w:t xml:space="preserve">Across all tested parameter ranges, KCOR values remained within approximately ±5% of unity, indicating stability under reasonable variations in fitting choices.</w:t>
       </w:r>
     </w:p>
-    <w:bookmarkEnd w:id="94"/>
-    <w:bookmarkStart w:id="111" w:name="Xc4d8adb0ad5f1ae7badc4f43956d4ea2b8d625b"/>
+    <w:bookmarkEnd w:id="96"/>
+    <w:bookmarkStart w:id="113" w:name="Xc4d8adb0ad5f1ae7badc4f43956d4ea2b8d625b"/>
     <w:p>
       <w:pPr>
         <w:pStyle w:val="Heading3"/>
@@ -13595,7 +14394,7 @@
         <w:t xml:space="preserve">-space fit, post-normalization nonlinearity, parameter instability), flagging that depletion-neutralization is unreliable without model generalization.</w:t>
       </w:r>
     </w:p>
-    <w:bookmarkStart w:id="98" w:name="fig:sim_grid_overview"/>
+    <w:bookmarkStart w:id="100" w:name="fig:sim_grid_overview"/>
     <w:p>
       <w:pPr>
         <w:pStyle w:val="CaptionedFigure"/>
@@ -13605,18 +14404,18 @@
           <wp:inline>
             <wp:extent cx="5334000" cy="4246345"/>
             <wp:effectExtent b="0" l="0" r="0" t="0"/>
-            <wp:docPr descr="Figure 8: Simulation grid overview: KCOR(t) trajectories across prespecified scenarios, including gamma-frailty null with strong selection, injected hazard increase and decrease, non-gamma frailty, quiet-window contamination, and sparse-event regimes. Under true null, KCOR remains near-flat at 1; injected effects are detected in the expected direction; adverse regimes are accompanied by degraded diagnostics and reduced interpretability." title="" id="96" name="Picture"/>
+            <wp:docPr descr="Figure 8: Simulation grid overview: KCOR(t) trajectories across prespecified scenarios, including gamma-frailty null with strong selection, injected hazard increase and decrease, non-gamma frailty, quiet-window contamination, and sparse-event regimes. Under true null, KCOR remains near-flat at 1; injected effects are detected in the expected direction; adverse regimes are accompanied by degraded diagnostics and reduced interpretability." title="" id="98" name="Picture"/>
             <a:graphic>
               <a:graphicData uri="http://schemas.openxmlformats.org/drawingml/2006/picture">
                 <pic:pic>
                   <pic:nvPicPr>
-                    <pic:cNvPr descr="figures/fig_sim_grid_overview.png" id="97" name="Picture"/>
+                    <pic:cNvPr descr="figures/fig_sim_grid_overview.png" id="99" name="Picture"/>
                     <pic:cNvPicPr>
                       <a:picLocks noChangeArrowheads="1" noChangeAspect="1"/>
                     </pic:cNvPicPr>
                   </pic:nvPicPr>
                   <pic:blipFill>
-                    <a:blip r:embed="rId95"/>
+                    <a:blip r:embed="rId97"/>
                     <a:stretch>
                       <a:fillRect/>
                     </a:stretch>
@@ -13651,8 +14450,8 @@
         <w:t xml:space="preserve">Figure 8: Simulation grid overview: KCOR(t) trajectories across prespecified scenarios, including gamma-frailty null with strong selection, injected hazard increase and decrease, non-gamma frailty, quiet-window contamination, and sparse-event regimes. Under true null, KCOR remains near-flat at 1; injected effects are detected in the expected direction; adverse regimes are accompanied by degraded diagnostics and reduced interpretability.</w:t>
       </w:r>
     </w:p>
-    <w:bookmarkEnd w:id="98"/>
-    <w:bookmarkStart w:id="102" w:name="fig:sim_grid_diagnostics"/>
+    <w:bookmarkEnd w:id="100"/>
+    <w:bookmarkStart w:id="104" w:name="fig:sim_grid_diagnostics"/>
     <w:p>
       <w:pPr>
         <w:pStyle w:val="CaptionedFigure"/>
@@ -13662,18 +14461,18 @@
           <wp:inline>
             <wp:extent cx="5334000" cy="2491716"/>
             <wp:effectExtent b="0" l="0" r="0" t="0"/>
-            <wp:docPr descr="Figure 9: Simulation diagnostics across scenarios: (i) cumulative-hazard fit RMSE over the quiet window, (ii) fitted frailty variance estimates, and (iii) a post-normalization linearity metric for normalized cumulative hazards. Diagnostics identify regimes in which frailty normalization is well identified versus weakly identified." title="" id="100" name="Picture"/>
+            <wp:docPr descr="Figure 9: Simulation diagnostics across scenarios: (i) cumulative-hazard fit RMSE over the quiet window, (ii) fitted frailty variance estimates, and (iii) a post-normalization linearity metric for normalized cumulative hazards. Diagnostics identify regimes in which frailty normalization is well identified versus weakly identified." title="" id="102" name="Picture"/>
             <a:graphic>
               <a:graphicData uri="http://schemas.openxmlformats.org/drawingml/2006/picture">
                 <pic:pic>
                   <pic:nvPicPr>
-                    <pic:cNvPr descr="figures/fig_sim_grid_diagnostics.png" id="101" name="Picture"/>
+                    <pic:cNvPr descr="figures/fig_sim_grid_diagnostics.png" id="103" name="Picture"/>
                     <pic:cNvPicPr>
                       <a:picLocks noChangeArrowheads="1" noChangeAspect="1"/>
                     </pic:cNvPicPr>
                   </pic:nvPicPr>
                   <pic:blipFill>
-                    <a:blip r:embed="rId99"/>
+                    <a:blip r:embed="rId101"/>
                     <a:stretch>
                       <a:fillRect/>
                     </a:stretch>
@@ -13708,8 +14507,8 @@
         <w:t xml:space="preserve">Figure 9: Simulation diagnostics across scenarios: (i) cumulative-hazard fit RMSE over the quiet window, (ii) fitted frailty variance estimates, and (iii) a post-normalization linearity metric for normalized cumulative hazards. Diagnostics identify regimes in which frailty normalization is well identified versus weakly identified.</w:t>
       </w:r>
     </w:p>
-    <w:bookmarkEnd w:id="102"/>
-    <w:bookmarkStart w:id="106" w:name="fig:s7_overview"/>
+    <w:bookmarkEnd w:id="104"/>
+    <w:bookmarkStart w:id="108" w:name="fig:s7_overview"/>
     <w:p>
       <w:pPr>
         <w:pStyle w:val="CaptionedFigure"/>
@@ -13719,18 +14518,18 @@
           <wp:inline>
             <wp:extent cx="5334000" cy="1389920"/>
             <wp:effectExtent b="0" l="0" r="0" t="0"/>
-            <wp:docPr descr="Figure 10: S7 simulation results: KCOR(t) trajectories demonstrating temporal separability. Left panel shows harm scenario (r=1.2) with effect window (weeks 10-25) and quiet window (weeks 80-140) non-overlapping. Middle panel shows benefit scenario (r=0.8). Right panel shows overlap variant where effect window intersects quiet window, demonstrating diagnostic degradation. KCOR remains approximately flat during the quiet window and deviates only during the effect window when temporal separability holds. The overlap variant is included to demonstrate failure-mode behavior and should not be interpreted as a valid application regime for KCOR." title="" id="104" name="Picture"/>
+            <wp:docPr descr="Figure 10: S7 simulation results: KCOR(t) trajectories demonstrating temporal separability. Left panel shows harm scenario (r=1.2) with effect window (weeks 10-25) and quiet window (weeks 80-140) non-overlapping. Middle panel shows benefit scenario (r=0.8). Right panel shows overlap variant where effect window intersects quiet window, demonstrating diagnostic degradation. KCOR remains approximately flat during the quiet window and deviates only during the effect window when temporal separability holds. The overlap variant is included to demonstrate failure-mode behavior and should not be interpreted as a valid application regime for KCOR." title="" id="106" name="Picture"/>
             <a:graphic>
               <a:graphicData uri="http://schemas.openxmlformats.org/drawingml/2006/picture">
                 <pic:pic>
                   <pic:nvPicPr>
-                    <pic:cNvPr descr="figures/fig_s7_overview.png" id="105" name="Picture"/>
+                    <pic:cNvPr descr="figures/fig_s7_overview.png" id="107" name="Picture"/>
                     <pic:cNvPicPr>
                       <a:picLocks noChangeArrowheads="1" noChangeAspect="1"/>
                     </pic:cNvPicPr>
                   </pic:nvPicPr>
                   <pic:blipFill>
-                    <a:blip r:embed="rId103"/>
+                    <a:blip r:embed="rId105"/>
                     <a:stretch>
                       <a:fillRect/>
                     </a:stretch>
@@ -13765,8 +14564,8 @@
         <w:t xml:space="preserve">Figure 10: S7 simulation results: KCOR(t) trajectories demonstrating temporal separability. Left panel shows harm scenario (r=1.2) with effect window (weeks 10-25) and quiet window (weeks 80-140) non-overlapping. Middle panel shows benefit scenario (r=0.8). Right panel shows overlap variant where effect window intersects quiet window, demonstrating diagnostic degradation. KCOR remains approximately flat during the quiet window and deviates only during the effect window when temporal separability holds. The overlap variant is included to demonstrate failure-mode behavior and should not be interpreted as a valid application regime for KCOR.</w:t>
       </w:r>
     </w:p>
-    <w:bookmarkEnd w:id="106"/>
-    <w:bookmarkStart w:id="110" w:name="fig:s7_diagnostics"/>
+    <w:bookmarkEnd w:id="108"/>
+    <w:bookmarkStart w:id="112" w:name="fig:s7_diagnostics"/>
     <w:p>
       <w:pPr>
         <w:pStyle w:val="CaptionedFigure"/>
@@ -13776,18 +14575,18 @@
           <wp:inline>
             <wp:extent cx="5334000" cy="4432289"/>
             <wp:effectExtent b="0" l="0" r="0" t="0"/>
-            <wp:docPr descr="Figure 11: S7 simulation diagnostics: Fitted frailty variance parameters (\theta_0, \theta_1), fit quality (RMSE), and convergence status across S7 scenarios. The overlap variant shows degraded fit quality, correctly signaling violation of temporal separability assumptions." title="" id="108" name="Picture"/>
+            <wp:docPr descr="Figure 11: S7 simulation diagnostics: Fitted frailty variance parameters (\theta_0, \theta_1), fit quality (RMSE), and convergence status across S7 scenarios. The overlap variant shows degraded fit quality, correctly signaling violation of temporal separability assumptions." title="" id="110" name="Picture"/>
             <a:graphic>
               <a:graphicData uri="http://schemas.openxmlformats.org/drawingml/2006/picture">
                 <pic:pic>
                   <pic:nvPicPr>
-                    <pic:cNvPr descr="figures/fig_s7_diagnostics.png" id="109" name="Picture"/>
+                    <pic:cNvPr descr="figures/fig_s7_diagnostics.png" id="111" name="Picture"/>
                     <pic:cNvPicPr>
                       <a:picLocks noChangeArrowheads="1" noChangeAspect="1"/>
                     </pic:cNvPicPr>
                   </pic:nvPicPr>
                   <pic:blipFill>
-                    <a:blip r:embed="rId107"/>
+                    <a:blip r:embed="rId109"/>
                     <a:stretch>
                       <a:fillRect/>
                     </a:stretch>
@@ -13859,9 +14658,9 @@
         <w:t xml:space="preserve">), fit quality (RMSE), and convergence status across S7 scenarios. The overlap variant shows degraded fit quality, correctly signaling violation of temporal separability assumptions.</w:t>
       </w:r>
     </w:p>
-    <w:bookmarkEnd w:id="110"/>
-    <w:bookmarkEnd w:id="111"/>
-    <w:bookmarkStart w:id="112" w:name="dynamic-hve-diagnostic-tests"/>
+    <w:bookmarkEnd w:id="112"/>
+    <w:bookmarkEnd w:id="113"/>
+    <w:bookmarkStart w:id="114" w:name="dynamic-hve-diagnostic-tests"/>
     <w:p>
       <w:pPr>
         <w:pStyle w:val="Heading3"/>
@@ -13949,8 +14748,8 @@
         <w:t xml:space="preserve">for weeks 0–S), separately from gamma frailty depletion, and confirm that (i) the effect is attenuated/removed by prespecified skip weeks, and (ii) remaining KCOR trajectories in later windows behave as expected under negative and positive controls.</w:t>
       </w:r>
     </w:p>
-    <w:bookmarkEnd w:id="112"/>
-    <w:bookmarkStart w:id="113" w:name="illustrative-non-covid-example-synthetic"/>
+    <w:bookmarkEnd w:id="114"/>
+    <w:bookmarkStart w:id="115" w:name="illustrative-non-covid-example-synthetic"/>
     <w:p>
       <w:pPr>
         <w:pStyle w:val="Heading3"/>
@@ -14005,9 +14804,9 @@
         </w:pict>
       </w:r>
     </w:p>
-    <w:bookmarkEnd w:id="113"/>
-    <w:bookmarkEnd w:id="114"/>
-    <w:bookmarkStart w:id="118" w:name="discussion"/>
+    <w:bookmarkEnd w:id="115"/>
+    <w:bookmarkEnd w:id="116"/>
+    <w:bookmarkStart w:id="120" w:name="discussion"/>
     <w:p>
       <w:pPr>
         <w:pStyle w:val="Heading2"/>
@@ -14080,7 +14879,7 @@
         <w:t xml:space="preserve">These limitations are intrinsic to the data constraints KCOR is designed to operate under and do not detract from its role as a depletion-neutralized cohort comparison system.</w:t>
       </w:r>
     </w:p>
-    <w:bookmarkStart w:id="115" w:name="what-kcor-estimates"/>
+    <w:bookmarkStart w:id="117" w:name="what-kcor-estimates"/>
     <w:p>
       <w:pPr>
         <w:pStyle w:val="Heading3"/>
@@ -14241,8 +15040,8 @@
         <w:t xml:space="preserve">Although cumulative hazards and survival functions are in one-to-one correspondence, KCOR operates in cumulative-hazard space because curvature induced by frailty depletion is additive and more readily diagnosed there. While survival-based summaries such as restricted mean survival time may be derived from normalized hazards, KCOR’s primary estimand remains cumulative by construction.</w:t>
       </w:r>
     </w:p>
-    <w:bookmarkEnd w:id="115"/>
-    <w:bookmarkStart w:id="116" w:name="relationship-to-negative-control-methods"/>
+    <w:bookmarkEnd w:id="117"/>
+    <w:bookmarkStart w:id="118" w:name="relationship-to-negative-control-methods"/>
     <w:p>
       <w:pPr>
         <w:pStyle w:val="Heading3"/>
@@ -14296,8 +15095,8 @@
         <w:t xml:space="preserve">This asymmetry helps explain why standard observational analyses often report large apparent mortality benefits during periods lacking a plausible causal mechanism: vaccinated cohorts are already selection-filtered, while unvaccinated hazards are suppressed by ongoing frailty depletion. Unadjusted comparisons therefore systematically understate unvaccinated baseline risk and exaggerate apparent benefit.</w:t>
       </w:r>
     </w:p>
-    <w:bookmarkEnd w:id="116"/>
-    <w:bookmarkStart w:id="117" w:name="practical-guidance-for-use"/>
+    <w:bookmarkEnd w:id="118"/>
+    <w:bookmarkStart w:id="119" w:name="practical-guidance-for-use"/>
     <w:p>
       <w:pPr>
         <w:pStyle w:val="Heading3"/>
@@ -14442,9 +15241,9 @@
         </w:pict>
       </w:r>
     </w:p>
-    <w:bookmarkEnd w:id="117"/>
-    <w:bookmarkEnd w:id="118"/>
-    <w:bookmarkStart w:id="122" w:name="limitations"/>
+    <w:bookmarkEnd w:id="119"/>
+    <w:bookmarkEnd w:id="120"/>
+    <w:bookmarkStart w:id="124" w:name="limitations"/>
     <w:p>
       <w:pPr>
         <w:pStyle w:val="Heading2"/>
@@ -14594,10 +15393,31 @@
         <w:t xml:space="preserve">Non-gamma frailty</w:t>
       </w:r>
       <w:r>
-        <w:t xml:space="preserve">: The KCOR framework assumes that selection acts approximately multiplicatively through a time-invariant frailty distribution, for which the gamma family provides a convenient and empirically testable approximation. In settings where depletion dynamics are driven by more complex mechanisms—such as time-varying frailty variance, interacting risk factors, or shared frailty correlations within subgroups—the curvature structure exploited by KCOR may be misspecified. In such cases, KCOR diagnostics (e.g., poor curvature fit or unstable θ̂ estimates) serve as indicators of model inadequacy rather than targets for parameter tuning. Extending the framework to accommodate dynamic or correlated frailty structures would require explicit model generalization rather than modification of KCOR normalization steps and is left to future work. Empirically, KCOR’s validity depends on curvature removal rather than the specific parametric form; alternative frailty distributions that generate similar depletion geometry would yield equivalent normalization.</w:t>
-      </w:r>
-    </w:p>
-    <w:bookmarkStart w:id="119" w:name="X23cf99625f696e3debeff054e3876378086bb67"/>
+        <w:t xml:space="preserve">: The KCOR framework assumes that selection acts approximately multiplicatively through a time-invariant frailty distribution, for which the gamma family provides a convenient and empirically testable approximation. In settings where depletion dynamics are driven by more complex mechanisms—such as time-varying frailty variance, interacting risk factors, or shared frailty correlations within subgroups—the curvature structure exploited by KCOR may be misspecified. In such cases, KCOR diagnostics (e.g., poor curvature fit or unstable</w:t>
+      </w:r>
+      <w:r>
+        <w:t xml:space="preserve"> </w:t>
+      </w:r>
+      <m:oMath>
+        <m:acc>
+          <m:accPr>
+            <m:chr m:val="̂"/>
+          </m:accPr>
+          <m:e>
+            <m:r>
+              <m:t>θ</m:t>
+            </m:r>
+          </m:e>
+        </m:acc>
+      </m:oMath>
+      <w:r>
+        <w:t xml:space="preserve"> </w:t>
+      </w:r>
+      <w:r>
+        <w:t xml:space="preserve">estimates) serve as indicators of model inadequacy rather than targets for parameter tuning. Extending the framework to accommodate dynamic or correlated frailty structures would require explicit model generalization rather than modification of KCOR normalization steps and is left to future work. Empirically, KCOR’s validity depends on curvature removal rather than the specific parametric form; alternative frailty distributions that generate similar depletion geometry would yield equivalent normalization.</w:t>
+      </w:r>
+    </w:p>
+    <w:bookmarkStart w:id="121" w:name="X23cf99625f696e3debeff054e3876378086bb67"/>
     <w:p>
       <w:pPr>
         <w:pStyle w:val="Heading3"/>
@@ -15085,8 +15905,8 @@
         <w:t xml:space="preserve">In practice, prespecified negative controls—such as the age-shift controls presented in §3.1.2—provide a direct empirical check that KCOR does not generate artifactual cumulative effects under strong selection-induced curvature.</w:t>
       </w:r>
     </w:p>
-    <w:bookmarkEnd w:id="119"/>
-    <w:bookmarkStart w:id="120" w:name="X929de8bcb6b1faa9f34cf3ef5eebe240c1ac45c"/>
+    <w:bookmarkEnd w:id="121"/>
+    <w:bookmarkStart w:id="122" w:name="X929de8bcb6b1faa9f34cf3ef5eebe240c1ac45c"/>
     <w:p>
       <w:pPr>
         <w:pStyle w:val="Heading3"/>
@@ -15101,6 +15921,14 @@
       </w:pPr>
       <w:r>
         <w:t xml:space="preserve">Because KCOR compares fixed enrollment cohorts, subsequent uptake of the intervention among initially unexposed individuals (or additional dosing among exposed cohorts) introduces treatment crossover over time. Such crossover attenuates between-cohort contrasts and biases KCOR(t) toward unity, making the estimator conservative with respect to detecting sustained net benefit or harm. Analyses should therefore restrict follow-up to periods before substantial crossover or stratify by dosing state when the data permit.</w:t>
+      </w:r>
+    </w:p>
+    <w:p>
+      <w:pPr>
+        <w:pStyle w:val="BodyText"/>
+      </w:pPr>
+      <w:r>
+        <w:t xml:space="preserve">Because KCOR defines explicit diagnostic failure modes—instability, dose reversals, age incoherence, or absence of asymptotic convergence—the absence of such failures in the Czech 2021_24 Dose 0 versus Dose 2 cohorts provides stronger validation than goodness-of-fit alone.</w:t>
       </w:r>
     </w:p>
     <w:p>
@@ -15153,8 +15981,8 @@
         <w:t xml:space="preserve">Importantly, increasing model complexity within the Cox regression framework—via random effects, cohort-specific frailty, or information-criterion–based selection—does not resolve this limitation, because these models continue to target instantaneous hazard ratios conditional on survival rather than cumulative counterfactual outcomes. Model-selection criteria applied within the Cox regression family favor specifications that improve likelihood fit of instantaneous hazards, but such criteria do not validate cumulative counterfactual interpretation under selection-induced non-proportional hazards.</w:t>
       </w:r>
     </w:p>
-    <w:bookmarkEnd w:id="120"/>
-    <w:bookmarkStart w:id="121" w:name="X5f05abe0762c7ae0ab5904f62ce19850163a03c"/>
+    <w:bookmarkEnd w:id="122"/>
+    <w:bookmarkStart w:id="123" w:name="X5f05abe0762c7ae0ab5904f62ce19850163a03c"/>
     <w:p>
       <w:pPr>
         <w:pStyle w:val="Heading3"/>
@@ -15188,9 +16016,9 @@
         </w:pict>
       </w:r>
     </w:p>
-    <w:bookmarkEnd w:id="121"/>
-    <w:bookmarkEnd w:id="122"/>
-    <w:bookmarkStart w:id="123" w:name="conclusion"/>
+    <w:bookmarkEnd w:id="123"/>
+    <w:bookmarkEnd w:id="124"/>
+    <w:bookmarkStart w:id="125" w:name="conclusion"/>
     <w:p>
       <w:pPr>
         <w:pStyle w:val="Heading2"/>
@@ -15214,8 +16042,8 @@
         </w:pict>
       </w:r>
     </w:p>
-    <w:bookmarkEnd w:id="123"/>
-    <w:bookmarkStart w:id="134" w:name="declarations-journal-requirements"/>
+    <w:bookmarkEnd w:id="125"/>
+    <w:bookmarkStart w:id="136" w:name="declarations-journal-requirements"/>
     <w:p>
       <w:pPr>
         <w:pStyle w:val="Heading2"/>
@@ -15224,7 +16052,7 @@
         <w:t xml:space="preserve">Declarations (journal requirements)</w:t>
       </w:r>
     </w:p>
-    <w:bookmarkStart w:id="124" w:name="Xd182db0490b2de20bd2b4e4cc8698599182035f"/>
+    <w:bookmarkStart w:id="126" w:name="Xd182db0490b2de20bd2b4e4cc8698599182035f"/>
     <w:p>
       <w:pPr>
         <w:pStyle w:val="Heading3"/>
@@ -15247,8 +16075,8 @@
         <w:t xml:space="preserve">4</w:t>
       </w:r>
     </w:p>
-    <w:bookmarkEnd w:id="124"/>
-    <w:bookmarkStart w:id="125" w:name="consent-for-publication"/>
+    <w:bookmarkEnd w:id="126"/>
+    <w:bookmarkStart w:id="127" w:name="consent-for-publication"/>
     <w:p>
       <w:pPr>
         <w:pStyle w:val="Heading3"/>
@@ -15265,8 +16093,8 @@
         <w:t xml:space="preserve">Not applicable.</w:t>
       </w:r>
     </w:p>
-    <w:bookmarkEnd w:id="125"/>
-    <w:bookmarkStart w:id="126" w:name="data-availability"/>
+    <w:bookmarkEnd w:id="127"/>
+    <w:bookmarkStart w:id="128" w:name="data-availability"/>
     <w:p>
       <w:pPr>
         <w:pStyle w:val="Heading3"/>
@@ -15374,8 +16202,8 @@
         <w:t xml:space="preserve">, including schema definitions and disclosure-control semantics.</w:t>
       </w:r>
     </w:p>
-    <w:bookmarkEnd w:id="126"/>
-    <w:bookmarkStart w:id="129" w:name="code-availability"/>
+    <w:bookmarkEnd w:id="128"/>
+    <w:bookmarkStart w:id="131" w:name="code-availability"/>
     <w:p>
       <w:pPr>
         <w:pStyle w:val="Heading3"/>
@@ -15410,7 +16238,7 @@
       <w:r>
         <w:t xml:space="preserve"> </w:t>
       </w:r>
-      <w:hyperlink r:id="rId127">
+      <w:hyperlink r:id="rId129">
         <w:r>
           <w:rPr>
             <w:rStyle w:val="Hyperlink"/>
@@ -15433,7 +16261,7 @@
       <w:r>
         <w:t xml:space="preserve"> </w:t>
       </w:r>
-      <w:hyperlink r:id="rId128">
+      <w:hyperlink r:id="rId130">
         <w:r>
           <w:rPr>
             <w:rStyle w:val="Hyperlink"/>
@@ -15442,8 +16270,8 @@
         </w:r>
       </w:hyperlink>
     </w:p>
-    <w:bookmarkEnd w:id="129"/>
-    <w:bookmarkStart w:id="130" w:name="competing-interests"/>
+    <w:bookmarkEnd w:id="131"/>
+    <w:bookmarkStart w:id="132" w:name="competing-interests"/>
     <w:p>
       <w:pPr>
         <w:pStyle w:val="Heading3"/>
@@ -15460,8 +16288,8 @@
         <w:t xml:space="preserve">The author is a board member of the Vaccine Safety Research Foundation.</w:t>
       </w:r>
     </w:p>
-    <w:bookmarkEnd w:id="130"/>
-    <w:bookmarkStart w:id="131" w:name="funding"/>
+    <w:bookmarkEnd w:id="132"/>
+    <w:bookmarkStart w:id="133" w:name="funding"/>
     <w:p>
       <w:pPr>
         <w:pStyle w:val="Heading3"/>
@@ -15478,8 +16306,8 @@
         <w:t xml:space="preserve">This research received no external funding.</w:t>
       </w:r>
     </w:p>
-    <w:bookmarkEnd w:id="131"/>
-    <w:bookmarkStart w:id="132" w:name="authors-contributions"/>
+    <w:bookmarkEnd w:id="133"/>
+    <w:bookmarkStart w:id="134" w:name="authors-contributions"/>
     <w:p>
       <w:pPr>
         <w:pStyle w:val="Heading3"/>
@@ -15496,8 +16324,8 @@
         <w:t xml:space="preserve">Steven T. Kirsch conceived the method, wrote the code, performed the analysis, and wrote the manuscript.</w:t>
       </w:r>
     </w:p>
-    <w:bookmarkEnd w:id="132"/>
-    <w:bookmarkStart w:id="133" w:name="acknowledgements"/>
+    <w:bookmarkEnd w:id="134"/>
+    <w:bookmarkStart w:id="135" w:name="acknowledgements"/>
     <w:p>
       <w:pPr>
         <w:pStyle w:val="Heading3"/>
@@ -15521,9 +16349,9 @@
         </w:pict>
       </w:r>
     </w:p>
-    <w:bookmarkEnd w:id="133"/>
-    <w:bookmarkEnd w:id="134"/>
-    <w:bookmarkStart w:id="159" w:name="supplementary-material"/>
+    <w:bookmarkEnd w:id="135"/>
+    <w:bookmarkEnd w:id="136"/>
+    <w:bookmarkStart w:id="161" w:name="supplementary-material"/>
     <w:p>
       <w:pPr>
         <w:pStyle w:val="Heading2"/>
@@ -15540,7 +16368,7 @@
         <w:t xml:space="preserve">Supplementary appendices provide mathematical derivations and full control-test specifications.</w:t>
       </w:r>
     </w:p>
-    <w:bookmarkStart w:id="140" w:name="appendix-a.-mathematical-derivations"/>
+    <w:bookmarkStart w:id="142" w:name="appendix-a.-mathematical-derivations"/>
     <w:p>
       <w:pPr>
         <w:pStyle w:val="Heading3"/>
@@ -15549,7 +16377,7 @@
         <w:t xml:space="preserve">Appendix A. Mathematical derivations</w:t>
       </w:r>
     </w:p>
-    <w:bookmarkStart w:id="135" w:name="X949c457b8ec3518d2fcc001fd53881dea62bb28"/>
+    <w:bookmarkStart w:id="137" w:name="X949c457b8ec3518d2fcc001fd53881dea62bb28"/>
     <w:p>
       <w:pPr>
         <w:pStyle w:val="Heading4"/>
@@ -16617,8 +17445,8 @@
         <w:t xml:space="preserve">in cohort-level hazards.</w:t>
       </w:r>
     </w:p>
-    <w:bookmarkEnd w:id="135"/>
-    <w:bookmarkStart w:id="136" w:name="a.2-gamma-frailty-identity-derivation"/>
+    <w:bookmarkEnd w:id="137"/>
+    <w:bookmarkStart w:id="138" w:name="a.2-gamma-frailty-identity-derivation"/>
     <w:p>
       <w:pPr>
         <w:pStyle w:val="Heading4"/>
@@ -17305,8 +18133,8 @@
         <w:t xml:space="preserve">This is the gamma-frailty identity (Equation eq. 5 in the main text).</w:t>
       </w:r>
     </w:p>
-    <w:bookmarkEnd w:id="136"/>
-    <w:bookmarkStart w:id="137" w:name="a.3-inversion-formula"/>
+    <w:bookmarkEnd w:id="138"/>
+    <w:bookmarkStart w:id="139" w:name="a.3-inversion-formula"/>
     <w:p>
       <w:pPr>
         <w:pStyle w:val="Heading4"/>
@@ -17735,8 +18563,8 @@
         <w:t xml:space="preserve">.</w:t>
       </w:r>
     </w:p>
-    <w:bookmarkEnd w:id="137"/>
-    <w:bookmarkStart w:id="138" w:name="Xe62053e88c74ce3ce1f921b859f3d7be836aade"/>
+    <w:bookmarkEnd w:id="139"/>
+    <w:bookmarkStart w:id="140" w:name="Xe62053e88c74ce3ce1f921b859f3d7be836aade"/>
     <w:p>
       <w:pPr>
         <w:pStyle w:val="Heading4"/>
@@ -17801,8 +18629,8 @@
         <w:t xml:space="preserve">. Frailty-augmented Cox and related regression approaches embed gamma frailty within a regression model to estimate covariate effects (hazard ratios). KCOR instead uses quiet-window curvature to estimate cohort-specific frailty parameters and then inverts the frailty identity to obtain depletion-neutralized baseline cumulative hazards, defining KCOR as a ratio of these cumulative quantities. Thus, KCOR solves an inverse normalization problem and targets cumulative comparisons under selection-induced non-proportional hazards rather than instantaneous hazard-ratio regression parameters.</w:t>
       </w:r>
     </w:p>
-    <w:bookmarkEnd w:id="138"/>
-    <w:bookmarkStart w:id="139" w:name="a.4-variance-propagation-sketch"/>
+    <w:bookmarkEnd w:id="140"/>
+    <w:bookmarkStart w:id="141" w:name="a.4-variance-propagation-sketch"/>
     <w:p>
       <w:pPr>
         <w:pStyle w:val="Heading4"/>
@@ -18510,9 +19338,9 @@
         <w:t xml:space="preserve">In practice, Monte Carlo resampling provides a more robust approach that captures uncertainty from both event realization and parameter estimation.</w:t>
       </w:r>
     </w:p>
-    <w:bookmarkEnd w:id="139"/>
-    <w:bookmarkEnd w:id="140"/>
-    <w:bookmarkStart w:id="153" w:name="appendix-b.-control-test-specifications"/>
+    <w:bookmarkEnd w:id="141"/>
+    <w:bookmarkEnd w:id="142"/>
+    <w:bookmarkStart w:id="155" w:name="appendix-b.-control-test-specifications"/>
     <w:p>
       <w:pPr>
         <w:pStyle w:val="Heading3"/>
@@ -18521,7 +19349,7 @@
         <w:t xml:space="preserve">Appendix B. Control-test specifications</w:t>
       </w:r>
     </w:p>
-    <w:bookmarkStart w:id="141" w:name="X2180becb792c7366d1a2d9abe674c7e8eb8a3b6"/>
+    <w:bookmarkStart w:id="143" w:name="X2180becb792c7366d1a2d9abe674c7e8eb8a3b6"/>
     <w:p>
       <w:pPr>
         <w:pStyle w:val="Heading4"/>
@@ -18760,8 +19588,8 @@
         <w:t xml:space="preserve">Both cohorts share identical per-frailty-group death probabilities; only the mixture weights differ. This induces different cohort-level curvature under the null.</w:t>
       </w:r>
     </w:p>
-    <w:bookmarkEnd w:id="141"/>
-    <w:bookmarkStart w:id="142" w:name="X6ca5a97e85e9ee460a15280db933ceb5c1ed112"/>
+    <w:bookmarkEnd w:id="143"/>
+    <w:bookmarkStart w:id="144" w:name="X6ca5a97e85e9ee460a15280db933ceb5c1ed112"/>
     <w:p>
       <w:pPr>
         <w:pStyle w:val="Heading4"/>
@@ -18945,8 +19773,8 @@
         <w:t xml:space="preserve">This construction ensures that dose comparisons are within the same underlying vaccination category, preserving a true null while inducing 10–20 year age differences.</w:t>
       </w:r>
     </w:p>
-    <w:bookmarkEnd w:id="142"/>
-    <w:bookmarkStart w:id="143" w:name="b.3-positive-control-injected-effect"/>
+    <w:bookmarkEnd w:id="144"/>
+    <w:bookmarkStart w:id="145" w:name="b.3-positive-control-injected-effect"/>
     <w:p>
       <w:pPr>
         <w:pStyle w:val="Heading4"/>
@@ -19268,8 +20096,8 @@
         <w:t xml:space="preserve">during the effect window, while leaving the control cohort unchanged.</w:t>
       </w:r>
     </w:p>
-    <w:bookmarkEnd w:id="143"/>
-    <w:bookmarkStart w:id="144" w:name="b.4-sensitivity-analysis-parameters"/>
+    <w:bookmarkEnd w:id="145"/>
+    <w:bookmarkStart w:id="146" w:name="b.4-sensitivity-analysis-parameters"/>
     <w:p>
       <w:pPr>
         <w:pStyle w:val="Heading4"/>
@@ -19389,8 +20217,8 @@
         <w:t xml:space="preserve">Output grids show KCOR values for each parameter combination.</w:t>
       </w:r>
     </w:p>
-    <w:bookmarkEnd w:id="144"/>
-    <w:bookmarkStart w:id="145" w:name="Xbd1462ff0bc513130e3b940479c9db4fb357ab5"/>
+    <w:bookmarkEnd w:id="146"/>
+    <w:bookmarkStart w:id="147" w:name="Xbd1462ff0bc513130e3b940479c9db4fb357ab5"/>
     <w:p>
       <w:pPr>
         <w:pStyle w:val="Heading4"/>
@@ -19698,8 +20526,8 @@
         <w:t xml:space="preserve">: 42</w:t>
       </w:r>
     </w:p>
-    <w:bookmarkEnd w:id="145"/>
-    <w:bookmarkStart w:id="152" w:name="X3015f8ef00f2c60a61b881605023dd43c1dd17f"/>
+    <w:bookmarkEnd w:id="147"/>
+    <w:bookmarkStart w:id="154" w:name="X3015f8ef00f2c60a61b881605023dd43c1dd17f"/>
     <w:p>
       <w:pPr>
         <w:pStyle w:val="Heading4"/>
@@ -19748,7 +20576,7 @@
         <w:t xml:space="preserve">are present simultaneously. The purpose is to assess whether KCOR can (i) correctly identify and neutralize frailty-driven curvature using a quiet period and (ii) detect a true treatment effect outside that period without confounding the two mechanisms.</w:t>
       </w:r>
     </w:p>
-    <w:bookmarkStart w:id="146" w:name="design"/>
+    <w:bookmarkStart w:id="148" w:name="design"/>
     <w:p>
       <w:pPr>
         <w:pStyle w:val="Heading5"/>
@@ -19991,8 +20819,8 @@
         <w:t xml:space="preserve">is a time-localized multiplicative treatment effect applied to one cohort only.</w:t>
       </w:r>
     </w:p>
-    <w:bookmarkEnd w:id="146"/>
-    <w:bookmarkStart w:id="147" w:name="frailty-structure"/>
+    <w:bookmarkEnd w:id="148"/>
+    <w:bookmarkStart w:id="149" w:name="frailty-structure"/>
     <w:p>
       <w:pPr>
         <w:pStyle w:val="Heading5"/>
@@ -20161,8 +20989,8 @@
         <w:t xml:space="preserve">Frailty distributions are normalized to unit mean, differing only in variance, thereby inducing different depletion dynamics and cumulative-hazard curvature across cohorts in the absence of any treatment effect.</w:t>
       </w:r>
     </w:p>
-    <w:bookmarkEnd w:id="147"/>
-    <w:bookmarkStart w:id="148" w:name="treatment-effect"/>
+    <w:bookmarkEnd w:id="149"/>
+    <w:bookmarkStart w:id="150" w:name="treatment-effect"/>
     <w:p>
       <w:pPr>
         <w:pStyle w:val="Heading5"/>
@@ -20351,8 +21179,8 @@
         <w:t xml:space="preserve">) effects are evaluated. The treatment window is chosen to lie strictly outside the quiet period used for frailty estimation.</w:t>
       </w:r>
     </w:p>
-    <w:bookmarkEnd w:id="148"/>
-    <w:bookmarkStart w:id="149" w:name="quiet-period-and-estimation"/>
+    <w:bookmarkEnd w:id="150"/>
+    <w:bookmarkStart w:id="151" w:name="quiet-period-and-estimation"/>
     <w:p>
       <w:pPr>
         <w:pStyle w:val="Heading5"/>
@@ -20502,8 +21330,8 @@
         <w:t xml:space="preserve">between selection-induced depletion and treatment effects.</w:t>
       </w:r>
     </w:p>
-    <w:bookmarkEnd w:id="149"/>
-    <w:bookmarkStart w:id="150" w:name="evaluation-criteria"/>
+    <w:bookmarkEnd w:id="151"/>
+    <w:bookmarkStart w:id="152" w:name="evaluation-criteria"/>
     <w:p>
       <w:pPr>
         <w:pStyle w:val="Heading5"/>
@@ -20564,8 +21392,8 @@
         <w:t xml:space="preserve">An additional stress-test variant intentionally overlaps the treatment window with the quiet period. In this case, KCOR diagnostics degrade and normalized trajectories fail to stabilize, correctly signaling violation of the identifiability assumptions rather than producing spurious treatment effects.</w:t>
       </w:r>
     </w:p>
-    <w:bookmarkEnd w:id="150"/>
-    <w:bookmarkStart w:id="151" w:name="interpretation"/>
+    <w:bookmarkEnd w:id="152"/>
+    <w:bookmarkStart w:id="153" w:name="interpretation"/>
     <w:p>
       <w:pPr>
         <w:pStyle w:val="Heading5"/>
@@ -20582,10 +21410,10 @@
         <w:t xml:space="preserve">This simulation demonstrates that when selection-induced depletion and treatment effects are temporally separable, KCOR can disentangle the two mechanisms: frailty parameters are identified from quiet-period curvature, and true treatment effects manifest as deviations from unity outside that window. When separability is violated, KCOR does not silently misattribute effects; instead, diagnostics flag reduced interpretability.</w:t>
       </w:r>
     </w:p>
-    <w:bookmarkEnd w:id="151"/>
-    <w:bookmarkEnd w:id="152"/>
     <w:bookmarkEnd w:id="153"/>
-    <w:bookmarkStart w:id="158" w:name="X3fb27f9d14d988b0afc4c757bd6d2a45d2ae0b5"/>
+    <w:bookmarkEnd w:id="154"/>
+    <w:bookmarkEnd w:id="155"/>
+    <w:bookmarkStart w:id="160" w:name="X3fb27f9d14d988b0afc4c757bd6d2a45d2ae0b5"/>
     <w:p>
       <w:pPr>
         <w:pStyle w:val="Heading3"/>
@@ -20594,7 +21422,7 @@
         <w:t xml:space="preserve">Appendix C. Additional figures and diagnostics</w:t>
       </w:r>
     </w:p>
-    <w:bookmarkStart w:id="154" w:name="c.1-fit-diagnostics"/>
+    <w:bookmarkStart w:id="156" w:name="c.1-fit-diagnostics"/>
     <w:p>
       <w:pPr>
         <w:pStyle w:val="Heading4"/>
@@ -20901,8 +21729,8 @@
         <w:t xml:space="preserve">  RMSE_Hobs=3.37e-03,n_obs=97,success=1</w:t>
       </w:r>
     </w:p>
-    <w:bookmarkEnd w:id="154"/>
-    <w:bookmarkStart w:id="155" w:name="c.2-residual-analysis"/>
+    <w:bookmarkEnd w:id="156"/>
+    <w:bookmarkStart w:id="157" w:name="c.2-residual-analysis"/>
     <w:p>
       <w:pPr>
         <w:pStyle w:val="Heading4"/>
@@ -21167,8 +21995,8 @@
         <w:t xml:space="preserve">: Strong autocorrelation in residuals suggests the model is missing time-varying structure.</w:t>
       </w:r>
     </w:p>
-    <w:bookmarkEnd w:id="155"/>
-    <w:bookmarkStart w:id="156" w:name="c.3-parameter-stability-checks"/>
+    <w:bookmarkEnd w:id="157"/>
+    <w:bookmarkStart w:id="158" w:name="c.3-parameter-stability-checks"/>
     <w:p>
       <w:pPr>
         <w:pStyle w:val="Heading4"/>
@@ -21355,8 +22183,8 @@
         <w:t xml:space="preserve">The sensitivity analysis (§3.3 and Figure fig. 7) provides a systematic assessment of parameter stability.</w:t>
       </w:r>
     </w:p>
-    <w:bookmarkEnd w:id="156"/>
-    <w:bookmarkStart w:id="157" w:name="c.4-quiet-window-overlay-plots"/>
+    <w:bookmarkEnd w:id="158"/>
+    <w:bookmarkStart w:id="159" w:name="c.4-quiet-window-overlay-plots"/>
     <w:p>
       <w:pPr>
         <w:pStyle w:val="Heading4"/>
@@ -21424,10 +22252,10 @@
         </w:pict>
       </w:r>
     </w:p>
-    <w:bookmarkEnd w:id="157"/>
-    <w:bookmarkEnd w:id="158"/>
     <w:bookmarkEnd w:id="159"/>
-    <w:bookmarkStart w:id="168" w:name="references"/>
+    <w:bookmarkEnd w:id="160"/>
+    <w:bookmarkEnd w:id="161"/>
+    <w:bookmarkStart w:id="170" w:name="references"/>
     <w:p>
       <w:pPr>
         <w:pStyle w:val="Heading2"/>
@@ -21436,8 +22264,8 @@
         <w:t xml:space="preserve">References</w:t>
       </w:r>
     </w:p>
-    <w:bookmarkStart w:id="167" w:name="refs"/>
-    <w:bookmarkStart w:id="161" w:name="ref-vaupel1979"/>
+    <w:bookmarkStart w:id="169" w:name="refs"/>
+    <w:bookmarkStart w:id="163" w:name="ref-vaupel1979"/>
     <w:p>
       <w:pPr>
         <w:pStyle w:val="Bibliography"/>
@@ -21467,7 +22295,7 @@
       <w:r>
         <w:t xml:space="preserve">. 1979;16(3):439-454. doi:</w:t>
       </w:r>
-      <w:hyperlink r:id="rId160">
+      <w:hyperlink r:id="rId162">
         <w:r>
           <w:rPr>
             <w:rStyle w:val="Hyperlink"/>
@@ -21476,8 +22304,8 @@
         </w:r>
       </w:hyperlink>
     </w:p>
-    <w:bookmarkEnd w:id="161"/>
-    <w:bookmarkStart w:id="163" w:name="ref-obel2024"/>
+    <w:bookmarkEnd w:id="163"/>
+    <w:bookmarkStart w:id="165" w:name="ref-obel2024"/>
     <w:p>
       <w:pPr>
         <w:pStyle w:val="Bibliography"/>
@@ -21558,7 +22386,7 @@
       <w:r>
         <w:t xml:space="preserve">. 2024;Volume 16:501-512. doi:</w:t>
       </w:r>
-      <w:hyperlink r:id="rId162">
+      <w:hyperlink r:id="rId164">
         <w:r>
           <w:rPr>
             <w:rStyle w:val="Hyperlink"/>
@@ -21567,8 +22395,8 @@
         </w:r>
       </w:hyperlink>
     </w:p>
-    <w:bookmarkEnd w:id="163"/>
-    <w:bookmarkStart w:id="165" w:name="ref-chemaitelly2025"/>
+    <w:bookmarkEnd w:id="165"/>
+    <w:bookmarkStart w:id="167" w:name="ref-chemaitelly2025"/>
     <w:p>
       <w:pPr>
         <w:pStyle w:val="Bibliography"/>
@@ -21619,7 +22447,7 @@
       <w:r>
         <w:t xml:space="preserve">. 2025;14:e103690. doi:</w:t>
       </w:r>
-      <w:hyperlink r:id="rId164">
+      <w:hyperlink r:id="rId166">
         <w:r>
           <w:rPr>
             <w:rStyle w:val="Hyperlink"/>
@@ -21628,8 +22456,8 @@
         </w:r>
       </w:hyperlink>
     </w:p>
-    <w:bookmarkEnd w:id="165"/>
-    <w:bookmarkStart w:id="166" w:name="ref-sanca2024"/>
+    <w:bookmarkEnd w:id="167"/>
+    <w:bookmarkStart w:id="168" w:name="ref-sanca2024"/>
     <w:p>
       <w:pPr>
         <w:pStyle w:val="Bibliography"/>
@@ -21678,10 +22506,10 @@
         <w:t xml:space="preserve">. Published online 2024.</w:t>
       </w:r>
     </w:p>
-    <w:bookmarkEnd w:id="166"/>
-    <w:bookmarkEnd w:id="167"/>
     <w:bookmarkEnd w:id="168"/>
     <w:bookmarkEnd w:id="169"/>
+    <w:bookmarkEnd w:id="170"/>
+    <w:bookmarkEnd w:id="171"/>
     <w:sectPr>
       <w:footnotePr>
         <w:numRestart w:val="eachSect"/>

</xml_diff>

<commit_message>
added more clarifications. addressed claude suggestions.
</commit_message>
<xml_diff>
--- a/documentation/preprint/paper.docx
+++ b/documentation/preprint/paper.docx
@@ -2,7 +2,7 @@
 <file path=word/document.xml><?xml version="1.0" encoding="utf-8"?>
 <w:document xmlns:w="http://schemas.openxmlformats.org/wordprocessingml/2006/main" xmlns:m="http://schemas.openxmlformats.org/officeDocument/2006/math" xmlns:r="http://schemas.openxmlformats.org/officeDocument/2006/relationships" xmlns:o="urn:schemas-microsoft-com:office:office" xmlns:v="urn:schemas-microsoft-com:vml" xmlns:w10="urn:schemas-microsoft-com:office:word" xmlns:a="http://schemas.openxmlformats.org/drawingml/2006/main" xmlns:pic="http://schemas.openxmlformats.org/drawingml/2006/picture" xmlns:wp="http://schemas.openxmlformats.org/drawingml/2006/wordprocessingDrawing">
   <w:body>
-    <w:bookmarkStart w:id="191" w:name="X7e352faca4f4abc41f11b7392747c843df7c7d0"/>
+    <w:bookmarkStart w:id="197" w:name="X7e352faca4f4abc41f11b7392747c843df7c7d0"/>
     <w:p>
       <w:pPr>
         <w:pStyle w:val="Heading1"/>
@@ -71,7 +71,7 @@
           <w:b/>
           <w:bCs/>
         </w:rPr>
-        <w:t xml:space="preserve">Authors</w:t>
+        <w:t xml:space="preserve">Author</w:t>
       </w:r>
       <w:r>
         <w:t xml:space="preserve">: Steven T. Kirsch</w:t>
@@ -131,7 +131,7 @@
         <w:t xml:space="preserve">Word count</w:t>
       </w:r>
       <w:r>
-        <w:t xml:space="preserve">: 5,770</w:t>
+        <w:t xml:space="preserve">: 12,100 (excluding Abstract, References, and Supplementary material)</w:t>
       </w:r>
     </w:p>
     <w:p>
@@ -2619,7 +2619,7 @@
     </w:p>
     <w:bookmarkEnd w:id="20"/>
     <w:bookmarkEnd w:id="21"/>
-    <w:bookmarkStart w:id="78" w:name="methods"/>
+    <w:bookmarkStart w:id="82" w:name="methods"/>
     <w:p>
       <w:pPr>
         <w:pStyle w:val="Heading2"/>
@@ -3112,7 +3112,7 @@
         <w:t xml:space="preserve">For COVID-19 vaccination analyses, intervention count corresponds to the number of vaccine doses received; more generally, this can index any discrete exposure level.</w:t>
       </w:r>
     </w:p>
-    <w:bookmarkStart w:id="28" w:name="X3cd5af7e7f64c4d54a11e3f31c65ccba93efc7a"/>
+    <w:bookmarkStart w:id="29" w:name="X3cd5af7e7f64c4d54a11e3f31c65ccba93efc7a"/>
     <w:p>
       <w:pPr>
         <w:pStyle w:val="Heading3"/>
@@ -3507,12 +3507,30 @@
       </w:r>
     </w:p>
     <w:bookmarkEnd w:id="24"/>
-    <w:bookmarkStart w:id="25" w:name="identifiability-and-scope-of-inference"/>
+    <w:bookmarkStart w:id="25" w:name="Xc1b0e04e56855481db261cf53694dff2f44b845"/>
     <w:p>
       <w:pPr>
         <w:pStyle w:val="Heading4"/>
       </w:pPr>
       <w:r>
+        <w:t xml:space="preserve">2.1.2a Multiplicity and ensemble interpretation</w:t>
+      </w:r>
+    </w:p>
+    <w:p>
+      <w:pPr>
+        <w:pStyle w:val="FirstParagraph"/>
+      </w:pPr>
+      <w:r>
+        <w:t xml:space="preserve">KCOR is not intended as a mass univariate hypothesis-testing framework. When applied across multiple age strata, enrollment periods, or dose comparisons, resulting KCOR trajectories should be interpreted as correlated views of a shared underlying process rather than as independent statistical tests. Accordingly, inference emphasizes diagnostic coherence, temporal stability, and consistency of cumulative-outcome patterns across strata, rather than reliance on nominal significance thresholds or formal multiple-comparison corrections.</w:t>
+      </w:r>
+    </w:p>
+    <w:bookmarkEnd w:id="25"/>
+    <w:bookmarkStart w:id="26" w:name="identifiability-and-scope-of-inference"/>
+    <w:p>
+      <w:pPr>
+        <w:pStyle w:val="Heading4"/>
+      </w:pPr>
+      <w:r>
         <w:t xml:space="preserve">2.1.3 Identifiability and scope of inference</w:t>
       </w:r>
     </w:p>
@@ -3524,8 +3542,8 @@
         <w:t xml:space="preserve">Identifiability in the KCOR framework concerns whether cumulative outcome differences can be meaningfully interpreted after explicit normalization of selection-induced depletion. KCOR does not seek to decompose selection and treatment effects into separate causal components; instead, it tests whether observed cumulative outcomes depart from the null hypothesis of no net harm or benefit under shared external hazards and diagnosed frailty structure. When diagnostic and interpretability conditions are satisfied, persistent departures of KCOR(t) from unity reflect differences in cumulative outcomes that cannot be attributed to selection alone. When those conditions are not met, KCOR explicitly signals loss of identifiability rather than producing misleading estimates.</w:t>
       </w:r>
     </w:p>
-    <w:bookmarkEnd w:id="25"/>
-    <w:bookmarkStart w:id="26" w:name="X2ff639dda5c76ee12c1be373d6ab806d9726741"/>
+    <w:bookmarkEnd w:id="26"/>
+    <w:bookmarkStart w:id="27" w:name="X2ff639dda5c76ee12c1be373d6ab806d9726741"/>
     <w:p>
       <w:pPr>
         <w:pStyle w:val="Heading4"/>
@@ -3612,8 +3630,8 @@
         <w:t xml:space="preserve">nor uses partial likelihood, it is not a special case of Cox frailty models and does not generalize them. KCOR addresses a different inferential problem: normalization of selection-induced hazard curvature and cumulative comparison after that normalization. Cox-type models remain appropriate when the scientific target is an instantaneous hazard ratio and proportional hazards is defensible; KCOR is designed for settings where non-proportional hazards from selection and depletion dominate and cumulative comparisons are the target.</w:t>
       </w:r>
     </w:p>
-    <w:bookmarkEnd w:id="26"/>
-    <w:bookmarkStart w:id="27" w:name="X19be1cc8b4f22674f4fa31b60c80ceca3407093"/>
+    <w:bookmarkEnd w:id="27"/>
+    <w:bookmarkStart w:id="28" w:name="X19be1cc8b4f22674f4fa31b60c80ceca3407093"/>
     <w:p>
       <w:pPr>
         <w:pStyle w:val="Heading4"/>
@@ -3670,9 +3688,9 @@
         <w:t xml:space="preserve">Importantly, none of these properties are imposed as constraints or priors. All emerge from the data. In low-information regimes (e.g., sparse events or highly selected cohorts), KCOR is expected to degrade toward instability or attenuation rather than producing spurious effects. These behaviors provide a falsifiable diagnostic framework rather than a model-tuning mechanism.</w:t>
       </w:r>
     </w:p>
-    <w:bookmarkEnd w:id="27"/>
     <w:bookmarkEnd w:id="28"/>
-    <w:bookmarkStart w:id="30" w:name="cohort-construction-and-estimand"/>
+    <w:bookmarkEnd w:id="29"/>
+    <w:bookmarkStart w:id="31" w:name="cohort-construction-and-estimand"/>
     <w:p>
       <w:pPr>
         <w:pStyle w:val="Heading3"/>
@@ -3860,7 +3878,7 @@
         <w:t xml:space="preserve">, defined as death from any cause occurring after cohort enrollment. KCOR therefore does not target a cause-specific hazard and is not framed as a competing risks analysis. This choice is deliberate: selection-induced depletion operates on overall mortality risk regardless of cause, and restricting to cause-specific outcomes requires additional assumptions and introduces sensitivity to misclassification and post-treatment information. Extensions of KCOR to cause-specific outcomes are possible but are outside the scope of this methods paper.</w:t>
       </w:r>
     </w:p>
-    <w:bookmarkStart w:id="29" w:name="Xcc9d8eae92928ff9c0042d8fe45a8a74421cd30"/>
+    <w:bookmarkStart w:id="30" w:name="Xcc9d8eae92928ff9c0042d8fe45a8a74421cd30"/>
     <w:p>
       <w:pPr>
         <w:pStyle w:val="Heading4"/>
@@ -3985,9 +4003,9 @@
         <w:t xml:space="preserve">All KCOR results presented in this paper can be reproduced from any data representation that conforms to this specification.</w:t>
       </w:r>
     </w:p>
-    <w:bookmarkEnd w:id="29"/>
     <w:bookmarkEnd w:id="30"/>
-    <w:bookmarkStart w:id="33" w:name="X217ef8b21ee5f5d43c75156094bead796d55408"/>
+    <w:bookmarkEnd w:id="31"/>
+    <w:bookmarkStart w:id="35" w:name="X217ef8b21ee5f5d43c75156094bead796d55408"/>
     <w:p>
       <w:pPr>
         <w:pStyle w:val="Heading3"/>
@@ -4134,7 +4152,7 @@
       <w:pPr>
         <w:pStyle w:val="BodyText"/>
       </w:pPr>
-      <w:bookmarkStart w:id="31" w:name="eq:hazard-discrete"/>
+      <w:bookmarkStart w:id="32" w:name="eq:hazard-discrete"/>
       <m:oMathPara>
         <m:oMathParaPr>
           <m:jc m:val="center"/>
@@ -4313,7 +4331,7 @@
           </m:r>
         </m:oMath>
       </m:oMathPara>
-      <w:bookmarkEnd w:id="31"/>
+      <w:bookmarkEnd w:id="32"/>
     </w:p>
     <w:p>
       <w:pPr>
@@ -4340,7 +4358,7 @@
       <w:pPr>
         <w:pStyle w:val="BodyText"/>
       </w:pPr>
-      <w:bookmarkStart w:id="32" w:name="eq:cumhazard-observed"/>
+      <w:bookmarkStart w:id="33" w:name="eq:cumhazard-observed"/>
       <m:oMathPara>
         <m:oMathParaPr>
           <m:jc m:val="center"/>
@@ -4547,10 +4565,28 @@
           </m:r>
         </m:oMath>
       </m:oMathPara>
-      <w:bookmarkEnd w:id="32"/>
-    </w:p>
-    <w:bookmarkEnd w:id="33"/>
-    <w:bookmarkStart w:id="46" w:name="Xe033a348c5bd6b05b57c8d9f7299f5850ccd667"/>
+      <w:bookmarkEnd w:id="33"/>
+    </w:p>
+    <w:bookmarkStart w:id="34" w:name="discrete-time-and-tied-events"/>
+    <w:p>
+      <w:pPr>
+        <w:pStyle w:val="Heading4"/>
+      </w:pPr>
+      <w:r>
+        <w:t xml:space="preserve">2.3.1 Discrete time and tied events</w:t>
+      </w:r>
+    </w:p>
+    <w:p>
+      <w:pPr>
+        <w:pStyle w:val="FirstParagraph"/>
+      </w:pPr>
+      <w:r>
+        <w:t xml:space="preserve">KCOR is formulated in discrete time using aggregated event counts and therefore naturally accommodates tied event times. For population registry data, weekly or similarly coarse time bins are generally appropriate and reduce noise without sacrificing identifiability. Finer binning does not improve depletion normalization and may destabilize frailty estimation when event counts per bin are small. Bin width should be guided by diagnostic stability rather than temporal resolution alone.</w:t>
+      </w:r>
+    </w:p>
+    <w:bookmarkEnd w:id="34"/>
+    <w:bookmarkEnd w:id="35"/>
+    <w:bookmarkStart w:id="48" w:name="Xe033a348c5bd6b05b57c8d9f7299f5850ccd667"/>
     <w:p>
       <w:pPr>
         <w:pStyle w:val="Heading3"/>
@@ -4559,7 +4595,7 @@
         <w:t xml:space="preserve">2.4 Selection model: gamma frailty and the cumulative-hazard identity</w:t>
       </w:r>
     </w:p>
-    <w:bookmarkStart w:id="35" w:name="X1613f91e2d32d239863b345c5f5c082f741e4a2"/>
+    <w:bookmarkStart w:id="37" w:name="X1613f91e2d32d239863b345c5f5c082f741e4a2"/>
     <w:p>
       <w:pPr>
         <w:pStyle w:val="Heading4"/>
@@ -4594,7 +4630,7 @@
       <w:pPr>
         <w:pStyle w:val="BodyText"/>
       </w:pPr>
-      <w:bookmarkStart w:id="34" w:name="eq:individual-hazard-frailty"/>
+      <w:bookmarkStart w:id="36" w:name="eq:individual-hazard-frailty"/>
       <m:oMathPara>
         <m:oMathParaPr>
           <m:jc m:val="center"/>
@@ -4884,7 +4920,7 @@
           </m:r>
         </m:oMath>
       </m:oMathPara>
-      <w:bookmarkEnd w:id="34"/>
+      <w:bookmarkEnd w:id="36"/>
     </w:p>
     <w:p>
       <w:pPr>
@@ -5091,8 +5127,8 @@
         <w:t xml:space="preserve">denotes unobserved, time-invariant multiplicative heterogeneity in baseline mortality risk at cohort entry. It is not interpreted as a specific biological attribute and is not treated as a causal mediator of vaccination. Rather, it is a statistical construct capturing latent heterogeneity that produces selective depletion over time and induces curvature in cohort-level hazards and cumulative hazards. KCOR uses frailty as a geometric device to model and remove selection-induced curvature prior to cohort comparison. Frailty in KCOR is not interpreted as a causal variable or mediator of the intervention; it is a statistical construct used to model and remove selection-induced depletion geometry prior to cohort comparison.</w:t>
       </w:r>
     </w:p>
-    <w:bookmarkEnd w:id="35"/>
-    <w:bookmarkStart w:id="43" w:name="gamma-frailty-identity-core-mathematics"/>
+    <w:bookmarkEnd w:id="37"/>
+    <w:bookmarkStart w:id="45" w:name="gamma-frailty-identity-core-mathematics"/>
     <w:p>
       <w:pPr>
         <w:pStyle w:val="Heading4"/>
@@ -5113,7 +5149,7 @@
       <w:pPr>
         <w:pStyle w:val="BodyText"/>
       </w:pPr>
-      <w:bookmarkStart w:id="36" w:name="eq:baseline-cumhazard"/>
+      <w:bookmarkStart w:id="38" w:name="eq:baseline-cumhazard"/>
       <m:oMathPara>
         <m:oMathParaPr>
           <m:jc m:val="center"/>
@@ -5252,7 +5288,7 @@
           </m:r>
         </m:oMath>
       </m:oMathPara>
-      <w:bookmarkEnd w:id="36"/>
+      <w:bookmarkEnd w:id="38"/>
     </w:p>
     <w:p>
       <w:pPr>
@@ -5266,7 +5302,7 @@
       <w:pPr>
         <w:pStyle w:val="BodyText"/>
       </w:pPr>
-      <w:bookmarkStart w:id="37" w:name="eq:gamma-frailty-identity"/>
+      <w:bookmarkStart w:id="39" w:name="eq:gamma-frailty-identity"/>
       <m:oMathPara>
         <m:oMathParaPr>
           <m:jc m:val="center"/>
@@ -5454,7 +5490,7 @@
           </m:r>
         </m:oMath>
       </m:oMathPara>
-      <w:bookmarkEnd w:id="37"/>
+      <w:bookmarkEnd w:id="39"/>
     </w:p>
     <w:p>
       <w:pPr>
@@ -5468,7 +5504,7 @@
       <w:pPr>
         <w:pStyle w:val="BodyText"/>
       </w:pPr>
-      <w:bookmarkStart w:id="38" w:name="eq:gamma-frailty-inversion"/>
+      <w:bookmarkStart w:id="40" w:name="eq:gamma-frailty-inversion"/>
       <m:oMathPara>
         <m:oMathParaPr>
           <m:jc m:val="center"/>
@@ -5640,7 +5676,7 @@
           </m:r>
         </m:oMath>
       </m:oMathPara>
-      <w:bookmarkEnd w:id="38"/>
+      <w:bookmarkEnd w:id="40"/>
     </w:p>
     <w:p>
       <w:pPr>
@@ -5663,7 +5699,7 @@
         <w:t xml:space="preserve">: it transforms the observed cumulative hazard into a depletion-neutralized baseline cumulative hazard for each cohort. Figure fig. 1 illustrates this logic schematically.</w:t>
       </w:r>
     </w:p>
-    <w:bookmarkStart w:id="42" w:name="fig:kcor_v6_schematic"/>
+    <w:bookmarkStart w:id="44" w:name="fig:kcor_v6_schematic"/>
     <w:p>
       <w:pPr>
         <w:pStyle w:val="CaptionedFigure"/>
@@ -5673,18 +5709,18 @@
           <wp:inline>
             <wp:extent cx="5334000" cy="1417316"/>
             <wp:effectExtent b="0" l="0" r="0" t="0"/>
-            <wp:docPr descr="Figure 1: Three-panel schematic illustrating the KCOR v6 normalization logic. Left: individual hazards differ only by multiplicative frailty z, with no treatment effect. Middle: aggregation over heterogeneous frailty induces cohort-level curvature in observed cumulative hazards H^{\mathrm{obs}}(t) despite identical baseline hazards. Right: inversion of the gamma-frailty identity recovers aligned baseline cumulative hazards H_0(t), demonstrating depletion-neutralization. This figure is schematic and intended for conceptual illustration; it does not represent empirical data." title="" id="40" name="Picture"/>
+            <wp:docPr descr="Figure 1: Three-panel schematic illustrating the KCOR v6 normalization logic. Left: individual hazards differ only by multiplicative frailty z, with no treatment effect. Middle: aggregation over heterogeneous frailty induces cohort-level curvature in observed cumulative hazards H^{\mathrm{obs}}(t) despite identical baseline hazards. Right: inversion of the gamma-frailty identity recovers aligned baseline cumulative hazards H_0(t), demonstrating depletion-neutralization. This figure is schematic and intended for conceptual illustration; it does not represent empirical data." title="" id="42" name="Picture"/>
             <a:graphic>
               <a:graphicData uri="http://schemas.openxmlformats.org/drawingml/2006/picture">
                 <pic:pic>
                   <pic:nvPicPr>
-                    <pic:cNvPr descr="figures/fig1_kcor_v6_schematic.png" id="41" name="Picture"/>
+                    <pic:cNvPr descr="figures/fig1_kcor_v6_schematic.png" id="43" name="Picture"/>
                     <pic:cNvPicPr>
                       <a:picLocks noChangeArrowheads="1" noChangeAspect="1"/>
                     </pic:cNvPicPr>
                   </pic:nvPicPr>
                   <pic:blipFill>
-                    <a:blip r:embed="rId39"/>
+                    <a:blip r:embed="rId41"/>
                     <a:stretch>
                       <a:fillRect/>
                     </a:stretch>
@@ -5818,9 +5854,9 @@
         <w:t xml:space="preserve">, demonstrating depletion-neutralization. This figure is schematic and intended for conceptual illustration; it does not represent empirical data.</w:t>
       </w:r>
     </w:p>
-    <w:bookmarkEnd w:id="42"/>
-    <w:bookmarkEnd w:id="43"/>
-    <w:bookmarkStart w:id="45" w:name="baseline-shape-for-fitting-default"/>
+    <w:bookmarkEnd w:id="44"/>
+    <w:bookmarkEnd w:id="45"/>
+    <w:bookmarkStart w:id="47" w:name="baseline-shape-for-fitting-default"/>
     <w:p>
       <w:pPr>
         <w:pStyle w:val="Heading4"/>
@@ -5864,7 +5900,7 @@
       <w:pPr>
         <w:pStyle w:val="BodyText"/>
       </w:pPr>
-      <w:bookmarkStart w:id="44" w:name="eq:baseline-shape-default"/>
+      <w:bookmarkStart w:id="46" w:name="eq:baseline-shape-default"/>
       <m:oMathPara>
         <m:oMathParaPr>
           <m:jc m:val="center"/>
@@ -6073,7 +6109,7 @@
           </m:r>
         </m:oMath>
       </m:oMathPara>
-      <w:bookmarkEnd w:id="44"/>
+      <w:bookmarkEnd w:id="46"/>
     </w:p>
     <w:p>
       <w:pPr>
@@ -6083,9 +6119,9 @@
         <w:t xml:space="preserve">This choice minimizes degrees of freedom and forces curvature during quiet periods to be explained by selection (frailty) rather than by an explicit time-varying baseline.</w:t>
       </w:r>
     </w:p>
-    <w:bookmarkEnd w:id="45"/>
-    <w:bookmarkEnd w:id="46"/>
-    <w:bookmarkStart w:id="51" w:name="Xfdb8007c0d5e3881e25330c14af100f17b2daac"/>
+    <w:bookmarkEnd w:id="47"/>
+    <w:bookmarkEnd w:id="48"/>
+    <w:bookmarkStart w:id="53" w:name="Xfdb8007c0d5e3881e25330c14af100f17b2daac"/>
     <w:p>
       <w:pPr>
         <w:pStyle w:val="Heading3"/>
@@ -6329,7 +6365,7 @@
       <w:pPr>
         <w:pStyle w:val="BodyText"/>
       </w:pPr>
-      <w:bookmarkStart w:id="47" w:name="eq:hobs-model"/>
+      <w:bookmarkStart w:id="49" w:name="eq:hobs-model"/>
       <m:oMathPara>
         <m:oMathParaPr>
           <m:jc m:val="center"/>
@@ -6544,7 +6580,7 @@
           </m:r>
         </m:oMath>
       </m:oMathPara>
-      <w:bookmarkEnd w:id="47"/>
+      <w:bookmarkEnd w:id="49"/>
     </w:p>
     <w:p>
       <w:pPr>
@@ -7106,7 +7142,7 @@
       <w:pPr>
         <w:pStyle w:val="BodyText"/>
       </w:pPr>
-      <w:bookmarkStart w:id="48" w:name="eq:nls-objective"/>
+      <w:bookmarkStart w:id="50" w:name="eq:nls-objective"/>
       <m:oMathPara>
         <m:oMathParaPr>
           <m:jc m:val="center"/>
@@ -7478,7 +7514,7 @@
           </m:r>
         </m:oMath>
       </m:oMathPara>
-      <w:bookmarkEnd w:id="48"/>
+      <w:bookmarkEnd w:id="50"/>
     </w:p>
     <w:p>
       <w:pPr>
@@ -7557,7 +7593,7 @@
         <w:t xml:space="preserve">-space) that directly reflect the quality of the depletion fit. Likelihood-based fitting can be treated as a sensitivity analysis, but is not required for the normalization identity itself.</w:t>
       </w:r>
     </w:p>
-    <w:bookmarkStart w:id="50" w:name="Xe8a10ef5300e92906803826dd2f983db929cd63"/>
+    <w:bookmarkStart w:id="52" w:name="Xe8a10ef5300e92906803826dd2f983db929cd63"/>
     <w:p>
       <w:pPr>
         <w:pStyle w:val="Heading4"/>
@@ -7974,7 +8010,7 @@
       <w:pPr>
         <w:pStyle w:val="FirstParagraph"/>
       </w:pPr>
-      <w:bookmarkStart w:id="49" w:name="eq:hazard-from-mr-improved"/>
+      <w:bookmarkStart w:id="51" w:name="eq:hazard-from-mr-improved"/>
       <m:oMathPara>
         <m:oMathParaPr>
           <m:jc m:val="center"/>
@@ -8183,7 +8219,7 @@
           </m:r>
         </m:oMath>
       </m:oMathPara>
-      <w:bookmarkEnd w:id="49"/>
+      <w:bookmarkEnd w:id="51"/>
     </w:p>
     <w:p>
       <w:pPr>
@@ -8315,9 +8351,9 @@
         <w:t xml:space="preserve">).</w:t>
       </w:r>
     </w:p>
-    <w:bookmarkEnd w:id="50"/>
-    <w:bookmarkEnd w:id="51"/>
-    <w:bookmarkStart w:id="55" w:name="X4d4e1eb8e5bdb9352843dc31d38f9e9bf82faa0"/>
+    <w:bookmarkEnd w:id="52"/>
+    <w:bookmarkEnd w:id="53"/>
+    <w:bookmarkStart w:id="58" w:name="X4d4e1eb8e5bdb9352843dc31d38f9e9bf82faa0"/>
     <w:p>
       <w:pPr>
         <w:pStyle w:val="Heading3"/>
@@ -8352,7 +8388,7 @@
       <w:pPr>
         <w:pStyle w:val="BodyText"/>
       </w:pPr>
-      <w:bookmarkStart w:id="52" w:name="eq:normalized-cumhazard"/>
+      <w:bookmarkStart w:id="54" w:name="eq:normalized-cumhazard"/>
       <m:oMathPara>
         <m:oMathParaPr>
           <m:jc m:val="center"/>
@@ -8545,7 +8581,7 @@
           </m:r>
         </m:oMath>
       </m:oMathPara>
-      <w:bookmarkEnd w:id="52"/>
+      <w:bookmarkEnd w:id="54"/>
     </w:p>
     <w:p>
       <w:pPr>
@@ -8680,7 +8716,7 @@
       <w:pPr>
         <w:pStyle w:val="BodyText"/>
       </w:pPr>
-      <w:bookmarkStart w:id="53" w:name="eq:normalized-hazard-diff"/>
+      <w:bookmarkStart w:id="55" w:name="eq:normalized-hazard-diff"/>
       <m:oMathPara>
         <m:oMathParaPr>
           <m:jc m:val="center"/>
@@ -8862,7 +8898,7 @@
           </m:r>
         </m:oMath>
       </m:oMathPara>
-      <w:bookmarkEnd w:id="53"/>
+      <w:bookmarkEnd w:id="55"/>
     </w:p>
     <w:p>
       <w:pPr>
@@ -8993,13 +9029,31 @@
         <w:t xml:space="preserve">In KCOR, the parametric model is used solely to estimate and invert selection-induced curvature in cumulative-hazard space; treatment comparisons are then made directly on the adjusted data. In contrast, Cox regression fits a hazard model to the observed data and derives treatment effects from model coefficients, implicitly attributing all systematic hazard divergence—including selection effects—to the exposure.</w:t>
       </w:r>
     </w:p>
-    <w:bookmarkStart w:id="54" w:name="Xc1f19c71d062175674bff138482e70845d20a7b"/>
+    <w:bookmarkStart w:id="56" w:name="computational-considerations"/>
     <w:p>
       <w:pPr>
         <w:pStyle w:val="Heading4"/>
       </w:pPr>
       <w:r>
-        <w:t xml:space="preserve">2.6.1 Internal diagnostics and</w:t>
+        <w:t xml:space="preserve">2.6.1 Computational considerations</w:t>
+      </w:r>
+    </w:p>
+    <w:p>
+      <w:pPr>
+        <w:pStyle w:val="FirstParagraph"/>
+      </w:pPr>
+      <w:r>
+        <w:t xml:space="preserve">KCOR operates on aggregated event counts in discrete time and cumulative-hazard space. Computational complexity scales linearly with the number of time bins and strata rather than the number of individuals, making the method feasible for very large population registries. In practice, KCOR analyses on national-scale datasets (millions of individuals) are memory-bound rather than CPU-bound and can be implemented efficiently using standard vectorized numerical libraries. No iterative optimization over individual-level records is required.</w:t>
+      </w:r>
+    </w:p>
+    <w:bookmarkEnd w:id="56"/>
+    <w:bookmarkStart w:id="57" w:name="Xc1f19c71d062175674bff138482e70845d20a7b"/>
+    <w:p>
+      <w:pPr>
+        <w:pStyle w:val="Heading4"/>
+      </w:pPr>
+      <w:r>
+        <w:t xml:space="preserve">2.6.2 Internal diagnostics and</w:t>
       </w:r>
       <w:r>
         <w:t xml:space="preserve"> </w:t>
@@ -9556,9 +9610,9 @@
         <w:t xml:space="preserve">estimate.</w:t>
       </w:r>
     </w:p>
-    <w:bookmarkEnd w:id="54"/>
-    <w:bookmarkEnd w:id="55"/>
-    <w:bookmarkStart w:id="57" w:name="stabilization-early-weeks"/>
+    <w:bookmarkEnd w:id="57"/>
+    <w:bookmarkEnd w:id="58"/>
+    <w:bookmarkStart w:id="60" w:name="stabilization-early-weeks"/>
     <w:p>
       <w:pPr>
         <w:pStyle w:val="Heading3"/>
@@ -9587,7 +9641,7 @@
       <w:pPr>
         <w:pStyle w:val="BodyText"/>
       </w:pPr>
-      <w:bookmarkStart w:id="56" w:name="eq:effective-hazard-skip"/>
+      <w:bookmarkStart w:id="59" w:name="eq:effective-hazard-skip"/>
       <m:oMathPara>
         <m:oMathParaPr>
           <m:jc m:val="center"/>
@@ -9914,7 +9968,7 @@
           </m:r>
         </m:oMath>
       </m:oMathPara>
-      <w:bookmarkEnd w:id="56"/>
+      <w:bookmarkEnd w:id="59"/>
     </w:p>
     <w:p>
       <w:pPr>
@@ -10040,8 +10094,8 @@
         <w:t xml:space="preserve">as in §2.3.</w:t>
       </w:r>
     </w:p>
-    <w:bookmarkEnd w:id="57"/>
-    <w:bookmarkStart w:id="59" w:name="kcor-estimator-v6"/>
+    <w:bookmarkEnd w:id="60"/>
+    <w:bookmarkStart w:id="62" w:name="kcor-estimator-v6"/>
     <w:p>
       <w:pPr>
         <w:pStyle w:val="Heading3"/>
@@ -10087,7 +10141,7 @@
       <w:pPr>
         <w:pStyle w:val="BodyText"/>
       </w:pPr>
-      <w:bookmarkStart w:id="58" w:name="eq:kcor-estimator"/>
+      <w:bookmarkStart w:id="61" w:name="eq:kcor-estimator"/>
       <m:oMathPara>
         <m:oMathParaPr>
           <m:jc m:val="center"/>
@@ -10259,7 +10313,7 @@
           </m:r>
         </m:oMath>
       </m:oMathPara>
-      <w:bookmarkEnd w:id="58"/>
+      <w:bookmarkEnd w:id="61"/>
     </w:p>
     <w:p>
       <w:pPr>
@@ -10269,8 +10323,8 @@
         <w:t xml:space="preserve">This is a cumulative comparison in hazard space after removing cohort-specific selection-induced depletion dynamics estimated during quiet periods.</w:t>
       </w:r>
     </w:p>
-    <w:bookmarkEnd w:id="59"/>
-    <w:bookmarkStart w:id="60" w:name="uncertainty-quantification"/>
+    <w:bookmarkEnd w:id="62"/>
+    <w:bookmarkStart w:id="63" w:name="uncertainty-quantification"/>
     <w:p>
       <w:pPr>
         <w:pStyle w:val="Heading3"/>
@@ -10392,8 +10446,8 @@
         <w:t xml:space="preserve">Uncertainty intervals reflect stochastic event realization and model-fit uncertainty in the selection-parameter estimation. They do not assume sampling from a superpopulation and may be interpreted as uncertainty conditional on the observed risk sets and modeling assumptions.</w:t>
       </w:r>
     </w:p>
-    <w:bookmarkEnd w:id="60"/>
-    <w:bookmarkStart w:id="66" w:name="Xf552aaad3b83b889e2d08c64d65c17176bae771"/>
+    <w:bookmarkEnd w:id="63"/>
+    <w:bookmarkStart w:id="69" w:name="Xf552aaad3b83b889e2d08c64d65c17176bae771"/>
     <w:p>
       <w:pPr>
         <w:pStyle w:val="Heading3"/>
@@ -10410,7 +10464,7 @@
         <w:t xml:space="preserve">Table tbl. 4 summarizes the complete KCOR v6 pipeline.</w:t>
       </w:r>
     </w:p>
-    <w:bookmarkStart w:id="61" w:name="tbl:KCOR_algorithm"/>
+    <w:bookmarkStart w:id="64" w:name="tbl:KCOR_algorithm"/>
     <w:p>
       <w:pPr>
         <w:pStyle w:val="TableCaption"/>
@@ -11339,7 +11393,7 @@
         </w:tc>
       </w:tr>
     </w:tbl>
-    <w:bookmarkEnd w:id="61"/>
+    <w:bookmarkEnd w:id="64"/>
     <w:p>
       <w:r>
         <w:pict>
@@ -11347,7 +11401,7 @@
         </w:pict>
       </w:r>
     </w:p>
-    <w:bookmarkStart w:id="65" w:name="fig:kcor_workflow"/>
+    <w:bookmarkStart w:id="68" w:name="fig:kcor_workflow"/>
     <w:p>
       <w:pPr>
         <w:pStyle w:val="CaptionedFigure"/>
@@ -11357,18 +11411,18 @@
           <wp:inline>
             <wp:extent cx="5334000" cy="4287328"/>
             <wp:effectExtent b="0" l="0" r="0" t="0"/>
-            <wp:docPr descr="Figure 2: KCOR as an integrated depletion-neutralized comparison system. The KCOR pipeline operates as a single, end-to-end system. Observed cohort cumulative hazards are first mapped into depletion-neutralized hazard space via gamma-frailty inversion. This normalization step alone does not constitute inference. The KCOR estimator then compares normalized cumulative hazards via a cumulative ratio, which is the estimand that determines whether one cohort experienced higher or lower cumulative event risk than another under the stated assumptions. Diagnostic checks shown alongside the workflow indicate when depletion-neutralization is valid and when results should be interpreted cautiously." title="" id="63" name="Picture"/>
+            <wp:docPr descr="Figure 2: KCOR as an integrated depletion-neutralized comparison system. The KCOR pipeline operates as a single, end-to-end system. Observed cohort cumulative hazards are first mapped into depletion-neutralized hazard space via gamma-frailty inversion. This normalization step alone does not constitute inference. The KCOR estimator then compares normalized cumulative hazards via a cumulative ratio, which is the estimand that determines whether one cohort experienced higher or lower cumulative event risk than another under the stated assumptions. Diagnostic checks shown alongside the workflow indicate when depletion-neutralization is valid and when results should be interpreted cautiously." title="" id="66" name="Picture"/>
             <a:graphic>
               <a:graphicData uri="http://schemas.openxmlformats.org/drawingml/2006/picture">
                 <pic:pic>
                   <pic:nvPicPr>
-                    <pic:cNvPr descr="figures/fig_kcor_workflow.png" id="64" name="Picture"/>
+                    <pic:cNvPr descr="figures/fig_kcor_workflow.png" id="67" name="Picture"/>
                     <pic:cNvPicPr>
                       <a:picLocks noChangeArrowheads="1" noChangeAspect="1"/>
                     </pic:cNvPicPr>
                   </pic:nvPicPr>
                   <pic:blipFill>
-                    <a:blip r:embed="rId62"/>
+                    <a:blip r:embed="rId65"/>
                     <a:stretch>
                       <a:fillRect/>
                     </a:stretch>
@@ -11403,9 +11457,9 @@
         <w:t xml:space="preserve">Figure 2: KCOR as an integrated depletion-neutralized comparison system. The KCOR pipeline operates as a single, end-to-end system. Observed cohort cumulative hazards are first mapped into depletion-neutralized hazard space via gamma-frailty inversion. This normalization step alone does not constitute inference. The KCOR estimator then compares normalized cumulative hazards via a cumulative ratio, which is the estimand that determines whether one cohort experienced higher or lower cumulative event risk than another under the stated assumptions. Diagnostic checks shown alongside the workflow indicate when depletion-neutralization is valid and when results should be interpreted cautiously.</w:t>
       </w:r>
     </w:p>
-    <w:bookmarkEnd w:id="65"/>
-    <w:bookmarkEnd w:id="66"/>
-    <w:bookmarkStart w:id="77" w:name="relationship-to-cox-proportional-hazards"/>
+    <w:bookmarkEnd w:id="68"/>
+    <w:bookmarkEnd w:id="69"/>
+    <w:bookmarkStart w:id="81" w:name="relationship-to-cox-proportional-hazards"/>
     <w:p>
       <w:pPr>
         <w:pStyle w:val="Heading3"/>
@@ -11422,7 +11476,7 @@
         <w:t xml:space="preserve">Cox proportional hazards models estimate instantaneous hazard under the assumption of time-invariant hazard ratios. In observational cohorts with selective uptake and frailty heterogeneity, this assumption is structurally violated, leading to time-varying hazard ratios and cumulative hazard trajectories inconsistent with observed data. Cox estimates are therefore presented here solely for diagnostic illustration to demonstrate assumption failure, not as a competing causal estimator.</w:t>
       </w:r>
     </w:p>
-    <w:bookmarkStart w:id="76" w:name="X3af45993d90b0829bcc5fa36f447ebd1f6c3bc8"/>
+    <w:bookmarkStart w:id="79" w:name="X3af45993d90b0829bcc5fa36f447ebd1f6c3bc8"/>
     <w:p>
       <w:pPr>
         <w:pStyle w:val="Heading4"/>
@@ -11856,7 +11910,43 @@
         <w:pStyle w:val="BodyText"/>
       </w:pPr>
       <w:r>
-        <w:t xml:space="preserve">The same simulated datasets were analyzed using KCOR. Frailty parameters were estimated during a prespecified quiet window, followed by cumulative-hazard normalization and computation of KCOR(t). Post-normalization slope and asymptotic KCOR values were examined to assess departure from the null.</w:t>
+        <w:t xml:space="preserve">The same simulated datasets were analyzed using KCOR. For the synthetic datasets, cohort-specific observed cumulative hazards</w:t>
+      </w:r>
+      <w:r>
+        <w:t xml:space="preserve"> </w:t>
+      </w:r>
+      <m:oMath>
+        <m:acc>
+          <m:accPr>
+            <m:chr m:val="̂"/>
+          </m:accPr>
+          <m:e>
+            <m:r>
+              <m:t>H</m:t>
+            </m:r>
+          </m:e>
+        </m:acc>
+        <m:r>
+          <m:rPr>
+            <m:sty m:val="p"/>
+          </m:rPr>
+          <m:t>(</m:t>
+        </m:r>
+        <m:r>
+          <m:t>t</m:t>
+        </m:r>
+        <m:r>
+          <m:rPr>
+            <m:sty m:val="p"/>
+          </m:rPr>
+          <m:t>)</m:t>
+        </m:r>
+      </m:oMath>
+      <w:r>
+        <w:t xml:space="preserve"> </w:t>
+      </w:r>
+      <w:r>
+        <w:t xml:space="preserve">were estimated nonparametrically using the Nelson–Aalen estimator, then mapped to depletion-neutralized baseline cumulative hazards via the gamma-frailty inversion prior to computing KCOR(t). Although the data-generating process specifies individual hazards, cumulative hazards were estimated from simulated event-time data using Nelson–Aalen to mirror the information available to analysts in observational registry studies, rather than exploiting simulator-only knowledge. Frailty parameters were estimated during a prespecified quiet window, followed by cumulative-hazard normalization and computation of KCOR(t). Post-normalization slope and asymptotic KCOR values were examined to assess departure from the null.</w:t>
       </w:r>
     </w:p>
     <w:p>
@@ -12013,7 +12103,7 @@
         <w:t xml:space="preserve">, even when no treatment effect exists, while KCOR correctly returns a null result under the same conditions.</w:t>
       </w:r>
     </w:p>
-    <w:bookmarkStart w:id="67" w:name="tbl:cox_bias_demo"/>
+    <w:bookmarkStart w:id="70" w:name="tbl:cox_bias_demo"/>
     <w:p>
       <w:pPr>
         <w:pStyle w:val="TableCaption"/>
@@ -13034,8 +13124,8 @@
         </w:tc>
       </w:tr>
     </w:tbl>
-    <w:bookmarkEnd w:id="67"/>
-    <w:bookmarkStart w:id="71" w:name="fig:cox_bias_hr"/>
+    <w:bookmarkEnd w:id="70"/>
+    <w:bookmarkStart w:id="74" w:name="fig:cox_bias_hr"/>
     <w:p>
       <w:pPr>
         <w:pStyle w:val="CaptionedFigure"/>
@@ -13045,18 +13135,18 @@
           <wp:inline>
             <wp:extent cx="5334000" cy="3975680"/>
             <wp:effectExtent b="0" l="0" r="0" t="0"/>
-            <wp:docPr descr="Figure 3: Cox regression produces spurious non-null hazard ratios under a synthetic null as frailty heterogeneity increases. Hazard ratios (with 95% confidence intervals) from Cox proportional hazards regression comparing cohort B to cohort A in simulations where the true treatment effect is identically zero and cohorts differ only in frailty variance (\theta). Deviations from HR=1 arise solely from frailty-driven depletion and associated non-proportional hazards." title="" id="69" name="Picture"/>
+            <wp:docPr descr="Figure 3: Cox regression produces spurious non-null hazard ratios under a synthetic null as frailty heterogeneity increases. Hazard ratios (with 95% confidence intervals) from Cox proportional hazards regression comparing cohort B to cohort A in simulations where the true treatment effect is identically zero and cohorts differ only in frailty variance (\theta). Deviations from HR=1 arise solely from frailty-driven depletion and associated non-proportional hazards." title="" id="72" name="Picture"/>
             <a:graphic>
               <a:graphicData uri="http://schemas.openxmlformats.org/drawingml/2006/picture">
                 <pic:pic>
                   <pic:nvPicPr>
-                    <pic:cNvPr descr="figures/fig_cox_bias_hr_vs_theta.png" id="70" name="Picture"/>
+                    <pic:cNvPr descr="figures/fig_cox_bias_hr_vs_theta.png" id="73" name="Picture"/>
                     <pic:cNvPicPr>
                       <a:picLocks noChangeArrowheads="1" noChangeAspect="1"/>
                     </pic:cNvPicPr>
                   </pic:nvPicPr>
                   <pic:blipFill>
-                    <a:blip r:embed="rId68"/>
+                    <a:blip r:embed="rId71"/>
                     <a:stretch>
                       <a:fillRect/>
                     </a:stretch>
@@ -13088,7 +13178,23 @@
         <w:pStyle w:val="ImageCaption"/>
       </w:pPr>
       <w:r>
-        <w:t xml:space="preserve">Figure 3: Cox regression produces spurious non-null hazard ratios under a synthetic null as frailty heterogeneity increases. Hazard ratios (with 95% confidence intervals) from Cox proportional hazards regression comparing cohort B to cohort A in simulations where the true treatment effect is identically zero and cohorts differ only in frailty variance (</w:t>
+        <w:t xml:space="preserve">Figure 3: Cox regression produces spurious non-null hazard ratios under a</w:t>
+      </w:r>
+      <w:r>
+        <w:t xml:space="preserve"> </w:t>
+      </w:r>
+      <w:r>
+        <w:rPr>
+          <w:i/>
+          <w:iCs/>
+        </w:rPr>
+        <w:t xml:space="preserve">synthetic null</w:t>
+      </w:r>
+      <w:r>
+        <w:t xml:space="preserve"> </w:t>
+      </w:r>
+      <w:r>
+        <w:t xml:space="preserve">as frailty heterogeneity increases. Hazard ratios (with 95% confidence intervals) from Cox proportional hazards regression comparing cohort B to cohort A in simulations where the true treatment effect is identically zero and cohorts differ only in frailty variance (</w:t>
       </w:r>
       <m:oMath>
         <m:r>
@@ -13099,8 +13205,8 @@
         <w:t xml:space="preserve">). Deviations from HR=1 arise solely from frailty-driven depletion and associated non-proportional hazards.</w:t>
       </w:r>
     </w:p>
-    <w:bookmarkEnd w:id="71"/>
-    <w:bookmarkStart w:id="75" w:name="fig:cox_bias_kcor"/>
+    <w:bookmarkEnd w:id="74"/>
+    <w:bookmarkStart w:id="78" w:name="fig:cox_bias_kcor"/>
     <w:p>
       <w:pPr>
         <w:pStyle w:val="CaptionedFigure"/>
@@ -13110,18 +13216,18 @@
           <wp:inline>
             <wp:extent cx="5334000" cy="3975680"/>
             <wp:effectExtent b="0" l="0" r="0" t="0"/>
-            <wp:docPr descr="Figure 4: KCOR remains null under a synthetic null across increasing frailty heterogeneity. KCOR asymptotes remain near 1 across \theta in the same simulations, consistent with correct null behavior after depletion normalization." title="" id="73" name="Picture"/>
+            <wp:docPr descr="Figure 4: KCOR remains null under a synthetic null across increasing frailty heterogeneity. KCOR asymptotes remain near 1 across \theta in the same simulations, consistent with correct null behavior after depletion normalization." title="" id="76" name="Picture"/>
             <a:graphic>
               <a:graphicData uri="http://schemas.openxmlformats.org/drawingml/2006/picture">
                 <pic:pic>
                   <pic:nvPicPr>
-                    <pic:cNvPr descr="figures/fig_cox_bias_kcor_vs_theta.png" id="74" name="Picture"/>
+                    <pic:cNvPr descr="figures/fig_cox_bias_kcor_vs_theta.png" id="77" name="Picture"/>
                     <pic:cNvPicPr>
                       <a:picLocks noChangeArrowheads="1" noChangeAspect="1"/>
                     </pic:cNvPicPr>
                   </pic:nvPicPr>
                   <pic:blipFill>
-                    <a:blip r:embed="rId72"/>
+                    <a:blip r:embed="rId75"/>
                     <a:stretch>
                       <a:fillRect/>
                     </a:stretch>
@@ -13170,7 +13276,7 @@
         <w:t xml:space="preserve">in the same simulations, consistent with correct null behavior after depletion normalization.</w:t>
       </w:r>
     </w:p>
-    <w:bookmarkEnd w:id="75"/>
+    <w:bookmarkEnd w:id="78"/>
     <w:p>
       <w:pPr>
         <w:pStyle w:val="BodyText"/>
@@ -13249,10 +13355,28 @@
         <w:t xml:space="preserve">), with the magnitude and direction of the apparent effect depending on follow-up horizon, not any causal signal. KCOR, by explicitly normalizing depletion geometry in cumulative-hazard space, correctly returns a null result under the same conditions, remaining centered near unity with negligible post-normalization slope across all frailty variance values. This controlled example motivates the use of KCOR for retrospective vaccine studies, where frailty heterogeneity and non-proportional hazards are expected to be substantial.</w:t>
       </w:r>
     </w:p>
-    <w:bookmarkEnd w:id="76"/>
-    <w:bookmarkEnd w:id="77"/>
-    <w:bookmarkEnd w:id="78"/>
-    <w:bookmarkStart w:id="128" w:name="validation-and-control-tests"/>
+    <w:bookmarkEnd w:id="79"/>
+    <w:bookmarkStart w:id="80" w:name="X66e05337efe17185a8c68bb3f932f10416d81dc"/>
+    <w:p>
+      <w:pPr>
+        <w:pStyle w:val="Heading4"/>
+      </w:pPr>
+      <w:r>
+        <w:t xml:space="preserve">2.11.2 Relation to other approaches addressing selection effects</w:t>
+      </w:r>
+    </w:p>
+    <w:p>
+      <w:pPr>
+        <w:pStyle w:val="FirstParagraph"/>
+      </w:pPr>
+      <w:r>
+        <w:t xml:space="preserve">Several existing approaches, including inverse-probability weighting, marginal structural models, and joint frailty formulations, aim to mitigate selection bias in observational survival analyses. These methods rely on explicit modeling of treatment assignment or hazard structure and generally operate in instantaneous-hazard space. KCOR differs in focusing directly on depletion geometry in cumulative-hazard space and enforcing diagnostic checks that signal loss of identifiability when normalization fails. A full comparison is beyond scope; the synthetic null demonstration illustrates the specific failure mode KCOR is designed to address.</w:t>
+      </w:r>
+    </w:p>
+    <w:bookmarkEnd w:id="80"/>
+    <w:bookmarkEnd w:id="81"/>
+    <w:bookmarkEnd w:id="82"/>
+    <w:bookmarkStart w:id="132" w:name="validation-and-control-tests"/>
     <w:p>
       <w:pPr>
         <w:pStyle w:val="Heading2"/>
@@ -13311,6 +13435,14 @@
       </w:r>
       <w:r>
         <w:t xml:space="preserve">when known harm/benefit is injected into otherwise-null data, KCOR reliably detects it.</w:t>
+      </w:r>
+    </w:p>
+    <w:p>
+      <w:pPr>
+        <w:pStyle w:val="FirstParagraph"/>
+      </w:pPr>
+      <w:r>
+        <w:t xml:space="preserve">Throughout, curvature in cumulative hazard plots reflects selection-induced depletion, while linearity after normalization indicates successful removal of that curvature.</w:t>
       </w:r>
     </w:p>
     <w:tbl>
@@ -14456,7 +14588,7 @@
         <w:t xml:space="preserve">These raw contrasts reflect both selection and depletion effects and are not interpreted causally.</w:t>
       </w:r>
     </w:p>
-    <w:bookmarkStart w:id="79" w:name="X49c21f7e7289ea359d29dc79a5af219551caf27"/>
+    <w:bookmarkStart w:id="83" w:name="X49c21f7e7289ea359d29dc79a5af219551caf27"/>
     <w:p>
       <w:pPr>
         <w:pStyle w:val="Heading3"/>
@@ -14579,8 +14711,8 @@
         <w:t xml:space="preserve">are approximately linear in event time. Residual deviations from linearity reflect real time-varying risk—such as seasonality or epidemic waves—rather than selection-induced depletion. This linearization is a diagnostic consistent with successful removal of depletion-driven curvature under the working model; persistent nonlinearity or parameter instability indicates model stress or quiet-window contamination.</w:t>
       </w:r>
     </w:p>
-    <w:bookmarkEnd w:id="79"/>
-    <w:bookmarkStart w:id="96" w:name="X250d2743dd947cd04209f9dc9cf02b545517230"/>
+    <w:bookmarkEnd w:id="83"/>
+    <w:bookmarkStart w:id="100" w:name="X250d2743dd947cd04209f9dc9cf02b545517230"/>
     <w:p>
       <w:pPr>
         <w:pStyle w:val="Heading3"/>
@@ -14589,7 +14721,7 @@
         <w:t xml:space="preserve">3.1 Negative controls: null under selection-induced curvature</w:t>
       </w:r>
     </w:p>
-    <w:bookmarkStart w:id="85" w:name="X4a45d07f751f03d52f576bf00ddae47c09b7689"/>
+    <w:bookmarkStart w:id="89" w:name="X4a45d07f751f03d52f576bf00ddae47c09b7689"/>
     <w:p>
       <w:pPr>
         <w:pStyle w:val="Heading4"/>
@@ -14866,7 +14998,7 @@
         <w:t xml:space="preserve">during quiet periods and applying gamma-frailty inversion, KCOR should remain approximately constant at 1 over follow-up.</w:t>
       </w:r>
     </w:p>
-    <w:bookmarkStart w:id="84" w:name="Xdfdb3a2773ba513010115195b66ada817a83ab4"/>
+    <w:bookmarkStart w:id="88" w:name="Xdfdb3a2773ba513010115195b66ada817a83ab4"/>
     <w:p>
       <w:pPr>
         <w:pStyle w:val="Heading5"/>
@@ -15132,7 +15264,7 @@
         <w:t xml:space="preserve">Figure fig. 5 shows this construction.</w:t>
       </w:r>
     </w:p>
-    <w:bookmarkStart w:id="83" w:name="fig:neg_control_synthetic"/>
+    <w:bookmarkStart w:id="87" w:name="fig:neg_control_synthetic"/>
     <w:p>
       <w:pPr>
         <w:pStyle w:val="CaptionedFigure"/>
@@ -15142,18 +15274,18 @@
           <wp:inline>
             <wp:extent cx="5334000" cy="3852333"/>
             <wp:effectExtent b="0" l="0" r="0" t="0"/>
-            <wp:docPr descr="Figure 5: Synthetic negative control under strong selection (different curvature) but no effect: KCOR remains flat at 1. Top panel shows cohort hazards with different frailty-mixture weights inducing different curvature. Bottom panel shows KCOR(t) remaining near 1.0 after normalization, demonstrating successful depletion-neutralization under the null." title="" id="81" name="Picture"/>
+            <wp:docPr descr="Figure 5: Synthetic negative control under strong selection (different curvature) but no effect: KCOR remains flat at 1. Top panel shows cohort hazards with different frailty-mixture weights inducing different curvature. Bottom panel shows KCOR(t) remaining near 1.0 after normalization, demonstrating successful depletion-neutralization under the null." title="" id="85" name="Picture"/>
             <a:graphic>
               <a:graphicData uri="http://schemas.openxmlformats.org/drawingml/2006/picture">
                 <pic:pic>
                   <pic:nvPicPr>
-                    <pic:cNvPr descr="figures/fig_neg_control_synthetic.png" id="82" name="Picture"/>
+                    <pic:cNvPr descr="figures/fig_neg_control_synthetic.png" id="86" name="Picture"/>
                     <pic:cNvPicPr>
                       <a:picLocks noChangeArrowheads="1" noChangeAspect="1"/>
                     </pic:cNvPicPr>
                   </pic:nvPicPr>
                   <pic:blipFill>
-                    <a:blip r:embed="rId80"/>
+                    <a:blip r:embed="rId84"/>
                     <a:stretch>
                       <a:fillRect/>
                     </a:stretch>
@@ -15188,10 +15320,10 @@
         <w:t xml:space="preserve">Figure 5: Synthetic negative control under strong selection (different curvature) but no effect: KCOR remains flat at 1. Top panel shows cohort hazards with different frailty-mixture weights inducing different curvature. Bottom panel shows KCOR(t) remaining near 1.0 after normalization, demonstrating successful depletion-neutralization under the null.</w:t>
       </w:r>
     </w:p>
-    <w:bookmarkEnd w:id="83"/>
-    <w:bookmarkEnd w:id="84"/>
-    <w:bookmarkEnd w:id="85"/>
-    <w:bookmarkStart w:id="95" w:name="X245cc31d763a0fb39bda81fbe46e34dde7a0bdc"/>
+    <w:bookmarkEnd w:id="87"/>
+    <w:bookmarkEnd w:id="88"/>
+    <w:bookmarkEnd w:id="89"/>
+    <w:bookmarkStart w:id="99" w:name="X245cc31d763a0fb39bda81fbe46e34dde7a0bdc"/>
     <w:p>
       <w:pPr>
         <w:pStyle w:val="Heading4"/>
@@ -15240,7 +15372,7 @@
         <w:t xml:space="preserve">Two snapshots illustrate that KCOR is near-flat even under 10–20 year age differences:</w:t>
       </w:r>
     </w:p>
-    <w:bookmarkStart w:id="89" w:name="fig:neg_control_10yr"/>
+    <w:bookmarkStart w:id="93" w:name="fig:neg_control_10yr"/>
     <w:p>
       <w:pPr>
         <w:pStyle w:val="CaptionedFigure"/>
@@ -15250,18 +15382,18 @@
           <wp:inline>
             <wp:extent cx="5334000" cy="2773680"/>
             <wp:effectExtent b="0" l="0" r="0" t="0"/>
-            <wp:docPr descr="Figure 6: Empirical negative control with approximately 10-year age difference between cohorts. Despite large baseline mortality differences, KCOR remains near-flat at 1 over follow-up, consistent with a true null effect. Data source: Czech Republic mortality and vaccination dataset processed into KCOR_CMR aggregated format (negative-control construction; see Appendix B.2)4." title="" id="87" name="Picture"/>
+            <wp:docPr descr="Figure 6: Empirical negative control with approximately 10-year age difference between cohorts. Despite large baseline mortality differences, KCOR remains near-flat at 1 over follow-up, consistent with a true null effect. Data source: Czech Republic mortality and vaccination dataset processed into KCOR_CMR aggregated format (negative-control construction; see Appendix B.2)4." title="" id="91" name="Picture"/>
             <a:graphic>
               <a:graphicData uri="http://schemas.openxmlformats.org/drawingml/2006/picture">
                 <pic:pic>
                   <pic:nvPicPr>
-                    <pic:cNvPr descr="figures/fig2_neg_control_10yr_age_diff.png" id="88" name="Picture"/>
+                    <pic:cNvPr descr="figures/fig2_neg_control_10yr_age_diff.png" id="92" name="Picture"/>
                     <pic:cNvPicPr>
                       <a:picLocks noChangeArrowheads="1" noChangeAspect="1"/>
                     </pic:cNvPicPr>
                   </pic:nvPicPr>
                   <pic:blipFill>
-                    <a:blip r:embed="rId86"/>
+                    <a:blip r:embed="rId90"/>
                     <a:stretch>
                       <a:fillRect/>
                     </a:stretch>
@@ -15305,8 +15437,8 @@
         <w:t xml:space="preserve">.</w:t>
       </w:r>
     </w:p>
-    <w:bookmarkEnd w:id="89"/>
-    <w:bookmarkStart w:id="93" w:name="fig:neg_control_20yr"/>
+    <w:bookmarkEnd w:id="93"/>
+    <w:bookmarkStart w:id="97" w:name="fig:neg_control_20yr"/>
     <w:p>
       <w:pPr>
         <w:pStyle w:val="CaptionedFigure"/>
@@ -15316,18 +15448,18 @@
           <wp:inline>
             <wp:extent cx="5334000" cy="2810466"/>
             <wp:effectExtent b="0" l="0" r="0" t="0"/>
-            <wp:docPr descr="Figure 7: Empirical negative control with approximately 20-year age difference between cohorts. Even under extreme composition differences, KCOR exhibits no systematic drift, demonstrating robustness to selection-induced curvature. Data source: Czech Republic mortality and vaccination dataset processed into KCOR_CMR aggregated format (negative-control construction; see Appendix B.2)." title="" id="91" name="Picture"/>
+            <wp:docPr descr="Figure 7: Empirical negative control with approximately 20-year age difference between cohorts. Even under extreme composition differences, KCOR exhibits no systematic drift, demonstrating robustness to selection-induced curvature. Data source: Czech Republic mortality and vaccination dataset processed into KCOR_CMR aggregated format (negative-control construction; see Appendix B.2)." title="" id="95" name="Picture"/>
             <a:graphic>
               <a:graphicData uri="http://schemas.openxmlformats.org/drawingml/2006/picture">
                 <pic:pic>
                   <pic:nvPicPr>
-                    <pic:cNvPr descr="figures/fig3_neg_control_20yr_age_diff.png" id="92" name="Picture"/>
+                    <pic:cNvPr descr="figures/fig3_neg_control_20yr_age_diff.png" id="96" name="Picture"/>
                     <pic:cNvPicPr>
                       <a:picLocks noChangeArrowheads="1" noChangeAspect="1"/>
                     </pic:cNvPicPr>
                   </pic:nvPicPr>
                   <pic:blipFill>
-                    <a:blip r:embed="rId90"/>
+                    <a:blip r:embed="rId94"/>
                     <a:stretch>
                       <a:fillRect/>
                     </a:stretch>
@@ -15362,7 +15494,7 @@
         <w:t xml:space="preserve">Figure 7: Empirical negative control with approximately 20-year age difference between cohorts. Even under extreme composition differences, KCOR exhibits no systematic drift, demonstrating robustness to selection-induced curvature. Data source: Czech Republic mortality and vaccination dataset processed into KCOR_CMR aggregated format (negative-control construction; see Appendix B.2).</w:t>
       </w:r>
     </w:p>
-    <w:bookmarkEnd w:id="93"/>
+    <w:bookmarkEnd w:id="97"/>
     <w:p>
       <w:pPr>
         <w:pStyle w:val="BodyText"/>
@@ -15371,7 +15503,7 @@
         <w:t xml:space="preserve">Table tbl. 6 provides numeric summaries.</w:t>
       </w:r>
     </w:p>
-    <w:bookmarkStart w:id="94" w:name="tbl:neg_control_summary"/>
+    <w:bookmarkStart w:id="98" w:name="tbl:neg_control_summary"/>
     <w:p>
       <w:pPr>
         <w:pStyle w:val="TableCaption"/>
@@ -15738,10 +15870,10 @@
         </w:tc>
       </w:tr>
     </w:tbl>
-    <w:bookmarkEnd w:id="94"/>
-    <w:bookmarkEnd w:id="95"/>
-    <w:bookmarkEnd w:id="96"/>
-    <w:bookmarkStart w:id="103" w:name="Xf5c6845e7014ee8ad1d757d99d9071bc85f02f3"/>
+    <w:bookmarkEnd w:id="98"/>
+    <w:bookmarkEnd w:id="99"/>
+    <w:bookmarkEnd w:id="100"/>
+    <w:bookmarkStart w:id="107" w:name="Xf5c6845e7014ee8ad1d757d99d9071bc85f02f3"/>
     <w:p>
       <w:pPr>
         <w:pStyle w:val="Heading3"/>
@@ -15800,7 +15932,7 @@
       <w:pPr>
         <w:pStyle w:val="BodyText"/>
       </w:pPr>
-      <w:bookmarkStart w:id="97" w:name="eq:pos-control-injection"/>
+      <w:bookmarkStart w:id="101" w:name="eq:pos-control-injection"/>
       <m:oMathPara>
         <m:oMathParaPr>
           <m:jc m:val="center"/>
@@ -16058,7 +16190,7 @@
           </m:r>
         </m:oMath>
       </m:oMathPara>
-      <w:bookmarkEnd w:id="97"/>
+      <w:bookmarkEnd w:id="101"/>
     </w:p>
     <w:p>
       <w:pPr>
@@ -16131,7 +16263,7 @@
         <w:t xml:space="preserve">After gamma-frailty normalization (inversion), KCOR should deviate from 1 in the correct direction and with magnitude consistent with the injected effect (up to discretization and sampling noise). Figure fig. 8 and Table tbl. 7 confirm this behavior.</w:t>
       </w:r>
     </w:p>
-    <w:bookmarkStart w:id="101" w:name="fig:pos_control_injected"/>
+    <w:bookmarkStart w:id="105" w:name="fig:pos_control_injected"/>
     <w:p>
       <w:pPr>
         <w:pStyle w:val="CaptionedFigure"/>
@@ -16141,18 +16273,18 @@
           <wp:inline>
             <wp:extent cx="5334000" cy="4253184"/>
             <wp:effectExtent b="0" l="0" r="0" t="0"/>
-            <wp:docPr descr="Figure 8: Positive control validation: KCOR correctly detects injected effects. Left panels show harm scenario (r=1.2), right panels show benefit scenario (r=0.8). Top row displays cohort hazard curves with effect window shaded. Bottom row shows KCOR(t) deviating from 1.0 in the expected direction during the effect window." title="" id="99" name="Picture"/>
+            <wp:docPr descr="Figure 8: Positive control validation: KCOR correctly detects injected effects. Left panels show harm scenario (r=1.2), right panels show benefit scenario (r=0.8). Top row displays cohort hazard curves with effect window shaded. Bottom row shows KCOR(t) deviating from 1.0 in the expected direction during the effect window." title="" id="103" name="Picture"/>
             <a:graphic>
               <a:graphicData uri="http://schemas.openxmlformats.org/drawingml/2006/picture">
                 <pic:pic>
                   <pic:nvPicPr>
-                    <pic:cNvPr descr="figures/fig_pos_control_injected.png" id="100" name="Picture"/>
+                    <pic:cNvPr descr="figures/fig_pos_control_injected.png" id="104" name="Picture"/>
                     <pic:cNvPicPr>
                       <a:picLocks noChangeArrowheads="1" noChangeAspect="1"/>
                     </pic:cNvPicPr>
                   </pic:nvPicPr>
                   <pic:blipFill>
-                    <a:blip r:embed="rId98"/>
+                    <a:blip r:embed="rId102"/>
                     <a:stretch>
                       <a:fillRect/>
                     </a:stretch>
@@ -16187,8 +16319,8 @@
         <w:t xml:space="preserve">Figure 8: Positive control validation: KCOR correctly detects injected effects. Left panels show harm scenario (r=1.2), right panels show benefit scenario (r=0.8). Top row displays cohort hazard curves with effect window shaded. Bottom row shows KCOR(t) deviating from 1.0 in the expected direction during the effect window.</w:t>
       </w:r>
     </w:p>
-    <w:bookmarkEnd w:id="101"/>
-    <w:bookmarkStart w:id="102" w:name="tbl:pos_control_summary"/>
+    <w:bookmarkEnd w:id="105"/>
+    <w:bookmarkStart w:id="106" w:name="tbl:pos_control_summary"/>
     <w:p>
       <w:pPr>
         <w:pStyle w:val="TableCaption"/>
@@ -16401,9 +16533,9 @@
         </w:tc>
       </w:tr>
     </w:tbl>
-    <w:bookmarkEnd w:id="102"/>
-    <w:bookmarkEnd w:id="103"/>
-    <w:bookmarkStart w:id="108" w:name="sensitivity-analyses-robustness-checks"/>
+    <w:bookmarkEnd w:id="106"/>
+    <w:bookmarkEnd w:id="107"/>
+    <w:bookmarkStart w:id="112" w:name="sensitivity-analyses-robustness-checks"/>
     <w:p>
       <w:pPr>
         <w:pStyle w:val="Heading3"/>
@@ -16560,7 +16692,7 @@
         <w:t xml:space="preserve">Figure fig. 9 summarizes KCOR stability across the parameter grid.</w:t>
       </w:r>
     </w:p>
-    <w:bookmarkStart w:id="107" w:name="fig:sensitivity_overview"/>
+    <w:bookmarkStart w:id="111" w:name="fig:sensitivity_overview"/>
     <w:p>
       <w:pPr>
         <w:pStyle w:val="CaptionedFigure"/>
@@ -16570,18 +16702,18 @@
           <wp:inline>
             <wp:extent cx="5334000" cy="1571483"/>
             <wp:effectExtent b="0" l="0" r="0" t="0"/>
-            <wp:docPr descr="Figure 9: Sensitivity analysis summary showing KCOR values across parameter grid. Heatmaps display KCOR estimates for different combinations of baseline weeks (rows) and quiet-window start offsets (columns). Color scale centered at 1.0 shows stability of estimates across parameter choices, with values remaining close to 1.0 across the grid." title="" id="105" name="Picture"/>
+            <wp:docPr descr="Figure 9: Sensitivity analysis summary showing KCOR values across parameter grid. Heatmaps display KCOR estimates for different combinations of baseline weeks (rows) and quiet-window start offsets (columns). Color scale centered at 1.0 shows stability of estimates across parameter choices, with values remaining close to 1.0 across the grid." title="" id="109" name="Picture"/>
             <a:graphic>
               <a:graphicData uri="http://schemas.openxmlformats.org/drawingml/2006/picture">
                 <pic:pic>
                   <pic:nvPicPr>
-                    <pic:cNvPr descr="figures/fig_sensitivity_overview.png" id="106" name="Picture"/>
+                    <pic:cNvPr descr="figures/fig_sensitivity_overview.png" id="110" name="Picture"/>
                     <pic:cNvPicPr>
                       <a:picLocks noChangeArrowheads="1" noChangeAspect="1"/>
                     </pic:cNvPicPr>
                   </pic:nvPicPr>
                   <pic:blipFill>
-                    <a:blip r:embed="rId104"/>
+                    <a:blip r:embed="rId108"/>
                     <a:stretch>
                       <a:fillRect/>
                     </a:stretch>
@@ -16616,7 +16748,7 @@
         <w:t xml:space="preserve">Figure 9: Sensitivity analysis summary showing KCOR values across parameter grid. Heatmaps display KCOR estimates for different combinations of baseline weeks (rows) and quiet-window start offsets (columns). Color scale centered at 1.0 shows stability of estimates across parameter choices, with values remaining close to 1.0 across the grid.</w:t>
       </w:r>
     </w:p>
-    <w:bookmarkEnd w:id="107"/>
+    <w:bookmarkEnd w:id="111"/>
     <w:p>
       <w:pPr>
         <w:pStyle w:val="BodyText"/>
@@ -16625,8 +16757,8 @@
         <w:t xml:space="preserve">Across all tested parameter ranges, KCOR values remained within approximately ±5% of unity, indicating stability under reasonable variations in fitting choices.</w:t>
       </w:r>
     </w:p>
-    <w:bookmarkEnd w:id="108"/>
-    <w:bookmarkStart w:id="125" w:name="Xc4d8adb0ad5f1ae7badc4f43956d4ea2b8d625b"/>
+    <w:bookmarkEnd w:id="112"/>
+    <w:bookmarkStart w:id="129" w:name="Xc4d8adb0ad5f1ae7badc4f43956d4ea2b8d625b"/>
     <w:p>
       <w:pPr>
         <w:pStyle w:val="Heading3"/>
@@ -16784,7 +16916,7 @@
         <w:t xml:space="preserve">-space fit, post-normalization nonlinearity, parameter instability), flagging that depletion-neutralization is unreliable without model generalization.</w:t>
       </w:r>
     </w:p>
-    <w:bookmarkStart w:id="112" w:name="fig:sim_grid_overview"/>
+    <w:bookmarkStart w:id="116" w:name="fig:sim_grid_overview"/>
     <w:p>
       <w:pPr>
         <w:pStyle w:val="CaptionedFigure"/>
@@ -16794,18 +16926,18 @@
           <wp:inline>
             <wp:extent cx="5334000" cy="4246345"/>
             <wp:effectExtent b="0" l="0" r="0" t="0"/>
-            <wp:docPr descr="Figure 10: Simulation grid overview: KCOR(t) trajectories across prespecified scenarios, including gamma-frailty null with strong selection, injected hazard increase and decrease, non-gamma frailty, quiet-window contamination, and sparse-event regimes. Under true null, KCOR remains near-flat at 1; injected effects are detected in the expected direction; adverse regimes are accompanied by degraded diagnostics and reduced interpretability." title="" id="110" name="Picture"/>
+            <wp:docPr descr="Figure 10: Simulation grid overview: KCOR(t) trajectories across prespecified scenarios, including gamma-frailty null with strong selection, injected hazard increase and decrease, non-gamma frailty, quiet-window contamination, and sparse-event regimes. Under true null, KCOR remains near-flat at 1; injected effects are detected in the expected direction; adverse regimes are accompanied by degraded diagnostics and reduced interpretability." title="" id="114" name="Picture"/>
             <a:graphic>
               <a:graphicData uri="http://schemas.openxmlformats.org/drawingml/2006/picture">
                 <pic:pic>
                   <pic:nvPicPr>
-                    <pic:cNvPr descr="figures/fig_sim_grid_overview.png" id="111" name="Picture"/>
+                    <pic:cNvPr descr="figures/fig_sim_grid_overview.png" id="115" name="Picture"/>
                     <pic:cNvPicPr>
                       <a:picLocks noChangeArrowheads="1" noChangeAspect="1"/>
                     </pic:cNvPicPr>
                   </pic:nvPicPr>
                   <pic:blipFill>
-                    <a:blip r:embed="rId109"/>
+                    <a:blip r:embed="rId113"/>
                     <a:stretch>
                       <a:fillRect/>
                     </a:stretch>
@@ -16840,8 +16972,8 @@
         <w:t xml:space="preserve">Figure 10: Simulation grid overview: KCOR(t) trajectories across prespecified scenarios, including gamma-frailty null with strong selection, injected hazard increase and decrease, non-gamma frailty, quiet-window contamination, and sparse-event regimes. Under true null, KCOR remains near-flat at 1; injected effects are detected in the expected direction; adverse regimes are accompanied by degraded diagnostics and reduced interpretability.</w:t>
       </w:r>
     </w:p>
-    <w:bookmarkEnd w:id="112"/>
-    <w:bookmarkStart w:id="116" w:name="fig:sim_grid_diagnostics"/>
+    <w:bookmarkEnd w:id="116"/>
+    <w:bookmarkStart w:id="120" w:name="fig:sim_grid_diagnostics"/>
     <w:p>
       <w:pPr>
         <w:pStyle w:val="CaptionedFigure"/>
@@ -16851,18 +16983,18 @@
           <wp:inline>
             <wp:extent cx="5334000" cy="2491716"/>
             <wp:effectExtent b="0" l="0" r="0" t="0"/>
-            <wp:docPr descr="Figure 11: Simulation diagnostics across scenarios: (i) cumulative-hazard fit RMSE over the quiet window, (ii) fitted frailty variance estimates, and (iii) a post-normalization linearity metric for normalized cumulative hazards. Diagnostics identify regimes in which frailty normalization is well identified versus weakly identified." title="" id="114" name="Picture"/>
+            <wp:docPr descr="Figure 11: Simulation diagnostics across scenarios: (i) cumulative-hazard fit RMSE over the quiet window, (ii) fitted frailty variance estimates, and (iii) a post-normalization linearity metric for normalized cumulative hazards. Diagnostics identify regimes in which frailty normalization is well identified versus weakly identified." title="" id="118" name="Picture"/>
             <a:graphic>
               <a:graphicData uri="http://schemas.openxmlformats.org/drawingml/2006/picture">
                 <pic:pic>
                   <pic:nvPicPr>
-                    <pic:cNvPr descr="figures/fig_sim_grid_diagnostics.png" id="115" name="Picture"/>
+                    <pic:cNvPr descr="figures/fig_sim_grid_diagnostics.png" id="119" name="Picture"/>
                     <pic:cNvPicPr>
                       <a:picLocks noChangeArrowheads="1" noChangeAspect="1"/>
                     </pic:cNvPicPr>
                   </pic:nvPicPr>
                   <pic:blipFill>
-                    <a:blip r:embed="rId113"/>
+                    <a:blip r:embed="rId117"/>
                     <a:stretch>
                       <a:fillRect/>
                     </a:stretch>
@@ -16897,8 +17029,8 @@
         <w:t xml:space="preserve">Figure 11: Simulation diagnostics across scenarios: (i) cumulative-hazard fit RMSE over the quiet window, (ii) fitted frailty variance estimates, and (iii) a post-normalization linearity metric for normalized cumulative hazards. Diagnostics identify regimes in which frailty normalization is well identified versus weakly identified.</w:t>
       </w:r>
     </w:p>
-    <w:bookmarkEnd w:id="116"/>
-    <w:bookmarkStart w:id="120" w:name="fig:s7_overview"/>
+    <w:bookmarkEnd w:id="120"/>
+    <w:bookmarkStart w:id="124" w:name="fig:s7_overview"/>
     <w:p>
       <w:pPr>
         <w:pStyle w:val="CaptionedFigure"/>
@@ -16908,18 +17040,18 @@
           <wp:inline>
             <wp:extent cx="5334000" cy="1389920"/>
             <wp:effectExtent b="0" l="0" r="0" t="0"/>
-            <wp:docPr descr="Figure 12: S7 simulation results: KCOR(t) trajectories demonstrating temporal separability. Left panel shows harm scenario (r=1.2) with effect window (weeks 10-25) and quiet window (weeks 80-140) non-overlapping. Middle panel shows benefit scenario (r=0.8). Right panel shows overlap variant where effect window intersects quiet window, demonstrating diagnostic degradation. KCOR remains approximately flat during the quiet window and deviates only during the effect window when temporal separability holds. The overlap variant is included to demonstrate failure-mode behavior and should not be interpreted as a valid application regime for KCOR." title="" id="118" name="Picture"/>
+            <wp:docPr descr="Figure 12: S7 simulation results: KCOR(t) trajectories demonstrating temporal separability. Left panel shows harm scenario (r=1.2) with effect window (weeks 10-25) and quiet window (weeks 80-140) non-overlapping. Middle panel shows benefit scenario (r=0.8). Right panel shows overlap variant where effect window intersects quiet window, demonstrating diagnostic degradation. KCOR remains approximately flat during the quiet window and deviates only during the effect window when temporal separability holds. The overlap variant is included to demonstrate failure-mode behavior and should not be interpreted as a valid application regime for KCOR." title="" id="122" name="Picture"/>
             <a:graphic>
               <a:graphicData uri="http://schemas.openxmlformats.org/drawingml/2006/picture">
                 <pic:pic>
                   <pic:nvPicPr>
-                    <pic:cNvPr descr="figures/fig_s7_overview.png" id="119" name="Picture"/>
+                    <pic:cNvPr descr="figures/fig_s7_overview.png" id="123" name="Picture"/>
                     <pic:cNvPicPr>
                       <a:picLocks noChangeArrowheads="1" noChangeAspect="1"/>
                     </pic:cNvPicPr>
                   </pic:nvPicPr>
                   <pic:blipFill>
-                    <a:blip r:embed="rId117"/>
+                    <a:blip r:embed="rId121"/>
                     <a:stretch>
                       <a:fillRect/>
                     </a:stretch>
@@ -16954,8 +17086,8 @@
         <w:t xml:space="preserve">Figure 12: S7 simulation results: KCOR(t) trajectories demonstrating temporal separability. Left panel shows harm scenario (r=1.2) with effect window (weeks 10-25) and quiet window (weeks 80-140) non-overlapping. Middle panel shows benefit scenario (r=0.8). Right panel shows overlap variant where effect window intersects quiet window, demonstrating diagnostic degradation. KCOR remains approximately flat during the quiet window and deviates only during the effect window when temporal separability holds. The overlap variant is included to demonstrate failure-mode behavior and should not be interpreted as a valid application regime for KCOR.</w:t>
       </w:r>
     </w:p>
-    <w:bookmarkEnd w:id="120"/>
-    <w:bookmarkStart w:id="124" w:name="fig:s7_diagnostics"/>
+    <w:bookmarkEnd w:id="124"/>
+    <w:bookmarkStart w:id="128" w:name="fig:s7_diagnostics"/>
     <w:p>
       <w:pPr>
         <w:pStyle w:val="CaptionedFigure"/>
@@ -16965,18 +17097,18 @@
           <wp:inline>
             <wp:extent cx="5334000" cy="4432289"/>
             <wp:effectExtent b="0" l="0" r="0" t="0"/>
-            <wp:docPr descr="Figure 13: S7 simulation diagnostics: Fitted frailty variance parameters (\theta_0, \theta_1), fit quality (RMSE), and convergence status across S7 scenarios. The overlap variant shows degraded fit quality, correctly signaling violation of temporal separability assumptions." title="" id="122" name="Picture"/>
+            <wp:docPr descr="Figure 13: S7 simulation diagnostics: Fitted frailty variance parameters (\theta_0, \theta_1), fit quality (RMSE), and convergence status across S7 scenarios. The overlap variant shows degraded fit quality, correctly signaling violation of temporal separability assumptions." title="" id="126" name="Picture"/>
             <a:graphic>
               <a:graphicData uri="http://schemas.openxmlformats.org/drawingml/2006/picture">
                 <pic:pic>
                   <pic:nvPicPr>
-                    <pic:cNvPr descr="figures/fig_s7_diagnostics.png" id="123" name="Picture"/>
+                    <pic:cNvPr descr="figures/fig_s7_diagnostics.png" id="127" name="Picture"/>
                     <pic:cNvPicPr>
                       <a:picLocks noChangeArrowheads="1" noChangeAspect="1"/>
                     </pic:cNvPicPr>
                   </pic:nvPicPr>
                   <pic:blipFill>
-                    <a:blip r:embed="rId121"/>
+                    <a:blip r:embed="rId125"/>
                     <a:stretch>
                       <a:fillRect/>
                     </a:stretch>
@@ -17048,9 +17180,9 @@
         <w:t xml:space="preserve">), fit quality (RMSE), and convergence status across S7 scenarios. The overlap variant shows degraded fit quality, correctly signaling violation of temporal separability assumptions.</w:t>
       </w:r>
     </w:p>
-    <w:bookmarkEnd w:id="124"/>
-    <w:bookmarkEnd w:id="125"/>
-    <w:bookmarkStart w:id="126" w:name="dynamic-hve-diagnostic-tests"/>
+    <w:bookmarkEnd w:id="128"/>
+    <w:bookmarkEnd w:id="129"/>
+    <w:bookmarkStart w:id="130" w:name="dynamic-hve-diagnostic-tests"/>
     <w:p>
       <w:pPr>
         <w:pStyle w:val="Heading3"/>
@@ -17138,8 +17270,8 @@
         <w:t xml:space="preserve">for weeks 0–S), separately from gamma frailty depletion, and confirm that (i) the effect is attenuated/removed by prespecified skip weeks, and (ii) remaining KCOR trajectories in later windows behave as expected under negative and positive controls.</w:t>
       </w:r>
     </w:p>
-    <w:bookmarkEnd w:id="126"/>
-    <w:bookmarkStart w:id="127" w:name="illustrative-non-covid-example-synthetic"/>
+    <w:bookmarkEnd w:id="130"/>
+    <w:bookmarkStart w:id="131" w:name="illustrative-non-covid-example-synthetic"/>
     <w:p>
       <w:pPr>
         <w:pStyle w:val="Heading3"/>
@@ -17194,9 +17326,9 @@
         </w:pict>
       </w:r>
     </w:p>
-    <w:bookmarkEnd w:id="127"/>
-    <w:bookmarkEnd w:id="128"/>
-    <w:bookmarkStart w:id="132" w:name="discussion"/>
+    <w:bookmarkEnd w:id="131"/>
+    <w:bookmarkEnd w:id="132"/>
+    <w:bookmarkStart w:id="137" w:name="discussion"/>
     <w:p>
       <w:pPr>
         <w:pStyle w:val="Heading2"/>
@@ -17269,7 +17401,7 @@
         <w:t xml:space="preserve">These limitations are intrinsic to the data constraints KCOR is designed to operate under and do not detract from its role as a depletion-neutralized cohort comparison system.</w:t>
       </w:r>
     </w:p>
-    <w:bookmarkStart w:id="129" w:name="what-kcor-estimates"/>
+    <w:bookmarkStart w:id="133" w:name="what-kcor-estimates"/>
     <w:p>
       <w:pPr>
         <w:pStyle w:val="Heading3"/>
@@ -17427,7 +17559,7 @@
         <w:pStyle w:val="BodyText"/>
       </w:pPr>
       <w:r>
-        <w:t xml:space="preserve">Because the normalization targets selection-induced depletion curvature, KCOR results alone do not justify claims about net lives saved or lost by a particular intervention. Such claims require (i) clearly specified causal estimands, (ii) validated control outcomes, (iii) sensitivity analyses for remaining time-varying selection mechanisms and external shocks, and (iv) preferably replication across settings and outcomes. Accordingly, this manuscript focuses on method definition, diagnostics, and operating characteristics; applied causal conclusions are deferred to separate intervention-specific analyses.</w:t>
+        <w:t xml:space="preserve">Because the normalization targets selection-induced depletion curvature, KCOR results alone do not justify claims about net lives saved or lost by a particular intervention. Such claims require (i) clearly specified causal estimands, (ii) validated control outcomes, (iii) sensitivity analyses for remaining time-varying selection mechanisms and external shocks, and (iv) preferably replication across settings and outcomes. Having established the behavior of KCOR and the failure modes of standard estimators under controlled conditions, we apply KCOR to complete national registry data from the Czech Republic in a companion analysis. Accordingly, this manuscript focuses on method definition, diagnostics, and operating characteristics; applied causal conclusions are deferred to separate intervention-specific analyses.</w:t>
       </w:r>
     </w:p>
     <w:p>
@@ -17438,8 +17570,8 @@
         <w:t xml:space="preserve">Although cumulative hazards and survival functions are in one-to-one correspondence, KCOR operates in cumulative-hazard space because curvature induced by frailty depletion is additive and more readily diagnosed there. While survival-based summaries such as restricted mean survival time may be derived from normalized hazards, KCOR’s primary estimand remains cumulative by construction.</w:t>
       </w:r>
     </w:p>
-    <w:bookmarkEnd w:id="129"/>
-    <w:bookmarkStart w:id="130" w:name="relationship-to-negative-control-methods"/>
+    <w:bookmarkEnd w:id="133"/>
+    <w:bookmarkStart w:id="134" w:name="relationship-to-negative-control-methods"/>
     <w:p>
       <w:pPr>
         <w:pStyle w:val="Heading3"/>
@@ -17493,8 +17625,8 @@
         <w:t xml:space="preserve">This asymmetry helps explain why standard observational analyses often report large apparent mortality benefits during periods lacking a plausible causal mechanism: vaccinated cohorts are already selection-filtered, while unvaccinated hazards are suppressed by ongoing frailty depletion. Unadjusted comparisons therefore systematically understate unvaccinated baseline risk and exaggerate apparent benefit.</w:t>
       </w:r>
     </w:p>
-    <w:bookmarkEnd w:id="130"/>
-    <w:bookmarkStart w:id="131" w:name="practical-guidance-for-use"/>
+    <w:bookmarkEnd w:id="134"/>
+    <w:bookmarkStart w:id="135" w:name="practical-guidance-for-use"/>
     <w:p>
       <w:pPr>
         <w:pStyle w:val="Heading3"/>
@@ -17632,6 +17764,24 @@
         <w:t xml:space="preserve">KCOR should therefore be applied and reported as a complete pipeline—from cohort freezing, through depletion normalization, to cumulative comparison and diagnostics—rather than as a standalone adjustment step.</w:t>
       </w:r>
     </w:p>
+    <w:bookmarkEnd w:id="135"/>
+    <w:bookmarkStart w:id="136" w:name="extension-to-other-outcomes"/>
+    <w:p>
+      <w:pPr>
+        <w:pStyle w:val="Heading3"/>
+      </w:pPr>
+      <w:r>
+        <w:t xml:space="preserve">4.4 Extension to other outcomes</w:t>
+      </w:r>
+    </w:p>
+    <w:p>
+      <w:pPr>
+        <w:pStyle w:val="FirstParagraph"/>
+      </w:pPr>
+      <w:r>
+        <w:t xml:space="preserve">Although this paper focuses on all-cause mortality, KCOR is applicable to other irreversible outcomes provided that event timing and risk sets are well defined. Application to cause-specific mortality requires careful consideration of competing risks and interpretation of cumulative hazards within cause-restricted populations. Extension to non-fatal outcomes such as hospitalization is conceptually straightforward but may require additional attention to outcome definitions, censoring mechanisms, and recurrent events. These considerations affect interpretation rather than the core KCOR framework.</w:t>
+      </w:r>
+    </w:p>
     <w:p>
       <w:r>
         <w:pict>
@@ -17639,9 +17789,9 @@
         </w:pict>
       </w:r>
     </w:p>
-    <w:bookmarkEnd w:id="131"/>
-    <w:bookmarkEnd w:id="132"/>
-    <w:bookmarkStart w:id="136" w:name="limitations"/>
+    <w:bookmarkEnd w:id="136"/>
+    <w:bookmarkEnd w:id="137"/>
+    <w:bookmarkStart w:id="141" w:name="limitations"/>
     <w:p>
       <w:pPr>
         <w:pStyle w:val="Heading2"/>
@@ -17815,7 +17965,7 @@
         <w:t xml:space="preserve">estimates) serve as indicators of model inadequacy rather than targets for parameter tuning. Extending the framework to accommodate dynamic or correlated frailty structures would require explicit model generalization rather than modification of KCOR normalization steps and is left to future work. Empirically, KCOR’s validity depends on curvature removal rather than the specific parametric form; alternative frailty distributions that generate similar depletion geometry would yield equivalent normalization.</w:t>
       </w:r>
     </w:p>
-    <w:bookmarkStart w:id="133" w:name="X23cf99625f696e3debeff054e3876378086bb67"/>
+    <w:bookmarkStart w:id="138" w:name="X23cf99625f696e3debeff054e3876378086bb67"/>
     <w:p>
       <w:pPr>
         <w:pStyle w:val="Heading3"/>
@@ -18303,8 +18453,8 @@
         <w:t xml:space="preserve">In practice, prespecified negative controls—such as the age-shift controls presented in §3.1.2—provide a direct empirical check that KCOR does not generate artifactual cumulative effects under strong selection-induced curvature.</w:t>
       </w:r>
     </w:p>
-    <w:bookmarkEnd w:id="133"/>
-    <w:bookmarkStart w:id="134" w:name="X929de8bcb6b1faa9f34cf3ef5eebe240c1ac45c"/>
+    <w:bookmarkEnd w:id="138"/>
+    <w:bookmarkStart w:id="139" w:name="X929de8bcb6b1faa9f34cf3ef5eebe240c1ac45c"/>
     <w:p>
       <w:pPr>
         <w:pStyle w:val="Heading3"/>
@@ -18379,8 +18529,8 @@
         <w:t xml:space="preserve">Importantly, increasing model complexity within the Cox regression framework—via random effects, cohort-specific frailty, or information-criterion–based selection—does not resolve this limitation, because these models continue to target instantaneous hazard ratios conditional on survival rather than cumulative counterfactual outcomes. Model-selection criteria applied within the Cox regression family favor specifications that improve likelihood fit of instantaneous hazards, but such criteria do not validate cumulative counterfactual interpretation under selection-induced non-proportional hazards.</w:t>
       </w:r>
     </w:p>
-    <w:bookmarkEnd w:id="134"/>
-    <w:bookmarkStart w:id="135" w:name="X5f05abe0762c7ae0ab5904f62ce19850163a03c"/>
+    <w:bookmarkEnd w:id="139"/>
+    <w:bookmarkStart w:id="140" w:name="X5f05abe0762c7ae0ab5904f62ce19850163a03c"/>
     <w:p>
       <w:pPr>
         <w:pStyle w:val="Heading3"/>
@@ -18414,9 +18564,9 @@
         </w:pict>
       </w:r>
     </w:p>
-    <w:bookmarkEnd w:id="135"/>
-    <w:bookmarkEnd w:id="136"/>
-    <w:bookmarkStart w:id="137" w:name="conclusion"/>
+    <w:bookmarkEnd w:id="140"/>
+    <w:bookmarkEnd w:id="141"/>
+    <w:bookmarkStart w:id="142" w:name="conclusion"/>
     <w:p>
       <w:pPr>
         <w:pStyle w:val="Heading2"/>
@@ -18440,8 +18590,8 @@
         </w:pict>
       </w:r>
     </w:p>
-    <w:bookmarkEnd w:id="137"/>
-    <w:bookmarkStart w:id="148" w:name="declarations-journal-requirements"/>
+    <w:bookmarkEnd w:id="142"/>
+    <w:bookmarkStart w:id="153" w:name="declarations-journal-requirements"/>
     <w:p>
       <w:pPr>
         <w:pStyle w:val="Heading2"/>
@@ -18450,7 +18600,7 @@
         <w:t xml:space="preserve">Declarations (journal requirements)</w:t>
       </w:r>
     </w:p>
-    <w:bookmarkStart w:id="138" w:name="Xd182db0490b2de20bd2b4e4cc8698599182035f"/>
+    <w:bookmarkStart w:id="143" w:name="Xd182db0490b2de20bd2b4e4cc8698599182035f"/>
     <w:p>
       <w:pPr>
         <w:pStyle w:val="Heading3"/>
@@ -18473,8 +18623,8 @@
         <w:t xml:space="preserve">4</w:t>
       </w:r>
     </w:p>
-    <w:bookmarkEnd w:id="138"/>
-    <w:bookmarkStart w:id="139" w:name="consent-for-publication"/>
+    <w:bookmarkEnd w:id="143"/>
+    <w:bookmarkStart w:id="144" w:name="consent-for-publication"/>
     <w:p>
       <w:pPr>
         <w:pStyle w:val="Heading3"/>
@@ -18491,8 +18641,8 @@
         <w:t xml:space="preserve">Not applicable.</w:t>
       </w:r>
     </w:p>
-    <w:bookmarkEnd w:id="139"/>
-    <w:bookmarkStart w:id="140" w:name="data-availability"/>
+    <w:bookmarkEnd w:id="144"/>
+    <w:bookmarkStart w:id="145" w:name="data-availability"/>
     <w:p>
       <w:pPr>
         <w:pStyle w:val="Heading3"/>
@@ -18600,8 +18750,8 @@
         <w:t xml:space="preserve">, including schema definitions and disclosure-control semantics.</w:t>
       </w:r>
     </w:p>
-    <w:bookmarkEnd w:id="140"/>
-    <w:bookmarkStart w:id="143" w:name="code-availability"/>
+    <w:bookmarkEnd w:id="145"/>
+    <w:bookmarkStart w:id="148" w:name="code-availability"/>
     <w:p>
       <w:pPr>
         <w:pStyle w:val="Heading3"/>
@@ -18636,7 +18786,7 @@
       <w:r>
         <w:t xml:space="preserve"> </w:t>
       </w:r>
-      <w:hyperlink r:id="rId141">
+      <w:hyperlink r:id="rId146">
         <w:r>
           <w:rPr>
             <w:rStyle w:val="Hyperlink"/>
@@ -18659,7 +18809,7 @@
       <w:r>
         <w:t xml:space="preserve"> </w:t>
       </w:r>
-      <w:hyperlink r:id="rId142">
+      <w:hyperlink r:id="rId147">
         <w:r>
           <w:rPr>
             <w:rStyle w:val="Hyperlink"/>
@@ -18668,8 +18818,8 @@
         </w:r>
       </w:hyperlink>
     </w:p>
-    <w:bookmarkEnd w:id="143"/>
-    <w:bookmarkStart w:id="144" w:name="competing-interests"/>
+    <w:bookmarkEnd w:id="148"/>
+    <w:bookmarkStart w:id="149" w:name="competing-interests"/>
     <w:p>
       <w:pPr>
         <w:pStyle w:val="Heading3"/>
@@ -18686,8 +18836,8 @@
         <w:t xml:space="preserve">The author is a board member of the Vaccine Safety Research Foundation.</w:t>
       </w:r>
     </w:p>
-    <w:bookmarkEnd w:id="144"/>
-    <w:bookmarkStart w:id="145" w:name="funding"/>
+    <w:bookmarkEnd w:id="149"/>
+    <w:bookmarkStart w:id="150" w:name="funding"/>
     <w:p>
       <w:pPr>
         <w:pStyle w:val="Heading3"/>
@@ -18704,8 +18854,8 @@
         <w:t xml:space="preserve">This research received no external funding.</w:t>
       </w:r>
     </w:p>
-    <w:bookmarkEnd w:id="145"/>
-    <w:bookmarkStart w:id="146" w:name="authors-contributions"/>
+    <w:bookmarkEnd w:id="150"/>
+    <w:bookmarkStart w:id="151" w:name="authors-contributions"/>
     <w:p>
       <w:pPr>
         <w:pStyle w:val="Heading3"/>
@@ -18722,8 +18872,8 @@
         <w:t xml:space="preserve">Steven T. Kirsch conceived the method, wrote the code, performed the analysis, and wrote the manuscript.</w:t>
       </w:r>
     </w:p>
-    <w:bookmarkEnd w:id="146"/>
-    <w:bookmarkStart w:id="147" w:name="acknowledgements"/>
+    <w:bookmarkEnd w:id="151"/>
+    <w:bookmarkStart w:id="152" w:name="acknowledgements"/>
     <w:p>
       <w:pPr>
         <w:pStyle w:val="Heading3"/>
@@ -18747,9 +18897,9 @@
         </w:pict>
       </w:r>
     </w:p>
-    <w:bookmarkEnd w:id="147"/>
-    <w:bookmarkEnd w:id="148"/>
-    <w:bookmarkStart w:id="181" w:name="supplementary-material"/>
+    <w:bookmarkEnd w:id="152"/>
+    <w:bookmarkEnd w:id="153"/>
+    <w:bookmarkStart w:id="187" w:name="supplementary-material"/>
     <w:p>
       <w:pPr>
         <w:pStyle w:val="Heading2"/>
@@ -18766,7 +18916,7 @@
         <w:t xml:space="preserve">Supplementary appendices provide mathematical derivations and full control-test specifications.</w:t>
       </w:r>
     </w:p>
-    <w:bookmarkStart w:id="154" w:name="appendix-a.-mathematical-derivations"/>
+    <w:bookmarkStart w:id="159" w:name="appendix-a.-mathematical-derivations"/>
     <w:p>
       <w:pPr>
         <w:pStyle w:val="Heading3"/>
@@ -18775,7 +18925,7 @@
         <w:t xml:space="preserve">Appendix A. Mathematical derivations</w:t>
       </w:r>
     </w:p>
-    <w:bookmarkStart w:id="149" w:name="X949c457b8ec3518d2fcc001fd53881dea62bb28"/>
+    <w:bookmarkStart w:id="154" w:name="X949c457b8ec3518d2fcc001fd53881dea62bb28"/>
     <w:p>
       <w:pPr>
         <w:pStyle w:val="Heading4"/>
@@ -19843,8 +19993,8 @@
         <w:t xml:space="preserve">in cohort-level hazards.</w:t>
       </w:r>
     </w:p>
-    <w:bookmarkEnd w:id="149"/>
-    <w:bookmarkStart w:id="150" w:name="a.2-gamma-frailty-identity-derivation"/>
+    <w:bookmarkEnd w:id="154"/>
+    <w:bookmarkStart w:id="155" w:name="a.2-gamma-frailty-identity-derivation"/>
     <w:p>
       <w:pPr>
         <w:pStyle w:val="Heading4"/>
@@ -20531,8 +20681,8 @@
         <w:t xml:space="preserve">This is the gamma-frailty identity (Equation eq. 5 in the main text).</w:t>
       </w:r>
     </w:p>
-    <w:bookmarkEnd w:id="150"/>
-    <w:bookmarkStart w:id="151" w:name="a.3-inversion-formula"/>
+    <w:bookmarkEnd w:id="155"/>
+    <w:bookmarkStart w:id="156" w:name="a.3-inversion-formula"/>
     <w:p>
       <w:pPr>
         <w:pStyle w:val="Heading4"/>
@@ -20961,8 +21111,8 @@
         <w:t xml:space="preserve">.</w:t>
       </w:r>
     </w:p>
-    <w:bookmarkEnd w:id="151"/>
-    <w:bookmarkStart w:id="152" w:name="Xe62053e88c74ce3ce1f921b859f3d7be836aade"/>
+    <w:bookmarkEnd w:id="156"/>
+    <w:bookmarkStart w:id="157" w:name="Xe62053e88c74ce3ce1f921b859f3d7be836aade"/>
     <w:p>
       <w:pPr>
         <w:pStyle w:val="Heading4"/>
@@ -21027,8 +21177,8 @@
         <w:t xml:space="preserve">. Frailty-augmented Cox and related regression approaches embed gamma frailty within a regression model to estimate covariate effects (hazard ratios). KCOR instead uses quiet-window curvature to estimate cohort-specific frailty parameters and then inverts the frailty identity to obtain depletion-neutralized baseline cumulative hazards, defining KCOR as a ratio of these cumulative quantities. Thus, KCOR solves an inverse normalization problem and targets cumulative comparisons under selection-induced non-proportional hazards rather than instantaneous hazard-ratio regression parameters.</w:t>
       </w:r>
     </w:p>
-    <w:bookmarkEnd w:id="152"/>
-    <w:bookmarkStart w:id="153" w:name="a.4-variance-propagation-sketch"/>
+    <w:bookmarkEnd w:id="157"/>
+    <w:bookmarkStart w:id="158" w:name="a.4-variance-propagation-sketch"/>
     <w:p>
       <w:pPr>
         <w:pStyle w:val="Heading4"/>
@@ -21736,9 +21886,9 @@
         <w:t xml:space="preserve">In practice, Monte Carlo resampling provides a more robust approach that captures uncertainty from both event realization and parameter estimation.</w:t>
       </w:r>
     </w:p>
-    <w:bookmarkEnd w:id="153"/>
-    <w:bookmarkEnd w:id="154"/>
-    <w:bookmarkStart w:id="167" w:name="appendix-b.-control-test-specifications"/>
+    <w:bookmarkEnd w:id="158"/>
+    <w:bookmarkEnd w:id="159"/>
+    <w:bookmarkStart w:id="172" w:name="appendix-b.-control-test-specifications"/>
     <w:p>
       <w:pPr>
         <w:pStyle w:val="Heading3"/>
@@ -21747,7 +21897,7 @@
         <w:t xml:space="preserve">Appendix B. Control-test specifications</w:t>
       </w:r>
     </w:p>
-    <w:bookmarkStart w:id="155" w:name="X2180becb792c7366d1a2d9abe674c7e8eb8a3b6"/>
+    <w:bookmarkStart w:id="160" w:name="X2180becb792c7366d1a2d9abe674c7e8eb8a3b6"/>
     <w:p>
       <w:pPr>
         <w:pStyle w:val="Heading4"/>
@@ -21986,8 +22136,8 @@
         <w:t xml:space="preserve">Both cohorts share identical per-frailty-group death probabilities; only the mixture weights differ. This induces different cohort-level curvature under the null.</w:t>
       </w:r>
     </w:p>
-    <w:bookmarkEnd w:id="155"/>
-    <w:bookmarkStart w:id="156" w:name="X6ca5a97e85e9ee460a15280db933ceb5c1ed112"/>
+    <w:bookmarkEnd w:id="160"/>
+    <w:bookmarkStart w:id="161" w:name="X6ca5a97e85e9ee460a15280db933ceb5c1ed112"/>
     <w:p>
       <w:pPr>
         <w:pStyle w:val="Heading4"/>
@@ -22171,8 +22321,8 @@
         <w:t xml:space="preserve">This construction ensures that dose comparisons are within the same underlying vaccination category, preserving a true null while inducing 10–20 year age differences.</w:t>
       </w:r>
     </w:p>
-    <w:bookmarkEnd w:id="156"/>
-    <w:bookmarkStart w:id="157" w:name="b.3-positive-control-injected-effect"/>
+    <w:bookmarkEnd w:id="161"/>
+    <w:bookmarkStart w:id="162" w:name="b.3-positive-control-injected-effect"/>
     <w:p>
       <w:pPr>
         <w:pStyle w:val="Heading4"/>
@@ -22494,8 +22644,8 @@
         <w:t xml:space="preserve">during the effect window, while leaving the control cohort unchanged.</w:t>
       </w:r>
     </w:p>
-    <w:bookmarkEnd w:id="157"/>
-    <w:bookmarkStart w:id="158" w:name="b.4-sensitivity-analysis-parameters"/>
+    <w:bookmarkEnd w:id="162"/>
+    <w:bookmarkStart w:id="163" w:name="b.4-sensitivity-analysis-parameters"/>
     <w:p>
       <w:pPr>
         <w:pStyle w:val="Heading4"/>
@@ -22615,8 +22765,8 @@
         <w:t xml:space="preserve">Output grids show KCOR values for each parameter combination.</w:t>
       </w:r>
     </w:p>
-    <w:bookmarkEnd w:id="158"/>
-    <w:bookmarkStart w:id="159" w:name="Xbd1462ff0bc513130e3b940479c9db4fb357ab5"/>
+    <w:bookmarkEnd w:id="163"/>
+    <w:bookmarkStart w:id="164" w:name="Xbd1462ff0bc513130e3b940479c9db4fb357ab5"/>
     <w:p>
       <w:pPr>
         <w:pStyle w:val="Heading4"/>
@@ -22924,8 +23074,8 @@
         <w:t xml:space="preserve">: 42</w:t>
       </w:r>
     </w:p>
-    <w:bookmarkEnd w:id="159"/>
-    <w:bookmarkStart w:id="166" w:name="X3015f8ef00f2c60a61b881605023dd43c1dd17f"/>
+    <w:bookmarkEnd w:id="164"/>
+    <w:bookmarkStart w:id="171" w:name="X3015f8ef00f2c60a61b881605023dd43c1dd17f"/>
     <w:p>
       <w:pPr>
         <w:pStyle w:val="Heading4"/>
@@ -22974,7 +23124,7 @@
         <w:t xml:space="preserve">are present simultaneously. The purpose is to assess whether KCOR can (i) correctly identify and neutralize frailty-driven curvature using a quiet period and (ii) detect a true treatment effect outside that period without confounding the two mechanisms.</w:t>
       </w:r>
     </w:p>
-    <w:bookmarkStart w:id="160" w:name="design"/>
+    <w:bookmarkStart w:id="165" w:name="design"/>
     <w:p>
       <w:pPr>
         <w:pStyle w:val="Heading5"/>
@@ -23217,8 +23367,8 @@
         <w:t xml:space="preserve">is a time-localized multiplicative treatment effect applied to one cohort only.</w:t>
       </w:r>
     </w:p>
-    <w:bookmarkEnd w:id="160"/>
-    <w:bookmarkStart w:id="161" w:name="frailty-structure"/>
+    <w:bookmarkEnd w:id="165"/>
+    <w:bookmarkStart w:id="166" w:name="frailty-structure"/>
     <w:p>
       <w:pPr>
         <w:pStyle w:val="Heading5"/>
@@ -23387,8 +23537,8 @@
         <w:t xml:space="preserve">Frailty distributions are normalized to unit mean, differing only in variance, thereby inducing different depletion dynamics and cumulative-hazard curvature across cohorts in the absence of any treatment effect.</w:t>
       </w:r>
     </w:p>
-    <w:bookmarkEnd w:id="161"/>
-    <w:bookmarkStart w:id="162" w:name="treatment-effect"/>
+    <w:bookmarkEnd w:id="166"/>
+    <w:bookmarkStart w:id="167" w:name="treatment-effect"/>
     <w:p>
       <w:pPr>
         <w:pStyle w:val="Heading5"/>
@@ -23577,8 +23727,8 @@
         <w:t xml:space="preserve">) effects are evaluated. The treatment window is chosen to lie strictly outside the quiet period used for frailty estimation.</w:t>
       </w:r>
     </w:p>
-    <w:bookmarkEnd w:id="162"/>
-    <w:bookmarkStart w:id="163" w:name="quiet-period-and-estimation"/>
+    <w:bookmarkEnd w:id="167"/>
+    <w:bookmarkStart w:id="168" w:name="quiet-period-and-estimation"/>
     <w:p>
       <w:pPr>
         <w:pStyle w:val="Heading5"/>
@@ -23728,8 +23878,8 @@
         <w:t xml:space="preserve">between selection-induced depletion and treatment effects.</w:t>
       </w:r>
     </w:p>
-    <w:bookmarkEnd w:id="163"/>
-    <w:bookmarkStart w:id="164" w:name="evaluation-criteria"/>
+    <w:bookmarkEnd w:id="168"/>
+    <w:bookmarkStart w:id="169" w:name="evaluation-criteria"/>
     <w:p>
       <w:pPr>
         <w:pStyle w:val="Heading5"/>
@@ -23790,8 +23940,8 @@
         <w:t xml:space="preserve">An additional stress-test variant intentionally overlaps the treatment window with the quiet period. In this case, KCOR diagnostics degrade and normalized trajectories fail to stabilize, correctly signaling violation of the identifiability assumptions rather than producing spurious treatment effects.</w:t>
       </w:r>
     </w:p>
-    <w:bookmarkEnd w:id="164"/>
-    <w:bookmarkStart w:id="165" w:name="interpretation"/>
+    <w:bookmarkEnd w:id="169"/>
+    <w:bookmarkStart w:id="170" w:name="interpretation"/>
     <w:p>
       <w:pPr>
         <w:pStyle w:val="Heading5"/>
@@ -23808,10 +23958,10 @@
         <w:t xml:space="preserve">This simulation demonstrates that when selection-induced depletion and treatment effects are temporally separable, KCOR can disentangle the two mechanisms: frailty parameters are identified from quiet-period curvature, and true treatment effects manifest as deviations from unity outside that window. When separability is violated, KCOR does not silently misattribute effects; instead, diagnostics flag reduced interpretability.</w:t>
       </w:r>
     </w:p>
-    <w:bookmarkEnd w:id="165"/>
-    <w:bookmarkEnd w:id="166"/>
-    <w:bookmarkEnd w:id="167"/>
-    <w:bookmarkStart w:id="172" w:name="X3fb27f9d14d988b0afc4c757bd6d2a45d2ae0b5"/>
+    <w:bookmarkEnd w:id="170"/>
+    <w:bookmarkEnd w:id="171"/>
+    <w:bookmarkEnd w:id="172"/>
+    <w:bookmarkStart w:id="177" w:name="X3fb27f9d14d988b0afc4c757bd6d2a45d2ae0b5"/>
     <w:p>
       <w:pPr>
         <w:pStyle w:val="Heading3"/>
@@ -23820,7 +23970,7 @@
         <w:t xml:space="preserve">Appendix C. Additional figures and diagnostics</w:t>
       </w:r>
     </w:p>
-    <w:bookmarkStart w:id="168" w:name="c.1-fit-diagnostics"/>
+    <w:bookmarkStart w:id="173" w:name="c.1-fit-diagnostics"/>
     <w:p>
       <w:pPr>
         <w:pStyle w:val="Heading4"/>
@@ -24127,8 +24277,8 @@
         <w:t xml:space="preserve">  RMSE_Hobs=3.37e-03,n_obs=97,success=1</w:t>
       </w:r>
     </w:p>
-    <w:bookmarkEnd w:id="168"/>
-    <w:bookmarkStart w:id="169" w:name="c.2-residual-analysis"/>
+    <w:bookmarkEnd w:id="173"/>
+    <w:bookmarkStart w:id="174" w:name="c.2-residual-analysis"/>
     <w:p>
       <w:pPr>
         <w:pStyle w:val="Heading4"/>
@@ -24393,8 +24543,8 @@
         <w:t xml:space="preserve">: Strong autocorrelation in residuals suggests the model is missing time-varying structure.</w:t>
       </w:r>
     </w:p>
-    <w:bookmarkEnd w:id="169"/>
-    <w:bookmarkStart w:id="170" w:name="c.3-parameter-stability-checks"/>
+    <w:bookmarkEnd w:id="174"/>
+    <w:bookmarkStart w:id="175" w:name="c.3-parameter-stability-checks"/>
     <w:p>
       <w:pPr>
         <w:pStyle w:val="Heading4"/>
@@ -24581,8 +24731,8 @@
         <w:t xml:space="preserve">The sensitivity analysis (§3.3 and Figure fig. 9) provides a systematic assessment of parameter stability.</w:t>
       </w:r>
     </w:p>
-    <w:bookmarkEnd w:id="170"/>
-    <w:bookmarkStart w:id="171" w:name="c.4-quiet-window-overlay-plots"/>
+    <w:bookmarkEnd w:id="175"/>
+    <w:bookmarkStart w:id="176" w:name="c.4-quiet-window-overlay-plots"/>
     <w:p>
       <w:pPr>
         <w:pStyle w:val="Heading4"/>
@@ -24643,9 +24793,9 @@
         <w:t xml:space="preserve">Visual inspection of quiet-window placement relative to mortality dynamics is an essential diagnostic step.</w:t>
       </w:r>
     </w:p>
-    <w:bookmarkEnd w:id="171"/>
-    <w:bookmarkEnd w:id="172"/>
-    <w:bookmarkStart w:id="180" w:name="X69b5e35053b6e4d59eb22647dfb47df86b0bc52"/>
+    <w:bookmarkEnd w:id="176"/>
+    <w:bookmarkEnd w:id="177"/>
+    <w:bookmarkStart w:id="186" w:name="X69b5e35053b6e4d59eb22647dfb47df86b0bc52"/>
     <w:p>
       <w:pPr>
         <w:pStyle w:val="Heading3"/>
@@ -24698,7 +24848,7 @@
         </w:pict>
       </w:r>
     </w:p>
-    <w:bookmarkStart w:id="173" w:name="Xe3738a2c16164a2ac95ac03928e5c7877b0667e"/>
+    <w:bookmarkStart w:id="178" w:name="Xe3738a2c16164a2ac95ac03928e5c7877b0667e"/>
     <w:p>
       <w:pPr>
         <w:pStyle w:val="Heading4"/>
@@ -24798,8 +24948,8 @@
         </w:pict>
       </w:r>
     </w:p>
-    <w:bookmarkEnd w:id="173"/>
-    <w:bookmarkStart w:id="174" w:name="X39f360dcd9bb0e6d00df4e123204743a8bdbf2a"/>
+    <w:bookmarkEnd w:id="178"/>
+    <w:bookmarkStart w:id="179" w:name="X39f360dcd9bb0e6d00df4e123204743a8bdbf2a"/>
     <w:p>
       <w:pPr>
         <w:pStyle w:val="Heading4"/>
@@ -24899,8 +25049,8 @@
         </w:pict>
       </w:r>
     </w:p>
-    <w:bookmarkEnd w:id="174"/>
-    <w:bookmarkStart w:id="175" w:name="X681d6c8e66603a33484a5fa5b4d7675a7826b35"/>
+    <w:bookmarkEnd w:id="179"/>
+    <w:bookmarkStart w:id="180" w:name="X681d6c8e66603a33484a5fa5b4d7675a7826b35"/>
     <w:p>
       <w:pPr>
         <w:pStyle w:val="Heading4"/>
@@ -25000,8 +25150,8 @@
         </w:pict>
       </w:r>
     </w:p>
-    <w:bookmarkEnd w:id="175"/>
-    <w:bookmarkStart w:id="176" w:name="X810b9431575fbeab7b91f5a140a669b822d9eaf"/>
+    <w:bookmarkEnd w:id="180"/>
+    <w:bookmarkStart w:id="181" w:name="X810b9431575fbeab7b91f5a140a669b822d9eaf"/>
     <w:p>
       <w:pPr>
         <w:pStyle w:val="Heading4"/>
@@ -25109,8 +25259,8 @@
         </w:pict>
       </w:r>
     </w:p>
-    <w:bookmarkEnd w:id="176"/>
-    <w:bookmarkStart w:id="177" w:name="Xcaaaf1aa538be62697c3926e555dd3ad2ffc5b5"/>
+    <w:bookmarkEnd w:id="181"/>
+    <w:bookmarkStart w:id="182" w:name="Xcaaaf1aa538be62697c3926e555dd3ad2ffc5b5"/>
     <w:p>
       <w:pPr>
         <w:pStyle w:val="Heading4"/>
@@ -25242,8 +25392,8 @@
         </w:pict>
       </w:r>
     </w:p>
-    <w:bookmarkEnd w:id="177"/>
-    <w:bookmarkStart w:id="178" w:name="X4697312edb91442c28e4c7966c61f59d358df3d"/>
+    <w:bookmarkEnd w:id="182"/>
+    <w:bookmarkStart w:id="183" w:name="X4697312edb91442c28e4c7966c61f59d358df3d"/>
     <w:p>
       <w:pPr>
         <w:pStyle w:val="Heading4"/>
@@ -25267,14 +25417,47 @@
         </w:pict>
       </w:r>
     </w:p>
-    <w:bookmarkEnd w:id="178"/>
-    <w:bookmarkStart w:id="179" w:name="Xd6fa1f189939ad7c000a7adb1432118f175b6f6"/>
+    <w:bookmarkEnd w:id="183"/>
+    <w:bookmarkStart w:id="184" w:name="d.7-identifiability-under-sparse-data"/>
     <w:p>
       <w:pPr>
         <w:pStyle w:val="Heading4"/>
       </w:pPr>
       <w:r>
-        <w:t xml:space="preserve">D.7 Summary: Diagnostic enforcement rather than assumption inflation</w:t>
+        <w:t xml:space="preserve">D.7 Identifiability under sparse data</w:t>
+      </w:r>
+    </w:p>
+    <w:p>
+      <w:pPr>
+        <w:pStyle w:val="FirstParagraph"/>
+      </w:pPr>
+      <w:r>
+        <w:t xml:space="preserve">KCOR does not require large sample sizes by assumption; however, reliable estimation of frailty parameters and depletion-neutralized cumulative hazards requires sufficient event information within the identification window. When event counts are very small, frailty estimates may become unstable, resulting in noisy normalization, non-linear baseline cumulative hazards, or drifting KCOR trajectories.</w:t>
+      </w:r>
+    </w:p>
+    <w:p>
+      <w:pPr>
+        <w:pStyle w:val="BodyText"/>
+      </w:pPr>
+      <w:r>
+        <w:t xml:space="preserve">Importantly, such failures are diagnosable: sparse-data regimes are characterized by instability of estimated frailty parameters under small perturbations of the quiet window, loss of post-normalization linearity, and non-stabilizing KCOR(t). In these cases, KCOR signals loss of identifiability rather than producing spurious effects. Applicability should therefore be assessed via diagnostic stability rather than nominal sample size thresholds.</w:t>
+      </w:r>
+    </w:p>
+    <w:p>
+      <w:r>
+        <w:pict>
+          <v:rect style="width:0;height:1.5pt" o:hralign="center" o:hrstd="t" o:hr="t"/>
+        </w:pict>
+      </w:r>
+    </w:p>
+    <w:bookmarkEnd w:id="184"/>
+    <w:bookmarkStart w:id="185" w:name="X6c73c4ccb2a4c028b15fd59c9fb7f49770df43b"/>
+    <w:p>
+      <w:pPr>
+        <w:pStyle w:val="Heading4"/>
+      </w:pPr>
+      <w:r>
+        <w:t xml:space="preserve">D.8 Summary: Diagnostic enforcement rather than assumption inflation</w:t>
       </w:r>
     </w:p>
     <w:p>
@@ -25321,10 +25504,10 @@
         </w:pict>
       </w:r>
     </w:p>
-    <w:bookmarkEnd w:id="179"/>
-    <w:bookmarkEnd w:id="180"/>
-    <w:bookmarkEnd w:id="181"/>
-    <w:bookmarkStart w:id="190" w:name="references"/>
+    <w:bookmarkEnd w:id="185"/>
+    <w:bookmarkEnd w:id="186"/>
+    <w:bookmarkEnd w:id="187"/>
+    <w:bookmarkStart w:id="196" w:name="references"/>
     <w:p>
       <w:pPr>
         <w:pStyle w:val="Heading2"/>
@@ -25333,8 +25516,8 @@
         <w:t xml:space="preserve">References</w:t>
       </w:r>
     </w:p>
-    <w:bookmarkStart w:id="189" w:name="refs"/>
-    <w:bookmarkStart w:id="183" w:name="ref-vaupel1979"/>
+    <w:bookmarkStart w:id="195" w:name="refs"/>
+    <w:bookmarkStart w:id="189" w:name="ref-vaupel1979"/>
     <w:p>
       <w:pPr>
         <w:pStyle w:val="Bibliography"/>
@@ -25364,7 +25547,7 @@
       <w:r>
         <w:t xml:space="preserve">. 1979;16(3):439-454. doi:</w:t>
       </w:r>
-      <w:hyperlink r:id="rId182">
+      <w:hyperlink r:id="rId188">
         <w:r>
           <w:rPr>
             <w:rStyle w:val="Hyperlink"/>
@@ -25373,8 +25556,8 @@
         </w:r>
       </w:hyperlink>
     </w:p>
-    <w:bookmarkEnd w:id="183"/>
-    <w:bookmarkStart w:id="185" w:name="ref-obel2024"/>
+    <w:bookmarkEnd w:id="189"/>
+    <w:bookmarkStart w:id="191" w:name="ref-obel2024"/>
     <w:p>
       <w:pPr>
         <w:pStyle w:val="Bibliography"/>
@@ -25455,7 +25638,7 @@
       <w:r>
         <w:t xml:space="preserve">. 2024;Volume 16:501-512. doi:</w:t>
       </w:r>
-      <w:hyperlink r:id="rId184">
+      <w:hyperlink r:id="rId190">
         <w:r>
           <w:rPr>
             <w:rStyle w:val="Hyperlink"/>
@@ -25464,8 +25647,8 @@
         </w:r>
       </w:hyperlink>
     </w:p>
-    <w:bookmarkEnd w:id="185"/>
-    <w:bookmarkStart w:id="187" w:name="ref-chemaitelly2025"/>
+    <w:bookmarkEnd w:id="191"/>
+    <w:bookmarkStart w:id="193" w:name="ref-chemaitelly2025"/>
     <w:p>
       <w:pPr>
         <w:pStyle w:val="Bibliography"/>
@@ -25516,7 +25699,7 @@
       <w:r>
         <w:t xml:space="preserve">. 2025;14:e103690. doi:</w:t>
       </w:r>
-      <w:hyperlink r:id="rId186">
+      <w:hyperlink r:id="rId192">
         <w:r>
           <w:rPr>
             <w:rStyle w:val="Hyperlink"/>
@@ -25525,8 +25708,8 @@
         </w:r>
       </w:hyperlink>
     </w:p>
-    <w:bookmarkEnd w:id="187"/>
-    <w:bookmarkStart w:id="188" w:name="ref-sanca2024"/>
+    <w:bookmarkEnd w:id="193"/>
+    <w:bookmarkStart w:id="194" w:name="ref-sanca2024"/>
     <w:p>
       <w:pPr>
         <w:pStyle w:val="Bibliography"/>
@@ -25575,10 +25758,10 @@
         <w:t xml:space="preserve">. Published online 2024.</w:t>
       </w:r>
     </w:p>
-    <w:bookmarkEnd w:id="188"/>
-    <w:bookmarkEnd w:id="189"/>
-    <w:bookmarkEnd w:id="190"/>
-    <w:bookmarkEnd w:id="191"/>
+    <w:bookmarkEnd w:id="194"/>
+    <w:bookmarkEnd w:id="195"/>
+    <w:bookmarkEnd w:id="196"/>
+    <w:bookmarkEnd w:id="197"/>
     <w:sectPr>
       <w:footnotePr>
         <w:numRestart w:val="eachSect"/>

</xml_diff>

<commit_message>
fixed the auto number and no pandoc inserted fig or tbl or eqn
</commit_message>
<xml_diff>
--- a/documentation/preprint/paper.docx
+++ b/documentation/preprint/paper.docx
@@ -2,7 +2,7 @@
 <file path=word/document.xml><?xml version="1.0" encoding="utf-8"?>
 <w:document xmlns:w="http://schemas.openxmlformats.org/wordprocessingml/2006/main" xmlns:m="http://schemas.openxmlformats.org/officeDocument/2006/math" xmlns:r="http://schemas.openxmlformats.org/officeDocument/2006/relationships" xmlns:o="urn:schemas-microsoft-com:office:office" xmlns:v="urn:schemas-microsoft-com:vml" xmlns:w10="urn:schemas-microsoft-com:office:word" xmlns:a="http://schemas.openxmlformats.org/drawingml/2006/main" xmlns:pic="http://schemas.openxmlformats.org/drawingml/2006/picture" xmlns:wp="http://schemas.openxmlformats.org/drawingml/2006/wordprocessingDrawing">
   <w:body>
-    <w:bookmarkStart w:id="199" w:name="X7e352faca4f4abc41f11b7392747c843df7c7d0"/>
+    <w:bookmarkStart w:id="202" w:name="X7e352faca4f4abc41f11b7392747c843df7c7d0"/>
     <w:p>
       <w:pPr>
         <w:pStyle w:val="Heading1"/>
@@ -232,7 +232,7 @@
       </w:r>
     </w:p>
     <w:bookmarkEnd w:id="11"/>
-    <w:bookmarkStart w:id="22" w:name="introduction"/>
+    <w:bookmarkStart w:id="23" w:name="introduction"/>
     <w:p>
       <w:pPr>
         <w:pStyle w:val="Heading2"/>
@@ -751,7 +751,7 @@
         <w:t xml:space="preserve">time-evolving selection-induced curvature</w:t>
       </w:r>
       <w:r>
-        <w:t xml:space="preserve">, not only baseline covariate imbalance. Table tbl. 1 summarizes these findings.</w:t>
+        <w:t xml:space="preserve">, not only baseline covariate imbalance. Table  1 summarizes these findings.</w:t>
       </w:r>
     </w:p>
     <w:bookmarkStart w:id="16" w:name="tbl:HVE_motivation"/>
@@ -968,7 +968,7 @@
     <w:bookmarkEnd w:id="16"/>
     <w:bookmarkEnd w:id="17"/>
     <w:bookmarkEnd w:id="18"/>
-    <w:bookmarkStart w:id="20" w:name="contribution-of-this-work"/>
+    <w:bookmarkStart w:id="21" w:name="contribution-of-this-work"/>
     <w:p>
       <w:pPr>
         <w:pStyle w:val="Heading3"/>
@@ -1395,12 +1395,22 @@
     </w:tbl>
     <w:bookmarkEnd w:id="19"/>
     <w:p/>
+    <w:bookmarkStart w:id="20" w:name="tbl:positioning"/>
+    <w:p>
+      <w:pPr>
+        <w:pStyle w:val="TableCaption"/>
+      </w:pPr>
+      <w:r>
+        <w:t xml:space="preserve">Table 3: Positioning KCOR among retrospective methods.</w:t>
+      </w:r>
+    </w:p>
     <w:tbl>
       <w:tblPr>
         <w:tblStyle w:val="Table"/>
         <w:tblW w:type="pct" w:w="5000"/>
         <w:tblLayout w:type="fixed"/>
         <w:tblLook w:firstRow="1" w:lastRow="0" w:firstColumn="0" w:lastColumn="0" w:noHBand="0" w:noVBand="0" w:val="0020"/>
+        <w:tblCaption w:val="Table 3: Positioning KCOR among retrospective methods."/>
       </w:tblPr>
       <w:tblGrid>
         <w:gridCol w:w="1485"/>
@@ -1781,20 +1791,11 @@
         </w:tc>
       </w:tr>
     </w:tbl>
+    <w:bookmarkEnd w:id="20"/>
     <w:p>
       <w:pPr>
         <w:pStyle w:val="BodyText"/>
       </w:pPr>
-      <w:r>
-        <w:rPr>
-          <w:b/>
-          <w:bCs/>
-        </w:rPr>
-        <w:t xml:space="preserve">Table 1. Positioning KCOR among retrospective methods (corrected).</w:t>
-      </w:r>
-      <w:r>
-        <w:br/>
-      </w:r>
       <w:r>
         <w:t xml:space="preserve">Most retrospective approaches either compare cohorts under proportional-hazards assumptions, balance measured confounding, or diagnose bias without removing it. KCOR occupies a distinct role: it</w:t>
       </w:r>
@@ -1825,7 +1826,7 @@
         <w:t xml:space="preserve">extracts the cohort contrast using a cumulative hazard ratio (KCOR), which is the estimand reported</w:t>
       </w:r>
       <w:r>
-        <w:t xml:space="preserve">. Normalization alone does not yield an interpretable signal; the KCOR ratio is the estimand that answers whether one cohort experienced higher or lower cumulative event risk than another under the stated assumptions. KCOR’s estimand is cumulative by construction; instantaneous hazard ratios are not recovered even after normalization. {#tbl:positioning}</w:t>
+        <w:t xml:space="preserve">. Normalization alone does not yield an interpretable signal; the KCOR ratio is the estimand that answers whether one cohort experienced higher or lower cumulative event risk than another under the stated assumptions. KCOR’s estimand is cumulative by construction; instantaneous hazard ratios are not recovered even after normalization.</w:t>
       </w:r>
     </w:p>
     <w:p>
@@ -1833,7 +1834,7 @@
         <w:pStyle w:val="BodyText"/>
       </w:pPr>
       <w:r>
-        <w:t xml:space="preserve">KCOR is not merely a frailty-normalization method. While gamma-frailty inversion is a necessary step, the central contribution of KCOR is the end-to-end comparison system that follows normalization. KCOR transforms observed cumulative hazards into a depletion-neutralized space and then defines the correct comparison operator in that space—a cumulative hazard ratio—together with diagnostics that determine when such comparisons are interpretable. Normalization alone does not yield a signal; the signal emerges only through the KCOR comparison itself. In this sense, KCOR should be understood as a complete retrospective comparison framework rather than a preprocessing adjustment that can be substituted into standard estimators. The integrated nature of KCOR—normalization, comparison, and diagnostics as a single system—is illustrated schematically in Figure fig. 2.</w:t>
+        <w:t xml:space="preserve">KCOR is not merely a frailty-normalization method. While gamma-frailty inversion is a necessary step, the central contribution of KCOR is the end-to-end comparison system that follows normalization. KCOR transforms observed cumulative hazards into a depletion-neutralized space and then defines the correct comparison operator in that space—a cumulative hazard ratio—together with diagnostics that determine when such comparisons are interpretable. Normalization alone does not yield a signal; the signal emerges only through the KCOR comparison itself. In this sense, KCOR should be understood as a complete retrospective comparison framework rather than a preprocessing adjustment that can be substituted into standard estimators. The integrated nature of KCOR—normalization, comparison, and diagnostics as a single system—is illustrated schematically in Figure  2.</w:t>
       </w:r>
     </w:p>
     <w:p>
@@ -1901,8 +1902,8 @@
         <w:t xml:space="preserve">KCOR is proposed as a diagnostic and normalization estimator for selection-induced hazard curvature; causal interpretation requires additional assumptions beyond the scope of this methods paper.</w:t>
       </w:r>
     </w:p>
-    <w:bookmarkEnd w:id="20"/>
-    <w:bookmarkStart w:id="21" w:name="relation-to-causal-inference-frameworks"/>
+    <w:bookmarkEnd w:id="21"/>
+    <w:bookmarkStart w:id="22" w:name="relation-to-causal-inference-frameworks"/>
     <w:p>
       <w:pPr>
         <w:pStyle w:val="Heading3"/>
@@ -2623,9 +2624,9 @@
         <w:t xml:space="preserve">: Post-normalization linearity in quiet periods, fit residuals, and parameter stability under window perturbations serve as internal checks that depletion normalization is valid and assumptions are met.</w:t>
       </w:r>
     </w:p>
-    <w:bookmarkEnd w:id="21"/>
     <w:bookmarkEnd w:id="22"/>
-    <w:bookmarkStart w:id="83" w:name="methods"/>
+    <w:bookmarkEnd w:id="23"/>
+    <w:bookmarkStart w:id="84" w:name="methods"/>
     <w:p>
       <w:pPr>
         <w:pStyle w:val="Heading2"/>
@@ -2639,16 +2640,16 @@
         <w:pStyle w:val="FirstParagraph"/>
       </w:pPr>
       <w:r>
-        <w:t xml:space="preserve">Table tbl. 3 defines the notation used throughout this section.</w:t>
-      </w:r>
-    </w:p>
-    <w:bookmarkStart w:id="23" w:name="tbl:notation"/>
+        <w:t xml:space="preserve">Table  4 defines the notation used throughout this section.</w:t>
+      </w:r>
+    </w:p>
+    <w:bookmarkStart w:id="24" w:name="tbl:notation"/>
     <w:p>
       <w:pPr>
         <w:pStyle w:val="TableCaption"/>
       </w:pPr>
       <w:r>
-        <w:t xml:space="preserve">Table 3: Notation used throughout the Methods section. θ_d denotes the cohort-specific depletion (frailty variance) parameter governing curvature in the observed cumulative hazard.</w:t>
+        <w:t xml:space="preserve">Table 4: Notation used throughout the Methods section. θ_d denotes the cohort-specific depletion (frailty variance) parameter governing curvature in the observed cumulative hazard.</w:t>
       </w:r>
     </w:p>
     <w:tbl>
@@ -2657,7 +2658,7 @@
         <w:tblW w:type="pct" w:w="5000"/>
         <w:tblLayout w:type="fixed"/>
         <w:tblLook w:firstRow="1" w:lastRow="0" w:firstColumn="0" w:lastColumn="0" w:noHBand="0" w:noVBand="0" w:val="0020"/>
-        <w:tblCaption w:val="Table 3: Notation used throughout the Methods section. θ_d denotes the cohort-specific depletion (frailty variance) parameter governing curvature in the observed cumulative hazard."/>
+        <w:tblCaption w:val="Table 4: Notation used throughout the Methods section. θ_d denotes the cohort-specific depletion (frailty variance) parameter governing curvature in the observed cumulative hazard."/>
       </w:tblPr>
       <w:tblGrid>
         <w:gridCol w:w="3960"/>
@@ -3109,7 +3110,7 @@
         </w:tc>
       </w:tr>
     </w:tbl>
-    <w:bookmarkEnd w:id="23"/>
+    <w:bookmarkEnd w:id="24"/>
     <w:p>
       <w:pPr>
         <w:pStyle w:val="BodyText"/>
@@ -3118,7 +3119,7 @@
         <w:t xml:space="preserve">For COVID-19 vaccination analyses, intervention count corresponds to the number of vaccine doses received; more generally, this can index any discrete exposure level.</w:t>
       </w:r>
     </w:p>
-    <w:bookmarkStart w:id="30" w:name="X3cd5af7e7f64c4d54a11e3f31c65ccba93efc7a"/>
+    <w:bookmarkStart w:id="31" w:name="X3cd5af7e7f64c4d54a11e3f31c65ccba93efc7a"/>
     <w:p>
       <w:pPr>
         <w:pStyle w:val="Heading3"/>
@@ -3199,10 +3200,10 @@
         <w:pStyle w:val="BodyText"/>
       </w:pPr>
       <w:r>
-        <w:t xml:space="preserve">Figure fig. 2 provides a schematic overview of the KCOR workflow.</w:t>
-      </w:r>
-    </w:p>
-    <w:bookmarkStart w:id="24" w:name="kcor-assumptions-and-identifiability"/>
+        <w:t xml:space="preserve">Figure  2 provides a schematic overview of the KCOR workflow.</w:t>
+      </w:r>
+    </w:p>
+    <w:bookmarkStart w:id="25" w:name="kcor-assumptions-and-identifiability"/>
     <w:p>
       <w:pPr>
         <w:pStyle w:val="Heading4"/>
@@ -3369,8 +3370,8 @@
         <w:t xml:space="preserve">. Failure of any assumption limits interpretability and is explicitly signaled by KCOR’s diagnostic outputs (Appendix D). Sanity checks on frailty estimates—including magnitude, stability, and coherence with observed cumulative-hazard curvature—are treated diagnostically rather than as assumptions (Appendix D; see also diagnostic coherence in §2.1.2). KCOR does not assume causal separability of selection and treatment effects; rather, it identifies cumulative outcome differences under explicit normalization of selection-induced depletion, making departures from the null of no net harm or benefit interpretable when diagnostic and interpretability conditions are satisfied.</w:t>
       </w:r>
     </w:p>
-    <w:bookmarkEnd w:id="24"/>
-    <w:bookmarkStart w:id="25" w:name="Xb392e4b688f4a0f1d9b42015876f69bb1b92dbe"/>
+    <w:bookmarkEnd w:id="25"/>
+    <w:bookmarkStart w:id="26" w:name="Xb392e4b688f4a0f1d9b42015876f69bb1b92dbe"/>
     <w:p>
       <w:pPr>
         <w:pStyle w:val="Heading4"/>
@@ -3512,8 +3513,8 @@
         <w:t xml:space="preserve">Failure of any interpretability check limits the scope of inference but does not invalidate the KCOR estimator itself. Formal diagnostics underlying these checks, including frailty-parameter coherence and stability, are detailed in Appendix D.</w:t>
       </w:r>
     </w:p>
-    <w:bookmarkEnd w:id="25"/>
-    <w:bookmarkStart w:id="26" w:name="Xc1b0e04e56855481db261cf53694dff2f44b845"/>
+    <w:bookmarkEnd w:id="26"/>
+    <w:bookmarkStart w:id="27" w:name="Xc1b0e04e56855481db261cf53694dff2f44b845"/>
     <w:p>
       <w:pPr>
         <w:pStyle w:val="Heading4"/>
@@ -3530,8 +3531,8 @@
         <w:t xml:space="preserve">KCOR is not intended as a mass univariate hypothesis-testing framework. When applied across multiple age strata, enrollment periods, or dose comparisons, resulting KCOR trajectories should be interpreted as correlated views of a shared underlying process rather than as independent statistical tests. Accordingly, inference emphasizes diagnostic coherence, temporal stability, and consistency of cumulative-outcome patterns across strata, rather than reliance on nominal significance thresholds or formal multiple-comparison corrections.</w:t>
       </w:r>
     </w:p>
-    <w:bookmarkEnd w:id="26"/>
-    <w:bookmarkStart w:id="27" w:name="identifiability-and-scope-of-inference"/>
+    <w:bookmarkEnd w:id="27"/>
+    <w:bookmarkStart w:id="28" w:name="identifiability-and-scope-of-inference"/>
     <w:p>
       <w:pPr>
         <w:pStyle w:val="Heading4"/>
@@ -3548,8 +3549,8 @@
         <w:t xml:space="preserve">Identifiability in the KCOR framework concerns whether cumulative outcome differences can be meaningfully interpreted after explicit normalization of selection-induced depletion. KCOR does not seek to decompose selection and treatment effects into separate causal components; instead, it tests whether observed cumulative outcomes depart from the null hypothesis of no net harm or benefit under shared external hazards and diagnosed frailty structure. When diagnostic and interpretability conditions are satisfied, persistent departures of KCOR(t) from unity reflect differences in cumulative outcomes that cannot be attributed to selection alone. When those conditions are not met, KCOR explicitly signals loss of identifiability rather than producing misleading estimates.</w:t>
       </w:r>
     </w:p>
-    <w:bookmarkEnd w:id="27"/>
-    <w:bookmarkStart w:id="28" w:name="X2ff639dda5c76ee12c1be373d6ab806d9726741"/>
+    <w:bookmarkEnd w:id="28"/>
+    <w:bookmarkStart w:id="29" w:name="X2ff639dda5c76ee12c1be373d6ab806d9726741"/>
     <w:p>
       <w:pPr>
         <w:pStyle w:val="Heading4"/>
@@ -3636,8 +3637,8 @@
         <w:t xml:space="preserve">nor uses partial likelihood, it is not a special case of Cox frailty models and does not generalize them. KCOR addresses a different inferential problem: normalization of selection-induced hazard curvature and cumulative comparison after that normalization. Cox-type models remain appropriate when the scientific target is an instantaneous hazard ratio and proportional hazards is defensible; KCOR is designed for settings where non-proportional hazards from selection and depletion dominate and cumulative comparisons are the target.</w:t>
       </w:r>
     </w:p>
-    <w:bookmarkEnd w:id="28"/>
-    <w:bookmarkStart w:id="29" w:name="X19be1cc8b4f22674f4fa31b60c80ceca3407093"/>
+    <w:bookmarkEnd w:id="29"/>
+    <w:bookmarkStart w:id="30" w:name="X19be1cc8b4f22674f4fa31b60c80ceca3407093"/>
     <w:p>
       <w:pPr>
         <w:pStyle w:val="Heading4"/>
@@ -3694,9 +3695,9 @@
         <w:t xml:space="preserve">Importantly, none of these properties are imposed as constraints or priors. All emerge from the data. In low-information regimes (e.g., sparse events or highly selected cohorts), KCOR is expected to degrade toward instability or attenuation rather than producing spurious effects. These behaviors provide a falsifiable diagnostic framework rather than a model-tuning mechanism.</w:t>
       </w:r>
     </w:p>
-    <w:bookmarkEnd w:id="29"/>
     <w:bookmarkEnd w:id="30"/>
-    <w:bookmarkStart w:id="32" w:name="cohort-construction-and-estimand"/>
+    <w:bookmarkEnd w:id="31"/>
+    <w:bookmarkStart w:id="33" w:name="cohort-construction-and-estimand"/>
     <w:p>
       <w:pPr>
         <w:pStyle w:val="Heading3"/>
@@ -3884,7 +3885,7 @@
         <w:t xml:space="preserve">, defined as death from any cause occurring after cohort enrollment. KCOR therefore does not target a cause-specific hazard and is not framed as a competing risks analysis. This choice is deliberate: selection-induced depletion operates on overall mortality risk regardless of cause, and restricting to cause-specific outcomes requires additional assumptions and introduces sensitivity to misclassification and post-treatment information. Extensions of KCOR to cause-specific outcomes are possible but are outside the scope of this methods paper.</w:t>
       </w:r>
     </w:p>
-    <w:bookmarkStart w:id="31" w:name="Xcc9d8eae92928ff9c0042d8fe45a8a74421cd30"/>
+    <w:bookmarkStart w:id="32" w:name="Xcc9d8eae92928ff9c0042d8fe45a8a74421cd30"/>
     <w:p>
       <w:pPr>
         <w:pStyle w:val="Heading4"/>
@@ -4009,9 +4010,9 @@
         <w:t xml:space="preserve">All KCOR results presented in this paper can be reproduced from any data representation that conforms to this specification.</w:t>
       </w:r>
     </w:p>
-    <w:bookmarkEnd w:id="31"/>
     <w:bookmarkEnd w:id="32"/>
-    <w:bookmarkStart w:id="36" w:name="X217ef8b21ee5f5d43c75156094bead796d55408"/>
+    <w:bookmarkEnd w:id="33"/>
+    <w:bookmarkStart w:id="37" w:name="X217ef8b21ee5f5d43c75156094bead796d55408"/>
     <w:p>
       <w:pPr>
         <w:pStyle w:val="Heading3"/>
@@ -4158,7 +4159,7 @@
       <w:pPr>
         <w:pStyle w:val="BodyText"/>
       </w:pPr>
-      <w:bookmarkStart w:id="33" w:name="eq:hazard-discrete"/>
+      <w:bookmarkStart w:id="34" w:name="eq:hazard-discrete"/>
       <m:oMathPara>
         <m:oMathParaPr>
           <m:jc m:val="center"/>
@@ -4337,7 +4338,7 @@
           </m:r>
         </m:oMath>
       </m:oMathPara>
-      <w:bookmarkEnd w:id="33"/>
+      <w:bookmarkEnd w:id="34"/>
     </w:p>
     <w:p>
       <w:pPr>
@@ -4364,7 +4365,7 @@
       <w:pPr>
         <w:pStyle w:val="BodyText"/>
       </w:pPr>
-      <w:bookmarkStart w:id="34" w:name="eq:cumhazard-observed"/>
+      <w:bookmarkStart w:id="35" w:name="eq:cumhazard-observed"/>
       <m:oMathPara>
         <m:oMathParaPr>
           <m:jc m:val="center"/>
@@ -4571,9 +4572,9 @@
           </m:r>
         </m:oMath>
       </m:oMathPara>
-      <w:bookmarkEnd w:id="34"/>
-    </w:p>
-    <w:bookmarkStart w:id="35" w:name="discrete-time-and-tied-events"/>
+      <w:bookmarkEnd w:id="35"/>
+    </w:p>
+    <w:bookmarkStart w:id="36" w:name="discrete-time-and-tied-events"/>
     <w:p>
       <w:pPr>
         <w:pStyle w:val="Heading4"/>
@@ -4590,9 +4591,9 @@
         <w:t xml:space="preserve">KCOR is formulated in discrete time using aggregated event counts and therefore naturally accommodates tied event times. For population registry data, weekly or similarly coarse time bins are generally appropriate and reduce noise without sacrificing identifiability. Finer binning does not improve depletion normalization and may destabilize frailty estimation when event counts per bin are small. Bin width should be guided by diagnostic stability rather than temporal resolution alone.</w:t>
       </w:r>
     </w:p>
-    <w:bookmarkEnd w:id="35"/>
     <w:bookmarkEnd w:id="36"/>
-    <w:bookmarkStart w:id="49" w:name="Xe033a348c5bd6b05b57c8d9f7299f5850ccd667"/>
+    <w:bookmarkEnd w:id="37"/>
+    <w:bookmarkStart w:id="50" w:name="Xe033a348c5bd6b05b57c8d9f7299f5850ccd667"/>
     <w:p>
       <w:pPr>
         <w:pStyle w:val="Heading3"/>
@@ -4601,7 +4602,7 @@
         <w:t xml:space="preserve">2.4 Selection model: gamma frailty and the cumulative-hazard identity</w:t>
       </w:r>
     </w:p>
-    <w:bookmarkStart w:id="38" w:name="X1613f91e2d32d239863b345c5f5c082f741e4a2"/>
+    <w:bookmarkStart w:id="39" w:name="X1613f91e2d32d239863b345c5f5c082f741e4a2"/>
     <w:p>
       <w:pPr>
         <w:pStyle w:val="Heading4"/>
@@ -4636,7 +4637,7 @@
       <w:pPr>
         <w:pStyle w:val="BodyText"/>
       </w:pPr>
-      <w:bookmarkStart w:id="37" w:name="eq:individual-hazard-frailty"/>
+      <w:bookmarkStart w:id="38" w:name="eq:individual-hazard-frailty"/>
       <m:oMathPara>
         <m:oMathParaPr>
           <m:jc m:val="center"/>
@@ -4926,7 +4927,7 @@
           </m:r>
         </m:oMath>
       </m:oMathPara>
-      <w:bookmarkEnd w:id="37"/>
+      <w:bookmarkEnd w:id="38"/>
     </w:p>
     <w:p>
       <w:pPr>
@@ -5133,8 +5134,8 @@
         <w:t xml:space="preserve">denotes unobserved, time-invariant multiplicative heterogeneity in baseline mortality risk at cohort entry. It is not interpreted as a specific biological attribute and is not treated as a causal mediator of vaccination. Rather, it is a statistical construct capturing latent heterogeneity that produces selective depletion over time and induces curvature in cohort-level hazards and cumulative hazards. KCOR uses frailty as a geometric device to model and remove selection-induced curvature prior to cohort comparison. Frailty in KCOR is not interpreted as a causal variable or mediator of the intervention; it is a statistical construct used to model and remove selection-induced depletion geometry prior to cohort comparison.</w:t>
       </w:r>
     </w:p>
-    <w:bookmarkEnd w:id="38"/>
-    <w:bookmarkStart w:id="46" w:name="gamma-frailty-identity-core-mathematics"/>
+    <w:bookmarkEnd w:id="39"/>
+    <w:bookmarkStart w:id="47" w:name="gamma-frailty-identity-core-mathematics"/>
     <w:p>
       <w:pPr>
         <w:pStyle w:val="Heading4"/>
@@ -5155,7 +5156,7 @@
       <w:pPr>
         <w:pStyle w:val="BodyText"/>
       </w:pPr>
-      <w:bookmarkStart w:id="39" w:name="eq:baseline-cumhazard"/>
+      <w:bookmarkStart w:id="40" w:name="eq:baseline-cumhazard"/>
       <m:oMathPara>
         <m:oMathParaPr>
           <m:jc m:val="center"/>
@@ -5294,7 +5295,7 @@
           </m:r>
         </m:oMath>
       </m:oMathPara>
-      <w:bookmarkEnd w:id="39"/>
+      <w:bookmarkEnd w:id="40"/>
     </w:p>
     <w:p>
       <w:pPr>
@@ -5308,7 +5309,7 @@
       <w:pPr>
         <w:pStyle w:val="BodyText"/>
       </w:pPr>
-      <w:bookmarkStart w:id="40" w:name="eq:gamma-frailty-identity"/>
+      <w:bookmarkStart w:id="41" w:name="eq:gamma-frailty-identity"/>
       <m:oMathPara>
         <m:oMathParaPr>
           <m:jc m:val="center"/>
@@ -5496,7 +5497,7 @@
           </m:r>
         </m:oMath>
       </m:oMathPara>
-      <w:bookmarkEnd w:id="40"/>
+      <w:bookmarkEnd w:id="41"/>
     </w:p>
     <w:p>
       <w:pPr>
@@ -5510,7 +5511,7 @@
       <w:pPr>
         <w:pStyle w:val="BodyText"/>
       </w:pPr>
-      <w:bookmarkStart w:id="41" w:name="eq:gamma-frailty-inversion"/>
+      <w:bookmarkStart w:id="42" w:name="eq:gamma-frailty-inversion"/>
       <m:oMathPara>
         <m:oMathParaPr>
           <m:jc m:val="center"/>
@@ -5682,7 +5683,7 @@
           </m:r>
         </m:oMath>
       </m:oMathPara>
-      <w:bookmarkEnd w:id="41"/>
+      <w:bookmarkEnd w:id="42"/>
     </w:p>
     <w:p>
       <w:pPr>
@@ -5699,13 +5700,13 @@
           <w:b/>
           <w:bCs/>
         </w:rPr>
-        <w:t xml:space="preserve">KCOR v6 normalization step</w:t>
-      </w:r>
-      <w:r>
-        <w:t xml:space="preserve">: it transforms the observed cumulative hazard into a depletion-neutralized baseline cumulative hazard for each cohort. Figure fig. 1 illustrates this logic schematically.</w:t>
-      </w:r>
-    </w:p>
-    <w:bookmarkStart w:id="45" w:name="fig:kcor_v6_schematic"/>
+        <w:t xml:space="preserve">KCOR normalization step</w:t>
+      </w:r>
+      <w:r>
+        <w:t xml:space="preserve">: it transforms the observed cumulative hazard into a depletion-neutralized baseline cumulative hazard for each cohort. Figure  1 illustrates this logic schematically.</w:t>
+      </w:r>
+    </w:p>
+    <w:bookmarkStart w:id="46" w:name="fig:kcor_v6_schematic"/>
     <w:p>
       <w:pPr>
         <w:pStyle w:val="CaptionedFigure"/>
@@ -5715,18 +5716,18 @@
           <wp:inline>
             <wp:extent cx="5334000" cy="1417316"/>
             <wp:effectExtent b="0" l="0" r="0" t="0"/>
-            <wp:docPr descr="Figure 1: Three-panel schematic illustrating the KCOR v6 normalization logic. Left: individual hazards differ only by multiplicative frailty z, with no treatment effect. Middle: aggregation over heterogeneous frailty induces cohort-level curvature in observed cumulative hazards H^{\mathrm{obs}}(t) despite identical baseline hazards. Right: inversion of the gamma-frailty identity recovers aligned baseline cumulative hazards H_0(t), demonstrating depletion-neutralization. This figure is schematic and intended for conceptual illustration; it does not represent empirical data." title="" id="43" name="Picture"/>
+            <wp:docPr descr="Figure 1: Three-panel schematic illustrating the KCOR normalization logic. Left: individual hazards differ only by multiplicative frailty z, with no treatment effect. Middle: aggregation over heterogeneous frailty induces cohort-level curvature in observed cumulative hazards H^{\mathrm{obs}}(t) despite identical baseline hazards. Right: inversion of the gamma-frailty identity recovers aligned baseline cumulative hazards H_0(t), demonstrating depletion-neutralization. This figure is schematic and intended for conceptual illustration; it does not represent empirical data." title="" id="44" name="Picture"/>
             <a:graphic>
               <a:graphicData uri="http://schemas.openxmlformats.org/drawingml/2006/picture">
                 <pic:pic>
                   <pic:nvPicPr>
-                    <pic:cNvPr descr="figures/fig1_kcor_v6_schematic.png" id="44" name="Picture"/>
+                    <pic:cNvPr descr="figures/fig1_kcor_v6_schematic.png" id="45" name="Picture"/>
                     <pic:cNvPicPr>
                       <a:picLocks noChangeArrowheads="1" noChangeAspect="1"/>
                     </pic:cNvPicPr>
                   </pic:nvPicPr>
                   <pic:blipFill>
-                    <a:blip r:embed="rId42"/>
+                    <a:blip r:embed="rId43"/>
                     <a:stretch>
                       <a:fillRect/>
                     </a:stretch>
@@ -5758,7 +5759,7 @@
         <w:pStyle w:val="ImageCaption"/>
       </w:pPr>
       <w:r>
-        <w:t xml:space="preserve">Figure 1: Three-panel schematic illustrating the KCOR v6 normalization logic. Left: individual hazards differ only by multiplicative frailty</w:t>
+        <w:t xml:space="preserve">Figure 1: Three-panel schematic illustrating the KCOR normalization logic. Left: individual hazards differ only by multiplicative frailty</w:t>
       </w:r>
       <w:r>
         <w:t xml:space="preserve"> </w:t>
@@ -5860,9 +5861,9 @@
         <w:t xml:space="preserve">, demonstrating depletion-neutralization. This figure is schematic and intended for conceptual illustration; it does not represent empirical data.</w:t>
       </w:r>
     </w:p>
-    <w:bookmarkEnd w:id="45"/>
     <w:bookmarkEnd w:id="46"/>
-    <w:bookmarkStart w:id="48" w:name="baseline-shape-for-fitting-default"/>
+    <w:bookmarkEnd w:id="47"/>
+    <w:bookmarkStart w:id="49" w:name="baseline-shape-for-fitting-default"/>
     <w:p>
       <w:pPr>
         <w:pStyle w:val="Heading4"/>
@@ -5906,7 +5907,7 @@
       <w:pPr>
         <w:pStyle w:val="BodyText"/>
       </w:pPr>
-      <w:bookmarkStart w:id="47" w:name="eq:baseline-shape-default"/>
+      <w:bookmarkStart w:id="48" w:name="eq:baseline-shape-default"/>
       <m:oMathPara>
         <m:oMathParaPr>
           <m:jc m:val="center"/>
@@ -6115,7 +6116,7 @@
           </m:r>
         </m:oMath>
       </m:oMathPara>
-      <w:bookmarkEnd w:id="47"/>
+      <w:bookmarkEnd w:id="48"/>
     </w:p>
     <w:p>
       <w:pPr>
@@ -6125,9 +6126,9 @@
         <w:t xml:space="preserve">This choice minimizes degrees of freedom and forces curvature during quiet periods to be explained by selection (frailty) rather than by an explicit time-varying baseline.</w:t>
       </w:r>
     </w:p>
-    <w:bookmarkEnd w:id="48"/>
     <w:bookmarkEnd w:id="49"/>
-    <w:bookmarkStart w:id="54" w:name="Xfdb8007c0d5e3881e25330c14af100f17b2daac"/>
+    <w:bookmarkEnd w:id="50"/>
+    <w:bookmarkStart w:id="55" w:name="Xfdb8007c0d5e3881e25330c14af100f17b2daac"/>
     <w:p>
       <w:pPr>
         <w:pStyle w:val="Heading3"/>
@@ -6371,7 +6372,7 @@
       <w:pPr>
         <w:pStyle w:val="BodyText"/>
       </w:pPr>
-      <w:bookmarkStart w:id="50" w:name="eq:hobs-model"/>
+      <w:bookmarkStart w:id="51" w:name="eq:hobs-model"/>
       <m:oMathPara>
         <m:oMathParaPr>
           <m:jc m:val="center"/>
@@ -6586,7 +6587,7 @@
           </m:r>
         </m:oMath>
       </m:oMathPara>
-      <w:bookmarkEnd w:id="50"/>
+      <w:bookmarkEnd w:id="51"/>
     </w:p>
     <w:p>
       <w:pPr>
@@ -7148,7 +7149,7 @@
       <w:pPr>
         <w:pStyle w:val="BodyText"/>
       </w:pPr>
-      <w:bookmarkStart w:id="51" w:name="eq:nls-objective"/>
+      <w:bookmarkStart w:id="52" w:name="eq:nls-objective"/>
       <m:oMathPara>
         <m:oMathParaPr>
           <m:jc m:val="center"/>
@@ -7520,7 +7521,7 @@
           </m:r>
         </m:oMath>
       </m:oMathPara>
-      <w:bookmarkEnd w:id="51"/>
+      <w:bookmarkEnd w:id="52"/>
     </w:p>
     <w:p>
       <w:pPr>
@@ -7599,7 +7600,7 @@
         <w:t xml:space="preserve">-space) that directly reflect the quality of the depletion fit. Likelihood-based fitting can be treated as a sensitivity analysis, but is not required for the normalization identity itself.</w:t>
       </w:r>
     </w:p>
-    <w:bookmarkStart w:id="53" w:name="Xe8a10ef5300e92906803826dd2f983db929cd63"/>
+    <w:bookmarkStart w:id="54" w:name="Xe8a10ef5300e92906803826dd2f983db929cd63"/>
     <w:p>
       <w:pPr>
         <w:pStyle w:val="Heading4"/>
@@ -7613,7 +7614,7 @@
         <w:pStyle w:val="FirstParagraph"/>
       </w:pPr>
       <w:r>
-        <w:t xml:space="preserve">The manuscript describes KCOR generically; for reproducibility, this repository’s KCOR v6 defaults are:</w:t>
+        <w:t xml:space="preserve">The manuscript describes KCOR generically; for reproducibility, this repository’s KCOR defaults are:</w:t>
       </w:r>
     </w:p>
     <w:p>
@@ -8016,7 +8017,7 @@
       <w:pPr>
         <w:pStyle w:val="FirstParagraph"/>
       </w:pPr>
-      <w:bookmarkStart w:id="52" w:name="eq:hazard-from-mr-improved"/>
+      <w:bookmarkStart w:id="53" w:name="eq:hazard-from-mr-improved"/>
       <m:oMathPara>
         <m:oMathParaPr>
           <m:jc m:val="center"/>
@@ -8225,7 +8226,7 @@
           </m:r>
         </m:oMath>
       </m:oMathPara>
-      <w:bookmarkEnd w:id="52"/>
+      <w:bookmarkEnd w:id="53"/>
     </w:p>
     <w:p>
       <w:pPr>
@@ -8357,9 +8358,9 @@
         <w:t xml:space="preserve">).</w:t>
       </w:r>
     </w:p>
-    <w:bookmarkEnd w:id="53"/>
     <w:bookmarkEnd w:id="54"/>
-    <w:bookmarkStart w:id="59" w:name="X4d4e1eb8e5bdb9352843dc31d38f9e9bf82faa0"/>
+    <w:bookmarkEnd w:id="55"/>
+    <w:bookmarkStart w:id="60" w:name="X4d4e1eb8e5bdb9352843dc31d38f9e9bf82faa0"/>
     <w:p>
       <w:pPr>
         <w:pStyle w:val="Heading3"/>
@@ -8394,7 +8395,7 @@
       <w:pPr>
         <w:pStyle w:val="BodyText"/>
       </w:pPr>
-      <w:bookmarkStart w:id="55" w:name="eq:normalized-cumhazard"/>
+      <w:bookmarkStart w:id="56" w:name="eq:normalized-cumhazard"/>
       <m:oMathPara>
         <m:oMathParaPr>
           <m:jc m:val="center"/>
@@ -8587,7 +8588,7 @@
           </m:r>
         </m:oMath>
       </m:oMathPara>
-      <w:bookmarkEnd w:id="55"/>
+      <w:bookmarkEnd w:id="56"/>
     </w:p>
     <w:p>
       <w:pPr>
@@ -8722,7 +8723,7 @@
       <w:pPr>
         <w:pStyle w:val="BodyText"/>
       </w:pPr>
-      <w:bookmarkStart w:id="56" w:name="eq:normalized-hazard-diff"/>
+      <w:bookmarkStart w:id="57" w:name="eq:normalized-hazard-diff"/>
       <m:oMathPara>
         <m:oMathParaPr>
           <m:jc m:val="center"/>
@@ -8904,7 +8905,7 @@
           </m:r>
         </m:oMath>
       </m:oMathPara>
-      <w:bookmarkEnd w:id="56"/>
+      <w:bookmarkEnd w:id="57"/>
     </w:p>
     <w:p>
       <w:pPr>
@@ -9035,7 +9036,7 @@
         <w:t xml:space="preserve">In KCOR, the parametric model is used solely to estimate and invert selection-induced curvature in cumulative-hazard space; treatment comparisons are then made directly on the adjusted data. In contrast, Cox regression fits a hazard model to the observed data and derives treatment effects from model coefficients, implicitly attributing all systematic hazard divergence—including selection effects—to the exposure.</w:t>
       </w:r>
     </w:p>
-    <w:bookmarkStart w:id="57" w:name="computational-considerations"/>
+    <w:bookmarkStart w:id="58" w:name="computational-considerations"/>
     <w:p>
       <w:pPr>
         <w:pStyle w:val="Heading4"/>
@@ -9052,8 +9053,8 @@
         <w:t xml:space="preserve">KCOR operates on aggregated event counts in discrete time and cumulative-hazard space. Computational complexity scales linearly with the number of time bins and strata rather than the number of individuals, making the method feasible for very large population registries. In practice, KCOR analyses on national-scale datasets (millions of individuals) are memory-bound rather than CPU-bound and can be implemented efficiently using standard vectorized numerical libraries. No iterative optimization over individual-level records is required.</w:t>
       </w:r>
     </w:p>
-    <w:bookmarkEnd w:id="57"/>
-    <w:bookmarkStart w:id="58" w:name="Xc1f19c71d062175674bff138482e70845d20a7b"/>
+    <w:bookmarkEnd w:id="58"/>
+    <w:bookmarkStart w:id="59" w:name="Xc1f19c71d062175674bff138482e70845d20a7b"/>
     <w:p>
       <w:pPr>
         <w:pStyle w:val="Heading4"/>
@@ -9616,9 +9617,9 @@
         <w:t xml:space="preserve">estimate.</w:t>
       </w:r>
     </w:p>
-    <w:bookmarkEnd w:id="58"/>
     <w:bookmarkEnd w:id="59"/>
-    <w:bookmarkStart w:id="61" w:name="stabilization-early-weeks"/>
+    <w:bookmarkEnd w:id="60"/>
+    <w:bookmarkStart w:id="62" w:name="stabilization-early-weeks"/>
     <w:p>
       <w:pPr>
         <w:pStyle w:val="Heading3"/>
@@ -9647,7 +9648,7 @@
       <w:pPr>
         <w:pStyle w:val="BodyText"/>
       </w:pPr>
-      <w:bookmarkStart w:id="60" w:name="eq:effective-hazard-skip"/>
+      <w:bookmarkStart w:id="61" w:name="eq:effective-hazard-skip"/>
       <m:oMathPara>
         <m:oMathParaPr>
           <m:jc m:val="center"/>
@@ -9974,7 +9975,7 @@
           </m:r>
         </m:oMath>
       </m:oMathPara>
-      <w:bookmarkEnd w:id="60"/>
+      <w:bookmarkEnd w:id="61"/>
     </w:p>
     <w:p>
       <w:pPr>
@@ -10100,14 +10101,14 @@
         <w:t xml:space="preserve">as in §2.3.</w:t>
       </w:r>
     </w:p>
-    <w:bookmarkEnd w:id="61"/>
-    <w:bookmarkStart w:id="63" w:name="kcor-estimator-v6"/>
+    <w:bookmarkEnd w:id="62"/>
+    <w:bookmarkStart w:id="64" w:name="kcor-estimator"/>
     <w:p>
       <w:pPr>
         <w:pStyle w:val="Heading3"/>
       </w:pPr>
       <w:r>
-        <w:t xml:space="preserve">2.8 KCOR estimator (v6)</w:t>
+        <w:t xml:space="preserve">2.8 KCOR estimator</w:t>
       </w:r>
     </w:p>
     <w:p>
@@ -10147,7 +10148,7 @@
       <w:pPr>
         <w:pStyle w:val="BodyText"/>
       </w:pPr>
-      <w:bookmarkStart w:id="62" w:name="eq:kcor-estimator"/>
+      <w:bookmarkStart w:id="63" w:name="eq:kcor-estimator"/>
       <m:oMathPara>
         <m:oMathParaPr>
           <m:jc m:val="center"/>
@@ -10319,7 +10320,7 @@
           </m:r>
         </m:oMath>
       </m:oMathPara>
-      <w:bookmarkEnd w:id="62"/>
+      <w:bookmarkEnd w:id="63"/>
     </w:p>
     <w:p>
       <w:pPr>
@@ -10329,8 +10330,8 @@
         <w:t xml:space="preserve">This is a cumulative comparison in hazard space after removing cohort-specific selection-induced depletion dynamics estimated during quiet periods.</w:t>
       </w:r>
     </w:p>
-    <w:bookmarkEnd w:id="63"/>
-    <w:bookmarkStart w:id="64" w:name="uncertainty-quantification"/>
+    <w:bookmarkEnd w:id="64"/>
+    <w:bookmarkStart w:id="65" w:name="uncertainty-quantification"/>
     <w:p>
       <w:pPr>
         <w:pStyle w:val="Heading3"/>
@@ -10452,8 +10453,8 @@
         <w:t xml:space="preserve">Uncertainty intervals reflect stochastic event realization and model-fit uncertainty in the selection-parameter estimation. They do not assume sampling from a superpopulation and may be interpreted as uncertainty conditional on the observed risk sets and modeling assumptions.</w:t>
       </w:r>
     </w:p>
-    <w:bookmarkEnd w:id="64"/>
-    <w:bookmarkStart w:id="70" w:name="Xf552aaad3b83b889e2d08c64d65c17176bae771"/>
+    <w:bookmarkEnd w:id="65"/>
+    <w:bookmarkStart w:id="71" w:name="Xf552aaad3b83b889e2d08c64d65c17176bae771"/>
     <w:p>
       <w:pPr>
         <w:pStyle w:val="Heading3"/>
@@ -10467,16 +10468,16 @@
         <w:pStyle w:val="FirstParagraph"/>
       </w:pPr>
       <w:r>
-        <w:t xml:space="preserve">Table tbl. 4 summarizes the complete KCOR v6 pipeline.</w:t>
-      </w:r>
-    </w:p>
-    <w:bookmarkStart w:id="65" w:name="tbl:KCOR_algorithm"/>
+        <w:t xml:space="preserve">Table  5 summarizes the complete KCOR pipeline.</w:t>
+      </w:r>
+    </w:p>
+    <w:bookmarkStart w:id="66" w:name="tbl:KCOR_algorithm"/>
     <w:p>
       <w:pPr>
         <w:pStyle w:val="TableCaption"/>
       </w:pPr>
       <w:r>
-        <w:t xml:space="preserve">Table 4: Step-by-step KCOR v6 algorithm (high-level), with recommended prespecification and diagnostics.</w:t>
+        <w:t xml:space="preserve">Table 5: Step-by-step KCOR algorithm (high-level), with recommended prespecification and diagnostics.</w:t>
       </w:r>
     </w:p>
     <w:tbl>
@@ -10485,7 +10486,7 @@
         <w:tblW w:type="pct" w:w="5000"/>
         <w:tblLayout w:type="fixed"/>
         <w:tblLook w:firstRow="1" w:lastRow="0" w:firstColumn="0" w:lastColumn="0" w:noHBand="0" w:noVBand="0" w:val="0020"/>
-        <w:tblCaption w:val="Table 4: Step-by-step KCOR v6 algorithm (high-level), with recommended prespecification and diagnostics."/>
+        <w:tblCaption w:val="Table 5: Step-by-step KCOR algorithm (high-level), with recommended prespecification and diagnostics."/>
       </w:tblPr>
       <w:tblGrid>
         <w:gridCol w:w="1584"/>
@@ -11399,8 +11400,8 @@
         </w:tc>
       </w:tr>
     </w:tbl>
-    <w:bookmarkEnd w:id="65"/>
-    <w:bookmarkStart w:id="69" w:name="fig:kcor_workflow"/>
+    <w:bookmarkEnd w:id="66"/>
+    <w:bookmarkStart w:id="70" w:name="fig:kcor_workflow"/>
     <w:p>
       <w:pPr>
         <w:pStyle w:val="CaptionedFigure"/>
@@ -11410,18 +11411,18 @@
           <wp:inline>
             <wp:extent cx="5334000" cy="4287328"/>
             <wp:effectExtent b="0" l="0" r="0" t="0"/>
-            <wp:docPr descr="Figure 2: KCOR as an integrated depletion-neutralized comparison system. The KCOR pipeline operates as a single, end-to-end system. Observed cohort cumulative hazards are first mapped into depletion-neutralized hazard space via gamma-frailty inversion. This normalization step alone does not constitute inference. The KCOR estimator then compares normalized cumulative hazards via a cumulative ratio, which is the estimand that determines whether one cohort experienced higher or lower cumulative event risk than another under the stated assumptions. Diagnostic checks shown alongside the workflow indicate when depletion-neutralization is valid and when results should be interpreted cautiously." title="" id="67" name="Picture"/>
+            <wp:docPr descr="Figure 2: KCOR as an integrated depletion-neutralized comparison system. The KCOR pipeline operates as a single, end-to-end system. Observed cohort cumulative hazards are first mapped into depletion-neutralized hazard space via gamma-frailty inversion. This normalization step alone does not constitute inference. The KCOR estimator then compares normalized cumulative hazards via a cumulative ratio, which is the estimand that determines whether one cohort experienced higher or lower cumulative event risk than another under the stated assumptions. Diagnostic checks shown alongside the workflow indicate when depletion-neutralization is valid and when results should be interpreted cautiously." title="" id="68" name="Picture"/>
             <a:graphic>
               <a:graphicData uri="http://schemas.openxmlformats.org/drawingml/2006/picture">
                 <pic:pic>
                   <pic:nvPicPr>
-                    <pic:cNvPr descr="figures/fig_kcor_workflow.png" id="68" name="Picture"/>
+                    <pic:cNvPr descr="figures/fig_kcor_workflow.png" id="69" name="Picture"/>
                     <pic:cNvPicPr>
                       <a:picLocks noChangeArrowheads="1" noChangeAspect="1"/>
                     </pic:cNvPicPr>
                   </pic:nvPicPr>
                   <pic:blipFill>
-                    <a:blip r:embed="rId66"/>
+                    <a:blip r:embed="rId67"/>
                     <a:stretch>
                       <a:fillRect/>
                     </a:stretch>
@@ -11456,9 +11457,9 @@
         <w:t xml:space="preserve">Figure 2: KCOR as an integrated depletion-neutralized comparison system. The KCOR pipeline operates as a single, end-to-end system. Observed cohort cumulative hazards are first mapped into depletion-neutralized hazard space via gamma-frailty inversion. This normalization step alone does not constitute inference. The KCOR estimator then compares normalized cumulative hazards via a cumulative ratio, which is the estimand that determines whether one cohort experienced higher or lower cumulative event risk than another under the stated assumptions. Diagnostic checks shown alongside the workflow indicate when depletion-neutralization is valid and when results should be interpreted cautiously.</w:t>
       </w:r>
     </w:p>
-    <w:bookmarkEnd w:id="69"/>
     <w:bookmarkEnd w:id="70"/>
-    <w:bookmarkStart w:id="82" w:name="relationship-to-cox-proportional-hazards"/>
+    <w:bookmarkEnd w:id="71"/>
+    <w:bookmarkStart w:id="83" w:name="relationship-to-cox-proportional-hazards"/>
     <w:p>
       <w:pPr>
         <w:pStyle w:val="Heading3"/>
@@ -11475,7 +11476,7 @@
         <w:t xml:space="preserve">Cox proportional hazards models estimate instantaneous hazard under the assumption of time-invariant hazard ratios. In observational cohorts with selective uptake and frailty heterogeneity, this assumption is structurally violated, leading to time-varying hazard ratios and cumulative hazard trajectories inconsistent with observed data. Cox estimates are therefore presented here solely for diagnostic illustration to demonstrate assumption failure, not as a competing causal estimator.</w:t>
       </w:r>
     </w:p>
-    <w:bookmarkStart w:id="80" w:name="X3af45993d90b0829bcc5fa36f447ebd1f6c3bc8"/>
+    <w:bookmarkStart w:id="81" w:name="X3af45993d90b0829bcc5fa36f447ebd1f6c3bc8"/>
     <w:p>
       <w:pPr>
         <w:pStyle w:val="Heading4"/>
@@ -12102,13 +12103,13 @@
         <w:t xml:space="preserve">, even when no treatment effect exists, while KCOR correctly returns a null result under the same conditions.</w:t>
       </w:r>
     </w:p>
-    <w:bookmarkStart w:id="71" w:name="tbl:cox_bias_demo"/>
+    <w:bookmarkStart w:id="72" w:name="tbl:cox_bias_demo"/>
     <w:p>
       <w:pPr>
         <w:pStyle w:val="TableCaption"/>
       </w:pPr>
       <w:r>
-        <w:t xml:space="preserve">Table 5: Cox vs KCOR under a synthetic null with increasing frailty heterogeneity. Two cohorts are simulated with identical baseline hazards and no treatment effect; cohorts differ only in gamma frailty variance (</w:t>
+        <w:t xml:space="preserve">Table 6: Cox vs KCOR under a synthetic null with increasing frailty heterogeneity. Two cohorts are simulated with identical baseline hazards and no treatment effect; cohorts differ only in gamma frailty variance (</w:t>
       </w:r>
       <m:oMath>
         <m:r>
@@ -12153,7 +12154,7 @@
         <w:tblW w:type="pct" w:w="5000"/>
         <w:tblLayout w:type="fixed"/>
         <w:tblLook w:firstRow="1" w:lastRow="0" w:firstColumn="0" w:lastColumn="0" w:noHBand="0" w:noVBand="0" w:val="0020"/>
-        <w:tblCaption w:val="Table 5: Cox vs KCOR under a synthetic null with increasing frailty heterogeneity. Two cohorts are simulated with identical baseline hazards and no treatment effect; cohorts differ only in gamma frailty variance (\theta). Despite the true hazard ratio being 1 by construction, Cox regression produces increasingly non-null hazard ratios as \theta increases, reflecting depletion-induced non-proportional hazards. KCOR remains centered near unity with negligible post-normalization slope across \theta values. (Exact values depend on simulation seed and follow-up horizon.)"/>
+        <w:tblCaption w:val="Table 6: Cox vs KCOR under a synthetic null with increasing frailty heterogeneity. Two cohorts are simulated with identical baseline hazards and no treatment effect; cohorts differ only in gamma frailty variance (\theta). Despite the true hazard ratio being 1 by construction, Cox regression produces increasingly non-null hazard ratios as \theta increases, reflecting depletion-induced non-proportional hazards. KCOR remains centered near unity with negligible post-normalization slope across \theta values. (Exact values depend on simulation seed and follow-up horizon.)"/>
       </w:tblPr>
       <w:tblGrid>
         <w:gridCol w:w="2545"/>
@@ -13123,8 +13124,8 @@
         </w:tc>
       </w:tr>
     </w:tbl>
-    <w:bookmarkEnd w:id="71"/>
-    <w:bookmarkStart w:id="75" w:name="fig:cox_bias_hr"/>
+    <w:bookmarkEnd w:id="72"/>
+    <w:bookmarkStart w:id="76" w:name="fig:cox_bias_hr"/>
     <w:p>
       <w:pPr>
         <w:pStyle w:val="CaptionedFigure"/>
@@ -13134,18 +13135,18 @@
           <wp:inline>
             <wp:extent cx="5334000" cy="3975680"/>
             <wp:effectExtent b="0" l="0" r="0" t="0"/>
-            <wp:docPr descr="Figure 3: Cox regression produces spurious non-null hazard ratios under a synthetic null as frailty heterogeneity increases. Hazard ratios (with 95% confidence intervals) from Cox proportional hazards regression comparing cohort B to cohort A in simulations where the true treatment effect is identically zero and cohorts differ only in frailty variance (\theta). Deviations from HR=1 arise solely from frailty-driven depletion and associated non-proportional hazards." title="" id="73" name="Picture"/>
+            <wp:docPr descr="Figure 3: Cox regression produces spurious non-null hazard ratios under a synthetic null as frailty heterogeneity increases. Hazard ratios (with 95% confidence intervals) from Cox proportional hazards regression comparing cohort B to cohort A in simulations where the true treatment effect is identically zero and cohorts differ only in frailty variance (\theta). Deviations from HR=1 arise solely from frailty-driven depletion and associated non-proportional hazards." title="" id="74" name="Picture"/>
             <a:graphic>
               <a:graphicData uri="http://schemas.openxmlformats.org/drawingml/2006/picture">
                 <pic:pic>
                   <pic:nvPicPr>
-                    <pic:cNvPr descr="figures/fig_cox_bias_hr_vs_theta.png" id="74" name="Picture"/>
+                    <pic:cNvPr descr="figures/fig_cox_bias_hr_vs_theta.png" id="75" name="Picture"/>
                     <pic:cNvPicPr>
                       <a:picLocks noChangeArrowheads="1" noChangeAspect="1"/>
                     </pic:cNvPicPr>
                   </pic:nvPicPr>
                   <pic:blipFill>
-                    <a:blip r:embed="rId72"/>
+                    <a:blip r:embed="rId73"/>
                     <a:stretch>
                       <a:fillRect/>
                     </a:stretch>
@@ -13204,8 +13205,8 @@
         <w:t xml:space="preserve">). Deviations from HR=1 arise solely from frailty-driven depletion and associated non-proportional hazards.</w:t>
       </w:r>
     </w:p>
-    <w:bookmarkEnd w:id="75"/>
-    <w:bookmarkStart w:id="79" w:name="fig:cox_bias_kcor"/>
+    <w:bookmarkEnd w:id="76"/>
+    <w:bookmarkStart w:id="80" w:name="fig:cox_bias_kcor"/>
     <w:p>
       <w:pPr>
         <w:pStyle w:val="CaptionedFigure"/>
@@ -13215,18 +13216,18 @@
           <wp:inline>
             <wp:extent cx="5334000" cy="3975680"/>
             <wp:effectExtent b="0" l="0" r="0" t="0"/>
-            <wp:docPr descr="Figure 4: KCOR remains null under a synthetic null across increasing frailty heterogeneity. KCOR asymptotes remain near 1 across \theta in the same simulations, consistent with correct null behavior after depletion normalization." title="" id="77" name="Picture"/>
+            <wp:docPr descr="Figure 4: KCOR remains null under a synthetic null across increasing frailty heterogeneity. KCOR asymptotes remain near 1 across \theta in the same simulations, consistent with correct null behavior after depletion normalization." title="" id="78" name="Picture"/>
             <a:graphic>
               <a:graphicData uri="http://schemas.openxmlformats.org/drawingml/2006/picture">
                 <pic:pic>
                   <pic:nvPicPr>
-                    <pic:cNvPr descr="figures/fig_cox_bias_kcor_vs_theta.png" id="78" name="Picture"/>
+                    <pic:cNvPr descr="figures/fig_cox_bias_kcor_vs_theta.png" id="79" name="Picture"/>
                     <pic:cNvPicPr>
                       <a:picLocks noChangeArrowheads="1" noChangeAspect="1"/>
                     </pic:cNvPicPr>
                   </pic:nvPicPr>
                   <pic:blipFill>
-                    <a:blip r:embed="rId76"/>
+                    <a:blip r:embed="rId77"/>
                     <a:stretch>
                       <a:fillRect/>
                     </a:stretch>
@@ -13275,7 +13276,7 @@
         <w:t xml:space="preserve">in the same simulations, consistent with correct null behavior after depletion normalization.</w:t>
       </w:r>
     </w:p>
-    <w:bookmarkEnd w:id="79"/>
+    <w:bookmarkEnd w:id="80"/>
     <w:p>
       <w:pPr>
         <w:pStyle w:val="BodyText"/>
@@ -13354,8 +13355,8 @@
         <w:t xml:space="preserve">), with the magnitude and direction of the apparent effect depending on follow-up horizon, not any causal signal. KCOR, by explicitly normalizing depletion geometry in cumulative-hazard space, correctly returns a null result under the same conditions, remaining centered near unity with negligible post-normalization slope across all frailty variance values. This controlled example motivates the use of KCOR for retrospective vaccine studies, where frailty heterogeneity and non-proportional hazards are expected to be substantial.</w:t>
       </w:r>
     </w:p>
-    <w:bookmarkEnd w:id="80"/>
-    <w:bookmarkStart w:id="81" w:name="X66e05337efe17185a8c68bb3f932f10416d81dc"/>
+    <w:bookmarkEnd w:id="81"/>
+    <w:bookmarkStart w:id="82" w:name="X66e05337efe17185a8c68bb3f932f10416d81dc"/>
     <w:p>
       <w:pPr>
         <w:pStyle w:val="Heading4"/>
@@ -13372,10 +13373,10 @@
         <w:t xml:space="preserve">Several existing approaches, including inverse-probability weighting, marginal structural models, and joint frailty formulations, aim to mitigate selection bias in observational survival analyses. These methods rely on explicit modeling of treatment assignment or hazard structure and generally operate in instantaneous-hazard space. KCOR differs in focusing directly on depletion geometry in cumulative-hazard space and enforcing diagnostic checks that signal loss of identifiability when normalization fails. A full comparison is beyond scope; the synthetic null demonstration illustrates the specific failure mode KCOR is designed to address.</w:t>
       </w:r>
     </w:p>
-    <w:bookmarkEnd w:id="81"/>
     <w:bookmarkEnd w:id="82"/>
     <w:bookmarkEnd w:id="83"/>
-    <w:bookmarkStart w:id="134" w:name="validation-and-control-tests"/>
+    <w:bookmarkEnd w:id="84"/>
+    <w:bookmarkStart w:id="137" w:name="validation-and-control-tests"/>
     <w:p>
       <w:pPr>
         <w:pStyle w:val="Heading2"/>
@@ -13442,6 +13443,30 @@
       </w:pPr>
       <w:r>
         <w:t xml:space="preserve">Throughout, curvature in cumulative hazard plots reflects selection-induced depletion, while linearity after normalization indicates successful removal of that curvature.</w:t>
+      </w:r>
+    </w:p>
+    <w:bookmarkStart w:id="85" w:name="tbl:frailty_diagnostics"/>
+    <w:p>
+      <w:pPr>
+        <w:pStyle w:val="TableCaption"/>
+      </w:pPr>
+      <w:r>
+        <w:t xml:space="preserve">Table 7: Estimated gamma-frailty variance (</w:t>
+      </w:r>
+      <m:oMath>
+        <m:acc>
+          <m:accPr>
+            <m:chr m:val="̂"/>
+          </m:accPr>
+          <m:e>
+            <m:r>
+              <m:t>θ</m:t>
+            </m:r>
+          </m:e>
+        </m:acc>
+      </m:oMath>
+      <w:r>
+        <w:t xml:space="preserve">) by age band and vaccination status for Czech cohorts enrolled in 2021_24.</w:t>
       </w:r>
     </w:p>
     <w:tbl>
@@ -13450,6 +13475,7 @@
         <w:tblW w:type="pct" w:w="5000"/>
         <w:tblLayout w:type="fixed"/>
         <w:tblLook w:firstRow="1" w:lastRow="0" w:firstColumn="0" w:lastColumn="0" w:noHBand="0" w:noVBand="0" w:val="0020"/>
+        <w:tblCaption w:val="Table 7: Estimated gamma-frailty variance (\hat{\theta}) by age band and vaccination status for Czech cohorts enrolled in 2021_24."/>
       </w:tblPr>
       <w:tblGrid>
         <w:gridCol w:w="2436"/>
@@ -13968,12 +13994,26 @@
         </w:tc>
       </w:tr>
     </w:tbl>
+    <w:bookmarkEnd w:id="85"/>
     <w:p>
       <w:pPr>
         <w:pStyle w:val="BodyText"/>
       </w:pPr>
       <w:r>
-        <w:t xml:space="preserve">Table 2. Estimated gamma-frailty variance (</w:t>
+        <w:rPr>
+          <w:b/>
+          <w:bCs/>
+        </w:rPr>
+        <w:t xml:space="preserve">Notes:</w:t>
+      </w:r>
+      <w:r>
+        <w:t xml:space="preserve"> </w:t>
+      </w:r>
+      <w:r>
+        <w:t xml:space="preserve">-</w:t>
+      </w:r>
+      <w:r>
+        <w:t xml:space="preserve"> </w:t>
       </w:r>
       <m:oMath>
         <m:acc>
@@ -13988,25 +14028,16 @@
         </m:acc>
       </m:oMath>
       <w:r>
-        <w:t xml:space="preserve">) by age band and vaccination status for Czech cohorts enrolled in 2021_24. {#tbl:frailty_diagnostics}</w:t>
-      </w:r>
-    </w:p>
-    <w:p>
-      <w:pPr>
-        <w:pStyle w:val="BodyText"/>
-      </w:pPr>
-      <w:r>
-        <w:rPr>
-          <w:b/>
-          <w:bCs/>
-        </w:rPr>
-        <w:t xml:space="preserve">Notes:</w:t>
-      </w:r>
-      <w:r>
-        <w:t xml:space="preserve"> </w:t>
-      </w:r>
-      <w:r>
-        <w:t xml:space="preserve">-</w:t>
+        <w:t xml:space="preserve"> </w:t>
+      </w:r>
+      <w:r>
+        <w:t xml:space="preserve">quantifies unobserved frailty heterogeneity and depletion of susceptibles within cohorts. Near-zero values indicate effectively linear cumulative hazards over the quiet window and are typical of strongly pre-selected cohorts.</w:t>
+      </w:r>
+      <w:r>
+        <w:t xml:space="preserve"> </w:t>
+      </w:r>
+      <w:r>
+        <w:t xml:space="preserve">- Each entry reports a single fitted gamma-frailty variance</w:t>
       </w:r>
       <w:r>
         <w:t xml:space="preserve"> </w:t>
@@ -14027,13 +14058,59 @@
         <w:t xml:space="preserve"> </w:t>
       </w:r>
       <w:r>
-        <w:t xml:space="preserve">quantifies unobserved frailty heterogeneity and depletion of susceptibles within cohorts. Near-zero values indicate effectively linear cumulative hazards over the quiet window and are typical of strongly pre-selected cohorts.</w:t>
-      </w:r>
-      <w:r>
-        <w:t xml:space="preserve"> </w:t>
-      </w:r>
-      <w:r>
-        <w:t xml:space="preserve">- Each entry reports a single fitted gamma-frailty variance</w:t>
+        <w:t xml:space="preserve">for the specified age band and vaccination status within the 2021_24 enrollment cohort.</w:t>
+      </w:r>
+      <w:r>
+        <w:t xml:space="preserve"> </w:t>
+      </w:r>
+      <w:r>
+        <w:t xml:space="preserve">- The</w:t>
+      </w:r>
+      <w:r>
+        <w:t xml:space="preserve"> </w:t>
+      </w:r>
+      <w:r>
+        <w:t xml:space="preserve">“All ages (full population)”</w:t>
+      </w:r>
+      <w:r>
+        <w:t xml:space="preserve"> </w:t>
+      </w:r>
+      <w:r>
+        <w:t xml:space="preserve">row corresponds to an independent fit over the full pooled age range, included as a global diagnostic.</w:t>
+      </w:r>
+      <w:r>
+        <w:t xml:space="preserve"> </w:t>
+      </w:r>
+      <w:r>
+        <w:t xml:space="preserve">- Table  8 reports raw outcome contrasts for ages 40+ (YOB ≤ 1980) where event counts are stable.</w:t>
+      </w:r>
+    </w:p>
+    <w:p>
+      <w:pPr>
+        <w:pStyle w:val="BodyText"/>
+      </w:pPr>
+      <w:r>
+        <w:rPr>
+          <w:b/>
+          <w:bCs/>
+        </w:rPr>
+        <w:t xml:space="preserve">Diagnostic checks:</w:t>
+      </w:r>
+      <w:r>
+        <w:t xml:space="preserve"> </w:t>
+      </w:r>
+      <w:r>
+        <w:t xml:space="preserve">-</w:t>
+      </w:r>
+      <w:r>
+        <w:t xml:space="preserve"> </w:t>
+      </w:r>
+      <w:r>
+        <w:rPr>
+          <w:b/>
+          <w:bCs/>
+        </w:rPr>
+        <w:t xml:space="preserve">Dose ordering:</w:t>
       </w:r>
       <w:r>
         <w:t xml:space="preserve"> </w:t>
@@ -14054,43 +14131,29 @@
         <w:t xml:space="preserve"> </w:t>
       </w:r>
       <w:r>
-        <w:t xml:space="preserve">for the specified age band and vaccination status within the 2021_24 enrollment cohort.</w:t>
-      </w:r>
-      <w:r>
-        <w:t xml:space="preserve"> </w:t>
-      </w:r>
-      <w:r>
-        <w:t xml:space="preserve">- The</w:t>
-      </w:r>
-      <w:r>
-        <w:t xml:space="preserve"> </w:t>
-      </w:r>
-      <w:r>
-        <w:t xml:space="preserve">“All ages (full population)”</w:t>
-      </w:r>
-      <w:r>
-        <w:t xml:space="preserve"> </w:t>
-      </w:r>
-      <w:r>
-        <w:t xml:space="preserve">row corresponds to an independent fit over the full pooled age range, included as a global diagnostic.</w:t>
-      </w:r>
-      <w:r>
-        <w:t xml:space="preserve"> </w:t>
-      </w:r>
-      <w:r>
-        <w:t xml:space="preserve">- Table 3 reports raw outcome contrasts for ages 40+ (YOB ≤ 1980) where event counts are stable.</w:t>
-      </w:r>
-    </w:p>
-    <w:p>
-      <w:pPr>
-        <w:pStyle w:val="BodyText"/>
-      </w:pPr>
+        <w:t xml:space="preserve">is positive for Dose 0 and collapses toward zero for Dose 2 across all age strata, consistent with selective uptake.</w:t>
+      </w:r>
+      <w:r>
+        <w:t xml:space="preserve"> </w:t>
+      </w:r>
+      <w:r>
+        <w:t xml:space="preserve">-</w:t>
+      </w:r>
+      <w:r>
+        <w:t xml:space="preserve"> </w:t>
+      </w:r>
       <w:r>
         <w:rPr>
           <w:b/>
           <w:bCs/>
         </w:rPr>
-        <w:t xml:space="preserve">Diagnostic checks:</w:t>
+        <w:t xml:space="preserve">Magnitude separation:</w:t>
+      </w:r>
+      <w:r>
+        <w:t xml:space="preserve"> </w:t>
+      </w:r>
+      <w:r>
+        <w:t xml:space="preserve">Dose 2 estimates are effectively zero relative to Dose 0, indicating near-linear cumulative hazards rather than forced curvature.</w:t>
       </w:r>
       <w:r>
         <w:t xml:space="preserve"> </w:t>
@@ -14106,7 +14169,7 @@
           <w:b/>
           <w:bCs/>
         </w:rPr>
-        <w:t xml:space="preserve">Dose ordering:</w:t>
+        <w:t xml:space="preserve">Age coherence:</w:t>
       </w:r>
       <w:r>
         <w:t xml:space="preserve"> </w:t>
@@ -14127,7 +14190,7 @@
         <w:t xml:space="preserve"> </w:t>
       </w:r>
       <w:r>
-        <w:t xml:space="preserve">is positive for Dose 0 and collapses toward zero for Dose 2 across all age strata, consistent with selective uptake.</w:t>
+        <w:t xml:space="preserve">decreases at older ages as baseline mortality rises and survivor populations become more homogeneous; monotonicity is not imposed.</w:t>
       </w:r>
       <w:r>
         <w:t xml:space="preserve"> </w:t>
@@ -14143,13 +14206,13 @@
           <w:b/>
           <w:bCs/>
         </w:rPr>
-        <w:t xml:space="preserve">Magnitude separation:</w:t>
-      </w:r>
-      <w:r>
-        <w:t xml:space="preserve"> </w:t>
-      </w:r>
-      <w:r>
-        <w:t xml:space="preserve">Dose 2 estimates are effectively zero relative to Dose 0, indicating near-linear cumulative hazards rather than forced curvature.</w:t>
+        <w:t xml:space="preserve">Stability:</w:t>
+      </w:r>
+      <w:r>
+        <w:t xml:space="preserve"> </w:t>
+      </w:r>
+      <w:r>
+        <w:t xml:space="preserve">No sign reversals, boundary pathologies, or numerical instabilities are observed.</w:t>
       </w:r>
       <w:r>
         <w:t xml:space="preserve"> </w:t>
@@ -14165,10 +14228,31 @@
           <w:b/>
           <w:bCs/>
         </w:rPr>
-        <w:t xml:space="preserve">Age coherence:</w:t>
-      </w:r>
-      <w:r>
-        <w:t xml:space="preserve"> </w:t>
+        <w:t xml:space="preserve">Falsifiability:</w:t>
+      </w:r>
+      <w:r>
+        <w:t xml:space="preserve"> </w:t>
+      </w:r>
+      <w:r>
+        <w:t xml:space="preserve">Failure of any one of these checks would constitute evidence against model adequacy.</w:t>
+      </w:r>
+    </w:p>
+    <w:p>
+      <w:pPr>
+        <w:pStyle w:val="BodyText"/>
+      </w:pPr>
+      <w:r>
+        <w:rPr>
+          <w:b/>
+          <w:bCs/>
+        </w:rPr>
+        <w:t xml:space="preserve">Interpretation:</w:t>
+      </w:r>
+      <w:r>
+        <w:t xml:space="preserve"> </w:t>
+      </w:r>
+      <w:r>
+        <w:t xml:space="preserve">Unvaccinated cohorts exhibit frailty heterogeneity (</w:t>
       </w:r>
       <m:oMath>
         <m:acc>
@@ -14181,74 +14265,18 @@
             </m:r>
           </m:e>
         </m:acc>
+        <m:r>
+          <m:rPr>
+            <m:sty m:val="p"/>
+          </m:rPr>
+          <m:t>&gt;</m:t>
+        </m:r>
+        <m:r>
+          <m:t>0</m:t>
+        </m:r>
       </m:oMath>
       <w:r>
-        <w:t xml:space="preserve"> </w:t>
-      </w:r>
-      <w:r>
-        <w:t xml:space="preserve">decreases at older ages as baseline mortality rises and survivor populations become more homogeneous; monotonicity is not imposed.</w:t>
-      </w:r>
-      <w:r>
-        <w:t xml:space="preserve"> </w:t>
-      </w:r>
-      <w:r>
-        <w:t xml:space="preserve">-</w:t>
-      </w:r>
-      <w:r>
-        <w:t xml:space="preserve"> </w:t>
-      </w:r>
-      <w:r>
-        <w:rPr>
-          <w:b/>
-          <w:bCs/>
-        </w:rPr>
-        <w:t xml:space="preserve">Stability:</w:t>
-      </w:r>
-      <w:r>
-        <w:t xml:space="preserve"> </w:t>
-      </w:r>
-      <w:r>
-        <w:t xml:space="preserve">No sign reversals, boundary pathologies, or numerical instabilities are observed.</w:t>
-      </w:r>
-      <w:r>
-        <w:t xml:space="preserve"> </w:t>
-      </w:r>
-      <w:r>
-        <w:t xml:space="preserve">-</w:t>
-      </w:r>
-      <w:r>
-        <w:t xml:space="preserve"> </w:t>
-      </w:r>
-      <w:r>
-        <w:rPr>
-          <w:b/>
-          <w:bCs/>
-        </w:rPr>
-        <w:t xml:space="preserve">Falsifiability:</w:t>
-      </w:r>
-      <w:r>
-        <w:t xml:space="preserve"> </w:t>
-      </w:r>
-      <w:r>
-        <w:t xml:space="preserve">Failure of any one of these checks would constitute evidence against model adequacy.</w:t>
-      </w:r>
-    </w:p>
-    <w:p>
-      <w:pPr>
-        <w:pStyle w:val="BodyText"/>
-      </w:pPr>
-      <w:r>
-        <w:rPr>
-          <w:b/>
-          <w:bCs/>
-        </w:rPr>
-        <w:t xml:space="preserve">Interpretation:</w:t>
-      </w:r>
-      <w:r>
-        <w:t xml:space="preserve"> </w:t>
-      </w:r>
-      <w:r>
-        <w:t xml:space="preserve">Unvaccinated cohorts exhibit frailty heterogeneity (</w:t>
+        <w:t xml:space="preserve">), while Dose 2 cohorts show near-zero estimated frailty (</w:t>
       </w:r>
       <m:oMath>
         <m:acc>
@@ -14265,38 +14293,23 @@
           <m:rPr>
             <m:sty m:val="p"/>
           </m:rPr>
-          <m:t>&gt;</m:t>
+          <m:t>≈</m:t>
         </m:r>
         <m:r>
           <m:t>0</m:t>
         </m:r>
       </m:oMath>
       <w:r>
-        <w:t xml:space="preserve">), while Dose 2 cohorts show near-zero estimated frailty (</w:t>
-      </w:r>
-      <m:oMath>
-        <m:acc>
-          <m:accPr>
-            <m:chr m:val="̂"/>
-          </m:accPr>
-          <m:e>
-            <m:r>
-              <m:t>θ</m:t>
-            </m:r>
-          </m:e>
-        </m:acc>
-        <m:r>
-          <m:rPr>
-            <m:sty m:val="p"/>
-          </m:rPr>
-          <m:t>≈</m:t>
-        </m:r>
-        <m:r>
-          <m:t>0</m:t>
-        </m:r>
-      </m:oMath>
-      <w:r>
-        <w:t xml:space="preserve">) across all age bands, consistent with selective uptake prior to follow-up. Frailty variance is largest at younger ages, where low baseline mortality amplifies the impact of heterogeneity on cumulative hazard curvature, and declines at older ages where mortality is compressed and survivors are more homogeneous. Because Table 2 demonstrates selection-induced heterogeneity, unadjusted cumulative outcome contrasts are expected to conflate depletion effects with any true treatment differences; Table 3 therefore reports raw cumulative hazards solely as a pre-normalization diagnostic. KCOR normalization removes the depletion component, enabling interpretable comparison of the remaining differences.</w:t>
+        <w:t xml:space="preserve">) across all age bands, consistent with selective uptake prior to follow-up. Frailty variance is largest at younger ages, where low baseline mortality amplifies the impact of heterogeneity on cumulative hazard curvature, and declines at older ages where mortality is compressed and survivors are more homogeneous. Because Table  7 demonstrates selection-induced heterogeneity, unadjusted cumulative outcome contrasts are expected to conflate depletion effects with any true treatment differences; Table  8 therefore reports raw cumulative hazards solely as a pre-normalization diagnostic. KCOR normalization removes the depletion component, enabling interpretable comparison of the remaining differences.</w:t>
+      </w:r>
+    </w:p>
+    <w:bookmarkStart w:id="86" w:name="tbl:raw_cumulative_outcomes"/>
+    <w:p>
+      <w:pPr>
+        <w:pStyle w:val="TableCaption"/>
+      </w:pPr>
+      <w:r>
+        <w:t xml:space="preserve">Table 8: Ratio of observed cumulative mortality hazards for unvaccinated (Dose 0) versus fully vaccinated (Dose 2) Czech cohorts enrolled in 2021_24.</w:t>
       </w:r>
     </w:p>
     <w:tbl>
@@ -14305,6 +14318,7 @@
         <w:tblW w:type="pct" w:w="5000"/>
         <w:tblLayout w:type="fixed"/>
         <w:tblLook w:firstRow="1" w:lastRow="0" w:firstColumn="0" w:lastColumn="0" w:noHBand="0" w:noVBand="0" w:val="0020"/>
+        <w:tblCaption w:val="Table 8: Ratio of observed cumulative mortality hazards for unvaccinated (Dose 0) versus fully vaccinated (Dose 2) Czech cohorts enrolled in 2021_24."/>
       </w:tblPr>
       <w:tblGrid>
         <w:gridCol w:w="1863"/>
@@ -14708,12 +14722,13 @@
         </w:tc>
       </w:tr>
     </w:tbl>
+    <w:bookmarkEnd w:id="86"/>
     <w:p>
       <w:pPr>
         <w:pStyle w:val="BodyText"/>
       </w:pPr>
       <w:r>
-        <w:t xml:space="preserve">Table 3. Ratio of observed cumulative mortality hazards for unvaccinated (Dose 0) versus fully vaccinated (Dose 2) Czech cohorts enrolled in 2021_24. {#tbl:raw_cumulative_outcomes}</w:t>
+        <w:t xml:space="preserve">This table reports unadjusted cumulative hazards derived directly from the raw data, prior to any frailty normalization or depletion correction, and is shown to illustrate the magnitude and direction of selection-induced curvature addressed by KCOR.</w:t>
       </w:r>
     </w:p>
     <w:p>
@@ -14721,7 +14736,7 @@
         <w:pStyle w:val="BodyText"/>
       </w:pPr>
       <w:r>
-        <w:t xml:space="preserve">Table 3 reports unadjusted cumulative hazards derived directly from the raw data, prior to any frailty normalization or depletion correction, and is shown to illustrate the magnitude and direction of selection-induced curvature addressed by KCOR.</w:t>
+        <w:t xml:space="preserve">Values reflect raw cumulative outcome differences prior to KCOR normalization and are not interpreted causally due to cohort non-exchangeability. Cumulative hazards were integrated from cohort enrollment through the end of available follow-up for the 2021_24 enrollment window (through week 2024-16), identically for Dose 0 and Dose 2 cohorts.</w:t>
       </w:r>
     </w:p>
     <w:p>
@@ -14729,18 +14744,10 @@
         <w:pStyle w:val="BodyText"/>
       </w:pPr>
       <w:r>
-        <w:t xml:space="preserve">Values reflect raw cumulative outcome differences prior to KCOR normalization and are not interpreted causally due to cohort non-exchangeability. Cumulative hazards were integrated from cohort enrollment through the end of available follow-up for the 2021_24 enrollment window (through week 2024-16), identically for Dose 0 and Dose 2 cohorts.</w:t>
-      </w:r>
-    </w:p>
-    <w:p>
-      <w:pPr>
-        <w:pStyle w:val="BodyText"/>
-      </w:pPr>
-      <w:r>
         <w:t xml:space="preserve">These raw contrasts reflect both selection and depletion effects and are not interpreted causally.</w:t>
       </w:r>
     </w:p>
-    <w:bookmarkStart w:id="84" w:name="X9ac3801cf2efec47c3f62c9e1f18b5d55fb3142"/>
+    <w:bookmarkStart w:id="87" w:name="X9ac3801cf2efec47c3f62c9e1f18b5d55fb3142"/>
     <w:p>
       <w:pPr>
         <w:pStyle w:val="Heading4"/>
@@ -14799,8 +14806,8 @@
         <w:t xml:space="preserve">). This asymmetric pattern reflects the healthy vaccinee effect operating through selective uptake rather than treatment. KCOR normalization removes this selection-induced curvature, enabling interpretable cumulative comparisons. While these examples illustrate KCOR’s application, the method is general and applies to any retrospective cohort comparison where selection induces differential depletion dynamics.</w:t>
       </w:r>
     </w:p>
-    <w:bookmarkEnd w:id="84"/>
-    <w:bookmarkStart w:id="85" w:name="X49c21f7e7289ea359d29dc79a5af219551caf27"/>
+    <w:bookmarkEnd w:id="87"/>
+    <w:bookmarkStart w:id="88" w:name="X49c21f7e7289ea359d29dc79a5af219551caf27"/>
     <w:p>
       <w:pPr>
         <w:pStyle w:val="Heading3"/>
@@ -14923,8 +14930,8 @@
         <w:t xml:space="preserve">are approximately linear in event time. Residual deviations from linearity reflect real time-varying risk—such as seasonality or epidemic waves—rather than selection-induced depletion. This linearization is a diagnostic consistent with successful removal of depletion-driven curvature under the working model; persistent nonlinearity or parameter instability indicates model stress or quiet-window contamination.</w:t>
       </w:r>
     </w:p>
-    <w:bookmarkEnd w:id="85"/>
-    <w:bookmarkStart w:id="102" w:name="X250d2743dd947cd04209f9dc9cf02b545517230"/>
+    <w:bookmarkEnd w:id="88"/>
+    <w:bookmarkStart w:id="105" w:name="X250d2743dd947cd04209f9dc9cf02b545517230"/>
     <w:p>
       <w:pPr>
         <w:pStyle w:val="Heading3"/>
@@ -14933,7 +14940,7 @@
         <w:t xml:space="preserve">3.1 Negative controls: null under selection-induced curvature</w:t>
       </w:r>
     </w:p>
-    <w:bookmarkStart w:id="91" w:name="X4a45d07f751f03d52f576bf00ddae47c09b7689"/>
+    <w:bookmarkStart w:id="94" w:name="X4a45d07f751f03d52f576bf00ddae47c09b7689"/>
     <w:p>
       <w:pPr>
         <w:pStyle w:val="Heading4"/>
@@ -15210,7 +15217,7 @@
         <w:t xml:space="preserve">during quiet periods and applying gamma-frailty inversion, KCOR should remain approximately constant at 1 over follow-up.</w:t>
       </w:r>
     </w:p>
-    <w:bookmarkStart w:id="90" w:name="Xdfdb3a2773ba513010115195b66ada817a83ab4"/>
+    <w:bookmarkStart w:id="93" w:name="Xdfdb3a2773ba513010115195b66ada817a83ab4"/>
     <w:p>
       <w:pPr>
         <w:pStyle w:val="Heading5"/>
@@ -15473,10 +15480,10 @@
         <w:pStyle w:val="FirstParagraph"/>
       </w:pPr>
       <w:r>
-        <w:t xml:space="preserve">Figure fig. 5 shows this construction.</w:t>
-      </w:r>
-    </w:p>
-    <w:bookmarkStart w:id="89" w:name="fig:neg_control_synthetic"/>
+        <w:t xml:space="preserve">Figure  5 shows this construction.</w:t>
+      </w:r>
+    </w:p>
+    <w:bookmarkStart w:id="92" w:name="fig:neg_control_synthetic"/>
     <w:p>
       <w:pPr>
         <w:pStyle w:val="CaptionedFigure"/>
@@ -15486,18 +15493,18 @@
           <wp:inline>
             <wp:extent cx="5334000" cy="3852333"/>
             <wp:effectExtent b="0" l="0" r="0" t="0"/>
-            <wp:docPr descr="Figure 5: Synthetic negative control under strong selection (different curvature) but no effect: KCOR remains flat at 1. Top panel shows cohort hazards with different frailty-mixture weights inducing different curvature. Bottom panel shows KCOR(t) remaining near 1.0 after normalization, demonstrating successful depletion-neutralization under the null." title="" id="87" name="Picture"/>
+            <wp:docPr descr="Figure 5: Synthetic negative control under strong selection (different curvature) but no effect: KCOR remains flat at 1. Top panel shows cohort hazards with different frailty-mixture weights inducing different curvature. Bottom panel shows KCOR(t) remaining near 1.0 after normalization, demonstrating successful depletion-neutralization under the null." title="" id="90" name="Picture"/>
             <a:graphic>
               <a:graphicData uri="http://schemas.openxmlformats.org/drawingml/2006/picture">
                 <pic:pic>
                   <pic:nvPicPr>
-                    <pic:cNvPr descr="figures/fig_neg_control_synthetic.png" id="88" name="Picture"/>
+                    <pic:cNvPr descr="figures/fig_neg_control_synthetic.png" id="91" name="Picture"/>
                     <pic:cNvPicPr>
                       <a:picLocks noChangeArrowheads="1" noChangeAspect="1"/>
                     </pic:cNvPicPr>
                   </pic:nvPicPr>
                   <pic:blipFill>
-                    <a:blip r:embed="rId86"/>
+                    <a:blip r:embed="rId89"/>
                     <a:stretch>
                       <a:fillRect/>
                     </a:stretch>
@@ -15532,10 +15539,10 @@
         <w:t xml:space="preserve">Figure 5: Synthetic negative control under strong selection (different curvature) but no effect: KCOR remains flat at 1. Top panel shows cohort hazards with different frailty-mixture weights inducing different curvature. Bottom panel shows KCOR(t) remaining near 1.0 after normalization, demonstrating successful depletion-neutralization under the null.</w:t>
       </w:r>
     </w:p>
-    <w:bookmarkEnd w:id="89"/>
-    <w:bookmarkEnd w:id="90"/>
-    <w:bookmarkEnd w:id="91"/>
-    <w:bookmarkStart w:id="101" w:name="X245cc31d763a0fb39bda81fbe46e34dde7a0bdc"/>
+    <w:bookmarkEnd w:id="92"/>
+    <w:bookmarkEnd w:id="93"/>
+    <w:bookmarkEnd w:id="94"/>
+    <w:bookmarkStart w:id="104" w:name="X245cc31d763a0fb39bda81fbe46e34dde7a0bdc"/>
     <w:p>
       <w:pPr>
         <w:pStyle w:val="Heading4"/>
@@ -15565,7 +15572,7 @@
         <w:pStyle w:val="BodyText"/>
       </w:pPr>
       <w:r>
-        <w:t xml:space="preserve">For the empirical age-shift negative control (Figures fig. 6 and fig. 7), we use aggregated weekly cohort summaries derived from the Czech Republic administrative mortality and vaccination dataset and exported in KCOR_CMR format.</w:t>
+        <w:t xml:space="preserve">For the empirical age-shift negative control (Figures  6 and  7), we use aggregated weekly cohort summaries derived from the Czech Republic administrative mortality and vaccination dataset and exported in KCOR_CMR format.</w:t>
       </w:r>
     </w:p>
     <w:p>
@@ -15584,7 +15591,7 @@
         <w:t xml:space="preserve">Two snapshots illustrate that KCOR is near-flat even under 10–20 year age differences:</w:t>
       </w:r>
     </w:p>
-    <w:bookmarkStart w:id="95" w:name="fig:neg_control_10yr"/>
+    <w:bookmarkStart w:id="98" w:name="fig:neg_control_10yr"/>
     <w:p>
       <w:pPr>
         <w:pStyle w:val="CaptionedFigure"/>
@@ -15594,18 +15601,18 @@
           <wp:inline>
             <wp:extent cx="5334000" cy="2773680"/>
             <wp:effectExtent b="0" l="0" r="0" t="0"/>
-            <wp:docPr descr="Figure 6: Empirical negative control with approximately 10-year age difference between cohorts. Despite large baseline mortality differences, KCOR remains near-flat at 1 over follow-up, consistent with a true null effect. Data source: Czech Republic mortality and vaccination dataset processed into KCOR_CMR aggregated format (negative-control construction; see Appendix B.2)4." title="" id="93" name="Picture"/>
+            <wp:docPr descr="Figure 6: Empirical negative control with approximately 10-year age difference between cohorts. Despite large baseline mortality differences, KCOR remains near-flat at 1 over follow-up, consistent with a true null effect. Data source: Czech Republic mortality and vaccination dataset processed into KCOR_CMR aggregated format (negative-control construction; see Appendix B.2)4." title="" id="96" name="Picture"/>
             <a:graphic>
               <a:graphicData uri="http://schemas.openxmlformats.org/drawingml/2006/picture">
                 <pic:pic>
                   <pic:nvPicPr>
-                    <pic:cNvPr descr="figures/fig2_neg_control_10yr_age_diff.png" id="94" name="Picture"/>
+                    <pic:cNvPr descr="figures/fig2_neg_control_10yr_age_diff.png" id="97" name="Picture"/>
                     <pic:cNvPicPr>
                       <a:picLocks noChangeArrowheads="1" noChangeAspect="1"/>
                     </pic:cNvPicPr>
                   </pic:nvPicPr>
                   <pic:blipFill>
-                    <a:blip r:embed="rId92"/>
+                    <a:blip r:embed="rId95"/>
                     <a:stretch>
                       <a:fillRect/>
                     </a:stretch>
@@ -15649,8 +15656,8 @@
         <w:t xml:space="preserve">.</w:t>
       </w:r>
     </w:p>
-    <w:bookmarkEnd w:id="95"/>
-    <w:bookmarkStart w:id="99" w:name="fig:neg_control_20yr"/>
+    <w:bookmarkEnd w:id="98"/>
+    <w:bookmarkStart w:id="102" w:name="fig:neg_control_20yr"/>
     <w:p>
       <w:pPr>
         <w:pStyle w:val="CaptionedFigure"/>
@@ -15660,18 +15667,18 @@
           <wp:inline>
             <wp:extent cx="5334000" cy="2810466"/>
             <wp:effectExtent b="0" l="0" r="0" t="0"/>
-            <wp:docPr descr="Figure 7: Empirical negative control with approximately 20-year age difference between cohorts. Even under extreme composition differences, KCOR exhibits no systematic drift, demonstrating robustness to selection-induced curvature. Data source: Czech Republic mortality and vaccination dataset processed into KCOR_CMR aggregated format (negative-control construction; see Appendix B.2)." title="" id="97" name="Picture"/>
+            <wp:docPr descr="Figure 7: Empirical negative control with approximately 20-year age difference between cohorts. Even under extreme composition differences, KCOR exhibits no systematic drift, demonstrating robustness to selection-induced curvature. Data source: Czech Republic mortality and vaccination dataset processed into KCOR_CMR aggregated format (negative-control construction; see Appendix B.2)." title="" id="100" name="Picture"/>
             <a:graphic>
               <a:graphicData uri="http://schemas.openxmlformats.org/drawingml/2006/picture">
                 <pic:pic>
                   <pic:nvPicPr>
-                    <pic:cNvPr descr="figures/fig3_neg_control_20yr_age_diff.png" id="98" name="Picture"/>
+                    <pic:cNvPr descr="figures/fig3_neg_control_20yr_age_diff.png" id="101" name="Picture"/>
                     <pic:cNvPicPr>
                       <a:picLocks noChangeArrowheads="1" noChangeAspect="1"/>
                     </pic:cNvPicPr>
                   </pic:nvPicPr>
                   <pic:blipFill>
-                    <a:blip r:embed="rId96"/>
+                    <a:blip r:embed="rId99"/>
                     <a:stretch>
                       <a:fillRect/>
                     </a:stretch>
@@ -15706,22 +15713,22 @@
         <w:t xml:space="preserve">Figure 7: Empirical negative control with approximately 20-year age difference between cohorts. Even under extreme composition differences, KCOR exhibits no systematic drift, demonstrating robustness to selection-induced curvature. Data source: Czech Republic mortality and vaccination dataset processed into KCOR_CMR aggregated format (negative-control construction; see Appendix B.2).</w:t>
       </w:r>
     </w:p>
-    <w:bookmarkEnd w:id="99"/>
+    <w:bookmarkEnd w:id="102"/>
     <w:p>
       <w:pPr>
         <w:pStyle w:val="BodyText"/>
       </w:pPr>
       <w:r>
-        <w:t xml:space="preserve">Table tbl. 6 provides numeric summaries.</w:t>
-      </w:r>
-    </w:p>
-    <w:bookmarkStart w:id="100" w:name="tbl:neg_control_summary"/>
+        <w:t xml:space="preserve">Table  9 provides numeric summaries.</w:t>
+      </w:r>
+    </w:p>
+    <w:bookmarkStart w:id="103" w:name="tbl:neg_control_summary"/>
     <w:p>
       <w:pPr>
         <w:pStyle w:val="TableCaption"/>
       </w:pPr>
       <w:r>
-        <w:t xml:space="preserve">Table 6: Example end-of-window KCOR values from the empirical negative control (pooled/ASMR summaries), showing near-null behavior under large composition differences. (Source:</w:t>
+        <w:t xml:space="preserve">Table 9: Example end-of-window KCOR values from the empirical negative control (pooled/ASMR summaries), showing near-null behavior under large composition differences. (Source:</w:t>
       </w:r>
       <w:r>
         <w:t xml:space="preserve"> </w:t>
@@ -15741,7 +15748,7 @@
         <w:tblStyle w:val="Table"/>
         <w:tblW w:type="auto" w:w="0"/>
         <w:tblLook w:firstRow="1" w:lastRow="0" w:firstColumn="0" w:lastColumn="0" w:noHBand="0" w:noVBand="0" w:val="0020"/>
-        <w:tblCaption w:val="Table 6: Example end-of-window KCOR values from the empirical negative control (pooled/ASMR summaries), showing near-null behavior under large composition differences. (Source: test/negative_control/out/KCOR_summary.log)"/>
+        <w:tblCaption w:val="Table 9: Example end-of-window KCOR values from the empirical negative control (pooled/ASMR summaries), showing near-null behavior under large composition differences. (Source: test/negative_control/out/KCOR_summary.log)"/>
       </w:tblPr>
       <w:tblGrid>
         <w:gridCol w:w="1980"/>
@@ -16082,10 +16089,10 @@
         </w:tc>
       </w:tr>
     </w:tbl>
-    <w:bookmarkEnd w:id="100"/>
-    <w:bookmarkEnd w:id="101"/>
-    <w:bookmarkEnd w:id="102"/>
-    <w:bookmarkStart w:id="109" w:name="Xf5c6845e7014ee8ad1d757d99d9071bc85f02f3"/>
+    <w:bookmarkEnd w:id="103"/>
+    <w:bookmarkEnd w:id="104"/>
+    <w:bookmarkEnd w:id="105"/>
+    <w:bookmarkStart w:id="112" w:name="Xf5c6845e7014ee8ad1d757d99d9071bc85f02f3"/>
     <w:p>
       <w:pPr>
         <w:pStyle w:val="Heading3"/>
@@ -16144,7 +16151,7 @@
       <w:pPr>
         <w:pStyle w:val="BodyText"/>
       </w:pPr>
-      <w:bookmarkStart w:id="103" w:name="eq:pos-control-injection"/>
+      <w:bookmarkStart w:id="106" w:name="eq:pos-control-injection"/>
       <m:oMathPara>
         <m:oMathParaPr>
           <m:jc m:val="center"/>
@@ -16402,7 +16409,7 @@
           </m:r>
         </m:oMath>
       </m:oMathPara>
-      <w:bookmarkEnd w:id="103"/>
+      <w:bookmarkEnd w:id="106"/>
     </w:p>
     <w:p>
       <w:pPr>
@@ -16472,10 +16479,10 @@
         <w:pStyle w:val="BodyText"/>
       </w:pPr>
       <w:r>
-        <w:t xml:space="preserve">After gamma-frailty normalization (inversion), KCOR should deviate from 1 in the correct direction and with magnitude consistent with the injected effect (up to discretization and sampling noise). Figure fig. 8 and Table tbl. 7 confirm this behavior.</w:t>
-      </w:r>
-    </w:p>
-    <w:bookmarkStart w:id="107" w:name="fig:pos_control_injected"/>
+        <w:t xml:space="preserve">After gamma-frailty normalization (inversion), KCOR should deviate from 1 in the correct direction and with magnitude consistent with the injected effect (up to discretization and sampling noise). Figure  8 and Table  10 confirm this behavior.</w:t>
+      </w:r>
+    </w:p>
+    <w:bookmarkStart w:id="110" w:name="fig:pos_control_injected"/>
     <w:p>
       <w:pPr>
         <w:pStyle w:val="CaptionedFigure"/>
@@ -16485,18 +16492,18 @@
           <wp:inline>
             <wp:extent cx="5334000" cy="4253184"/>
             <wp:effectExtent b="0" l="0" r="0" t="0"/>
-            <wp:docPr descr="Figure 8: Positive control validation: KCOR correctly detects injected effects. Left panels show harm scenario (r=1.2), right panels show benefit scenario (r=0.8). Top row displays cohort hazard curves with effect window shaded. Bottom row shows KCOR(t) deviating from 1.0 in the expected direction during the effect window." title="" id="105" name="Picture"/>
+            <wp:docPr descr="Figure 8: Positive control validation: KCOR correctly detects injected effects. Left panels show harm scenario (r=1.2), right panels show benefit scenario (r=0.8). Top row displays cohort hazard curves with effect window shaded. Bottom row shows KCOR(t) deviating from 1.0 in the expected direction during the effect window." title="" id="108" name="Picture"/>
             <a:graphic>
               <a:graphicData uri="http://schemas.openxmlformats.org/drawingml/2006/picture">
                 <pic:pic>
                   <pic:nvPicPr>
-                    <pic:cNvPr descr="figures/fig_pos_control_injected.png" id="106" name="Picture"/>
+                    <pic:cNvPr descr="figures/fig_pos_control_injected.png" id="109" name="Picture"/>
                     <pic:cNvPicPr>
                       <a:picLocks noChangeArrowheads="1" noChangeAspect="1"/>
                     </pic:cNvPicPr>
                   </pic:nvPicPr>
                   <pic:blipFill>
-                    <a:blip r:embed="rId104"/>
+                    <a:blip r:embed="rId107"/>
                     <a:stretch>
                       <a:fillRect/>
                     </a:stretch>
@@ -16531,14 +16538,14 @@
         <w:t xml:space="preserve">Figure 8: Positive control validation: KCOR correctly detects injected effects. Left panels show harm scenario (r=1.2), right panels show benefit scenario (r=0.8). Top row displays cohort hazard curves with effect window shaded. Bottom row shows KCOR(t) deviating from 1.0 in the expected direction during the effect window.</w:t>
       </w:r>
     </w:p>
-    <w:bookmarkEnd w:id="107"/>
-    <w:bookmarkStart w:id="108" w:name="tbl:pos_control_summary"/>
+    <w:bookmarkEnd w:id="110"/>
+    <w:bookmarkStart w:id="111" w:name="tbl:pos_control_summary"/>
     <w:p>
       <w:pPr>
         <w:pStyle w:val="TableCaption"/>
       </w:pPr>
       <w:r>
-        <w:t xml:space="preserve">Table 7: Positive control results comparing injected hazard multipliers to detected KCOR deviations. Both scenarios show KCOR deviating from 1.0 in the expected direction, validating that the estimator can detect true effects.</w:t>
+        <w:t xml:space="preserve">Table 10: Positive control results comparing injected hazard multipliers to detected KCOR deviations. Both scenarios show KCOR deviating from 1.0 in the expected direction, validating that the estimator can detect true effects.</w:t>
       </w:r>
     </w:p>
     <w:tbl>
@@ -16547,7 +16554,7 @@
         <w:tblW w:type="pct" w:w="5000"/>
         <w:tblLayout w:type="fixed"/>
         <w:tblLook w:firstRow="1" w:lastRow="0" w:firstColumn="0" w:lastColumn="0" w:noHBand="0" w:noVBand="0" w:val="0020"/>
-        <w:tblCaption w:val="Table 7: Positive control results comparing injected hazard multipliers to detected KCOR deviations. Both scenarios show KCOR deviating from 1.0 in the expected direction, validating that the estimator can detect true effects."/>
+        <w:tblCaption w:val="Table 10: Positive control results comparing injected hazard multipliers to detected KCOR deviations. Both scenarios show KCOR deviating from 1.0 in the expected direction, validating that the estimator can detect true effects."/>
       </w:tblPr>
       <w:tblGrid>
         <w:gridCol w:w="1397"/>
@@ -16745,9 +16752,9 @@
         </w:tc>
       </w:tr>
     </w:tbl>
-    <w:bookmarkEnd w:id="108"/>
-    <w:bookmarkEnd w:id="109"/>
-    <w:bookmarkStart w:id="114" w:name="sensitivity-analyses-robustness-checks"/>
+    <w:bookmarkEnd w:id="111"/>
+    <w:bookmarkEnd w:id="112"/>
+    <w:bookmarkStart w:id="117" w:name="sensitivity-analyses-robustness-checks"/>
     <w:p>
       <w:pPr>
         <w:pStyle w:val="Heading3"/>
@@ -16901,10 +16908,10 @@
         <w:pStyle w:val="FirstParagraph"/>
       </w:pPr>
       <w:r>
-        <w:t xml:space="preserve">Figure fig. 9 summarizes KCOR stability across the parameter grid.</w:t>
-      </w:r>
-    </w:p>
-    <w:bookmarkStart w:id="113" w:name="fig:sensitivity_overview"/>
+        <w:t xml:space="preserve">Figure  9 summarizes KCOR stability across the parameter grid.</w:t>
+      </w:r>
+    </w:p>
+    <w:bookmarkStart w:id="116" w:name="fig:sensitivity_overview"/>
     <w:p>
       <w:pPr>
         <w:pStyle w:val="CaptionedFigure"/>
@@ -16914,18 +16921,18 @@
           <wp:inline>
             <wp:extent cx="5334000" cy="1571483"/>
             <wp:effectExtent b="0" l="0" r="0" t="0"/>
-            <wp:docPr descr="Figure 9: Sensitivity analysis summary showing KCOR values across parameter grid. Heatmaps display KCOR estimates for different combinations of baseline weeks (rows) and quiet-window start offsets (columns). Color scale centered at 1.0 shows stability of estimates across parameter choices, with values remaining close to 1.0 across the grid." title="" id="111" name="Picture"/>
+            <wp:docPr descr="Figure 9: Sensitivity analysis summary showing KCOR values across parameter grid. Heatmaps display KCOR estimates for different combinations of baseline weeks (rows) and quiet-window start offsets (columns). Color scale centered at 1.0 shows stability of estimates across parameter choices, with values remaining close to 1.0 across the grid." title="" id="114" name="Picture"/>
             <a:graphic>
               <a:graphicData uri="http://schemas.openxmlformats.org/drawingml/2006/picture">
                 <pic:pic>
                   <pic:nvPicPr>
-                    <pic:cNvPr descr="figures/fig_sensitivity_overview.png" id="112" name="Picture"/>
+                    <pic:cNvPr descr="figures/fig_sensitivity_overview.png" id="115" name="Picture"/>
                     <pic:cNvPicPr>
                       <a:picLocks noChangeArrowheads="1" noChangeAspect="1"/>
                     </pic:cNvPicPr>
                   </pic:nvPicPr>
                   <pic:blipFill>
-                    <a:blip r:embed="rId110"/>
+                    <a:blip r:embed="rId113"/>
                     <a:stretch>
                       <a:fillRect/>
                     </a:stretch>
@@ -16960,7 +16967,7 @@
         <w:t xml:space="preserve">Figure 9: Sensitivity analysis summary showing KCOR values across parameter grid. Heatmaps display KCOR estimates for different combinations of baseline weeks (rows) and quiet-window start offsets (columns). Color scale centered at 1.0 shows stability of estimates across parameter choices, with values remaining close to 1.0 across the grid.</w:t>
       </w:r>
     </w:p>
-    <w:bookmarkEnd w:id="113"/>
+    <w:bookmarkEnd w:id="116"/>
     <w:p>
       <w:pPr>
         <w:pStyle w:val="BodyText"/>
@@ -16969,8 +16976,8 @@
         <w:t xml:space="preserve">Across all tested parameter ranges, KCOR values remained within approximately ±5% of unity, indicating stability under reasonable variations in fitting choices.</w:t>
       </w:r>
     </w:p>
-    <w:bookmarkEnd w:id="114"/>
-    <w:bookmarkStart w:id="131" w:name="Xc4d8adb0ad5f1ae7badc4f43956d4ea2b8d625b"/>
+    <w:bookmarkEnd w:id="117"/>
+    <w:bookmarkStart w:id="134" w:name="Xc4d8adb0ad5f1ae7badc4f43956d4ea2b8d625b"/>
     <w:p>
       <w:pPr>
         <w:pStyle w:val="Heading3"/>
@@ -17029,7 +17036,7 @@
         <w:t xml:space="preserve"> </w:t>
       </w:r>
       <w:r>
-        <w:t xml:space="preserve">is defined operationally as median KCOR(t) remaining within ±5% of unity over the diagnostic window (weeks 20–100), excluding early transients. See Figures fig. 10 and fig. 11 below.</w:t>
+        <w:t xml:space="preserve">is defined operationally as median KCOR(t) remaining within ±5% of unity over the diagnostic window (weeks 20–100), excluding early transients. See Figures  10 and  11 below.</w:t>
       </w:r>
     </w:p>
     <w:p>
@@ -17047,7 +17054,7 @@
         <w:br/>
       </w:r>
       <w:r>
-        <w:t xml:space="preserve">Figure fig. 12 summarizes results from the S7 simulation, in which cohorts differ in frailty-driven depletion dynamics and a known treatment effect is introduced in a separate time window. Frailty parameters are estimated exclusively during a prespecified quiet window, and KCOR normalization is then applied to the full follow-up period.</w:t>
+        <w:t xml:space="preserve">Figure  12 summarizes results from the S7 simulation, in which cohorts differ in frailty-driven depletion dynamics and a known treatment effect is introduced in a separate time window. Frailty parameters are estimated exclusively during a prespecified quiet window, and KCOR normalization is then applied to the full follow-up period.</w:t>
       </w:r>
     </w:p>
     <w:p>
@@ -17086,7 +17093,7 @@
         <w:pStyle w:val="BodyText"/>
       </w:pPr>
       <w:r>
-        <w:t xml:space="preserve">Importantly, S7 also includes an intentional violation of temporal separability in which the treatment window overlaps the quiet window. In this overlap variant, KCOR trajectories no longer stabilize during the nominal quiet period, and fit diagnostics degrade (Figure fig. 13), including increased cumulative-hazard fit error and reduced post-normalization linearity. In these cases, KCOR does not produce a spurious treatment signal; instead, diagnostics correctly indicate that the assumptions required for interpretable normalization are violated.</w:t>
+        <w:t xml:space="preserve">Importantly, S7 also includes an intentional violation of temporal separability in which the treatment window overlaps the quiet window. In this overlap variant, KCOR trajectories no longer stabilize during the nominal quiet period, and fit diagnostics degrade (Figure  13), including increased cumulative-hazard fit error and reduced post-normalization linearity. In these cases, KCOR does not produce a spurious treatment signal; instead, diagnostics correctly indicate that the assumptions required for interpretable normalization are violated.</w:t>
       </w:r>
     </w:p>
     <w:p>
@@ -17128,7 +17135,7 @@
         <w:t xml:space="preserve">-space fit, post-normalization nonlinearity, parameter instability), flagging that depletion-neutralization is unreliable without model generalization.</w:t>
       </w:r>
     </w:p>
-    <w:bookmarkStart w:id="118" w:name="fig:sim_grid_overview"/>
+    <w:bookmarkStart w:id="121" w:name="fig:sim_grid_overview"/>
     <w:p>
       <w:pPr>
         <w:pStyle w:val="CaptionedFigure"/>
@@ -17138,18 +17145,18 @@
           <wp:inline>
             <wp:extent cx="5334000" cy="4246345"/>
             <wp:effectExtent b="0" l="0" r="0" t="0"/>
-            <wp:docPr descr="Figure 10: Simulation grid overview: KCOR(t) trajectories across prespecified scenarios, including gamma-frailty null with strong selection, injected hazard increase and decrease, non-gamma frailty, quiet-window contamination, and sparse-event regimes. Under true null, KCOR remains near-flat at 1; injected effects are detected in the expected direction; adverse regimes are accompanied by degraded diagnostics and reduced interpretability." title="" id="116" name="Picture"/>
+            <wp:docPr descr="Figure 10: Simulation grid overview: KCOR(t) trajectories across prespecified scenarios, including gamma-frailty null with strong selection, injected hazard increase and decrease, non-gamma frailty, quiet-window contamination, and sparse-event regimes. Under true null, KCOR remains near-flat at 1; injected effects are detected in the expected direction; adverse regimes are accompanied by degraded diagnostics and reduced interpretability." title="" id="119" name="Picture"/>
             <a:graphic>
               <a:graphicData uri="http://schemas.openxmlformats.org/drawingml/2006/picture">
                 <pic:pic>
                   <pic:nvPicPr>
-                    <pic:cNvPr descr="figures/fig_sim_grid_overview.png" id="117" name="Picture"/>
+                    <pic:cNvPr descr="figures/fig_sim_grid_overview.png" id="120" name="Picture"/>
                     <pic:cNvPicPr>
                       <a:picLocks noChangeArrowheads="1" noChangeAspect="1"/>
                     </pic:cNvPicPr>
                   </pic:nvPicPr>
                   <pic:blipFill>
-                    <a:blip r:embed="rId115"/>
+                    <a:blip r:embed="rId118"/>
                     <a:stretch>
                       <a:fillRect/>
                     </a:stretch>
@@ -17184,8 +17191,8 @@
         <w:t xml:space="preserve">Figure 10: Simulation grid overview: KCOR(t) trajectories across prespecified scenarios, including gamma-frailty null with strong selection, injected hazard increase and decrease, non-gamma frailty, quiet-window contamination, and sparse-event regimes. Under true null, KCOR remains near-flat at 1; injected effects are detected in the expected direction; adverse regimes are accompanied by degraded diagnostics and reduced interpretability.</w:t>
       </w:r>
     </w:p>
-    <w:bookmarkEnd w:id="118"/>
-    <w:bookmarkStart w:id="122" w:name="fig:sim_grid_diagnostics"/>
+    <w:bookmarkEnd w:id="121"/>
+    <w:bookmarkStart w:id="125" w:name="fig:sim_grid_diagnostics"/>
     <w:p>
       <w:pPr>
         <w:pStyle w:val="CaptionedFigure"/>
@@ -17195,18 +17202,18 @@
           <wp:inline>
             <wp:extent cx="5334000" cy="2491716"/>
             <wp:effectExtent b="0" l="0" r="0" t="0"/>
-            <wp:docPr descr="Figure 11: Simulation diagnostics across scenarios: (i) cumulative-hazard fit RMSE over the quiet window, (ii) fitted frailty variance estimates, and (iii) a post-normalization linearity metric for normalized cumulative hazards. Diagnostics identify regimes in which frailty normalization is well identified versus weakly identified." title="" id="120" name="Picture"/>
+            <wp:docPr descr="Figure 11: Simulation diagnostics across scenarios: (i) cumulative-hazard fit RMSE over the quiet window, (ii) fitted frailty variance estimates, and (iii) a post-normalization linearity metric for normalized cumulative hazards. Diagnostics identify regimes in which frailty normalization is well identified versus weakly identified." title="" id="123" name="Picture"/>
             <a:graphic>
               <a:graphicData uri="http://schemas.openxmlformats.org/drawingml/2006/picture">
                 <pic:pic>
                   <pic:nvPicPr>
-                    <pic:cNvPr descr="figures/fig_sim_grid_diagnostics.png" id="121" name="Picture"/>
+                    <pic:cNvPr descr="figures/fig_sim_grid_diagnostics.png" id="124" name="Picture"/>
                     <pic:cNvPicPr>
                       <a:picLocks noChangeArrowheads="1" noChangeAspect="1"/>
                     </pic:cNvPicPr>
                   </pic:nvPicPr>
                   <pic:blipFill>
-                    <a:blip r:embed="rId119"/>
+                    <a:blip r:embed="rId122"/>
                     <a:stretch>
                       <a:fillRect/>
                     </a:stretch>
@@ -17241,8 +17248,8 @@
         <w:t xml:space="preserve">Figure 11: Simulation diagnostics across scenarios: (i) cumulative-hazard fit RMSE over the quiet window, (ii) fitted frailty variance estimates, and (iii) a post-normalization linearity metric for normalized cumulative hazards. Diagnostics identify regimes in which frailty normalization is well identified versus weakly identified.</w:t>
       </w:r>
     </w:p>
-    <w:bookmarkEnd w:id="122"/>
-    <w:bookmarkStart w:id="126" w:name="fig:s7_overview"/>
+    <w:bookmarkEnd w:id="125"/>
+    <w:bookmarkStart w:id="129" w:name="fig:s7_overview"/>
     <w:p>
       <w:pPr>
         <w:pStyle w:val="CaptionedFigure"/>
@@ -17252,18 +17259,18 @@
           <wp:inline>
             <wp:extent cx="5334000" cy="1389920"/>
             <wp:effectExtent b="0" l="0" r="0" t="0"/>
-            <wp:docPr descr="Figure 12: S7 simulation results: KCOR(t) trajectories demonstrating temporal separability. Left panel shows harm scenario (r=1.2) with effect window (weeks 10-25) and quiet window (weeks 80-140) non-overlapping. Middle panel shows benefit scenario (r=0.8). Right panel shows overlap variant where effect window intersects quiet window, demonstrating diagnostic degradation. KCOR remains approximately flat during the quiet window and deviates only during the effect window when temporal separability holds. The overlap variant is included to demonstrate failure-mode behavior and should not be interpreted as a valid application regime for KCOR." title="" id="124" name="Picture"/>
+            <wp:docPr descr="Figure 12: S7 simulation results: KCOR(t) trajectories demonstrating temporal separability. Left panel shows harm scenario (r=1.2) with effect window (weeks 10-25) and quiet window (weeks 80-140) non-overlapping. Middle panel shows benefit scenario (r=0.8). Right panel shows overlap variant where effect window intersects quiet window, demonstrating diagnostic degradation. KCOR remains approximately flat during the quiet window and deviates only during the effect window when temporal separability holds. The overlap variant is included to demonstrate failure-mode behavior and should not be interpreted as a valid application regime for KCOR." title="" id="127" name="Picture"/>
             <a:graphic>
               <a:graphicData uri="http://schemas.openxmlformats.org/drawingml/2006/picture">
                 <pic:pic>
                   <pic:nvPicPr>
-                    <pic:cNvPr descr="figures/fig_s7_overview.png" id="125" name="Picture"/>
+                    <pic:cNvPr descr="figures/fig_s7_overview.png" id="128" name="Picture"/>
                     <pic:cNvPicPr>
                       <a:picLocks noChangeArrowheads="1" noChangeAspect="1"/>
                     </pic:cNvPicPr>
                   </pic:nvPicPr>
                   <pic:blipFill>
-                    <a:blip r:embed="rId123"/>
+                    <a:blip r:embed="rId126"/>
                     <a:stretch>
                       <a:fillRect/>
                     </a:stretch>
@@ -17298,8 +17305,8 @@
         <w:t xml:space="preserve">Figure 12: S7 simulation results: KCOR(t) trajectories demonstrating temporal separability. Left panel shows harm scenario (r=1.2) with effect window (weeks 10-25) and quiet window (weeks 80-140) non-overlapping. Middle panel shows benefit scenario (r=0.8). Right panel shows overlap variant where effect window intersects quiet window, demonstrating diagnostic degradation. KCOR remains approximately flat during the quiet window and deviates only during the effect window when temporal separability holds. The overlap variant is included to demonstrate failure-mode behavior and should not be interpreted as a valid application regime for KCOR.</w:t>
       </w:r>
     </w:p>
-    <w:bookmarkEnd w:id="126"/>
-    <w:bookmarkStart w:id="130" w:name="fig:s7_diagnostics"/>
+    <w:bookmarkEnd w:id="129"/>
+    <w:bookmarkStart w:id="133" w:name="fig:s7_diagnostics"/>
     <w:p>
       <w:pPr>
         <w:pStyle w:val="CaptionedFigure"/>
@@ -17309,18 +17316,18 @@
           <wp:inline>
             <wp:extent cx="5334000" cy="4432289"/>
             <wp:effectExtent b="0" l="0" r="0" t="0"/>
-            <wp:docPr descr="Figure 13: S7 simulation diagnostics: Fitted frailty variance parameters (\theta_0, \theta_1), fit quality (RMSE), and convergence status across S7 scenarios. The overlap variant shows degraded fit quality, correctly signaling violation of temporal separability assumptions." title="" id="128" name="Picture"/>
+            <wp:docPr descr="Figure 13: S7 simulation diagnostics: Fitted frailty variance parameters (\theta_0, \theta_1), fit quality (RMSE), and convergence status across S7 scenarios. The overlap variant shows degraded fit quality, correctly signaling violation of temporal separability assumptions." title="" id="131" name="Picture"/>
             <a:graphic>
               <a:graphicData uri="http://schemas.openxmlformats.org/drawingml/2006/picture">
                 <pic:pic>
                   <pic:nvPicPr>
-                    <pic:cNvPr descr="figures/fig_s7_diagnostics.png" id="129" name="Picture"/>
+                    <pic:cNvPr descr="figures/fig_s7_diagnostics.png" id="132" name="Picture"/>
                     <pic:cNvPicPr>
                       <a:picLocks noChangeArrowheads="1" noChangeAspect="1"/>
                     </pic:cNvPicPr>
                   </pic:nvPicPr>
                   <pic:blipFill>
-                    <a:blip r:embed="rId127"/>
+                    <a:blip r:embed="rId130"/>
                     <a:stretch>
                       <a:fillRect/>
                     </a:stretch>
@@ -17392,9 +17399,9 @@
         <w:t xml:space="preserve">), fit quality (RMSE), and convergence status across S7 scenarios. The overlap variant shows degraded fit quality, correctly signaling violation of temporal separability assumptions.</w:t>
       </w:r>
     </w:p>
-    <w:bookmarkEnd w:id="130"/>
-    <w:bookmarkEnd w:id="131"/>
-    <w:bookmarkStart w:id="132" w:name="dynamic-hve-diagnostic-tests"/>
+    <w:bookmarkEnd w:id="133"/>
+    <w:bookmarkEnd w:id="134"/>
+    <w:bookmarkStart w:id="135" w:name="dynamic-hve-diagnostic-tests"/>
     <w:p>
       <w:pPr>
         <w:pStyle w:val="Heading3"/>
@@ -17482,8 +17489,8 @@
         <w:t xml:space="preserve">for weeks 0–S), separately from gamma frailty depletion, and confirm that (i) the effect is attenuated/removed by prespecified skip weeks, and (ii) remaining KCOR trajectories in later windows behave as expected under negative and positive controls.</w:t>
       </w:r>
     </w:p>
-    <w:bookmarkEnd w:id="132"/>
-    <w:bookmarkStart w:id="133" w:name="illustrative-non-covid-example-synthetic"/>
+    <w:bookmarkEnd w:id="135"/>
+    <w:bookmarkStart w:id="136" w:name="illustrative-non-covid-example-synthetic"/>
     <w:p>
       <w:pPr>
         <w:pStyle w:val="Heading3"/>
@@ -17531,9 +17538,9 @@
         <w:t xml:space="preserve">asymptoting to unity as expected under the null. This example demonstrates that KCOR applies generally to retrospective cohort comparisons affected by selection-induced hazard curvature, independent of disease area or intervention type.</w:t>
       </w:r>
     </w:p>
-    <w:bookmarkEnd w:id="133"/>
-    <w:bookmarkEnd w:id="134"/>
-    <w:bookmarkStart w:id="139" w:name="discussion"/>
+    <w:bookmarkEnd w:id="136"/>
+    <w:bookmarkEnd w:id="137"/>
+    <w:bookmarkStart w:id="142" w:name="discussion"/>
     <w:p>
       <w:pPr>
         <w:pStyle w:val="Heading2"/>
@@ -17606,7 +17613,7 @@
         <w:t xml:space="preserve">These limitations are intrinsic to the data constraints KCOR is designed to operate under and do not detract from its role as a depletion-neutralized cohort comparison system.</w:t>
       </w:r>
     </w:p>
-    <w:bookmarkStart w:id="135" w:name="what-kcor-estimates"/>
+    <w:bookmarkStart w:id="138" w:name="what-kcor-estimates"/>
     <w:p>
       <w:pPr>
         <w:pStyle w:val="Heading3"/>
@@ -17775,8 +17782,8 @@
         <w:t xml:space="preserve">Although cumulative hazards and survival functions are in one-to-one correspondence, KCOR operates in cumulative-hazard space because curvature induced by frailty depletion is additive and more readily diagnosed there. While survival-based summaries such as restricted mean survival time may be derived from normalized hazards, KCOR’s primary estimand remains cumulative by construction.</w:t>
       </w:r>
     </w:p>
-    <w:bookmarkEnd w:id="135"/>
-    <w:bookmarkStart w:id="136" w:name="relationship-to-negative-control-methods"/>
+    <w:bookmarkEnd w:id="138"/>
+    <w:bookmarkStart w:id="139" w:name="relationship-to-negative-control-methods"/>
     <w:p>
       <w:pPr>
         <w:pStyle w:val="Heading3"/>
@@ -17830,8 +17837,8 @@
         <w:t xml:space="preserve">This asymmetry helps explain why standard observational analyses often report large apparent mortality benefits during periods lacking a plausible causal mechanism: vaccinated cohorts are already selection-filtered, while unvaccinated hazards are suppressed by ongoing frailty depletion. Unadjusted comparisons therefore systematically understate unvaccinated baseline risk and exaggerate apparent benefit.</w:t>
       </w:r>
     </w:p>
-    <w:bookmarkEnd w:id="136"/>
-    <w:bookmarkStart w:id="137" w:name="practical-guidance-for-use"/>
+    <w:bookmarkEnd w:id="139"/>
+    <w:bookmarkStart w:id="140" w:name="practical-guidance-for-use"/>
     <w:p>
       <w:pPr>
         <w:pStyle w:val="Heading3"/>
@@ -17969,8 +17976,8 @@
         <w:t xml:space="preserve">KCOR should therefore be applied and reported as a complete pipeline—from cohort freezing, through depletion normalization, to cumulative comparison and diagnostics—rather than as a standalone adjustment step.</w:t>
       </w:r>
     </w:p>
-    <w:bookmarkEnd w:id="137"/>
-    <w:bookmarkStart w:id="138" w:name="extension-to-other-outcomes"/>
+    <w:bookmarkEnd w:id="140"/>
+    <w:bookmarkStart w:id="141" w:name="extension-to-other-outcomes"/>
     <w:p>
       <w:pPr>
         <w:pStyle w:val="Heading3"/>
@@ -17987,9 +17994,9 @@
         <w:t xml:space="preserve">Although this paper focuses on all-cause mortality, KCOR is applicable to other irreversible outcomes provided that event timing and risk sets are well defined. Application to cause-specific mortality requires careful consideration of competing risks and interpretation of cumulative hazards within cause-restricted populations. Extension to non-fatal outcomes such as hospitalization is conceptually straightforward but may require additional attention to outcome definitions, censoring mechanisms, and recurrent events. These considerations affect interpretation rather than the core KCOR framework.</w:t>
       </w:r>
     </w:p>
-    <w:bookmarkEnd w:id="138"/>
-    <w:bookmarkEnd w:id="139"/>
-    <w:bookmarkStart w:id="143" w:name="limitations"/>
+    <w:bookmarkEnd w:id="141"/>
+    <w:bookmarkEnd w:id="142"/>
+    <w:bookmarkStart w:id="146" w:name="limitations"/>
     <w:p>
       <w:pPr>
         <w:pStyle w:val="Heading2"/>
@@ -18163,7 +18170,7 @@
         <w:t xml:space="preserve">estimates) serve as indicators of model inadequacy rather than targets for parameter tuning. Extending the framework to accommodate dynamic or correlated frailty structures would require explicit model generalization rather than modification of KCOR normalization steps and is left to future work. Empirically, KCOR’s validity depends on curvature removal rather than the specific parametric form; alternative frailty distributions that generate similar depletion geometry would yield equivalent normalization.</w:t>
       </w:r>
     </w:p>
-    <w:bookmarkStart w:id="140" w:name="X23cf99625f696e3debeff054e3876378086bb67"/>
+    <w:bookmarkStart w:id="143" w:name="X23cf99625f696e3debeff054e3876378086bb67"/>
     <w:p>
       <w:pPr>
         <w:pStyle w:val="Heading3"/>
@@ -18651,8 +18658,8 @@
         <w:t xml:space="preserve">In practice, prespecified negative controls—such as the age-shift controls presented in §3.1.2—provide a direct empirical check that KCOR does not generate artifactual cumulative effects under strong selection-induced curvature.</w:t>
       </w:r>
     </w:p>
-    <w:bookmarkEnd w:id="140"/>
-    <w:bookmarkStart w:id="141" w:name="X929de8bcb6b1faa9f34cf3ef5eebe240c1ac45c"/>
+    <w:bookmarkEnd w:id="143"/>
+    <w:bookmarkStart w:id="144" w:name="X929de8bcb6b1faa9f34cf3ef5eebe240c1ac45c"/>
     <w:p>
       <w:pPr>
         <w:pStyle w:val="Heading3"/>
@@ -18727,8 +18734,8 @@
         <w:t xml:space="preserve">Importantly, increasing model complexity within the Cox regression framework—via random effects, cohort-specific frailty, or information-criterion–based selection—does not resolve this limitation, because these models continue to target instantaneous hazard ratios conditional on survival rather than cumulative counterfactual outcomes. Model-selection criteria applied within the Cox regression family favor specifications that improve likelihood fit of instantaneous hazards, but such criteria do not validate cumulative counterfactual interpretation under selection-induced non-proportional hazards.</w:t>
       </w:r>
     </w:p>
-    <w:bookmarkEnd w:id="141"/>
-    <w:bookmarkStart w:id="142" w:name="X5f05abe0762c7ae0ab5904f62ce19850163a03c"/>
+    <w:bookmarkEnd w:id="144"/>
+    <w:bookmarkStart w:id="145" w:name="X5f05abe0762c7ae0ab5904f62ce19850163a03c"/>
     <w:p>
       <w:pPr>
         <w:pStyle w:val="Heading3"/>
@@ -18755,9 +18762,9 @@
         <w:t xml:space="preserve">A natural next step is to apply KCOR to other vaccines and interventions where large-scale individual-level event timing data are available. Many RCTs are underpowered for all-cause mortality and typically do not provide record-level timing needed for KCOR-style hazard-space normalization, while large observational studies often publish only aggregated effect estimates. Where sufficiently detailed time-to-event data exist (registries, integrated health systems, or open individual-level datasets), cross-intervention comparisons can help characterize how often selection-induced depletion dominates observed hazard curvature and how frequently post-normalization trajectories remain stable under negative controls.</w:t>
       </w:r>
     </w:p>
-    <w:bookmarkEnd w:id="142"/>
-    <w:bookmarkEnd w:id="143"/>
-    <w:bookmarkStart w:id="144" w:name="conclusion"/>
+    <w:bookmarkEnd w:id="145"/>
+    <w:bookmarkEnd w:id="146"/>
+    <w:bookmarkStart w:id="147" w:name="conclusion"/>
     <w:p>
       <w:pPr>
         <w:pStyle w:val="Heading2"/>
@@ -18774,8 +18781,8 @@
         <w:t xml:space="preserve">KCOR provides a principled approach to retrospective cohort comparison under selection-induced hazard curvature by estimating and inverting a gamma-frailty mixture model to remove cohort-specific depletion dynamics prior to comparison. Validation via negative and positive controls supports that KCOR remains near-null under selection without effect and detects injected effects when present. Applied analyses on specific datasets are best reported separately from this methods manuscript. KCOR relies on five explicit assumptions, of which only one requires substantive dataset-specific validation, and enforces these assumptions diagnostically rather than presuming them, allowing violations to be detected rather than absorbed into model-dependent estimates. Because standard methods for retrospective vaccine evaluation fail under non-proportional hazards and selection-induced depletion, KCOR provides a novel and practical alternative that operates on minimal individual-level information—dates of birth, intervention, and death—while remaining applicable to national registry data where richer covariates are unavailable or unreliable.</w:t>
       </w:r>
     </w:p>
-    <w:bookmarkEnd w:id="144"/>
-    <w:bookmarkStart w:id="155" w:name="declarations"/>
+    <w:bookmarkEnd w:id="147"/>
+    <w:bookmarkStart w:id="158" w:name="declarations"/>
     <w:p>
       <w:pPr>
         <w:pStyle w:val="Heading2"/>
@@ -18784,7 +18791,7 @@
         <w:t xml:space="preserve">Declarations</w:t>
       </w:r>
     </w:p>
-    <w:bookmarkStart w:id="145" w:name="Xd182db0490b2de20bd2b4e4cc8698599182035f"/>
+    <w:bookmarkStart w:id="148" w:name="Xd182db0490b2de20bd2b4e4cc8698599182035f"/>
     <w:p>
       <w:pPr>
         <w:pStyle w:val="Heading3"/>
@@ -18798,7 +18805,7 @@
         <w:pStyle w:val="FirstParagraph"/>
       </w:pPr>
       <w:r>
-        <w:t xml:space="preserve">Not applicable. This is a methods-only manuscript. The primary validation results use synthetic data. Empirical negative-control figures (Figures fig. 6 and fig. 7) use aggregated cohort summaries derived from Czech Republic administrative data; no record-level data are shared in this manuscript.</w:t>
+        <w:t xml:space="preserve">Not applicable. This is a methods-only manuscript. The primary validation results use synthetic data. Empirical negative-control figures (Figures  6 and  7) use aggregated cohort summaries derived from Czech Republic administrative data; no record-level data are shared in this manuscript.</w:t>
       </w:r>
       <w:r>
         <w:rPr>
@@ -18807,8 +18814,8 @@
         <w:t xml:space="preserve">4</w:t>
       </w:r>
     </w:p>
-    <w:bookmarkEnd w:id="145"/>
-    <w:bookmarkStart w:id="146" w:name="consent-for-publication"/>
+    <w:bookmarkEnd w:id="148"/>
+    <w:bookmarkStart w:id="149" w:name="consent-for-publication"/>
     <w:p>
       <w:pPr>
         <w:pStyle w:val="Heading3"/>
@@ -18825,8 +18832,8 @@
         <w:t xml:space="preserve">Not applicable.</w:t>
       </w:r>
     </w:p>
-    <w:bookmarkEnd w:id="146"/>
-    <w:bookmarkStart w:id="147" w:name="data-availability"/>
+    <w:bookmarkEnd w:id="149"/>
+    <w:bookmarkStart w:id="150" w:name="data-availability"/>
     <w:p>
       <w:pPr>
         <w:pStyle w:val="Heading3"/>
@@ -18934,8 +18941,8 @@
         <w:t xml:space="preserve">, including schema definitions and disclosure-control semantics.</w:t>
       </w:r>
     </w:p>
-    <w:bookmarkEnd w:id="147"/>
-    <w:bookmarkStart w:id="150" w:name="code-availability"/>
+    <w:bookmarkEnd w:id="150"/>
+    <w:bookmarkStart w:id="153" w:name="code-availability"/>
     <w:p>
       <w:pPr>
         <w:pStyle w:val="Heading3"/>
@@ -18953,7 +18960,7 @@
         </w:numPr>
       </w:pPr>
       <w:r>
-        <w:t xml:space="preserve">The KCOR v6 reference implementation and complete validation suite are available in the project repository.</w:t>
+        <w:t xml:space="preserve">The KCOR reference implementation and complete validation suite are available in the project repository.</w:t>
       </w:r>
     </w:p>
     <w:p>
@@ -18970,7 +18977,7 @@
       <w:r>
         <w:t xml:space="preserve"> </w:t>
       </w:r>
-      <w:hyperlink r:id="rId148">
+      <w:hyperlink r:id="rId151">
         <w:r>
           <w:rPr>
             <w:rStyle w:val="Hyperlink"/>
@@ -18993,7 +19000,7 @@
       <w:r>
         <w:t xml:space="preserve"> </w:t>
       </w:r>
-      <w:hyperlink r:id="rId149">
+      <w:hyperlink r:id="rId152">
         <w:r>
           <w:rPr>
             <w:rStyle w:val="Hyperlink"/>
@@ -19002,8 +19009,8 @@
         </w:r>
       </w:hyperlink>
     </w:p>
-    <w:bookmarkEnd w:id="150"/>
-    <w:bookmarkStart w:id="151" w:name="competing-interests"/>
+    <w:bookmarkEnd w:id="153"/>
+    <w:bookmarkStart w:id="154" w:name="competing-interests"/>
     <w:p>
       <w:pPr>
         <w:pStyle w:val="Heading3"/>
@@ -19020,8 +19027,8 @@
         <w:t xml:space="preserve">The author is a board member of the Vaccine Safety Research Foundation.</w:t>
       </w:r>
     </w:p>
-    <w:bookmarkEnd w:id="151"/>
-    <w:bookmarkStart w:id="152" w:name="funding"/>
+    <w:bookmarkEnd w:id="154"/>
+    <w:bookmarkStart w:id="155" w:name="funding"/>
     <w:p>
       <w:pPr>
         <w:pStyle w:val="Heading3"/>
@@ -19038,8 +19045,8 @@
         <w:t xml:space="preserve">This research received no external funding.</w:t>
       </w:r>
     </w:p>
-    <w:bookmarkEnd w:id="152"/>
-    <w:bookmarkStart w:id="153" w:name="authors-contributions"/>
+    <w:bookmarkEnd w:id="155"/>
+    <w:bookmarkStart w:id="156" w:name="authors-contributions"/>
     <w:p>
       <w:pPr>
         <w:pStyle w:val="Heading3"/>
@@ -19056,8 +19063,8 @@
         <w:t xml:space="preserve">Steven T. Kirsch conceived the method, wrote the code, performed the analysis, and wrote the manuscript.</w:t>
       </w:r>
     </w:p>
-    <w:bookmarkEnd w:id="153"/>
-    <w:bookmarkStart w:id="154" w:name="acknowledgements"/>
+    <w:bookmarkEnd w:id="156"/>
+    <w:bookmarkStart w:id="157" w:name="acknowledgements"/>
     <w:p>
       <w:pPr>
         <w:pStyle w:val="Heading3"/>
@@ -19074,9 +19081,9 @@
         <w:t xml:space="preserve">The author thanks HART group chair Dr. Clare Craig for helpful discussions and methodological feedback during the development of this work. All errors remain the author’s responsibility.</w:t>
       </w:r>
     </w:p>
-    <w:bookmarkEnd w:id="154"/>
-    <w:bookmarkEnd w:id="155"/>
-    <w:bookmarkStart w:id="164" w:name="references"/>
+    <w:bookmarkEnd w:id="157"/>
+    <w:bookmarkEnd w:id="158"/>
+    <w:bookmarkStart w:id="167" w:name="references"/>
     <w:p>
       <w:pPr>
         <w:pStyle w:val="Heading2"/>
@@ -19085,8 +19092,8 @@
         <w:t xml:space="preserve">References</w:t>
       </w:r>
     </w:p>
-    <w:bookmarkStart w:id="163" w:name="refs"/>
-    <w:bookmarkStart w:id="157" w:name="ref-vaupel1979"/>
+    <w:bookmarkStart w:id="166" w:name="refs"/>
+    <w:bookmarkStart w:id="160" w:name="ref-vaupel1979"/>
     <w:p>
       <w:pPr>
         <w:pStyle w:val="Bibliography"/>
@@ -19116,7 +19123,7 @@
       <w:r>
         <w:t xml:space="preserve">. 1979;16(3):439-454. doi:</w:t>
       </w:r>
-      <w:hyperlink r:id="rId156">
+      <w:hyperlink r:id="rId159">
         <w:r>
           <w:rPr>
             <w:rStyle w:val="Hyperlink"/>
@@ -19125,8 +19132,8 @@
         </w:r>
       </w:hyperlink>
     </w:p>
-    <w:bookmarkEnd w:id="157"/>
-    <w:bookmarkStart w:id="159" w:name="ref-obel2024"/>
+    <w:bookmarkEnd w:id="160"/>
+    <w:bookmarkStart w:id="162" w:name="ref-obel2024"/>
     <w:p>
       <w:pPr>
         <w:pStyle w:val="Bibliography"/>
@@ -19207,7 +19214,7 @@
       <w:r>
         <w:t xml:space="preserve">. 2024;Volume 16:501-512. doi:</w:t>
       </w:r>
-      <w:hyperlink r:id="rId158">
+      <w:hyperlink r:id="rId161">
         <w:r>
           <w:rPr>
             <w:rStyle w:val="Hyperlink"/>
@@ -19216,8 +19223,8 @@
         </w:r>
       </w:hyperlink>
     </w:p>
-    <w:bookmarkEnd w:id="159"/>
-    <w:bookmarkStart w:id="161" w:name="ref-chemaitelly2025"/>
+    <w:bookmarkEnd w:id="162"/>
+    <w:bookmarkStart w:id="164" w:name="ref-chemaitelly2025"/>
     <w:p>
       <w:pPr>
         <w:pStyle w:val="Bibliography"/>
@@ -19268,7 +19275,7 @@
       <w:r>
         <w:t xml:space="preserve">. 2025;14:e103690. doi:</w:t>
       </w:r>
-      <w:hyperlink r:id="rId160">
+      <w:hyperlink r:id="rId163">
         <w:r>
           <w:rPr>
             <w:rStyle w:val="Hyperlink"/>
@@ -19277,8 +19284,8 @@
         </w:r>
       </w:hyperlink>
     </w:p>
-    <w:bookmarkEnd w:id="161"/>
-    <w:bookmarkStart w:id="162" w:name="ref-sanca2024"/>
+    <w:bookmarkEnd w:id="164"/>
+    <w:bookmarkStart w:id="165" w:name="ref-sanca2024"/>
     <w:p>
       <w:pPr>
         <w:pStyle w:val="Bibliography"/>
@@ -19327,10 +19334,10 @@
         <w:t xml:space="preserve">. Published online 2024.</w:t>
       </w:r>
     </w:p>
-    <w:bookmarkEnd w:id="162"/>
-    <w:bookmarkEnd w:id="163"/>
-    <w:bookmarkEnd w:id="164"/>
-    <w:bookmarkStart w:id="198" w:name="supplementary-material"/>
+    <w:bookmarkEnd w:id="165"/>
+    <w:bookmarkEnd w:id="166"/>
+    <w:bookmarkEnd w:id="167"/>
+    <w:bookmarkStart w:id="201" w:name="supplementary-material"/>
     <w:p>
       <w:pPr>
         <w:pStyle w:val="Heading2"/>
@@ -19347,7 +19354,7 @@
         <w:t xml:space="preserve">Supplementary appendices provide mathematical derivations and full control-test specifications.</w:t>
       </w:r>
     </w:p>
-    <w:bookmarkStart w:id="170" w:name="appendix-a.-mathematical-derivations"/>
+    <w:bookmarkStart w:id="173" w:name="appendix-a.-mathematical-derivations"/>
     <w:p>
       <w:pPr>
         <w:pStyle w:val="Heading3"/>
@@ -19356,7 +19363,7 @@
         <w:t xml:space="preserve">Appendix A. Mathematical derivations</w:t>
       </w:r>
     </w:p>
-    <w:bookmarkStart w:id="165" w:name="X949c457b8ec3518d2fcc001fd53881dea62bb28"/>
+    <w:bookmarkStart w:id="168" w:name="X949c457b8ec3518d2fcc001fd53881dea62bb28"/>
     <w:p>
       <w:pPr>
         <w:pStyle w:val="Heading4"/>
@@ -20424,8 +20431,8 @@
         <w:t xml:space="preserve">in cohort-level hazards.</w:t>
       </w:r>
     </w:p>
-    <w:bookmarkEnd w:id="165"/>
-    <w:bookmarkStart w:id="166" w:name="a.2-gamma-frailty-identity-derivation"/>
+    <w:bookmarkEnd w:id="168"/>
+    <w:bookmarkStart w:id="169" w:name="a.2-gamma-frailty-identity-derivation"/>
     <w:p>
       <w:pPr>
         <w:pStyle w:val="Heading4"/>
@@ -21112,8 +21119,8 @@
         <w:t xml:space="preserve">This is the gamma-frailty identity (Equation eq. 5 in the main text).</w:t>
       </w:r>
     </w:p>
-    <w:bookmarkEnd w:id="166"/>
-    <w:bookmarkStart w:id="167" w:name="a.3-inversion-formula"/>
+    <w:bookmarkEnd w:id="169"/>
+    <w:bookmarkStart w:id="170" w:name="a.3-inversion-formula"/>
     <w:p>
       <w:pPr>
         <w:pStyle w:val="Heading4"/>
@@ -21542,8 +21549,8 @@
         <w:t xml:space="preserve">.</w:t>
       </w:r>
     </w:p>
-    <w:bookmarkEnd w:id="167"/>
-    <w:bookmarkStart w:id="168" w:name="Xe62053e88c74ce3ce1f921b859f3d7be836aade"/>
+    <w:bookmarkEnd w:id="170"/>
+    <w:bookmarkStart w:id="171" w:name="Xe62053e88c74ce3ce1f921b859f3d7be836aade"/>
     <w:p>
       <w:pPr>
         <w:pStyle w:val="Heading4"/>
@@ -21608,8 +21615,8 @@
         <w:t xml:space="preserve">. Frailty-augmented Cox and related regression approaches embed gamma frailty within a regression model to estimate covariate effects (hazard ratios). KCOR instead uses quiet-window curvature to estimate cohort-specific frailty parameters and then inverts the frailty identity to obtain depletion-neutralized baseline cumulative hazards, defining KCOR as a ratio of these cumulative quantities. Thus, KCOR solves an inverse normalization problem and targets cumulative comparisons under selection-induced non-proportional hazards rather than instantaneous hazard-ratio regression parameters.</w:t>
       </w:r>
     </w:p>
-    <w:bookmarkEnd w:id="168"/>
-    <w:bookmarkStart w:id="169" w:name="a.4-variance-propagation-sketch"/>
+    <w:bookmarkEnd w:id="171"/>
+    <w:bookmarkStart w:id="172" w:name="a.4-variance-propagation-sketch"/>
     <w:p>
       <w:pPr>
         <w:pStyle w:val="Heading4"/>
@@ -22317,9 +22324,9 @@
         <w:t xml:space="preserve">In practice, Monte Carlo resampling provides a more robust approach that captures uncertainty from both event realization and parameter estimation.</w:t>
       </w:r>
     </w:p>
-    <w:bookmarkEnd w:id="169"/>
-    <w:bookmarkEnd w:id="170"/>
-    <w:bookmarkStart w:id="183" w:name="appendix-b.-control-test-specifications"/>
+    <w:bookmarkEnd w:id="172"/>
+    <w:bookmarkEnd w:id="173"/>
+    <w:bookmarkStart w:id="186" w:name="appendix-b.-control-test-specifications"/>
     <w:p>
       <w:pPr>
         <w:pStyle w:val="Heading3"/>
@@ -22328,7 +22335,7 @@
         <w:t xml:space="preserve">Appendix B. Control-test specifications</w:t>
       </w:r>
     </w:p>
-    <w:bookmarkStart w:id="171" w:name="X2180becb792c7366d1a2d9abe674c7e8eb8a3b6"/>
+    <w:bookmarkStart w:id="174" w:name="X2180becb792c7366d1a2d9abe674c7e8eb8a3b6"/>
     <w:p>
       <w:pPr>
         <w:pStyle w:val="Heading4"/>
@@ -22342,7 +22349,7 @@
         <w:pStyle w:val="FirstParagraph"/>
       </w:pPr>
       <w:r>
-        <w:t xml:space="preserve">The synthetic negative control (Figure fig. 5) is generated using:</w:t>
+        <w:t xml:space="preserve">The synthetic negative control (Figure  5) is generated using:</w:t>
       </w:r>
     </w:p>
     <w:p>
@@ -22567,8 +22574,8 @@
         <w:t xml:space="preserve">Both cohorts share identical per-frailty-group death probabilities; only the mixture weights differ. This induces different cohort-level curvature under the null.</w:t>
       </w:r>
     </w:p>
-    <w:bookmarkEnd w:id="171"/>
-    <w:bookmarkStart w:id="172" w:name="X6ca5a97e85e9ee460a15280db933ceb5c1ed112"/>
+    <w:bookmarkEnd w:id="174"/>
+    <w:bookmarkStart w:id="175" w:name="X6ca5a97e85e9ee460a15280db933ceb5c1ed112"/>
     <w:p>
       <w:pPr>
         <w:pStyle w:val="Heading4"/>
@@ -22582,7 +22589,7 @@
         <w:pStyle w:val="FirstParagraph"/>
       </w:pPr>
       <w:r>
-        <w:t xml:space="preserve">The empirical negative control (Figures fig. 6 and fig. 7) is generated using:</w:t>
+        <w:t xml:space="preserve">The empirical negative control (Figures  6 and  7) is generated using:</w:t>
       </w:r>
     </w:p>
     <w:p>
@@ -22752,8 +22759,8 @@
         <w:t xml:space="preserve">This construction ensures that dose comparisons are within the same underlying vaccination category, preserving a true null while inducing 10–20 year age differences.</w:t>
       </w:r>
     </w:p>
-    <w:bookmarkEnd w:id="172"/>
-    <w:bookmarkStart w:id="173" w:name="b.3-positive-control-injected-effect"/>
+    <w:bookmarkEnd w:id="175"/>
+    <w:bookmarkStart w:id="176" w:name="b.3-positive-control-injected-effect"/>
     <w:p>
       <w:pPr>
         <w:pStyle w:val="Heading4"/>
@@ -22767,7 +22774,7 @@
         <w:pStyle w:val="FirstParagraph"/>
       </w:pPr>
       <w:r>
-        <w:t xml:space="preserve">The positive control (Figure fig. 8 and Table tbl. 7) is generated using:</w:t>
+        <w:t xml:space="preserve">The positive control (Figure  8 and Table  10) is generated using:</w:t>
       </w:r>
     </w:p>
     <w:p>
@@ -23075,8 +23082,8 @@
         <w:t xml:space="preserve">during the effect window, while leaving the control cohort unchanged.</w:t>
       </w:r>
     </w:p>
-    <w:bookmarkEnd w:id="173"/>
-    <w:bookmarkStart w:id="174" w:name="b.4-sensitivity-analysis-parameters"/>
+    <w:bookmarkEnd w:id="176"/>
+    <w:bookmarkStart w:id="177" w:name="b.4-sensitivity-analysis-parameters"/>
     <w:p>
       <w:pPr>
         <w:pStyle w:val="Heading4"/>
@@ -23090,7 +23097,7 @@
         <w:pStyle w:val="FirstParagraph"/>
       </w:pPr>
       <w:r>
-        <w:t xml:space="preserve">The sensitivity analysis (Figure fig. 9) varies:</w:t>
+        <w:t xml:space="preserve">The sensitivity analysis (Figure  9) varies:</w:t>
       </w:r>
     </w:p>
     <w:p>
@@ -23196,8 +23203,8 @@
         <w:t xml:space="preserve">Output grids show KCOR values for each parameter combination.</w:t>
       </w:r>
     </w:p>
-    <w:bookmarkEnd w:id="174"/>
-    <w:bookmarkStart w:id="175" w:name="Xbd1462ff0bc513130e3b940479c9db4fb357ab5"/>
+    <w:bookmarkEnd w:id="177"/>
+    <w:bookmarkStart w:id="178" w:name="Xbd1462ff0bc513130e3b940479c9db4fb357ab5"/>
     <w:p>
       <w:pPr>
         <w:pStyle w:val="Heading4"/>
@@ -23505,8 +23512,8 @@
         <w:t xml:space="preserve">: 42</w:t>
       </w:r>
     </w:p>
-    <w:bookmarkEnd w:id="175"/>
-    <w:bookmarkStart w:id="182" w:name="X3015f8ef00f2c60a61b881605023dd43c1dd17f"/>
+    <w:bookmarkEnd w:id="178"/>
+    <w:bookmarkStart w:id="185" w:name="X3015f8ef00f2c60a61b881605023dd43c1dd17f"/>
     <w:p>
       <w:pPr>
         <w:pStyle w:val="Heading4"/>
@@ -23555,7 +23562,7 @@
         <w:t xml:space="preserve">are present simultaneously. The purpose is to assess whether KCOR can (i) correctly identify and neutralize frailty-driven curvature using a quiet period and (ii) detect a true treatment effect outside that period without confounding the two mechanisms.</w:t>
       </w:r>
     </w:p>
-    <w:bookmarkStart w:id="176" w:name="design"/>
+    <w:bookmarkStart w:id="179" w:name="design"/>
     <w:p>
       <w:pPr>
         <w:pStyle w:val="Heading5"/>
@@ -23798,8 +23805,8 @@
         <w:t xml:space="preserve">is a time-localized multiplicative treatment effect applied to one cohort only.</w:t>
       </w:r>
     </w:p>
-    <w:bookmarkEnd w:id="176"/>
-    <w:bookmarkStart w:id="177" w:name="frailty-structure"/>
+    <w:bookmarkEnd w:id="179"/>
+    <w:bookmarkStart w:id="180" w:name="frailty-structure"/>
     <w:p>
       <w:pPr>
         <w:pStyle w:val="Heading5"/>
@@ -23968,8 +23975,8 @@
         <w:t xml:space="preserve">Frailty distributions are normalized to unit mean, differing only in variance, thereby inducing different depletion dynamics and cumulative-hazard curvature across cohorts in the absence of any treatment effect.</w:t>
       </w:r>
     </w:p>
-    <w:bookmarkEnd w:id="177"/>
-    <w:bookmarkStart w:id="178" w:name="treatment-effect"/>
+    <w:bookmarkEnd w:id="180"/>
+    <w:bookmarkStart w:id="181" w:name="treatment-effect"/>
     <w:p>
       <w:pPr>
         <w:pStyle w:val="Heading5"/>
@@ -24158,8 +24165,8 @@
         <w:t xml:space="preserve">) effects are evaluated. The treatment window is chosen to lie strictly outside the quiet period used for frailty estimation.</w:t>
       </w:r>
     </w:p>
-    <w:bookmarkEnd w:id="178"/>
-    <w:bookmarkStart w:id="179" w:name="quiet-period-and-estimation"/>
+    <w:bookmarkEnd w:id="181"/>
+    <w:bookmarkStart w:id="182" w:name="quiet-period-and-estimation"/>
     <w:p>
       <w:pPr>
         <w:pStyle w:val="Heading5"/>
@@ -24309,8 +24316,8 @@
         <w:t xml:space="preserve">between selection-induced depletion and treatment effects.</w:t>
       </w:r>
     </w:p>
-    <w:bookmarkEnd w:id="179"/>
-    <w:bookmarkStart w:id="180" w:name="evaluation-criteria"/>
+    <w:bookmarkEnd w:id="182"/>
+    <w:bookmarkStart w:id="183" w:name="evaluation-criteria"/>
     <w:p>
       <w:pPr>
         <w:pStyle w:val="Heading5"/>
@@ -24371,8 +24378,8 @@
         <w:t xml:space="preserve">An additional stress-test variant intentionally overlaps the treatment window with the quiet period. In this case, KCOR diagnostics degrade and normalized trajectories fail to stabilize, correctly signaling violation of the identifiability assumptions rather than producing spurious treatment effects.</w:t>
       </w:r>
     </w:p>
-    <w:bookmarkEnd w:id="180"/>
-    <w:bookmarkStart w:id="181" w:name="interpretation"/>
+    <w:bookmarkEnd w:id="183"/>
+    <w:bookmarkStart w:id="184" w:name="interpretation"/>
     <w:p>
       <w:pPr>
         <w:pStyle w:val="Heading5"/>
@@ -24389,10 +24396,10 @@
         <w:t xml:space="preserve">This simulation demonstrates that when selection-induced depletion and treatment effects are temporally separable, KCOR can disentangle the two mechanisms: frailty parameters are identified from quiet-period curvature, and true treatment effects manifest as deviations from unity outside that window. When separability is violated, KCOR does not silently misattribute effects; instead, diagnostics flag reduced interpretability.</w:t>
       </w:r>
     </w:p>
-    <w:bookmarkEnd w:id="181"/>
-    <w:bookmarkEnd w:id="182"/>
-    <w:bookmarkEnd w:id="183"/>
-    <w:bookmarkStart w:id="188" w:name="X3fb27f9d14d988b0afc4c757bd6d2a45d2ae0b5"/>
+    <w:bookmarkEnd w:id="184"/>
+    <w:bookmarkEnd w:id="185"/>
+    <w:bookmarkEnd w:id="186"/>
+    <w:bookmarkStart w:id="191" w:name="X3fb27f9d14d988b0afc4c757bd6d2a45d2ae0b5"/>
     <w:p>
       <w:pPr>
         <w:pStyle w:val="Heading3"/>
@@ -24401,7 +24408,7 @@
         <w:t xml:space="preserve">Appendix C. Additional figures and diagnostics</w:t>
       </w:r>
     </w:p>
-    <w:bookmarkStart w:id="184" w:name="c.1-fit-diagnostics"/>
+    <w:bookmarkStart w:id="187" w:name="c.1-fit-diagnostics"/>
     <w:p>
       <w:pPr>
         <w:pStyle w:val="Heading4"/>
@@ -24708,8 +24715,8 @@
         <w:t xml:space="preserve">  RMSE_Hobs=3.37e-03,n_obs=97,success=1</w:t>
       </w:r>
     </w:p>
-    <w:bookmarkEnd w:id="184"/>
-    <w:bookmarkStart w:id="185" w:name="c.2-residual-analysis"/>
+    <w:bookmarkEnd w:id="187"/>
+    <w:bookmarkStart w:id="188" w:name="c.2-residual-analysis"/>
     <w:p>
       <w:pPr>
         <w:pStyle w:val="Heading4"/>
@@ -24974,8 +24981,8 @@
         <w:t xml:space="preserve">: Strong autocorrelation in residuals suggests the model is missing time-varying structure.</w:t>
       </w:r>
     </w:p>
-    <w:bookmarkEnd w:id="185"/>
-    <w:bookmarkStart w:id="186" w:name="c.3-parameter-stability-checks"/>
+    <w:bookmarkEnd w:id="188"/>
+    <w:bookmarkStart w:id="189" w:name="c.3-parameter-stability-checks"/>
     <w:p>
       <w:pPr>
         <w:pStyle w:val="Heading4"/>
@@ -25159,11 +25166,11 @@
         <w:pStyle w:val="FirstParagraph"/>
       </w:pPr>
       <w:r>
-        <w:t xml:space="preserve">The sensitivity analysis (§3.3 and Figure fig. 9) provides a systematic assessment of parameter stability.</w:t>
-      </w:r>
-    </w:p>
-    <w:bookmarkEnd w:id="186"/>
-    <w:bookmarkStart w:id="187" w:name="c.4-quiet-window-overlay-plots"/>
+        <w:t xml:space="preserve">The sensitivity analysis (§3.3 and Figure  9) provides a systematic assessment of parameter stability.</w:t>
+      </w:r>
+    </w:p>
+    <w:bookmarkEnd w:id="189"/>
+    <w:bookmarkStart w:id="190" w:name="c.4-quiet-window-overlay-plots"/>
     <w:p>
       <w:pPr>
         <w:pStyle w:val="Heading4"/>
@@ -25224,9 +25231,9 @@
         <w:t xml:space="preserve">Visual inspection of quiet-window placement relative to mortality dynamics is an essential diagnostic step.</w:t>
       </w:r>
     </w:p>
-    <w:bookmarkEnd w:id="187"/>
-    <w:bookmarkEnd w:id="188"/>
-    <w:bookmarkStart w:id="197" w:name="X69b5e35053b6e4d59eb22647dfb47df86b0bc52"/>
+    <w:bookmarkEnd w:id="190"/>
+    <w:bookmarkEnd w:id="191"/>
+    <w:bookmarkStart w:id="200" w:name="X69b5e35053b6e4d59eb22647dfb47df86b0bc52"/>
     <w:p>
       <w:pPr>
         <w:pStyle w:val="Heading3"/>
@@ -25272,7 +25279,7 @@
         <w:t xml:space="preserve">: when an assumption is violated, the resulting lack of identifiability or model stress manifests through explicit diagnostic signals rather than spurious estimates.</w:t>
       </w:r>
     </w:p>
-    <w:bookmarkStart w:id="189" w:name="Xe3738a2c16164a2ac95ac03928e5c7877b0667e"/>
+    <w:bookmarkStart w:id="192" w:name="Xe3738a2c16164a2ac95ac03928e5c7877b0667e"/>
     <w:p>
       <w:pPr>
         <w:pStyle w:val="Heading4"/>
@@ -25365,8 +25372,8 @@
         <w:t xml:space="preserve">KCOR is not defined for datasets with post-enrollment switching or informative censoring in the primary estimand. Such violations are design-level failures rather than modeling failures and indicate that KCOR should not be applied without redefining cohorts.</w:t>
       </w:r>
     </w:p>
-    <w:bookmarkEnd w:id="189"/>
-    <w:bookmarkStart w:id="190" w:name="X39f360dcd9bb0e6d00df4e123204743a8bdbf2a"/>
+    <w:bookmarkEnd w:id="192"/>
+    <w:bookmarkStart w:id="193" w:name="X39f360dcd9bb0e6d00df4e123204743a8bdbf2a"/>
     <w:p>
       <w:pPr>
         <w:pStyle w:val="Heading4"/>
@@ -25459,8 +25466,8 @@
         <w:t xml:space="preserve">External shocks are permitted under KCOR provided they act symmetrically across cohorts. Cohort-specific shocks violate comparability and are visible directly in calendar-time hazard overlays. When detected, such violations limit interpretation of KCOR contrasts over affected periods.</w:t>
       </w:r>
     </w:p>
-    <w:bookmarkEnd w:id="190"/>
-    <w:bookmarkStart w:id="191" w:name="X681d6c8e66603a33484a5fa5b4d7675a7826b35"/>
+    <w:bookmarkEnd w:id="193"/>
+    <w:bookmarkStart w:id="194" w:name="X681d6c8e66603a33484a5fa5b4d7675a7826b35"/>
     <w:p>
       <w:pPr>
         <w:pStyle w:val="Heading4"/>
@@ -25553,8 +25560,8 @@
         <w:t xml:space="preserve">Frailty in KCOR is a geometric construct capturing unobserved heterogeneity, not a causal mechanism. If dominant time-varying individual risk unrelated to depletion is present, curvature attributed to frailty becomes unstable. Such cases are revealed by residual structure and parameter instability rather than masked by the model.</w:t>
       </w:r>
     </w:p>
-    <w:bookmarkEnd w:id="191"/>
-    <w:bookmarkStart w:id="192" w:name="X810b9431575fbeab7b91f5a140a669b822d9eaf"/>
+    <w:bookmarkEnd w:id="194"/>
+    <w:bookmarkStart w:id="195" w:name="X810b9431575fbeab7b91f5a140a669b822d9eaf"/>
     <w:p>
       <w:pPr>
         <w:pStyle w:val="Heading4"/>
@@ -25655,8 +25662,8 @@
         <w:t xml:space="preserve">Gamma frailty is used as a mathematically tractable approximation, not as a claim of biological truth. When depletion geometry deviates substantially from the gamma form, KCOR normalization fails visibly through poor fit and residual curvature. Such behavior indicates model inadequacy rather than supporting alternative interpretation.</w:t>
       </w:r>
     </w:p>
-    <w:bookmarkEnd w:id="192"/>
-    <w:bookmarkStart w:id="193" w:name="Xcaaaf1aa538be62697c3926e555dd3ad2ffc5b5"/>
+    <w:bookmarkEnd w:id="195"/>
+    <w:bookmarkStart w:id="196" w:name="Xcaaaf1aa538be62697c3926e555dd3ad2ffc5b5"/>
     <w:p>
       <w:pPr>
         <w:pStyle w:val="Heading4"/>
@@ -25781,8 +25788,8 @@
         <w:t xml:space="preserve">Under a valid quiet window, frailty-normalized cumulative hazards are expected to be approximately linear and KCOR(t) trajectories to stabilize rather than drift. Persistent KCOR slope or θ instability indicates contamination of the quiet window by external shocks or time-varying effects and signals loss of identifiability rather than evidence of cohort differences.</w:t>
       </w:r>
     </w:p>
-    <w:bookmarkEnd w:id="193"/>
-    <w:bookmarkStart w:id="194" w:name="X4697312edb91442c28e4c7966c61f59d358df3d"/>
+    <w:bookmarkEnd w:id="196"/>
+    <w:bookmarkStart w:id="197" w:name="X4697312edb91442c28e4c7966c61f59d358df3d"/>
     <w:p>
       <w:pPr>
         <w:pStyle w:val="Heading4"/>
@@ -25799,8 +25806,8 @@
         <w:t xml:space="preserve">Several diagnostics operate across assumptions A4 and A5, including stabilization of KCOR(t) trajectories and coherence of fitted θ parameters with observed cumulative-hazard curvature. These diagnostics are not assumptions of the KCOR framework; rather, they are observable consequences of successful frailty normalization. When these behaviors fail to emerge, KCOR explicitly signals reduced interpretability through residual curvature, parameter instability, or attenuation toward unity.</w:t>
       </w:r>
     </w:p>
-    <w:bookmarkEnd w:id="194"/>
-    <w:bookmarkStart w:id="195" w:name="d.7-identifiability-under-sparse-data"/>
+    <w:bookmarkEnd w:id="197"/>
+    <w:bookmarkStart w:id="198" w:name="d.7-identifiability-under-sparse-data"/>
     <w:p>
       <w:pPr>
         <w:pStyle w:val="Heading4"/>
@@ -25825,8 +25832,8 @@
         <w:t xml:space="preserve">Importantly, such failures are diagnosable: sparse-data regimes are characterized by instability of estimated frailty parameters under small perturbations of the quiet window, loss of post-normalization linearity, and non-stabilizing KCOR(t). In these cases, KCOR signals loss of identifiability rather than producing spurious effects. Applicability should therefore be assessed via diagnostic stability rather than nominal sample size thresholds.</w:t>
       </w:r>
     </w:p>
-    <w:bookmarkEnd w:id="195"/>
-    <w:bookmarkStart w:id="196" w:name="X6c73c4ccb2a4c028b15fd59c9fb7f49770df43b"/>
+    <w:bookmarkEnd w:id="198"/>
+    <w:bookmarkStart w:id="199" w:name="X6c73c4ccb2a4c028b15fd59c9fb7f49770df43b"/>
     <w:p>
       <w:pPr>
         <w:pStyle w:val="Heading4"/>
@@ -25872,10 +25879,10 @@
         <w:t xml:space="preserve">. When assumptions are violated, KCOR signals reduced interpretability through instability, poor fit, or residual structure rather than producing misleading cumulative contrasts. This diagnostic enforcement is a core design feature of the KCOR framework.</w:t>
       </w:r>
     </w:p>
-    <w:bookmarkEnd w:id="196"/>
-    <w:bookmarkEnd w:id="197"/>
-    <w:bookmarkEnd w:id="198"/>
     <w:bookmarkEnd w:id="199"/>
+    <w:bookmarkEnd w:id="200"/>
+    <w:bookmarkEnd w:id="201"/>
+    <w:bookmarkEnd w:id="202"/>
     <w:sectPr>
       <w:footnotePr>
         <w:numRestart w:val="eachSect"/>

</xml_diff>

<commit_message>
fixed spaces inserted before equation fig and table
</commit_message>
<xml_diff>
--- a/documentation/preprint/paper.docx
+++ b/documentation/preprint/paper.docx
@@ -751,7 +751,7 @@
         <w:t xml:space="preserve">time-evolving selection-induced curvature</w:t>
       </w:r>
       <w:r>
-        <w:t xml:space="preserve">, not only baseline covariate imbalance. Table  1 summarizes these findings.</w:t>
+        <w:t xml:space="preserve">, not only baseline covariate imbalance. Table 1 summarizes these findings.</w:t>
       </w:r>
     </w:p>
     <w:bookmarkStart w:id="16" w:name="tbl:HVE_motivation"/>
@@ -760,7 +760,7 @@
         <w:pStyle w:val="TableCaption"/>
       </w:pPr>
       <w:r>
-        <w:t xml:space="preserve">Table 1: Summary of two large matched observational studies showing residual confounding / HVE despite meticulous matching.</w:t>
+        <w:t xml:space="preserve">1</w:t>
       </w:r>
     </w:p>
     <w:tbl>
@@ -769,7 +769,7 @@
         <w:tblW w:type="pct" w:w="5000"/>
         <w:tblLayout w:type="fixed"/>
         <w:tblLook w:firstRow="1" w:lastRow="0" w:firstColumn="0" w:lastColumn="0" w:noHBand="0" w:noVBand="0" w:val="0020"/>
-        <w:tblCaption w:val="Table 1: Summary of two large matched observational studies showing residual confounding / HVE despite meticulous matching."/>
+        <w:tblCaption w:val="1"/>
       </w:tblPr>
       <w:tblGrid>
         <w:gridCol w:w="1584"/>
@@ -1004,7 +1004,7 @@
         <w:pStyle w:val="TableCaption"/>
       </w:pPr>
       <w:r>
-        <w:t xml:space="preserve">Table 2: Comparison of Cox proportional hazards, Cox with frailty, and KCOR across key methodological dimensions.</w:t>
+        <w:t xml:space="preserve">2</w:t>
       </w:r>
     </w:p>
     <w:tbl>
@@ -1013,7 +1013,7 @@
         <w:tblW w:type="pct" w:w="5000"/>
         <w:tblLayout w:type="fixed"/>
         <w:tblLook w:firstRow="1" w:lastRow="0" w:firstColumn="0" w:lastColumn="0" w:noHBand="0" w:noVBand="0" w:val="0020"/>
-        <w:tblCaption w:val="Table 2: Comparison of Cox proportional hazards, Cox with frailty, and KCOR across key methodological dimensions."/>
+        <w:tblCaption w:val="2"/>
       </w:tblPr>
       <w:tblGrid>
         <w:gridCol w:w="3186"/>
@@ -1401,7 +1401,7 @@
         <w:pStyle w:val="TableCaption"/>
       </w:pPr>
       <w:r>
-        <w:t xml:space="preserve">Table 3: Positioning KCOR among retrospective methods.</w:t>
+        <w:t xml:space="preserve">3</w:t>
       </w:r>
     </w:p>
     <w:tbl>
@@ -1410,7 +1410,7 @@
         <w:tblW w:type="pct" w:w="5000"/>
         <w:tblLayout w:type="fixed"/>
         <w:tblLook w:firstRow="1" w:lastRow="0" w:firstColumn="0" w:lastColumn="0" w:noHBand="0" w:noVBand="0" w:val="0020"/>
-        <w:tblCaption w:val="Table 3: Positioning KCOR among retrospective methods."/>
+        <w:tblCaption w:val="3"/>
       </w:tblPr>
       <w:tblGrid>
         <w:gridCol w:w="1485"/>
@@ -1834,7 +1834,7 @@
         <w:pStyle w:val="BodyText"/>
       </w:pPr>
       <w:r>
-        <w:t xml:space="preserve">KCOR is not merely a frailty-normalization method. While gamma-frailty inversion is a necessary step, the central contribution of KCOR is the end-to-end comparison system that follows normalization. KCOR transforms observed cumulative hazards into a depletion-neutralized space and then defines the correct comparison operator in that space—a cumulative hazard ratio—together with diagnostics that determine when such comparisons are interpretable. Normalization alone does not yield a signal; the signal emerges only through the KCOR comparison itself. In this sense, KCOR should be understood as a complete retrospective comparison framework rather than a preprocessing adjustment that can be substituted into standard estimators. The integrated nature of KCOR—normalization, comparison, and diagnostics as a single system—is illustrated schematically in Figure  2.</w:t>
+        <w:t xml:space="preserve">KCOR is not merely a frailty-normalization method. While gamma-frailty inversion is a necessary step, the central contribution of KCOR is the end-to-end comparison system that follows normalization. KCOR transforms observed cumulative hazards into a depletion-neutralized space and then defines the correct comparison operator in that space—a cumulative hazard ratio—together with diagnostics that determine when such comparisons are interpretable. Normalization alone does not yield a signal; the signal emerges only through the KCOR comparison itself. In this sense, KCOR should be understood as a complete retrospective comparison framework rather than a preprocessing adjustment that can be substituted into standard estimators. The integrated nature of KCOR—normalization, comparison, and diagnostics as a single system—is illustrated schematically in Figure 2.</w:t>
       </w:r>
     </w:p>
     <w:p>
@@ -2640,7 +2640,7 @@
         <w:pStyle w:val="FirstParagraph"/>
       </w:pPr>
       <w:r>
-        <w:t xml:space="preserve">Table  4 defines the notation used throughout this section.</w:t>
+        <w:t xml:space="preserve">Table 4 defines the notation used throughout this section.</w:t>
       </w:r>
     </w:p>
     <w:bookmarkStart w:id="24" w:name="tbl:notation"/>
@@ -2649,7 +2649,7 @@
         <w:pStyle w:val="TableCaption"/>
       </w:pPr>
       <w:r>
-        <w:t xml:space="preserve">Table 4: Notation used throughout the Methods section. θ_d denotes the cohort-specific depletion (frailty variance) parameter governing curvature in the observed cumulative hazard.</w:t>
+        <w:t xml:space="preserve">4</w:t>
       </w:r>
     </w:p>
     <w:tbl>
@@ -2658,7 +2658,7 @@
         <w:tblW w:type="pct" w:w="5000"/>
         <w:tblLayout w:type="fixed"/>
         <w:tblLook w:firstRow="1" w:lastRow="0" w:firstColumn="0" w:lastColumn="0" w:noHBand="0" w:noVBand="0" w:val="0020"/>
-        <w:tblCaption w:val="Table 4: Notation used throughout the Methods section. θ_d denotes the cohort-specific depletion (frailty variance) parameter governing curvature in the observed cumulative hazard."/>
+        <w:tblCaption w:val="4"/>
       </w:tblPr>
       <w:tblGrid>
         <w:gridCol w:w="3960"/>
@@ -3200,7 +3200,7 @@
         <w:pStyle w:val="BodyText"/>
       </w:pPr>
       <w:r>
-        <w:t xml:space="preserve">Figure  2 provides a schematic overview of the KCOR workflow.</w:t>
+        <w:t xml:space="preserve">Figure 2 provides a schematic overview of the KCOR workflow.</w:t>
       </w:r>
     </w:p>
     <w:bookmarkStart w:id="25" w:name="kcor-assumptions-and-identifiability"/>
@@ -3510,7 +3510,7 @@
         <w:pStyle w:val="FirstParagraph"/>
       </w:pPr>
       <w:r>
-        <w:t xml:space="preserve">Failure of any interpretability check limits the scope of inference but does not invalidate the KCOR estimator itself. Formal diagnostics underlying these checks, including frailty-parameter coherence and stability, are detailed in Appendix D.</w:t>
+        <w:t xml:space="preserve">Failure of any interpretability check narrows what can be inferred, but does not invalidate the KCOR estimator itself. Formal diagnostics underlying these checks, including frailty-parameter coherence and stability, are detailed in Appendix D.</w:t>
       </w:r>
     </w:p>
     <w:bookmarkEnd w:id="26"/>
@@ -5703,7 +5703,7 @@
         <w:t xml:space="preserve">KCOR normalization step</w:t>
       </w:r>
       <w:r>
-        <w:t xml:space="preserve">: it transforms the observed cumulative hazard into a depletion-neutralized baseline cumulative hazard for each cohort. Figure  1 illustrates this logic schematically.</w:t>
+        <w:t xml:space="preserve">: it transforms the observed cumulative hazard into a depletion-neutralized baseline cumulative hazard for each cohort. Figure 1 illustrates this logic schematically.</w:t>
       </w:r>
     </w:p>
     <w:bookmarkStart w:id="46" w:name="fig:kcor_v6_schematic"/>
@@ -5716,7 +5716,7 @@
           <wp:inline>
             <wp:extent cx="5334000" cy="1417316"/>
             <wp:effectExtent b="0" l="0" r="0" t="0"/>
-            <wp:docPr descr="Figure 1: Three-panel schematic illustrating the KCOR normalization logic. Left: individual hazards differ only by multiplicative frailty z, with no treatment effect. Middle: aggregation over heterogeneous frailty induces cohort-level curvature in observed cumulative hazards H^{\mathrm{obs}}(t) despite identical baseline hazards. Right: inversion of the gamma-frailty identity recovers aligned baseline cumulative hazards H_0(t), demonstrating depletion-neutralization. This figure is schematic and intended for conceptual illustration; it does not represent empirical data." title="" id="44" name="Picture"/>
+            <wp:docPr descr="1" title="" id="44" name="Picture"/>
             <a:graphic>
               <a:graphicData uri="http://schemas.openxmlformats.org/drawingml/2006/picture">
                 <pic:pic>
@@ -5759,106 +5759,7 @@
         <w:pStyle w:val="ImageCaption"/>
       </w:pPr>
       <w:r>
-        <w:t xml:space="preserve">Figure 1: Three-panel schematic illustrating the KCOR normalization logic. Left: individual hazards differ only by multiplicative frailty</w:t>
-      </w:r>
-      <w:r>
-        <w:t xml:space="preserve"> </w:t>
-      </w:r>
-      <m:oMath>
-        <m:r>
-          <m:t>z</m:t>
-        </m:r>
-      </m:oMath>
-      <w:r>
-        <w:t xml:space="preserve">, with no treatment effect. Middle: aggregation over heterogeneous frailty induces cohort-level curvature in observed cumulative hazards</w:t>
-      </w:r>
-      <w:r>
-        <w:t xml:space="preserve"> </w:t>
-      </w:r>
-      <m:oMath>
-        <m:sSup>
-          <m:e>
-            <m:r>
-              <m:t>H</m:t>
-            </m:r>
-          </m:e>
-          <m:sup>
-            <m:r>
-              <m:rPr>
-                <m:sty m:val="p"/>
-              </m:rPr>
-              <m:t>o</m:t>
-            </m:r>
-            <m:r>
-              <m:rPr>
-                <m:sty m:val="p"/>
-              </m:rPr>
-              <m:t>b</m:t>
-            </m:r>
-            <m:r>
-              <m:rPr>
-                <m:sty m:val="p"/>
-              </m:rPr>
-              <m:t>s</m:t>
-            </m:r>
-          </m:sup>
-        </m:sSup>
-        <m:r>
-          <m:rPr>
-            <m:sty m:val="p"/>
-          </m:rPr>
-          <m:t>(</m:t>
-        </m:r>
-        <m:r>
-          <m:t>t</m:t>
-        </m:r>
-        <m:r>
-          <m:rPr>
-            <m:sty m:val="p"/>
-          </m:rPr>
-          <m:t>)</m:t>
-        </m:r>
-      </m:oMath>
-      <w:r>
-        <w:t xml:space="preserve"> </w:t>
-      </w:r>
-      <w:r>
-        <w:t xml:space="preserve">despite identical baseline hazards. Right: inversion of the gamma-frailty identity recovers aligned baseline cumulative hazards</w:t>
-      </w:r>
-      <w:r>
-        <w:t xml:space="preserve"> </w:t>
-      </w:r>
-      <m:oMath>
-        <m:sSub>
-          <m:e>
-            <m:r>
-              <m:t>H</m:t>
-            </m:r>
-          </m:e>
-          <m:sub>
-            <m:r>
-              <m:t>0</m:t>
-            </m:r>
-          </m:sub>
-        </m:sSub>
-        <m:r>
-          <m:rPr>
-            <m:sty m:val="p"/>
-          </m:rPr>
-          <m:t>(</m:t>
-        </m:r>
-        <m:r>
-          <m:t>t</m:t>
-        </m:r>
-        <m:r>
-          <m:rPr>
-            <m:sty m:val="p"/>
-          </m:rPr>
-          <m:t>)</m:t>
-        </m:r>
-      </m:oMath>
-      <w:r>
-        <w:t xml:space="preserve">, demonstrating depletion-neutralization. This figure is schematic and intended for conceptual illustration; it does not represent empirical data.</w:t>
+        <w:t xml:space="preserve">1</w:t>
       </w:r>
     </w:p>
     <w:bookmarkEnd w:id="46"/>
@@ -10468,7 +10369,7 @@
         <w:pStyle w:val="FirstParagraph"/>
       </w:pPr>
       <w:r>
-        <w:t xml:space="preserve">Table  5 summarizes the complete KCOR pipeline.</w:t>
+        <w:t xml:space="preserve">Table 5 summarizes the complete KCOR pipeline.</w:t>
       </w:r>
     </w:p>
     <w:bookmarkStart w:id="66" w:name="tbl:KCOR_algorithm"/>
@@ -10477,7 +10378,7 @@
         <w:pStyle w:val="TableCaption"/>
       </w:pPr>
       <w:r>
-        <w:t xml:space="preserve">Table 5: Step-by-step KCOR algorithm (high-level), with recommended prespecification and diagnostics.</w:t>
+        <w:t xml:space="preserve">5</w:t>
       </w:r>
     </w:p>
     <w:tbl>
@@ -10486,7 +10387,7 @@
         <w:tblW w:type="pct" w:w="5000"/>
         <w:tblLayout w:type="fixed"/>
         <w:tblLook w:firstRow="1" w:lastRow="0" w:firstColumn="0" w:lastColumn="0" w:noHBand="0" w:noVBand="0" w:val="0020"/>
-        <w:tblCaption w:val="Table 5: Step-by-step KCOR algorithm (high-level), with recommended prespecification and diagnostics."/>
+        <w:tblCaption w:val="5"/>
       </w:tblPr>
       <w:tblGrid>
         <w:gridCol w:w="1584"/>
@@ -11411,7 +11312,7 @@
           <wp:inline>
             <wp:extent cx="5334000" cy="4287328"/>
             <wp:effectExtent b="0" l="0" r="0" t="0"/>
-            <wp:docPr descr="Figure 2: KCOR as an integrated depletion-neutralized comparison system. The KCOR pipeline operates as a single, end-to-end system. Observed cohort cumulative hazards are first mapped into depletion-neutralized hazard space via gamma-frailty inversion. This normalization step alone does not constitute inference. The KCOR estimator then compares normalized cumulative hazards via a cumulative ratio, which is the estimand that determines whether one cohort experienced higher or lower cumulative event risk than another under the stated assumptions. Diagnostic checks shown alongside the workflow indicate when depletion-neutralization is valid and when results should be interpreted cautiously." title="" id="68" name="Picture"/>
+            <wp:docPr descr="2" title="" id="68" name="Picture"/>
             <a:graphic>
               <a:graphicData uri="http://schemas.openxmlformats.org/drawingml/2006/picture">
                 <pic:pic>
@@ -11454,7 +11355,7 @@
         <w:pStyle w:val="ImageCaption"/>
       </w:pPr>
       <w:r>
-        <w:t xml:space="preserve">Figure 2: KCOR as an integrated depletion-neutralized comparison system. The KCOR pipeline operates as a single, end-to-end system. Observed cohort cumulative hazards are first mapped into depletion-neutralized hazard space via gamma-frailty inversion. This normalization step alone does not constitute inference. The KCOR estimator then compares normalized cumulative hazards via a cumulative ratio, which is the estimand that determines whether one cohort experienced higher or lower cumulative event risk than another under the stated assumptions. Diagnostic checks shown alongside the workflow indicate when depletion-neutralization is valid and when results should be interpreted cautiously.</w:t>
+        <w:t xml:space="preserve">2</w:t>
       </w:r>
     </w:p>
     <w:bookmarkEnd w:id="70"/>
@@ -12109,43 +12010,7 @@
         <w:pStyle w:val="TableCaption"/>
       </w:pPr>
       <w:r>
-        <w:t xml:space="preserve">Table 6: Cox vs KCOR under a synthetic null with increasing frailty heterogeneity. Two cohorts are simulated with identical baseline hazards and no treatment effect; cohorts differ only in gamma frailty variance (</w:t>
-      </w:r>
-      <m:oMath>
-        <m:r>
-          <m:t>θ</m:t>
-        </m:r>
-      </m:oMath>
-      <w:r>
-        <w:t xml:space="preserve">). Despite the true hazard ratio being 1 by construction, Cox regression produces increasingly non-null hazard ratios as</w:t>
-      </w:r>
-      <w:r>
-        <w:t xml:space="preserve"> </w:t>
-      </w:r>
-      <m:oMath>
-        <m:r>
-          <m:t>θ</m:t>
-        </m:r>
-      </m:oMath>
-      <w:r>
-        <w:t xml:space="preserve"> </w:t>
-      </w:r>
-      <w:r>
-        <w:t xml:space="preserve">increases, reflecting depletion-induced non-proportional hazards. KCOR remains centered near unity with negligible post-normalization slope across</w:t>
-      </w:r>
-      <w:r>
-        <w:t xml:space="preserve"> </w:t>
-      </w:r>
-      <m:oMath>
-        <m:r>
-          <m:t>θ</m:t>
-        </m:r>
-      </m:oMath>
-      <w:r>
-        <w:t xml:space="preserve"> </w:t>
-      </w:r>
-      <w:r>
-        <w:t xml:space="preserve">values. (Exact values depend on simulation seed and follow-up horizon.)</w:t>
+        <w:t xml:space="preserve">6</w:t>
       </w:r>
     </w:p>
     <w:tbl>
@@ -12154,7 +12019,7 @@
         <w:tblW w:type="pct" w:w="5000"/>
         <w:tblLayout w:type="fixed"/>
         <w:tblLook w:firstRow="1" w:lastRow="0" w:firstColumn="0" w:lastColumn="0" w:noHBand="0" w:noVBand="0" w:val="0020"/>
-        <w:tblCaption w:val="Table 6: Cox vs KCOR under a synthetic null with increasing frailty heterogeneity. Two cohorts are simulated with identical baseline hazards and no treatment effect; cohorts differ only in gamma frailty variance (\theta). Despite the true hazard ratio being 1 by construction, Cox regression produces increasingly non-null hazard ratios as \theta increases, reflecting depletion-induced non-proportional hazards. KCOR remains centered near unity with negligible post-normalization slope across \theta values. (Exact values depend on simulation seed and follow-up horizon.)"/>
+        <w:tblCaption w:val="6"/>
       </w:tblPr>
       <w:tblGrid>
         <w:gridCol w:w="2545"/>
@@ -13135,7 +13000,7 @@
           <wp:inline>
             <wp:extent cx="5334000" cy="3975680"/>
             <wp:effectExtent b="0" l="0" r="0" t="0"/>
-            <wp:docPr descr="Figure 3: Cox regression produces spurious non-null hazard ratios under a synthetic null as frailty heterogeneity increases. Hazard ratios (with 95% confidence intervals) from Cox proportional hazards regression comparing cohort B to cohort A in simulations where the true treatment effect is identically zero and cohorts differ only in frailty variance (\theta). Deviations from HR=1 arise solely from frailty-driven depletion and associated non-proportional hazards." title="" id="74" name="Picture"/>
+            <wp:docPr descr="3" title="" id="74" name="Picture"/>
             <a:graphic>
               <a:graphicData uri="http://schemas.openxmlformats.org/drawingml/2006/picture">
                 <pic:pic>
@@ -13178,31 +13043,7 @@
         <w:pStyle w:val="ImageCaption"/>
       </w:pPr>
       <w:r>
-        <w:t xml:space="preserve">Figure 3: Cox regression produces spurious non-null hazard ratios under a</w:t>
-      </w:r>
-      <w:r>
-        <w:t xml:space="preserve"> </w:t>
-      </w:r>
-      <w:r>
-        <w:rPr>
-          <w:i/>
-          <w:iCs/>
-        </w:rPr>
-        <w:t xml:space="preserve">synthetic null</w:t>
-      </w:r>
-      <w:r>
-        <w:t xml:space="preserve"> </w:t>
-      </w:r>
-      <w:r>
-        <w:t xml:space="preserve">as frailty heterogeneity increases. Hazard ratios (with 95% confidence intervals) from Cox proportional hazards regression comparing cohort B to cohort A in simulations where the true treatment effect is identically zero and cohorts differ only in frailty variance (</w:t>
-      </w:r>
-      <m:oMath>
-        <m:r>
-          <m:t>θ</m:t>
-        </m:r>
-      </m:oMath>
-      <w:r>
-        <w:t xml:space="preserve">). Deviations from HR=1 arise solely from frailty-driven depletion and associated non-proportional hazards.</w:t>
+        <w:t xml:space="preserve">3</w:t>
       </w:r>
     </w:p>
     <w:bookmarkEnd w:id="76"/>
@@ -13216,7 +13057,7 @@
           <wp:inline>
             <wp:extent cx="5334000" cy="3975680"/>
             <wp:effectExtent b="0" l="0" r="0" t="0"/>
-            <wp:docPr descr="Figure 4: KCOR remains null under a synthetic null across increasing frailty heterogeneity. KCOR asymptotes remain near 1 across \theta in the same simulations, consistent with correct null behavior after depletion normalization." title="" id="78" name="Picture"/>
+            <wp:docPr descr="4" title="" id="78" name="Picture"/>
             <a:graphic>
               <a:graphicData uri="http://schemas.openxmlformats.org/drawingml/2006/picture">
                 <pic:pic>
@@ -13259,21 +13100,7 @@
         <w:pStyle w:val="ImageCaption"/>
       </w:pPr>
       <w:r>
-        <w:t xml:space="preserve">Figure 4: KCOR remains null under a synthetic null across increasing frailty heterogeneity. KCOR asymptotes remain near 1 across</w:t>
-      </w:r>
-      <w:r>
-        <w:t xml:space="preserve"> </w:t>
-      </w:r>
-      <m:oMath>
-        <m:r>
-          <m:t>θ</m:t>
-        </m:r>
-      </m:oMath>
-      <w:r>
-        <w:t xml:space="preserve"> </w:t>
-      </w:r>
-      <w:r>
-        <w:t xml:space="preserve">in the same simulations, consistent with correct null behavior after depletion normalization.</w:t>
+        <w:t xml:space="preserve">4</w:t>
       </w:r>
     </w:p>
     <w:bookmarkEnd w:id="80"/>
@@ -13451,22 +13278,7 @@
         <w:pStyle w:val="TableCaption"/>
       </w:pPr>
       <w:r>
-        <w:t xml:space="preserve">Table 7: Estimated gamma-frailty variance (</w:t>
-      </w:r>
-      <m:oMath>
-        <m:acc>
-          <m:accPr>
-            <m:chr m:val="̂"/>
-          </m:accPr>
-          <m:e>
-            <m:r>
-              <m:t>θ</m:t>
-            </m:r>
-          </m:e>
-        </m:acc>
-      </m:oMath>
-      <w:r>
-        <w:t xml:space="preserve">) by age band and vaccination status for Czech cohorts enrolled in 2021_24.</w:t>
+        <w:t xml:space="preserve">7</w:t>
       </w:r>
     </w:p>
     <w:tbl>
@@ -13475,7 +13287,7 @@
         <w:tblW w:type="pct" w:w="5000"/>
         <w:tblLayout w:type="fixed"/>
         <w:tblLook w:firstRow="1" w:lastRow="0" w:firstColumn="0" w:lastColumn="0" w:noHBand="0" w:noVBand="0" w:val="0020"/>
-        <w:tblCaption w:val="Table 7: Estimated gamma-frailty variance (\hat{\theta}) by age band and vaccination status for Czech cohorts enrolled in 2021_24."/>
+        <w:tblCaption w:val="7"/>
       </w:tblPr>
       <w:tblGrid>
         <w:gridCol w:w="2436"/>
@@ -14082,7 +13894,7 @@
         <w:t xml:space="preserve"> </w:t>
       </w:r>
       <w:r>
-        <w:t xml:space="preserve">- Table  8 reports raw outcome contrasts for ages 40+ (YOB ≤ 1980) where event counts are stable.</w:t>
+        <w:t xml:space="preserve">- Table 8 reports raw outcome contrasts for ages 40+ (YOB ≤ 1980) where event counts are stable.</w:t>
       </w:r>
     </w:p>
     <w:p>
@@ -14300,7 +14112,7 @@
         </m:r>
       </m:oMath>
       <w:r>
-        <w:t xml:space="preserve">) across all age bands, consistent with selective uptake prior to follow-up. Frailty variance is largest at younger ages, where low baseline mortality amplifies the impact of heterogeneity on cumulative hazard curvature, and declines at older ages where mortality is compressed and survivors are more homogeneous. Because Table  7 demonstrates selection-induced heterogeneity, unadjusted cumulative outcome contrasts are expected to conflate depletion effects with any true treatment differences; Table  8 therefore reports raw cumulative hazards solely as a pre-normalization diagnostic. KCOR normalization removes the depletion component, enabling interpretable comparison of the remaining differences.</w:t>
+        <w:t xml:space="preserve">) across all age bands, consistent with selective uptake prior to follow-up. Frailty variance is largest at younger ages, where low baseline mortality amplifies the impact of heterogeneity on cumulative hazard curvature, and declines at older ages where mortality is compressed and survivors are more homogeneous. Because Table 7 demonstrates selection-induced heterogeneity, unadjusted cumulative outcome contrasts are expected to conflate depletion effects with any true treatment differences; Table 8 therefore reports raw cumulative hazards solely as a pre-normalization diagnostic. KCOR normalization removes the depletion component, enabling interpretable comparison of the remaining differences.</w:t>
       </w:r>
     </w:p>
     <w:bookmarkStart w:id="86" w:name="tbl:raw_cumulative_outcomes"/>
@@ -14309,7 +14121,7 @@
         <w:pStyle w:val="TableCaption"/>
       </w:pPr>
       <w:r>
-        <w:t xml:space="preserve">Table 8: Ratio of observed cumulative mortality hazards for unvaccinated (Dose 0) versus fully vaccinated (Dose 2) Czech cohorts enrolled in 2021_24.</w:t>
+        <w:t xml:space="preserve">8</w:t>
       </w:r>
     </w:p>
     <w:tbl>
@@ -14318,7 +14130,7 @@
         <w:tblW w:type="pct" w:w="5000"/>
         <w:tblLayout w:type="fixed"/>
         <w:tblLook w:firstRow="1" w:lastRow="0" w:firstColumn="0" w:lastColumn="0" w:noHBand="0" w:noVBand="0" w:val="0020"/>
-        <w:tblCaption w:val="Table 8: Ratio of observed cumulative mortality hazards for unvaccinated (Dose 0) versus fully vaccinated (Dose 2) Czech cohorts enrolled in 2021_24."/>
+        <w:tblCaption w:val="8"/>
       </w:tblPr>
       <w:tblGrid>
         <w:gridCol w:w="1863"/>
@@ -15480,7 +15292,7 @@
         <w:pStyle w:val="FirstParagraph"/>
       </w:pPr>
       <w:r>
-        <w:t xml:space="preserve">Figure  5 shows this construction.</w:t>
+        <w:t xml:space="preserve">Figure 5 shows this construction.</w:t>
       </w:r>
     </w:p>
     <w:bookmarkStart w:id="92" w:name="fig:neg_control_synthetic"/>
@@ -15493,7 +15305,7 @@
           <wp:inline>
             <wp:extent cx="5334000" cy="3852333"/>
             <wp:effectExtent b="0" l="0" r="0" t="0"/>
-            <wp:docPr descr="Figure 5: Synthetic negative control under strong selection (different curvature) but no effect: KCOR remains flat at 1. Top panel shows cohort hazards with different frailty-mixture weights inducing different curvature. Bottom panel shows KCOR(t) remaining near 1.0 after normalization, demonstrating successful depletion-neutralization under the null." title="" id="90" name="Picture"/>
+            <wp:docPr descr="5" title="" id="90" name="Picture"/>
             <a:graphic>
               <a:graphicData uri="http://schemas.openxmlformats.org/drawingml/2006/picture">
                 <pic:pic>
@@ -15536,7 +15348,7 @@
         <w:pStyle w:val="ImageCaption"/>
       </w:pPr>
       <w:r>
-        <w:t xml:space="preserve">Figure 5: Synthetic negative control under strong selection (different curvature) but no effect: KCOR remains flat at 1. Top panel shows cohort hazards with different frailty-mixture weights inducing different curvature. Bottom panel shows KCOR(t) remaining near 1.0 after normalization, demonstrating successful depletion-neutralization under the null.</w:t>
+        <w:t xml:space="preserve">5</w:t>
       </w:r>
     </w:p>
     <w:bookmarkEnd w:id="92"/>
@@ -15572,7 +15384,7 @@
         <w:pStyle w:val="BodyText"/>
       </w:pPr>
       <w:r>
-        <w:t xml:space="preserve">For the empirical age-shift negative control (Figures  6 and  7), we use aggregated weekly cohort summaries derived from the Czech Republic administrative mortality and vaccination dataset and exported in KCOR_CMR format.</w:t>
+        <w:t xml:space="preserve">For the empirical age-shift negative control (Figures 6 and 7), we use aggregated weekly cohort summaries derived from the Czech Republic administrative mortality and vaccination dataset and exported in KCOR_CMR format.</w:t>
       </w:r>
     </w:p>
     <w:p>
@@ -15601,7 +15413,7 @@
           <wp:inline>
             <wp:extent cx="5334000" cy="2773680"/>
             <wp:effectExtent b="0" l="0" r="0" t="0"/>
-            <wp:docPr descr="Figure 6: Empirical negative control with approximately 10-year age difference between cohorts. Despite large baseline mortality differences, KCOR remains near-flat at 1 over follow-up, consistent with a true null effect. Data source: Czech Republic mortality and vaccination dataset processed into KCOR_CMR aggregated format (negative-control construction; see Appendix B.2)4." title="" id="96" name="Picture"/>
+            <wp:docPr descr="6" title="" id="96" name="Picture"/>
             <a:graphic>
               <a:graphicData uri="http://schemas.openxmlformats.org/drawingml/2006/picture">
                 <pic:pic>
@@ -15644,16 +15456,7 @@
         <w:pStyle w:val="ImageCaption"/>
       </w:pPr>
       <w:r>
-        <w:t xml:space="preserve">Figure 6: Empirical negative control with approximately 10-year age difference between cohorts. Despite large baseline mortality differences, KCOR remains near-flat at 1 over follow-up, consistent with a true null effect. Data source: Czech Republic mortality and vaccination dataset processed into KCOR_CMR aggregated format (negative-control construction; see Appendix B.2)</w:t>
-      </w:r>
-      <w:r>
-        <w:rPr>
-          <w:vertAlign w:val="superscript"/>
-        </w:rPr>
-        <w:t xml:space="preserve">4</w:t>
-      </w:r>
-      <w:r>
-        <w:t xml:space="preserve">.</w:t>
+        <w:t xml:space="preserve">6</w:t>
       </w:r>
     </w:p>
     <w:bookmarkEnd w:id="98"/>
@@ -15667,7 +15470,7 @@
           <wp:inline>
             <wp:extent cx="5334000" cy="2810466"/>
             <wp:effectExtent b="0" l="0" r="0" t="0"/>
-            <wp:docPr descr="Figure 7: Empirical negative control with approximately 20-year age difference between cohorts. Even under extreme composition differences, KCOR exhibits no systematic drift, demonstrating robustness to selection-induced curvature. Data source: Czech Republic mortality and vaccination dataset processed into KCOR_CMR aggregated format (negative-control construction; see Appendix B.2)." title="" id="100" name="Picture"/>
+            <wp:docPr descr="7" title="" id="100" name="Picture"/>
             <a:graphic>
               <a:graphicData uri="http://schemas.openxmlformats.org/drawingml/2006/picture">
                 <pic:pic>
@@ -15710,7 +15513,7 @@
         <w:pStyle w:val="ImageCaption"/>
       </w:pPr>
       <w:r>
-        <w:t xml:space="preserve">Figure 7: Empirical negative control with approximately 20-year age difference between cohorts. Even under extreme composition differences, KCOR exhibits no systematic drift, demonstrating robustness to selection-induced curvature. Data source: Czech Republic mortality and vaccination dataset processed into KCOR_CMR aggregated format (negative-control construction; see Appendix B.2).</w:t>
+        <w:t xml:space="preserve">7</w:t>
       </w:r>
     </w:p>
     <w:bookmarkEnd w:id="102"/>
@@ -15719,7 +15522,7 @@
         <w:pStyle w:val="BodyText"/>
       </w:pPr>
       <w:r>
-        <w:t xml:space="preserve">Table  9 provides numeric summaries.</w:t>
+        <w:t xml:space="preserve">Table 9 provides numeric summaries.</w:t>
       </w:r>
     </w:p>
     <w:bookmarkStart w:id="103" w:name="tbl:neg_control_summary"/>
@@ -15728,19 +15531,7 @@
         <w:pStyle w:val="TableCaption"/>
       </w:pPr>
       <w:r>
-        <w:t xml:space="preserve">Table 9: Example end-of-window KCOR values from the empirical negative control (pooled/ASMR summaries), showing near-null behavior under large composition differences. (Source:</w:t>
-      </w:r>
-      <w:r>
-        <w:t xml:space="preserve"> </w:t>
-      </w:r>
-      <w:r>
-        <w:rPr>
-          <w:rStyle w:val="VerbatimChar"/>
-        </w:rPr>
-        <w:t xml:space="preserve">test/negative_control/out/KCOR_summary.log</w:t>
-      </w:r>
-      <w:r>
-        <w:t xml:space="preserve">)</w:t>
+        <w:t xml:space="preserve">9</w:t>
       </w:r>
     </w:p>
     <w:tbl>
@@ -15748,7 +15539,7 @@
         <w:tblStyle w:val="Table"/>
         <w:tblW w:type="auto" w:w="0"/>
         <w:tblLook w:firstRow="1" w:lastRow="0" w:firstColumn="0" w:lastColumn="0" w:noHBand="0" w:noVBand="0" w:val="0020"/>
-        <w:tblCaption w:val="Table 9: Example end-of-window KCOR values from the empirical negative control (pooled/ASMR summaries), showing near-null behavior under large composition differences. (Source: test/negative_control/out/KCOR_summary.log)"/>
+        <w:tblCaption w:val="9"/>
       </w:tblPr>
       <w:tblGrid>
         <w:gridCol w:w="1980"/>
@@ -16479,7 +16270,7 @@
         <w:pStyle w:val="BodyText"/>
       </w:pPr>
       <w:r>
-        <w:t xml:space="preserve">After gamma-frailty normalization (inversion), KCOR should deviate from 1 in the correct direction and with magnitude consistent with the injected effect (up to discretization and sampling noise). Figure  8 and Table  10 confirm this behavior.</w:t>
+        <w:t xml:space="preserve">After gamma-frailty normalization (inversion), KCOR should deviate from 1 in the correct direction and with magnitude consistent with the injected effect (up to discretization and sampling noise). Figure 8 and Table 10 confirm this behavior.</w:t>
       </w:r>
     </w:p>
     <w:bookmarkStart w:id="110" w:name="fig:pos_control_injected"/>
@@ -16492,7 +16283,7 @@
           <wp:inline>
             <wp:extent cx="5334000" cy="4253184"/>
             <wp:effectExtent b="0" l="0" r="0" t="0"/>
-            <wp:docPr descr="Figure 8: Positive control validation: KCOR correctly detects injected effects. Left panels show harm scenario (r=1.2), right panels show benefit scenario (r=0.8). Top row displays cohort hazard curves with effect window shaded. Bottom row shows KCOR(t) deviating from 1.0 in the expected direction during the effect window." title="" id="108" name="Picture"/>
+            <wp:docPr descr="8" title="" id="108" name="Picture"/>
             <a:graphic>
               <a:graphicData uri="http://schemas.openxmlformats.org/drawingml/2006/picture">
                 <pic:pic>
@@ -16535,7 +16326,7 @@
         <w:pStyle w:val="ImageCaption"/>
       </w:pPr>
       <w:r>
-        <w:t xml:space="preserve">Figure 8: Positive control validation: KCOR correctly detects injected effects. Left panels show harm scenario (r=1.2), right panels show benefit scenario (r=0.8). Top row displays cohort hazard curves with effect window shaded. Bottom row shows KCOR(t) deviating from 1.0 in the expected direction during the effect window.</w:t>
+        <w:t xml:space="preserve">8</w:t>
       </w:r>
     </w:p>
     <w:bookmarkEnd w:id="110"/>
@@ -16545,7 +16336,7 @@
         <w:pStyle w:val="TableCaption"/>
       </w:pPr>
       <w:r>
-        <w:t xml:space="preserve">Table 10: Positive control results comparing injected hazard multipliers to detected KCOR deviations. Both scenarios show KCOR deviating from 1.0 in the expected direction, validating that the estimator can detect true effects.</w:t>
+        <w:t xml:space="preserve">10</w:t>
       </w:r>
     </w:p>
     <w:tbl>
@@ -16554,7 +16345,7 @@
         <w:tblW w:type="pct" w:w="5000"/>
         <w:tblLayout w:type="fixed"/>
         <w:tblLook w:firstRow="1" w:lastRow="0" w:firstColumn="0" w:lastColumn="0" w:noHBand="0" w:noVBand="0" w:val="0020"/>
-        <w:tblCaption w:val="Table 10: Positive control results comparing injected hazard multipliers to detected KCOR deviations. Both scenarios show KCOR deviating from 1.0 in the expected direction, validating that the estimator can detect true effects."/>
+        <w:tblCaption w:val="10"/>
       </w:tblPr>
       <w:tblGrid>
         <w:gridCol w:w="1397"/>
@@ -16908,7 +16699,7 @@
         <w:pStyle w:val="FirstParagraph"/>
       </w:pPr>
       <w:r>
-        <w:t xml:space="preserve">Figure  9 summarizes KCOR stability across the parameter grid.</w:t>
+        <w:t xml:space="preserve">Figure 9 summarizes KCOR stability across the parameter grid.</w:t>
       </w:r>
     </w:p>
     <w:bookmarkStart w:id="116" w:name="fig:sensitivity_overview"/>
@@ -16921,7 +16712,7 @@
           <wp:inline>
             <wp:extent cx="5334000" cy="1571483"/>
             <wp:effectExtent b="0" l="0" r="0" t="0"/>
-            <wp:docPr descr="Figure 9: Sensitivity analysis summary showing KCOR values across parameter grid. Heatmaps display KCOR estimates for different combinations of baseline weeks (rows) and quiet-window start offsets (columns). Color scale centered at 1.0 shows stability of estimates across parameter choices, with values remaining close to 1.0 across the grid." title="" id="114" name="Picture"/>
+            <wp:docPr descr="9" title="" id="114" name="Picture"/>
             <a:graphic>
               <a:graphicData uri="http://schemas.openxmlformats.org/drawingml/2006/picture">
                 <pic:pic>
@@ -16964,7 +16755,7 @@
         <w:pStyle w:val="ImageCaption"/>
       </w:pPr>
       <w:r>
-        <w:t xml:space="preserve">Figure 9: Sensitivity analysis summary showing KCOR values across parameter grid. Heatmaps display KCOR estimates for different combinations of baseline weeks (rows) and quiet-window start offsets (columns). Color scale centered at 1.0 shows stability of estimates across parameter choices, with values remaining close to 1.0 across the grid.</w:t>
+        <w:t xml:space="preserve">9</w:t>
       </w:r>
     </w:p>
     <w:bookmarkEnd w:id="116"/>
@@ -17036,7 +16827,7 @@
         <w:t xml:space="preserve"> </w:t>
       </w:r>
       <w:r>
-        <w:t xml:space="preserve">is defined operationally as median KCOR(t) remaining within ±5% of unity over the diagnostic window (weeks 20–100), excluding early transients. See Figures  10 and  11 below.</w:t>
+        <w:t xml:space="preserve">is defined operationally as median KCOR(t) remaining within ±5% of unity over the diagnostic window (weeks 20–100), excluding early transients. See Figures 10 and 11 below.</w:t>
       </w:r>
     </w:p>
     <w:p>
@@ -17054,7 +16845,7 @@
         <w:br/>
       </w:r>
       <w:r>
-        <w:t xml:space="preserve">Figure  12 summarizes results from the S7 simulation, in which cohorts differ in frailty-driven depletion dynamics and a known treatment effect is introduced in a separate time window. Frailty parameters are estimated exclusively during a prespecified quiet window, and KCOR normalization is then applied to the full follow-up period.</w:t>
+        <w:t xml:space="preserve">Figure 12 summarizes results from the S7 simulation, in which cohorts differ in frailty-driven depletion dynamics and a known treatment effect is introduced in a separate time window. Frailty parameters are estimated exclusively during a prespecified quiet window, and KCOR normalization is then applied to the full follow-up period.</w:t>
       </w:r>
     </w:p>
     <w:p>
@@ -17093,7 +16884,7 @@
         <w:pStyle w:val="BodyText"/>
       </w:pPr>
       <w:r>
-        <w:t xml:space="preserve">Importantly, S7 also includes an intentional violation of temporal separability in which the treatment window overlaps the quiet window. In this overlap variant, KCOR trajectories no longer stabilize during the nominal quiet period, and fit diagnostics degrade (Figure  13), including increased cumulative-hazard fit error and reduced post-normalization linearity. In these cases, KCOR does not produce a spurious treatment signal; instead, diagnostics correctly indicate that the assumptions required for interpretable normalization are violated.</w:t>
+        <w:t xml:space="preserve">Importantly, S7 also includes an intentional violation of temporal separability in which the treatment window overlaps the quiet window. In this overlap variant, KCOR trajectories no longer stabilize during the nominal quiet period, and fit diagnostics degrade (Figure 13), including increased cumulative-hazard fit error and reduced post-normalization linearity. In these cases, KCOR does not produce a spurious treatment signal; instead, diagnostics correctly indicate that the assumptions required for interpretable normalization are violated.</w:t>
       </w:r>
     </w:p>
     <w:p>
@@ -17145,7 +16936,7 @@
           <wp:inline>
             <wp:extent cx="5334000" cy="4246345"/>
             <wp:effectExtent b="0" l="0" r="0" t="0"/>
-            <wp:docPr descr="Figure 10: Simulation grid overview: KCOR(t) trajectories across prespecified scenarios, including gamma-frailty null with strong selection, injected hazard increase and decrease, non-gamma frailty, quiet-window contamination, and sparse-event regimes. Under true null, KCOR remains near-flat at 1; injected effects are detected in the expected direction; adverse regimes are accompanied by degraded diagnostics and reduced interpretability." title="" id="119" name="Picture"/>
+            <wp:docPr descr="10" title="" id="119" name="Picture"/>
             <a:graphic>
               <a:graphicData uri="http://schemas.openxmlformats.org/drawingml/2006/picture">
                 <pic:pic>
@@ -17188,7 +16979,7 @@
         <w:pStyle w:val="ImageCaption"/>
       </w:pPr>
       <w:r>
-        <w:t xml:space="preserve">Figure 10: Simulation grid overview: KCOR(t) trajectories across prespecified scenarios, including gamma-frailty null with strong selection, injected hazard increase and decrease, non-gamma frailty, quiet-window contamination, and sparse-event regimes. Under true null, KCOR remains near-flat at 1; injected effects are detected in the expected direction; adverse regimes are accompanied by degraded diagnostics and reduced interpretability.</w:t>
+        <w:t xml:space="preserve">10</w:t>
       </w:r>
     </w:p>
     <w:bookmarkEnd w:id="121"/>
@@ -17202,7 +16993,7 @@
           <wp:inline>
             <wp:extent cx="5334000" cy="2491716"/>
             <wp:effectExtent b="0" l="0" r="0" t="0"/>
-            <wp:docPr descr="Figure 11: Simulation diagnostics across scenarios: (i) cumulative-hazard fit RMSE over the quiet window, (ii) fitted frailty variance estimates, and (iii) a post-normalization linearity metric for normalized cumulative hazards. Diagnostics identify regimes in which frailty normalization is well identified versus weakly identified." title="" id="123" name="Picture"/>
+            <wp:docPr descr="11" title="" id="123" name="Picture"/>
             <a:graphic>
               <a:graphicData uri="http://schemas.openxmlformats.org/drawingml/2006/picture">
                 <pic:pic>
@@ -17245,7 +17036,7 @@
         <w:pStyle w:val="ImageCaption"/>
       </w:pPr>
       <w:r>
-        <w:t xml:space="preserve">Figure 11: Simulation diagnostics across scenarios: (i) cumulative-hazard fit RMSE over the quiet window, (ii) fitted frailty variance estimates, and (iii) a post-normalization linearity metric for normalized cumulative hazards. Diagnostics identify regimes in which frailty normalization is well identified versus weakly identified.</w:t>
+        <w:t xml:space="preserve">11</w:t>
       </w:r>
     </w:p>
     <w:bookmarkEnd w:id="125"/>
@@ -17259,7 +17050,7 @@
           <wp:inline>
             <wp:extent cx="5334000" cy="1389920"/>
             <wp:effectExtent b="0" l="0" r="0" t="0"/>
-            <wp:docPr descr="Figure 12: S7 simulation results: KCOR(t) trajectories demonstrating temporal separability. Left panel shows harm scenario (r=1.2) with effect window (weeks 10-25) and quiet window (weeks 80-140) non-overlapping. Middle panel shows benefit scenario (r=0.8). Right panel shows overlap variant where effect window intersects quiet window, demonstrating diagnostic degradation. KCOR remains approximately flat during the quiet window and deviates only during the effect window when temporal separability holds. The overlap variant is included to demonstrate failure-mode behavior and should not be interpreted as a valid application regime for KCOR." title="" id="127" name="Picture"/>
+            <wp:docPr descr="12" title="" id="127" name="Picture"/>
             <a:graphic>
               <a:graphicData uri="http://schemas.openxmlformats.org/drawingml/2006/picture">
                 <pic:pic>
@@ -17302,7 +17093,7 @@
         <w:pStyle w:val="ImageCaption"/>
       </w:pPr>
       <w:r>
-        <w:t xml:space="preserve">Figure 12: S7 simulation results: KCOR(t) trajectories demonstrating temporal separability. Left panel shows harm scenario (r=1.2) with effect window (weeks 10-25) and quiet window (weeks 80-140) non-overlapping. Middle panel shows benefit scenario (r=0.8). Right panel shows overlap variant where effect window intersects quiet window, demonstrating diagnostic degradation. KCOR remains approximately flat during the quiet window and deviates only during the effect window when temporal separability holds. The overlap variant is included to demonstrate failure-mode behavior and should not be interpreted as a valid application regime for KCOR.</w:t>
+        <w:t xml:space="preserve">12</w:t>
       </w:r>
     </w:p>
     <w:bookmarkEnd w:id="129"/>
@@ -17316,7 +17107,7 @@
           <wp:inline>
             <wp:extent cx="5334000" cy="4432289"/>
             <wp:effectExtent b="0" l="0" r="0" t="0"/>
-            <wp:docPr descr="Figure 13: S7 simulation diagnostics: Fitted frailty variance parameters (\theta_0, \theta_1), fit quality (RMSE), and convergence status across S7 scenarios. The overlap variant shows degraded fit quality, correctly signaling violation of temporal separability assumptions." title="" id="131" name="Picture"/>
+            <wp:docPr descr="13" title="" id="131" name="Picture"/>
             <a:graphic>
               <a:graphicData uri="http://schemas.openxmlformats.org/drawingml/2006/picture">
                 <pic:pic>
@@ -17359,44 +17150,7 @@
         <w:pStyle w:val="ImageCaption"/>
       </w:pPr>
       <w:r>
-        <w:t xml:space="preserve">Figure 13: S7 simulation diagnostics: Fitted frailty variance parameters (</w:t>
-      </w:r>
-      <m:oMath>
-        <m:sSub>
-          <m:e>
-            <m:r>
-              <m:t>θ</m:t>
-            </m:r>
-          </m:e>
-          <m:sub>
-            <m:r>
-              <m:t>0</m:t>
-            </m:r>
-          </m:sub>
-        </m:sSub>
-      </m:oMath>
-      <w:r>
-        <w:t xml:space="preserve">,</w:t>
-      </w:r>
-      <w:r>
-        <w:t xml:space="preserve"> </w:t>
-      </w:r>
-      <m:oMath>
-        <m:sSub>
-          <m:e>
-            <m:r>
-              <m:t>θ</m:t>
-            </m:r>
-          </m:e>
-          <m:sub>
-            <m:r>
-              <m:t>1</m:t>
-            </m:r>
-          </m:sub>
-        </m:sSub>
-      </m:oMath>
-      <w:r>
-        <w:t xml:space="preserve">), fit quality (RMSE), and convergence status across S7 scenarios. The overlap variant shows degraded fit quality, correctly signaling violation of temporal separability assumptions.</w:t>
+        <w:t xml:space="preserve">13</w:t>
       </w:r>
     </w:p>
     <w:bookmarkEnd w:id="133"/>
@@ -18805,7 +18559,7 @@
         <w:pStyle w:val="FirstParagraph"/>
       </w:pPr>
       <w:r>
-        <w:t xml:space="preserve">Not applicable. This is a methods-only manuscript. The primary validation results use synthetic data. Empirical negative-control figures (Figures  6 and  7) use aggregated cohort summaries derived from Czech Republic administrative data; no record-level data are shared in this manuscript.</w:t>
+        <w:t xml:space="preserve">Not applicable. This is a methods-only manuscript. The primary validation results use synthetic data. Empirical negative-control figures (Figures 6 and 7) use aggregated cohort summaries derived from Czech Republic administrative data; no record-level data are shared in this manuscript.</w:t>
       </w:r>
       <w:r>
         <w:rPr>
@@ -21116,7 +20870,7 @@
         <w:pStyle w:val="FirstParagraph"/>
       </w:pPr>
       <w:r>
-        <w:t xml:space="preserve">This is the gamma-frailty identity (Equation eq. 5 in the main text).</w:t>
+        <w:t xml:space="preserve">This is the gamma-frailty identity (see Equation (5) in the main text).</w:t>
       </w:r>
     </w:p>
     <w:bookmarkEnd w:id="169"/>
@@ -22349,7 +22103,7 @@
         <w:pStyle w:val="FirstParagraph"/>
       </w:pPr>
       <w:r>
-        <w:t xml:space="preserve">The synthetic negative control (Figure  5) is generated using:</w:t>
+        <w:t xml:space="preserve">The synthetic negative control (Figure 5) is generated using:</w:t>
       </w:r>
     </w:p>
     <w:p>
@@ -22589,7 +22343,7 @@
         <w:pStyle w:val="FirstParagraph"/>
       </w:pPr>
       <w:r>
-        <w:t xml:space="preserve">The empirical negative control (Figures  6 and  7) is generated using:</w:t>
+        <w:t xml:space="preserve">The empirical negative control (Figures 6 and 7) is generated using:</w:t>
       </w:r>
     </w:p>
     <w:p>
@@ -22774,7 +22528,7 @@
         <w:pStyle w:val="FirstParagraph"/>
       </w:pPr>
       <w:r>
-        <w:t xml:space="preserve">The positive control (Figure  8 and Table  10) is generated using:</w:t>
+        <w:t xml:space="preserve">The positive control (Figure 8 and Table 10) is generated using:</w:t>
       </w:r>
     </w:p>
     <w:p>
@@ -23097,7 +22851,7 @@
         <w:pStyle w:val="FirstParagraph"/>
       </w:pPr>
       <w:r>
-        <w:t xml:space="preserve">The sensitivity analysis (Figure  9) varies:</w:t>
+        <w:t xml:space="preserve">The sensitivity analysis (Figure 9) varies:</w:t>
       </w:r>
     </w:p>
     <w:p>
@@ -24694,7 +24448,7 @@
         <w:rPr>
           <w:rStyle w:val="VerbatimChar"/>
         </w:rPr>
-        <w:t xml:space="preserve">KCOR6_FIT,EnrollmentDate=2021_24,YoB=1950,Dose=0,</w:t>
+        <w:t xml:space="preserve">KCOR_FIT,EnrollmentDate=2021_24,YoB=1950,Dose=0,</w:t>
       </w:r>
       <w:r>
         <w:br/>
@@ -25166,7 +24920,7 @@
         <w:pStyle w:val="FirstParagraph"/>
       </w:pPr>
       <w:r>
-        <w:t xml:space="preserve">The sensitivity analysis (§3.3 and Figure  9) provides a systematic assessment of parameter stability.</w:t>
+        <w:t xml:space="preserve">The sensitivity analysis (§3.3 and Figure 9) provides a systematic assessment of parameter stability.</w:t>
       </w:r>
     </w:p>
     <w:bookmarkEnd w:id="189"/>

</xml_diff>

<commit_message>
passes all the AI checks!!! woo hoo!
</commit_message>
<xml_diff>
--- a/documentation/preprint/paper.docx
+++ b/documentation/preprint/paper.docx
@@ -575,7 +575,7 @@
         <w:t xml:space="preserve">‘frailty’</w:t>
       </w:r>
       <w:r>
-        <w:t xml:space="preserve">) and depletion of susceptibles, in which population-level hazards can decelerate over time even when individual hazards are simple. The gamma frailty model is widely used because its Laplace transform yields a closed-form relationship between baseline and observed survival/cumulative hazard, enabling tractable inference and interpretation</w:t>
+        <w:t xml:space="preserve">) and depletion of susceptibles, in which population-level hazards can decelerate over time even when individual hazards are simple. The gamma frailty model is widely used because its Laplace transform yields a closed-form relationship between baseline and observed survival/cumulative hazard, enabling tractable inference and interpretation.</w:t>
       </w:r>
       <w:r>
         <w:rPr>
@@ -583,16 +583,13 @@
         </w:rPr>
         <w:t xml:space="preserve">1</w:t>
       </w:r>
-      <w:r>
-        <w:t xml:space="preserve">.</w:t>
-      </w:r>
     </w:p>
     <w:p>
       <w:pPr>
         <w:pStyle w:val="BodyText"/>
       </w:pPr>
       <w:r>
-        <w:t xml:space="preserve">A separate literature emphasizes that observational estimates of vaccine effectiveness can remain confounded despite extensive matching and adjustment, often revealed by negative control outcomes and time-varying non-COVID mortality differences</w:t>
+        <w:t xml:space="preserve">A separate literature emphasizes that observational estimates of vaccine effectiveness can remain confounded despite extensive matching and adjustment, often revealed by negative control outcomes and time-varying non-COVID mortality differences.</w:t>
       </w:r>
       <w:r>
         <w:rPr>
@@ -601,7 +598,10 @@
         <w:t xml:space="preserve">2,3</w:t>
       </w:r>
       <w:r>
-        <w:t xml:space="preserve">. KCOR is complementary: rather than using negative controls only to detect confounding, it targets a specific confounding geometry—selection-induced depletion curvature—and then requires controls and simulations to validate that the intended curvature component has been removed.</w:t>
+        <w:t xml:space="preserve"> </w:t>
+      </w:r>
+      <w:r>
+        <w:t xml:space="preserve">KCOR is complementary: rather than using negative controls only to detect confounding, it targets a specific confounding geometry—selection-induced depletion curvature—and then requires controls and simulations to validate that the intended curvature component has been removed.</w:t>
       </w:r>
     </w:p>
     <w:p>
@@ -3370,6 +3370,14 @@
         <w:t xml:space="preserve">. Failure of any assumption limits interpretability and is explicitly signaled by KCOR’s diagnostic outputs (Appendix D). Sanity checks on frailty estimates—including magnitude, stability, and coherence with observed cumulative-hazard curvature—are treated diagnostically rather than as assumptions (Appendix D; see also diagnostic coherence in §2.1.2). KCOR does not assume causal separability of selection and treatment effects; rather, it identifies cumulative outcome differences under explicit normalization of selection-induced depletion, making departures from the null of no net harm or benefit interpretable when diagnostic and interpretability conditions are satisfied.</w:t>
       </w:r>
     </w:p>
+    <w:p>
+      <w:pPr>
+        <w:pStyle w:val="BodyText"/>
+      </w:pPr>
+      <w:r>
+        <w:t xml:space="preserve">KCOR is designed for settings in which selection-induced depletion of susceptibles is the dominant source of non-proportionality in cohort hazards; regimes in which timing misalignment or denominator redefinition dominate are typically identifiable through early instability, lack of a valid quiet window, or failure of post-normalization linearity and therefore fall outside the intended scope of the method.</w:t>
+      </w:r>
+    </w:p>
     <w:bookmarkEnd w:id="25"/>
     <w:bookmarkStart w:id="26" w:name="Xb392e4b688f4a0f1d9b42015876f69bb1b92dbe"/>
     <w:p>
@@ -4934,7 +4942,7 @@
         <w:pStyle w:val="FirstParagraph"/>
       </w:pPr>
       <w:r>
-        <w:t xml:space="preserve">Gamma frailty is used not as a claim of biological truth, but as a mathematically minimal and widely used model for unobserved heterogeneity whose Laplace transform yields a closed-form relationship between observed and baseline cumulative hazards</w:t>
+        <w:t xml:space="preserve">Gamma frailty is used not as a claim of biological truth, but as a mathematically minimal and widely used model for unobserved heterogeneity whose Laplace transform yields a closed-form relationship between observed and baseline cumulative hazards.</w:t>
       </w:r>
       <w:r>
         <w:rPr>
@@ -4943,7 +4951,10 @@
         <w:t xml:space="preserve">1</w:t>
       </w:r>
       <w:r>
-        <w:t xml:space="preserve">. In KCOR, gamma frailty therefore serves as a</w:t>
+        <w:t xml:space="preserve"> </w:t>
+      </w:r>
+      <w:r>
+        <w:t xml:space="preserve">In KCOR, gamma frailty therefore serves as a</w:t>
       </w:r>
       <w:r>
         <w:t xml:space="preserve"> </w:t>
@@ -11374,7 +11385,15 @@
         <w:pStyle w:val="FirstParagraph"/>
       </w:pPr>
       <w:r>
-        <w:t xml:space="preserve">Cox proportional hazards models estimate instantaneous hazard under the assumption of time-invariant hazard ratios. In observational cohorts with selective uptake and frailty heterogeneity, this assumption is structurally violated, leading to time-varying hazard ratios and cumulative hazard trajectories inconsistent with observed data. Cox estimates are therefore presented here solely for diagnostic illustration to demonstrate assumption failure, not as a competing causal estimator.</w:t>
+        <w:t xml:space="preserve">Cox proportional hazards models estimate an instantaneous hazard ratio under the assumption that hazards differ by a time-invariant multiplicative factor. Under selective uptake with latent frailty heterogeneity, this assumption is typically violated, yielding time-varying hazard ratios induced purely by depletion dynamics. Accordingly, Cox results are presented here only as a diagnostic demonstration of assumption failure, not as a competing causal estimator.</w:t>
+      </w:r>
+    </w:p>
+    <w:p>
+      <w:pPr>
+        <w:pStyle w:val="BodyText"/>
+      </w:pPr>
+      <w:r>
+        <w:t xml:space="preserve">Conceptually, Cox regression estimates a treatment effect by fitting a hazard model to the observed data and reading the effect from the fitted coefficients, whereas KCOR uses a parametric model only to adjust the observed data for selection-induced depletion and then computes cohort contrasts directly from the adjusted cumulative hazards themselves.</w:t>
       </w:r>
     </w:p>
     <w:bookmarkStart w:id="81" w:name="X3af45993d90b0829bcc5fa36f447ebd1f6c3bc8"/>
@@ -11391,7 +11410,7 @@
         <w:pStyle w:val="FirstParagraph"/>
       </w:pPr>
       <w:r>
-        <w:t xml:space="preserve">To illustrate the behavior of Cox proportional hazards regression in the presence of selection-induced depletion, we conducted a controlled synthetic experiment in which the</w:t>
+        <w:t xml:space="preserve">We conducted a controlled synthetic experiment in which the</w:t>
       </w:r>
       <w:r>
         <w:t xml:space="preserve"> </w:t>
@@ -11404,7 +11423,7 @@
         <w:t xml:space="preserve">true causal effect is known to be zero by construction</w:t>
       </w:r>
       <w:r>
-        <w:t xml:space="preserve">. This demonstration isolates the effect of latent frailty heterogeneity on standard Cox estimates and contrasts it with KCOR under identical conditions.</w:t>
+        <w:t xml:space="preserve">, isolating latent frailty heterogeneity as the sole driver of depletion-induced non-proportional hazards. Cox and KCOR were applied to the same simulated datasets under identical information constraints.</w:t>
       </w:r>
     </w:p>
     <w:p>
@@ -11424,7 +11443,7 @@
         <w:pStyle w:val="BodyText"/>
       </w:pPr>
       <w:r>
-        <w:t xml:space="preserve">We simulated two cohorts of equal size exposed to the same baseline hazard function over time. Individual event times were generated from a shared baseline hazard</w:t>
+        <w:t xml:space="preserve">Two cohorts of equal size were simulated under the same baseline hazard</w:t>
       </w:r>
       <w:r>
         <w:t xml:space="preserve"> </w:t>
@@ -11459,7 +11478,10 @@
         </m:r>
       </m:oMath>
       <w:r>
-        <w:t xml:space="preserve">, optionally Gompertz or constant, multiplied by an individual-specific frailty term</w:t>
+        <w:t xml:space="preserve"> </w:t>
+      </w:r>
+      <w:r>
+        <w:t xml:space="preserve">over time (constant or Gompertz). Individual hazards were generated as</w:t>
       </w:r>
       <w:r>
         <w:t xml:space="preserve"> </w:t>
@@ -11468,9 +11490,39 @@
         <m:r>
           <m:t>z</m:t>
         </m:r>
+        <m:r>
+          <m:t> </m:t>
+        </m:r>
+        <m:sSub>
+          <m:e>
+            <m:r>
+              <m:t>h</m:t>
+            </m:r>
+          </m:e>
+          <m:sub>
+            <m:r>
+              <m:t>0</m:t>
+            </m:r>
+          </m:sub>
+        </m:sSub>
+        <m:r>
+          <m:rPr>
+            <m:sty m:val="p"/>
+          </m:rPr>
+          <m:t>(</m:t>
+        </m:r>
+        <m:r>
+          <m:t>t</m:t>
+        </m:r>
+        <m:r>
+          <m:rPr>
+            <m:sty m:val="p"/>
+          </m:rPr>
+          <m:t>)</m:t>
+        </m:r>
       </m:oMath>
       <w:r>
-        <w:t xml:space="preserve">, where</w:t>
+        <w:t xml:space="preserve">, with frailty</w:t>
       </w:r>
     </w:p>
     <w:p>
@@ -11758,7 +11810,7 @@
           <w:b/>
           <w:bCs/>
         </w:rPr>
-        <w:t xml:space="preserve">Cox regression analysis.</w:t>
+        <w:t xml:space="preserve">Cox analysis.</w:t>
       </w:r>
     </w:p>
     <w:p>
@@ -11778,7 +11830,7 @@
         <w:t xml:space="preserve">PHReg</w:t>
       </w:r>
       <w:r>
-        <w:t xml:space="preserve">), with cohort membership as the sole covariate. No time-varying covariates or interactions were included. The resulting hazard ratio estimates and confidence intervals therefore reflect</w:t>
+        <w:t xml:space="preserve">), with cohort membership as the sole covariate (no time-varying covariates or interactions). The resulting hazard ratio estimates and confidence intervals therefore reflect</w:t>
       </w:r>
       <w:r>
         <w:t xml:space="preserve"> </w:t>
@@ -11847,7 +11899,47 @@
         <w:t xml:space="preserve"> </w:t>
       </w:r>
       <w:r>
-        <w:t xml:space="preserve">were estimated nonparametrically using the Nelson–Aalen estimator, then mapped to depletion-neutralized baseline cumulative hazards via the gamma-frailty inversion prior to computing KCOR(t). Although the data-generating process specifies individual hazards, cumulative hazards were estimated from simulated event-time data using Nelson–Aalen to mirror the information available to analysts in observational registry studies, rather than exploiting simulator-only knowledge. Frailty parameters were estimated during a prespecified quiet window, followed by cumulative-hazard normalization and computation of KCOR(t). Post-normalization slope and asymptotic KCOR values were examined to assess departure from the null.</w:t>
+        <w:t xml:space="preserve">were estimated nonparametrically using the Nelson–Aalen estimator, then mapped to depletion-neutralized baseline cumulative hazards via the gamma-frailty inversion prior to computing KCOR</w:t>
+      </w:r>
+      <m:oMath>
+        <m:r>
+          <m:rPr>
+            <m:sty m:val="p"/>
+          </m:rPr>
+          <m:t>(</m:t>
+        </m:r>
+        <m:r>
+          <m:t>t</m:t>
+        </m:r>
+        <m:r>
+          <m:rPr>
+            <m:sty m:val="p"/>
+          </m:rPr>
+          <m:t>)</m:t>
+        </m:r>
+      </m:oMath>
+      <w:r>
+        <w:t xml:space="preserve">. Although the data-generating process specifies individual hazards, cumulative hazards were estimated from simulated event-time data using Nelson–Aalen to mirror the information available in observational registry studies, rather than exploiting simulator-only knowledge. Frailty parameters were estimated during a prespecified quiet window, followed by cumulative-hazard normalization and computation of KCOR</w:t>
+      </w:r>
+      <m:oMath>
+        <m:r>
+          <m:rPr>
+            <m:sty m:val="p"/>
+          </m:rPr>
+          <m:t>(</m:t>
+        </m:r>
+        <m:r>
+          <m:t>t</m:t>
+        </m:r>
+        <m:r>
+          <m:rPr>
+            <m:sty m:val="p"/>
+          </m:rPr>
+          <m:t>)</m:t>
+        </m:r>
+      </m:oMath>
+      <w:r>
+        <w:t xml:space="preserve">. Post-normalization slope and asymptotic KCOR values were examined to assess departure from the null.</w:t>
       </w:r>
     </w:p>
     <w:p>
@@ -11980,7 +12072,7 @@
         </m:r>
       </m:oMath>
       <w:r>
-        <w:t xml:space="preserve">, Cox regression produced progressively larger apparent deviations from a hazard ratio of 1, despite the absence of any causal effect. The direction and magnitude of the apparent effect depended on the follow-up horizon and degree of frailty heterogeneity. In contrast, KCOR trajectories remained stable and centered near unity, with post-normalization slopes approximately zero across all simulated conditions.</w:t>
+        <w:t xml:space="preserve">, Cox regression produced progressively larger apparent deviations from a hazard ratio of 1. The direction and magnitude of the apparent effect depended on the follow-up horizon and degree of frailty heterogeneity. In contrast, KCOR trajectories remained stable and centered near unity, with post-normalization slopes approximately zero across all simulated conditions.</w:t>
       </w:r>
     </w:p>
     <w:p>
@@ -12001,7 +12093,7 @@
         <w:t xml:space="preserve">frailty heterogeneity alone is sufficient to induce spurious hazard ratios in Cox regression</w:t>
       </w:r>
       <w:r>
-        <w:t xml:space="preserve">, even when no treatment effect exists, while KCOR correctly returns a null result under the same conditions.</w:t>
+        <w:t xml:space="preserve">, while KCOR correctly returns a null result under the same conditions.</w:t>
       </w:r>
     </w:p>
     <w:bookmarkStart w:id="72" w:name="tbl:cox_bias_demo"/>
@@ -13180,6 +13272,14 @@
       </m:oMath>
       <w:r>
         <w:t xml:space="preserve">), with the magnitude and direction of the apparent effect depending on follow-up horizon, not any causal signal. KCOR, by explicitly normalizing depletion geometry in cumulative-hazard space, correctly returns a null result under the same conditions, remaining centered near unity with negligible post-normalization slope across all frailty variance values. This controlled example motivates the use of KCOR for retrospective vaccine studies, where frailty heterogeneity and non-proportional hazards are expected to be substantial.</w:t>
+      </w:r>
+    </w:p>
+    <w:p>
+      <w:pPr>
+        <w:pStyle w:val="BodyText"/>
+      </w:pPr>
+      <w:r>
+        <w:t xml:space="preserve">This synthetic null isolates depletion-driven non-proportionality as a sufficient cause of strongly non-null Cox estimates, motivating cumulative-hazard–based normalization when selection-induced curvature is present.</w:t>
       </w:r>
     </w:p>
     <w:bookmarkEnd w:id="81"/>

</xml_diff>

<commit_message>
fixed table and figure formatting and captions
</commit_message>
<xml_diff>
--- a/documentation/preprint/paper.docx
+++ b/documentation/preprint/paper.docx
@@ -760,7 +760,7 @@
         <w:pStyle w:val="TableCaption"/>
       </w:pPr>
       <w:r>
-        <w:t xml:space="preserve">1</w:t>
+        <w:t xml:space="preserve">Table 1. Summary of two large matched observational studies showing residual confounding / HVE despite meticulous matching.</w:t>
       </w:r>
     </w:p>
     <w:tbl>
@@ -769,7 +769,7 @@
         <w:tblW w:type="pct" w:w="5000"/>
         <w:tblLayout w:type="fixed"/>
         <w:tblLook w:firstRow="1" w:lastRow="0" w:firstColumn="0" w:lastColumn="0" w:noHBand="0" w:noVBand="0" w:val="0020"/>
-        <w:tblCaption w:val="1"/>
+        <w:tblCaption w:val="Table 1. Summary of two large matched observational studies showing residual confounding / HVE despite meticulous matching."/>
       </w:tblPr>
       <w:tblGrid>
         <w:gridCol w:w="1584"/>
@@ -1004,7 +1004,7 @@
         <w:pStyle w:val="TableCaption"/>
       </w:pPr>
       <w:r>
-        <w:t xml:space="preserve">2</w:t>
+        <w:t xml:space="preserve">Table 2. Comparison of Cox proportional hazards, Cox with frailty, and KCOR across key methodological dimensions.</w:t>
       </w:r>
     </w:p>
     <w:tbl>
@@ -1013,7 +1013,7 @@
         <w:tblW w:type="pct" w:w="5000"/>
         <w:tblLayout w:type="fixed"/>
         <w:tblLook w:firstRow="1" w:lastRow="0" w:firstColumn="0" w:lastColumn="0" w:noHBand="0" w:noVBand="0" w:val="0020"/>
-        <w:tblCaption w:val="2"/>
+        <w:tblCaption w:val="Table 2. Comparison of Cox proportional hazards, Cox with frailty, and KCOR across key methodological dimensions."/>
       </w:tblPr>
       <w:tblGrid>
         <w:gridCol w:w="3186"/>
@@ -1401,7 +1401,7 @@
         <w:pStyle w:val="TableCaption"/>
       </w:pPr>
       <w:r>
-        <w:t xml:space="preserve">3</w:t>
+        <w:t xml:space="preserve">Table 3. Positioning KCOR among retrospective methods.</w:t>
       </w:r>
     </w:p>
     <w:tbl>
@@ -1410,7 +1410,7 @@
         <w:tblW w:type="pct" w:w="5000"/>
         <w:tblLayout w:type="fixed"/>
         <w:tblLook w:firstRow="1" w:lastRow="0" w:firstColumn="0" w:lastColumn="0" w:noHBand="0" w:noVBand="0" w:val="0020"/>
-        <w:tblCaption w:val="3"/>
+        <w:tblCaption w:val="Table 3. Positioning KCOR among retrospective methods."/>
       </w:tblPr>
       <w:tblGrid>
         <w:gridCol w:w="1485"/>
@@ -2649,7 +2649,7 @@
         <w:pStyle w:val="TableCaption"/>
       </w:pPr>
       <w:r>
-        <w:t xml:space="preserve">4</w:t>
+        <w:t xml:space="preserve">Table 4. Notation used throughout the Methods section. θ_d denotes the cohort-specific depletion (frailty variance) parameter governing curvature in the observed cumulative hazard.</w:t>
       </w:r>
     </w:p>
     <w:tbl>
@@ -2658,7 +2658,7 @@
         <w:tblW w:type="pct" w:w="5000"/>
         <w:tblLayout w:type="fixed"/>
         <w:tblLook w:firstRow="1" w:lastRow="0" w:firstColumn="0" w:lastColumn="0" w:noHBand="0" w:noVBand="0" w:val="0020"/>
-        <w:tblCaption w:val="4"/>
+        <w:tblCaption w:val="Table 4. Notation used throughout the Methods section. θ_d denotes the cohort-specific depletion (frailty variance) parameter governing curvature in the observed cumulative hazard."/>
       </w:tblPr>
       <w:tblGrid>
         <w:gridCol w:w="3960"/>
@@ -5817,7 +5817,7 @@
           <wp:inline>
             <wp:extent cx="5334000" cy="1417316"/>
             <wp:effectExtent b="0" l="0" r="0" t="0"/>
-            <wp:docPr descr="1" title="" id="44" name="Picture"/>
+            <wp:docPr descr="Figure 1. Three-panel schematic illustrating the KCOR normalization logic. Left: individual hazards differ only by multiplicative frailty z, with no treatment effect. Middle: aggregation over heterogeneous frailty induces cohort-level curvature in observed cumulative hazards H^{\mathrm{obs}}(t) despite identical baseline hazards. Right: inversion of the gamma-frailty identity recovers aligned baseline cumulative hazards H_0(t), demonstrating depletion-neutralization. This figure is schematic and intended for conceptual illustration; it does not represent empirical data." title="" id="44" name="Picture"/>
             <a:graphic>
               <a:graphicData uri="http://schemas.openxmlformats.org/drawingml/2006/picture">
                 <pic:pic>
@@ -5860,7 +5860,106 @@
         <w:pStyle w:val="ImageCaption"/>
       </w:pPr>
       <w:r>
-        <w:t xml:space="preserve">1</w:t>
+        <w:t xml:space="preserve">Figure 1. Three-panel schematic illustrating the KCOR normalization logic. Left: individual hazards differ only by multiplicative frailty</w:t>
+      </w:r>
+      <w:r>
+        <w:t xml:space="preserve"> </w:t>
+      </w:r>
+      <m:oMath>
+        <m:r>
+          <m:t>z</m:t>
+        </m:r>
+      </m:oMath>
+      <w:r>
+        <w:t xml:space="preserve">, with no treatment effect. Middle: aggregation over heterogeneous frailty induces cohort-level curvature in observed cumulative hazards</w:t>
+      </w:r>
+      <w:r>
+        <w:t xml:space="preserve"> </w:t>
+      </w:r>
+      <m:oMath>
+        <m:sSup>
+          <m:e>
+            <m:r>
+              <m:t>H</m:t>
+            </m:r>
+          </m:e>
+          <m:sup>
+            <m:r>
+              <m:rPr>
+                <m:sty m:val="p"/>
+              </m:rPr>
+              <m:t>o</m:t>
+            </m:r>
+            <m:r>
+              <m:rPr>
+                <m:sty m:val="p"/>
+              </m:rPr>
+              <m:t>b</m:t>
+            </m:r>
+            <m:r>
+              <m:rPr>
+                <m:sty m:val="p"/>
+              </m:rPr>
+              <m:t>s</m:t>
+            </m:r>
+          </m:sup>
+        </m:sSup>
+        <m:r>
+          <m:rPr>
+            <m:sty m:val="p"/>
+          </m:rPr>
+          <m:t>(</m:t>
+        </m:r>
+        <m:r>
+          <m:t>t</m:t>
+        </m:r>
+        <m:r>
+          <m:rPr>
+            <m:sty m:val="p"/>
+          </m:rPr>
+          <m:t>)</m:t>
+        </m:r>
+      </m:oMath>
+      <w:r>
+        <w:t xml:space="preserve"> </w:t>
+      </w:r>
+      <w:r>
+        <w:t xml:space="preserve">despite identical baseline hazards. Right: inversion of the gamma-frailty identity recovers aligned baseline cumulative hazards</w:t>
+      </w:r>
+      <w:r>
+        <w:t xml:space="preserve"> </w:t>
+      </w:r>
+      <m:oMath>
+        <m:sSub>
+          <m:e>
+            <m:r>
+              <m:t>H</m:t>
+            </m:r>
+          </m:e>
+          <m:sub>
+            <m:r>
+              <m:t>0</m:t>
+            </m:r>
+          </m:sub>
+        </m:sSub>
+        <m:r>
+          <m:rPr>
+            <m:sty m:val="p"/>
+          </m:rPr>
+          <m:t>(</m:t>
+        </m:r>
+        <m:r>
+          <m:t>t</m:t>
+        </m:r>
+        <m:r>
+          <m:rPr>
+            <m:sty m:val="p"/>
+          </m:rPr>
+          <m:t>)</m:t>
+        </m:r>
+      </m:oMath>
+      <w:r>
+        <w:t xml:space="preserve">, demonstrating depletion-neutralization. This figure is schematic and intended for conceptual illustration; it does not represent empirical data.</w:t>
       </w:r>
     </w:p>
     <w:bookmarkEnd w:id="46"/>
@@ -10599,7 +10698,7 @@
         <w:pStyle w:val="TableCaption"/>
       </w:pPr>
       <w:r>
-        <w:t xml:space="preserve">5</w:t>
+        <w:t xml:space="preserve">Table 5. Step-by-step KCOR algorithm (high-level), with recommended prespecification and diagnostics.</w:t>
       </w:r>
     </w:p>
     <w:tbl>
@@ -10608,7 +10707,7 @@
         <w:tblW w:type="pct" w:w="5000"/>
         <w:tblLayout w:type="fixed"/>
         <w:tblLook w:firstRow="1" w:lastRow="0" w:firstColumn="0" w:lastColumn="0" w:noHBand="0" w:noVBand="0" w:val="0020"/>
-        <w:tblCaption w:val="5"/>
+        <w:tblCaption w:val="Table 5. Step-by-step KCOR algorithm (high-level), with recommended prespecification and diagnostics."/>
       </w:tblPr>
       <w:tblGrid>
         <w:gridCol w:w="1584"/>
@@ -11533,7 +11632,7 @@
           <wp:inline>
             <wp:extent cx="5334000" cy="4287328"/>
             <wp:effectExtent b="0" l="0" r="0" t="0"/>
-            <wp:docPr descr="2" title="" id="68" name="Picture"/>
+            <wp:docPr descr="Figure 2. KCOR as an integrated depletion-neutralized comparison system. The KCOR pipeline operates as a single, end-to-end system. Observed cohort cumulative hazards are first mapped into depletion-neutralized hazard space via gamma-frailty inversion. This normalization step alone does not constitute inference. The KCOR estimator then compares normalized cumulative hazards via a cumulative ratio, which is the estimand that determines whether one cohort experienced higher or lower cumulative event risk than another under the stated assumptions. Diagnostic checks shown alongside the workflow indicate when depletion-neutralization is valid and when results should be interpreted cautiously." title="" id="68" name="Picture"/>
             <a:graphic>
               <a:graphicData uri="http://schemas.openxmlformats.org/drawingml/2006/picture">
                 <pic:pic>
@@ -11576,7 +11675,7 @@
         <w:pStyle w:val="ImageCaption"/>
       </w:pPr>
       <w:r>
-        <w:t xml:space="preserve">2</w:t>
+        <w:t xml:space="preserve">Figure 2. KCOR as an integrated depletion-neutralized comparison system. The KCOR pipeline operates as a single, end-to-end system. Observed cohort cumulative hazards are first mapped into depletion-neutralized hazard space via gamma-frailty inversion. This normalization step alone does not constitute inference. The KCOR estimator then compares normalized cumulative hazards via a cumulative ratio, which is the estimand that determines whether one cohort experienced higher or lower cumulative event risk than another under the stated assumptions. Diagnostic checks shown alongside the workflow indicate when depletion-neutralization is valid and when results should be interpreted cautiously.</w:t>
       </w:r>
     </w:p>
     <w:bookmarkEnd w:id="70"/>
@@ -12312,7 +12411,56 @@
         <w:pStyle w:val="TableCaption"/>
       </w:pPr>
       <w:r>
-        <w:t xml:space="preserve">6</w:t>
+        <w:t xml:space="preserve">Table 6. Cox vs KCOR under a synthetic null with increasing frailty heterogeneity. Two cohorts are simulated with identical baseline hazards and no treatment effect</w:t>
+      </w:r>
+      <w:r>
+        <w:t xml:space="preserve"> </w:t>
+      </w:r>
+      <w:r>
+        <w:rPr>
+          <w:i/>
+          <w:iCs/>
+        </w:rPr>
+        <w:t xml:space="preserve">(null by construction)</w:t>
+      </w:r>
+      <w:r>
+        <w:t xml:space="preserve">; cohorts differ only in gamma frailty variance (</w:t>
+      </w:r>
+      <m:oMath>
+        <m:r>
+          <m:t>θ</m:t>
+        </m:r>
+      </m:oMath>
+      <w:r>
+        <w:t xml:space="preserve">). Despite the true hazard ratio being 1 by construction, Cox regression produces increasingly non-null hazard ratios as</w:t>
+      </w:r>
+      <w:r>
+        <w:t xml:space="preserve"> </w:t>
+      </w:r>
+      <m:oMath>
+        <m:r>
+          <m:t>θ</m:t>
+        </m:r>
+      </m:oMath>
+      <w:r>
+        <w:t xml:space="preserve"> </w:t>
+      </w:r>
+      <w:r>
+        <w:t xml:space="preserve">increases, reflecting depletion-induced non-proportional hazards. KCOR remains centered near unity with negligible post-normalization slope across</w:t>
+      </w:r>
+      <w:r>
+        <w:t xml:space="preserve"> </w:t>
+      </w:r>
+      <m:oMath>
+        <m:r>
+          <m:t>θ</m:t>
+        </m:r>
+      </m:oMath>
+      <w:r>
+        <w:t xml:space="preserve"> </w:t>
+      </w:r>
+      <w:r>
+        <w:t xml:space="preserve">values. (Exact values depend on simulation seed and follow-up horizon.)</w:t>
       </w:r>
     </w:p>
     <w:tbl>
@@ -12321,7 +12469,7 @@
         <w:tblW w:type="pct" w:w="5000"/>
         <w:tblLayout w:type="fixed"/>
         <w:tblLook w:firstRow="1" w:lastRow="0" w:firstColumn="0" w:lastColumn="0" w:noHBand="0" w:noVBand="0" w:val="0020"/>
-        <w:tblCaption w:val="6"/>
+        <w:tblCaption w:val="Table 6. Cox vs KCOR under a synthetic null with increasing frailty heterogeneity. Two cohorts are simulated with identical baseline hazards and no treatment effect (null by construction); cohorts differ only in gamma frailty variance (\theta). Despite the true hazard ratio being 1 by construction, Cox regression produces increasingly non-null hazard ratios as \theta increases, reflecting depletion-induced non-proportional hazards. KCOR remains centered near unity with negligible post-normalization slope across \theta values. (Exact values depend on simulation seed and follow-up horizon.)"/>
       </w:tblPr>
       <w:tblGrid>
         <w:gridCol w:w="2545"/>
@@ -13302,7 +13450,7 @@
           <wp:inline>
             <wp:extent cx="5334000" cy="3975680"/>
             <wp:effectExtent b="0" l="0" r="0" t="0"/>
-            <wp:docPr descr="3" title="" id="74" name="Picture"/>
+            <wp:docPr descr="Figure 3. Cox regression produces spurious non-null hazard ratios under a synthetic null as frailty heterogeneity increases. Hazard ratios (with 95% confidence intervals) from Cox proportional hazards regression comparing cohort B to cohort A in simulations where the true treatment effect is identically zero and cohorts differ only in frailty variance (\theta). Deviations from HR=1 arise solely from frailty-driven depletion and associated non-proportional hazards." title="" id="74" name="Picture"/>
             <a:graphic>
               <a:graphicData uri="http://schemas.openxmlformats.org/drawingml/2006/picture">
                 <pic:pic>
@@ -13345,7 +13493,31 @@
         <w:pStyle w:val="ImageCaption"/>
       </w:pPr>
       <w:r>
-        <w:t xml:space="preserve">3</w:t>
+        <w:t xml:space="preserve">Figure 3. Cox regression produces spurious non-null hazard ratios under a</w:t>
+      </w:r>
+      <w:r>
+        <w:t xml:space="preserve"> </w:t>
+      </w:r>
+      <w:r>
+        <w:rPr>
+          <w:i/>
+          <w:iCs/>
+        </w:rPr>
+        <w:t xml:space="preserve">synthetic null</w:t>
+      </w:r>
+      <w:r>
+        <w:t xml:space="preserve"> </w:t>
+      </w:r>
+      <w:r>
+        <w:t xml:space="preserve">as frailty heterogeneity increases. Hazard ratios (with 95% confidence intervals) from Cox proportional hazards regression comparing cohort B to cohort A in simulations where the true treatment effect is identically zero and cohorts differ only in frailty variance (</w:t>
+      </w:r>
+      <m:oMath>
+        <m:r>
+          <m:t>θ</m:t>
+        </m:r>
+      </m:oMath>
+      <w:r>
+        <w:t xml:space="preserve">). Deviations from HR=1 arise solely from frailty-driven depletion and associated non-proportional hazards.</w:t>
       </w:r>
     </w:p>
     <w:bookmarkEnd w:id="76"/>
@@ -13359,7 +13531,7 @@
           <wp:inline>
             <wp:extent cx="5334000" cy="3975680"/>
             <wp:effectExtent b="0" l="0" r="0" t="0"/>
-            <wp:docPr descr="4" title="" id="78" name="Picture"/>
+            <wp:docPr descr="Figure 4. KCOR remains null under a synthetic null across increasing frailty heterogeneity. KCOR asymptotes remain near 1 across \theta in the same simulations, consistent with correct null behavior after depletion normalization." title="" id="78" name="Picture"/>
             <a:graphic>
               <a:graphicData uri="http://schemas.openxmlformats.org/drawingml/2006/picture">
                 <pic:pic>
@@ -13402,7 +13574,21 @@
         <w:pStyle w:val="ImageCaption"/>
       </w:pPr>
       <w:r>
-        <w:t xml:space="preserve">4</w:t>
+        <w:t xml:space="preserve">Figure 4. KCOR remains null under a synthetic null across increasing frailty heterogeneity. KCOR asymptotes remain near 1 across</w:t>
+      </w:r>
+      <w:r>
+        <w:t xml:space="preserve"> </w:t>
+      </w:r>
+      <m:oMath>
+        <m:r>
+          <m:t>θ</m:t>
+        </m:r>
+      </m:oMath>
+      <w:r>
+        <w:t xml:space="preserve"> </w:t>
+      </w:r>
+      <w:r>
+        <w:t xml:space="preserve">in the same simulations, consistent with correct null behavior after depletion normalization.</w:t>
       </w:r>
     </w:p>
     <w:bookmarkEnd w:id="80"/>
@@ -13588,7 +13774,22 @@
         <w:pStyle w:val="TableCaption"/>
       </w:pPr>
       <w:r>
-        <w:t xml:space="preserve">7</w:t>
+        <w:t xml:space="preserve">Table 7. Estimated gamma-frailty variance (</w:t>
+      </w:r>
+      <m:oMath>
+        <m:acc>
+          <m:accPr>
+            <m:chr m:val="̂"/>
+          </m:accPr>
+          <m:e>
+            <m:r>
+              <m:t>θ</m:t>
+            </m:r>
+          </m:e>
+        </m:acc>
+      </m:oMath>
+      <w:r>
+        <w:t xml:space="preserve">) by age band and vaccination status for Czech cohorts enrolled in 2021_24.</w:t>
       </w:r>
     </w:p>
     <w:tbl>
@@ -13597,7 +13798,7 @@
         <w:tblW w:type="pct" w:w="5000"/>
         <w:tblLayout w:type="fixed"/>
         <w:tblLook w:firstRow="1" w:lastRow="0" w:firstColumn="0" w:lastColumn="0" w:noHBand="0" w:noVBand="0" w:val="0020"/>
-        <w:tblCaption w:val="7"/>
+        <w:tblCaption w:val="Table 7. Estimated gamma-frailty variance (\hat{\theta}) by age band and vaccination status for Czech cohorts enrolled in 2021_24."/>
       </w:tblPr>
       <w:tblGrid>
         <w:gridCol w:w="2436"/>
@@ -14431,7 +14632,7 @@
         <w:pStyle w:val="TableCaption"/>
       </w:pPr>
       <w:r>
-        <w:t xml:space="preserve">8</w:t>
+        <w:t xml:space="preserve">Table 8. Ratio of observed cumulative mortality hazards for unvaccinated (Dose 0) versus fully vaccinated (Dose 2) Czech cohorts enrolled in 2021_24.</w:t>
       </w:r>
     </w:p>
     <w:tbl>
@@ -14440,7 +14641,7 @@
         <w:tblW w:type="pct" w:w="5000"/>
         <w:tblLayout w:type="fixed"/>
         <w:tblLook w:firstRow="1" w:lastRow="0" w:firstColumn="0" w:lastColumn="0" w:noHBand="0" w:noVBand="0" w:val="0020"/>
-        <w:tblCaption w:val="8"/>
+        <w:tblCaption w:val="Table 8. Ratio of observed cumulative mortality hazards for unvaccinated (Dose 0) versus fully vaccinated (Dose 2) Czech cohorts enrolled in 2021_24."/>
       </w:tblPr>
       <w:tblGrid>
         <w:gridCol w:w="1863"/>
@@ -15615,7 +15816,7 @@
           <wp:inline>
             <wp:extent cx="5334000" cy="3852333"/>
             <wp:effectExtent b="0" l="0" r="0" t="0"/>
-            <wp:docPr descr="5" title="" id="90" name="Picture"/>
+            <wp:docPr descr="Figure 5. Synthetic negative control under strong selection (different curvature) but no effect: KCOR remains flat at 1. Top panel shows cohort hazards with different frailty-mixture weights inducing different curvature. Bottom panel shows KCOR(t) remaining near 1.0 after normalization, demonstrating successful depletion-neutralization under the null." title="" id="90" name="Picture"/>
             <a:graphic>
               <a:graphicData uri="http://schemas.openxmlformats.org/drawingml/2006/picture">
                 <pic:pic>
@@ -15658,7 +15859,7 @@
         <w:pStyle w:val="ImageCaption"/>
       </w:pPr>
       <w:r>
-        <w:t xml:space="preserve">5</w:t>
+        <w:t xml:space="preserve">Figure 5. Synthetic negative control under strong selection (different curvature) but no effect: KCOR remains flat at 1. Top panel shows cohort hazards with different frailty-mixture weights inducing different curvature. Bottom panel shows KCOR(t) remaining near 1.0 after normalization, demonstrating successful depletion-neutralization under the null.</w:t>
       </w:r>
     </w:p>
     <w:bookmarkEnd w:id="92"/>
@@ -15723,7 +15924,7 @@
           <wp:inline>
             <wp:extent cx="5334000" cy="2773680"/>
             <wp:effectExtent b="0" l="0" r="0" t="0"/>
-            <wp:docPr descr="6" title="" id="96" name="Picture"/>
+            <wp:docPr descr="Figure 6. Empirical negative control with approximately 10-year age difference between cohorts. Despite large baseline mortality differences, KCOR remains near-flat at 1 over follow-up, consistent with a true null effect. Data source: Czech Republic mortality and vaccination dataset processed into KCOR_CMR aggregated format (negative-control construction; see Appendix B.2).4" title="" id="96" name="Picture"/>
             <a:graphic>
               <a:graphicData uri="http://schemas.openxmlformats.org/drawingml/2006/picture">
                 <pic:pic>
@@ -15766,7 +15967,13 @@
         <w:pStyle w:val="ImageCaption"/>
       </w:pPr>
       <w:r>
-        <w:t xml:space="preserve">6</w:t>
+        <w:t xml:space="preserve">Figure 6. Empirical negative control with approximately 10-year age difference between cohorts. Despite large baseline mortality differences, KCOR remains near-flat at 1 over follow-up, consistent with a true null effect. Data source: Czech Republic mortality and vaccination dataset processed into KCOR_CMR aggregated format (negative-control construction; see Appendix B.2).</w:t>
+      </w:r>
+      <w:r>
+        <w:rPr>
+          <w:vertAlign w:val="superscript"/>
+        </w:rPr>
+        <w:t xml:space="preserve">4</w:t>
       </w:r>
     </w:p>
     <w:bookmarkEnd w:id="98"/>
@@ -15780,7 +15987,7 @@
           <wp:inline>
             <wp:extent cx="5334000" cy="2810466"/>
             <wp:effectExtent b="0" l="0" r="0" t="0"/>
-            <wp:docPr descr="7" title="" id="100" name="Picture"/>
+            <wp:docPr descr="Figure 7. Empirical negative control with approximately 20-year age difference between cohorts. Even under extreme composition differences, KCOR exhibits no systematic drift, demonstrating robustness to selection-induced curvature. Data source: Czech Republic mortality and vaccination dataset processed into KCOR_CMR aggregated format (negative-control construction; see Appendix B.2)." title="" id="100" name="Picture"/>
             <a:graphic>
               <a:graphicData uri="http://schemas.openxmlformats.org/drawingml/2006/picture">
                 <pic:pic>
@@ -15823,7 +16030,7 @@
         <w:pStyle w:val="ImageCaption"/>
       </w:pPr>
       <w:r>
-        <w:t xml:space="preserve">7</w:t>
+        <w:t xml:space="preserve">Figure 7. Empirical negative control with approximately 20-year age difference between cohorts. Even under extreme composition differences, KCOR exhibits no systematic drift, demonstrating robustness to selection-induced curvature. Data source: Czech Republic mortality and vaccination dataset processed into KCOR_CMR aggregated format (negative-control construction; see Appendix B.2).</w:t>
       </w:r>
     </w:p>
     <w:bookmarkEnd w:id="102"/>
@@ -15841,7 +16048,19 @@
         <w:pStyle w:val="TableCaption"/>
       </w:pPr>
       <w:r>
-        <w:t xml:space="preserve">9</w:t>
+        <w:t xml:space="preserve">Table 9. Example end-of-window KCOR values from the empirical negative control (pooled/ASMR summaries), showing near-null behavior under large composition differences. (Source:</w:t>
+      </w:r>
+      <w:r>
+        <w:t xml:space="preserve"> </w:t>
+      </w:r>
+      <w:r>
+        <w:rPr>
+          <w:rStyle w:val="VerbatimChar"/>
+        </w:rPr>
+        <w:t xml:space="preserve">test/negative_control/out/KCOR_summary.log</w:t>
+      </w:r>
+      <w:r>
+        <w:t xml:space="preserve">)</w:t>
       </w:r>
     </w:p>
     <w:tbl>
@@ -15849,7 +16068,7 @@
         <w:tblStyle w:val="Table"/>
         <w:tblW w:type="auto" w:w="0"/>
         <w:tblLook w:firstRow="1" w:lastRow="0" w:firstColumn="0" w:lastColumn="0" w:noHBand="0" w:noVBand="0" w:val="0020"/>
-        <w:tblCaption w:val="9"/>
+        <w:tblCaption w:val="Table 9. Example end-of-window KCOR values from the empirical negative control (pooled/ASMR summaries), showing near-null behavior under large composition differences. (Source: test/negative_control/out/KCOR_summary.log)"/>
       </w:tblPr>
       <w:tblGrid>
         <w:gridCol w:w="1980"/>
@@ -16608,7 +16827,7 @@
           <wp:inline>
             <wp:extent cx="5334000" cy="4253184"/>
             <wp:effectExtent b="0" l="0" r="0" t="0"/>
-            <wp:docPr descr="8" title="" id="108" name="Picture"/>
+            <wp:docPr descr="Figure 8. Positive control validation: KCOR correctly detects injected effects. Left panels show harm scenario (r=1.2), right panels show benefit scenario (r=0.8). Top row displays cohort hazard curves with effect window shaded. Bottom row shows KCOR(t) deviating from 1.0 in the expected direction during the effect window." title="" id="108" name="Picture"/>
             <a:graphic>
               <a:graphicData uri="http://schemas.openxmlformats.org/drawingml/2006/picture">
                 <pic:pic>
@@ -16651,7 +16870,7 @@
         <w:pStyle w:val="ImageCaption"/>
       </w:pPr>
       <w:r>
-        <w:t xml:space="preserve">8</w:t>
+        <w:t xml:space="preserve">Figure 8. Positive control validation: KCOR correctly detects injected effects. Left panels show harm scenario (r=1.2), right panels show benefit scenario (r=0.8). Top row displays cohort hazard curves with effect window shaded. Bottom row shows KCOR(t) deviating from 1.0 in the expected direction during the effect window.</w:t>
       </w:r>
     </w:p>
     <w:bookmarkEnd w:id="110"/>
@@ -16661,7 +16880,7 @@
         <w:pStyle w:val="TableCaption"/>
       </w:pPr>
       <w:r>
-        <w:t xml:space="preserve">10</w:t>
+        <w:t xml:space="preserve">Table 10. Positive control results comparing injected hazard multipliers to detected KCOR deviations. Both scenarios show KCOR deviating from 1.0 in the expected direction, validating that the estimator can detect true effects.</w:t>
       </w:r>
     </w:p>
     <w:tbl>
@@ -16670,7 +16889,7 @@
         <w:tblW w:type="pct" w:w="5000"/>
         <w:tblLayout w:type="fixed"/>
         <w:tblLook w:firstRow="1" w:lastRow="0" w:firstColumn="0" w:lastColumn="0" w:noHBand="0" w:noVBand="0" w:val="0020"/>
-        <w:tblCaption w:val="10"/>
+        <w:tblCaption w:val="Table 10. Positive control results comparing injected hazard multipliers to detected KCOR deviations. Both scenarios show KCOR deviating from 1.0 in the expected direction, validating that the estimator can detect true effects."/>
       </w:tblPr>
       <w:tblGrid>
         <w:gridCol w:w="1397"/>
@@ -17037,7 +17256,7 @@
           <wp:inline>
             <wp:extent cx="5334000" cy="1571483"/>
             <wp:effectExtent b="0" l="0" r="0" t="0"/>
-            <wp:docPr descr="9" title="" id="114" name="Picture"/>
+            <wp:docPr descr="Figure 9. Sensitivity analysis summary showing KCOR values across parameter grid. Heatmaps display KCOR estimates for different combinations of baseline weeks (rows) and quiet-window start offsets (columns). Color scale centered at 1.0 shows stability of estimates across parameter choices, with values remaining close to 1.0 across the grid." title="" id="114" name="Picture"/>
             <a:graphic>
               <a:graphicData uri="http://schemas.openxmlformats.org/drawingml/2006/picture">
                 <pic:pic>
@@ -17080,7 +17299,7 @@
         <w:pStyle w:val="ImageCaption"/>
       </w:pPr>
       <w:r>
-        <w:t xml:space="preserve">9</w:t>
+        <w:t xml:space="preserve">Figure 9. Sensitivity analysis summary showing KCOR values across parameter grid. Heatmaps display KCOR estimates for different combinations of baseline weeks (rows) and quiet-window start offsets (columns). Color scale centered at 1.0 shows stability of estimates across parameter choices, with values remaining close to 1.0 across the grid.</w:t>
       </w:r>
     </w:p>
     <w:bookmarkEnd w:id="116"/>
@@ -17261,7 +17480,7 @@
           <wp:inline>
             <wp:extent cx="5334000" cy="4246345"/>
             <wp:effectExtent b="0" l="0" r="0" t="0"/>
-            <wp:docPr descr="10" title="" id="119" name="Picture"/>
+            <wp:docPr descr="Figure 10. Simulation grid overview: KCOR(t) trajectories across prespecified scenarios, including gamma-frailty null with strong selection, injected hazard increase and decrease, non-gamma frailty, quiet-window contamination, and sparse-event regimes. Under true null, KCOR remains near-flat at 1; injected effects are detected in the expected direction; adverse regimes are accompanied by degraded diagnostics and reduced interpretability." title="" id="119" name="Picture"/>
             <a:graphic>
               <a:graphicData uri="http://schemas.openxmlformats.org/drawingml/2006/picture">
                 <pic:pic>
@@ -17304,7 +17523,7 @@
         <w:pStyle w:val="ImageCaption"/>
       </w:pPr>
       <w:r>
-        <w:t xml:space="preserve">10</w:t>
+        <w:t xml:space="preserve">Figure 10. Simulation grid overview: KCOR(t) trajectories across prespecified scenarios, including gamma-frailty null with strong selection, injected hazard increase and decrease, non-gamma frailty, quiet-window contamination, and sparse-event regimes. Under true null, KCOR remains near-flat at 1; injected effects are detected in the expected direction; adverse regimes are accompanied by degraded diagnostics and reduced interpretability.</w:t>
       </w:r>
     </w:p>
     <w:bookmarkEnd w:id="121"/>
@@ -17318,7 +17537,7 @@
           <wp:inline>
             <wp:extent cx="5334000" cy="2491716"/>
             <wp:effectExtent b="0" l="0" r="0" t="0"/>
-            <wp:docPr descr="11" title="" id="123" name="Picture"/>
+            <wp:docPr descr="Figure 11. Simulation diagnostics across scenarios: (i) cumulative-hazard fit RMSE over the quiet window, (ii) fitted frailty variance estimates, and (iii) a post-normalization linearity metric for normalized cumulative hazards. Diagnostics identify regimes in which frailty normalization is well identified versus weakly identified." title="" id="123" name="Picture"/>
             <a:graphic>
               <a:graphicData uri="http://schemas.openxmlformats.org/drawingml/2006/picture">
                 <pic:pic>
@@ -17361,7 +17580,7 @@
         <w:pStyle w:val="ImageCaption"/>
       </w:pPr>
       <w:r>
-        <w:t xml:space="preserve">11</w:t>
+        <w:t xml:space="preserve">Figure 11. Simulation diagnostics across scenarios: (i) cumulative-hazard fit RMSE over the quiet window, (ii) fitted frailty variance estimates, and (iii) a post-normalization linearity metric for normalized cumulative hazards. Diagnostics identify regimes in which frailty normalization is well identified versus weakly identified.</w:t>
       </w:r>
     </w:p>
     <w:bookmarkEnd w:id="125"/>
@@ -17375,7 +17594,7 @@
           <wp:inline>
             <wp:extent cx="5334000" cy="1389920"/>
             <wp:effectExtent b="0" l="0" r="0" t="0"/>
-            <wp:docPr descr="12" title="" id="127" name="Picture"/>
+            <wp:docPr descr="Figure 12. S7 simulation results: KCOR(t) trajectories demonstrating temporal separability. Left panel shows harm scenario (r=1.2) with effect window (weeks 10-25) and quiet window (weeks 80-140) non-overlapping. Middle panel shows benefit scenario (r=0.8). Right panel shows overlap variant where effect window intersects quiet window, demonstrating diagnostic degradation. KCOR remains approximately flat during the quiet window and deviates only during the effect window when temporal separability holds. The overlap variant is included to demonstrate failure-mode behavior and should not be interpreted as a valid application regime for KCOR." title="" id="127" name="Picture"/>
             <a:graphic>
               <a:graphicData uri="http://schemas.openxmlformats.org/drawingml/2006/picture">
                 <pic:pic>
@@ -17418,7 +17637,7 @@
         <w:pStyle w:val="ImageCaption"/>
       </w:pPr>
       <w:r>
-        <w:t xml:space="preserve">12</w:t>
+        <w:t xml:space="preserve">Figure 12. S7 simulation results: KCOR(t) trajectories demonstrating temporal separability. Left panel shows harm scenario (r=1.2) with effect window (weeks 10-25) and quiet window (weeks 80-140) non-overlapping. Middle panel shows benefit scenario (r=0.8). Right panel shows overlap variant where effect window intersects quiet window, demonstrating diagnostic degradation. KCOR remains approximately flat during the quiet window and deviates only during the effect window when temporal separability holds. The overlap variant is included to demonstrate failure-mode behavior and should not be interpreted as a valid application regime for KCOR.</w:t>
       </w:r>
     </w:p>
     <w:bookmarkEnd w:id="129"/>
@@ -17432,7 +17651,7 @@
           <wp:inline>
             <wp:extent cx="5334000" cy="4432289"/>
             <wp:effectExtent b="0" l="0" r="0" t="0"/>
-            <wp:docPr descr="13" title="" id="131" name="Picture"/>
+            <wp:docPr descr="Figure 13. S7 simulation diagnostics: Fitted frailty variance parameters (\theta_0, \theta_1), fit quality (RMSE), and convergence status across S7 scenarios. The overlap variant shows degraded fit quality, correctly signaling violation of temporal separability assumptions." title="" id="131" name="Picture"/>
             <a:graphic>
               <a:graphicData uri="http://schemas.openxmlformats.org/drawingml/2006/picture">
                 <pic:pic>
@@ -17475,7 +17694,44 @@
         <w:pStyle w:val="ImageCaption"/>
       </w:pPr>
       <w:r>
-        <w:t xml:space="preserve">13</w:t>
+        <w:t xml:space="preserve">Figure 13. S7 simulation diagnostics: Fitted frailty variance parameters (</w:t>
+      </w:r>
+      <m:oMath>
+        <m:sSub>
+          <m:e>
+            <m:r>
+              <m:t>θ</m:t>
+            </m:r>
+          </m:e>
+          <m:sub>
+            <m:r>
+              <m:t>0</m:t>
+            </m:r>
+          </m:sub>
+        </m:sSub>
+      </m:oMath>
+      <w:r>
+        <w:t xml:space="preserve">,</w:t>
+      </w:r>
+      <w:r>
+        <w:t xml:space="preserve"> </w:t>
+      </w:r>
+      <m:oMath>
+        <m:sSub>
+          <m:e>
+            <m:r>
+              <m:t>θ</m:t>
+            </m:r>
+          </m:e>
+          <m:sub>
+            <m:r>
+              <m:t>1</m:t>
+            </m:r>
+          </m:sub>
+        </m:sSub>
+      </m:oMath>
+      <w:r>
+        <w:t xml:space="preserve">), fit quality (RMSE), and convergence status across S7 scenarios. The overlap variant shows degraded fit quality, correctly signaling violation of temporal separability assumptions.</w:t>
       </w:r>
     </w:p>
     <w:bookmarkEnd w:id="133"/>

</xml_diff>

<commit_message>
SIM changes to paper
</commit_message>
<xml_diff>
--- a/documentation/preprint/paper.docx
+++ b/documentation/preprint/paper.docx
@@ -2,13 +2,13 @@
 <file path=word/document.xml><?xml version="1.0" encoding="utf-8"?>
 <w:document xmlns:w="http://schemas.openxmlformats.org/wordprocessingml/2006/main" xmlns:m="http://schemas.openxmlformats.org/officeDocument/2006/math" xmlns:r="http://schemas.openxmlformats.org/officeDocument/2006/relationships" xmlns:o="urn:schemas-microsoft-com:office:office" xmlns:v="urn:schemas-microsoft-com:vml" xmlns:w10="urn:schemas-microsoft-com:office:word" xmlns:a="http://schemas.openxmlformats.org/drawingml/2006/main" xmlns:pic="http://schemas.openxmlformats.org/drawingml/2006/picture" xmlns:wp="http://schemas.openxmlformats.org/drawingml/2006/wordprocessingDrawing">
   <w:body>
-    <w:bookmarkStart w:id="224" w:name="X7e352faca4f4abc41f11b7392747c843df7c7d0"/>
+    <w:bookmarkStart w:id="224" w:name="X87404fd0c70b5b6a5b8bf836f021ef75f69b977"/>
     <w:p>
       <w:pPr>
         <w:pStyle w:val="Heading1"/>
       </w:pPr>
       <w:r>
-        <w:t xml:space="preserve">KCOR: Depletion-Neutralized Cohort Comparison via Gamma-Frailty Normalization Under Selection-Induced Hazard Curvature</w:t>
+        <w:t xml:space="preserve">KCOR: A Depletion-Neutralized Cohort Comparison Framework Using Gamma-Frailty Normalization Under Selection-Induced Hazard Curvature</w:t>
       </w:r>
     </w:p>
     <w:bookmarkStart w:id="9" w:name="manuscript-metadata"/>
@@ -150,7 +150,7 @@
         <w:t xml:space="preserve">Keywords</w:t>
       </w:r>
       <w:r>
-        <w:t xml:space="preserve">: selection bias; healthy vaccinee effect; non-proportional hazards; frailty; gamma frailty; negative controls; causal inference; observational studies; mortality curvature</w:t>
+        <w:t xml:space="preserve">: survival analysis; frailty models; non-proportional hazards; cumulative hazard; selection bias; retrospective cohort studies; observational studies; simulation study</w:t>
       </w:r>
     </w:p>
     <w:bookmarkEnd w:id="9"/>
@@ -168,46 +168,15 @@
         <w:pStyle w:val="FirstParagraph"/>
       </w:pPr>
       <w:r>
-        <w:t xml:space="preserve">Retrospective cohort studies often estimate the mortality impact of medical interventions, but selection can create non-exchangeable cohorts that defeat standard comparisons. Selective uptake can induce systematic differences in mortality curvature—differences in the time-evolution of cohort hazards driven by frailty heterogeneity and depletion of susceptibles—violating the assumptions of Cox proportional hazards models, age-standardized mortality rates, and inverse-probability weighting. We introduce</w:t>
-      </w:r>
-      <w:r>
-        <w:t xml:space="preserve"> </w:t>
-      </w:r>
-      <w:r>
-        <w:rPr>
-          <w:b/>
-          <w:bCs/>
-        </w:rPr>
-        <w:t xml:space="preserve">KCOR (Kirsch Cumulative Outcomes Ratio)</w:t>
-      </w:r>
-      <w:r>
-        <w:t xml:space="preserve">, a method that normalizes selection-induced curvature before cohort comparison by estimating and inverting a gamma-frailty mixture model in</w:t>
-      </w:r>
-      <w:r>
-        <w:t xml:space="preserve"> </w:t>
-      </w:r>
-      <w:r>
-        <w:rPr>
-          <w:b/>
-          <w:bCs/>
-        </w:rPr>
-        <w:t xml:space="preserve">cumulative-hazard space</w:t>
-      </w:r>
-      <w:r>
-        <w:t xml:space="preserve">. KCOR fits cohort-specific selection parameters during epidemiologically quiet periods and transforms observed cumulative hazards into depletion-neutralized baseline cumulative hazards. Cohorts are then compared using a</w:t>
-      </w:r>
-      <w:r>
-        <w:t xml:space="preserve"> </w:t>
-      </w:r>
-      <w:r>
-        <w:rPr>
-          <w:b/>
-          <w:bCs/>
-        </w:rPr>
-        <w:t xml:space="preserve">cumulative hazard ratio</w:t>
-      </w:r>
-      <w:r>
-        <w:t xml:space="preserve">, which is the estimand reported by the method. Because selection and treatment may be confounded in observational data, KCOR is presented as a normalization-and-comparison framework rather than a general causal estimator; interpretability is evaluated using prespecified diagnostics, negative controls, and simulations. KCOR requires only event timing—dates of enrollment and death, with optional age stratification—making it applicable to minimal record-level mortality datasets. Simulation studies confirm that KCOR remains near-null under selection-only regimes and reliably detects injected cumulative effects when present.</w:t>
+        <w:t xml:space="preserve">Retrospective cohort comparisons are widely used when randomized trials are infeasible, but selection-induced frailty heterogeneity can produce non-proportional hazards that invalidate standard survival estimands. We introduce the Kirsch Cumulative Outcomes Ratio (KCOR), a cumulative-hazard normalization and comparison framework designed for retrospective cohorts using minimal registry data (e.g., dates of birth, intervention, and event). KCOR operates by estimating cohort-specific frailty during epidemiologically quiet periods, transforming observed cumulative hazards into a depletion-neutralized space, and defining a cumulative hazard ratio as the target estimand.</w:t>
+      </w:r>
+    </w:p>
+    <w:p>
+      <w:pPr>
+        <w:pStyle w:val="BodyText"/>
+      </w:pPr>
+      <w:r>
+        <w:t xml:space="preserve">Using simulation studies structured to vary frailty heterogeneity and selection strength, we evaluate KCOR alongside commonly used alternative estimands under both null and non-null conditions. Under selection-only scenarios, KCOR remains centered near the null with stable trajectories, whereas survival-based and hazard-based estimands exhibit systematic non-null behavior driven by residual depletion effects. KCOR is intended as a diagnostic and normalization framework for retrospective data; causal interpretation requires additional assumptions beyond the scope of this work.</w:t>
       </w:r>
     </w:p>
     <w:bookmarkEnd w:id="10"/>
@@ -241,7 +210,7 @@
         <w:pStyle w:val="BodyText"/>
       </w:pPr>
       <w:r>
-        <w:t xml:space="preserve">• Simulation studies show that KCOR remains stable under selection-only regimes, while standard Cox regression can yield strongly non-null hazard ratios despite a true null effect.</w:t>
+        <w:t xml:space="preserve">• Simulation studies show that KCOR remains stable under selection-only regimes, whereas proportional hazards–based Cox regression can produce non-null hazard ratios driven by selection-induced depletion rather than true signal.</w:t>
       </w:r>
     </w:p>
     <w:bookmarkEnd w:id="11"/>
@@ -17412,13 +17381,116 @@
         <w:t xml:space="preserve">We compare KCOR with restricted mean survival time (RMST) and time-varying Cox regression on the same simulation outputs (Table 11). RMST summarizes survival experience up to a prespecified horizon but inherits depletion-induced bias from the underlying survival curves, as survival functions reflect populations whose composition evolves differently over time across cohorts under selection-induced frailty heterogeneity. Time-varying Cox models improve fit to non-proportional hazards but do not normalize selection geometry; they capture time-varying hazard ratios without removing depletion-induced curvature. KCOR remains stable under selection-only regimes because normalization precedes comparison: frailty parameters are estimated during quiet windows and used to invert observed cumulative hazards into depletion-neutralized baseline cumulative hazards prior to cohort contrast. This comparison emphasizes that KCOR targets a specific estimand—cumulative hazard ratios after depletion normalization—rather than claiming global superiority over alternative methods.</w:t>
       </w:r>
     </w:p>
+    <w:p>
+      <w:pPr>
+        <w:pStyle w:val="BodyText"/>
+      </w:pPr>
+      <w:r>
+        <w:rPr>
+          <w:b/>
+          <w:bCs/>
+        </w:rPr>
+        <w:t xml:space="preserve">Simulation evaluation followed an ADEMP structure</w:t>
+      </w:r>
+      <w:r>
+        <w:t xml:space="preserve">: the</w:t>
+      </w:r>
+      <w:r>
+        <w:t xml:space="preserve"> </w:t>
+      </w:r>
+      <w:r>
+        <w:rPr>
+          <w:i/>
+          <w:iCs/>
+        </w:rPr>
+        <w:t xml:space="preserve">aim</w:t>
+      </w:r>
+      <w:r>
+        <w:t xml:space="preserve"> </w:t>
+      </w:r>
+      <w:r>
+        <w:t xml:space="preserve">was to assess robustness to selection-induced depletion;</w:t>
+      </w:r>
+      <w:r>
+        <w:t xml:space="preserve"> </w:t>
+      </w:r>
+      <w:r>
+        <w:rPr>
+          <w:i/>
+          <w:iCs/>
+        </w:rPr>
+        <w:t xml:space="preserve">data-generating mechanisms</w:t>
+      </w:r>
+      <w:r>
+        <w:t xml:space="preserve"> </w:t>
+      </w:r>
+      <w:r>
+        <w:t xml:space="preserve">varied frailty heterogeneity and selection strength under both null and non-null conditions;</w:t>
+      </w:r>
+      <w:r>
+        <w:t xml:space="preserve"> </w:t>
+      </w:r>
+      <w:r>
+        <w:rPr>
+          <w:i/>
+          <w:iCs/>
+        </w:rPr>
+        <w:t xml:space="preserve">estimands</w:t>
+      </w:r>
+      <w:r>
+        <w:t xml:space="preserve"> </w:t>
+      </w:r>
+      <w:r>
+        <w:t xml:space="preserve">were method-specific (KCOR, RMST, and time-varying Cox);</w:t>
+      </w:r>
+      <w:r>
+        <w:t xml:space="preserve"> </w:t>
+      </w:r>
+      <w:r>
+        <w:rPr>
+          <w:i/>
+          <w:iCs/>
+        </w:rPr>
+        <w:t xml:space="preserve">methods</w:t>
+      </w:r>
+      <w:r>
+        <w:t xml:space="preserve"> </w:t>
+      </w:r>
+      <w:r>
+        <w:t xml:space="preserve">were applied to identical simulated datasets; and</w:t>
+      </w:r>
+      <w:r>
+        <w:t xml:space="preserve"> </w:t>
+      </w:r>
+      <w:r>
+        <w:rPr>
+          <w:i/>
+          <w:iCs/>
+        </w:rPr>
+        <w:t xml:space="preserve">performance</w:t>
+      </w:r>
+      <w:r>
+        <w:t xml:space="preserve"> </w:t>
+      </w:r>
+      <w:r>
+        <w:t xml:space="preserve">was assessed via deviation from the null, trajectory stability, and interpretability under known selection structure. Under selection-only scenarios, KCOR remained centered near the null with low instability, whereas RMST and time-varying Cox exhibited systematic non-null behavior that increased with depletion strength, consistent with inherited selection effects rather than true signal (Table 11).</w:t>
+      </w:r>
+    </w:p>
+    <w:p>
+      <w:pPr>
+        <w:pStyle w:val="BodyText"/>
+      </w:pPr>
+      <w:r>
+        <w:t xml:space="preserve">In simulations where apparent effects arise solely from selection-induced depletion, KCOR was the only method to remain stable and near-null, while RMST and time-varying Cox produced non-null contrasts that varied with frailty strength, reflecting residual depletion geometry rather than causal signal (Table 11). Across selection-only scenarios, KCOR was the only estimand whose median deviation from the null remained approximately zero across the full frailty grid, whereas RMST and time-varying Cox produced systematic non-null contrasts that increased with frailty strength (Table 11).</w:t>
+      </w:r>
+    </w:p>
     <w:bookmarkStart w:id="139" w:name="tbl:comparison_estimands"/>
     <w:p>
       <w:pPr>
         <w:pStyle w:val="TableCaption"/>
       </w:pPr>
       <w:r>
-        <w:t xml:space="preserve">Table 11. Simulation comparison of KCOR and alternative estimands under selection-induced non-proportional hazards. Results are summarized across simulation scenarios (null scenarios: gamma-frailty null, non-gamma frailty, contamination, sparse events; effect scenarios: injected hazard increase/decrease). KCOR remains stable under selection-only regimes, while RMST inherits depletion bias and time-varying Cox captures non-proportional hazards without normalizing selection geometry.</w:t>
+        <w:t xml:space="preserve">Table 11. Simulation comparison of KCOR and alternative estimands under selection-induced non-proportional hazards. Results are summarized across simulation scenarios (null scenarios: gamma-frailty null, non-gamma frailty, contamination, sparse events; effect scenarios: injected hazard increase/decrease). KCOR remains stable under selection-only regimes, while RMST inherits depletion bias and time-varying Cox captures non-proportional hazards without normalizing selection geometry. All methods were applied to identical simulation outputs.</w:t>
       </w:r>
     </w:p>
     <w:tbl>
@@ -17427,7 +17499,7 @@
         <w:tblW w:type="pct" w:w="5000"/>
         <w:tblLayout w:type="fixed"/>
         <w:tblLook w:firstRow="1" w:lastRow="0" w:firstColumn="0" w:lastColumn="0" w:noHBand="0" w:noVBand="0" w:val="0020"/>
-        <w:tblCaption w:val="Table 11. Simulation comparison of KCOR and alternative estimands under selection-induced non-proportional hazards. Results are summarized across simulation scenarios (null scenarios: gamma-frailty null, non-gamma frailty, contamination, sparse events; effect scenarios: injected hazard increase/decrease). KCOR remains stable under selection-only regimes, while RMST inherits depletion bias and time-varying Cox captures non-proportional hazards without normalizing selection geometry."/>
+        <w:tblCaption w:val="Table 11. Simulation comparison of KCOR and alternative estimands under selection-induced non-proportional hazards. Results are summarized across simulation scenarios (null scenarios: gamma-frailty null, non-gamma frailty, contamination, sparse events; effect scenarios: injected hazard increase/decrease). KCOR remains stable under selection-only regimes, while RMST inherits depletion bias and time-varying Cox captures non-proportional hazards without normalizing selection geometry. All methods were applied to identical simulation outputs."/>
       </w:tblPr>
       <w:tblGrid>
         <w:gridCol w:w="627"/>
@@ -17469,7 +17541,7 @@
               <w:pStyle w:val="Compact"/>
             </w:pPr>
             <w:r>
-              <w:t xml:space="preserve">Bias/deviation (null scenarios)</w:t>
+              <w:t xml:space="preserve">Deviation from null (selection-only scenarios)</w:t>
             </w:r>
           </w:p>
         </w:tc>
@@ -17631,6 +17703,12 @@
                 <w:bCs/>
               </w:rPr>
               <w:t xml:space="preserve">Cox (time-varying)</w:t>
+            </w:r>
+            <w:r>
+              <w:t xml:space="preserve"> </w:t>
+            </w:r>
+            <w:r>
+              <w:t xml:space="preserve">(diagnostic comparator)</w:t>
             </w:r>
           </w:p>
         </w:tc>

</xml_diff>

<commit_message>
final checkin before making it publication ready
</commit_message>
<xml_diff>
--- a/documentation/preprint/paper.docx
+++ b/documentation/preprint/paper.docx
@@ -2,7 +2,7 @@
 <file path=word/document.xml><?xml version="1.0" encoding="utf-8"?>
 <w:document xmlns:w="http://schemas.openxmlformats.org/wordprocessingml/2006/main" xmlns:m="http://schemas.openxmlformats.org/officeDocument/2006/math" xmlns:r="http://schemas.openxmlformats.org/officeDocument/2006/relationships" xmlns:o="urn:schemas-microsoft-com:office:office" xmlns:v="urn:schemas-microsoft-com:vml" xmlns:w10="urn:schemas-microsoft-com:office:word" xmlns:a="http://schemas.openxmlformats.org/drawingml/2006/main" xmlns:pic="http://schemas.openxmlformats.org/drawingml/2006/picture" xmlns:wp="http://schemas.openxmlformats.org/drawingml/2006/wordprocessingDrawing">
   <w:body>
-    <w:bookmarkStart w:id="252" w:name="X87404fd0c70b5b6a5b8bf836f021ef75f69b977"/>
+    <w:bookmarkStart w:id="253" w:name="X87404fd0c70b5b6a5b8bf836f021ef75f69b977"/>
     <w:p>
       <w:pPr>
         <w:pStyle w:val="Heading1"/>
@@ -715,7 +715,7 @@
         <w:t xml:space="preserve"> </w:t>
       </w:r>
       <w:r>
-        <w:t xml:space="preserve">between cohorts. Interpret flatness (drift &lt; 5% per year) during quiet windows as successful depletion normalization; deviations during effect windows indicate treatment effects when temporal separability holds.</w:t>
+        <w:t xml:space="preserve">between cohorts. Interpret flatness (drift &lt; 5% per year) during quiet windows as successful depletion normalization; deviations during effect windows indicate treatment-related cohort differences when temporal separability holds.</w:t>
       </w:r>
     </w:p>
     <w:p>
@@ -8022,6 +8022,18 @@
         <w:pStyle w:val="BodyText"/>
       </w:pPr>
       <w:r>
+        <w:rPr>
+          <w:i/>
+          <w:iCs/>
+        </w:rPr>
+        <w:t xml:space="preserve">All hazard and cumulative-hazard quantities used in KCOR are discrete-time integrated hazard estimators derived from fixed-cohort risk sets; we do not rely on likelihood-based or partial-likelihood formulations for estimation or for the subsequent frailty-based normalization.</w:t>
+      </w:r>
+    </w:p>
+    <w:p>
+      <w:pPr>
+        <w:pStyle w:val="BodyText"/>
+      </w:pPr>
+      <w:r>
         <w:t xml:space="preserve">Observed cumulative hazards are accumulated over event time after an optional stabilization skip (§2.7):</w:t>
       </w:r>
     </w:p>
@@ -8431,7 +8443,7 @@
       </w:r>
     </w:p>
     <w:bookmarkEnd w:id="40"/>
-    <w:bookmarkStart w:id="88" w:name="Xac986e115b315a486d7d296f1ed82bc5da7c6c5"/>
+    <w:bookmarkStart w:id="89" w:name="Xac986e115b315a486d7d296f1ed82bc5da7c6c5"/>
     <w:p>
       <w:pPr>
         <w:pStyle w:val="Heading2"/>
@@ -18340,8 +18352,50 @@
       </w:r>
     </w:p>
     <w:bookmarkEnd w:id="87"/>
+    <w:bookmarkStart w:id="88" w:name="section"/>
+    <w:p>
+      <w:pPr>
+        <w:pStyle w:val="Heading3"/>
+      </w:pPr>
+      <w:r>
+        <w:t xml:space="preserve">2.15</w:t>
+      </w:r>
+    </w:p>
+    <w:p>
+      <w:pPr>
+        <w:pStyle w:val="FirstParagraph"/>
+      </w:pPr>
+      <w:r>
+        <w:t xml:space="preserve">2.15 Use of artificial intelligence tools</w:t>
+      </w:r>
+    </w:p>
+    <w:p>
+      <w:pPr>
+        <w:pStyle w:val="BodyText"/>
+      </w:pPr>
+      <w:r>
+        <w:t xml:space="preserve">The KCOR method and estimand were developed by the author without the use of artificial intelligence (AI) tools. Generative AI tools, including OpenAI’s ChatGPT and Cursor Composer 1, were used during manuscript preparation to assist with drafting and editing text, mathematical typesetting, refactoring code, and implementing simulation studies described in this section.</w:t>
+      </w:r>
+    </w:p>
+    <w:p>
+      <w:pPr>
+        <w:pStyle w:val="BodyText"/>
+      </w:pPr>
+      <w:r>
+        <w:t xml:space="preserve">Simulation designs were either specified by the author or proposed during iterative discussion and subsequently reviewed and approved by the author prior to implementation. AI assistance was used to draft code for approved simulations, which the author reviewed, tested, and validated. Additional large language models (including Gemini, DeepSeek, and Claude) were used to provide feedback on manuscript wording and methodological exposition in a role analogous to informal peer review.</w:t>
+      </w:r>
+    </w:p>
+    <w:p>
+      <w:pPr>
+        <w:pStyle w:val="BodyText"/>
+      </w:pPr>
+      <w:r>
+        <w:t xml:space="preserve">All scientific decisions, methodological choices, analyses, interpretations, and judgments regarding which suggestions to accept or reject were made solely by the author, who reviewed and understands all content and takes full responsibility for the manuscript.</w:t>
+      </w:r>
+    </w:p>
     <w:bookmarkEnd w:id="88"/>
-    <w:bookmarkStart w:id="145" w:name="validation-and-control-tests"/>
+    <w:bookmarkEnd w:id="89"/>
+    <w:bookmarkStart w:id="146" w:name="validation-and-control-tests"/>
     <w:p>
       <w:pPr>
         <w:pStyle w:val="Heading2"/>
@@ -18533,7 +18587,7 @@
         <w:t xml:space="preserve">, which reports deviations relative to an early post-enrollment reference while preserving time-varying divergence.</w:t>
       </w:r>
     </w:p>
-    <w:bookmarkStart w:id="105" w:name="X250d2743dd947cd04209f9dc9cf02b545517230"/>
+    <w:bookmarkStart w:id="106" w:name="X250d2743dd947cd04209f9dc9cf02b545517230"/>
     <w:p>
       <w:pPr>
         <w:pStyle w:val="Heading3"/>
@@ -18542,7 +18596,7 @@
         <w:t xml:space="preserve">3.1 Negative controls: null under selection-induced curvature</w:t>
       </w:r>
     </w:p>
-    <w:bookmarkStart w:id="94" w:name="X4a45d07f751f03d52f576bf00ddae47c09b7689"/>
+    <w:bookmarkStart w:id="95" w:name="X4a45d07f751f03d52f576bf00ddae47c09b7689"/>
     <w:p>
       <w:pPr>
         <w:pStyle w:val="Heading4"/>
@@ -18778,7 +18832,7 @@
         <w:t xml:space="preserve">during quiet periods and applying gamma-frailty inversion, KCOR should remain approximately constant at 1 over follow-up.</w:t>
       </w:r>
     </w:p>
-    <w:bookmarkStart w:id="93" w:name="Xdfdb3a2773ba513010115195b66ada817a83ab4"/>
+    <w:bookmarkStart w:id="94" w:name="Xdfdb3a2773ba513010115195b66ada817a83ab4"/>
     <w:p>
       <w:pPr>
         <w:pStyle w:val="Heading5"/>
@@ -19006,7 +19060,7 @@
         <w:t xml:space="preserve">Figure 4 shows this construction.</w:t>
       </w:r>
     </w:p>
-    <w:bookmarkStart w:id="92" w:name="fig:neg_control_synthetic"/>
+    <w:bookmarkStart w:id="93" w:name="fig:neg_control_synthetic"/>
     <w:p>
       <w:pPr>
         <w:pStyle w:val="CaptionedFigure"/>
@@ -19016,18 +19070,18 @@
           <wp:inline>
             <wp:extent cx="5334000" cy="3852333"/>
             <wp:effectExtent b="0" l="0" r="0" t="0"/>
-            <wp:docPr descr="Figure 4. Synthetic negative control under strong selection (different curvature) but no effect: \mathrm{KCOR}(t) remains flat at 1. Top panel shows cohort hazards with different frailty-mixture weights inducing different curvature. Bottom panel shows \mathrm{KCOR}(t) remaining near 1.0 after normalization, demonstrating successful depletion-neutralization under the null. Uncertainty bands (95% bootstrap intervals) are shown." title="" id="90" name="Picture"/>
+            <wp:docPr descr="Figure 4. Synthetic negative control under strong selection (different curvature) but no effect: \mathrm{KCOR}(t) remains flat at 1. Top panel shows cohort hazards with different frailty-mixture weights inducing different curvature. Bottom panel shows \mathrm{KCOR}(t) remaining near 1.0 after normalization, demonstrating successful depletion-neutralization under the null. Uncertainty bands (95% bootstrap intervals) are shown." title="" id="91" name="Picture"/>
             <a:graphic>
               <a:graphicData uri="http://schemas.openxmlformats.org/drawingml/2006/picture">
                 <pic:pic>
                   <pic:nvPicPr>
-                    <pic:cNvPr descr="figures/fig_neg_control_synthetic.png" id="91" name="Picture"/>
+                    <pic:cNvPr descr="figures/fig_neg_control_synthetic.png" id="92" name="Picture"/>
                     <pic:cNvPicPr>
                       <a:picLocks noChangeArrowheads="1" noChangeAspect="1"/>
                     </pic:cNvPicPr>
                   </pic:nvPicPr>
                   <pic:blipFill>
-                    <a:blip r:embed="rId89"/>
+                    <a:blip r:embed="rId90"/>
                     <a:stretch>
                       <a:fillRect/>
                     </a:stretch>
@@ -19162,10 +19216,10 @@
         <w:t xml:space="preserve">remaining near 1.0 after normalization, demonstrating successful depletion-neutralization under the null. Uncertainty bands (95% bootstrap intervals) are shown.</w:t>
       </w:r>
     </w:p>
-    <w:bookmarkEnd w:id="92"/>
     <w:bookmarkEnd w:id="93"/>
     <w:bookmarkEnd w:id="94"/>
-    <w:bookmarkStart w:id="104" w:name="Xb12f4dbd996bae02468d30adae747b49cac5ee6"/>
+    <w:bookmarkEnd w:id="95"/>
+    <w:bookmarkStart w:id="105" w:name="Xb12f4dbd996bae02468d30adae747b49cac5ee6"/>
     <w:p>
       <w:pPr>
         <w:pStyle w:val="Heading4"/>
@@ -19284,7 +19338,7 @@
         <w:t xml:space="preserve">Two snapshots illustrate that KCOR is near-flat even under 10–20 year age differences:</w:t>
       </w:r>
     </w:p>
-    <w:bookmarkStart w:id="98" w:name="fig:neg_control_10yr"/>
+    <w:bookmarkStart w:id="99" w:name="fig:neg_control_10yr"/>
     <w:p>
       <w:pPr>
         <w:pStyle w:val="CaptionedFigure"/>
@@ -19294,18 +19348,18 @@
           <wp:inline>
             <wp:extent cx="5334000" cy="2773680"/>
             <wp:effectExtent b="0" l="0" r="0" t="0"/>
-            <wp:docPr descr="Figure 5. Empirical negative control with approximately 10-year age difference between cohorts. Despite large baseline mortality differences, \mathrm{KCOR}(t) remains near-flat at 1 over follow-up, consistent with a true null effect. Curves are shown as anchored \mathrm{KCOR}(t; t_0), i.e., \mathrm{KCOR}(t)/\mathrm{KCOR}(t_0), which removes pre-existing cumulative differences and displays post-anchor divergence only. KCOR curves are anchored at t_0 = 4 weeks (i.e., plotted as \mathrm{KCOR}(t; t_0)). Uncertainty bands (95% bootstrap intervals) are shown. Data source: Czech Republic mortality and vaccination dataset processed into KCOR_CMR aggregated format (negative-control construction; see Appendix B.2).12" title="" id="96" name="Picture"/>
+            <wp:docPr descr="Figure 5. Empirical negative control with approximately 10-year age difference between cohorts. Despite large baseline mortality differences, \mathrm{KCOR}(t) remains near-flat at 1 over follow-up, consistent with a true null effect. Curves are shown as anchored \mathrm{KCOR}(t; t_0), i.e., \mathrm{KCOR}(t)/\mathrm{KCOR}(t_0), which removes pre-existing cumulative differences and displays post-anchor divergence only. KCOR curves are anchored at t_0 = 4 weeks (i.e., plotted as \mathrm{KCOR}(t; t_0)). Uncertainty bands (95% bootstrap intervals) are shown. Data source: Czech Republic mortality and vaccination dataset processed into KCOR_CMR aggregated format (negative-control construction; see Appendix B.2).12" title="" id="97" name="Picture"/>
             <a:graphic>
               <a:graphicData uri="http://schemas.openxmlformats.org/drawingml/2006/picture">
                 <pic:pic>
                   <pic:nvPicPr>
-                    <pic:cNvPr descr="figures/fig2_neg_control_10yr_age_diff.png" id="97" name="Picture"/>
+                    <pic:cNvPr descr="figures/fig2_neg_control_10yr_age_diff.png" id="98" name="Picture"/>
                     <pic:cNvPicPr>
                       <a:picLocks noChangeArrowheads="1" noChangeAspect="1"/>
                     </pic:cNvPicPr>
                   </pic:nvPicPr>
                   <pic:blipFill>
-                    <a:blip r:embed="rId95"/>
+                    <a:blip r:embed="rId96"/>
                     <a:stretch>
                       <a:fillRect/>
                     </a:stretch>
@@ -19659,8 +19713,8 @@
         <w:t xml:space="preserve">12</w:t>
       </w:r>
     </w:p>
-    <w:bookmarkEnd w:id="98"/>
-    <w:bookmarkStart w:id="102" w:name="fig:neg_control_20yr"/>
+    <w:bookmarkEnd w:id="99"/>
+    <w:bookmarkStart w:id="103" w:name="fig:neg_control_20yr"/>
     <w:p>
       <w:pPr>
         <w:pStyle w:val="CaptionedFigure"/>
@@ -19670,18 +19724,18 @@
           <wp:inline>
             <wp:extent cx="5334000" cy="2810466"/>
             <wp:effectExtent b="0" l="0" r="0" t="0"/>
-            <wp:docPr descr="Figure 6. Empirical negative control with approximately 20-year age difference between cohorts. Even under extreme composition differences, \mathrm{KCOR}(t) exhibits no systematic drift, demonstrating robustness to selection-induced curvature. KCOR curves are anchored at t_0 = 4 weeks (i.e., plotted as \mathrm{KCOR}(t; t_0)). Uncertainty bands (95% bootstrap intervals) are shown. Data source: Czech Republic mortality and vaccination dataset processed into KCOR_CMR aggregated format (negative-control construction; see Appendix B.2)." title="" id="100" name="Picture"/>
+            <wp:docPr descr="Figure 6. Empirical negative control with approximately 20-year age difference between cohorts. Even under extreme composition differences, \mathrm{KCOR}(t) exhibits no systematic drift, demonstrating robustness to selection-induced curvature. KCOR curves are anchored at t_0 = 4 weeks (i.e., plotted as \mathrm{KCOR}(t; t_0)). Uncertainty bands (95% bootstrap intervals) are shown. Data source: Czech Republic mortality and vaccination dataset processed into KCOR_CMR aggregated format (negative-control construction; see Appendix B.2)." title="" id="101" name="Picture"/>
             <a:graphic>
               <a:graphicData uri="http://schemas.openxmlformats.org/drawingml/2006/picture">
                 <pic:pic>
                   <pic:nvPicPr>
-                    <pic:cNvPr descr="figures/fig3_neg_control_20yr_age_diff.png" id="101" name="Picture"/>
+                    <pic:cNvPr descr="figures/fig3_neg_control_20yr_age_diff.png" id="102" name="Picture"/>
                     <pic:cNvPicPr>
                       <a:picLocks noChangeArrowheads="1" noChangeAspect="1"/>
                     </pic:cNvPicPr>
                   </pic:nvPicPr>
                   <pic:blipFill>
-                    <a:blip r:embed="rId99"/>
+                    <a:blip r:embed="rId100"/>
                     <a:stretch>
                       <a:fillRect/>
                     </a:stretch>
@@ -19863,7 +19917,7 @@
         <w:t xml:space="preserve">). Uncertainty bands (95% bootstrap intervals) are shown. Data source: Czech Republic mortality and vaccination dataset processed into KCOR_CMR aggregated format (negative-control construction; see Appendix B.2).</w:t>
       </w:r>
     </w:p>
-    <w:bookmarkEnd w:id="102"/>
+    <w:bookmarkEnd w:id="103"/>
     <w:p>
       <w:pPr>
         <w:pStyle w:val="BodyText"/>
@@ -19872,7 +19926,7 @@
         <w:t xml:space="preserve">Table 7 provides numeric summaries.</w:t>
       </w:r>
     </w:p>
-    <w:bookmarkStart w:id="103" w:name="tbl:neg_control_summary"/>
+    <w:bookmarkStart w:id="104" w:name="tbl:neg_control_summary"/>
     <w:p>
       <w:pPr>
         <w:pStyle w:val="TableCaption"/>
@@ -20289,10 +20343,10 @@
         </w:tc>
       </w:tr>
     </w:tbl>
-    <w:bookmarkEnd w:id="103"/>
     <w:bookmarkEnd w:id="104"/>
     <w:bookmarkEnd w:id="105"/>
-    <w:bookmarkStart w:id="112" w:name="Xf5c6845e7014ee8ad1d757d99d9071bc85f02f3"/>
+    <w:bookmarkEnd w:id="106"/>
+    <w:bookmarkStart w:id="113" w:name="Xf5c6845e7014ee8ad1d757d99d9071bc85f02f3"/>
     <w:p>
       <w:pPr>
         <w:pStyle w:val="Heading3"/>
@@ -20347,7 +20401,7 @@
         <w:t xml:space="preserve">over a prespecified interval:</w:t>
       </w:r>
     </w:p>
-    <w:bookmarkStart w:id="106" w:name="eq:pos-control-injection"/>
+    <w:bookmarkStart w:id="107" w:name="eq:pos-control-injection"/>
     <w:p>
       <w:pPr>
         <w:pStyle w:val="BodyText"/>
@@ -20625,7 +20679,7 @@
         </m:r>
       </m:oMath>
     </w:p>
-    <w:bookmarkEnd w:id="106"/>
+    <w:bookmarkEnd w:id="107"/>
     <w:p>
       <w:pPr>
         <w:pStyle w:val="BodyText"/>
@@ -20697,7 +20751,7 @@
         <w:t xml:space="preserve">After gamma-frailty normalization (inversion), KCOR should deviate from 1 in the correct direction and with magnitude consistent with the injected effect (up to discretization and sampling noise). Figure 7 and Table 8 confirm this behavior.</w:t>
       </w:r>
     </w:p>
-    <w:bookmarkStart w:id="110" w:name="fig:pos_control_injected"/>
+    <w:bookmarkStart w:id="111" w:name="fig:pos_control_injected"/>
     <w:p>
       <w:pPr>
         <w:pStyle w:val="CaptionedFigure"/>
@@ -20707,18 +20761,18 @@
           <wp:inline>
             <wp:extent cx="5334000" cy="4253184"/>
             <wp:effectExtent b="0" l="0" r="0" t="0"/>
-            <wp:docPr descr="Figure 7. Positive control validation: KCOR correctly detects injected effects. Left panels show harm scenario (r=1.2), right panels show benefit scenario (r=0.8). Top row displays cohort hazard curves with effect window shaded. Bottom row shows \mathrm{KCOR}(t) deviating from 1.0 in the expected direction during the effect window. Uncertainty bands (95% bootstrap intervals) are shown." title="" id="108" name="Picture"/>
+            <wp:docPr descr="Figure 7. Positive control validation: KCOR correctly detects injected effects. Left panels show harm scenario (r=1.2), right panels show benefit scenario (r=0.8). Top row displays cohort hazard curves with effect window shaded. Bottom row shows \mathrm{KCOR}(t) deviating from 1.0 in the expected direction during the effect window. Uncertainty bands (95% bootstrap intervals) are shown." title="" id="109" name="Picture"/>
             <a:graphic>
               <a:graphicData uri="http://schemas.openxmlformats.org/drawingml/2006/picture">
                 <pic:pic>
                   <pic:nvPicPr>
-                    <pic:cNvPr descr="figures/fig_pos_control_injected.png" id="109" name="Picture"/>
+                    <pic:cNvPr descr="figures/fig_pos_control_injected.png" id="110" name="Picture"/>
                     <pic:cNvPicPr>
                       <a:picLocks noChangeArrowheads="1" noChangeAspect="1"/>
                     </pic:cNvPicPr>
                   </pic:nvPicPr>
                   <pic:blipFill>
-                    <a:blip r:embed="rId107"/>
+                    <a:blip r:embed="rId108"/>
                     <a:stretch>
                       <a:fillRect/>
                     </a:stretch>
@@ -20803,8 +20857,8 @@
         <w:t xml:space="preserve">deviating from 1.0 in the expected direction during the effect window. Uncertainty bands (95% bootstrap intervals) are shown.</w:t>
       </w:r>
     </w:p>
-    <w:bookmarkEnd w:id="110"/>
-    <w:bookmarkStart w:id="111" w:name="tbl:pos_control_summary"/>
+    <w:bookmarkEnd w:id="111"/>
+    <w:bookmarkStart w:id="112" w:name="tbl:pos_control_summary"/>
     <w:p>
       <w:pPr>
         <w:pStyle w:val="TableCaption"/>
@@ -21067,9 +21121,9 @@
         </w:tc>
       </w:tr>
     </w:tbl>
-    <w:bookmarkEnd w:id="111"/>
     <w:bookmarkEnd w:id="112"/>
-    <w:bookmarkStart w:id="118" w:name="sensitivity-analyses-robustness-checks"/>
+    <w:bookmarkEnd w:id="113"/>
+    <w:bookmarkStart w:id="119" w:name="sensitivity-analyses-robustness-checks"/>
     <w:p>
       <w:pPr>
         <w:pStyle w:val="Heading3"/>
@@ -21162,7 +21216,7 @@
         <w:t xml:space="preserve">Figure 8 summarizes KCOR stability across the parameter grid.</w:t>
       </w:r>
     </w:p>
-    <w:bookmarkStart w:id="116" w:name="fig:sensitivity_overview"/>
+    <w:bookmarkStart w:id="117" w:name="fig:sensitivity_overview"/>
     <w:p>
       <w:pPr>
         <w:pStyle w:val="CaptionedFigure"/>
@@ -21172,18 +21226,18 @@
           <wp:inline>
             <wp:extent cx="5334000" cy="1571483"/>
             <wp:effectExtent b="0" l="0" r="0" t="0"/>
-            <wp:docPr descr="Figure 8. Sensitivity analysis summary showing \mathrm{KCOR}(t) values across parameter grid. Heatmaps display \mathrm{KCOR}(t) estimates for different combinations of baseline weeks (rows) and quiet-window start offsets (columns). Across all comparisons, \mathrm{KCOR}(t) varies smoothly and modestly across a wide range of quiet-start offsets and baseline window lengths, with no qualitative changes in sign or magnitude, indicating robustness to reasonable parameter choices. All panels use a unified color scale centered at 1.0 to enable direct visual comparison across dose comparisons." title="" id="114" name="Picture"/>
+            <wp:docPr descr="Figure 8. Sensitivity analysis summary showing \mathrm{KCOR}(t) values across parameter grid. Heatmaps display \mathrm{KCOR}(t) estimates for different combinations of baseline weeks (rows) and quiet-window start offsets (columns). Across all comparisons, \mathrm{KCOR}(t) varies smoothly and modestly across a wide range of quiet-start offsets and baseline window lengths, with no qualitative changes in sign or magnitude, indicating robustness to reasonable parameter choices. All panels use a unified color scale centered at 1.0 to enable direct visual comparison across dose comparisons." title="" id="115" name="Picture"/>
             <a:graphic>
               <a:graphicData uri="http://schemas.openxmlformats.org/drawingml/2006/picture">
                 <pic:pic>
                   <pic:nvPicPr>
-                    <pic:cNvPr descr="figures/fig_sensitivity_overview.png" id="115" name="Picture"/>
+                    <pic:cNvPr descr="figures/fig_sensitivity_overview.png" id="116" name="Picture"/>
                     <pic:cNvPicPr>
                       <a:picLocks noChangeArrowheads="1" noChangeAspect="1"/>
                     </pic:cNvPicPr>
                   </pic:nvPicPr>
                   <pic:blipFill>
-                    <a:blip r:embed="rId113"/>
+                    <a:blip r:embed="rId114"/>
                     <a:stretch>
                       <a:fillRect/>
                     </a:stretch>
@@ -21368,7 +21422,7 @@
         <w:t xml:space="preserve">varies smoothly and modestly across a wide range of quiet-start offsets and baseline window lengths, with no qualitative changes in sign or magnitude, indicating robustness to reasonable parameter choices. All panels use a unified color scale centered at 1.0 to enable direct visual comparison across dose comparisons.</w:t>
       </w:r>
     </w:p>
-    <w:bookmarkEnd w:id="116"/>
+    <w:bookmarkEnd w:id="117"/>
     <w:p>
       <w:pPr>
         <w:pStyle w:val="BodyText"/>
@@ -21427,7 +21481,7 @@
         <w:t xml:space="preserve">values remained within approximately ±5% of unity, indicating stability under reasonable variations in fitting choices.</w:t>
       </w:r>
     </w:p>
-    <w:bookmarkStart w:id="117" w:name="frailty-misspecification-robustness"/>
+    <w:bookmarkStart w:id="118" w:name="frailty-misspecification-robustness"/>
     <w:p>
       <w:pPr>
         <w:pStyle w:val="Heading4"/>
@@ -21620,9 +21674,9 @@
         <w:t xml:space="preserve">trajectories either remain near-unity (reflecting attenuation) or are not computed when diagnostic thresholds are not met.</w:t>
       </w:r>
     </w:p>
-    <w:bookmarkEnd w:id="117"/>
     <w:bookmarkEnd w:id="118"/>
-    <w:bookmarkStart w:id="142" w:name="Xc4d8adb0ad5f1ae7badc4f43956d4ea2b8d625b"/>
+    <w:bookmarkEnd w:id="119"/>
+    <w:bookmarkStart w:id="143" w:name="Xc4d8adb0ad5f1ae7badc4f43956d4ea2b8d625b"/>
     <w:p>
       <w:pPr>
         <w:pStyle w:val="Heading3"/>
@@ -22057,7 +22111,7 @@
         <w:t xml:space="preserve">-space fit, post-normalization nonlinearity, parameter instability), flagging that depletion-neutralization is unreliable without model generalization.</w:t>
       </w:r>
     </w:p>
-    <w:bookmarkStart w:id="122" w:name="fig:sim_grid_overview"/>
+    <w:bookmarkStart w:id="123" w:name="fig:sim_grid_overview"/>
     <w:p>
       <w:pPr>
         <w:pStyle w:val="CaptionedFigure"/>
@@ -22067,18 +22121,18 @@
           <wp:inline>
             <wp:extent cx="5334000" cy="4247078"/>
             <wp:effectExtent b="0" l="0" r="0" t="0"/>
-            <wp:docPr descr="Figure 9. Simulation grid overview: \mathrm{KCOR}(t) trajectories across prespecified scenarios, including gamma-frailty null with strong selection, injected hazard increase and decrease, non-gamma frailty, quiet-window contamination, and sparse-event regimes. Under true null, \mathrm{KCOR}(t) remains near-flat at 1; injected effects are detected in the expected direction; adverse regimes are accompanied by degraded diagnostics and reduced interpretability. Uncertainty bands (95% bootstrap intervals) are shown where applicable." title="" id="120" name="Picture"/>
+            <wp:docPr descr="Figure 9. Simulation grid overview: \mathrm{KCOR}(t) trajectories across prespecified scenarios, including gamma-frailty null with strong selection, injected hazard increase and decrease, non-gamma frailty, quiet-window contamination, and sparse-event regimes. Under true null, \mathrm{KCOR}(t) remains near-flat at 1; injected effects are detected in the expected direction; adverse regimes are accompanied by degraded diagnostics and reduced interpretability. Uncertainty bands (95% bootstrap intervals) are shown where applicable." title="" id="121" name="Picture"/>
             <a:graphic>
               <a:graphicData uri="http://schemas.openxmlformats.org/drawingml/2006/picture">
                 <pic:pic>
                   <pic:nvPicPr>
-                    <pic:cNvPr descr="figures/fig_sim_grid_overview.png" id="121" name="Picture"/>
+                    <pic:cNvPr descr="figures/fig_sim_grid_overview.png" id="122" name="Picture"/>
                     <pic:cNvPicPr>
                       <a:picLocks noChangeArrowheads="1" noChangeAspect="1"/>
                     </pic:cNvPicPr>
                   </pic:nvPicPr>
                   <pic:blipFill>
-                    <a:blip r:embed="rId119"/>
+                    <a:blip r:embed="rId120"/>
                     <a:stretch>
                       <a:fillRect/>
                     </a:stretch>
@@ -22213,8 +22267,8 @@
         <w:t xml:space="preserve">remains near-flat at 1; injected effects are detected in the expected direction; adverse regimes are accompanied by degraded diagnostics and reduced interpretability. Uncertainty bands (95% bootstrap intervals) are shown where applicable.</w:t>
       </w:r>
     </w:p>
-    <w:bookmarkEnd w:id="122"/>
-    <w:bookmarkStart w:id="126" w:name="fig:sim_grid_diagnostics"/>
+    <w:bookmarkEnd w:id="123"/>
+    <w:bookmarkStart w:id="127" w:name="fig:sim_grid_diagnostics"/>
     <w:p>
       <w:pPr>
         <w:pStyle w:val="CaptionedFigure"/>
@@ -22224,18 +22278,18 @@
           <wp:inline>
             <wp:extent cx="5334000" cy="2490038"/>
             <wp:effectExtent b="0" l="0" r="0" t="0"/>
-            <wp:docPr descr="Figure 10. Simulation diagnostics across scenarios: (i) cumulative-hazard fit RMSE over the quiet window, (ii) fitted frailty variance estimates, and (iii) a post-normalization linearity metric for depletion-neutralized baseline cumulative hazards. Diagnostics identify regimes in which frailty normalization is well identified versus weakly identified." title="" id="124" name="Picture"/>
+            <wp:docPr descr="Figure 10. Simulation diagnostics across scenarios: (i) cumulative-hazard fit RMSE over the quiet window, (ii) fitted frailty variance estimates, and (iii) a post-normalization linearity metric for depletion-neutralized baseline cumulative hazards. Diagnostics identify regimes in which frailty normalization is well identified versus weakly identified." title="" id="125" name="Picture"/>
             <a:graphic>
               <a:graphicData uri="http://schemas.openxmlformats.org/drawingml/2006/picture">
                 <pic:pic>
                   <pic:nvPicPr>
-                    <pic:cNvPr descr="figures/fig_sim_grid_diagnostics.png" id="125" name="Picture"/>
+                    <pic:cNvPr descr="figures/fig_sim_grid_diagnostics.png" id="126" name="Picture"/>
                     <pic:cNvPicPr>
                       <a:picLocks noChangeArrowheads="1" noChangeAspect="1"/>
                     </pic:cNvPicPr>
                   </pic:nvPicPr>
                   <pic:blipFill>
-                    <a:blip r:embed="rId123"/>
+                    <a:blip r:embed="rId124"/>
                     <a:stretch>
                       <a:fillRect/>
                     </a:stretch>
@@ -22270,8 +22324,8 @@
         <w:t xml:space="preserve">Figure 10. Simulation diagnostics across scenarios: (i) cumulative-hazard fit RMSE over the quiet window, (ii) fitted frailty variance estimates, and (iii) a post-normalization linearity metric for depletion-neutralized baseline cumulative hazards. Diagnostics identify regimes in which frailty normalization is well identified versus weakly identified.</w:t>
       </w:r>
     </w:p>
-    <w:bookmarkEnd w:id="126"/>
-    <w:bookmarkStart w:id="130" w:name="fig:s7_overview"/>
+    <w:bookmarkEnd w:id="127"/>
+    <w:bookmarkStart w:id="131" w:name="fig:s7_overview"/>
     <w:p>
       <w:pPr>
         <w:pStyle w:val="CaptionedFigure"/>
@@ -22281,18 +22335,18 @@
           <wp:inline>
             <wp:extent cx="5334000" cy="1391685"/>
             <wp:effectExtent b="0" l="0" r="0" t="0"/>
-            <wp:docPr descr="Figure 11. S7 simulation results: \mathrm{KCOR}(t) trajectories demonstrating temporal separability. Left panel shows harm scenario (r=1.2) with effect window (weeks 10-25) and quiet window (weeks 80-140) non-overlapping. Middle panel shows benefit scenario (r=0.8). Right panel shows overlap variant where effect window intersects quiet window, demonstrating diagnostic degradation. \mathrm{KCOR}(t) remains approximately flat during the quiet window and deviates only during the effect window when temporal separability holds. Uncertainty bands (95% bootstrap intervals) are shown. The overlap variant is included to demonstrate failure-mode behavior and should not be interpreted as a valid application regime for KCOR." title="" id="128" name="Picture"/>
+            <wp:docPr descr="Figure 11. S7 simulation results: \mathrm{KCOR}(t) trajectories demonstrating temporal separability. Left panel shows harm scenario (r=1.2) with effect window (weeks 10-25) and quiet window (weeks 80-140) non-overlapping. Middle panel shows benefit scenario (r=0.8). Right panel shows overlap variant where effect window intersects quiet window, demonstrating diagnostic degradation. \mathrm{KCOR}(t) remains approximately flat during the quiet window and deviates only during the effect window when temporal separability holds. Uncertainty bands (95% bootstrap intervals) are shown. The overlap variant is included to demonstrate failure-mode behavior and should not be interpreted as a valid application regime for KCOR." title="" id="129" name="Picture"/>
             <a:graphic>
               <a:graphicData uri="http://schemas.openxmlformats.org/drawingml/2006/picture">
                 <pic:pic>
                   <pic:nvPicPr>
-                    <pic:cNvPr descr="figures/fig_s7_overview.png" id="129" name="Picture"/>
+                    <pic:cNvPr descr="figures/fig_s7_overview.png" id="130" name="Picture"/>
                     <pic:cNvPicPr>
                       <a:picLocks noChangeArrowheads="1" noChangeAspect="1"/>
                     </pic:cNvPicPr>
                   </pic:nvPicPr>
                   <pic:blipFill>
-                    <a:blip r:embed="rId127"/>
+                    <a:blip r:embed="rId128"/>
                     <a:stretch>
                       <a:fillRect/>
                     </a:stretch>
@@ -22427,8 +22481,8 @@
         <w:t xml:space="preserve">remains approximately flat during the quiet window and deviates only during the effect window when temporal separability holds. Uncertainty bands (95% bootstrap intervals) are shown. The overlap variant is included to demonstrate failure-mode behavior and should not be interpreted as a valid application regime for KCOR.</w:t>
       </w:r>
     </w:p>
-    <w:bookmarkEnd w:id="130"/>
-    <w:bookmarkStart w:id="134" w:name="fig:s7_diagnostics"/>
+    <w:bookmarkEnd w:id="131"/>
+    <w:bookmarkStart w:id="135" w:name="fig:s7_diagnostics"/>
     <w:p>
       <w:pPr>
         <w:pStyle w:val="CaptionedFigure"/>
@@ -22438,18 +22492,18 @@
           <wp:inline>
             <wp:extent cx="5334000" cy="4431300"/>
             <wp:effectExtent b="0" l="0" r="0" t="0"/>
-            <wp:docPr descr="Figure 12. S7 simulation diagnostics: Fitted frailty variance parameters (\hat{\theta}_0, \hat{\theta}_1), fit quality (RMSE), and convergence status across S7 scenarios. The overlap variant shows degraded fit quality, correctly signaling violation of temporal separability assumptions." title="" id="132" name="Picture"/>
+            <wp:docPr descr="Figure 12. S7 simulation diagnostics: Fitted frailty variance parameters (\hat{\theta}_0, \hat{\theta}_1), fit quality (RMSE), and convergence status across S7 scenarios. The overlap variant shows degraded fit quality, correctly signaling violation of temporal separability assumptions." title="" id="133" name="Picture"/>
             <a:graphic>
               <a:graphicData uri="http://schemas.openxmlformats.org/drawingml/2006/picture">
                 <pic:pic>
                   <pic:nvPicPr>
-                    <pic:cNvPr descr="figures/fig_s7_diagnostics.png" id="133" name="Picture"/>
+                    <pic:cNvPr descr="figures/fig_s7_diagnostics.png" id="134" name="Picture"/>
                     <pic:cNvPicPr>
                       <a:picLocks noChangeArrowheads="1" noChangeAspect="1"/>
                     </pic:cNvPicPr>
                   </pic:nvPicPr>
                   <pic:blipFill>
-                    <a:blip r:embed="rId131"/>
+                    <a:blip r:embed="rId132"/>
                     <a:stretch>
                       <a:fillRect/>
                     </a:stretch>
@@ -22535,8 +22589,8 @@
         <w:t xml:space="preserve">), fit quality (RMSE), and convergence status across S7 scenarios. The overlap variant shows degraded fit quality, correctly signaling violation of temporal separability assumptions.</w:t>
       </w:r>
     </w:p>
-    <w:bookmarkEnd w:id="134"/>
-    <w:bookmarkStart w:id="138" w:name="fig:skip_weeks_sensitivity"/>
+    <w:bookmarkEnd w:id="135"/>
+    <w:bookmarkStart w:id="139" w:name="fig:skip_weeks_sensitivity"/>
     <w:p>
       <w:pPr>
         <w:pStyle w:val="CaptionedFigure"/>
@@ -22546,18 +22600,18 @@
           <wp:inline>
             <wp:extent cx="5334000" cy="3170886"/>
             <wp:effectExtent b="0" l="0" r="0" t="0"/>
-            <wp:docPr descr="Figure 13. Skip-window sensitivity illustrates dynamic selection effects in early follow-up. \mathrm{KCOR}(t) computed on the same fixed-cohort comparison using skip windows of 0, 4, and 8 weeks. Early-time departures that attenuate with larger skip windows are consistent with dynamic selection immediately following cohort entry; later-time behavior is comparatively stable." title="" id="136" name="Picture"/>
+            <wp:docPr descr="Figure 13. Skip-window sensitivity illustrates dynamic selection effects in early follow-up. \mathrm{KCOR}(t) computed on the same fixed-cohort comparison using skip windows of 0, 4, and 8 weeks. Early-time departures that attenuate with larger skip windows are consistent with dynamic selection immediately following cohort entry; later-time behavior is comparatively stable." title="" id="137" name="Picture"/>
             <a:graphic>
               <a:graphicData uri="http://schemas.openxmlformats.org/drawingml/2006/picture">
                 <pic:pic>
                   <pic:nvPicPr>
-                    <pic:cNvPr descr="figures/fig_skip_weeks_sensitivity.png" id="137" name="Picture"/>
+                    <pic:cNvPr descr="figures/fig_skip_weeks_sensitivity.png" id="138" name="Picture"/>
                     <pic:cNvPicPr>
                       <a:picLocks noChangeArrowheads="1" noChangeAspect="1"/>
                     </pic:cNvPicPr>
                   </pic:nvPicPr>
                   <pic:blipFill>
-                    <a:blip r:embed="rId135"/>
+                    <a:blip r:embed="rId136"/>
                     <a:stretch>
                       <a:fillRect/>
                     </a:stretch>
@@ -22642,8 +22696,8 @@
         <w:t xml:space="preserve">computed on the same fixed-cohort comparison using skip windows of 0, 4, and 8 weeks. Early-time departures that attenuate with larger skip windows are consistent with dynamic selection immediately following cohort entry; later-time behavior is comparatively stable.</w:t>
       </w:r>
     </w:p>
-    <w:bookmarkEnd w:id="138"/>
-    <w:bookmarkStart w:id="139" w:name="tbl:joint_frailty_comparison"/>
+    <w:bookmarkEnd w:id="139"/>
+    <w:bookmarkStart w:id="140" w:name="tbl:joint_frailty_comparison"/>
     <w:p>
       <w:pPr>
         <w:pStyle w:val="TableCaption"/>
@@ -23034,7 +23088,7 @@
         </w:tc>
       </w:tr>
     </w:tbl>
-    <w:bookmarkEnd w:id="139"/>
+    <w:bookmarkEnd w:id="140"/>
     <w:p>
       <w:pPr>
         <w:pStyle w:val="BodyText"/>
@@ -23156,7 +23210,7 @@
         <w:t xml:space="preserve">In simulations where apparent effects arise solely from selection-induced depletion, KCOR was the only method to remain stable and near-null, while RMST and time-varying Cox produced non-null contrasts that varied with frailty strength, reflecting residual depletion geometry rather than causal signal (Table 10). Across selection-only scenarios, KCOR was the only estimand whose median deviation from the null remained approximately zero across the full frailty grid, whereas RMST and time-varying Cox produced systematic non-null contrasts that increased with frailty strength (Table 10).</w:t>
       </w:r>
     </w:p>
-    <w:bookmarkStart w:id="140" w:name="tbl:comparison_estimands"/>
+    <w:bookmarkStart w:id="141" w:name="tbl:comparison_estimands"/>
     <w:p>
       <w:pPr>
         <w:pStyle w:val="TableCaption"/>
@@ -23430,9 +23484,9 @@
         </w:tc>
       </w:tr>
     </w:tbl>
-    <w:bookmarkEnd w:id="140"/>
+    <w:bookmarkEnd w:id="141"/>
     <w:p/>
-    <w:bookmarkStart w:id="141" w:name="tbl:bootstrap_coverage"/>
+    <w:bookmarkStart w:id="142" w:name="tbl:bootstrap_coverage"/>
     <w:p>
       <w:pPr>
         <w:pStyle w:val="TableCaption"/>
@@ -23735,9 +23789,9 @@
         </w:tc>
       </w:tr>
     </w:tbl>
-    <w:bookmarkEnd w:id="141"/>
     <w:bookmarkEnd w:id="142"/>
-    <w:bookmarkStart w:id="143" w:name="dynamic-hve-diagnostic-tests"/>
+    <w:bookmarkEnd w:id="143"/>
+    <w:bookmarkStart w:id="144" w:name="dynamic-hve-diagnostic-tests"/>
     <w:p>
       <w:pPr>
         <w:pStyle w:val="Heading3"/>
@@ -23993,8 +24047,8 @@
         <w:t xml:space="preserve">computed on the same fixed-cohort comparison using skip windows of 0, 4, and 8 weeks. Early-time departures that attenuate with larger skip windows are consistent with dynamic selection immediately following cohort entry; later-time behavior is comparatively stable.</w:t>
       </w:r>
     </w:p>
-    <w:bookmarkEnd w:id="143"/>
-    <w:bookmarkStart w:id="144" w:name="illustrative-non-covid-example-synthetic"/>
+    <w:bookmarkEnd w:id="144"/>
+    <w:bookmarkStart w:id="145" w:name="illustrative-non-covid-example-synthetic"/>
     <w:p>
       <w:pPr>
         <w:pStyle w:val="Heading3"/>
@@ -24085,9 +24139,9 @@
         <w:t xml:space="preserve">As a validation check, adequacy of the gamma-frailty normalization was assessed using quiet-window fit diagnostics, including the estimated frailty variance, residual dispersion, maximum deviation from linearity, and residual drift per year. For the all-ages cohort—which represents the most heterogeneous and challenging case—these diagnostics showed minimal residual curvature and negligible drift, indicating that gamma frailty adequately explains the observed hazard curvature during the quiet window. Full diagnostic outputs for all cohorts are reported in KCOR_summary.xlsx.</w:t>
       </w:r>
     </w:p>
-    <w:bookmarkEnd w:id="144"/>
     <w:bookmarkEnd w:id="145"/>
-    <w:bookmarkStart w:id="151" w:name="discussion"/>
+    <w:bookmarkEnd w:id="146"/>
+    <w:bookmarkStart w:id="152" w:name="discussion"/>
     <w:p>
       <w:pPr>
         <w:pStyle w:val="Heading2"/>
@@ -24178,7 +24232,7 @@
         <w:t xml:space="preserve">These limitations are intrinsic to the data constraints KCOR is designed to operate under and do not detract from its role as a depletion-neutralized cohort comparison system.</w:t>
       </w:r>
     </w:p>
-    <w:bookmarkStart w:id="146" w:name="X2b15ce1fa8c24db54c476cf8c57606fbe96819a"/>
+    <w:bookmarkStart w:id="147" w:name="X2b15ce1fa8c24db54c476cf8c57606fbe96819a"/>
     <w:p>
       <w:pPr>
         <w:pStyle w:val="Heading3"/>
@@ -24195,8 +24249,8 @@
         <w:t xml:space="preserve">KCOR does not uniquely identify the biological, behavioral, or clinical mechanisms responsible for observed hazard heterogeneity. In particular, curvature in the cumulative hazard may arise from multiple sources, including selection on latent frailty, behavior change, seasonality, treatment effects, reporting artifacts, or their combination. Depletion of susceptibles is therefore used as a parsimonious working model whose adequacy is evaluated through diagnostics and negative controls, rather than assumed as a causal truth. KCOR’s estimand is whether a cumulative outcome contrast persists after removal of curvature consistent with selection-induced depletion, not attribution of that curvature to a specific mechanism.</w:t>
       </w:r>
     </w:p>
-    <w:bookmarkEnd w:id="146"/>
-    <w:bookmarkStart w:id="147" w:name="what-kcor-estimates"/>
+    <w:bookmarkEnd w:id="147"/>
+    <w:bookmarkStart w:id="148" w:name="what-kcor-estimates"/>
     <w:p>
       <w:pPr>
         <w:pStyle w:val="Heading3"/>
@@ -24530,8 +24584,8 @@
         <w:t xml:space="preserve">Although cumulative hazards and survival functions are in one-to-one correspondence, KCOR operates in cumulative-hazard space because curvature induced by frailty depletion is additive and more readily diagnosed there. While survival-based summaries such as restricted mean survival time may be derived from depletion-neutralized baseline cumulative hazards, KCOR’s primary estimand remains cumulative by construction.</w:t>
       </w:r>
     </w:p>
-    <w:bookmarkEnd w:id="147"/>
-    <w:bookmarkStart w:id="148" w:name="relationship-to-negative-control-methods"/>
+    <w:bookmarkEnd w:id="148"/>
+    <w:bookmarkStart w:id="149" w:name="relationship-to-negative-control-methods"/>
     <w:p>
       <w:pPr>
         <w:pStyle w:val="Heading3"/>
@@ -24585,8 +24639,8 @@
         <w:t xml:space="preserve">This asymmetry helps explain why standard observational analyses often report large apparent mortality benefits during periods lacking a plausible causal mechanism: vaccinated cohorts are already selection-filtered, while unvaccinated hazards are suppressed by ongoing frailty depletion. Unadjusted comparisons therefore systematically understate unvaccinated baseline risk and exaggerate apparent benefit.</w:t>
       </w:r>
     </w:p>
-    <w:bookmarkEnd w:id="148"/>
-    <w:bookmarkStart w:id="149" w:name="practical-guidelines-for-implementation"/>
+    <w:bookmarkEnd w:id="149"/>
+    <w:bookmarkStart w:id="150" w:name="practical-guidelines-for-implementation"/>
     <w:p>
       <w:pPr>
         <w:pStyle w:val="Heading3"/>
@@ -24703,8 +24757,8 @@
         <w:t xml:space="preserve">KCOR should therefore be applied and reported as a complete pipeline—from cohort freezing, through depletion normalization, to cumulative comparison and diagnostics—rather than as a standalone adjustment step.</w:t>
       </w:r>
     </w:p>
-    <w:bookmarkEnd w:id="149"/>
-    <w:bookmarkStart w:id="150" w:name="extension-to-other-outcomes"/>
+    <w:bookmarkEnd w:id="150"/>
+    <w:bookmarkStart w:id="151" w:name="extension-to-other-outcomes"/>
     <w:p>
       <w:pPr>
         <w:pStyle w:val="Heading3"/>
@@ -24721,9 +24775,9 @@
         <w:t xml:space="preserve">Although this paper focuses on all-cause mortality, KCOR is applicable to other irreversible outcomes provided that event timing and risk sets are well defined. Application to cause-specific mortality requires careful consideration of competing risks and interpretation of cumulative hazards within cause-restricted populations. Extension to non-fatal outcomes such as hospitalization is conceptually straightforward but may require additional attention to outcome definitions, censoring mechanisms, and recurrent events. These considerations affect interpretation rather than the core KCOR framework.</w:t>
       </w:r>
     </w:p>
-    <w:bookmarkEnd w:id="150"/>
     <w:bookmarkEnd w:id="151"/>
-    <w:bookmarkStart w:id="155" w:name="limitations"/>
+    <w:bookmarkEnd w:id="152"/>
+    <w:bookmarkStart w:id="156" w:name="limitations"/>
     <w:p>
       <w:pPr>
         <w:pStyle w:val="Heading2"/>
@@ -24865,7 +24919,7 @@
         <w:t xml:space="preserve">: The KCOR framework assumes that selection acts approximately multiplicatively through a time-invariant frailty distribution, for which the gamma family provides a convenient and empirically testable approximation. In settings where depletion dynamics are driven by more complex mechanisms—such as time-varying frailty variance, interacting risk factors, or shared frailty correlations within subgroups—the curvature structure exploited by KCOR may be misspecified. In such cases, KCOR diagnostics (e.g., poor curvature fit or unstable fitted frailty variance estimates) serve as indicators of model inadequacy rather than targets for parameter tuning. Extending the framework to accommodate dynamic or correlated frailty structures would require explicit model generalization rather than modification of KCOR normalization steps and is left to future work. Empirically, KCOR’s validity depends on curvature removal rather than the specific parametric form; alternative frailty distributions that generate similar depletion geometry would yield equivalent normalization.</w:t>
       </w:r>
     </w:p>
-    <w:bookmarkStart w:id="152" w:name="X23cf99625f696e3debeff054e3876378086bb67"/>
+    <w:bookmarkStart w:id="153" w:name="X23cf99625f696e3debeff054e3876378086bb67"/>
     <w:p>
       <w:pPr>
         <w:pStyle w:val="Heading3"/>
@@ -25195,8 +25249,8 @@
         <w:t xml:space="preserve">In practice, prespecified negative controls—such as the age-shift controls presented in §3.1.2—provide a direct empirical check that KCOR does not generate artifactual cumulative effects under strong selection-induced curvature.</w:t>
       </w:r>
     </w:p>
-    <w:bookmarkEnd w:id="152"/>
-    <w:bookmarkStart w:id="153" w:name="X929de8bcb6b1faa9f34cf3ef5eebe240c1ac45c"/>
+    <w:bookmarkEnd w:id="153"/>
+    <w:bookmarkStart w:id="154" w:name="X929de8bcb6b1faa9f34cf3ef5eebe240c1ac45c"/>
     <w:p>
       <w:pPr>
         <w:pStyle w:val="Heading3"/>
@@ -25271,8 +25325,8 @@
         <w:t xml:space="preserve">Increasing model complexity within the Cox regression framework—via random effects, cohort-specific frailty, or information-criterion–based selection—does not resolve this limitation, because these models continue to target instantaneous hazard ratios conditional on survival rather than cumulative counterfactual outcomes. Model-selection criteria applied within the Cox regression family favor specifications that improve likelihood fit of instantaneous hazards, but such criteria do not validate cumulative counterfactual interpretation under selection-induced non-proportional hazards.</w:t>
       </w:r>
     </w:p>
-    <w:bookmarkEnd w:id="153"/>
-    <w:bookmarkStart w:id="154" w:name="X5f05abe0762c7ae0ab5904f62ce19850163a03c"/>
+    <w:bookmarkEnd w:id="154"/>
+    <w:bookmarkStart w:id="155" w:name="X5f05abe0762c7ae0ab5904f62ce19850163a03c"/>
     <w:p>
       <w:pPr>
         <w:pStyle w:val="Heading3"/>
@@ -25307,9 +25361,9 @@
         <w:t xml:space="preserve">A natural next step is to apply KCOR to other vaccines and interventions where large-scale individual-level event timing data are available. Many RCTs are underpowered for all-cause mortality and typically do not provide record-level timing needed for KCOR-style hazard-space normalization, while large observational studies often publish only aggregated effect estimates. Where sufficiently detailed time-to-event data exist (registries, integrated health systems, or open individual-level datasets), cross-intervention comparisons can help characterize how often selection-induced depletion dominates observed hazard curvature and how frequently post-normalization trajectories remain stable under negative controls.</w:t>
       </w:r>
     </w:p>
-    <w:bookmarkEnd w:id="154"/>
     <w:bookmarkEnd w:id="155"/>
-    <w:bookmarkStart w:id="156" w:name="conclusion"/>
+    <w:bookmarkEnd w:id="156"/>
+    <w:bookmarkStart w:id="157" w:name="conclusion"/>
     <w:p>
       <w:pPr>
         <w:pStyle w:val="Heading2"/>
@@ -25326,8 +25380,8 @@
         <w:t xml:space="preserve">KCOR provides a principled approach to retrospective cohort comparison under selection-induced hazard curvature by estimating and inverting a gamma-frailty mixture model to remove cohort-specific depletion dynamics prior to comparison. Validation via negative and positive controls supports that KCOR remains near-null under selection without effect and detects injected effects when present. Applied analyses on specific datasets are best reported separately from this methods manuscript. KCOR relies on five explicit assumptions, of which only one requires substantive dataset-specific validation, and enforces these assumptions diagnostically rather than presuming them, allowing violations to be detected rather than absorbed into model-dependent estimates. Because standard methods for retrospective vaccine evaluation fail under non-proportional hazards and selection-induced depletion, KCOR provides a novel and practical alternative that operates on minimal individual-level information—dates of birth, intervention, and death—while remaining applicable to national registry data where richer covariates are unavailable or unreliable.</w:t>
       </w:r>
     </w:p>
-    <w:bookmarkEnd w:id="156"/>
-    <w:bookmarkStart w:id="167" w:name="declarations"/>
+    <w:bookmarkEnd w:id="157"/>
+    <w:bookmarkStart w:id="168" w:name="declarations"/>
     <w:p>
       <w:pPr>
         <w:pStyle w:val="Heading2"/>
@@ -25336,7 +25390,7 @@
         <w:t xml:space="preserve">Declarations</w:t>
       </w:r>
     </w:p>
-    <w:bookmarkStart w:id="157" w:name="Xd182db0490b2de20bd2b4e4cc8698599182035f"/>
+    <w:bookmarkStart w:id="158" w:name="Xd182db0490b2de20bd2b4e4cc8698599182035f"/>
     <w:p>
       <w:pPr>
         <w:pStyle w:val="Heading3"/>
@@ -25359,8 +25413,8 @@
         <w:t xml:space="preserve">12</w:t>
       </w:r>
     </w:p>
-    <w:bookmarkEnd w:id="157"/>
-    <w:bookmarkStart w:id="158" w:name="consent-for-publication"/>
+    <w:bookmarkEnd w:id="158"/>
+    <w:bookmarkStart w:id="159" w:name="consent-for-publication"/>
     <w:p>
       <w:pPr>
         <w:pStyle w:val="Heading3"/>
@@ -25377,8 +25431,8 @@
         <w:t xml:space="preserve">Not applicable.</w:t>
       </w:r>
     </w:p>
-    <w:bookmarkEnd w:id="158"/>
-    <w:bookmarkStart w:id="159" w:name="data-availability"/>
+    <w:bookmarkEnd w:id="159"/>
+    <w:bookmarkStart w:id="160" w:name="data-availability"/>
     <w:p>
       <w:pPr>
         <w:pStyle w:val="Heading3"/>
@@ -25494,8 +25548,8 @@
         <w:t xml:space="preserve">, including schema definitions and disclosure-control semantics.</w:t>
       </w:r>
     </w:p>
-    <w:bookmarkEnd w:id="159"/>
-    <w:bookmarkStart w:id="162" w:name="code-availability"/>
+    <w:bookmarkEnd w:id="160"/>
+    <w:bookmarkStart w:id="163" w:name="code-availability"/>
     <w:p>
       <w:pPr>
         <w:pStyle w:val="Heading3"/>
@@ -25530,7 +25584,7 @@
       <w:r>
         <w:t xml:space="preserve"> </w:t>
       </w:r>
-      <w:hyperlink r:id="rId160">
+      <w:hyperlink r:id="rId161">
         <w:r>
           <w:rPr>
             <w:rStyle w:val="Hyperlink"/>
@@ -25553,7 +25607,7 @@
       <w:r>
         <w:t xml:space="preserve"> </w:t>
       </w:r>
-      <w:hyperlink r:id="rId161">
+      <w:hyperlink r:id="rId162">
         <w:r>
           <w:rPr>
             <w:rStyle w:val="Hyperlink"/>
@@ -25616,8 +25670,8 @@
         <w:t xml:space="preserve">. Both RMST and time-varying Cox comparators run on the same simulation outputs as KCOR evaluation; no additional random seeds or data generation are required.</w:t>
       </w:r>
     </w:p>
-    <w:bookmarkEnd w:id="162"/>
-    <w:bookmarkStart w:id="163" w:name="competing-interests"/>
+    <w:bookmarkEnd w:id="163"/>
+    <w:bookmarkStart w:id="164" w:name="competing-interests"/>
     <w:p>
       <w:pPr>
         <w:pStyle w:val="Heading3"/>
@@ -25634,8 +25688,8 @@
         <w:t xml:space="preserve">The author is a board member of the Vaccine Safety Research Foundation.</w:t>
       </w:r>
     </w:p>
-    <w:bookmarkEnd w:id="163"/>
-    <w:bookmarkStart w:id="164" w:name="funding"/>
+    <w:bookmarkEnd w:id="164"/>
+    <w:bookmarkStart w:id="165" w:name="funding"/>
     <w:p>
       <w:pPr>
         <w:pStyle w:val="Heading3"/>
@@ -25652,8 +25706,8 @@
         <w:t xml:space="preserve">This research received no external funding.</w:t>
       </w:r>
     </w:p>
-    <w:bookmarkEnd w:id="164"/>
-    <w:bookmarkStart w:id="165" w:name="authors-contributions"/>
+    <w:bookmarkEnd w:id="165"/>
+    <w:bookmarkStart w:id="166" w:name="authors-contributions"/>
     <w:p>
       <w:pPr>
         <w:pStyle w:val="Heading3"/>
@@ -25670,8 +25724,8 @@
         <w:t xml:space="preserve">Steven T. Kirsch conceived the method, wrote the code, performed the analysis, and wrote the manuscript.</w:t>
       </w:r>
     </w:p>
-    <w:bookmarkEnd w:id="165"/>
-    <w:bookmarkStart w:id="166" w:name="acknowledgements"/>
+    <w:bookmarkEnd w:id="166"/>
+    <w:bookmarkStart w:id="167" w:name="acknowledgements"/>
     <w:p>
       <w:pPr>
         <w:pStyle w:val="Heading3"/>
@@ -25685,12 +25739,12 @@
         <w:pStyle w:val="FirstParagraph"/>
       </w:pPr>
       <w:r>
-        <w:t xml:space="preserve">The author thanks James Lyons-Weiler and Dr. Clare Craig for helpful discussions and methodological feedback during the development of this work. All errors remain the author’s responsibility.</w:t>
-      </w:r>
-    </w:p>
-    <w:bookmarkEnd w:id="166"/>
+        <w:t xml:space="preserve">The author thanks James Lyons-Weiler. Dr. Clare Craig, and Paul Fischer for helpful discussions and methodological feedback during the development of this work. All errors remain the author’s responsibility.</w:t>
+      </w:r>
+    </w:p>
     <w:bookmarkEnd w:id="167"/>
-    <w:bookmarkStart w:id="192" w:name="references"/>
+    <w:bookmarkEnd w:id="168"/>
+    <w:bookmarkStart w:id="193" w:name="references"/>
     <w:p>
       <w:pPr>
         <w:pStyle w:val="Heading2"/>
@@ -25699,8 +25753,8 @@
         <w:t xml:space="preserve">References</w:t>
       </w:r>
     </w:p>
-    <w:bookmarkStart w:id="191" w:name="refs"/>
-    <w:bookmarkStart w:id="169" w:name="ref-vaupel1979"/>
+    <w:bookmarkStart w:id="192" w:name="refs"/>
+    <w:bookmarkStart w:id="170" w:name="ref-vaupel1979"/>
     <w:p>
       <w:pPr>
         <w:pStyle w:val="Bibliography"/>
@@ -25730,7 +25784,7 @@
       <w:r>
         <w:t xml:space="preserve">. 1979;16(3):439-454. doi:</w:t>
       </w:r>
-      <w:hyperlink r:id="rId168">
+      <w:hyperlink r:id="rId169">
         <w:r>
           <w:rPr>
             <w:rStyle w:val="Hyperlink"/>
@@ -25739,8 +25793,8 @@
         </w:r>
       </w:hyperlink>
     </w:p>
-    <w:bookmarkEnd w:id="169"/>
-    <w:bookmarkStart w:id="171" w:name="ref-obel2024"/>
+    <w:bookmarkEnd w:id="170"/>
+    <w:bookmarkStart w:id="172" w:name="ref-obel2024"/>
     <w:p>
       <w:pPr>
         <w:pStyle w:val="Bibliography"/>
@@ -25821,7 +25875,7 @@
       <w:r>
         <w:t xml:space="preserve">. 2024;Volume 16:501-512. doi:</w:t>
       </w:r>
-      <w:hyperlink r:id="rId170">
+      <w:hyperlink r:id="rId171">
         <w:r>
           <w:rPr>
             <w:rStyle w:val="Hyperlink"/>
@@ -25830,8 +25884,8 @@
         </w:r>
       </w:hyperlink>
     </w:p>
-    <w:bookmarkEnd w:id="171"/>
-    <w:bookmarkStart w:id="173" w:name="ref-chemaitelly2025"/>
+    <w:bookmarkEnd w:id="172"/>
+    <w:bookmarkStart w:id="174" w:name="ref-chemaitelly2025"/>
     <w:p>
       <w:pPr>
         <w:pStyle w:val="Bibliography"/>
@@ -25882,7 +25936,7 @@
       <w:r>
         <w:t xml:space="preserve">. 2025;14:e103690. doi:</w:t>
       </w:r>
-      <w:hyperlink r:id="rId172">
+      <w:hyperlink r:id="rId173">
         <w:r>
           <w:rPr>
             <w:rStyle w:val="Hyperlink"/>
@@ -25891,8 +25945,8 @@
         </w:r>
       </w:hyperlink>
     </w:p>
-    <w:bookmarkEnd w:id="173"/>
-    <w:bookmarkStart w:id="175" w:name="ref-grambsch1994"/>
+    <w:bookmarkEnd w:id="174"/>
+    <w:bookmarkStart w:id="176" w:name="ref-grambsch1994"/>
     <w:p>
       <w:pPr>
         <w:pStyle w:val="Bibliography"/>
@@ -25922,7 +25976,7 @@
       <w:r>
         <w:t xml:space="preserve">. 1994;81(3):515-526. doi:</w:t>
       </w:r>
-      <w:hyperlink r:id="rId174">
+      <w:hyperlink r:id="rId175">
         <w:r>
           <w:rPr>
             <w:rStyle w:val="Hyperlink"/>
@@ -25931,8 +25985,8 @@
         </w:r>
       </w:hyperlink>
     </w:p>
-    <w:bookmarkEnd w:id="175"/>
-    <w:bookmarkStart w:id="177" w:name="ref-andersen1982"/>
+    <w:bookmarkEnd w:id="176"/>
+    <w:bookmarkStart w:id="178" w:name="ref-andersen1982"/>
     <w:p>
       <w:pPr>
         <w:pStyle w:val="Bibliography"/>
@@ -25992,7 +26046,7 @@
       <w:r>
         <w:t xml:space="preserve">. 1982;10(4). doi:</w:t>
       </w:r>
-      <w:hyperlink r:id="rId176">
+      <w:hyperlink r:id="rId177">
         <w:r>
           <w:rPr>
             <w:rStyle w:val="Hyperlink"/>
@@ -26001,8 +26055,8 @@
         </w:r>
       </w:hyperlink>
     </w:p>
-    <w:bookmarkEnd w:id="177"/>
-    <w:bookmarkStart w:id="179" w:name="ref-royston2002"/>
+    <w:bookmarkEnd w:id="178"/>
+    <w:bookmarkStart w:id="180" w:name="ref-royston2002"/>
     <w:p>
       <w:pPr>
         <w:pStyle w:val="Bibliography"/>
@@ -26032,7 +26086,7 @@
       <w:r>
         <w:t xml:space="preserve">. 2002;21(15):2175-2197. doi:</w:t>
       </w:r>
-      <w:hyperlink r:id="rId178">
+      <w:hyperlink r:id="rId179">
         <w:r>
           <w:rPr>
             <w:rStyle w:val="Hyperlink"/>
@@ -26041,8 +26095,8 @@
         </w:r>
       </w:hyperlink>
     </w:p>
-    <w:bookmarkEnd w:id="179"/>
-    <w:bookmarkStart w:id="181" w:name="ref-aalen1989"/>
+    <w:bookmarkEnd w:id="180"/>
+    <w:bookmarkStart w:id="182" w:name="ref-aalen1989"/>
     <w:p>
       <w:pPr>
         <w:pStyle w:val="Bibliography"/>
@@ -26072,7 +26126,7 @@
       <w:r>
         <w:t xml:space="preserve">. 1989;8(8):907-925. doi:</w:t>
       </w:r>
-      <w:hyperlink r:id="rId180">
+      <w:hyperlink r:id="rId181">
         <w:r>
           <w:rPr>
             <w:rStyle w:val="Hyperlink"/>
@@ -26081,8 +26135,8 @@
         </w:r>
       </w:hyperlink>
     </w:p>
-    <w:bookmarkEnd w:id="181"/>
-    <w:bookmarkStart w:id="183" w:name="ref-lin1994"/>
+    <w:bookmarkEnd w:id="182"/>
+    <w:bookmarkStart w:id="184" w:name="ref-lin1994"/>
     <w:p>
       <w:pPr>
         <w:pStyle w:val="Bibliography"/>
@@ -26112,7 +26166,7 @@
       <w:r>
         <w:t xml:space="preserve">. 1994;81(1):61-71. doi:</w:t>
       </w:r>
-      <w:hyperlink r:id="rId182">
+      <w:hyperlink r:id="rId183">
         <w:r>
           <w:rPr>
             <w:rStyle w:val="Hyperlink"/>
@@ -26121,8 +26175,8 @@
         </w:r>
       </w:hyperlink>
     </w:p>
-    <w:bookmarkEnd w:id="183"/>
-    <w:bookmarkStart w:id="185" w:name="ref-vanhouwelingen2007"/>
+    <w:bookmarkEnd w:id="184"/>
+    <w:bookmarkStart w:id="186" w:name="ref-vanhouwelingen2007"/>
     <w:p>
       <w:pPr>
         <w:pStyle w:val="Bibliography"/>
@@ -26185,7 +26239,7 @@
       <w:r>
         <w:t xml:space="preserve">. 2007;34(1):70-85. doi:</w:t>
       </w:r>
-      <w:hyperlink r:id="rId184">
+      <w:hyperlink r:id="rId185">
         <w:r>
           <w:rPr>
             <w:rStyle w:val="Hyperlink"/>
@@ -26194,8 +26248,8 @@
         </w:r>
       </w:hyperlink>
     </w:p>
-    <w:bookmarkEnd w:id="185"/>
-    <w:bookmarkStart w:id="187" w:name="ref-robins2000"/>
+    <w:bookmarkEnd w:id="186"/>
+    <w:bookmarkStart w:id="188" w:name="ref-robins2000"/>
     <w:p>
       <w:pPr>
         <w:pStyle w:val="Bibliography"/>
@@ -26258,7 +26312,7 @@
       <w:r>
         <w:t xml:space="preserve">. 2000;11(5):550-560. doi:</w:t>
       </w:r>
-      <w:hyperlink r:id="rId186">
+      <w:hyperlink r:id="rId187">
         <w:r>
           <w:rPr>
             <w:rStyle w:val="Hyperlink"/>
@@ -26267,8 +26321,8 @@
         </w:r>
       </w:hyperlink>
     </w:p>
-    <w:bookmarkEnd w:id="187"/>
-    <w:bookmarkStart w:id="189" w:name="ref-cole2008"/>
+    <w:bookmarkEnd w:id="188"/>
+    <w:bookmarkStart w:id="190" w:name="ref-cole2008"/>
     <w:p>
       <w:pPr>
         <w:pStyle w:val="Bibliography"/>
@@ -26319,7 +26373,7 @@
       <w:r>
         <w:t xml:space="preserve">. 2008;168(6):656-664. doi:</w:t>
       </w:r>
-      <w:hyperlink r:id="rId188">
+      <w:hyperlink r:id="rId189">
         <w:r>
           <w:rPr>
             <w:rStyle w:val="Hyperlink"/>
@@ -26328,8 +26382,8 @@
         </w:r>
       </w:hyperlink>
     </w:p>
-    <w:bookmarkEnd w:id="189"/>
-    <w:bookmarkStart w:id="190" w:name="ref-sanca2024"/>
+    <w:bookmarkEnd w:id="190"/>
+    <w:bookmarkStart w:id="191" w:name="ref-sanca2024"/>
     <w:p>
       <w:pPr>
         <w:pStyle w:val="Bibliography"/>
@@ -26378,10 +26432,10 @@
         <w:t xml:space="preserve">. Published online 2024.</w:t>
       </w:r>
     </w:p>
-    <w:bookmarkEnd w:id="190"/>
     <w:bookmarkEnd w:id="191"/>
     <w:bookmarkEnd w:id="192"/>
-    <w:bookmarkStart w:id="251" w:name="supplementary-material"/>
+    <w:bookmarkEnd w:id="193"/>
+    <w:bookmarkStart w:id="252" w:name="supplementary-material"/>
     <w:p>
       <w:pPr>
         <w:pStyle w:val="Heading2"/>
@@ -26398,7 +26452,7 @@
         <w:t xml:space="preserve">Supplementary appendices provide mathematical derivations and full control-test specifications.</w:t>
       </w:r>
     </w:p>
-    <w:bookmarkStart w:id="199" w:name="appendix-a.-mathematical-derivations"/>
+    <w:bookmarkStart w:id="200" w:name="appendix-a.-mathematical-derivations"/>
     <w:p>
       <w:pPr>
         <w:pStyle w:val="Heading3"/>
@@ -26407,7 +26461,7 @@
         <w:t xml:space="preserve">Appendix A. Mathematical derivations</w:t>
       </w:r>
     </w:p>
-    <w:bookmarkStart w:id="193" w:name="X949c457b8ec3518d2fcc001fd53881dea62bb28"/>
+    <w:bookmarkStart w:id="194" w:name="X949c457b8ec3518d2fcc001fd53881dea62bb28"/>
     <w:p>
       <w:pPr>
         <w:pStyle w:val="Heading4"/>
@@ -27666,8 +27720,8 @@
         <w:t xml:space="preserve">in cohort-level hazards.</w:t>
       </w:r>
     </w:p>
-    <w:bookmarkEnd w:id="193"/>
-    <w:bookmarkStart w:id="194" w:name="a.2-gamma-frailty-identity-derivation"/>
+    <w:bookmarkEnd w:id="194"/>
+    <w:bookmarkStart w:id="195" w:name="a.2-gamma-frailty-identity-derivation"/>
     <w:p>
       <w:pPr>
         <w:pStyle w:val="Heading4"/>
@@ -28505,8 +28559,8 @@
         <w:t xml:space="preserve">This is the gamma-frailty identity (see Equation (6) in the main text).</w:t>
       </w:r>
     </w:p>
-    <w:bookmarkEnd w:id="194"/>
-    <w:bookmarkStart w:id="195" w:name="a.3-inversion-formula"/>
+    <w:bookmarkEnd w:id="195"/>
+    <w:bookmarkStart w:id="196" w:name="a.3-inversion-formula"/>
     <w:p>
       <w:pPr>
         <w:pStyle w:val="Heading4"/>
@@ -28773,8 +28827,8 @@
         <w:t xml:space="preserve">.</w:t>
       </w:r>
     </w:p>
-    <w:bookmarkEnd w:id="195"/>
-    <w:bookmarkStart w:id="196" w:name="Xe62053e88c74ce3ce1f921b859f3d7be836aade"/>
+    <w:bookmarkEnd w:id="196"/>
+    <w:bookmarkStart w:id="197" w:name="Xe62053e88c74ce3ce1f921b859f3d7be836aade"/>
     <w:p>
       <w:pPr>
         <w:pStyle w:val="Heading4"/>
@@ -28848,8 +28902,8 @@
         <w:t xml:space="preserve">. Frailty-augmented Cox and related regression approaches embed gamma frailty within a regression model to estimate covariate effects (hazard ratios). KCOR instead uses quiet-window curvature to estimate cohort-specific frailty parameters and then inverts the frailty identity to obtain depletion-neutralized baseline cumulative hazards, defining KCOR as a ratio of these cumulative quantities. Thus, KCOR solves an inverse normalization problem and targets cumulative comparisons under selection-induced non-proportional hazards rather than instantaneous hazard-ratio regression parameters.</w:t>
       </w:r>
     </w:p>
-    <w:bookmarkEnd w:id="196"/>
-    <w:bookmarkStart w:id="197" w:name="X7ebe8ed6385dea6a688674d73c5f34d655b11b3"/>
+    <w:bookmarkEnd w:id="197"/>
+    <w:bookmarkStart w:id="198" w:name="X7ebe8ed6385dea6a688674d73c5f34d655b11b3"/>
     <w:p>
       <w:pPr>
         <w:pStyle w:val="Heading4"/>
@@ -29658,8 +29712,8 @@
         <w:t xml:space="preserve">, additive in cumulative-hazard space, and converges to the continuous-time hazard integral as the interval width shrinks. In all empirical and simulation analyses, results obtained using this transform were indistinguishable from those obtained using the standard Nelson–Aalen estimator, indicating that its use improves numerical stability without altering the estimand.</w:t>
       </w:r>
     </w:p>
-    <w:bookmarkEnd w:id="197"/>
-    <w:bookmarkStart w:id="198" w:name="a.5-variance-propagation-sketch"/>
+    <w:bookmarkEnd w:id="198"/>
+    <w:bookmarkStart w:id="199" w:name="a.5-variance-propagation-sketch"/>
     <w:p>
       <w:pPr>
         <w:pStyle w:val="Heading4"/>
@@ -30489,9 +30543,9 @@
         <w:t xml:space="preserve">In practice, Monte Carlo resampling provides a more robust approach that captures uncertainty from both event realization and parameter estimation.</w:t>
       </w:r>
     </w:p>
-    <w:bookmarkEnd w:id="198"/>
     <w:bookmarkEnd w:id="199"/>
-    <w:bookmarkStart w:id="212" w:name="appendix-b.-control-test-specifications"/>
+    <w:bookmarkEnd w:id="200"/>
+    <w:bookmarkStart w:id="213" w:name="appendix-b.-control-test-specifications"/>
     <w:p>
       <w:pPr>
         <w:pStyle w:val="Heading3"/>
@@ -30500,7 +30554,7 @@
         <w:t xml:space="preserve">Appendix B. Control-test specifications</w:t>
       </w:r>
     </w:p>
-    <w:bookmarkStart w:id="200" w:name="X2180becb792c7366d1a2d9abe674c7e8eb8a3b6"/>
+    <w:bookmarkStart w:id="201" w:name="X2180becb792c7366d1a2d9abe674c7e8eb8a3b6"/>
     <w:p>
       <w:pPr>
         <w:pStyle w:val="Heading4"/>
@@ -30739,8 +30793,8 @@
         <w:t xml:space="preserve">Both cohorts share identical per-frailty-group death probabilities; only the mixture weights differ. This induces different cohort-level curvature under the null.</w:t>
       </w:r>
     </w:p>
-    <w:bookmarkEnd w:id="200"/>
-    <w:bookmarkStart w:id="201" w:name="X6ca5a97e85e9ee460a15280db933ceb5c1ed112"/>
+    <w:bookmarkEnd w:id="201"/>
+    <w:bookmarkStart w:id="202" w:name="X6ca5a97e85e9ee460a15280db933ceb5c1ed112"/>
     <w:p>
       <w:pPr>
         <w:pStyle w:val="Heading4"/>
@@ -30924,8 +30978,8 @@
         <w:t xml:space="preserve">This construction ensures that dose comparisons are within the same underlying vaccination category, preserving a true null while inducing 10–20 year age differences.</w:t>
       </w:r>
     </w:p>
-    <w:bookmarkEnd w:id="201"/>
-    <w:bookmarkStart w:id="202" w:name="b.3-positive-control-injected-effect"/>
+    <w:bookmarkEnd w:id="202"/>
+    <w:bookmarkStart w:id="203" w:name="b.3-positive-control-injected-effect"/>
     <w:p>
       <w:pPr>
         <w:pStyle w:val="Heading4"/>
@@ -31247,8 +31301,8 @@
         <w:t xml:space="preserve">during the effect window, while leaving the control cohort unchanged.</w:t>
       </w:r>
     </w:p>
-    <w:bookmarkEnd w:id="202"/>
-    <w:bookmarkStart w:id="203" w:name="b.4-sensitivity-analysis-parameters"/>
+    <w:bookmarkEnd w:id="203"/>
+    <w:bookmarkStart w:id="204" w:name="b.4-sensitivity-analysis-parameters"/>
     <w:p>
       <w:pPr>
         <w:pStyle w:val="Heading4"/>
@@ -31368,8 +31422,8 @@
         <w:t xml:space="preserve">Output grids show KCOR(t) values for each parameter combination.</w:t>
       </w:r>
     </w:p>
-    <w:bookmarkEnd w:id="203"/>
-    <w:bookmarkStart w:id="204" w:name="Xbd1462ff0bc513130e3b940479c9db4fb357ab5"/>
+    <w:bookmarkEnd w:id="204"/>
+    <w:bookmarkStart w:id="205" w:name="Xbd1462ff0bc513130e3b940479c9db4fb357ab5"/>
     <w:p>
       <w:pPr>
         <w:pStyle w:val="Heading4"/>
@@ -31677,8 +31731,8 @@
         <w:t xml:space="preserve">: 42</w:t>
       </w:r>
     </w:p>
-    <w:bookmarkEnd w:id="204"/>
-    <w:bookmarkStart w:id="211" w:name="X3015f8ef00f2c60a61b881605023dd43c1dd17f"/>
+    <w:bookmarkEnd w:id="205"/>
+    <w:bookmarkStart w:id="212" w:name="X3015f8ef00f2c60a61b881605023dd43c1dd17f"/>
     <w:p>
       <w:pPr>
         <w:pStyle w:val="Heading4"/>
@@ -31727,7 +31781,7 @@
         <w:t xml:space="preserve">are present simultaneously. The purpose is to assess whether KCOR can (i) correctly identify and neutralize frailty-driven curvature using a quiet period and (ii) detect a true treatment effect outside that period without confounding the two mechanisms.</w:t>
       </w:r>
     </w:p>
-    <w:bookmarkStart w:id="205" w:name="design"/>
+    <w:bookmarkStart w:id="206" w:name="design"/>
     <w:p>
       <w:pPr>
         <w:pStyle w:val="Heading5"/>
@@ -31970,8 +32024,8 @@
         <w:t xml:space="preserve">is a time-localized multiplicative treatment effect applied to one cohort only.</w:t>
       </w:r>
     </w:p>
-    <w:bookmarkEnd w:id="205"/>
-    <w:bookmarkStart w:id="206" w:name="frailty-structure"/>
+    <w:bookmarkEnd w:id="206"/>
+    <w:bookmarkStart w:id="207" w:name="frailty-structure"/>
     <w:p>
       <w:pPr>
         <w:pStyle w:val="Heading5"/>
@@ -32140,8 +32194,8 @@
         <w:t xml:space="preserve">Frailty distributions are normalized to unit mean, differing only in variance, thereby inducing different depletion dynamics and cumulative-hazard curvature across cohorts in the absence of any treatment effect.</w:t>
       </w:r>
     </w:p>
-    <w:bookmarkEnd w:id="206"/>
-    <w:bookmarkStart w:id="207" w:name="treatment-effect"/>
+    <w:bookmarkEnd w:id="207"/>
+    <w:bookmarkStart w:id="208" w:name="treatment-effect"/>
     <w:p>
       <w:pPr>
         <w:pStyle w:val="Heading5"/>
@@ -32330,8 +32384,8 @@
         <w:t xml:space="preserve">) effects are evaluated. The treatment window is chosen to lie strictly outside the quiet period used for frailty estimation.</w:t>
       </w:r>
     </w:p>
-    <w:bookmarkEnd w:id="207"/>
-    <w:bookmarkStart w:id="208" w:name="quiet-period-and-estimation"/>
+    <w:bookmarkEnd w:id="208"/>
+    <w:bookmarkStart w:id="209" w:name="quiet-period-and-estimation"/>
     <w:p>
       <w:pPr>
         <w:pStyle w:val="Heading5"/>
@@ -32481,8 +32535,8 @@
         <w:t xml:space="preserve">between selection-induced depletion and treatment effects.</w:t>
       </w:r>
     </w:p>
-    <w:bookmarkEnd w:id="208"/>
-    <w:bookmarkStart w:id="209" w:name="evaluation-criteria"/>
+    <w:bookmarkEnd w:id="209"/>
+    <w:bookmarkStart w:id="210" w:name="evaluation-criteria"/>
     <w:p>
       <w:pPr>
         <w:pStyle w:val="Heading5"/>
@@ -32543,8 +32597,8 @@
         <w:t xml:space="preserve">An additional stress-test variant intentionally overlaps the treatment window with the quiet period. In this case, KCOR diagnostics degrade and normalized trajectories fail to stabilize, correctly signaling violation of the identifiability assumptions rather than producing spurious treatment effects.</w:t>
       </w:r>
     </w:p>
-    <w:bookmarkEnd w:id="209"/>
-    <w:bookmarkStart w:id="210" w:name="interpretation"/>
+    <w:bookmarkEnd w:id="210"/>
+    <w:bookmarkStart w:id="211" w:name="interpretation"/>
     <w:p>
       <w:pPr>
         <w:pStyle w:val="Heading5"/>
@@ -32561,10 +32615,10 @@
         <w:t xml:space="preserve">This simulation demonstrates that when selection-induced depletion and treatment effects are temporally separable, KCOR can disentangle the two mechanisms: frailty parameters are identified from quiet-period curvature, and true treatment effects manifest as deviations from unity outside that window. When separability is violated, KCOR does not silently misattribute effects; instead, diagnostics flag reduced interpretability.</w:t>
       </w:r>
     </w:p>
-    <w:bookmarkEnd w:id="210"/>
     <w:bookmarkEnd w:id="211"/>
     <w:bookmarkEnd w:id="212"/>
-    <w:bookmarkStart w:id="230" w:name="X3fb27f9d14d988b0afc4c757bd6d2a45d2ae0b5"/>
+    <w:bookmarkEnd w:id="213"/>
+    <w:bookmarkStart w:id="231" w:name="X3fb27f9d14d988b0afc4c757bd6d2a45d2ae0b5"/>
     <w:p>
       <w:pPr>
         <w:pStyle w:val="Heading3"/>
@@ -32573,7 +32627,7 @@
         <w:t xml:space="preserve">Appendix C. Additional figures and diagnostics</w:t>
       </w:r>
     </w:p>
-    <w:bookmarkStart w:id="213" w:name="c.1-fit-diagnostics"/>
+    <w:bookmarkStart w:id="214" w:name="c.1-fit-diagnostics"/>
     <w:p>
       <w:pPr>
         <w:pStyle w:val="Heading4"/>
@@ -32790,8 +32844,8 @@
         <w:t xml:space="preserve">  RMSE_Hobs=3.37e-03,n_obs=97,success=1</w:t>
       </w:r>
     </w:p>
-    <w:bookmarkEnd w:id="213"/>
-    <w:bookmarkStart w:id="214" w:name="c.2-residual-analysis"/>
+    <w:bookmarkEnd w:id="214"/>
+    <w:bookmarkStart w:id="215" w:name="c.2-residual-analysis"/>
     <w:p>
       <w:pPr>
         <w:pStyle w:val="Heading4"/>
@@ -33082,8 +33136,8 @@
         <w:t xml:space="preserve">: Strong autocorrelation in residuals suggests the model is missing time-varying structure.</w:t>
       </w:r>
     </w:p>
-    <w:bookmarkEnd w:id="214"/>
-    <w:bookmarkStart w:id="215" w:name="c.3-parameter-stability-checks"/>
+    <w:bookmarkEnd w:id="215"/>
+    <w:bookmarkStart w:id="216" w:name="c.3-parameter-stability-checks"/>
     <w:p>
       <w:pPr>
         <w:pStyle w:val="Heading4"/>
@@ -33165,8 +33219,8 @@
         <w:t xml:space="preserve">The sensitivity analysis (§3.3 and Figure 8) provides a systematic assessment of parameter stability.</w:t>
       </w:r>
     </w:p>
-    <w:bookmarkEnd w:id="215"/>
-    <w:bookmarkStart w:id="216" w:name="c.4-quiet-window-overlay-plots"/>
+    <w:bookmarkEnd w:id="216"/>
+    <w:bookmarkStart w:id="217" w:name="c.4-quiet-window-overlay-plots"/>
     <w:p>
       <w:pPr>
         <w:pStyle w:val="Heading4"/>
@@ -33227,8 +33281,8 @@
         <w:t xml:space="preserve">Visual inspection of quiet-window placement relative to mortality dynamics is an essential diagnostic step.</w:t>
       </w:r>
     </w:p>
-    <w:bookmarkEnd w:id="216"/>
-    <w:bookmarkStart w:id="229" w:name="c.5-robustness-to-age-stratification"/>
+    <w:bookmarkEnd w:id="217"/>
+    <w:bookmarkStart w:id="230" w:name="c.5-robustness-to-age-stratification"/>
     <w:p>
       <w:pPr>
         <w:pStyle w:val="Heading4"/>
@@ -33237,7 +33291,7 @@
         <w:t xml:space="preserve">C.5 Robustness to age stratification</w:t>
       </w:r>
     </w:p>
-    <w:bookmarkStart w:id="220" w:name="fig:kcor_realdata_yob1930"/>
+    <w:bookmarkStart w:id="221" w:name="fig:kcor_realdata_yob1930"/>
     <w:p>
       <w:pPr>
         <w:pStyle w:val="CaptionedFigure"/>
@@ -33247,18 +33301,18 @@
           <wp:inline>
             <wp:extent cx="5334000" cy="3078759"/>
             <wp:effectExtent b="0" l="0" r="0" t="0"/>
-            <wp:docPr descr="Figure 14. Birth-year cohort 1930: KCOR(t) trajectories comparing dose 2 and dose 3 to dose 0 for cohorts enrolled in ISO week 2022-26 and evaluated over calendar year 2023. KCOR curves are anchored at t_0 = 4 weeks (i.e., plotted as \mathrm{KCOR}(t; t_0)). This figure is presented as an illustrative application demonstrating estimator behavior on registry data and does not support causal inference." title="" id="218" name="Picture"/>
+            <wp:docPr descr="Figure 14. Birth-year cohort 1930: KCOR(t) trajectories comparing dose 2 and dose 3 to dose 0 for cohorts enrolled in ISO week 2022-26 and evaluated over calendar year 2023. KCOR curves are anchored at t_0 = 4 weeks (i.e., plotted as \mathrm{KCOR}(t; t_0)). This figure is presented as an illustrative application demonstrating estimator behavior on registry data and does not support causal inference." title="" id="219" name="Picture"/>
             <a:graphic>
               <a:graphicData uri="http://schemas.openxmlformats.org/drawingml/2006/picture">
                 <pic:pic>
                   <pic:nvPicPr>
-                    <pic:cNvPr descr="figures/supplement/kcor_realdata_yob1930_enroll2022w26_eval2023.png" id="219" name="Picture"/>
+                    <pic:cNvPr descr="figures/supplement/kcor_realdata_yob1930_enroll2022w26_eval2023.png" id="220" name="Picture"/>
                     <pic:cNvPicPr>
                       <a:picLocks noChangeArrowheads="1" noChangeAspect="1"/>
                     </pic:cNvPicPr>
                   </pic:nvPicPr>
                   <pic:blipFill>
-                    <a:blip r:embed="rId217"/>
+                    <a:blip r:embed="rId218"/>
                     <a:stretch>
                       <a:fillRect/>
                     </a:stretch>
@@ -33390,8 +33444,8 @@
         <w:t xml:space="preserve">). This figure is presented as an illustrative application demonstrating estimator behavior on registry data and does not support causal inference.</w:t>
       </w:r>
     </w:p>
-    <w:bookmarkEnd w:id="220"/>
-    <w:bookmarkStart w:id="224" w:name="fig:kcor_realdata_yob1940"/>
+    <w:bookmarkEnd w:id="221"/>
+    <w:bookmarkStart w:id="225" w:name="fig:kcor_realdata_yob1940"/>
     <w:p>
       <w:pPr>
         <w:pStyle w:val="CaptionedFigure"/>
@@ -33401,18 +33455,18 @@
           <wp:inline>
             <wp:extent cx="5334000" cy="3078759"/>
             <wp:effectExtent b="0" l="0" r="0" t="0"/>
-            <wp:docPr descr="Figure 15. Birth-year cohort 1940: KCOR(t) trajectories comparing dose 2 and dose 3 to dose 0 for cohorts enrolled in ISO week 2022-26 and evaluated over calendar year 2023. KCOR curves are anchored at t_0 = 4 weeks (i.e., plotted as \mathrm{KCOR}(t; t_0)). This figure is presented as an illustrative application demonstrating estimator behavior on registry data and does not support causal inference." title="" id="222" name="Picture"/>
+            <wp:docPr descr="Figure 15. Birth-year cohort 1940: KCOR(t) trajectories comparing dose 2 and dose 3 to dose 0 for cohorts enrolled in ISO week 2022-26 and evaluated over calendar year 2023. KCOR curves are anchored at t_0 = 4 weeks (i.e., plotted as \mathrm{KCOR}(t; t_0)). This figure is presented as an illustrative application demonstrating estimator behavior on registry data and does not support causal inference." title="" id="223" name="Picture"/>
             <a:graphic>
               <a:graphicData uri="http://schemas.openxmlformats.org/drawingml/2006/picture">
                 <pic:pic>
                   <pic:nvPicPr>
-                    <pic:cNvPr descr="figures/supplement/kcor_realdata_yob1940_enroll2022w26_eval2023.png" id="223" name="Picture"/>
+                    <pic:cNvPr descr="figures/supplement/kcor_realdata_yob1940_enroll2022w26_eval2023.png" id="224" name="Picture"/>
                     <pic:cNvPicPr>
                       <a:picLocks noChangeArrowheads="1" noChangeAspect="1"/>
                     </pic:cNvPicPr>
                   </pic:nvPicPr>
                   <pic:blipFill>
-                    <a:blip r:embed="rId221"/>
+                    <a:blip r:embed="rId222"/>
                     <a:stretch>
                       <a:fillRect/>
                     </a:stretch>
@@ -33544,8 +33598,8 @@
         <w:t xml:space="preserve">). This figure is presented as an illustrative application demonstrating estimator behavior on registry data and does not support causal inference.</w:t>
       </w:r>
     </w:p>
-    <w:bookmarkEnd w:id="224"/>
-    <w:bookmarkStart w:id="228" w:name="fig:kcor_realdata_yob1950"/>
+    <w:bookmarkEnd w:id="225"/>
+    <w:bookmarkStart w:id="229" w:name="fig:kcor_realdata_yob1950"/>
     <w:p>
       <w:pPr>
         <w:pStyle w:val="CaptionedFigure"/>
@@ -33555,18 +33609,18 @@
           <wp:inline>
             <wp:extent cx="5334000" cy="3078759"/>
             <wp:effectExtent b="0" l="0" r="0" t="0"/>
-            <wp:docPr descr="Figure 16. Birth-year cohort 1950: KCOR(t) trajectories comparing dose 2 and dose 3 to dose 0 for cohorts enrolled in ISO week 2022-26 and evaluated over calendar year 2023. KCOR curves are anchored at t_0 = 4 weeks (i.e., plotted as \mathrm{KCOR}(t; t_0)). This figure is presented as an illustrative application demonstrating estimator behavior on registry data and does not support causal inference." title="" id="226" name="Picture"/>
+            <wp:docPr descr="Figure 16. Birth-year cohort 1950: KCOR(t) trajectories comparing dose 2 and dose 3 to dose 0 for cohorts enrolled in ISO week 2022-26 and evaluated over calendar year 2023. KCOR curves are anchored at t_0 = 4 weeks (i.e., plotted as \mathrm{KCOR}(t; t_0)). This figure is presented as an illustrative application demonstrating estimator behavior on registry data and does not support causal inference." title="" id="227" name="Picture"/>
             <a:graphic>
               <a:graphicData uri="http://schemas.openxmlformats.org/drawingml/2006/picture">
                 <pic:pic>
                   <pic:nvPicPr>
-                    <pic:cNvPr descr="figures/supplement/kcor_realdata_yob1950_enroll2022w26_eval2023.png" id="227" name="Picture"/>
+                    <pic:cNvPr descr="figures/supplement/kcor_realdata_yob1950_enroll2022w26_eval2023.png" id="228" name="Picture"/>
                     <pic:cNvPicPr>
                       <a:picLocks noChangeArrowheads="1" noChangeAspect="1"/>
                     </pic:cNvPicPr>
                   </pic:nvPicPr>
                   <pic:blipFill>
-                    <a:blip r:embed="rId225"/>
+                    <a:blip r:embed="rId226"/>
                     <a:stretch>
                       <a:fillRect/>
                     </a:stretch>
@@ -33698,10 +33752,10 @@
         <w:t xml:space="preserve">). This figure is presented as an illustrative application demonstrating estimator behavior on registry data and does not support causal inference.</w:t>
       </w:r>
     </w:p>
-    <w:bookmarkEnd w:id="228"/>
     <w:bookmarkEnd w:id="229"/>
     <w:bookmarkEnd w:id="230"/>
-    <w:bookmarkStart w:id="241" w:name="X71516bca36a67a7b252aa09e83ac6f66b78ee40"/>
+    <w:bookmarkEnd w:id="231"/>
+    <w:bookmarkStart w:id="242" w:name="X71516bca36a67a7b252aa09e83ac6f66b78ee40"/>
     <w:p>
       <w:pPr>
         <w:pStyle w:val="Heading3"/>
@@ -33758,7 +33812,7 @@
         <w:t xml:space="preserve">weeks for interpretability.</w:t>
       </w:r>
     </w:p>
-    <w:bookmarkStart w:id="231" w:name="X7c3ddd3ef44bf474a41a98ea454d4dd80e5b491"/>
+    <w:bookmarkStart w:id="232" w:name="X7c3ddd3ef44bf474a41a98ea454d4dd80e5b491"/>
     <w:p>
       <w:pPr>
         <w:pStyle w:val="Heading4"/>
@@ -33775,8 +33829,8 @@
         <w:t xml:space="preserve">The COVID-19 vaccination period provides a natural empirical regime characterized by strong selection heterogeneity and non-proportional hazards, making it a useful illustration for the KCOR framework. During this period, vaccine uptake was voluntary, rapidly time-varying, and correlated with baseline health status, creating clear examples of selection-induced non-proportional hazards. The Czech Republic national mortality registry data exemplify this regime: voluntary uptake led to asymmetric selection at enrollment, with vaccinated cohorts exhibiting minimal frailty heterogeneity while unvaccinated cohorts retained substantial heterogeneity. This asymmetric pattern reflects the healthy vaccinee effect operating through selective uptake rather than treatment. KCOR normalization removes this selection-induced curvature, enabling interpretable cumulative comparisons. While these examples illustrate KCOR’s application, the method is general and applies to any retrospective cohort comparison where selection induces differential depletion dynamics.</w:t>
       </w:r>
     </w:p>
-    <w:bookmarkEnd w:id="231"/>
-    <w:bookmarkStart w:id="235" w:name="X04a772282f0bca0eb01ded27503d294683ddbb5"/>
+    <w:bookmarkEnd w:id="232"/>
+    <w:bookmarkStart w:id="236" w:name="X04a772282f0bca0eb01ded27503d294683ddbb5"/>
     <w:p>
       <w:pPr>
         <w:pStyle w:val="Heading4"/>
@@ -33869,7 +33923,7 @@
         <w:t xml:space="preserve">After frailty normalization, the depletion-neutralized baseline cumulative hazards are approximately linear in event time. Residual deviations from linearity reflect real time-varying risk—such as seasonality or epidemic waves—rather than selection-induced depletion. This linearization is a diagnostic consistent with successful removal of depletion-driven curvature under the working model; persistent nonlinearity or parameter instability indicates model stress or quiet-window contamination.</w:t>
       </w:r>
     </w:p>
-    <w:bookmarkStart w:id="232" w:name="tbl:frailty_diagnostics"/>
+    <w:bookmarkStart w:id="233" w:name="tbl:frailty_diagnostics"/>
     <w:p>
       <w:pPr>
         <w:pStyle w:val="TableCaption"/>
@@ -34373,7 +34427,7 @@
         </w:tc>
       </w:tr>
     </w:tbl>
-    <w:bookmarkEnd w:id="232"/>
+    <w:bookmarkEnd w:id="233"/>
     <w:p>
       <w:pPr>
         <w:pStyle w:val="BodyText"/>
@@ -34544,7 +34598,7 @@
         <w:t xml:space="preserve">Failure of any one of these checks would constitute evidence against model adequacy.</w:t>
       </w:r>
     </w:p>
-    <w:bookmarkStart w:id="233" w:name="tbl:czech_diagnostic_gate"/>
+    <w:bookmarkStart w:id="234" w:name="tbl:czech_diagnostic_gate"/>
     <w:p>
       <w:pPr>
         <w:pStyle w:val="TableCaption"/>
@@ -35028,7 +35082,7 @@
         </w:tc>
       </w:tr>
     </w:tbl>
-    <w:bookmarkEnd w:id="233"/>
+    <w:bookmarkEnd w:id="234"/>
     <w:p>
       <w:pPr>
         <w:pStyle w:val="BodyText"/>
@@ -35151,7 +35205,7 @@
         <w:t xml:space="preserve">for Dose 2 cohorts. Estimated frailty heterogeneity can appear larger at younger ages because baseline hazards are low, so proportional differences across latent risk strata translate into visibly different short-term hazards before depletion compresses the risk distribution. At older ages, higher baseline hazard and stronger ongoing depletion can reduce the apparent dispersion of remaining risk, yielding smaller fitted θ even if latent heterogeneity is not literally smaller. Frailty variance is largest at younger ages, where low baseline mortality amplifies the impact of heterogeneity on cumulative hazard curvature, and declines at older ages where mortality is compressed and survivors are more homogeneous. Because Table 12 demonstrates selection-induced heterogeneity, unadjusted cumulative outcome contrasts are expected to conflate depletion effects with any true treatment differences; Table 14 therefore reports raw cumulative hazards solely as a pre-normalization diagnostic. KCOR normalization removes the depletion component, enabling interpretable comparison of the remaining differences.</w:t>
       </w:r>
     </w:p>
-    <w:bookmarkStart w:id="234" w:name="tbl:raw_cumulative_outcomes"/>
+    <w:bookmarkStart w:id="235" w:name="tbl:raw_cumulative_outcomes"/>
     <w:p>
       <w:pPr>
         <w:pStyle w:val="TableCaption"/>
@@ -35570,7 +35624,7 @@
         </w:tc>
       </w:tr>
     </w:tbl>
-    <w:bookmarkEnd w:id="234"/>
+    <w:bookmarkEnd w:id="235"/>
     <w:p>
       <w:pPr>
         <w:pStyle w:val="BodyText"/>
@@ -35595,8 +35649,8 @@
         <w:t xml:space="preserve">These raw contrasts reflect both selection and depletion effects and are not interpreted causally.</w:t>
       </w:r>
     </w:p>
-    <w:bookmarkEnd w:id="235"/>
-    <w:bookmarkStart w:id="240" w:name="X5edf977bb748663aefbf51a96004e616d3437f4"/>
+    <w:bookmarkEnd w:id="236"/>
+    <w:bookmarkStart w:id="241" w:name="X5edf977bb748663aefbf51a96004e616d3437f4"/>
     <w:p>
       <w:pPr>
         <w:pStyle w:val="Heading4"/>
@@ -35721,7 +35775,7 @@
         <w:t xml:space="preserve">remains stable over the evaluation window after depletion normalization, consistent with effective removal of selection-induced curvature in a real-data setting. These figures are presented as illustrative applications demonstrating estimator behavior on registry data and do not support causal inference; no hypothesis testing is performed.</w:t>
       </w:r>
     </w:p>
-    <w:bookmarkStart w:id="239" w:name="fig:kcor_realdata_allages"/>
+    <w:bookmarkStart w:id="240" w:name="fig:kcor_realdata_allages"/>
     <w:p>
       <w:pPr>
         <w:pStyle w:val="CaptionedFigure"/>
@@ -35731,18 +35785,18 @@
           <wp:inline>
             <wp:extent cx="5334000" cy="3078759"/>
             <wp:effectExtent b="0" l="0" r="0" t="0"/>
-            <wp:docPr descr="Figure 17. All-ages stress test: \mathrm{KCOR}(t) trajectories comparing dose 2 and dose 3 to dose 0 for cohorts enrolled in ISO week 2022-26 and evaluated over calendar year 2023. KCOR curves are anchored at t_0 = 4 weeks (i.e., plotted as \mathrm{KCOR}(t; t_0)). This figure is presented as an illustrative application demonstrating estimator behavior under extreme heterogeneity and does not support causal inference." title="" id="237" name="Picture"/>
+            <wp:docPr descr="Figure 17. All-ages stress test: \mathrm{KCOR}(t) trajectories comparing dose 2 and dose 3 to dose 0 for cohorts enrolled in ISO week 2022-26 and evaluated over calendar year 2023. KCOR curves are anchored at t_0 = 4 weeks (i.e., plotted as \mathrm{KCOR}(t; t_0)). This figure is presented as an illustrative application demonstrating estimator behavior under extreme heterogeneity and does not support causal inference." title="" id="238" name="Picture"/>
             <a:graphic>
               <a:graphicData uri="http://schemas.openxmlformats.org/drawingml/2006/picture">
                 <pic:pic>
                   <pic:nvPicPr>
-                    <pic:cNvPr descr="figures/kcor_realdata_allages_enroll2022w26_eval2023.png" id="238" name="Picture"/>
+                    <pic:cNvPr descr="figures/kcor_realdata_allages_enroll2022w26_eval2023.png" id="239" name="Picture"/>
                     <pic:cNvPicPr>
                       <a:picLocks noChangeArrowheads="1" noChangeAspect="1"/>
                     </pic:cNvPicPr>
                   </pic:nvPicPr>
                   <pic:blipFill>
-                    <a:blip r:embed="rId236"/>
+                    <a:blip r:embed="rId237"/>
                     <a:stretch>
                       <a:fillRect/>
                     </a:stretch>
@@ -35924,10 +35978,10 @@
         <w:t xml:space="preserve">). This figure is presented as an illustrative application demonstrating estimator behavior under extreme heterogeneity and does not support causal inference.</w:t>
       </w:r>
     </w:p>
-    <w:bookmarkEnd w:id="239"/>
     <w:bookmarkEnd w:id="240"/>
     <w:bookmarkEnd w:id="241"/>
-    <w:bookmarkStart w:id="250" w:name="X69b5e35053b6e4d59eb22647dfb47df86b0bc52"/>
+    <w:bookmarkEnd w:id="242"/>
+    <w:bookmarkStart w:id="251" w:name="X69b5e35053b6e4d59eb22647dfb47df86b0bc52"/>
     <w:p>
       <w:pPr>
         <w:pStyle w:val="Heading3"/>
@@ -35973,7 +36027,7 @@
         <w:t xml:space="preserve">: when an assumption is violated, the resulting lack of identifiability or model stress manifests through explicit diagnostic signals rather than spurious estimates.</w:t>
       </w:r>
     </w:p>
-    <w:bookmarkStart w:id="242" w:name="Xe3738a2c16164a2ac95ac03928e5c7877b0667e"/>
+    <w:bookmarkStart w:id="243" w:name="Xe3738a2c16164a2ac95ac03928e5c7877b0667e"/>
     <w:p>
       <w:pPr>
         <w:pStyle w:val="Heading4"/>
@@ -36066,8 +36120,8 @@
         <w:t xml:space="preserve">KCOR is not defined for datasets with post-enrollment switching or informative censoring in the primary estimand. Such violations are design-level failures rather than modeling failures and indicate that KCOR should not be applied without redefining cohorts.</w:t>
       </w:r>
     </w:p>
-    <w:bookmarkEnd w:id="242"/>
-    <w:bookmarkStart w:id="243" w:name="X39f360dcd9bb0e6d00df4e123204743a8bdbf2a"/>
+    <w:bookmarkEnd w:id="243"/>
+    <w:bookmarkStart w:id="244" w:name="X39f360dcd9bb0e6d00df4e123204743a8bdbf2a"/>
     <w:p>
       <w:pPr>
         <w:pStyle w:val="Heading4"/>
@@ -36160,8 +36214,8 @@
         <w:t xml:space="preserve">External shocks are permitted under KCOR provided they act symmetrically across cohorts. Cohort-specific shocks violate comparability and are visible directly in calendar-time hazard overlays. When detected, such violations limit interpretation of KCOR contrasts over affected periods.</w:t>
       </w:r>
     </w:p>
-    <w:bookmarkEnd w:id="243"/>
-    <w:bookmarkStart w:id="244" w:name="X681d6c8e66603a33484a5fa5b4d7675a7826b35"/>
+    <w:bookmarkEnd w:id="244"/>
+    <w:bookmarkStart w:id="245" w:name="X681d6c8e66603a33484a5fa5b4d7675a7826b35"/>
     <w:p>
       <w:pPr>
         <w:pStyle w:val="Heading4"/>
@@ -36254,8 +36308,8 @@
         <w:t xml:space="preserve">Frailty in KCOR is a geometric construct capturing unobserved heterogeneity, not a causal mechanism. If dominant time-varying individual risk unrelated to depletion is present, curvature attributed to frailty becomes unstable. Such cases are revealed by residual structure and parameter instability rather than masked by the model.</w:t>
       </w:r>
     </w:p>
-    <w:bookmarkEnd w:id="244"/>
-    <w:bookmarkStart w:id="245" w:name="X810b9431575fbeab7b91f5a140a669b822d9eaf"/>
+    <w:bookmarkEnd w:id="245"/>
+    <w:bookmarkStart w:id="246" w:name="X810b9431575fbeab7b91f5a140a669b822d9eaf"/>
     <w:p>
       <w:pPr>
         <w:pStyle w:val="Heading4"/>
@@ -36356,8 +36410,8 @@
         <w:t xml:space="preserve">Gamma frailty is used as a mathematically tractable approximation, not as a claim of biological truth. When depletion geometry deviates substantially from the gamma form, KCOR normalization fails visibly through poor fit and residual curvature. Such behavior indicates model inadequacy rather than supporting alternative interpretation.</w:t>
       </w:r>
     </w:p>
-    <w:bookmarkEnd w:id="245"/>
-    <w:bookmarkStart w:id="246" w:name="Xcaaaf1aa538be62697c3926e555dd3ad2ffc5b5"/>
+    <w:bookmarkEnd w:id="246"/>
+    <w:bookmarkStart w:id="247" w:name="Xcaaaf1aa538be62697c3926e555dd3ad2ffc5b5"/>
     <w:p>
       <w:pPr>
         <w:pStyle w:val="Heading4"/>
@@ -36612,8 +36666,8 @@
         <w:t xml:space="preserve">instability indicates contamination of the quiet window by external shocks or time-varying effects and signals loss of identifiability rather than evidence of cohort differences.</w:t>
       </w:r>
     </w:p>
-    <w:bookmarkEnd w:id="246"/>
-    <w:bookmarkStart w:id="247" w:name="X4697312edb91442c28e4c7966c61f59d358df3d"/>
+    <w:bookmarkEnd w:id="247"/>
+    <w:bookmarkStart w:id="248" w:name="X4697312edb91442c28e4c7966c61f59d358df3d"/>
     <w:p>
       <w:pPr>
         <w:pStyle w:val="Heading4"/>
@@ -36630,8 +36684,8 @@
         <w:t xml:space="preserve">Several diagnostics operate across assumptions A4 and A5, including stabilization of KCOR(t) trajectories and coherence of fitted θ parameters with observed cumulative-hazard curvature. These diagnostics are not assumptions of the KCOR framework; rather, they are observable consequences of successful frailty normalization. When these behaviors fail to emerge, KCOR explicitly signals reduced interpretability through residual curvature, parameter instability, or attenuation toward unity.</w:t>
       </w:r>
     </w:p>
-    <w:bookmarkEnd w:id="247"/>
-    <w:bookmarkStart w:id="248" w:name="d.7-identifiability-under-sparse-data"/>
+    <w:bookmarkEnd w:id="248"/>
+    <w:bookmarkStart w:id="249" w:name="d.7-identifiability-under-sparse-data"/>
     <w:p>
       <w:pPr>
         <w:pStyle w:val="Heading4"/>
@@ -36656,8 +36710,8 @@
         <w:t xml:space="preserve">Such failures are diagnosable: sparse-data regimes are characterized by instability of estimated frailty parameters under small perturbations of the quiet window, loss of post-normalization linearity, and non-stabilizing KCOR(t). In these cases, KCOR signals loss of identifiability rather than producing spurious effects. Applicability should therefore be assessed via diagnostic stability rather than nominal sample size thresholds.</w:t>
       </w:r>
     </w:p>
-    <w:bookmarkEnd w:id="248"/>
-    <w:bookmarkStart w:id="249" w:name="X6c73c4ccb2a4c028b15fd59c9fb7f49770df43b"/>
+    <w:bookmarkEnd w:id="249"/>
+    <w:bookmarkStart w:id="250" w:name="X6c73c4ccb2a4c028b15fd59c9fb7f49770df43b"/>
     <w:p>
       <w:pPr>
         <w:pStyle w:val="Heading4"/>
@@ -36703,10 +36757,10 @@
         <w:t xml:space="preserve">. When assumptions are violated, KCOR signals reduced interpretability through instability, poor fit, or residual structure rather than producing misleading cumulative contrasts. This diagnostic enforcement is a core design feature of the KCOR framework.</w:t>
       </w:r>
     </w:p>
-    <w:bookmarkEnd w:id="249"/>
     <w:bookmarkEnd w:id="250"/>
     <w:bookmarkEnd w:id="251"/>
     <w:bookmarkEnd w:id="252"/>
+    <w:bookmarkEnd w:id="253"/>
     <w:sectPr>
       <w:footnotePr>
         <w:numRestart w:val="eachSect"/>

</xml_diff>

<commit_message>
ok, this is presplit. next checkin will be post split
</commit_message>
<xml_diff>
--- a/documentation/preprint/paper.docx
+++ b/documentation/preprint/paper.docx
@@ -2,13 +2,13 @@
 <file path=word/document.xml><?xml version="1.0" encoding="utf-8"?>
 <w:document xmlns:w="http://schemas.openxmlformats.org/wordprocessingml/2006/main" xmlns:m="http://schemas.openxmlformats.org/officeDocument/2006/math" xmlns:r="http://schemas.openxmlformats.org/officeDocument/2006/relationships" xmlns:o="urn:schemas-microsoft-com:office:office" xmlns:v="urn:schemas-microsoft-com:vml" xmlns:w10="urn:schemas-microsoft-com:office:word" xmlns:a="http://schemas.openxmlformats.org/drawingml/2006/main" xmlns:pic="http://schemas.openxmlformats.org/drawingml/2006/picture" xmlns:wp="http://schemas.openxmlformats.org/drawingml/2006/wordprocessingDrawing">
   <w:body>
-    <w:bookmarkStart w:id="253" w:name="X87404fd0c70b5b6a5b8bf836f021ef75f69b977"/>
+    <w:bookmarkStart w:id="253" w:name="X8a6fbe8a8e8f2531b7e9694650a4d74c0ac5545"/>
     <w:p>
       <w:pPr>
         <w:pStyle w:val="Heading1"/>
       </w:pPr>
       <w:r>
-        <w:t xml:space="preserve">KCOR: A Depletion-Neutralized Cohort Comparison Framework Using Gamma-Frailty Normalization Under Selection-Induced Hazard Curvature</w:t>
+        <w:t xml:space="preserve">KCOR: A Depletion-Neutralized Cohort Comparison Framework Using Gamma-Frailty Normalization Under Selection-Induced Cumulative Hazard Curvature</w:t>
       </w:r>
     </w:p>
     <w:bookmarkStart w:id="9" w:name="manuscript-metadata"/>
@@ -2725,7 +2725,7 @@
               <w:pStyle w:val="Compact"/>
             </w:pPr>
             <w:r>
-              <w:t xml:space="preserve">Heterogeneity-adjusted HR</w:t>
+              <w:t xml:space="preserve">Heterogeneity- adjusted HR</w:t>
             </w:r>
           </w:p>
         </w:tc>
@@ -2898,18 +2898,6 @@
       </w:tr>
     </w:tbl>
     <w:bookmarkEnd w:id="25"/>
-    <w:p>
-      <w:pPr>
-        <w:pStyle w:val="BodyText"/>
-      </w:pPr>
-      <w:r>
-        <w:rPr>
-          <w:i/>
-          <w:iCs/>
-        </w:rPr>
-        <w:t xml:space="preserve">Most existing methods improve descriptive fit to non-proportional hazards but do not neutralize selection-induced depletion. KCOR explicitly estimates and removes depletion geometry before defining a cumulative comparison.</w:t>
-      </w:r>
-    </w:p>
     <w:p>
       <w:pPr>
         <w:pStyle w:val="BodyText"/>

</xml_diff>

<commit_message>
checkpoint in coverting to NEW tables at end and supplement numbering. Equations numbered. Tables and figures not yet.
</commit_message>
<xml_diff>
--- a/documentation/preprint/paper.docx
+++ b/documentation/preprint/paper.docx
@@ -2,8 +2,8 @@
 <file path=word/document.xml><?xml version="1.0" encoding="utf-8"?>
 <w:document xmlns:w="http://schemas.openxmlformats.org/wordprocessingml/2006/main" xmlns:m="http://schemas.openxmlformats.org/officeDocument/2006/math" xmlns:r="http://schemas.openxmlformats.org/officeDocument/2006/relationships" xmlns:o="urn:schemas-microsoft-com:office:office" xmlns:v="urn:schemas-microsoft-com:vml" xmlns:w10="urn:schemas-microsoft-com:office:word" xmlns:a="http://schemas.openxmlformats.org/drawingml/2006/main" xmlns:pic="http://schemas.openxmlformats.org/drawingml/2006/picture" xmlns:wp="http://schemas.openxmlformats.org/drawingml/2006/wordprocessingDrawing">
   <w:body>
-    <w:bookmarkStart w:id="198" w:name="main"/>
-    <w:bookmarkStart w:id="197" w:name="X8a6fbe8a8e8f2531b7e9694650a4d74c0ac5545"/>
+    <w:bookmarkStart w:id="197" w:name="main"/>
+    <w:bookmarkStart w:id="196" w:name="X8a6fbe8a8e8f2531b7e9694650a4d74c0ac5545"/>
     <w:p>
       <w:pPr>
         <w:pStyle w:val="Heading1"/>
@@ -272,7 +272,7 @@
         <w:t xml:space="preserve">Compute observed hazards</w:t>
       </w:r>
       <w:r>
-        <w:t xml:space="preserve">: From weekly alive/dead counts, compute weekly mortality rates and convert to discrete-time hazards using a midpoint approximation (Equation {#eq:hazard-from-mr-improved}). Accumulate to form observed cumulative hazards</w:t>
+        <w:t xml:space="preserve">: From weekly alive/dead counts, compute weekly mortality rates and convert to discrete-time hazards using a midpoint approximation (Equation (11)). Accumulate to form observed cumulative hazards</w:t>
       </w:r>
       <w:r>
         <w:t xml:space="preserve"> </w:t>
@@ -448,7 +448,7 @@
         <w:t xml:space="preserve"> </w:t>
       </w:r>
       <w:r>
-        <w:t xml:space="preserve">independently for each cohort using constrained nonlinear least squares in cumulative-hazard space (Equation {#eq:nls-objective}). The frailty variance parameter</w:t>
+        <w:t xml:space="preserve">independently for each cohort using constrained nonlinear least squares in cumulative-hazard space (Equation (10)). The frailty variance parameter</w:t>
       </w:r>
       <w:r>
         <w:t xml:space="preserve"> </w:t>
@@ -489,7 +489,7 @@
         <w:t xml:space="preserve">Compute adjusted cumulative hazard</w:t>
       </w:r>
       <w:r>
-        <w:t xml:space="preserve">: Apply the gamma-frailty inversion (Equation {#eq:normalized-cumhazard}) to transform observed cumulative hazards into depletion-neutralized baseline cumulative hazards</w:t>
+        <w:t xml:space="preserve">: Apply the gamma-frailty inversion (Equation (12)) to transform observed cumulative hazards into depletion-neutralized baseline cumulative hazards</w:t>
       </w:r>
       <w:r>
         <w:t xml:space="preserve"> </w:t>
@@ -1620,7 +1620,7 @@
         <w:t xml:space="preserve">time-evolving selection-induced curvature</w:t>
       </w:r>
       <w:r>
-        <w:t xml:space="preserve">, not only baseline covariate imbalance. See Table 1.</w:t>
+        <w:t xml:space="preserve">, not only baseline covariate imbalance. Table 1 summarizes these findings.</w:t>
       </w:r>
     </w:p>
     <w:bookmarkEnd w:id="21"/>
@@ -1660,7 +1660,7 @@
         <w:pStyle w:val="BodyText"/>
       </w:pPr>
       <w:r>
-        <w:t xml:space="preserve">See Table 2.</w:t>
+        <w:t xml:space="preserve">PLACEHOLDER See Table 2.</w:t>
       </w:r>
     </w:p>
     <w:p>
@@ -1676,7 +1676,7 @@
         <w:pStyle w:val="BodyText"/>
       </w:pPr>
       <w:r>
-        <w:t xml:space="preserve">See Table 3.</w:t>
+        <w:t xml:space="preserve">PLACEHOLDER See Table 3.</w:t>
       </w:r>
     </w:p>
     <w:bookmarkEnd w:id="23"/>
@@ -2755,7 +2755,7 @@
         <w:pStyle w:val="BodyText"/>
       </w:pPr>
       <w:r>
-        <w:t xml:space="preserve">See Table 4.</w:t>
+        <w:t xml:space="preserve">Table 4 defines the notation used throughout the Methods section.</w:t>
       </w:r>
     </w:p>
     <w:p>
@@ -9755,7 +9755,7 @@
         <w:pStyle w:val="BodyText"/>
       </w:pPr>
       <w:r>
-        <w:t xml:space="preserve">Equation {#eq:hazard-from-mr-improved} is a second-order accurate midpoint approximation to the integrated hazard over a discrete interval under a piecewise-constant hazard assumption.</w:t>
+        <w:t xml:space="preserve">Equation (11) is a second-order accurate midpoint approximation to the integrated hazard over a discrete interval under a piecewise-constant hazard assumption.</w:t>
       </w:r>
       <w:r>
         <w:t xml:space="preserve"> </w:t>
@@ -12656,7 +12656,7 @@
         <w:pStyle w:val="FirstParagraph"/>
       </w:pPr>
       <w:r>
-        <w:t xml:space="preserve">See Table 5.</w:t>
+        <w:t xml:space="preserve">Table 5 summarizes the complete KCOR pipeline.</w:t>
       </w:r>
     </w:p>
     <w:bookmarkStart w:id="66" w:name="fig:kcor_workflow"/>
@@ -13738,7 +13738,7 @@
         <w:pStyle w:val="BodyText"/>
       </w:pPr>
       <w:r>
-        <w:t xml:space="preserve">See Table 6.</w:t>
+        <w:t xml:space="preserve">PLACEHOLDER See Table 6.</w:t>
       </w:r>
     </w:p>
     <w:bookmarkStart w:id="71" w:name="fig:cox_bias_hr"/>
@@ -15901,7 +15901,7 @@
         <w:pStyle w:val="BodyText"/>
       </w:pPr>
       <w:r>
-        <w:t xml:space="preserve">See Table 7.</w:t>
+        <w:t xml:space="preserve">Table 7 provides numeric summaries.</w:t>
       </w:r>
     </w:p>
     <w:bookmarkEnd w:id="98"/>
@@ -17998,14 +17998,6 @@
         <w:pStyle w:val="BodyText"/>
       </w:pPr>
       <w:r>
-        <w:t xml:space="preserve">See Table 9.</w:t>
-      </w:r>
-    </w:p>
-    <w:p>
-      <w:pPr>
-        <w:pStyle w:val="BodyText"/>
-      </w:pPr>
-      <w:r>
         <w:rPr>
           <w:b/>
           <w:bCs/>
@@ -18127,7 +18119,7 @@
         <w:pStyle w:val="BodyText"/>
       </w:pPr>
       <w:r>
-        <w:t xml:space="preserve">See Table 10 and Table 11.</w:t>
+        <w:t xml:space="preserve">PLACEHOLDER See Table 11.</w:t>
       </w:r>
     </w:p>
     <w:bookmarkEnd w:id="132"/>
@@ -20810,16 +20802,26 @@
     <w:bookmarkEnd w:id="180"/>
     <w:bookmarkEnd w:id="181"/>
     <w:bookmarkEnd w:id="182"/>
-    <w:bookmarkStart w:id="196" w:name="tables"/>
+    <w:bookmarkStart w:id="183" w:name="figures"/>
     <w:p>
       <w:pPr>
         <w:pStyle w:val="Heading2"/>
       </w:pPr>
       <w:r>
+        <w:t xml:space="preserve">Figures</w:t>
+      </w:r>
+    </w:p>
+    <w:bookmarkEnd w:id="183"/>
+    <w:bookmarkStart w:id="195" w:name="tables"/>
+    <w:p>
+      <w:pPr>
+        <w:pStyle w:val="Heading2"/>
+      </w:pPr>
+      <w:r>
         <w:t xml:space="preserve">Tables</w:t>
       </w:r>
     </w:p>
-    <w:bookmarkStart w:id="183" w:name="tbl:HVE_motivation"/>
+    <w:bookmarkStart w:id="184" w:name="tbl:HVE_motivation"/>
     <w:p>
       <w:pPr>
         <w:pStyle w:val="TableCaption"/>
@@ -21036,9 +21038,9 @@
         </w:tc>
       </w:tr>
     </w:tbl>
-    <w:bookmarkEnd w:id="183"/>
+    <w:bookmarkEnd w:id="184"/>
     <w:p/>
-    <w:bookmarkStart w:id="184" w:name="tbl:cox_vs_kcor"/>
+    <w:bookmarkStart w:id="185" w:name="tbl:cox_vs_kcor"/>
     <w:p>
       <w:pPr>
         <w:pStyle w:val="TableCaption"/>
@@ -21433,9 +21435,9 @@
         </w:tc>
       </w:tr>
     </w:tbl>
-    <w:bookmarkEnd w:id="184"/>
+    <w:bookmarkEnd w:id="185"/>
     <w:p/>
-    <w:bookmarkStart w:id="185" w:name="tbl:positioning"/>
+    <w:bookmarkStart w:id="186" w:name="tbl:positioning"/>
     <w:p>
       <w:pPr>
         <w:pStyle w:val="TableCaption"/>
@@ -22062,9 +22064,9 @@
         </w:tc>
       </w:tr>
     </w:tbl>
-    <w:bookmarkEnd w:id="185"/>
+    <w:bookmarkEnd w:id="186"/>
     <w:p/>
-    <w:bookmarkStart w:id="186" w:name="tbl:notation"/>
+    <w:bookmarkStart w:id="187" w:name="tbl:notation"/>
     <w:p>
       <w:pPr>
         <w:pStyle w:val="TableCaption"/>
@@ -22987,9 +22989,9 @@
         </w:tc>
       </w:tr>
     </w:tbl>
-    <w:bookmarkEnd w:id="186"/>
+    <w:bookmarkEnd w:id="187"/>
     <w:p/>
-    <w:bookmarkStart w:id="187" w:name="tbl:KCOR_algorithm"/>
+    <w:bookmarkStart w:id="188" w:name="tbl:KCOR_algorithm"/>
     <w:p>
       <w:pPr>
         <w:pStyle w:val="TableCaption"/>
@@ -23706,9 +23708,9 @@
         </w:tc>
       </w:tr>
     </w:tbl>
-    <w:bookmarkEnd w:id="187"/>
+    <w:bookmarkEnd w:id="188"/>
     <w:p/>
-    <w:bookmarkStart w:id="188" w:name="tbl:cox_bias_demo"/>
+    <w:bookmarkStart w:id="189" w:name="tbl:cox_bias_demo"/>
     <w:p>
       <w:pPr>
         <w:pStyle w:val="TableCaption"/>
@@ -23825,12 +23827,12 @@
         <w:tblCaption w:val="Table 6. Cox vs KCOR under a synthetic null with increasing frailty heterogeneity. Two cohorts are simulated with identical baseline hazards and no treatment effect (null by construction); cohorts differ only in gamma frailty variance (\theta). Despite the true hazard ratio being 1 by construction, Cox regression produces increasingly non-null hazard ratios as \theta increases, reflecting depletion-induced non-proportional hazards. \mathrm{KCOR}(t) remains centered near unity with negligible post-normalization slope across \theta values. (Exact values depend on simulation seed and follow-up horizon.)"/>
       </w:tblPr>
       <w:tblGrid>
-        <w:gridCol w:w="2545"/>
-        <w:gridCol w:w="565"/>
-        <w:gridCol w:w="565"/>
-        <w:gridCol w:w="1037"/>
+        <w:gridCol w:w="1080"/>
+        <w:gridCol w:w="720"/>
+        <w:gridCol w:w="720"/>
         <w:gridCol w:w="1320"/>
-        <w:gridCol w:w="1885"/>
+        <w:gridCol w:w="1680"/>
+        <w:gridCol w:w="2400"/>
       </w:tblGrid>
       <w:tr>
         <w:trPr>
@@ -23843,17 +23845,11 @@
               <w:pStyle w:val="Compact"/>
               <w:jc w:val="right"/>
             </w:pPr>
-            <w:r>
-              <w:t xml:space="preserve">Frailty variance (</w:t>
-            </w:r>
             <m:oMath>
               <m:r>
                 <m:t>θ</m:t>
               </m:r>
             </m:oMath>
-            <w:r>
-              <w:t xml:space="preserve">)</w:t>
-            </w:r>
           </w:p>
         </w:tc>
         <w:tc>
@@ -24792,9 +24788,9 @@
         </w:tc>
       </w:tr>
     </w:tbl>
-    <w:bookmarkEnd w:id="188"/>
+    <w:bookmarkEnd w:id="189"/>
     <w:p/>
-    <w:bookmarkStart w:id="189" w:name="tbl:neg_control_summary"/>
+    <w:bookmarkStart w:id="190" w:name="tbl:neg_control_summary"/>
     <w:p>
       <w:pPr>
         <w:pStyle w:val="TableCaption"/>
@@ -25211,9 +25207,9 @@
         </w:tc>
       </w:tr>
     </w:tbl>
-    <w:bookmarkEnd w:id="189"/>
+    <w:bookmarkEnd w:id="190"/>
     <w:p/>
-    <w:bookmarkStart w:id="190" w:name="tbl:pos_control_summary"/>
+    <w:bookmarkStart w:id="191" w:name="tbl:pos_control_summary"/>
     <w:p>
       <w:pPr>
         <w:pStyle w:val="TableCaption"/>
@@ -25476,9 +25472,9 @@
         </w:tc>
       </w:tr>
     </w:tbl>
-    <w:bookmarkEnd w:id="190"/>
+    <w:bookmarkEnd w:id="191"/>
     <w:p/>
-    <w:bookmarkStart w:id="191" w:name="tbl:joint_frailty_comparison"/>
+    <w:bookmarkStart w:id="192" w:name="tbl:joint_frailty_comparison"/>
     <w:p>
       <w:pPr>
         <w:pStyle w:val="TableCaption"/>
@@ -25869,9 +25865,9 @@
         </w:tc>
       </w:tr>
     </w:tbl>
-    <w:bookmarkEnd w:id="191"/>
+    <w:bookmarkEnd w:id="192"/>
     <w:p/>
-    <w:bookmarkStart w:id="192" w:name="tbl:comparison_estimands"/>
+    <w:bookmarkStart w:id="193" w:name="tbl:comparison_estimands"/>
     <w:p>
       <w:pPr>
         <w:pStyle w:val="TableCaption"/>
@@ -26089,13 +26085,7 @@
                 <w:b/>
                 <w:bCs/>
               </w:rPr>
-              <w:t xml:space="preserve">Cox (time-varying)</w:t>
-            </w:r>
-            <w:r>
-              <w:t xml:space="preserve"> </w:t>
-            </w:r>
-            <w:r>
-              <w:t xml:space="preserve">(diagnostic comparator)</w:t>
+              <w:t xml:space="preserve">Cox</w:t>
             </w:r>
           </w:p>
         </w:tc>
@@ -26145,9 +26135,9 @@
         </w:tc>
       </w:tr>
     </w:tbl>
-    <w:bookmarkEnd w:id="192"/>
+    <w:bookmarkEnd w:id="193"/>
     <w:p/>
-    <w:bookmarkStart w:id="193" w:name="tbl:bootstrap_coverage"/>
+    <w:bookmarkStart w:id="194" w:name="tbl:bootstrap_coverage"/>
     <w:p>
       <w:pPr>
         <w:pStyle w:val="TableCaption"/>
@@ -26450,1171 +26440,10 @@
         </w:tc>
       </w:tr>
     </w:tbl>
-    <w:bookmarkEnd w:id="193"/>
-    <w:p/>
-    <w:bookmarkStart w:id="194" w:name="tbl:frailty_diagnostics"/>
-    <w:p>
-      <w:pPr>
-        <w:pStyle w:val="TableCaption"/>
-      </w:pPr>
-      <w:r>
-        <w:t xml:space="preserve">Table 12. Estimated gamma-frailty variance (fitted frailty variance) by age band and vaccination status for Czech cohorts enrolled in 2021_24.</w:t>
-      </w:r>
-    </w:p>
-    <w:tbl>
-      <w:tblPr>
-        <w:tblStyle w:val="Table"/>
-        <w:tblW w:type="pct" w:w="5000"/>
-        <w:tblLayout w:type="fixed"/>
-        <w:tblLook w:firstRow="1" w:lastRow="0" w:firstColumn="0" w:lastColumn="0" w:noHBand="0" w:noVBand="0" w:val="0020"/>
-        <w:tblCaption w:val="Table 12. Estimated gamma-frailty variance (fitted frailty variance) by age band and vaccination status for Czech cohorts enrolled in 2021_24."/>
-      </w:tblPr>
-      <w:tblGrid>
-        <w:gridCol w:w="2436"/>
-        <w:gridCol w:w="2741"/>
-        <w:gridCol w:w="2741"/>
-      </w:tblGrid>
-      <w:tr>
-        <w:trPr>
-          <w:tblHeader w:val="on"/>
-        </w:trPr>
-        <w:tc>
-          <w:tcPr/>
-          <w:p>
-            <w:pPr>
-              <w:pStyle w:val="Compact"/>
-            </w:pPr>
-            <w:r>
-              <w:t xml:space="preserve">Age band (years)</w:t>
-            </w:r>
-          </w:p>
-        </w:tc>
-        <w:tc>
-          <w:tcPr/>
-          <w:p>
-            <w:pPr>
-              <w:pStyle w:val="Compact"/>
-              <w:jc w:val="right"/>
-            </w:pPr>
-            <w:r>
-              <w:t xml:space="preserve">Fitted frailty variance (Dose 0)</w:t>
-            </w:r>
-          </w:p>
-        </w:tc>
-        <w:tc>
-          <w:tcPr/>
-          <w:p>
-            <w:pPr>
-              <w:pStyle w:val="Compact"/>
-              <w:jc w:val="right"/>
-            </w:pPr>
-            <w:r>
-              <w:t xml:space="preserve">Fitted frailty variance (Dose 2)</w:t>
-            </w:r>
-          </w:p>
-        </w:tc>
-      </w:tr>
-      <w:tr>
-        <w:tc>
-          <w:tcPr/>
-          <w:p>
-            <w:pPr>
-              <w:pStyle w:val="Compact"/>
-            </w:pPr>
-            <w:r>
-              <w:t xml:space="preserve">40–49</w:t>
-            </w:r>
-          </w:p>
-        </w:tc>
-        <w:tc>
-          <w:tcPr/>
-          <w:p>
-            <w:pPr>
-              <w:pStyle w:val="Compact"/>
-              <w:jc w:val="right"/>
-            </w:pPr>
-            <w:r>
-              <w:t xml:space="preserve">16.79</w:t>
-            </w:r>
-          </w:p>
-        </w:tc>
-        <w:tc>
-          <w:tcPr/>
-          <w:p>
-            <w:pPr>
-              <w:pStyle w:val="Compact"/>
-              <w:jc w:val="right"/>
-            </w:pPr>
-            <m:oMath>
-              <m:r>
-                <m:t>2.66</m:t>
-              </m:r>
-              <m:r>
-                <m:rPr>
-                  <m:sty m:val="p"/>
-                </m:rPr>
-                <m:t>×</m:t>
-              </m:r>
-              <m:sSup>
-                <m:e>
-                  <m:r>
-                    <m:t>10</m:t>
-                  </m:r>
-                </m:e>
-                <m:sup>
-                  <m:r>
-                    <m:rPr>
-                      <m:sty m:val="p"/>
-                    </m:rPr>
-                    <m:t>−</m:t>
-                  </m:r>
-                  <m:r>
-                    <m:t>6</m:t>
-                  </m:r>
-                </m:sup>
-              </m:sSup>
-            </m:oMath>
-          </w:p>
-        </w:tc>
-      </w:tr>
-      <w:tr>
-        <w:tc>
-          <w:tcPr/>
-          <w:p>
-            <w:pPr>
-              <w:pStyle w:val="Compact"/>
-            </w:pPr>
-            <w:r>
-              <w:t xml:space="preserve">50–59</w:t>
-            </w:r>
-          </w:p>
-        </w:tc>
-        <w:tc>
-          <w:tcPr/>
-          <w:p>
-            <w:pPr>
-              <w:pStyle w:val="Compact"/>
-              <w:jc w:val="right"/>
-            </w:pPr>
-            <w:r>
-              <w:t xml:space="preserve">23.02</w:t>
-            </w:r>
-          </w:p>
-        </w:tc>
-        <w:tc>
-          <w:tcPr/>
-          <w:p>
-            <w:pPr>
-              <w:pStyle w:val="Compact"/>
-              <w:jc w:val="right"/>
-            </w:pPr>
-            <m:oMath>
-              <m:r>
-                <m:t>1.87</m:t>
-              </m:r>
-              <m:r>
-                <m:rPr>
-                  <m:sty m:val="p"/>
-                </m:rPr>
-                <m:t>×</m:t>
-              </m:r>
-              <m:sSup>
-                <m:e>
-                  <m:r>
-                    <m:t>10</m:t>
-                  </m:r>
-                </m:e>
-                <m:sup>
-                  <m:r>
-                    <m:rPr>
-                      <m:sty m:val="p"/>
-                    </m:rPr>
-                    <m:t>−</m:t>
-                  </m:r>
-                  <m:r>
-                    <m:t>4</m:t>
-                  </m:r>
-                </m:sup>
-              </m:sSup>
-            </m:oMath>
-          </w:p>
-        </w:tc>
-      </w:tr>
-      <w:tr>
-        <w:tc>
-          <w:tcPr/>
-          <w:p>
-            <w:pPr>
-              <w:pStyle w:val="Compact"/>
-            </w:pPr>
-            <w:r>
-              <w:t xml:space="preserve">60–69</w:t>
-            </w:r>
-          </w:p>
-        </w:tc>
-        <w:tc>
-          <w:tcPr/>
-          <w:p>
-            <w:pPr>
-              <w:pStyle w:val="Compact"/>
-              <w:jc w:val="right"/>
-            </w:pPr>
-            <w:r>
-              <w:t xml:space="preserve">13.13</w:t>
-            </w:r>
-          </w:p>
-        </w:tc>
-        <w:tc>
-          <w:tcPr/>
-          <w:p>
-            <w:pPr>
-              <w:pStyle w:val="Compact"/>
-              <w:jc w:val="right"/>
-            </w:pPr>
-            <m:oMath>
-              <m:r>
-                <m:t>7.01</m:t>
-              </m:r>
-              <m:r>
-                <m:rPr>
-                  <m:sty m:val="p"/>
-                </m:rPr>
-                <m:t>×</m:t>
-              </m:r>
-              <m:sSup>
-                <m:e>
-                  <m:r>
-                    <m:t>10</m:t>
-                  </m:r>
-                </m:e>
-                <m:sup>
-                  <m:r>
-                    <m:rPr>
-                      <m:sty m:val="p"/>
-                    </m:rPr>
-                    <m:t>−</m:t>
-                  </m:r>
-                  <m:r>
-                    <m:t>18</m:t>
-                  </m:r>
-                </m:sup>
-              </m:sSup>
-            </m:oMath>
-          </w:p>
-        </w:tc>
-      </w:tr>
-      <w:tr>
-        <w:tc>
-          <w:tcPr/>
-          <w:p>
-            <w:pPr>
-              <w:pStyle w:val="Compact"/>
-            </w:pPr>
-            <w:r>
-              <w:t xml:space="preserve">70–79</w:t>
-            </w:r>
-          </w:p>
-        </w:tc>
-        <w:tc>
-          <w:tcPr/>
-          <w:p>
-            <w:pPr>
-              <w:pStyle w:val="Compact"/>
-              <w:jc w:val="right"/>
-            </w:pPr>
-            <w:r>
-              <w:t xml:space="preserve">6.98</w:t>
-            </w:r>
-          </w:p>
-        </w:tc>
-        <w:tc>
-          <w:tcPr/>
-          <w:p>
-            <w:pPr>
-              <w:pStyle w:val="Compact"/>
-              <w:jc w:val="right"/>
-            </w:pPr>
-            <m:oMath>
-              <m:r>
-                <m:t>3.46</m:t>
-              </m:r>
-              <m:r>
-                <m:rPr>
-                  <m:sty m:val="p"/>
-                </m:rPr>
-                <m:t>×</m:t>
-              </m:r>
-              <m:sSup>
-                <m:e>
-                  <m:r>
-                    <m:t>10</m:t>
-                  </m:r>
-                </m:e>
-                <m:sup>
-                  <m:r>
-                    <m:rPr>
-                      <m:sty m:val="p"/>
-                    </m:rPr>
-                    <m:t>−</m:t>
-                  </m:r>
-                  <m:r>
-                    <m:t>17</m:t>
-                  </m:r>
-                </m:sup>
-              </m:sSup>
-            </m:oMath>
-          </w:p>
-        </w:tc>
-      </w:tr>
-      <w:tr>
-        <w:tc>
-          <w:tcPr/>
-          <w:p>
-            <w:pPr>
-              <w:pStyle w:val="Compact"/>
-            </w:pPr>
-            <w:r>
-              <w:t xml:space="preserve">80–89</w:t>
-            </w:r>
-          </w:p>
-        </w:tc>
-        <w:tc>
-          <w:tcPr/>
-          <w:p>
-            <w:pPr>
-              <w:pStyle w:val="Compact"/>
-              <w:jc w:val="right"/>
-            </w:pPr>
-            <w:r>
-              <w:t xml:space="preserve">2.97</w:t>
-            </w:r>
-          </w:p>
-        </w:tc>
-        <w:tc>
-          <w:tcPr/>
-          <w:p>
-            <w:pPr>
-              <w:pStyle w:val="Compact"/>
-              <w:jc w:val="right"/>
-            </w:pPr>
-            <m:oMath>
-              <m:r>
-                <m:t>2.03</m:t>
-              </m:r>
-              <m:r>
-                <m:rPr>
-                  <m:sty m:val="p"/>
-                </m:rPr>
-                <m:t>×</m:t>
-              </m:r>
-              <m:sSup>
-                <m:e>
-                  <m:r>
-                    <m:t>10</m:t>
-                  </m:r>
-                </m:e>
-                <m:sup>
-                  <m:r>
-                    <m:rPr>
-                      <m:sty m:val="p"/>
-                    </m:rPr>
-                    <m:t>−</m:t>
-                  </m:r>
-                  <m:r>
-                    <m:t>11</m:t>
-                  </m:r>
-                </m:sup>
-              </m:sSup>
-            </m:oMath>
-          </w:p>
-        </w:tc>
-      </w:tr>
-      <w:tr>
-        <w:tc>
-          <w:tcPr/>
-          <w:p>
-            <w:pPr>
-              <w:pStyle w:val="Compact"/>
-            </w:pPr>
-            <w:r>
-              <w:t xml:space="preserve">90–99</w:t>
-            </w:r>
-          </w:p>
-        </w:tc>
-        <w:tc>
-          <w:tcPr/>
-          <w:p>
-            <w:pPr>
-              <w:pStyle w:val="Compact"/>
-              <w:jc w:val="right"/>
-            </w:pPr>
-            <w:r>
-              <w:t xml:space="preserve">0.80</w:t>
-            </w:r>
-          </w:p>
-        </w:tc>
-        <w:tc>
-          <w:tcPr/>
-          <w:p>
-            <w:pPr>
-              <w:pStyle w:val="Compact"/>
-              <w:jc w:val="right"/>
-            </w:pPr>
-            <m:oMath>
-              <m:r>
-                <m:t>8.66</m:t>
-              </m:r>
-              <m:r>
-                <m:rPr>
-                  <m:sty m:val="p"/>
-                </m:rPr>
-                <m:t>×</m:t>
-              </m:r>
-              <m:sSup>
-                <m:e>
-                  <m:r>
-                    <m:t>10</m:t>
-                  </m:r>
-                </m:e>
-                <m:sup>
-                  <m:r>
-                    <m:rPr>
-                      <m:sty m:val="p"/>
-                    </m:rPr>
-                    <m:t>−</m:t>
-                  </m:r>
-                  <m:r>
-                    <m:t>16</m:t>
-                  </m:r>
-                </m:sup>
-              </m:sSup>
-            </m:oMath>
-          </w:p>
-        </w:tc>
-      </w:tr>
-      <w:tr>
-        <w:tc>
-          <w:tcPr/>
-          <w:p>
-            <w:pPr>
-              <w:pStyle w:val="Compact"/>
-            </w:pPr>
-            <w:r>
-              <w:t xml:space="preserve">All ages (full population)</w:t>
-            </w:r>
-          </w:p>
-        </w:tc>
-        <w:tc>
-          <w:tcPr/>
-          <w:p>
-            <w:pPr>
-              <w:pStyle w:val="Compact"/>
-              <w:jc w:val="right"/>
-            </w:pPr>
-            <w:r>
-              <w:t xml:space="preserve">4.98</w:t>
-            </w:r>
-          </w:p>
-        </w:tc>
-        <w:tc>
-          <w:tcPr/>
-          <w:p>
-            <w:pPr>
-              <w:pStyle w:val="Compact"/>
-              <w:jc w:val="right"/>
-            </w:pPr>
-            <m:oMath>
-              <m:r>
-                <m:t>1.02</m:t>
-              </m:r>
-              <m:r>
-                <m:rPr>
-                  <m:sty m:val="p"/>
-                </m:rPr>
-                <m:t>×</m:t>
-              </m:r>
-              <m:sSup>
-                <m:e>
-                  <m:r>
-                    <m:t>10</m:t>
-                  </m:r>
-                </m:e>
-                <m:sup>
-                  <m:r>
-                    <m:rPr>
-                      <m:sty m:val="p"/>
-                    </m:rPr>
-                    <m:t>−</m:t>
-                  </m:r>
-                  <m:r>
-                    <m:t>11</m:t>
-                  </m:r>
-                </m:sup>
-              </m:sSup>
-            </m:oMath>
-          </w:p>
-        </w:tc>
-      </w:tr>
-    </w:tbl>
     <w:bookmarkEnd w:id="194"/>
-    <w:p>
-      <w:pPr>
-        <w:pStyle w:val="BodyText"/>
-      </w:pPr>
-      <w:r>
-        <w:rPr>
-          <w:b/>
-          <w:bCs/>
-        </w:rPr>
-        <w:t xml:space="preserve">Notes:</w:t>
-      </w:r>
-      <w:r>
-        <w:t xml:space="preserve"> </w:t>
-      </w:r>
-      <w:r>
-        <w:t xml:space="preserve">- The fitted frailty variance quantifies unobserved frailty heterogeneity and depletion of susceptibles within cohorts. Near-zero values indicate effectively linear cumulative hazards over the quiet window and are typical of strongly pre-selected cohorts.</w:t>
-      </w:r>
-      <w:r>
-        <w:t xml:space="preserve"> </w:t>
-      </w:r>
-      <w:r>
-        <w:t xml:space="preserve">- Each entry reports a single fitted gamma-frailty variance for the specified age band and vaccination status within the 2021_24 enrollment cohort.</w:t>
-      </w:r>
-      <w:r>
-        <w:t xml:space="preserve"> </w:t>
-      </w:r>
-      <w:r>
-        <w:t xml:space="preserve">- The</w:t>
-      </w:r>
-      <w:r>
-        <w:t xml:space="preserve"> </w:t>
-      </w:r>
-      <w:r>
-        <w:t xml:space="preserve">“All ages (full population)”</w:t>
-      </w:r>
-      <w:r>
-        <w:t xml:space="preserve"> </w:t>
-      </w:r>
-      <w:r>
-        <w:t xml:space="preserve">row corresponds to an independent fit over the full pooled age range, included as a global diagnostic.</w:t>
-      </w:r>
-      <w:r>
-        <w:t xml:space="preserve"> </w:t>
-      </w:r>
-      <w:r>
-        <w:t xml:space="preserve">- Table 14 reports raw outcome contrasts for ages 40+ (YOB ≤ 1980) where event counts are stable.</w:t>
-      </w:r>
-    </w:p>
-    <w:p>
-      <w:pPr>
-        <w:pStyle w:val="BodyText"/>
-      </w:pPr>
-      <w:r>
-        <w:rPr>
-          <w:b/>
-          <w:bCs/>
-        </w:rPr>
-        <w:t xml:space="preserve">Diagnostic checks:</w:t>
-      </w:r>
-      <w:r>
-        <w:t xml:space="preserve"> </w:t>
-      </w:r>
-      <w:r>
-        <w:t xml:space="preserve">-</w:t>
-      </w:r>
-      <w:r>
-        <w:t xml:space="preserve"> </w:t>
-      </w:r>
-      <w:r>
-        <w:rPr>
-          <w:b/>
-          <w:bCs/>
-        </w:rPr>
-        <w:t xml:space="preserve">Dose ordering:</w:t>
-      </w:r>
-      <w:r>
-        <w:t xml:space="preserve"> </w:t>
-      </w:r>
-      <w:r>
-        <w:t xml:space="preserve">the fitted frailty variance is positive for Dose 0 and collapses toward zero for Dose 2 across all age strata, consistent with selective uptake.</w:t>
-      </w:r>
-      <w:r>
-        <w:t xml:space="preserve"> </w:t>
-      </w:r>
-      <w:r>
-        <w:t xml:space="preserve">-</w:t>
-      </w:r>
-      <w:r>
-        <w:t xml:space="preserve"> </w:t>
-      </w:r>
-      <w:r>
-        <w:rPr>
-          <w:b/>
-          <w:bCs/>
-        </w:rPr>
-        <w:t xml:space="preserve">Magnitude separation:</w:t>
-      </w:r>
-      <w:r>
-        <w:t xml:space="preserve"> </w:t>
-      </w:r>
-      <w:r>
-        <w:t xml:space="preserve">Dose 2 estimates are effectively zero relative to Dose 0, indicating near-linear cumulative hazards rather than forced curvature.</w:t>
-      </w:r>
-      <w:r>
-        <w:t xml:space="preserve"> </w:t>
-      </w:r>
-      <w:r>
-        <w:t xml:space="preserve">-</w:t>
-      </w:r>
-      <w:r>
-        <w:t xml:space="preserve"> </w:t>
-      </w:r>
-      <w:r>
-        <w:rPr>
-          <w:b/>
-          <w:bCs/>
-        </w:rPr>
-        <w:t xml:space="preserve">Age coherence:</w:t>
-      </w:r>
-      <w:r>
-        <w:t xml:space="preserve"> </w:t>
-      </w:r>
-      <w:r>
-        <w:t xml:space="preserve">the fitted frailty variance decreases at older ages as baseline mortality rises and survivor populations become more homogeneous; monotonicity is not imposed.</w:t>
-      </w:r>
-      <w:r>
-        <w:t xml:space="preserve"> </w:t>
-      </w:r>
-      <w:r>
-        <w:t xml:space="preserve">-</w:t>
-      </w:r>
-      <w:r>
-        <w:t xml:space="preserve"> </w:t>
-      </w:r>
-      <w:r>
-        <w:rPr>
-          <w:b/>
-          <w:bCs/>
-        </w:rPr>
-        <w:t xml:space="preserve">Stability:</w:t>
-      </w:r>
-      <w:r>
-        <w:t xml:space="preserve"> </w:t>
-      </w:r>
-      <w:r>
-        <w:t xml:space="preserve">No sign reversals, boundary pathologies, or numerical instabilities are observed.</w:t>
-      </w:r>
-      <w:r>
-        <w:t xml:space="preserve"> </w:t>
-      </w:r>
-      <w:r>
-        <w:t xml:space="preserve">-</w:t>
-      </w:r>
-      <w:r>
-        <w:t xml:space="preserve"> </w:t>
-      </w:r>
-      <w:r>
-        <w:rPr>
-          <w:b/>
-          <w:bCs/>
-        </w:rPr>
-        <w:t xml:space="preserve">Falsifiability:</w:t>
-      </w:r>
-      <w:r>
-        <w:t xml:space="preserve"> </w:t>
-      </w:r>
-      <w:r>
-        <w:t xml:space="preserve">Failure of any one of these checks would constitute evidence against model adequacy.</w:t>
-      </w:r>
-    </w:p>
-    <w:bookmarkStart w:id="195" w:name="tbl:czech_diagnostic_gate"/>
-    <w:p>
-      <w:pPr>
-        <w:pStyle w:val="TableCaption"/>
-      </w:pPr>
-      <w:r>
-        <w:t xml:space="preserve">Table 13. Diagnostic gate for Czech application: KCOR results reported only where diagnostics pass.</w:t>
-      </w:r>
-    </w:p>
-    <w:tbl>
-      <w:tblPr>
-        <w:tblStyle w:val="Table"/>
-        <w:tblW w:type="pct" w:w="5000"/>
-        <w:tblLayout w:type="fixed"/>
-        <w:tblLook w:firstRow="1" w:lastRow="0" w:firstColumn="0" w:lastColumn="0" w:noHBand="0" w:noVBand="0" w:val="0020"/>
-        <w:tblCaption w:val="Table 13. Diagnostic gate for Czech application: KCOR results reported only where diagnostics pass."/>
-      </w:tblPr>
-      <w:tblGrid>
-        <w:gridCol w:w="1348"/>
-        <w:gridCol w:w="1516"/>
-        <w:gridCol w:w="2359"/>
-        <w:gridCol w:w="1600"/>
-        <w:gridCol w:w="1095"/>
-      </w:tblGrid>
-      <w:tr>
-        <w:trPr>
-          <w:tblHeader w:val="on"/>
-        </w:trPr>
-        <w:tc>
-          <w:tcPr/>
-          <w:p>
-            <w:pPr>
-              <w:pStyle w:val="Compact"/>
-            </w:pPr>
-            <w:r>
-              <w:t xml:space="preserve">Age band (years)</w:t>
-            </w:r>
-          </w:p>
-        </w:tc>
-        <w:tc>
-          <w:tcPr/>
-          <w:p>
-            <w:pPr>
-              <w:pStyle w:val="Compact"/>
-            </w:pPr>
-            <w:r>
-              <w:t xml:space="preserve">Quiet window valid</w:t>
-            </w:r>
-          </w:p>
-        </w:tc>
-        <w:tc>
-          <w:tcPr/>
-          <w:p>
-            <w:pPr>
-              <w:pStyle w:val="Compact"/>
-            </w:pPr>
-            <w:r>
-              <w:t xml:space="preserve">Post-normalization linearity</w:t>
-            </w:r>
-          </w:p>
-        </w:tc>
-        <w:tc>
-          <w:tcPr/>
-          <w:p>
-            <w:pPr>
-              <w:pStyle w:val="Compact"/>
-            </w:pPr>
-            <w:r>
-              <w:t xml:space="preserve">Parameter stability</w:t>
-            </w:r>
-          </w:p>
-        </w:tc>
-        <w:tc>
-          <w:tcPr/>
-          <w:p>
-            <w:pPr>
-              <w:pStyle w:val="Compact"/>
-            </w:pPr>
-            <w:r>
-              <w:t xml:space="preserve">KCOR reported</w:t>
-            </w:r>
-          </w:p>
-        </w:tc>
-      </w:tr>
-      <w:tr>
-        <w:tc>
-          <w:tcPr/>
-          <w:p>
-            <w:pPr>
-              <w:pStyle w:val="Compact"/>
-            </w:pPr>
-            <w:r>
-              <w:t xml:space="preserve">40–49</w:t>
-            </w:r>
-          </w:p>
-        </w:tc>
-        <w:tc>
-          <w:tcPr/>
-          <w:p>
-            <w:pPr>
-              <w:pStyle w:val="Compact"/>
-            </w:pPr>
-            <w:r>
-              <w:t xml:space="preserve">Yes</w:t>
-            </w:r>
-          </w:p>
-        </w:tc>
-        <w:tc>
-          <w:tcPr/>
-          <w:p>
-            <w:pPr>
-              <w:pStyle w:val="Compact"/>
-            </w:pPr>
-            <w:r>
-              <w:t xml:space="preserve">Yes</w:t>
-            </w:r>
-          </w:p>
-        </w:tc>
-        <w:tc>
-          <w:tcPr/>
-          <w:p>
-            <w:pPr>
-              <w:pStyle w:val="Compact"/>
-            </w:pPr>
-            <w:r>
-              <w:t xml:space="preserve">Yes</w:t>
-            </w:r>
-          </w:p>
-        </w:tc>
-        <w:tc>
-          <w:tcPr/>
-          <w:p>
-            <w:pPr>
-              <w:pStyle w:val="Compact"/>
-            </w:pPr>
-            <w:r>
-              <w:t xml:space="preserve">Yes</w:t>
-            </w:r>
-          </w:p>
-        </w:tc>
-      </w:tr>
-      <w:tr>
-        <w:tc>
-          <w:tcPr/>
-          <w:p>
-            <w:pPr>
-              <w:pStyle w:val="Compact"/>
-            </w:pPr>
-            <w:r>
-              <w:t xml:space="preserve">50–59</w:t>
-            </w:r>
-          </w:p>
-        </w:tc>
-        <w:tc>
-          <w:tcPr/>
-          <w:p>
-            <w:pPr>
-              <w:pStyle w:val="Compact"/>
-            </w:pPr>
-            <w:r>
-              <w:t xml:space="preserve">Yes</w:t>
-            </w:r>
-          </w:p>
-        </w:tc>
-        <w:tc>
-          <w:tcPr/>
-          <w:p>
-            <w:pPr>
-              <w:pStyle w:val="Compact"/>
-            </w:pPr>
-            <w:r>
-              <w:t xml:space="preserve">Yes</w:t>
-            </w:r>
-          </w:p>
-        </w:tc>
-        <w:tc>
-          <w:tcPr/>
-          <w:p>
-            <w:pPr>
-              <w:pStyle w:val="Compact"/>
-            </w:pPr>
-            <w:r>
-              <w:t xml:space="preserve">Yes</w:t>
-            </w:r>
-          </w:p>
-        </w:tc>
-        <w:tc>
-          <w:tcPr/>
-          <w:p>
-            <w:pPr>
-              <w:pStyle w:val="Compact"/>
-            </w:pPr>
-            <w:r>
-              <w:t xml:space="preserve">Yes</w:t>
-            </w:r>
-          </w:p>
-        </w:tc>
-      </w:tr>
-      <w:tr>
-        <w:tc>
-          <w:tcPr/>
-          <w:p>
-            <w:pPr>
-              <w:pStyle w:val="Compact"/>
-            </w:pPr>
-            <w:r>
-              <w:t xml:space="preserve">60–69</w:t>
-            </w:r>
-          </w:p>
-        </w:tc>
-        <w:tc>
-          <w:tcPr/>
-          <w:p>
-            <w:pPr>
-              <w:pStyle w:val="Compact"/>
-            </w:pPr>
-            <w:r>
-              <w:t xml:space="preserve">Yes</w:t>
-            </w:r>
-          </w:p>
-        </w:tc>
-        <w:tc>
-          <w:tcPr/>
-          <w:p>
-            <w:pPr>
-              <w:pStyle w:val="Compact"/>
-            </w:pPr>
-            <w:r>
-              <w:t xml:space="preserve">Yes</w:t>
-            </w:r>
-          </w:p>
-        </w:tc>
-        <w:tc>
-          <w:tcPr/>
-          <w:p>
-            <w:pPr>
-              <w:pStyle w:val="Compact"/>
-            </w:pPr>
-            <w:r>
-              <w:t xml:space="preserve">Yes</w:t>
-            </w:r>
-          </w:p>
-        </w:tc>
-        <w:tc>
-          <w:tcPr/>
-          <w:p>
-            <w:pPr>
-              <w:pStyle w:val="Compact"/>
-            </w:pPr>
-            <w:r>
-              <w:t xml:space="preserve">Yes</w:t>
-            </w:r>
-          </w:p>
-        </w:tc>
-      </w:tr>
-      <w:tr>
-        <w:tc>
-          <w:tcPr/>
-          <w:p>
-            <w:pPr>
-              <w:pStyle w:val="Compact"/>
-            </w:pPr>
-            <w:r>
-              <w:t xml:space="preserve">70–79</w:t>
-            </w:r>
-          </w:p>
-        </w:tc>
-        <w:tc>
-          <w:tcPr/>
-          <w:p>
-            <w:pPr>
-              <w:pStyle w:val="Compact"/>
-            </w:pPr>
-            <w:r>
-              <w:t xml:space="preserve">Yes</w:t>
-            </w:r>
-          </w:p>
-        </w:tc>
-        <w:tc>
-          <w:tcPr/>
-          <w:p>
-            <w:pPr>
-              <w:pStyle w:val="Compact"/>
-            </w:pPr>
-            <w:r>
-              <w:t xml:space="preserve">Yes</w:t>
-            </w:r>
-          </w:p>
-        </w:tc>
-        <w:tc>
-          <w:tcPr/>
-          <w:p>
-            <w:pPr>
-              <w:pStyle w:val="Compact"/>
-            </w:pPr>
-            <w:r>
-              <w:t xml:space="preserve">Yes</w:t>
-            </w:r>
-          </w:p>
-        </w:tc>
-        <w:tc>
-          <w:tcPr/>
-          <w:p>
-            <w:pPr>
-              <w:pStyle w:val="Compact"/>
-            </w:pPr>
-            <w:r>
-              <w:t xml:space="preserve">Yes</w:t>
-            </w:r>
-          </w:p>
-        </w:tc>
-      </w:tr>
-      <w:tr>
-        <w:tc>
-          <w:tcPr/>
-          <w:p>
-            <w:pPr>
-              <w:pStyle w:val="Compact"/>
-            </w:pPr>
-            <w:r>
-              <w:t xml:space="preserve">80–89</w:t>
-            </w:r>
-          </w:p>
-        </w:tc>
-        <w:tc>
-          <w:tcPr/>
-          <w:p>
-            <w:pPr>
-              <w:pStyle w:val="Compact"/>
-            </w:pPr>
-            <w:r>
-              <w:t xml:space="preserve">Yes</w:t>
-            </w:r>
-          </w:p>
-        </w:tc>
-        <w:tc>
-          <w:tcPr/>
-          <w:p>
-            <w:pPr>
-              <w:pStyle w:val="Compact"/>
-            </w:pPr>
-            <w:r>
-              <w:t xml:space="preserve">Yes</w:t>
-            </w:r>
-          </w:p>
-        </w:tc>
-        <w:tc>
-          <w:tcPr/>
-          <w:p>
-            <w:pPr>
-              <w:pStyle w:val="Compact"/>
-            </w:pPr>
-            <w:r>
-              <w:t xml:space="preserve">Yes</w:t>
-            </w:r>
-          </w:p>
-        </w:tc>
-        <w:tc>
-          <w:tcPr/>
-          <w:p>
-            <w:pPr>
-              <w:pStyle w:val="Compact"/>
-            </w:pPr>
-            <w:r>
-              <w:t xml:space="preserve">Yes</w:t>
-            </w:r>
-          </w:p>
-        </w:tc>
-      </w:tr>
-      <w:tr>
-        <w:tc>
-          <w:tcPr/>
-          <w:p>
-            <w:pPr>
-              <w:pStyle w:val="Compact"/>
-            </w:pPr>
-            <w:r>
-              <w:t xml:space="preserve">90–99</w:t>
-            </w:r>
-          </w:p>
-        </w:tc>
-        <w:tc>
-          <w:tcPr/>
-          <w:p>
-            <w:pPr>
-              <w:pStyle w:val="Compact"/>
-            </w:pPr>
-            <w:r>
-              <w:t xml:space="preserve">Yes</w:t>
-            </w:r>
-          </w:p>
-        </w:tc>
-        <w:tc>
-          <w:tcPr/>
-          <w:p>
-            <w:pPr>
-              <w:pStyle w:val="Compact"/>
-            </w:pPr>
-            <w:r>
-              <w:t xml:space="preserve">Yes</w:t>
-            </w:r>
-          </w:p>
-        </w:tc>
-        <w:tc>
-          <w:tcPr/>
-          <w:p>
-            <w:pPr>
-              <w:pStyle w:val="Compact"/>
-            </w:pPr>
-            <w:r>
-              <w:t xml:space="preserve">Yes</w:t>
-            </w:r>
-          </w:p>
-        </w:tc>
-        <w:tc>
-          <w:tcPr/>
-          <w:p>
-            <w:pPr>
-              <w:pStyle w:val="Compact"/>
-            </w:pPr>
-            <w:r>
-              <w:t xml:space="preserve">Yes</w:t>
-            </w:r>
-          </w:p>
-        </w:tc>
-      </w:tr>
-      <w:tr>
-        <w:tc>
-          <w:tcPr/>
-          <w:p>
-            <w:pPr>
-              <w:pStyle w:val="Compact"/>
-            </w:pPr>
-            <w:r>
-              <w:t xml:space="preserve">All ages</w:t>
-            </w:r>
-          </w:p>
-        </w:tc>
-        <w:tc>
-          <w:tcPr/>
-          <w:p>
-            <w:pPr>
-              <w:pStyle w:val="Compact"/>
-            </w:pPr>
-            <w:r>
-              <w:t xml:space="preserve">Yes</w:t>
-            </w:r>
-          </w:p>
-        </w:tc>
-        <w:tc>
-          <w:tcPr/>
-          <w:p>
-            <w:pPr>
-              <w:pStyle w:val="Compact"/>
-            </w:pPr>
-            <w:r>
-              <w:t xml:space="preserve">Yes</w:t>
-            </w:r>
-          </w:p>
-        </w:tc>
-        <w:tc>
-          <w:tcPr/>
-          <w:p>
-            <w:pPr>
-              <w:pStyle w:val="Compact"/>
-            </w:pPr>
-            <w:r>
-              <w:t xml:space="preserve">Yes</w:t>
-            </w:r>
-          </w:p>
-        </w:tc>
-        <w:tc>
-          <w:tcPr/>
-          <w:p>
-            <w:pPr>
-              <w:pStyle w:val="Compact"/>
-            </w:pPr>
-            <w:r>
-              <w:t xml:space="preserve">Yes</w:t>
-            </w:r>
-          </w:p>
-        </w:tc>
-      </w:tr>
-    </w:tbl>
     <w:bookmarkEnd w:id="195"/>
     <w:bookmarkEnd w:id="196"/>
     <w:bookmarkEnd w:id="197"/>
-    <w:bookmarkEnd w:id="198"/>
     <w:sectPr>
       <w:footnotePr>
         <w:numRestart w:val="eachSect"/>

</xml_diff>

<commit_message>
formula corrected. all placeholders removed.
</commit_message>
<xml_diff>
--- a/documentation/preprint/paper.docx
+++ b/documentation/preprint/paper.docx
@@ -2,8 +2,8 @@
 <file path=word/document.xml><?xml version="1.0" encoding="utf-8"?>
 <w:document xmlns:w="http://schemas.openxmlformats.org/wordprocessingml/2006/main" xmlns:m="http://schemas.openxmlformats.org/officeDocument/2006/math" xmlns:r="http://schemas.openxmlformats.org/officeDocument/2006/relationships" xmlns:o="urn:schemas-microsoft-com:office:office" xmlns:v="urn:schemas-microsoft-com:vml" xmlns:w10="urn:schemas-microsoft-com:office:word" xmlns:a="http://schemas.openxmlformats.org/drawingml/2006/main" xmlns:pic="http://schemas.openxmlformats.org/drawingml/2006/picture" xmlns:wp="http://schemas.openxmlformats.org/drawingml/2006/wordprocessingDrawing">
   <w:body>
-    <w:bookmarkStart w:id="197" w:name="main"/>
-    <w:bookmarkStart w:id="196" w:name="X8a6fbe8a8e8f2531b7e9694650a4d74c0ac5545"/>
+    <w:bookmarkStart w:id="196" w:name="main"/>
+    <w:bookmarkStart w:id="195" w:name="X8a6fbe8a8e8f2531b7e9694650a4d74c0ac5545"/>
     <w:p>
       <w:pPr>
         <w:pStyle w:val="Heading1"/>
@@ -20802,26 +20802,16 @@
     <w:bookmarkEnd w:id="180"/>
     <w:bookmarkEnd w:id="181"/>
     <w:bookmarkEnd w:id="182"/>
-    <w:bookmarkStart w:id="183" w:name="figures"/>
+    <w:bookmarkStart w:id="194" w:name="tables"/>
     <w:p>
       <w:pPr>
         <w:pStyle w:val="Heading2"/>
       </w:pPr>
       <w:r>
-        <w:t xml:space="preserve">Figures</w:t>
-      </w:r>
-    </w:p>
-    <w:bookmarkEnd w:id="183"/>
-    <w:bookmarkStart w:id="195" w:name="tables"/>
-    <w:p>
-      <w:pPr>
-        <w:pStyle w:val="Heading2"/>
-      </w:pPr>
-      <w:r>
         <w:t xml:space="preserve">Tables</w:t>
       </w:r>
     </w:p>
-    <w:bookmarkStart w:id="184" w:name="tbl:HVE_motivation"/>
+    <w:bookmarkStart w:id="183" w:name="tbl:HVE_motivation"/>
     <w:p>
       <w:pPr>
         <w:pStyle w:val="TableCaption"/>
@@ -21038,9 +21028,9 @@
         </w:tc>
       </w:tr>
     </w:tbl>
-    <w:bookmarkEnd w:id="184"/>
+    <w:bookmarkEnd w:id="183"/>
     <w:p/>
-    <w:bookmarkStart w:id="185" w:name="tbl:cox_vs_kcor"/>
+    <w:bookmarkStart w:id="184" w:name="tbl:cox_vs_kcor"/>
     <w:p>
       <w:pPr>
         <w:pStyle w:val="TableCaption"/>
@@ -21435,9 +21425,9 @@
         </w:tc>
       </w:tr>
     </w:tbl>
-    <w:bookmarkEnd w:id="185"/>
+    <w:bookmarkEnd w:id="184"/>
     <w:p/>
-    <w:bookmarkStart w:id="186" w:name="tbl:positioning"/>
+    <w:bookmarkStart w:id="185" w:name="tbl:positioning"/>
     <w:p>
       <w:pPr>
         <w:pStyle w:val="TableCaption"/>
@@ -22064,9 +22054,9 @@
         </w:tc>
       </w:tr>
     </w:tbl>
-    <w:bookmarkEnd w:id="186"/>
+    <w:bookmarkEnd w:id="185"/>
     <w:p/>
-    <w:bookmarkStart w:id="187" w:name="tbl:notation"/>
+    <w:bookmarkStart w:id="186" w:name="tbl:notation"/>
     <w:p>
       <w:pPr>
         <w:pStyle w:val="TableCaption"/>
@@ -22989,9 +22979,9 @@
         </w:tc>
       </w:tr>
     </w:tbl>
-    <w:bookmarkEnd w:id="187"/>
+    <w:bookmarkEnd w:id="186"/>
     <w:p/>
-    <w:bookmarkStart w:id="188" w:name="tbl:KCOR_algorithm"/>
+    <w:bookmarkStart w:id="187" w:name="tbl:KCOR_algorithm"/>
     <w:p>
       <w:pPr>
         <w:pStyle w:val="TableCaption"/>
@@ -23708,9 +23698,9 @@
         </w:tc>
       </w:tr>
     </w:tbl>
-    <w:bookmarkEnd w:id="188"/>
+    <w:bookmarkEnd w:id="187"/>
     <w:p/>
-    <w:bookmarkStart w:id="189" w:name="tbl:cox_bias_demo"/>
+    <w:bookmarkStart w:id="188" w:name="tbl:cox_bias_demo"/>
     <w:p>
       <w:pPr>
         <w:pStyle w:val="TableCaption"/>
@@ -24788,9 +24778,9 @@
         </w:tc>
       </w:tr>
     </w:tbl>
-    <w:bookmarkEnd w:id="189"/>
+    <w:bookmarkEnd w:id="188"/>
     <w:p/>
-    <w:bookmarkStart w:id="190" w:name="tbl:neg_control_summary"/>
+    <w:bookmarkStart w:id="189" w:name="tbl:neg_control_summary"/>
     <w:p>
       <w:pPr>
         <w:pStyle w:val="TableCaption"/>
@@ -25207,9 +25197,9 @@
         </w:tc>
       </w:tr>
     </w:tbl>
-    <w:bookmarkEnd w:id="190"/>
+    <w:bookmarkEnd w:id="189"/>
     <w:p/>
-    <w:bookmarkStart w:id="191" w:name="tbl:pos_control_summary"/>
+    <w:bookmarkStart w:id="190" w:name="tbl:pos_control_summary"/>
     <w:p>
       <w:pPr>
         <w:pStyle w:val="TableCaption"/>
@@ -25472,9 +25462,9 @@
         </w:tc>
       </w:tr>
     </w:tbl>
-    <w:bookmarkEnd w:id="191"/>
+    <w:bookmarkEnd w:id="190"/>
     <w:p/>
-    <w:bookmarkStart w:id="192" w:name="tbl:joint_frailty_comparison"/>
+    <w:bookmarkStart w:id="191" w:name="tbl:joint_frailty_comparison"/>
     <w:p>
       <w:pPr>
         <w:pStyle w:val="TableCaption"/>
@@ -25865,9 +25855,9 @@
         </w:tc>
       </w:tr>
     </w:tbl>
-    <w:bookmarkEnd w:id="192"/>
+    <w:bookmarkEnd w:id="191"/>
     <w:p/>
-    <w:bookmarkStart w:id="193" w:name="tbl:comparison_estimands"/>
+    <w:bookmarkStart w:id="192" w:name="tbl:comparison_estimands"/>
     <w:p>
       <w:pPr>
         <w:pStyle w:val="TableCaption"/>
@@ -26135,9 +26125,9 @@
         </w:tc>
       </w:tr>
     </w:tbl>
-    <w:bookmarkEnd w:id="193"/>
+    <w:bookmarkEnd w:id="192"/>
     <w:p/>
-    <w:bookmarkStart w:id="194" w:name="tbl:bootstrap_coverage"/>
+    <w:bookmarkStart w:id="193" w:name="tbl:bootstrap_coverage"/>
     <w:p>
       <w:pPr>
         <w:pStyle w:val="TableCaption"/>
@@ -26440,10 +26430,10 @@
         </w:tc>
       </w:tr>
     </w:tbl>
+    <w:bookmarkEnd w:id="193"/>
     <w:bookmarkEnd w:id="194"/>
     <w:bookmarkEnd w:id="195"/>
     <w:bookmarkEnd w:id="196"/>
-    <w:bookmarkEnd w:id="197"/>
     <w:sectPr>
       <w:footnotePr>
         <w:numRestart w:val="eachSect"/>

</xml_diff>

<commit_message>
fixed # 2 indends and hopefully  pagination. Next up: Table and Figure numbering in the appendix.
</commit_message>
<xml_diff>
--- a/documentation/preprint/paper.docx
+++ b/documentation/preprint/paper.docx
@@ -3060,7 +3060,7 @@
     </w:p>
     <w:bookmarkEnd w:id="26"/>
     <w:bookmarkEnd w:id="27"/>
-    <w:bookmarkStart w:id="28" w:name="methods"/>
+    <w:bookmarkStart w:id="82" w:name="methods"/>
     <w:p>
       <w:pPr>
         <w:pStyle w:val="Heading2"/>
@@ -3093,11 +3093,10 @@
         <w:t xml:space="preserve">For COVID-19 vaccination analyses, intervention count corresponds to the number of vaccine doses received; more generally, this can index any discrete exposure level.</w:t>
       </w:r>
     </w:p>
-    <w:bookmarkEnd w:id="28"/>
-    <w:bookmarkStart w:id="33" w:name="conceptual-framework-and-estimand"/>
-    <w:p>
-      <w:pPr>
-        <w:pStyle w:val="Heading2"/>
+    <w:bookmarkStart w:id="31" w:name="conceptual-framework-and-estimand"/>
+    <w:p>
+      <w:pPr>
+        <w:pStyle w:val="Heading3"/>
       </w:pPr>
       <w:r>
         <w:t xml:space="preserve">2.1 Conceptual framework and estimand</w:t>
@@ -3275,10 +3274,10 @@
         <w:t xml:space="preserve">using a prespecified post-adjustment estimand; in this work, we use ratios of depletion-neutralized cumulative hazards (KCOR).</w:t>
       </w:r>
     </w:p>
-    <w:bookmarkStart w:id="30" w:name="target-estimand"/>
-    <w:p>
-      <w:pPr>
-        <w:pStyle w:val="Heading3"/>
+    <w:bookmarkStart w:id="29" w:name="target-estimand"/>
+    <w:p>
+      <w:pPr>
+        <w:pStyle w:val="Heading4"/>
       </w:pPr>
       <w:r>
         <w:t xml:space="preserve">2.1.1 Target estimand</w:t>
@@ -3427,7 +3426,7 @@
         <w:t xml:space="preserve">, KCOR is defined as</w:t>
       </w:r>
     </w:p>
-    <w:bookmarkStart w:id="29" w:name="eq:kcor-estimand"/>
+    <w:bookmarkStart w:id="28" w:name="eq:kcor-estimand"/>
     <w:p>
       <w:pPr>
         <w:pStyle w:val="BodyText"/>
@@ -3619,7 +3618,7 @@
         </m:r>
       </m:oMath>
     </w:p>
-    <w:bookmarkEnd w:id="29"/>
+    <w:bookmarkEnd w:id="28"/>
     <w:p>
       <w:pPr>
         <w:pStyle w:val="BodyText"/>
@@ -4604,11 +4603,11 @@
         <w:t xml:space="preserve">after removal of curvature attributed to selection-induced depletion under the working frailty model. The estimand is defined regardless of whether it has a causal interpretation.</w:t>
       </w:r>
     </w:p>
-    <w:bookmarkEnd w:id="30"/>
-    <w:bookmarkStart w:id="31" w:name="identification-versus-diagnostics"/>
-    <w:p>
-      <w:pPr>
-        <w:pStyle w:val="Heading3"/>
+    <w:bookmarkEnd w:id="29"/>
+    <w:bookmarkStart w:id="30" w:name="identification-versus-diagnostics"/>
+    <w:p>
+      <w:pPr>
+        <w:pStyle w:val="Heading4"/>
       </w:pPr>
       <w:r>
         <w:t xml:space="preserve">2.1.2 Identification versus diagnostics</w:t>
@@ -4890,6 +4889,7 @@
         </w:pict>
       </w:r>
     </w:p>
+    <w:bookmarkEnd w:id="30"/>
     <w:bookmarkEnd w:id="31"/>
     <w:bookmarkStart w:id="32" w:name="assumptions"/>
     <w:p>
@@ -5027,11 +5027,10 @@
       </w:r>
     </w:p>
     <w:bookmarkEnd w:id="32"/>
-    <w:bookmarkEnd w:id="33"/>
-    <w:bookmarkStart w:id="34" w:name="cohort-construction"/>
-    <w:p>
-      <w:pPr>
-        <w:pStyle w:val="Heading2"/>
+    <w:bookmarkStart w:id="33" w:name="cohort-construction"/>
+    <w:p>
+      <w:pPr>
+        <w:pStyle w:val="Heading3"/>
       </w:pPr>
       <w:r>
         <w:t xml:space="preserve">2.2 Cohort construction</w:t>
@@ -5188,11 +5187,11 @@
         </w:pict>
       </w:r>
     </w:p>
-    <w:bookmarkEnd w:id="34"/>
-    <w:bookmarkStart w:id="37" w:name="X8d7a41b2ee06470250995551ddf1fd9af9326e9"/>
-    <w:p>
-      <w:pPr>
-        <w:pStyle w:val="Heading2"/>
+    <w:bookmarkEnd w:id="33"/>
+    <w:bookmarkStart w:id="36" w:name="X8d7a41b2ee06470250995551ddf1fd9af9326e9"/>
+    <w:p>
+      <w:pPr>
+        <w:pStyle w:val="Heading3"/>
       </w:pPr>
       <w:r>
         <w:t xml:space="preserve">2.3 Hazard estimation and cumulative hazards in discrete time</w:t>
@@ -5846,7 +5845,7 @@
         <w:t xml:space="preserve">We compute the discrete-time cohort hazard as</w:t>
       </w:r>
     </w:p>
-    <w:bookmarkStart w:id="35" w:name="eq:hazard-discrete"/>
+    <w:bookmarkStart w:id="34" w:name="eq:hazard-discrete"/>
     <w:p>
       <w:pPr>
         <w:pStyle w:val="BodyText"/>
@@ -6122,7 +6121,7 @@
         </m:r>
       </m:oMath>
     </w:p>
-    <w:bookmarkEnd w:id="35"/>
+    <w:bookmarkEnd w:id="34"/>
     <w:p>
       <w:pPr>
         <w:pStyle w:val="BodyText"/>
@@ -6312,7 +6311,7 @@
         <w:t xml:space="preserve">Observed cumulative hazards are accumulated over event time after an optional stabilization skip (§2.7):</w:t>
       </w:r>
     </w:p>
-    <w:bookmarkStart w:id="36" w:name="eq:cumhazard-observed"/>
+    <w:bookmarkStart w:id="35" w:name="eq:cumhazard-observed"/>
     <w:p>
       <w:pPr>
         <w:pStyle w:val="BodyText"/>
@@ -6524,7 +6523,7 @@
         </m:r>
       </m:oMath>
     </w:p>
-    <w:bookmarkEnd w:id="36"/>
+    <w:bookmarkEnd w:id="35"/>
     <w:p>
       <w:pPr>
         <w:pStyle w:val="BodyText"/>
@@ -6717,20 +6716,20 @@
         </w:pict>
       </w:r>
     </w:p>
-    <w:bookmarkEnd w:id="37"/>
-    <w:bookmarkStart w:id="82" w:name="Xac986e115b315a486d7d296f1ed82bc5da7c6c5"/>
-    <w:p>
-      <w:pPr>
-        <w:pStyle w:val="Heading2"/>
+    <w:bookmarkEnd w:id="36"/>
+    <w:bookmarkStart w:id="47" w:name="Xac986e115b315a486d7d296f1ed82bc5da7c6c5"/>
+    <w:p>
+      <w:pPr>
+        <w:pStyle w:val="Heading3"/>
       </w:pPr>
       <w:r>
         <w:t xml:space="preserve">2.4 Selection model: gamma frailty and depletion normalization</w:t>
       </w:r>
     </w:p>
-    <w:bookmarkStart w:id="39" w:name="X1613f91e2d32d239863b345c5f5c082f741e4a2"/>
-    <w:p>
-      <w:pPr>
-        <w:pStyle w:val="Heading3"/>
+    <w:bookmarkStart w:id="38" w:name="X1613f91e2d32d239863b345c5f5c082f741e4a2"/>
+    <w:p>
+      <w:pPr>
+        <w:pStyle w:val="Heading4"/>
       </w:pPr>
       <w:r>
         <w:t xml:space="preserve">2.4.1 Individual hazards with multiplicative frailty</w:t>
@@ -6769,7 +6768,7 @@
         <w:t xml:space="preserve">is modeled as having hazard</w:t>
       </w:r>
     </w:p>
-    <w:bookmarkStart w:id="38" w:name="eq:individual-hazard-frailty"/>
+    <w:bookmarkStart w:id="37" w:name="eq:individual-hazard-frailty"/>
     <w:p>
       <w:pPr>
         <w:pStyle w:val="BodyText"/>
@@ -7079,7 +7078,7 @@
         </m:r>
       </m:oMath>
     </w:p>
-    <w:bookmarkEnd w:id="38"/>
+    <w:bookmarkEnd w:id="37"/>
     <w:p>
       <w:pPr>
         <w:pStyle w:val="BodyText"/>
@@ -7246,11 +7245,11 @@
         <w:t xml:space="preserve">for depletion normalization, not a claim of biological truth. Adequacy is evaluated empirically via fit quality, post-normalization linearity, and stability diagnostics.</w:t>
       </w:r>
     </w:p>
-    <w:bookmarkEnd w:id="39"/>
-    <w:bookmarkStart w:id="43" w:name="gamma-frailty-identity-and-inversion"/>
-    <w:p>
-      <w:pPr>
-        <w:pStyle w:val="Heading3"/>
+    <w:bookmarkEnd w:id="38"/>
+    <w:bookmarkStart w:id="42" w:name="gamma-frailty-identity-and-inversion"/>
+    <w:p>
+      <w:pPr>
+        <w:pStyle w:val="Heading4"/>
       </w:pPr>
       <w:r>
         <w:t xml:space="preserve">2.4.2 Gamma-frailty identity and inversion</w:t>
@@ -7264,7 +7263,7 @@
         <w:t xml:space="preserve">Let</w:t>
       </w:r>
     </w:p>
-    <w:bookmarkStart w:id="40" w:name="eq:baseline-cumhazard"/>
+    <w:bookmarkStart w:id="39" w:name="eq:baseline-cumhazard"/>
     <w:p>
       <w:pPr>
         <w:pStyle w:val="BodyText"/>
@@ -7417,7 +7416,7 @@
         </m:r>
       </m:oMath>
     </w:p>
-    <w:bookmarkEnd w:id="40"/>
+    <w:bookmarkEnd w:id="39"/>
     <w:p>
       <w:pPr>
         <w:pStyle w:val="BodyText"/>
@@ -7426,7 +7425,7 @@
         <w:t xml:space="preserve">denote the baseline cumulative hazard. Integrating over gamma frailty yields the gamma-frailty identity</w:t>
       </w:r>
     </w:p>
-    <w:bookmarkStart w:id="41" w:name="eq:gamma-frailty-identity"/>
+    <w:bookmarkStart w:id="40" w:name="eq:gamma-frailty-identity"/>
     <w:p>
       <w:pPr>
         <w:pStyle w:val="BodyText"/>
@@ -7638,7 +7637,7 @@
         </m:r>
       </m:oMath>
     </w:p>
-    <w:bookmarkEnd w:id="41"/>
+    <w:bookmarkEnd w:id="40"/>
     <w:p>
       <w:pPr>
         <w:pStyle w:val="BodyText"/>
@@ -7647,7 +7646,7 @@
         <w:t xml:space="preserve">which can be inverted exactly as</w:t>
       </w:r>
     </w:p>
-    <w:bookmarkStart w:id="42" w:name="eq:gamma-frailty-inversion"/>
+    <w:bookmarkStart w:id="41" w:name="eq:gamma-frailty-inversion"/>
     <w:p>
       <w:pPr>
         <w:pStyle w:val="BodyText"/>
@@ -7853,7 +7852,7 @@
         </m:r>
       </m:oMath>
     </w:p>
-    <w:bookmarkEnd w:id="42"/>
+    <w:bookmarkEnd w:id="41"/>
     <w:p>
       <w:pPr>
         <w:pStyle w:val="BodyText"/>
@@ -7964,11 +7963,11 @@
         <w:t xml:space="preserve">into a depletion-neutralized cumulative hazard scale.</w:t>
       </w:r>
     </w:p>
-    <w:bookmarkEnd w:id="43"/>
-    <w:bookmarkStart w:id="45" w:name="X22c9b34d94b309a3f26764cc0718f7fabb50843"/>
-    <w:p>
-      <w:pPr>
-        <w:pStyle w:val="Heading3"/>
+    <w:bookmarkEnd w:id="42"/>
+    <w:bookmarkStart w:id="44" w:name="X22c9b34d94b309a3f26764cc0718f7fabb50843"/>
+    <w:p>
+      <w:pPr>
+        <w:pStyle w:val="Heading4"/>
       </w:pPr>
       <w:r>
         <w:t xml:space="preserve">2.4.3 Baseline shape used for frailty identification</w:t>
@@ -8002,7 +8001,7 @@
         <w:t xml:space="preserve">, KCOR fits the gamma-frailty model within prespecified epidemiologically quiet periods. In the reference specification, the baseline hazard is taken to be constant over the fit window:</w:t>
       </w:r>
     </w:p>
-    <w:bookmarkStart w:id="44" w:name="eq:baseline-shape-default"/>
+    <w:bookmarkStart w:id="43" w:name="eq:baseline-shape-default"/>
     <w:p>
       <w:pPr>
         <w:pStyle w:val="BodyText"/>
@@ -8177,7 +8176,7 @@
         </m:r>
       </m:oMath>
     </w:p>
-    <w:bookmarkEnd w:id="44"/>
+    <w:bookmarkEnd w:id="43"/>
     <w:p>
       <w:pPr>
         <w:pStyle w:val="BodyText"/>
@@ -8242,11 +8241,11 @@
         <w:t xml:space="preserve">, signaling weak or absent detectable depletion curvature for that cohort over that window.</w:t>
       </w:r>
     </w:p>
-    <w:bookmarkEnd w:id="45"/>
-    <w:bookmarkStart w:id="47" w:name="Xee369aabf79618846db7def8482c67c7421353f"/>
-    <w:p>
-      <w:pPr>
-        <w:pStyle w:val="Heading3"/>
+    <w:bookmarkEnd w:id="44"/>
+    <w:bookmarkStart w:id="45" w:name="Xee369aabf79618846db7def8482c67c7421353f"/>
+    <w:p>
+      <w:pPr>
+        <w:pStyle w:val="Heading4"/>
       </w:pPr>
       <w:r>
         <w:t xml:space="preserve">2.4.4 Quiet-window validity as the key dataset-specific requirement</w:t>
@@ -8327,6 +8326,7 @@
         <w:t xml:space="preserve">to small boundary perturbations. If no candidate window passes, KCOR is treated as not identified for that analysis rather than producing a potentially misleading normalized contrast. All diagnostics are computed over discrete event-time bins (weekly intervals since enrollment) whose corresponding calendar weeks fall within the prespecified quiet window.</w:t>
       </w:r>
     </w:p>
+    <w:bookmarkEnd w:id="45"/>
     <w:bookmarkStart w:id="46" w:name="X3c986934fd55dab2d83d6b9be426b8bdc85ae0a"/>
     <w:p>
       <w:pPr>
@@ -22345,11 +22345,6 @@
     </w:tbl>
     <w:bookmarkEnd w:id="183"/>
     <w:p>
-      <w:r>
-        <w:br w:type="page"/>
-      </w:r>
-    </w:p>
-    <w:p>
       <w:pPr>
         <w:pStyle w:val="BodyText"/>
       </w:pPr>
@@ -27907,11 +27902,6 @@
       </w:tr>
     </w:tbl>
     <w:p>
-      <w:r>
-        <w:br w:type="page"/>
-      </w:r>
-    </w:p>
-    <w:p>
       <w:pPr>
         <w:pStyle w:val="BodyText"/>
       </w:pPr>
@@ -28993,41 +28983,32 @@
       </w:tr>
     </w:tbl>
     <w:p>
+      <w:pPr>
+        <w:pStyle w:val="BodyText"/>
+      </w:pPr>
+      <w:r>
+        <w:t xml:space="preserve">This table reports unadjusted cumulative hazards derived directly from the raw data, prior to any frailty normalization or depletion correction, and is shown to illustrate the magnitude and direction of selection-induced curvature addressed by KCOR.</w:t>
+      </w:r>
+    </w:p>
+    <w:p>
+      <w:pPr>
+        <w:pStyle w:val="BodyText"/>
+      </w:pPr>
+      <w:r>
+        <w:t xml:space="preserve">Values reflect raw cumulative outcome differences prior to KCOR normalization and are not interpreted causally due to cohort non-exchangeability. Cumulative hazards were integrated from cohort enrollment through the end of available follow-up for the 2021_24 enrollment window (through week 2024-16), identically for Dose 0 and Dose 2 cohorts.</w:t>
+      </w:r>
+    </w:p>
+    <w:p>
       <w:r>
         <w:br w:type="page"/>
       </w:r>
     </w:p>
     <w:p>
       <w:pPr>
-        <w:pStyle w:val="BodyText"/>
-      </w:pPr>
-      <w:r>
-        <w:t xml:space="preserve">This table reports unadjusted cumulative hazards derived directly from the raw data, prior to any frailty normalization or depletion correction, and is shown to illustrate the magnitude and direction of selection-induced curvature addressed by KCOR.</w:t>
-      </w:r>
-    </w:p>
-    <w:p>
-      <w:pPr>
-        <w:pStyle w:val="BodyText"/>
-      </w:pPr>
-      <w:r>
-        <w:t xml:space="preserve">Values reflect raw cumulative outcome differences prior to KCOR normalization and are not interpreted causally due to cohort non-exchangeability. Cumulative hazards were integrated from cohort enrollment through the end of available follow-up for the 2021_24 enrollment window (through week 2024-16), identically for Dose 0 and Dose 2 cohorts.</w:t>
-      </w:r>
-    </w:p>
-    <w:p>
-      <w:pPr>
-        <w:pStyle w:val="BodyText"/>
-      </w:pPr>
-      <w:r>
-        <w:rPr>
-          <w:b/>
-          <w:bCs/>
-        </w:rPr>
-        <w:t xml:space="preserve">Table D.1: KCOR assumptions and corresponding diagnostics.</w:t>
-      </w:r>
-    </w:p>
-    <w:p>
-      <w:r>
-        <w:br w:type="page"/>
+        <w:pStyle w:val="TableCaption"/>
+      </w:pPr>
+      <w:r>
+        <w:t xml:space="preserve">D.1. KCOR assumptions and corresponding diagnostics.</w:t>
       </w:r>
     </w:p>
     <w:tbl>
@@ -29036,6 +29017,7 @@
         <w:tblW w:type="pct" w:w="5000"/>
         <w:tblLayout w:type="fixed"/>
         <w:tblLook w:firstRow="1" w:lastRow="0" w:firstColumn="0" w:lastColumn="0" w:noHBand="0" w:noVBand="0" w:val="0020"/>
+        <w:tblCaption w:val="D.1. KCOR assumptions and corresponding diagnostics."/>
       </w:tblPr>
       <w:tblGrid>
         <w:gridCol w:w="1584"/>
@@ -29390,11 +29372,6 @@
         </w:tc>
       </w:tr>
     </w:tbl>
-    <w:p>
-      <w:r>
-        <w:br w:type="page"/>
-      </w:r>
-    </w:p>
     <w:bookmarkEnd w:id="193"/>
     <w:bookmarkStart w:id="199" w:name="appendix-a-mathematical-derivations"/>
     <w:p>

</xml_diff>